<commit_message>
Updated for MS Access 2013
</commit_message>
<xml_diff>
--- a/docs/Biosum_Setup_Instructions.docx
+++ b/docs/Biosum_Setup_Instructions.docx
@@ -458,7 +458,7 @@
         <w:rPr>
           <w:b/>
         </w:rPr>
-        <w:t>5</w:t>
+        <w:t>29</w:t>
       </w:r>
       <w:r>
         <w:rPr>
@@ -949,16 +949,27 @@
         <w:ind w:right="720"/>
       </w:pPr>
       <w:r>
-        <w:t xml:space="preserve">Microsoft Office 2010 </w:t>
-      </w:r>
-      <w:r>
-        <w:t xml:space="preserve">or </w:t>
+        <w:t xml:space="preserve">Microsoft Office </w:t>
       </w:r>
       <w:r>
         <w:t>2013</w:t>
       </w:r>
       <w:r>
-        <w:t xml:space="preserve">, but </w:t>
+        <w:t xml:space="preserve">, </w:t>
+      </w:r>
+      <w:r>
+        <w:t xml:space="preserve">which </w:t>
+      </w:r>
+      <w:proofErr w:type="spellStart"/>
+      <w:r>
+        <w:t>BioSum</w:t>
+      </w:r>
+      <w:proofErr w:type="spellEnd"/>
+      <w:r>
+        <w:t xml:space="preserve"> uses for data storage, </w:t>
+      </w:r>
+      <w:r>
+        <w:t xml:space="preserve">but </w:t>
       </w:r>
       <w:r>
         <w:rPr>
@@ -977,7 +988,59 @@
         <w:t xml:space="preserve">and include M.S. </w:t>
       </w:r>
       <w:r>
-        <w:t xml:space="preserve">Access.  </w:t>
+        <w:t xml:space="preserve">Access. </w:t>
+      </w:r>
+      <w:r>
+        <w:t xml:space="preserve">Some users have run </w:t>
+      </w:r>
+      <w:proofErr w:type="spellStart"/>
+      <w:r>
+        <w:t>BioSum</w:t>
+      </w:r>
+      <w:proofErr w:type="spellEnd"/>
+      <w:r>
+        <w:t xml:space="preserve"> successfully under Office 2016 or 365; however, we only certify and fully support 2013 because Office 2016 risks the potential for unanticipated</w:t>
+      </w:r>
+      <w:r>
+        <w:t xml:space="preserve"> </w:t>
+      </w:r>
+      <w:r>
+        <w:t>outcomes</w:t>
+      </w:r>
+      <w:bookmarkStart w:id="0" w:name="_GoBack"/>
+      <w:bookmarkEnd w:id="0"/>
+      <w:r>
+        <w:t xml:space="preserve">. </w:t>
+      </w:r>
+      <w:r>
+        <w:t xml:space="preserve">If running Office 2016, it must be the </w:t>
+      </w:r>
+      <w:r>
+        <w:t xml:space="preserve">32-bit </w:t>
+      </w:r>
+      <w:r>
+        <w:t xml:space="preserve">version </w:t>
+      </w:r>
+      <w:r>
+        <w:t>(MS Office 64-bit is incompatible with BIOSUM)</w:t>
+      </w:r>
+      <w:r>
+        <w:t xml:space="preserve"> and </w:t>
+      </w:r>
+      <w:r>
+        <w:t xml:space="preserve">the MS Office 2013 32-bit runtime library </w:t>
+      </w:r>
+      <w:r>
+        <w:t xml:space="preserve">must also be installed (download via </w:t>
+      </w:r>
+      <w:r>
+        <w:t>https://www.microsoft.com/en-us/download/details.aspx?id=39358</w:t>
+      </w:r>
+      <w:r>
+        <w:t xml:space="preserve"> </w:t>
+      </w:r>
+      <w:r>
+        <w:t>)</w:t>
       </w:r>
     </w:p>
     <w:p>
@@ -1053,14 +1116,6 @@
           <w:t>http://www.fs.fed.us/fmsc/fvs/software/complete.php</w:t>
         </w:r>
       </w:hyperlink>
-    </w:p>
-    <w:p>
-      <w:pPr>
-        <w:tabs>
-          <w:tab w:val="left" w:pos="720"/>
-        </w:tabs>
-        <w:ind w:left="630" w:right="720"/>
-      </w:pPr>
     </w:p>
     <w:p>
       <w:pPr>
@@ -1228,7 +1283,7 @@
                 <w:rFonts w:ascii="Times New Roman" w:hAnsi="Times New Roman" w:cs="Times New Roman"/>
                 <w:color w:val="auto"/>
               </w:rPr>
-              <w:t>now relies on ORACLE “packages” (code libraries)</w:t>
+              <w:t>relies on ORACLE “packages” (code libraries)</w:t>
             </w:r>
             <w:r>
               <w:rPr>
@@ -1520,7 +1575,67 @@
                 <w:rFonts w:ascii="Times New Roman" w:hAnsi="Times New Roman" w:cs="Times New Roman"/>
                 <w:color w:val="auto"/>
               </w:rPr>
-              <w:t xml:space="preserve">computer, they do not need to be reinstalled. The self-extracting zip file fia_biosum_setup.exe generally contains all the files needed for a full install. It is best to unzip this to the root directory of the C drive (specify C:\ as the location to install). </w:t>
+              <w:t>computer, they do not need to be reinstalled. The zip file fia_biosum_setup.</w:t>
+            </w:r>
+            <w:r>
+              <w:rPr>
+                <w:rFonts w:ascii="Times New Roman" w:hAnsi="Times New Roman" w:cs="Times New Roman"/>
+                <w:color w:val="auto"/>
+              </w:rPr>
+              <w:t>zip</w:t>
+            </w:r>
+            <w:r>
+              <w:rPr>
+                <w:rFonts w:ascii="Times New Roman" w:hAnsi="Times New Roman" w:cs="Times New Roman"/>
+                <w:color w:val="auto"/>
+              </w:rPr>
+              <w:t xml:space="preserve"> generally contains all the files needed for a full install. It is best to unzip this to the root directory of the C drive (specify C:\ as the location to install</w:t>
+            </w:r>
+            <w:r>
+              <w:rPr>
+                <w:rFonts w:ascii="Times New Roman" w:hAnsi="Times New Roman" w:cs="Times New Roman"/>
+                <w:color w:val="auto"/>
+              </w:rPr>
+              <w:t xml:space="preserve">—it will create </w:t>
+            </w:r>
+            <w:proofErr w:type="gramStart"/>
+            <w:r>
+              <w:rPr>
+                <w:rFonts w:ascii="Times New Roman" w:hAnsi="Times New Roman" w:cs="Times New Roman"/>
+                <w:color w:val="auto"/>
+              </w:rPr>
+              <w:t>an</w:t>
+            </w:r>
+            <w:proofErr w:type="gramEnd"/>
+            <w:r>
+              <w:rPr>
+                <w:rFonts w:ascii="Times New Roman" w:hAnsi="Times New Roman" w:cs="Times New Roman"/>
+                <w:color w:val="auto"/>
+              </w:rPr>
+              <w:t xml:space="preserve"> </w:t>
+            </w:r>
+            <w:proofErr w:type="spellStart"/>
+            <w:r>
+              <w:rPr>
+                <w:rFonts w:ascii="Times New Roman" w:hAnsi="Times New Roman" w:cs="Times New Roman"/>
+                <w:color w:val="auto"/>
+              </w:rPr>
+              <w:t>fia_biosum</w:t>
+            </w:r>
+            <w:proofErr w:type="spellEnd"/>
+            <w:r>
+              <w:rPr>
+                <w:rFonts w:ascii="Times New Roman" w:hAnsi="Times New Roman" w:cs="Times New Roman"/>
+                <w:color w:val="auto"/>
+              </w:rPr>
+              <w:t xml:space="preserve"> directory there</w:t>
+            </w:r>
+            <w:r>
+              <w:rPr>
+                <w:rFonts w:ascii="Times New Roman" w:hAnsi="Times New Roman" w:cs="Times New Roman"/>
+                <w:color w:val="auto"/>
+              </w:rPr>
+              <w:t xml:space="preserve">). </w:t>
             </w:r>
           </w:p>
           <w:p>
@@ -1939,7 +2054,35 @@
                 <w:rFonts w:ascii="Times New Roman" w:hAnsi="Times New Roman" w:cs="Times New Roman"/>
                 <w:color w:val="auto"/>
               </w:rPr>
-              <w:t xml:space="preserve">All other elements of the installation process are also most reliably executed as an admin level user, especially the Install_FCS.bat, </w:t>
+              <w:t xml:space="preserve">All other elements of the installation process are </w:t>
+            </w:r>
+            <w:r>
+              <w:rPr>
+                <w:rFonts w:ascii="Times New Roman" w:hAnsi="Times New Roman" w:cs="Times New Roman"/>
+                <w:color w:val="auto"/>
+              </w:rPr>
+              <w:t>require</w:t>
+            </w:r>
+            <w:r>
+              <w:rPr>
+                <w:rFonts w:ascii="Times New Roman" w:hAnsi="Times New Roman" w:cs="Times New Roman"/>
+                <w:color w:val="auto"/>
+              </w:rPr>
+              <w:t xml:space="preserve"> execut</w:t>
+            </w:r>
+            <w:r>
+              <w:rPr>
+                <w:rFonts w:ascii="Times New Roman" w:hAnsi="Times New Roman" w:cs="Times New Roman"/>
+                <w:color w:val="auto"/>
+              </w:rPr>
+              <w:t>ion</w:t>
+            </w:r>
+            <w:r>
+              <w:rPr>
+                <w:rFonts w:ascii="Times New Roman" w:hAnsi="Times New Roman" w:cs="Times New Roman"/>
+                <w:color w:val="auto"/>
+              </w:rPr>
+              <w:t xml:space="preserve"> as an admin level user, especially the Install_FCS.bat, </w:t>
             </w:r>
             <w:proofErr w:type="spellStart"/>
             <w:r>
@@ -4887,13 +5030,7 @@
         <w:t xml:space="preserve">.DMP (dated </w:t>
       </w:r>
       <w:r>
-        <w:t>1</w:t>
-      </w:r>
-      <w:r>
-        <w:t>/1</w:t>
-      </w:r>
-      <w:r>
-        <w:t>0</w:t>
+        <w:t>3/29</w:t>
       </w:r>
       <w:r>
         <w:t>/201</w:t>
@@ -4902,13 +5039,7 @@
         <w:t>8</w:t>
       </w:r>
       <w:r>
-        <w:t xml:space="preserve"> at </w:t>
-      </w:r>
-      <w:r>
-        <w:t>8:59A</w:t>
-      </w:r>
-      <w:r>
-        <w:t>M)</w:t>
+        <w:t>)</w:t>
       </w:r>
     </w:p>
     <w:p>
@@ -5010,7 +5141,10 @@
         <w:ind w:left="990"/>
       </w:pPr>
       <w:r>
-        <w:t>When prompte</w:t>
+        <w:t>If</w:t>
+      </w:r>
+      <w:r>
+        <w:t xml:space="preserve"> prompte</w:t>
       </w:r>
       <w:r>
         <w:t xml:space="preserve">d for the </w:t>
@@ -5195,6 +5329,12 @@
         </w:tabs>
         <w:ind w:left="990" w:right="720"/>
       </w:pPr>
+      <w:r>
+        <w:t xml:space="preserve">Many lines of processing will scroll up the screen; when finished, </w:t>
+      </w:r>
+      <w:r>
+        <w:t>you may see a “3”. Press &lt;enter&gt;, then “quit” to exit the ORACLEXE environment.</w:t>
+      </w:r>
     </w:p>
     <w:p>
       <w:pPr>
@@ -11657,20 +11797,35 @@
         <w:pStyle w:val="Heading1"/>
         <w:jc w:val="center"/>
       </w:pPr>
-      <w:bookmarkStart w:id="0" w:name="_Appendix:_How_to"/>
-      <w:bookmarkEnd w:id="0"/>
+      <w:bookmarkStart w:id="1" w:name="_Appendix:_How_to"/>
+      <w:bookmarkEnd w:id="1"/>
       <w:r>
         <w:br w:type="page"/>
       </w:r>
       <w:r>
         <w:lastRenderedPageBreak/>
-        <w:t xml:space="preserve">Appendix: How to upgrade from an earlier version of FIA </w:t>
+        <w:t>Appendix</w:t>
+      </w:r>
+      <w:r>
+        <w:t xml:space="preserve"> 1</w:t>
+      </w:r>
+      <w:r>
+        <w:t xml:space="preserve">: </w:t>
+      </w:r>
+      <w:r>
+        <w:t xml:space="preserve">Upgrading the </w:t>
       </w:r>
       <w:proofErr w:type="spellStart"/>
       <w:r>
         <w:t>BioSum</w:t>
       </w:r>
       <w:proofErr w:type="spellEnd"/>
+      <w:r>
+        <w:t xml:space="preserve"> software </w:t>
+      </w:r>
+      <w:r>
+        <w:t xml:space="preserve">from an earlier version </w:t>
+      </w:r>
     </w:p>
     <w:p/>
     <w:p>
@@ -11968,8 +12123,6 @@
             <w:r>
               <w:t>Finally, if you have an earlier build of release 5.8.6 installed, you will need to uninstall it before installing this build (February 22, 2019).</w:t>
             </w:r>
-            <w:bookmarkStart w:id="1" w:name="_GoBack"/>
-            <w:bookmarkEnd w:id="1"/>
           </w:p>
           <w:p>
             <w:pPr>
@@ -12055,7 +12208,7 @@
       <w:rPr>
         <w:noProof/>
       </w:rPr>
-      <w:t>21</w:t>
+      <w:t>1</w:t>
     </w:r>
     <w:r>
       <w:fldChar w:fldCharType="end"/>
@@ -17693,7 +17846,7 @@
 </file>
 
 <file path=customXml/itemProps1.xml><?xml version="1.0" encoding="utf-8"?>
-<ds:datastoreItem xmlns:ds="http://schemas.openxmlformats.org/officeDocument/2006/customXml" ds:itemID="{31A46884-D999-42F3-9A2E-672F2C30284C}">
+<ds:datastoreItem xmlns:ds="http://schemas.openxmlformats.org/officeDocument/2006/customXml" ds:itemID="{1590A0AE-DCF4-4793-A6B7-DA5D22E5D287}">
   <ds:schemaRefs>
     <ds:schemaRef ds:uri="http://schemas.openxmlformats.org/officeDocument/2006/bibliography"/>
   </ds:schemaRefs>

</xml_diff>

<commit_message>
Update to remove references to .NET Framework 4.0 and ArcGIS
</commit_message>
<xml_diff>
--- a/docs/Biosum_Setup_Instructions.docx
+++ b/docs/Biosum_Setup_Instructions.docx
@@ -458,7 +458,7 @@
         <w:rPr>
           <w:b/>
         </w:rPr>
-        <w:t>29</w:t>
+        <w:t>4</w:t>
       </w:r>
       <w:r>
         <w:rPr>
@@ -470,7 +470,13 @@
         <w:rPr>
           <w:b/>
         </w:rPr>
-        <w:t xml:space="preserve">March </w:t>
+        <w:t>April</w:t>
+      </w:r>
+      <w:r>
+        <w:rPr>
+          <w:b/>
+        </w:rPr>
+        <w:t xml:space="preserve"> </w:t>
       </w:r>
       <w:r>
         <w:rPr>
@@ -902,7 +908,24 @@
       </w:r>
       <w:proofErr w:type="spellEnd"/>
       <w:r>
-        <w:t xml:space="preserve"> to install and function at all, requirements 1-3 must already be met. Requirements 4 and 5 can be met following installation</w:t>
+        <w:t xml:space="preserve"> to install and f</w:t>
+      </w:r>
+      <w:r>
+        <w:t>unction at all, requirements 1-2</w:t>
+      </w:r>
+      <w:r>
+        <w:t xml:space="preserve"> m</w:t>
+      </w:r>
+      <w:r>
+        <w:t>ust already be met. Requirement 3</w:t>
+      </w:r>
+      <w:r>
+        <w:t xml:space="preserve"> </w:t>
+      </w:r>
+      <w:bookmarkStart w:id="0" w:name="_GoBack"/>
+      <w:bookmarkEnd w:id="0"/>
+      <w:r>
+        <w:t>can be met following installation</w:t>
       </w:r>
       <w:r>
         <w:t>.</w:t>
@@ -999,87 +1022,10 @@
       </w:r>
       <w:proofErr w:type="spellEnd"/>
       <w:r>
-        <w:t xml:space="preserve"> successfully under Office 2016 or 365; however, we only certify and fully support 2013 because Office 2016 risks the potential for unanticipated</w:t>
+        <w:t xml:space="preserve"> successfully under Office 2016 or 365; however, we only certify and fully support 2013 because Office 2016 risks the potential for unanticipated outcomes. If running Office 2016, it must be the 32-bit version (MS Office 64-bit is incompatible with BIOSUM) and the MS Office 2013 32-bit runtime library must also be installed (download via https://www.microsoft.com/en-us/download/details.aspx?id=39358</w:t>
       </w:r>
       <w:r>
         <w:t xml:space="preserve"> </w:t>
-      </w:r>
-      <w:r>
-        <w:t>outcomes</w:t>
-      </w:r>
-      <w:bookmarkStart w:id="0" w:name="_GoBack"/>
-      <w:bookmarkEnd w:id="0"/>
-      <w:r>
-        <w:t xml:space="preserve">. </w:t>
-      </w:r>
-      <w:r>
-        <w:t xml:space="preserve">If running Office 2016, it must be the </w:t>
-      </w:r>
-      <w:r>
-        <w:t xml:space="preserve">32-bit </w:t>
-      </w:r>
-      <w:r>
-        <w:t xml:space="preserve">version </w:t>
-      </w:r>
-      <w:r>
-        <w:t>(MS Office 64-bit is incompatible with BIOSUM)</w:t>
-      </w:r>
-      <w:r>
-        <w:t xml:space="preserve"> and </w:t>
-      </w:r>
-      <w:r>
-        <w:t xml:space="preserve">the MS Office 2013 32-bit runtime library </w:t>
-      </w:r>
-      <w:r>
-        <w:t xml:space="preserve">must also be installed (download via </w:t>
-      </w:r>
-      <w:r>
-        <w:t>https://www.microsoft.com/en-us/download/details.aspx?id=39358</w:t>
-      </w:r>
-      <w:r>
-        <w:t xml:space="preserve"> </w:t>
-      </w:r>
-      <w:r>
-        <w:t>)</w:t>
-      </w:r>
-    </w:p>
-    <w:p>
-      <w:pPr>
-        <w:numPr>
-          <w:ilvl w:val="0"/>
-          <w:numId w:val="31"/>
-        </w:numPr>
-        <w:tabs>
-          <w:tab w:val="left" w:pos="720"/>
-        </w:tabs>
-        <w:ind w:right="720"/>
-      </w:pPr>
-      <w:r>
-        <w:t>Microsoft .NET Framework 4.0.</w:t>
-      </w:r>
-    </w:p>
-    <w:p>
-      <w:pPr>
-        <w:numPr>
-          <w:ilvl w:val="0"/>
-          <w:numId w:val="31"/>
-        </w:numPr>
-        <w:tabs>
-          <w:tab w:val="left" w:pos="720"/>
-        </w:tabs>
-        <w:ind w:right="720"/>
-      </w:pPr>
-      <w:r>
-        <w:t>ARCGIS 9.2</w:t>
-      </w:r>
-      <w:r>
-        <w:t xml:space="preserve"> or better</w:t>
-      </w:r>
-      <w:r>
-        <w:t xml:space="preserve"> (Separate Installation</w:t>
-      </w:r>
-      <w:r>
-        <w:t>; required only if assessing new facility locations or alternate transportation network assumptions that depart from defaults</w:t>
       </w:r>
       <w:r>
         <w:t>)</w:t>
@@ -12208,7 +12154,7 @@
       <w:rPr>
         <w:noProof/>
       </w:rPr>
-      <w:t>1</w:t>
+      <w:t>19</w:t>
     </w:r>
     <w:r>
       <w:fldChar w:fldCharType="end"/>
@@ -12258,7 +12204,7 @@
 
 <file path=word/numbering.xml><?xml version="1.0" encoding="utf-8"?>
 <w:numbering xmlns:wpc="http://schemas.microsoft.com/office/word/2010/wordprocessingCanvas" xmlns:mc="http://schemas.openxmlformats.org/markup-compatibility/2006" xmlns:o="urn:schemas-microsoft-com:office:office" xmlns:r="http://schemas.openxmlformats.org/officeDocument/2006/relationships" xmlns:m="http://schemas.openxmlformats.org/officeDocument/2006/math" xmlns:v="urn:schemas-microsoft-com:vml" xmlns:wp14="http://schemas.microsoft.com/office/word/2010/wordprocessingDrawing" xmlns:wp="http://schemas.openxmlformats.org/drawingml/2006/wordprocessingDrawing" xmlns:w10="urn:schemas-microsoft-com:office:word" xmlns:w="http://schemas.openxmlformats.org/wordprocessingml/2006/main" xmlns:w14="http://schemas.microsoft.com/office/word/2010/wordml" xmlns:w15="http://schemas.microsoft.com/office/word/2012/wordml" xmlns:wpg="http://schemas.microsoft.com/office/word/2010/wordprocessingGroup" xmlns:wpi="http://schemas.microsoft.com/office/word/2010/wordprocessingInk" xmlns:wne="http://schemas.microsoft.com/office/word/2006/wordml" xmlns:wps="http://schemas.microsoft.com/office/word/2010/wordprocessingShape" mc:Ignorable="w14 w15 wp14">
-  <w:abstractNum w:abstractNumId="0" w15:restartNumberingAfterBreak="0">
+  <w:abstractNum w:abstractNumId="0">
     <w:nsid w:val="014E3A39"/>
     <w:multiLevelType w:val="hybridMultilevel"/>
     <w:tmpl w:val="D2C0CB04"/>
@@ -12344,7 +12290,7 @@
       </w:pPr>
     </w:lvl>
   </w:abstractNum>
-  <w:abstractNum w:abstractNumId="1" w15:restartNumberingAfterBreak="0">
+  <w:abstractNum w:abstractNumId="1">
     <w:nsid w:val="04AA28B3"/>
     <w:multiLevelType w:val="hybridMultilevel"/>
     <w:tmpl w:val="3C9A4818"/>
@@ -12457,7 +12403,7 @@
       </w:rPr>
     </w:lvl>
   </w:abstractNum>
-  <w:abstractNum w:abstractNumId="2" w15:restartNumberingAfterBreak="0">
+  <w:abstractNum w:abstractNumId="2">
     <w:nsid w:val="0AFF1430"/>
     <w:multiLevelType w:val="hybridMultilevel"/>
     <w:tmpl w:val="CE0C5692"/>
@@ -12546,7 +12492,7 @@
       </w:pPr>
     </w:lvl>
   </w:abstractNum>
-  <w:abstractNum w:abstractNumId="3" w15:restartNumberingAfterBreak="0">
+  <w:abstractNum w:abstractNumId="3">
     <w:nsid w:val="0D60421C"/>
     <w:multiLevelType w:val="hybridMultilevel"/>
     <w:tmpl w:val="02CA5008"/>
@@ -12664,7 +12610,7 @@
       </w:pPr>
     </w:lvl>
   </w:abstractNum>
-  <w:abstractNum w:abstractNumId="4" w15:restartNumberingAfterBreak="0">
+  <w:abstractNum w:abstractNumId="4">
     <w:nsid w:val="0E1A2AB5"/>
     <w:multiLevelType w:val="hybridMultilevel"/>
     <w:tmpl w:val="4BB24F24"/>
@@ -12750,7 +12696,7 @@
       </w:pPr>
     </w:lvl>
   </w:abstractNum>
-  <w:abstractNum w:abstractNumId="5" w15:restartNumberingAfterBreak="0">
+  <w:abstractNum w:abstractNumId="5">
     <w:nsid w:val="15A1052A"/>
     <w:multiLevelType w:val="hybridMultilevel"/>
     <w:tmpl w:val="96C44B90"/>
@@ -12839,7 +12785,7 @@
       </w:pPr>
     </w:lvl>
   </w:abstractNum>
-  <w:abstractNum w:abstractNumId="6" w15:restartNumberingAfterBreak="0">
+  <w:abstractNum w:abstractNumId="6">
     <w:nsid w:val="1897091C"/>
     <w:multiLevelType w:val="hybridMultilevel"/>
     <w:tmpl w:val="13F057BC"/>
@@ -12931,7 +12877,7 @@
       </w:pPr>
     </w:lvl>
   </w:abstractNum>
-  <w:abstractNum w:abstractNumId="7" w15:restartNumberingAfterBreak="0">
+  <w:abstractNum w:abstractNumId="7">
     <w:nsid w:val="1B930AEB"/>
     <w:multiLevelType w:val="hybridMultilevel"/>
     <w:tmpl w:val="5900C21E"/>
@@ -13056,7 +13002,7 @@
       </w:pPr>
     </w:lvl>
   </w:abstractNum>
-  <w:abstractNum w:abstractNumId="8" w15:restartNumberingAfterBreak="0">
+  <w:abstractNum w:abstractNumId="8">
     <w:nsid w:val="1F81435D"/>
     <w:multiLevelType w:val="hybridMultilevel"/>
     <w:tmpl w:val="4FB0A328"/>
@@ -13173,7 +13119,7 @@
       </w:pPr>
     </w:lvl>
   </w:abstractNum>
-  <w:abstractNum w:abstractNumId="9" w15:restartNumberingAfterBreak="0">
+  <w:abstractNum w:abstractNumId="9">
     <w:nsid w:val="21516676"/>
     <w:multiLevelType w:val="hybridMultilevel"/>
     <w:tmpl w:val="E32228D6"/>
@@ -13291,7 +13237,7 @@
       </w:pPr>
     </w:lvl>
   </w:abstractNum>
-  <w:abstractNum w:abstractNumId="10" w15:restartNumberingAfterBreak="0">
+  <w:abstractNum w:abstractNumId="10">
     <w:nsid w:val="2327450B"/>
     <w:multiLevelType w:val="hybridMultilevel"/>
     <w:tmpl w:val="198675E2"/>
@@ -13416,7 +13362,7 @@
       </w:pPr>
     </w:lvl>
   </w:abstractNum>
-  <w:abstractNum w:abstractNumId="11" w15:restartNumberingAfterBreak="0">
+  <w:abstractNum w:abstractNumId="11">
     <w:nsid w:val="237733C8"/>
     <w:multiLevelType w:val="multilevel"/>
     <w:tmpl w:val="F3022FE8"/>
@@ -13534,7 +13480,7 @@
       </w:pPr>
     </w:lvl>
   </w:abstractNum>
-  <w:abstractNum w:abstractNumId="12" w15:restartNumberingAfterBreak="0">
+  <w:abstractNum w:abstractNumId="12">
     <w:nsid w:val="2E570021"/>
     <w:multiLevelType w:val="hybridMultilevel"/>
     <w:tmpl w:val="64880F2C"/>
@@ -13620,7 +13566,7 @@
       </w:pPr>
     </w:lvl>
   </w:abstractNum>
-  <w:abstractNum w:abstractNumId="13" w15:restartNumberingAfterBreak="0">
+  <w:abstractNum w:abstractNumId="13">
     <w:nsid w:val="323424B8"/>
     <w:multiLevelType w:val="hybridMultilevel"/>
     <w:tmpl w:val="BDEEE85C"/>
@@ -13760,7 +13706,7 @@
       </w:rPr>
     </w:lvl>
   </w:abstractNum>
-  <w:abstractNum w:abstractNumId="14" w15:restartNumberingAfterBreak="0">
+  <w:abstractNum w:abstractNumId="14">
     <w:nsid w:val="329B11AE"/>
     <w:multiLevelType w:val="hybridMultilevel"/>
     <w:tmpl w:val="D5268C7A"/>
@@ -13878,7 +13824,7 @@
       </w:pPr>
     </w:lvl>
   </w:abstractNum>
-  <w:abstractNum w:abstractNumId="15" w15:restartNumberingAfterBreak="0">
+  <w:abstractNum w:abstractNumId="15">
     <w:nsid w:val="32C30FD1"/>
     <w:multiLevelType w:val="hybridMultilevel"/>
     <w:tmpl w:val="D7F2EC14"/>
@@ -13997,7 +13943,7 @@
       </w:pPr>
     </w:lvl>
   </w:abstractNum>
-  <w:abstractNum w:abstractNumId="16" w15:restartNumberingAfterBreak="0">
+  <w:abstractNum w:abstractNumId="16">
     <w:nsid w:val="34DB6D95"/>
     <w:multiLevelType w:val="hybridMultilevel"/>
     <w:tmpl w:val="92F077F8"/>
@@ -14137,7 +14083,7 @@
       </w:rPr>
     </w:lvl>
   </w:abstractNum>
-  <w:abstractNum w:abstractNumId="17" w15:restartNumberingAfterBreak="0">
+  <w:abstractNum w:abstractNumId="17">
     <w:nsid w:val="396F1E61"/>
     <w:multiLevelType w:val="hybridMultilevel"/>
     <w:tmpl w:val="ACC81DAC"/>
@@ -14253,7 +14199,7 @@
       </w:pPr>
     </w:lvl>
   </w:abstractNum>
-  <w:abstractNum w:abstractNumId="18" w15:restartNumberingAfterBreak="0">
+  <w:abstractNum w:abstractNumId="18">
     <w:nsid w:val="400E2833"/>
     <w:multiLevelType w:val="hybridMultilevel"/>
     <w:tmpl w:val="BCD4B21E"/>
@@ -14339,7 +14285,7 @@
       </w:pPr>
     </w:lvl>
   </w:abstractNum>
-  <w:abstractNum w:abstractNumId="19" w15:restartNumberingAfterBreak="0">
+  <w:abstractNum w:abstractNumId="19">
     <w:nsid w:val="42AB591D"/>
     <w:multiLevelType w:val="hybridMultilevel"/>
     <w:tmpl w:val="C98CA618"/>
@@ -14479,7 +14425,7 @@
       </w:rPr>
     </w:lvl>
   </w:abstractNum>
-  <w:abstractNum w:abstractNumId="20" w15:restartNumberingAfterBreak="0">
+  <w:abstractNum w:abstractNumId="20">
     <w:nsid w:val="4315492A"/>
     <w:multiLevelType w:val="hybridMultilevel"/>
     <w:tmpl w:val="1952C146"/>
@@ -14597,7 +14543,7 @@
       </w:pPr>
     </w:lvl>
   </w:abstractNum>
-  <w:abstractNum w:abstractNumId="21" w15:restartNumberingAfterBreak="0">
+  <w:abstractNum w:abstractNumId="21">
     <w:nsid w:val="443B5860"/>
     <w:multiLevelType w:val="hybridMultilevel"/>
     <w:tmpl w:val="CE0C5692"/>
@@ -14686,7 +14632,7 @@
       </w:pPr>
     </w:lvl>
   </w:abstractNum>
-  <w:abstractNum w:abstractNumId="22" w15:restartNumberingAfterBreak="0">
+  <w:abstractNum w:abstractNumId="22">
     <w:nsid w:val="445E153E"/>
     <w:multiLevelType w:val="hybridMultilevel"/>
     <w:tmpl w:val="6EFE83F8"/>
@@ -14802,7 +14748,7 @@
       </w:pPr>
     </w:lvl>
   </w:abstractNum>
-  <w:abstractNum w:abstractNumId="23" w15:restartNumberingAfterBreak="0">
+  <w:abstractNum w:abstractNumId="23">
     <w:nsid w:val="45A2181F"/>
     <w:multiLevelType w:val="hybridMultilevel"/>
     <w:tmpl w:val="2E305E6E"/>
@@ -14921,7 +14867,7 @@
       </w:pPr>
     </w:lvl>
   </w:abstractNum>
-  <w:abstractNum w:abstractNumId="24" w15:restartNumberingAfterBreak="0">
+  <w:abstractNum w:abstractNumId="24">
     <w:nsid w:val="45BC7AED"/>
     <w:multiLevelType w:val="hybridMultilevel"/>
     <w:tmpl w:val="65FCD996"/>
@@ -15037,7 +14983,7 @@
       </w:pPr>
     </w:lvl>
   </w:abstractNum>
-  <w:abstractNum w:abstractNumId="25" w15:restartNumberingAfterBreak="0">
+  <w:abstractNum w:abstractNumId="25">
     <w:nsid w:val="4F6D5B6F"/>
     <w:multiLevelType w:val="hybridMultilevel"/>
     <w:tmpl w:val="F3022FE8"/>
@@ -15155,7 +15101,7 @@
       </w:pPr>
     </w:lvl>
   </w:abstractNum>
-  <w:abstractNum w:abstractNumId="26" w15:restartNumberingAfterBreak="0">
+  <w:abstractNum w:abstractNumId="26">
     <w:nsid w:val="544524ED"/>
     <w:multiLevelType w:val="hybridMultilevel"/>
     <w:tmpl w:val="61FA3E3A"/>
@@ -15273,7 +15219,7 @@
       </w:pPr>
     </w:lvl>
   </w:abstractNum>
-  <w:abstractNum w:abstractNumId="27" w15:restartNumberingAfterBreak="0">
+  <w:abstractNum w:abstractNumId="27">
     <w:nsid w:val="55817620"/>
     <w:multiLevelType w:val="hybridMultilevel"/>
     <w:tmpl w:val="3A66EEFA"/>
@@ -15389,7 +15335,7 @@
       </w:pPr>
     </w:lvl>
   </w:abstractNum>
-  <w:abstractNum w:abstractNumId="28" w15:restartNumberingAfterBreak="0">
+  <w:abstractNum w:abstractNumId="28">
     <w:nsid w:val="560E31D3"/>
     <w:multiLevelType w:val="hybridMultilevel"/>
     <w:tmpl w:val="55FE7BF0"/>
@@ -15475,7 +15421,7 @@
       </w:pPr>
     </w:lvl>
   </w:abstractNum>
-  <w:abstractNum w:abstractNumId="29" w15:restartNumberingAfterBreak="0">
+  <w:abstractNum w:abstractNumId="29">
     <w:nsid w:val="59F67ECF"/>
     <w:multiLevelType w:val="hybridMultilevel"/>
     <w:tmpl w:val="E4A42CD6"/>
@@ -15591,7 +15537,7 @@
       </w:pPr>
     </w:lvl>
   </w:abstractNum>
-  <w:abstractNum w:abstractNumId="30" w15:restartNumberingAfterBreak="0">
+  <w:abstractNum w:abstractNumId="30">
     <w:nsid w:val="5AE66CD5"/>
     <w:multiLevelType w:val="hybridMultilevel"/>
     <w:tmpl w:val="E97CDD6A"/>
@@ -15709,7 +15655,7 @@
       </w:pPr>
     </w:lvl>
   </w:abstractNum>
-  <w:abstractNum w:abstractNumId="31" w15:restartNumberingAfterBreak="0">
+  <w:abstractNum w:abstractNumId="31">
     <w:nsid w:val="5FA9136C"/>
     <w:multiLevelType w:val="hybridMultilevel"/>
     <w:tmpl w:val="73F05EE8"/>
@@ -15827,7 +15773,7 @@
       </w:pPr>
     </w:lvl>
   </w:abstractNum>
-  <w:abstractNum w:abstractNumId="32" w15:restartNumberingAfterBreak="0">
+  <w:abstractNum w:abstractNumId="32">
     <w:nsid w:val="60DD3C97"/>
     <w:multiLevelType w:val="hybridMultilevel"/>
     <w:tmpl w:val="7A6CEF7A"/>
@@ -15940,7 +15886,7 @@
       </w:pPr>
     </w:lvl>
   </w:abstractNum>
-  <w:abstractNum w:abstractNumId="33" w15:restartNumberingAfterBreak="0">
+  <w:abstractNum w:abstractNumId="33">
     <w:nsid w:val="61F94CC4"/>
     <w:multiLevelType w:val="hybridMultilevel"/>
     <w:tmpl w:val="9DC867CA"/>
@@ -16058,7 +16004,7 @@
       </w:pPr>
     </w:lvl>
   </w:abstractNum>
-  <w:abstractNum w:abstractNumId="34" w15:restartNumberingAfterBreak="0">
+  <w:abstractNum w:abstractNumId="34">
     <w:nsid w:val="67F8752A"/>
     <w:multiLevelType w:val="hybridMultilevel"/>
     <w:tmpl w:val="589E1132"/>
@@ -16147,7 +16093,7 @@
       </w:pPr>
     </w:lvl>
   </w:abstractNum>
-  <w:abstractNum w:abstractNumId="35" w15:restartNumberingAfterBreak="0">
+  <w:abstractNum w:abstractNumId="35">
     <w:nsid w:val="6AF46192"/>
     <w:multiLevelType w:val="hybridMultilevel"/>
     <w:tmpl w:val="A282D22C"/>
@@ -16236,7 +16182,7 @@
       </w:pPr>
     </w:lvl>
   </w:abstractNum>
-  <w:abstractNum w:abstractNumId="36" w15:restartNumberingAfterBreak="0">
+  <w:abstractNum w:abstractNumId="36">
     <w:nsid w:val="6B817F8A"/>
     <w:multiLevelType w:val="hybridMultilevel"/>
     <w:tmpl w:val="4EDCA16A"/>
@@ -16322,7 +16268,7 @@
       </w:pPr>
     </w:lvl>
   </w:abstractNum>
-  <w:abstractNum w:abstractNumId="37" w15:restartNumberingAfterBreak="0">
+  <w:abstractNum w:abstractNumId="37">
     <w:nsid w:val="6F0F5764"/>
     <w:multiLevelType w:val="hybridMultilevel"/>
     <w:tmpl w:val="AFB8D6EA"/>
@@ -16462,7 +16408,7 @@
       </w:rPr>
     </w:lvl>
   </w:abstractNum>
-  <w:abstractNum w:abstractNumId="38" w15:restartNumberingAfterBreak="0">
+  <w:abstractNum w:abstractNumId="38">
     <w:nsid w:val="71E06317"/>
     <w:multiLevelType w:val="hybridMultilevel"/>
     <w:tmpl w:val="12406E42"/>
@@ -16578,7 +16524,7 @@
       </w:pPr>
     </w:lvl>
   </w:abstractNum>
-  <w:abstractNum w:abstractNumId="39" w15:restartNumberingAfterBreak="0">
+  <w:abstractNum w:abstractNumId="39">
     <w:nsid w:val="758122A6"/>
     <w:multiLevelType w:val="hybridMultilevel"/>
     <w:tmpl w:val="D500F0AA"/>
@@ -16667,7 +16613,7 @@
       </w:pPr>
     </w:lvl>
   </w:abstractNum>
-  <w:abstractNum w:abstractNumId="40" w15:restartNumberingAfterBreak="0">
+  <w:abstractNum w:abstractNumId="40">
     <w:nsid w:val="772B6C12"/>
     <w:multiLevelType w:val="hybridMultilevel"/>
     <w:tmpl w:val="44246682"/>
@@ -16784,7 +16730,7 @@
       </w:pPr>
     </w:lvl>
   </w:abstractNum>
-  <w:abstractNum w:abstractNumId="41" w15:restartNumberingAfterBreak="0">
+  <w:abstractNum w:abstractNumId="41">
     <w:nsid w:val="77346133"/>
     <w:multiLevelType w:val="hybridMultilevel"/>
     <w:tmpl w:val="5F884F3A"/>
@@ -16902,7 +16848,7 @@
       </w:pPr>
     </w:lvl>
   </w:abstractNum>
-  <w:abstractNum w:abstractNumId="42" w15:restartNumberingAfterBreak="0">
+  <w:abstractNum w:abstractNumId="42">
     <w:nsid w:val="7BF06F91"/>
     <w:multiLevelType w:val="hybridMultilevel"/>
     <w:tmpl w:val="CAFE0DFE"/>
@@ -17469,6 +17415,7 @@
     <w:basedOn w:val="TableNormal"/>
     <w:rsid w:val="002F7046"/>
     <w:tblPr>
+      <w:tblInd w:w="0" w:type="dxa"/>
       <w:tblBorders>
         <w:top w:val="single" w:sz="4" w:space="0" w:color="auto"/>
         <w:left w:val="single" w:sz="4" w:space="0" w:color="auto"/>
@@ -17477,6 +17424,12 @@
         <w:insideH w:val="single" w:sz="4" w:space="0" w:color="auto"/>
         <w:insideV w:val="single" w:sz="4" w:space="0" w:color="auto"/>
       </w:tblBorders>
+      <w:tblCellMar>
+        <w:top w:w="0" w:type="dxa"/>
+        <w:left w:w="108" w:type="dxa"/>
+        <w:bottom w:w="0" w:type="dxa"/>
+        <w:right w:w="108" w:type="dxa"/>
+      </w:tblCellMar>
     </w:tblPr>
   </w:style>
   <w:style w:type="character" w:styleId="Hyperlink">
@@ -17846,7 +17799,7 @@
 </file>
 
 <file path=customXml/itemProps1.xml><?xml version="1.0" encoding="utf-8"?>
-<ds:datastoreItem xmlns:ds="http://schemas.openxmlformats.org/officeDocument/2006/customXml" ds:itemID="{1590A0AE-DCF4-4793-A6B7-DA5D22E5D287}">
+<ds:datastoreItem xmlns:ds="http://schemas.openxmlformats.org/officeDocument/2006/customXml" ds:itemID="{839DA9E2-6135-44FF-B5CB-BC26D90A2405}">
   <ds:schemaRefs>
     <ds:schemaRef ds:uri="http://schemas.openxmlformats.org/officeDocument/2006/bibliography"/>
   </ds:schemaRefs>

</xml_diff>

<commit_message>
Initial release of Appendix 2 for USFS users
</commit_message>
<xml_diff>
--- a/docs/Biosum_Setup_Instructions.docx
+++ b/docs/Biosum_Setup_Instructions.docx
@@ -575,13 +575,7 @@
           <w:rPr>
             <w:b/>
           </w:rPr>
-          <w:t>October</w:t>
-        </w:r>
-        <w:r>
-          <w:rPr>
-            <w:b/>
-          </w:rPr>
-          <w:t xml:space="preserve"> </w:t>
+          <w:t xml:space="preserve">October </w:t>
         </w:r>
       </w:ins>
       <w:r>
@@ -2187,13 +2181,7 @@
           <w:rPr>
             <w:b/>
           </w:rPr>
-          <w:t>RUN ELEVATED</w:t>
-        </w:r>
-        <w:r>
-          <w:rPr>
-            <w:b/>
-          </w:rPr>
-          <w:t xml:space="preserve"> </w:t>
+          <w:t xml:space="preserve">RUN ELEVATED </w:t>
         </w:r>
       </w:ins>
       <w:r>
@@ -2682,97 +2670,70 @@
                 <w:rFonts w:ascii="Times New Roman" w:hAnsi="Times New Roman" w:cs="Times New Roman"/>
                 <w:color w:val="auto"/>
               </w:rPr>
-              <w:pPrChange w:id="73" w:author="Lesley Bross" w:date="2020-09-30T11:50:00Z">
-                <w:pPr>
-                  <w:pStyle w:val="Default"/>
-                  <w:ind w:left="540" w:right="706"/>
-                </w:pPr>
-              </w:pPrChange>
             </w:pPr>
-            <w:del w:id="74" w:author="Lesley Bross" w:date="2020-09-30T11:46:00Z">
+            <w:del w:id="73" w:author="Lesley Bross" w:date="2020-09-30T11:46:00Z">
               <w:r>
                 <w:rPr>
-                  <w:rFonts w:ascii="Times New Roman" w:hAnsi="Times New Roman" w:cs="Times New Roman"/>
                   <w:b/>
-                  <w:color w:val="auto"/>
-                  <w:rPrChange w:id="75" w:author="Lesley Bross" w:date="2020-09-30T11:47:00Z">
-                    <w:rPr>
-                      <w:rFonts w:ascii="Times New Roman" w:hAnsi="Times New Roman" w:cs="Times New Roman"/>
-                      <w:color w:val="auto"/>
-                    </w:rPr>
+                  <w:rPrChange w:id="74" w:author="Lesley Bross" w:date="2020-09-30T11:47:00Z">
+                    <w:rPr/>
                   </w:rPrChange>
                 </w:rPr>
                 <w:delText>To install ORACLEXE</w:delText>
               </w:r>
               <w:r>
                 <w:rPr>
-                  <w:rFonts w:ascii="Times New Roman" w:hAnsi="Times New Roman" w:cs="Times New Roman"/>
                   <w:b/>
-                  <w:color w:val="auto"/>
-                  <w:rPrChange w:id="76" w:author="Lesley Bross" w:date="2020-09-30T11:47:00Z">
-                    <w:rPr>
-                      <w:rFonts w:ascii="Times New Roman" w:hAnsi="Times New Roman" w:cs="Times New Roman"/>
-                      <w:color w:val="auto"/>
-                    </w:rPr>
+                  <w:rPrChange w:id="75" w:author="Lesley Bross" w:date="2020-09-30T11:47:00Z">
+                    <w:rPr/>
                   </w:rPrChange>
                 </w:rPr>
                 <w:delText xml:space="preserve"> on a Forest Service computer for the first time</w:delText>
               </w:r>
               <w:r>
                 <w:rPr>
-                  <w:rFonts w:ascii="Times New Roman" w:hAnsi="Times New Roman" w:cs="Times New Roman"/>
                   <w:b/>
-                  <w:color w:val="auto"/>
-                  <w:rPrChange w:id="77" w:author="Lesley Bross" w:date="2020-09-30T11:47:00Z">
-                    <w:rPr>
-                      <w:rFonts w:ascii="Times New Roman" w:hAnsi="Times New Roman" w:cs="Times New Roman"/>
-                      <w:color w:val="auto"/>
-                    </w:rPr>
+                  <w:rPrChange w:id="76" w:author="Lesley Bross" w:date="2020-09-30T11:47:00Z">
+                    <w:rPr/>
                   </w:rPrChange>
                 </w:rPr>
                 <w:delText xml:space="preserve"> (step 3)</w:delText>
               </w:r>
               <w:r>
                 <w:rPr>
-                  <w:rFonts w:ascii="Times New Roman" w:hAnsi="Times New Roman" w:cs="Times New Roman"/>
                   <w:b/>
-                  <w:color w:val="auto"/>
-                  <w:rPrChange w:id="78" w:author="Lesley Bross" w:date="2020-09-30T11:47:00Z">
-                    <w:rPr>
-                      <w:rFonts w:ascii="Times New Roman" w:hAnsi="Times New Roman" w:cs="Times New Roman"/>
-                      <w:color w:val="auto"/>
-                    </w:rPr>
+                  <w:rPrChange w:id="77" w:author="Lesley Bross" w:date="2020-09-30T11:47:00Z">
+                    <w:rPr/>
                   </w:rPrChange>
                 </w:rPr>
                 <w:delText xml:space="preserve">, </w:delText>
               </w:r>
               <w:r>
                 <w:rPr>
-                  <w:rFonts w:ascii="Times New Roman" w:hAnsi="Times New Roman" w:cs="Times New Roman"/>
                   <w:b/>
-                  <w:color w:val="auto"/>
-                  <w:rPrChange w:id="79" w:author="Lesley Bross" w:date="2020-09-30T11:47:00Z">
-                    <w:rPr>
-                      <w:rFonts w:ascii="Times New Roman" w:hAnsi="Times New Roman" w:cs="Times New Roman"/>
-                      <w:color w:val="auto"/>
-                    </w:rPr>
+                  <w:rPrChange w:id="78" w:author="Lesley Bross" w:date="2020-09-30T11:47:00Z">
+                    <w:rPr/>
                   </w:rPrChange>
                 </w:rPr>
                 <w:delText xml:space="preserve">and to attain sufficient admin status to manage user account controls (step 1), </w:delText>
               </w:r>
               <w:r>
                 <w:rPr>
-                  <w:rFonts w:ascii="Times New Roman" w:hAnsi="Times New Roman" w:cs="Times New Roman"/>
                   <w:b/>
-                  <w:color w:val="auto"/>
-                  <w:rPrChange w:id="80" w:author="Lesley Bross" w:date="2020-09-30T11:47:00Z">
-                    <w:rPr>
-                      <w:rFonts w:ascii="Times New Roman" w:hAnsi="Times New Roman" w:cs="Times New Roman"/>
-                      <w:color w:val="auto"/>
-                    </w:rPr>
+                  <w:rPrChange w:id="79" w:author="Lesley Bross" w:date="2020-09-30T11:47:00Z">
+                    <w:rPr/>
                   </w:rPrChange>
                 </w:rPr>
                 <w:delText xml:space="preserve">users should first contact BioSum support at </w:delText>
+              </w:r>
+              <w:r>
+                <w:rPr>
+                  <w:b/>
+                  <w:rPrChange w:id="80" w:author="Lesley Bross" w:date="2020-09-30T11:47:00Z">
+                    <w:rPr/>
+                  </w:rPrChange>
+                </w:rPr>
+                <w:fldChar w:fldCharType="begin"/>
               </w:r>
               <w:r>
                 <w:rPr>
@@ -2781,22 +2742,15 @@
                     <w:rPr/>
                   </w:rPrChange>
                 </w:rPr>
-                <w:fldChar w:fldCharType="begin"/>
+                <w:delInstrText xml:space="preserve"> HYPERLINK "mailto:install@biosum.info" </w:delInstrText>
               </w:r>
               <w:r>
                 <w:rPr>
                   <w:b/>
                   <w:rPrChange w:id="82" w:author="Lesley Bross" w:date="2020-09-30T11:47:00Z">
-                    <w:rPr/>
-                  </w:rPrChange>
-                </w:rPr>
-                <w:delInstrText xml:space="preserve"> HYPERLINK "mailto:install@biosum.info" </w:delInstrText>
-              </w:r>
-              <w:r>
-                <w:rPr>
-                  <w:b/>
-                  <w:rPrChange w:id="83" w:author="Lesley Bross" w:date="2020-09-30T11:47:00Z">
-                    <w:rPr/>
+                    <w:rPr>
+                      <w:rStyle w:val="Hyperlink"/>
+                    </w:rPr>
                   </w:rPrChange>
                 </w:rPr>
                 <w:fldChar w:fldCharType="separate"/>
@@ -2804,12 +2758,10 @@
               <w:r>
                 <w:rPr>
                   <w:rStyle w:val="Hyperlink"/>
-                  <w:rFonts w:ascii="Times New Roman" w:hAnsi="Times New Roman" w:cs="Times New Roman"/>
                   <w:b/>
-                  <w:rPrChange w:id="84" w:author="Lesley Bross" w:date="2020-09-30T11:47:00Z">
+                  <w:rPrChange w:id="83" w:author="Lesley Bross" w:date="2020-09-30T11:47:00Z">
                     <w:rPr>
                       <w:rStyle w:val="Hyperlink"/>
-                      <w:rFonts w:ascii="Times New Roman" w:hAnsi="Times New Roman" w:cs="Times New Roman"/>
                     </w:rPr>
                   </w:rPrChange>
                 </w:rPr>
@@ -2818,12 +2770,10 @@
               <w:r>
                 <w:rPr>
                   <w:rStyle w:val="Hyperlink"/>
-                  <w:rFonts w:ascii="Times New Roman" w:hAnsi="Times New Roman" w:cs="Times New Roman"/>
                   <w:b/>
-                  <w:rPrChange w:id="85" w:author="Lesley Bross" w:date="2020-09-30T11:47:00Z">
+                  <w:rPrChange w:id="84" w:author="Lesley Bross" w:date="2020-09-30T11:47:00Z">
                     <w:rPr>
                       <w:rStyle w:val="Hyperlink"/>
-                      <w:rFonts w:ascii="Times New Roman" w:hAnsi="Times New Roman" w:cs="Times New Roman"/>
                     </w:rPr>
                   </w:rPrChange>
                 </w:rPr>
@@ -2831,126 +2781,81 @@
               </w:r>
               <w:r>
                 <w:rPr>
-                  <w:rFonts w:ascii="Times New Roman" w:hAnsi="Times New Roman" w:cs="Times New Roman"/>
                   <w:b/>
-                  <w:color w:val="auto"/>
-                  <w:rPrChange w:id="86" w:author="Lesley Bross" w:date="2020-09-30T11:47:00Z">
-                    <w:rPr>
-                      <w:rFonts w:ascii="Times New Roman" w:hAnsi="Times New Roman" w:cs="Times New Roman"/>
-                      <w:color w:val="auto"/>
-                    </w:rPr>
+                  <w:rPrChange w:id="85" w:author="Lesley Bross" w:date="2020-09-30T11:47:00Z">
+                    <w:rPr/>
                   </w:rPrChange>
                 </w:rPr>
                 <w:delText xml:space="preserve"> to seek assistance. </w:delText>
               </w:r>
               <w:r>
                 <w:rPr>
-                  <w:rFonts w:ascii="Times New Roman" w:hAnsi="Times New Roman" w:cs="Times New Roman"/>
                   <w:b/>
-                  <w:color w:val="auto"/>
-                  <w:rPrChange w:id="87" w:author="Lesley Bross" w:date="2020-09-30T11:47:00Z">
-                    <w:rPr>
-                      <w:rFonts w:ascii="Times New Roman" w:hAnsi="Times New Roman" w:cs="Times New Roman"/>
-                      <w:color w:val="auto"/>
-                    </w:rPr>
+                  <w:rPrChange w:id="86" w:author="Lesley Bross" w:date="2020-09-30T11:47:00Z">
+                    <w:rPr/>
                   </w:rPrChange>
                 </w:rPr>
                 <w:delText>Forest Service (FS) users should note that t</w:delText>
               </w:r>
               <w:r>
                 <w:rPr>
-                  <w:rFonts w:ascii="Times New Roman" w:hAnsi="Times New Roman" w:cs="Times New Roman"/>
                   <w:b/>
-                  <w:color w:val="auto"/>
-                  <w:rPrChange w:id="88" w:author="Lesley Bross" w:date="2020-09-30T11:47:00Z">
-                    <w:rPr>
-                      <w:rFonts w:ascii="Times New Roman" w:hAnsi="Times New Roman" w:cs="Times New Roman"/>
-                      <w:color w:val="auto"/>
-                    </w:rPr>
+                  <w:rPrChange w:id="87" w:author="Lesley Bross" w:date="2020-09-30T11:47:00Z">
+                    <w:rPr/>
                   </w:rPrChange>
                 </w:rPr>
                 <w:delText>he</w:delText>
               </w:r>
               <w:r>
                 <w:rPr>
-                  <w:rFonts w:ascii="Times New Roman" w:hAnsi="Times New Roman" w:cs="Times New Roman"/>
                   <w:b/>
-                  <w:color w:val="auto"/>
-                  <w:rPrChange w:id="89" w:author="Lesley Bross" w:date="2020-09-30T11:47:00Z">
-                    <w:rPr>
-                      <w:rFonts w:ascii="Times New Roman" w:hAnsi="Times New Roman" w:cs="Times New Roman"/>
-                      <w:color w:val="auto"/>
-                    </w:rPr>
+                  <w:rPrChange w:id="88" w:author="Lesley Bross" w:date="2020-09-30T11:47:00Z">
+                    <w:rPr/>
                   </w:rPrChange>
                 </w:rPr>
                 <w:delText>se</w:delText>
               </w:r>
               <w:r>
                 <w:rPr>
-                  <w:rFonts w:ascii="Times New Roman" w:hAnsi="Times New Roman" w:cs="Times New Roman"/>
                   <w:b/>
-                  <w:color w:val="auto"/>
-                  <w:rPrChange w:id="90" w:author="Lesley Bross" w:date="2020-09-30T11:47:00Z">
-                    <w:rPr>
-                      <w:rFonts w:ascii="Times New Roman" w:hAnsi="Times New Roman" w:cs="Times New Roman"/>
-                      <w:color w:val="auto"/>
-                    </w:rPr>
+                  <w:rPrChange w:id="89" w:author="Lesley Bross" w:date="2020-09-30T11:47:00Z">
+                    <w:rPr/>
                   </w:rPrChange>
                 </w:rPr>
                 <w:delText xml:space="preserve"> instructions </w:delText>
               </w:r>
               <w:r>
                 <w:rPr>
-                  <w:rFonts w:ascii="Times New Roman" w:hAnsi="Times New Roman" w:cs="Times New Roman"/>
                   <w:b/>
-                  <w:color w:val="auto"/>
-                  <w:rPrChange w:id="91" w:author="Lesley Bross" w:date="2020-09-30T11:47:00Z">
-                    <w:rPr>
-                      <w:rFonts w:ascii="Times New Roman" w:hAnsi="Times New Roman" w:cs="Times New Roman"/>
-                      <w:color w:val="auto"/>
-                    </w:rPr>
+                  <w:rPrChange w:id="90" w:author="Lesley Bross" w:date="2020-09-30T11:47:00Z">
+                    <w:rPr/>
                   </w:rPrChange>
                 </w:rPr>
                 <w:delText xml:space="preserve">do not yet </w:delText>
               </w:r>
               <w:r>
                 <w:rPr>
-                  <w:rFonts w:ascii="Times New Roman" w:hAnsi="Times New Roman" w:cs="Times New Roman"/>
                   <w:b/>
-                  <w:color w:val="auto"/>
-                  <w:rPrChange w:id="92" w:author="Lesley Bross" w:date="2020-09-30T11:47:00Z">
-                    <w:rPr>
-                      <w:rFonts w:ascii="Times New Roman" w:hAnsi="Times New Roman" w:cs="Times New Roman"/>
-                      <w:color w:val="auto"/>
-                    </w:rPr>
+                  <w:rPrChange w:id="91" w:author="Lesley Bross" w:date="2020-09-30T11:47:00Z">
+                    <w:rPr/>
                   </w:rPrChange>
                 </w:rPr>
                 <w:delText xml:space="preserve">fully </w:delText>
               </w:r>
               <w:r>
                 <w:rPr>
-                  <w:rFonts w:ascii="Times New Roman" w:hAnsi="Times New Roman" w:cs="Times New Roman"/>
                   <w:b/>
-                  <w:color w:val="auto"/>
-                  <w:rPrChange w:id="93" w:author="Lesley Bross" w:date="2020-09-30T11:47:00Z">
-                    <w:rPr>
-                      <w:rFonts w:ascii="Times New Roman" w:hAnsi="Times New Roman" w:cs="Times New Roman"/>
-                      <w:color w:val="auto"/>
-                    </w:rPr>
+                  <w:rPrChange w:id="92" w:author="Lesley Bross" w:date="2020-09-30T11:47:00Z">
+                    <w:rPr/>
                   </w:rPrChange>
                 </w:rPr>
                 <w:delText xml:space="preserve">account for </w:delText>
               </w:r>
               <w:r>
                 <w:rPr>
-                  <w:rFonts w:ascii="Times New Roman" w:hAnsi="Times New Roman" w:cs="Times New Roman"/>
                   <w:b/>
-                  <w:color w:val="auto"/>
-                  <w:rPrChange w:id="94" w:author="Lesley Bross" w:date="2020-09-30T11:47:00Z">
-                    <w:rPr>
-                      <w:rFonts w:ascii="Times New Roman" w:hAnsi="Times New Roman" w:cs="Times New Roman"/>
-                      <w:color w:val="auto"/>
-                    </w:rPr>
+                  <w:rPrChange w:id="93" w:author="Lesley Bross" w:date="2020-09-30T11:47:00Z">
+                    <w:rPr/>
                   </w:rPrChange>
                 </w:rPr>
                 <w:delText xml:space="preserve">FS computers that now only allow admin privileges using the Powerbroker software. </w:delText>
@@ -2958,14 +2863,9 @@
             </w:del>
             <w:r>
               <w:rPr>
-                <w:rFonts w:ascii="Times New Roman" w:hAnsi="Times New Roman" w:cs="Times New Roman"/>
                 <w:b/>
-                <w:color w:val="auto"/>
-                <w:rPrChange w:id="95" w:author="Lesley Bross" w:date="2020-09-30T11:47:00Z">
-                  <w:rPr>
-                    <w:rFonts w:ascii="Times New Roman" w:hAnsi="Times New Roman" w:cs="Times New Roman"/>
-                    <w:color w:val="auto"/>
-                  </w:rPr>
+                <w:rPrChange w:id="94" w:author="Lesley Bross" w:date="2020-09-30T11:47:00Z">
+                  <w:rPr/>
                 </w:rPrChange>
               </w:rPr>
               <w:t>&lt;Install Elevated&gt;</w:t>
@@ -2979,14 +2879,9 @@
             </w:r>
             <w:r>
               <w:rPr>
-                <w:rFonts w:ascii="Times New Roman" w:hAnsi="Times New Roman" w:cs="Times New Roman"/>
                 <w:b/>
-                <w:color w:val="auto"/>
-                <w:rPrChange w:id="96" w:author="Lesley Bross" w:date="2020-09-30T11:47:00Z">
-                  <w:rPr>
-                    <w:rFonts w:ascii="Times New Roman" w:hAnsi="Times New Roman" w:cs="Times New Roman"/>
-                    <w:color w:val="auto"/>
-                  </w:rPr>
+                <w:rPrChange w:id="95" w:author="Lesley Bross" w:date="2020-09-30T11:47:00Z">
+                  <w:rPr/>
                 </w:rPrChange>
               </w:rPr>
               <w:t>&lt;Run Elevated&gt;</w:t>
@@ -2998,7 +2893,7 @@
               </w:rPr>
               <w:t xml:space="preserve"> are </w:t>
             </w:r>
-            <w:ins w:id="97" w:author="Lesley Bross" w:date="2020-09-30T11:50:00Z">
+            <w:ins w:id="96" w:author="Lesley Bross" w:date="2020-09-30T11:50:00Z">
               <w:r>
                 <w:rPr>
                   <w:rFonts w:ascii="Times New Roman" w:hAnsi="Times New Roman" w:cs="Times New Roman"/>
@@ -3007,7 +2902,7 @@
                 <w:t xml:space="preserve">the </w:t>
               </w:r>
             </w:ins>
-            <w:ins w:id="98" w:author="Lesley Bross" w:date="2020-09-30T11:51:00Z">
+            <w:ins w:id="97" w:author="Lesley Bross" w:date="2020-09-30T11:51:00Z">
               <w:r>
                 <w:rPr>
                   <w:rFonts w:ascii="Times New Roman" w:hAnsi="Times New Roman" w:cs="Times New Roman"/>
@@ -3023,7 +2918,7 @@
               </w:rPr>
               <w:t>Powerbroker options</w:t>
             </w:r>
-            <w:ins w:id="99" w:author="Lesley Bross" w:date="2020-09-30T11:50:00Z">
+            <w:ins w:id="98" w:author="Lesley Bross" w:date="2020-09-30T11:50:00Z">
               <w:r>
                 <w:rPr>
                   <w:rFonts w:ascii="Times New Roman" w:hAnsi="Times New Roman" w:cs="Times New Roman"/>
@@ -3032,7 +2927,7 @@
                 <w:t xml:space="preserve"> </w:t>
               </w:r>
             </w:ins>
-            <w:del w:id="100" w:author="Lesley Bross" w:date="2020-09-30T11:50:00Z">
+            <w:del w:id="99" w:author="Lesley Bross" w:date="2020-09-30T11:50:00Z">
               <w:r>
                 <w:rPr>
                   <w:rFonts w:ascii="Times New Roman" w:hAnsi="Times New Roman" w:cs="Times New Roman"/>
@@ -3041,7 +2936,7 @@
                 <w:delText>, and</w:delText>
               </w:r>
             </w:del>
-            <w:ins w:id="101" w:author="Lesley Bross" w:date="2020-09-30T11:50:00Z">
+            <w:ins w:id="100" w:author="Lesley Bross" w:date="2020-09-30T11:50:00Z">
               <w:r>
                 <w:rPr>
                   <w:rFonts w:ascii="Times New Roman" w:hAnsi="Times New Roman" w:cs="Times New Roman"/>
@@ -3057,7 +2952,7 @@
               </w:rPr>
               <w:t xml:space="preserve"> should be used for </w:t>
             </w:r>
-            <w:del w:id="102" w:author="Lesley Bross" w:date="2020-09-30T11:47:00Z">
+            <w:del w:id="101" w:author="Lesley Bross" w:date="2020-09-30T11:47:00Z">
               <w:r>
                 <w:rPr>
                   <w:rFonts w:ascii="Times New Roman" w:hAnsi="Times New Roman" w:cs="Times New Roman"/>
@@ -3066,7 +2961,7 @@
                 <w:delText xml:space="preserve">every </w:delText>
               </w:r>
             </w:del>
-            <w:ins w:id="103" w:author="Lesley Bross" w:date="2020-09-30T11:48:00Z">
+            <w:ins w:id="102" w:author="Lesley Bross" w:date="2020-09-30T11:48:00Z">
               <w:r>
                 <w:rPr>
                   <w:rFonts w:ascii="Times New Roman" w:hAnsi="Times New Roman" w:cs="Times New Roman"/>
@@ -3075,7 +2970,7 @@
                 <w:t xml:space="preserve">elements of the installation process </w:t>
               </w:r>
             </w:ins>
-            <w:ins w:id="104" w:author="Lesley Bross" w:date="2020-09-30T11:50:00Z">
+            <w:ins w:id="103" w:author="Lesley Bross" w:date="2020-09-30T11:50:00Z">
               <w:r>
                 <w:rPr>
                   <w:rFonts w:ascii="Times New Roman" w:hAnsi="Times New Roman" w:cs="Times New Roman"/>
@@ -3084,7 +2979,7 @@
                 <w:t>requiring</w:t>
               </w:r>
             </w:ins>
-            <w:del w:id="105" w:author="Lesley Bross" w:date="2020-09-30T11:48:00Z">
+            <w:del w:id="104" w:author="Lesley Bross" w:date="2020-09-30T11:48:00Z">
               <w:r>
                 <w:rPr>
                   <w:rFonts w:ascii="Times New Roman" w:hAnsi="Times New Roman" w:cs="Times New Roman"/>
@@ -3093,7 +2988,7 @@
                 <w:delText>installation step</w:delText>
               </w:r>
             </w:del>
-            <w:del w:id="106" w:author="Lesley Bross" w:date="2020-09-30T11:49:00Z">
+            <w:del w:id="105" w:author="Lesley Bross" w:date="2020-09-30T11:49:00Z">
               <w:r>
                 <w:rPr>
                   <w:rFonts w:ascii="Times New Roman" w:hAnsi="Times New Roman" w:cs="Times New Roman"/>
@@ -3102,7 +2997,7 @@
                 <w:delText xml:space="preserve"> </w:delText>
               </w:r>
             </w:del>
-            <w:del w:id="107" w:author="Lesley Bross" w:date="2020-09-30T11:47:00Z">
+            <w:del w:id="106" w:author="Lesley Bross" w:date="2020-09-30T11:47:00Z">
               <w:r>
                 <w:rPr>
                   <w:rFonts w:ascii="Times New Roman" w:hAnsi="Times New Roman" w:cs="Times New Roman"/>
@@ -3138,16 +3033,10 @@
               <w:pStyle w:val="Default"/>
               <w:ind w:left="540" w:right="706"/>
               <w:rPr>
-                <w:del w:id="108" w:author="Lesley Bross" w:date="2020-09-30T11:49:00Z"/>
+                <w:del w:id="107" w:author="Lesley Bross" w:date="2020-09-30T11:49:00Z"/>
                 <w:rFonts w:ascii="Times New Roman" w:hAnsi="Times New Roman" w:cs="Times New Roman"/>
                 <w:color w:val="auto"/>
               </w:rPr>
-              <w:pPrChange w:id="109" w:author="Lesley Bross" w:date="2020-09-30T11:50:00Z">
-                <w:pPr>
-                  <w:pStyle w:val="Default"/>
-                  <w:ind w:left="540" w:right="706"/>
-                </w:pPr>
-              </w:pPrChange>
             </w:pPr>
           </w:p>
           <w:p>
@@ -3158,14 +3047,8 @@
                 <w:rFonts w:ascii="Times New Roman" w:hAnsi="Times New Roman" w:cs="Times New Roman"/>
                 <w:color w:val="auto"/>
               </w:rPr>
-              <w:pPrChange w:id="110" w:author="Lesley Bross" w:date="2020-09-30T11:50:00Z">
-                <w:pPr>
-                  <w:pStyle w:val="Default"/>
-                  <w:ind w:left="540" w:right="706"/>
-                </w:pPr>
-              </w:pPrChange>
             </w:pPr>
-            <w:del w:id="111" w:author="Lesley Bross" w:date="2020-09-30T11:49:00Z">
+            <w:del w:id="108" w:author="Lesley Bross" w:date="2020-09-30T11:49:00Z">
               <w:r>
                 <w:rPr>
                   <w:rFonts w:ascii="Times New Roman" w:hAnsi="Times New Roman" w:cs="Times New Roman"/>
@@ -3188,7 +3071,7 @@
                 <w:delText>r</w:delText>
               </w:r>
             </w:del>
-            <w:del w:id="112" w:author="Lesley Bross" w:date="2020-09-30T11:50:00Z">
+            <w:del w:id="109" w:author="Lesley Bross" w:date="2020-09-30T11:50:00Z">
               <w:r>
                 <w:rPr>
                   <w:rFonts w:ascii="Times New Roman" w:hAnsi="Times New Roman" w:cs="Times New Roman"/>
@@ -3227,7 +3110,7 @@
               </w:rPr>
               <w:t xml:space="preserve"> as an admin level user</w:t>
             </w:r>
-            <w:ins w:id="113" w:author="Lesley Bross" w:date="2020-09-30T11:50:00Z">
+            <w:ins w:id="110" w:author="Lesley Bross" w:date="2020-09-30T11:50:00Z">
               <w:r>
                 <w:rPr>
                   <w:rFonts w:ascii="Times New Roman" w:hAnsi="Times New Roman" w:cs="Times New Roman"/>
@@ -3236,7 +3119,7 @@
                 <w:t>.</w:t>
               </w:r>
             </w:ins>
-            <w:del w:id="114" w:author="Lesley Bross" w:date="2020-09-30T11:50:00Z">
+            <w:del w:id="111" w:author="Lesley Bross" w:date="2020-09-30T11:50:00Z">
               <w:r>
                 <w:rPr>
                   <w:rFonts w:ascii="Times New Roman" w:hAnsi="Times New Roman" w:cs="Times New Roman"/>
@@ -3245,7 +3128,7 @@
                 <w:delText>,</w:delText>
               </w:r>
             </w:del>
-            <w:del w:id="115" w:author="Lesley Bross" w:date="2020-09-30T11:52:00Z">
+            <w:del w:id="112" w:author="Lesley Bross" w:date="2020-09-30T11:52:00Z">
               <w:r>
                 <w:rPr>
                   <w:rFonts w:ascii="Times New Roman" w:hAnsi="Times New Roman" w:cs="Times New Roman"/>
@@ -3281,7 +3164,7 @@
               <w:pStyle w:val="Default"/>
               <w:ind w:left="540" w:right="706"/>
               <w:rPr>
-                <w:del w:id="116" w:author="Lesley Bross" w:date="2020-09-30T11:52:00Z"/>
+                <w:del w:id="113" w:author="Lesley Bross" w:date="2020-09-30T11:52:00Z"/>
                 <w:rFonts w:ascii="Times New Roman" w:hAnsi="Times New Roman" w:cs="Times New Roman"/>
                 <w:color w:val="auto"/>
               </w:rPr>
@@ -3292,18 +3175,18 @@
               <w:pStyle w:val="Default"/>
               <w:ind w:right="706"/>
               <w:rPr>
-                <w:del w:id="117" w:author="Lesley Bross" w:date="2020-09-30T11:52:00Z"/>
+                <w:del w:id="114" w:author="Lesley Bross" w:date="2020-09-30T11:52:00Z"/>
                 <w:rFonts w:ascii="Times New Roman" w:hAnsi="Times New Roman" w:cs="Times New Roman"/>
                 <w:color w:val="auto"/>
               </w:rPr>
-              <w:pPrChange w:id="118" w:author="Lesley Bross" w:date="2020-09-30T11:52:00Z">
+              <w:pPrChange w:id="115" w:author="Lesley Bross" w:date="2020-09-30T11:52:00Z">
                 <w:pPr>
                   <w:pStyle w:val="Default"/>
                   <w:ind w:left="540" w:right="706"/>
                 </w:pPr>
               </w:pPrChange>
             </w:pPr>
-            <w:del w:id="119" w:author="Lesley Bross" w:date="2020-09-30T11:52:00Z">
+            <w:del w:id="116" w:author="Lesley Bross" w:date="2020-09-30T11:52:00Z">
               <w:r>
                 <w:rPr>
                   <w:rFonts w:ascii="Times New Roman" w:hAnsi="Times New Roman" w:cs="Times New Roman"/>
@@ -3321,7 +3204,7 @@
                 <w:rFonts w:ascii="Times New Roman" w:hAnsi="Times New Roman" w:cs="Times New Roman"/>
                 <w:color w:val="auto"/>
               </w:rPr>
-              <w:pPrChange w:id="120" w:author="Lesley Bross" w:date="2020-09-30T11:52:00Z">
+              <w:pPrChange w:id="117" w:author="Lesley Bross" w:date="2020-09-30T11:52:00Z">
                 <w:pPr>
                   <w:pStyle w:val="Default"/>
                   <w:ind w:left="540" w:right="706"/>
@@ -3420,7 +3303,7 @@
               </w:rPr>
               <w:t>The best way to make sure that installation components are installed under the admin privileges</w:t>
             </w:r>
-            <w:ins w:id="121" w:author="Lesley Bross" w:date="2020-09-30T11:53:00Z">
+            <w:ins w:id="118" w:author="Lesley Bross" w:date="2020-09-30T11:53:00Z">
               <w:r>
                 <w:rPr>
                   <w:rFonts w:ascii="Times New Roman" w:hAnsi="Times New Roman" w:cs="Times New Roman"/>
@@ -3599,24 +3482,16 @@
                 <w:tab w:val="left" w:pos="2160"/>
               </w:tabs>
               <w:ind w:left="720" w:right="706"/>
-              <w:pPrChange w:id="122" w:author="Lesley Bross" w:date="2020-09-30T11:57:00Z">
-                <w:pPr>
-                  <w:tabs>
-                    <w:tab w:val="left" w:pos="2160"/>
-                  </w:tabs>
-                  <w:ind w:left="720" w:right="706"/>
-                </w:pPr>
-              </w:pPrChange>
             </w:pPr>
             <w:r>
               <w:t>When defining the ODBC entries make sure ODBCAD32.EXE is started from the c:\windows\</w:t>
             </w:r>
-            <w:del w:id="123" w:author="Lesley Bross" w:date="2020-09-30T11:57:00Z">
+            <w:del w:id="119" w:author="Lesley Bross" w:date="2020-09-30T11:57:00Z">
               <w:r>
                 <w:delText xml:space="preserve">SYSWOW64 </w:delText>
               </w:r>
             </w:del>
-            <w:ins w:id="124" w:author="Lesley Bross" w:date="2020-09-30T11:57:00Z">
+            <w:ins w:id="120" w:author="Lesley Bross" w:date="2020-09-30T11:57:00Z">
               <w:r>
                 <w:t>System32</w:t>
               </w:r>
@@ -3627,7 +3502,7 @@
             <w:r>
               <w:t xml:space="preserve">folder, as </w:t>
             </w:r>
-            <w:del w:id="125" w:author="Lesley Bross" w:date="2020-09-30T11:57:00Z">
+            <w:del w:id="121" w:author="Lesley Bross" w:date="2020-09-30T11:57:00Z">
               <w:r>
                 <w:delText xml:space="preserve">an admin </w:delText>
               </w:r>
@@ -3638,17 +3513,17 @@
                 <w:delText>user</w:delText>
               </w:r>
             </w:del>
-            <w:ins w:id="126" w:author="Lesley Bross" w:date="2020-09-30T11:57:00Z">
+            <w:ins w:id="122" w:author="Lesley Bross" w:date="2020-09-30T11:57:00Z">
               <w:r>
                 <w:t xml:space="preserve">a user with admin privileges. Note that the System32 folder contains the 64-bit </w:t>
               </w:r>
             </w:ins>
-            <w:ins w:id="127" w:author="Lesley Bross" w:date="2020-09-30T11:58:00Z">
+            <w:ins w:id="123" w:author="Lesley Bross" w:date="2020-09-30T11:58:00Z">
               <w:r>
                 <w:t>ODBC Data Source Administrator.</w:t>
               </w:r>
             </w:ins>
-            <w:del w:id="128" w:author="Lesley Bross" w:date="2020-09-30T11:57:00Z">
+            <w:del w:id="124" w:author="Lesley Bross" w:date="2020-09-30T11:57:00Z">
               <w:r>
                 <w:delText xml:space="preserve"> (or via the Run Elevated option)</w:delText>
               </w:r>
@@ -3754,667 +3629,9 @@
           <w:numId w:val="11"/>
         </w:numPr>
         <w:rPr>
-          <w:del w:id="129" w:author="Lesley Bross" w:date="2020-09-30T12:01:00Z"/>
-        </w:rPr>
-        <w:pPrChange w:id="130" w:author="Lesley Bross" w:date="2020-09-30T12:02:00Z">
-          <w:pPr>
-            <w:numPr>
-              <w:numId w:val="3"/>
-            </w:numPr>
-            <w:tabs>
-              <w:tab w:val="left" w:pos="720"/>
-            </w:tabs>
-            <w:ind w:left="1080" w:right="720" w:hanging="360"/>
-          </w:pPr>
-        </w:pPrChange>
-      </w:pPr>
-      <w:r>
-        <w:t>Login to your computer as an administrator</w:t>
-      </w:r>
-      <w:del w:id="131" w:author="Lesley Bross" w:date="2020-09-30T12:01:00Z">
-        <w:r>
-          <w:delText>.</w:delText>
-        </w:r>
-        <w:r>
-          <w:delText xml:space="preserve"> </w:delText>
-        </w:r>
-      </w:del>
-      <w:del w:id="132" w:author="Lesley Bross" w:date="2020-09-30T11:59:00Z">
-        <w:r>
-          <w:delText xml:space="preserve">Forest Service users should first contact BioSum support at </w:delText>
-        </w:r>
-        <w:r>
-          <w:fldChar w:fldCharType="begin"/>
-        </w:r>
-        <w:r>
-          <w:delInstrText xml:space="preserve"> HYPERLINK "mailto:install@biosum.info" </w:delInstrText>
-        </w:r>
-        <w:r>
-          <w:fldChar w:fldCharType="separate"/>
-        </w:r>
-        <w:r>
-          <w:rPr>
-            <w:rStyle w:val="Hyperlink"/>
-          </w:rPr>
-          <w:delText>install@biosum.info</w:delText>
-        </w:r>
-        <w:r>
-          <w:rPr>
-            <w:rStyle w:val="Hyperlink"/>
-          </w:rPr>
-          <w:fldChar w:fldCharType="end"/>
-        </w:r>
-        <w:r>
-          <w:delText xml:space="preserve"> for assistance</w:delText>
-        </w:r>
-      </w:del>
-    </w:p>
-    <w:p>
-      <w:pPr>
-        <w:pStyle w:val="ListParagraph"/>
-        <w:rPr>
-          <w:del w:id="133" w:author="Lesley Bross" w:date="2020-09-30T11:59:00Z"/>
-        </w:rPr>
-        <w:pPrChange w:id="134" w:author="Lesley Bross" w:date="2020-09-30T12:02:00Z">
-          <w:pPr>
-            <w:numPr>
-              <w:numId w:val="3"/>
-            </w:numPr>
-            <w:tabs>
-              <w:tab w:val="left" w:pos="720"/>
-            </w:tabs>
-            <w:ind w:left="1080" w:right="720" w:hanging="360"/>
-          </w:pPr>
-        </w:pPrChange>
-      </w:pPr>
-      <w:del w:id="135" w:author="Lesley Bross" w:date="2020-09-30T11:59:00Z">
-        <w:r>
-          <w:delText>T</w:delText>
-        </w:r>
-        <w:r>
-          <w:delText xml:space="preserve">urn off </w:delText>
-        </w:r>
-        <w:r>
-          <w:delText>User Account Control</w:delText>
-        </w:r>
-        <w:r>
-          <w:delText xml:space="preserve">s </w:delText>
-        </w:r>
-        <w:r>
-          <w:delText>(UAC)</w:delText>
-        </w:r>
-        <w:r>
-          <w:delText xml:space="preserve"> for the ORACLEXE installation. They can be re-enabled after installation is successful by reversing the actions in this step</w:delText>
-        </w:r>
-        <w:r>
-          <w:delText>:</w:delText>
-        </w:r>
-      </w:del>
-    </w:p>
-    <w:tbl>
-      <w:tblPr>
-        <w:tblStyle w:val="TableGrid"/>
-        <w:tblW w:w="0" w:type="auto"/>
-        <w:tblInd w:w="720" w:type="dxa"/>
-        <w:tblLook w:val="04A0" w:firstRow="1" w:lastRow="0" w:firstColumn="1" w:lastColumn="0" w:noHBand="0" w:noVBand="1"/>
-      </w:tblPr>
-      <w:tblGrid>
-        <w:gridCol w:w="5259"/>
-        <w:gridCol w:w="5157"/>
-      </w:tblGrid>
-      <w:tr>
-        <w:trPr>
-          <w:del w:id="136" w:author="Lesley Bross" w:date="2020-09-30T12:00:00Z"/>
-        </w:trPr>
-        <w:tc>
-          <w:tcPr>
-            <w:tcW w:w="5568" w:type="dxa"/>
-          </w:tcPr>
-          <w:p>
-            <w:pPr>
-              <w:pStyle w:val="ListParagraph"/>
-              <w:rPr>
-                <w:del w:id="137" w:author="Lesley Bross" w:date="2020-09-30T12:00:00Z"/>
-              </w:rPr>
-              <w:pPrChange w:id="138" w:author="Lesley Bross" w:date="2020-09-30T12:02:00Z">
-                <w:pPr>
-                  <w:tabs>
-                    <w:tab w:val="left" w:pos="720"/>
-                  </w:tabs>
-                  <w:ind w:right="720"/>
-                </w:pPr>
-              </w:pPrChange>
-            </w:pPr>
-            <w:del w:id="139" w:author="Lesley Bross" w:date="2020-09-30T12:00:00Z">
-              <w:r>
-                <w:rPr>
-                  <w:noProof/>
-                </w:rPr>
-                <mc:AlternateContent>
-                  <mc:Choice Requires="wps">
-                    <w:drawing>
-                      <wp:anchor distT="0" distB="0" distL="114300" distR="114300" simplePos="0" relativeHeight="251691008" behindDoc="0" locked="0" layoutInCell="1" allowOverlap="1" wp14:anchorId="55E2482C" wp14:editId="64F7A775">
-                        <wp:simplePos x="0" y="0"/>
-                        <wp:positionH relativeFrom="column">
-                          <wp:posOffset>438785</wp:posOffset>
-                        </wp:positionH>
-                        <wp:positionV relativeFrom="paragraph">
-                          <wp:posOffset>605155</wp:posOffset>
-                        </wp:positionV>
-                        <wp:extent cx="1011555" cy="334010"/>
-                        <wp:effectExtent l="0" t="0" r="17145" b="27940"/>
-                        <wp:wrapNone/>
-                        <wp:docPr id="12" name="Oval 86"/>
-                        <wp:cNvGraphicFramePr>
-                          <a:graphicFrameLocks xmlns:a="http://schemas.openxmlformats.org/drawingml/2006/main"/>
-                        </wp:cNvGraphicFramePr>
-                        <a:graphic xmlns:a="http://schemas.openxmlformats.org/drawingml/2006/main">
-                          <a:graphicData uri="http://schemas.microsoft.com/office/word/2010/wordprocessingShape">
-                            <wps:wsp>
-                              <wps:cNvSpPr>
-                                <a:spLocks noChangeArrowheads="1"/>
-                              </wps:cNvSpPr>
-                              <wps:spPr bwMode="auto">
-                                <a:xfrm>
-                                  <a:off x="0" y="0"/>
-                                  <a:ext cx="1011555" cy="334010"/>
-                                </a:xfrm>
-                                <a:prstGeom prst="ellipse">
-                                  <a:avLst/>
-                                </a:prstGeom>
-                                <a:solidFill>
-                                  <a:srgbClr val="FFFFFF">
-                                    <a:alpha val="0"/>
-                                  </a:srgbClr>
-                                </a:solidFill>
-                                <a:ln w="25400">
-                                  <a:solidFill>
-                                    <a:srgbClr val="FF0000"/>
-                                  </a:solidFill>
-                                  <a:round/>
-                                  <a:headEnd/>
-                                  <a:tailEnd/>
-                                </a:ln>
-                              </wps:spPr>
-                              <wps:bodyPr rot="0" vert="horz" wrap="square" lIns="91440" tIns="45720" rIns="91440" bIns="45720" anchor="t" anchorCtr="0" upright="1">
-                                <a:noAutofit/>
-                              </wps:bodyPr>
-                            </wps:wsp>
-                          </a:graphicData>
-                        </a:graphic>
-                        <wp14:sizeRelH relativeFrom="page">
-                          <wp14:pctWidth>0</wp14:pctWidth>
-                        </wp14:sizeRelH>
-                        <wp14:sizeRelV relativeFrom="page">
-                          <wp14:pctHeight>0</wp14:pctHeight>
-                        </wp14:sizeRelV>
-                      </wp:anchor>
-                    </w:drawing>
-                  </mc:Choice>
-                  <mc:Fallback xmlns:w16cid="http://schemas.microsoft.com/office/word/2016/wordml/cid" xmlns:am3d="http://schemas.microsoft.com/office/drawing/2017/model3d" xmlns:aink="http://schemas.microsoft.com/office/drawing/2016/ink" xmlns:cx8="http://schemas.microsoft.com/office/drawing/2016/5/14/chartex" xmlns:cx7="http://schemas.microsoft.com/office/drawing/2016/5/13/chartex" xmlns:cx6="http://schemas.microsoft.com/office/drawing/2016/5/12/chartex" xmlns:cx5="http://schemas.microsoft.com/office/drawing/2016/5/11/chartex" xmlns:cx4="http://schemas.microsoft.com/office/drawing/2016/5/10/chartex" xmlns:cx3="http://schemas.microsoft.com/office/drawing/2016/5/9/chartex" xmlns:cx2="http://schemas.microsoft.com/office/drawing/2015/10/21/chartex">
-                    <w:pict>
-                      <v:oval w14:anchorId="35989886" id="Oval 86" o:spid="_x0000_s1026" style="position:absolute;margin-left:34.55pt;margin-top:47.65pt;width:79.65pt;height:26.3pt;z-index:251691008;visibility:visible;mso-wrap-style:square;mso-width-percent:0;mso-height-percent:0;mso-wrap-distance-left:9pt;mso-wrap-distance-top:0;mso-wrap-distance-right:9pt;mso-wrap-distance-bottom:0;mso-position-horizontal:absolute;mso-position-horizontal-relative:text;mso-position-vertical:absolute;mso-position-vertical-relative:text;mso-width-percent:0;mso-height-percent:0;mso-width-relative:page;mso-height-relative:page;v-text-anchor:top" o:gfxdata="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" strokecolor="red" strokeweight="2pt">
-                        <v:fill opacity="0"/>
-                      </v:oval>
-                    </w:pict>
-                  </mc:Fallback>
-                </mc:AlternateContent>
-              </w:r>
-              <w:r>
-                <w:rPr>
-                  <w:noProof/>
-                </w:rPr>
-                <w:drawing>
-                  <wp:inline distT="0" distB="0" distL="0" distR="0">
-                    <wp:extent cx="2900262" cy="2766060"/>
-                    <wp:effectExtent l="0" t="0" r="0" b="0"/>
-                    <wp:docPr id="11" name="Picture 11" descr="Control Panel&#10;&#10;Description automatically generated"/>
-                    <wp:cNvGraphicFramePr>
-                      <a:graphicFrameLocks xmlns:a="http://schemas.openxmlformats.org/drawingml/2006/main" noChangeAspect="1"/>
-                    </wp:cNvGraphicFramePr>
-                    <a:graphic xmlns:a="http://schemas.openxmlformats.org/drawingml/2006/main">
-                      <a:graphicData uri="http://schemas.openxmlformats.org/drawingml/2006/picture">
-                        <pic:pic xmlns:pic="http://schemas.openxmlformats.org/drawingml/2006/picture">
-                          <pic:nvPicPr>
-                            <pic:cNvPr id="11" name="2020-02-08_19-00-25.png"/>
-                            <pic:cNvPicPr/>
-                          </pic:nvPicPr>
-                          <pic:blipFill>
-                            <a:blip r:embed="rId10" cstate="print">
-                              <a:extLst>
-                                <a:ext uri="{28A0092B-C50C-407E-A947-70E740481C1C}">
-                                  <a14:useLocalDpi xmlns:a14="http://schemas.microsoft.com/office/drawing/2010/main" val="0"/>
-                                </a:ext>
-                              </a:extLst>
-                            </a:blip>
-                            <a:stretch>
-                              <a:fillRect/>
-                            </a:stretch>
-                          </pic:blipFill>
-                          <pic:spPr>
-                            <a:xfrm>
-                              <a:off x="0" y="0"/>
-                              <a:ext cx="2944151" cy="2807918"/>
-                            </a:xfrm>
-                            <a:prstGeom prst="rect">
-                              <a:avLst/>
-                            </a:prstGeom>
-                          </pic:spPr>
-                        </pic:pic>
-                      </a:graphicData>
-                    </a:graphic>
-                  </wp:inline>
-                </w:drawing>
-              </w:r>
-            </w:del>
-          </w:p>
-        </w:tc>
-        <w:tc>
-          <w:tcPr>
-            <w:tcW w:w="5568" w:type="dxa"/>
-          </w:tcPr>
-          <w:p>
-            <w:pPr>
-              <w:pStyle w:val="ListParagraph"/>
-              <w:rPr>
-                <w:del w:id="140" w:author="Lesley Bross" w:date="2020-09-30T12:00:00Z"/>
-              </w:rPr>
-              <w:pPrChange w:id="141" w:author="Lesley Bross" w:date="2020-09-30T12:02:00Z">
-                <w:pPr>
-                  <w:tabs>
-                    <w:tab w:val="left" w:pos="720"/>
-                  </w:tabs>
-                  <w:ind w:right="720"/>
-                </w:pPr>
-              </w:pPrChange>
-            </w:pPr>
-            <w:del w:id="142" w:author="Lesley Bross" w:date="2020-09-30T12:00:00Z">
-              <w:r>
-                <w:rPr>
-                  <w:noProof/>
-                </w:rPr>
-                <mc:AlternateContent>
-                  <mc:Choice Requires="wps">
-                    <w:drawing>
-                      <wp:anchor distT="0" distB="0" distL="114300" distR="114300" simplePos="0" relativeHeight="251693056" behindDoc="0" locked="0" layoutInCell="1" allowOverlap="1" wp14:anchorId="09498CCF" wp14:editId="65ABA5C2">
-                        <wp:simplePos x="0" y="0"/>
-                        <wp:positionH relativeFrom="column">
-                          <wp:posOffset>-42545</wp:posOffset>
-                        </wp:positionH>
-                        <wp:positionV relativeFrom="paragraph">
-                          <wp:posOffset>598805</wp:posOffset>
-                        </wp:positionV>
-                        <wp:extent cx="1011555" cy="334010"/>
-                        <wp:effectExtent l="0" t="0" r="17145" b="27940"/>
-                        <wp:wrapNone/>
-                        <wp:docPr id="13" name="Oval 86"/>
-                        <wp:cNvGraphicFramePr>
-                          <a:graphicFrameLocks xmlns:a="http://schemas.openxmlformats.org/drawingml/2006/main"/>
-                        </wp:cNvGraphicFramePr>
-                        <a:graphic xmlns:a="http://schemas.openxmlformats.org/drawingml/2006/main">
-                          <a:graphicData uri="http://schemas.microsoft.com/office/word/2010/wordprocessingShape">
-                            <wps:wsp>
-                              <wps:cNvSpPr>
-                                <a:spLocks noChangeArrowheads="1"/>
-                              </wps:cNvSpPr>
-                              <wps:spPr bwMode="auto">
-                                <a:xfrm>
-                                  <a:off x="0" y="0"/>
-                                  <a:ext cx="1011555" cy="334010"/>
-                                </a:xfrm>
-                                <a:prstGeom prst="ellipse">
-                                  <a:avLst/>
-                                </a:prstGeom>
-                                <a:solidFill>
-                                  <a:srgbClr val="FFFFFF">
-                                    <a:alpha val="0"/>
-                                  </a:srgbClr>
-                                </a:solidFill>
-                                <a:ln w="25400">
-                                  <a:solidFill>
-                                    <a:srgbClr val="FF0000"/>
-                                  </a:solidFill>
-                                  <a:round/>
-                                  <a:headEnd/>
-                                  <a:tailEnd/>
-                                </a:ln>
-                              </wps:spPr>
-                              <wps:bodyPr rot="0" vert="horz" wrap="square" lIns="91440" tIns="45720" rIns="91440" bIns="45720" anchor="t" anchorCtr="0" upright="1">
-                                <a:noAutofit/>
-                              </wps:bodyPr>
-                            </wps:wsp>
-                          </a:graphicData>
-                        </a:graphic>
-                        <wp14:sizeRelH relativeFrom="page">
-                          <wp14:pctWidth>0</wp14:pctWidth>
-                        </wp14:sizeRelH>
-                        <wp14:sizeRelV relativeFrom="page">
-                          <wp14:pctHeight>0</wp14:pctHeight>
-                        </wp14:sizeRelV>
-                      </wp:anchor>
-                    </w:drawing>
-                  </mc:Choice>
-                  <mc:Fallback xmlns:w16cid="http://schemas.microsoft.com/office/word/2016/wordml/cid" xmlns:am3d="http://schemas.microsoft.com/office/drawing/2017/model3d" xmlns:aink="http://schemas.microsoft.com/office/drawing/2016/ink" xmlns:cx8="http://schemas.microsoft.com/office/drawing/2016/5/14/chartex" xmlns:cx7="http://schemas.microsoft.com/office/drawing/2016/5/13/chartex" xmlns:cx6="http://schemas.microsoft.com/office/drawing/2016/5/12/chartex" xmlns:cx5="http://schemas.microsoft.com/office/drawing/2016/5/11/chartex" xmlns:cx4="http://schemas.microsoft.com/office/drawing/2016/5/10/chartex" xmlns:cx3="http://schemas.microsoft.com/office/drawing/2016/5/9/chartex" xmlns:cx2="http://schemas.microsoft.com/office/drawing/2015/10/21/chartex">
-                    <w:pict>
-                      <v:oval w14:anchorId="2E2E7A11" id="Oval 86" o:spid="_x0000_s1026" style="position:absolute;margin-left:-3.35pt;margin-top:47.15pt;width:79.65pt;height:26.3pt;z-index:251693056;visibility:visible;mso-wrap-style:square;mso-width-percent:0;mso-height-percent:0;mso-wrap-distance-left:9pt;mso-wrap-distance-top:0;mso-wrap-distance-right:9pt;mso-wrap-distance-bottom:0;mso-position-horizontal:absolute;mso-position-horizontal-relative:text;mso-position-vertical:absolute;mso-position-vertical-relative:text;mso-width-percent:0;mso-height-percent:0;mso-width-relative:page;mso-height-relative:page;v-text-anchor:top" o:gfxdata="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" strokecolor="red" strokeweight="2pt">
-                        <v:fill opacity="0"/>
-                      </v:oval>
-                    </w:pict>
-                  </mc:Fallback>
-                </mc:AlternateContent>
-              </w:r>
-              <w:r>
-                <w:rPr>
-                  <w:noProof/>
-                </w:rPr>
-                <w:drawing>
-                  <wp:inline distT="0" distB="0" distL="0" distR="0" wp14:anchorId="3CF8051D" wp14:editId="69D0C9FA">
-                    <wp:extent cx="2865120" cy="2732544"/>
-                    <wp:effectExtent l="0" t="0" r="0" b="0"/>
-                    <wp:docPr id="1" name="Picture 1"/>
-                    <wp:cNvGraphicFramePr>
-                      <a:graphicFrameLocks xmlns:a="http://schemas.openxmlformats.org/drawingml/2006/main" noChangeAspect="1"/>
-                    </wp:cNvGraphicFramePr>
-                    <a:graphic xmlns:a="http://schemas.openxmlformats.org/drawingml/2006/main">
-                      <a:graphicData uri="http://schemas.openxmlformats.org/drawingml/2006/picture">
-                        <pic:pic xmlns:pic="http://schemas.openxmlformats.org/drawingml/2006/picture">
-                          <pic:nvPicPr>
-                            <pic:cNvPr id="1" name=""/>
-                            <pic:cNvPicPr/>
-                          </pic:nvPicPr>
-                          <pic:blipFill>
-                            <a:blip r:embed="rId11"/>
-                            <a:stretch>
-                              <a:fillRect/>
-                            </a:stretch>
-                          </pic:blipFill>
-                          <pic:spPr>
-                            <a:xfrm>
-                              <a:off x="0" y="0"/>
-                              <a:ext cx="2879493" cy="2746252"/>
-                            </a:xfrm>
-                            <a:prstGeom prst="rect">
-                              <a:avLst/>
-                            </a:prstGeom>
-                          </pic:spPr>
-                        </pic:pic>
-                      </a:graphicData>
-                    </a:graphic>
-                  </wp:inline>
-                </w:drawing>
-              </w:r>
-            </w:del>
-          </w:p>
-        </w:tc>
-      </w:tr>
-      <w:tr>
-        <w:trPr>
-          <w:del w:id="143" w:author="Lesley Bross" w:date="2020-09-30T12:00:00Z"/>
-        </w:trPr>
-        <w:tc>
-          <w:tcPr>
-            <w:tcW w:w="5568" w:type="dxa"/>
-          </w:tcPr>
-          <w:p>
-            <w:pPr>
-              <w:pStyle w:val="ListParagraph"/>
-              <w:rPr>
-                <w:del w:id="144" w:author="Lesley Bross" w:date="2020-09-30T12:00:00Z"/>
-                <w:noProof/>
-              </w:rPr>
-              <w:pPrChange w:id="145" w:author="Lesley Bross" w:date="2020-09-30T12:02:00Z">
-                <w:pPr>
-                  <w:tabs>
-                    <w:tab w:val="left" w:pos="720"/>
-                  </w:tabs>
-                  <w:ind w:right="720"/>
-                </w:pPr>
-              </w:pPrChange>
-            </w:pPr>
-            <w:del w:id="146" w:author="Lesley Bross" w:date="2020-09-30T12:00:00Z">
-              <w:r>
-                <w:rPr>
-                  <w:b/>
-                  <w:noProof/>
-                </w:rPr>
-                <mc:AlternateContent>
-                  <mc:Choice Requires="wps">
-                    <w:drawing>
-                      <wp:anchor distT="0" distB="0" distL="114300" distR="114300" simplePos="0" relativeHeight="251695104" behindDoc="0" locked="0" layoutInCell="1" allowOverlap="1" wp14:anchorId="2969964E" wp14:editId="52B7FD9C">
-                        <wp:simplePos x="0" y="0"/>
-                        <wp:positionH relativeFrom="column">
-                          <wp:posOffset>328930</wp:posOffset>
-                        </wp:positionH>
-                        <wp:positionV relativeFrom="paragraph">
-                          <wp:posOffset>1278255</wp:posOffset>
-                        </wp:positionV>
-                        <wp:extent cx="504190" cy="334010"/>
-                        <wp:effectExtent l="0" t="0" r="10160" b="27940"/>
-                        <wp:wrapNone/>
-                        <wp:docPr id="17" name="Oval 86"/>
-                        <wp:cNvGraphicFramePr>
-                          <a:graphicFrameLocks xmlns:a="http://schemas.openxmlformats.org/drawingml/2006/main"/>
-                        </wp:cNvGraphicFramePr>
-                        <a:graphic xmlns:a="http://schemas.openxmlformats.org/drawingml/2006/main">
-                          <a:graphicData uri="http://schemas.microsoft.com/office/word/2010/wordprocessingShape">
-                            <wps:wsp>
-                              <wps:cNvSpPr>
-                                <a:spLocks noChangeArrowheads="1"/>
-                              </wps:cNvSpPr>
-                              <wps:spPr bwMode="auto">
-                                <a:xfrm>
-                                  <a:off x="0" y="0"/>
-                                  <a:ext cx="504190" cy="334010"/>
-                                </a:xfrm>
-                                <a:prstGeom prst="ellipse">
-                                  <a:avLst/>
-                                </a:prstGeom>
-                                <a:solidFill>
-                                  <a:srgbClr val="FFFFFF">
-                                    <a:alpha val="0"/>
-                                  </a:srgbClr>
-                                </a:solidFill>
-                                <a:ln w="25400">
-                                  <a:solidFill>
-                                    <a:srgbClr val="FF0000"/>
-                                  </a:solidFill>
-                                  <a:round/>
-                                  <a:headEnd/>
-                                  <a:tailEnd/>
-                                </a:ln>
-                              </wps:spPr>
-                              <wps:bodyPr rot="0" vert="horz" wrap="square" lIns="91440" tIns="45720" rIns="91440" bIns="45720" anchor="t" anchorCtr="0" upright="1">
-                                <a:noAutofit/>
-                              </wps:bodyPr>
-                            </wps:wsp>
-                          </a:graphicData>
-                        </a:graphic>
-                        <wp14:sizeRelH relativeFrom="page">
-                          <wp14:pctWidth>0</wp14:pctWidth>
-                        </wp14:sizeRelH>
-                        <wp14:sizeRelV relativeFrom="page">
-                          <wp14:pctHeight>0</wp14:pctHeight>
-                        </wp14:sizeRelV>
-                      </wp:anchor>
-                    </w:drawing>
-                  </mc:Choice>
-                  <mc:Fallback xmlns:w16cid="http://schemas.microsoft.com/office/word/2016/wordml/cid" xmlns:am3d="http://schemas.microsoft.com/office/drawing/2017/model3d" xmlns:aink="http://schemas.microsoft.com/office/drawing/2016/ink" xmlns:cx8="http://schemas.microsoft.com/office/drawing/2016/5/14/chartex" xmlns:cx7="http://schemas.microsoft.com/office/drawing/2016/5/13/chartex" xmlns:cx6="http://schemas.microsoft.com/office/drawing/2016/5/12/chartex" xmlns:cx5="http://schemas.microsoft.com/office/drawing/2016/5/11/chartex" xmlns:cx4="http://schemas.microsoft.com/office/drawing/2016/5/10/chartex" xmlns:cx3="http://schemas.microsoft.com/office/drawing/2016/5/9/chartex" xmlns:cx2="http://schemas.microsoft.com/office/drawing/2015/10/21/chartex">
-                    <w:pict>
-                      <v:oval w14:anchorId="7D0F67F9" id="Oval 86" o:spid="_x0000_s1026" style="position:absolute;margin-left:25.9pt;margin-top:100.65pt;width:39.7pt;height:26.3pt;z-index:251695104;visibility:visible;mso-wrap-style:square;mso-width-percent:0;mso-height-percent:0;mso-wrap-distance-left:9pt;mso-wrap-distance-top:0;mso-wrap-distance-right:9pt;mso-wrap-distance-bottom:0;mso-position-horizontal:absolute;mso-position-horizontal-relative:text;mso-position-vertical:absolute;mso-position-vertical-relative:text;mso-width-percent:0;mso-height-percent:0;mso-width-relative:page;mso-height-relative:page;v-text-anchor:top" o:gfxdata="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" strokecolor="red" strokeweight="2pt">
-                        <v:fill opacity="0"/>
-                      </v:oval>
-                    </w:pict>
-                  </mc:Fallback>
-                </mc:AlternateContent>
-              </w:r>
-              <w:r>
-                <w:rPr>
-                  <w:b/>
-                  <w:noProof/>
-                </w:rPr>
-                <w:drawing>
-                  <wp:inline distT="0" distB="0" distL="0" distR="0" wp14:anchorId="655F2DF7" wp14:editId="0F733F7D">
-                    <wp:extent cx="2928153" cy="2339340"/>
-                    <wp:effectExtent l="0" t="0" r="5715" b="3810"/>
-                    <wp:docPr id="5" name="Picture 5" descr="pic04.png"/>
-                    <wp:cNvGraphicFramePr>
-                      <a:graphicFrameLocks xmlns:a="http://schemas.openxmlformats.org/drawingml/2006/main" noChangeAspect="1"/>
-                    </wp:cNvGraphicFramePr>
-                    <a:graphic xmlns:a="http://schemas.openxmlformats.org/drawingml/2006/main">
-                      <a:graphicData uri="http://schemas.openxmlformats.org/drawingml/2006/picture">
-                        <pic:pic xmlns:pic="http://schemas.openxmlformats.org/drawingml/2006/picture">
-                          <pic:nvPicPr>
-                            <pic:cNvPr id="0" name="Picture 5" descr="pic04.png"/>
-                            <pic:cNvPicPr>
-                              <a:picLocks noChangeAspect="1" noChangeArrowheads="1"/>
-                            </pic:cNvPicPr>
-                          </pic:nvPicPr>
-                          <pic:blipFill>
-                            <a:blip r:embed="rId12" cstate="print">
-                              <a:extLst>
-                                <a:ext uri="{28A0092B-C50C-407E-A947-70E740481C1C}">
-                                  <a14:useLocalDpi xmlns:a14="http://schemas.microsoft.com/office/drawing/2010/main" val="0"/>
-                                </a:ext>
-                              </a:extLst>
-                            </a:blip>
-                            <a:srcRect/>
-                            <a:stretch>
-                              <a:fillRect/>
-                            </a:stretch>
-                          </pic:blipFill>
-                          <pic:spPr bwMode="auto">
-                            <a:xfrm>
-                              <a:off x="0" y="0"/>
-                              <a:ext cx="2936076" cy="2345670"/>
-                            </a:xfrm>
-                            <a:prstGeom prst="rect">
-                              <a:avLst/>
-                            </a:prstGeom>
-                            <a:noFill/>
-                            <a:ln>
-                              <a:noFill/>
-                            </a:ln>
-                          </pic:spPr>
-                        </pic:pic>
-                      </a:graphicData>
-                    </a:graphic>
-                  </wp:inline>
-                </w:drawing>
-              </w:r>
-            </w:del>
-          </w:p>
-        </w:tc>
-        <w:tc>
-          <w:tcPr>
-            <w:tcW w:w="5568" w:type="dxa"/>
-          </w:tcPr>
-          <w:p>
-            <w:pPr>
-              <w:pStyle w:val="ListParagraph"/>
-              <w:rPr>
-                <w:del w:id="147" w:author="Lesley Bross" w:date="2020-09-30T12:00:00Z"/>
-                <w:noProof/>
-              </w:rPr>
-              <w:pPrChange w:id="148" w:author="Lesley Bross" w:date="2020-09-30T12:02:00Z">
-                <w:pPr>
-                  <w:tabs>
-                    <w:tab w:val="left" w:pos="720"/>
-                  </w:tabs>
-                  <w:ind w:right="720"/>
-                </w:pPr>
-              </w:pPrChange>
-            </w:pPr>
-            <w:del w:id="149" w:author="Lesley Bross" w:date="2020-09-30T12:00:00Z">
-              <w:r>
-                <w:rPr>
-                  <w:noProof/>
-                </w:rPr>
-                <w:delText>NOTE: Even though the position of the slider may already be located at the lowest level, it needs to be dragged up, and back down, to the lowest level to reinitialize the UAC settings. A computer reboot is required after changing UAC settings</w:delText>
-              </w:r>
-              <w:r>
-                <w:rPr>
-                  <w:noProof/>
-                </w:rPr>
-                <w:delText xml:space="preserve"> in order for them to take effect</w:delText>
-              </w:r>
-              <w:r>
-                <w:rPr>
-                  <w:noProof/>
-                </w:rPr>
-                <w:delText>.</w:delText>
-              </w:r>
-              <w:r>
-                <w:rPr>
-                  <w:noProof/>
-                </w:rPr>
-                <w:delText xml:space="preserve"> Remember to restore the UAC to their original settings at the conclusion of the installation.</w:delText>
-              </w:r>
-            </w:del>
-          </w:p>
-        </w:tc>
-      </w:tr>
-    </w:tbl>
-    <w:p>
-      <w:pPr>
-        <w:pStyle w:val="ListParagraph"/>
-        <w:rPr>
-          <w:del w:id="150" w:author="Lesley Bross" w:date="2020-09-30T12:01:00Z"/>
-        </w:rPr>
-        <w:pPrChange w:id="151" w:author="Lesley Bross" w:date="2020-09-30T12:02:00Z">
-          <w:pPr>
-            <w:tabs>
-              <w:tab w:val="left" w:pos="720"/>
-            </w:tabs>
-            <w:ind w:left="720" w:right="720"/>
-          </w:pPr>
-        </w:pPrChange>
-      </w:pPr>
-    </w:p>
-    <w:p>
-      <w:pPr>
-        <w:pStyle w:val="ListParagraph"/>
-        <w:rPr>
-          <w:del w:id="152" w:author="Lesley Bross" w:date="2020-09-30T12:01:00Z"/>
-          <w:b/>
-        </w:rPr>
-        <w:pPrChange w:id="153" w:author="Lesley Bross" w:date="2020-09-30T12:02:00Z">
-          <w:pPr/>
-        </w:pPrChange>
-      </w:pPr>
-      <w:del w:id="154" w:author="Lesley Bross" w:date="2020-09-30T12:01:00Z">
-        <w:r>
-          <w:rPr>
-            <w:b/>
-          </w:rPr>
-          <w:br w:type="page"/>
-        </w:r>
-      </w:del>
-    </w:p>
-    <w:p>
-      <w:pPr>
-        <w:pStyle w:val="ListParagraph"/>
-        <w:rPr>
-          <w:del w:id="155" w:author="Lesley Bross" w:date="2020-09-30T12:01:00Z"/>
-          <w:b/>
-        </w:rPr>
-        <w:pPrChange w:id="156" w:author="Lesley Bross" w:date="2020-09-30T12:02:00Z">
-          <w:pPr>
-            <w:tabs>
-              <w:tab w:val="left" w:pos="2160"/>
-            </w:tabs>
-            <w:ind w:left="2160" w:right="720"/>
-          </w:pPr>
-        </w:pPrChange>
-      </w:pPr>
-    </w:p>
-    <w:p>
-      <w:pPr>
-        <w:pStyle w:val="ListParagraph"/>
-        <w:numPr>
-          <w:ilvl w:val="0"/>
-          <w:numId w:val="11"/>
-        </w:numPr>
-        <w:pPrChange w:id="157" w:author="Lesley Bross" w:date="2020-09-30T12:02:00Z">
+          <w:ins w:id="125" w:author="Lesley Bross" w:date="2020-10-05T14:48:00Z"/>
+        </w:rPr>
+        <w:pPrChange w:id="126" w:author="Lesley Bross" w:date="2020-09-30T12:02:00Z">
           <w:pPr>
             <w:numPr>
               <w:numId w:val="3"/>
@@ -4426,124 +3643,44 @@
           </w:pPr>
         </w:pPrChange>
       </w:pPr>
-      <w:del w:id="158" w:author="Lesley Bross" w:date="2020-09-30T12:01:00Z">
-        <w:r>
-          <w:rPr>
-            <w:noProof/>
-            <w:highlight w:val="yellow"/>
-            <w:rPrChange w:id="159" w:author="Lesley Bross" w:date="2020-09-30T12:03:00Z">
-              <w:rPr>
-                <w:noProof/>
-              </w:rPr>
-            </w:rPrChange>
-          </w:rPr>
-          <mc:AlternateContent>
-            <mc:Choice Requires="wps">
-              <w:drawing>
-                <wp:anchor distT="0" distB="0" distL="114300" distR="114300" simplePos="0" relativeHeight="251707392" behindDoc="0" locked="0" layoutInCell="1" allowOverlap="1" wp14:anchorId="4EED4E7F" wp14:editId="00E935BB">
-                  <wp:simplePos x="0" y="0"/>
-                  <wp:positionH relativeFrom="column">
-                    <wp:posOffset>5704205</wp:posOffset>
-                  </wp:positionH>
-                  <wp:positionV relativeFrom="paragraph">
-                    <wp:posOffset>5824855</wp:posOffset>
-                  </wp:positionV>
-                  <wp:extent cx="847090" cy="343535"/>
-                  <wp:effectExtent l="0" t="0" r="10160" b="18415"/>
-                  <wp:wrapNone/>
-                  <wp:docPr id="27" name="Oval 86"/>
-                  <wp:cNvGraphicFramePr>
-                    <a:graphicFrameLocks xmlns:a="http://schemas.openxmlformats.org/drawingml/2006/main"/>
-                  </wp:cNvGraphicFramePr>
-                  <a:graphic xmlns:a="http://schemas.openxmlformats.org/drawingml/2006/main">
-                    <a:graphicData uri="http://schemas.microsoft.com/office/word/2010/wordprocessingShape">
-                      <wps:wsp>
-                        <wps:cNvSpPr>
-                          <a:spLocks noChangeArrowheads="1"/>
-                        </wps:cNvSpPr>
-                        <wps:spPr bwMode="auto">
-                          <a:xfrm>
-                            <a:off x="0" y="0"/>
-                            <a:ext cx="847090" cy="343535"/>
-                          </a:xfrm>
-                          <a:prstGeom prst="ellipse">
-                            <a:avLst/>
-                          </a:prstGeom>
-                          <a:solidFill>
-                            <a:srgbClr val="FFFFFF">
-                              <a:alpha val="0"/>
-                            </a:srgbClr>
-                          </a:solidFill>
-                          <a:ln w="25400">
-                            <a:solidFill>
-                              <a:srgbClr val="FF0000"/>
-                            </a:solidFill>
-                            <a:round/>
-                            <a:headEnd/>
-                            <a:tailEnd/>
-                          </a:ln>
-                        </wps:spPr>
-                        <wps:bodyPr rot="0" vert="horz" wrap="square" lIns="91440" tIns="45720" rIns="91440" bIns="45720" anchor="t" anchorCtr="0" upright="1">
-                          <a:noAutofit/>
-                        </wps:bodyPr>
-                      </wps:wsp>
-                    </a:graphicData>
-                  </a:graphic>
-                  <wp14:sizeRelH relativeFrom="page">
-                    <wp14:pctWidth>0</wp14:pctWidth>
-                  </wp14:sizeRelH>
-                  <wp14:sizeRelV relativeFrom="page">
-                    <wp14:pctHeight>0</wp14:pctHeight>
-                  </wp14:sizeRelV>
-                </wp:anchor>
-              </w:drawing>
-            </mc:Choice>
-            <mc:Fallback xmlns:w16cid="http://schemas.microsoft.com/office/word/2016/wordml/cid" xmlns:am3d="http://schemas.microsoft.com/office/drawing/2017/model3d" xmlns:aink="http://schemas.microsoft.com/office/drawing/2016/ink" xmlns:cx8="http://schemas.microsoft.com/office/drawing/2016/5/14/chartex" xmlns:cx7="http://schemas.microsoft.com/office/drawing/2016/5/13/chartex" xmlns:cx6="http://schemas.microsoft.com/office/drawing/2016/5/12/chartex" xmlns:cx5="http://schemas.microsoft.com/office/drawing/2016/5/11/chartex" xmlns:cx4="http://schemas.microsoft.com/office/drawing/2016/5/10/chartex" xmlns:cx3="http://schemas.microsoft.com/office/drawing/2016/5/9/chartex" xmlns:cx2="http://schemas.microsoft.com/office/drawing/2015/10/21/chartex">
-              <w:pict>
-                <v:oval w14:anchorId="5665506E" id="Oval 86" o:spid="_x0000_s1026" style="position:absolute;margin-left:449.15pt;margin-top:458.65pt;width:66.7pt;height:27.05pt;z-index:251707392;visibility:visible;mso-wrap-style:square;mso-width-percent:0;mso-height-percent:0;mso-wrap-distance-left:9pt;mso-wrap-distance-top:0;mso-wrap-distance-right:9pt;mso-wrap-distance-bottom:0;mso-position-horizontal:absolute;mso-position-horizontal-relative:text;mso-position-vertical:absolute;mso-position-vertical-relative:text;mso-width-percent:0;mso-height-percent:0;mso-width-relative:page;mso-height-relative:page;v-text-anchor:top" o:gfxdata="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" strokecolor="red" strokeweight="2pt">
-                  <v:fill opacity="0"/>
-                </v:oval>
-              </w:pict>
-            </mc:Fallback>
-          </mc:AlternateContent>
-        </w:r>
+      <w:r>
+        <w:t>Login to your computer as an administrator</w:t>
+      </w:r>
+    </w:p>
+    <w:p>
+      <w:pPr>
+        <w:pStyle w:val="ListParagraph"/>
+        <w:numPr>
+          <w:ilvl w:val="0"/>
+          <w:numId w:val="11"/>
+        </w:numPr>
+        <w:rPr>
+          <w:ins w:id="127" w:author="Lesley Bross" w:date="2020-10-05T14:50:00Z"/>
+        </w:rPr>
+        <w:pPrChange w:id="128" w:author="Lesley Bross" w:date="2020-10-05T14:49:00Z">
+          <w:pPr>
+            <w:numPr>
+              <w:numId w:val="3"/>
+            </w:numPr>
+            <w:tabs>
+              <w:tab w:val="left" w:pos="990"/>
+            </w:tabs>
+            <w:ind w:left="1080" w:right="720" w:hanging="360"/>
+          </w:pPr>
+        </w:pPrChange>
+      </w:pPr>
+      <w:ins w:id="129" w:author="Lesley Bross" w:date="2020-09-30T12:02:00Z">
         <w:r>
           <w:rPr>
             <w:b/>
-            <w:highlight w:val="yellow"/>
-            <w:rPrChange w:id="160" w:author="Lesley Bross" w:date="2020-09-30T12:03:00Z">
-              <w:rPr>
-                <w:b/>
-              </w:rPr>
-            </w:rPrChange>
-          </w:rPr>
-          <w:delText>INSTALL</w:delText>
-        </w:r>
-      </w:del>
-      <w:ins w:id="161" w:author="Lesley Bross" w:date="2020-09-30T12:02:00Z">
-        <w:r>
-          <w:rPr>
-            <w:b/>
-            <w:highlight w:val="yellow"/>
-            <w:rPrChange w:id="162" w:author="Lesley Bross" w:date="2020-09-30T12:03:00Z">
-              <w:rPr>
-                <w:b/>
-              </w:rPr>
-            </w:rPrChange>
           </w:rPr>
           <w:t xml:space="preserve">INSTALL </w:t>
         </w:r>
       </w:ins>
-      <w:del w:id="163" w:author="Lesley Bross" w:date="2020-09-30T12:01:00Z">
+      <w:del w:id="130" w:author="Lesley Bross" w:date="2020-09-30T12:01:00Z">
         <w:r>
           <w:rPr>
             <w:b/>
-            <w:highlight w:val="yellow"/>
-            <w:rPrChange w:id="164" w:author="Lesley Bross" w:date="2020-09-30T12:03:00Z">
-              <w:rPr>
-                <w:b/>
-              </w:rPr>
-            </w:rPrChange>
           </w:rPr>
           <w:delText xml:space="preserve"> </w:delText>
         </w:r>
@@ -4551,54 +3688,53 @@
       <w:r>
         <w:rPr>
           <w:b/>
-          <w:highlight w:val="yellow"/>
-          <w:rPrChange w:id="165" w:author="Lesley Bross" w:date="2020-09-30T12:03:00Z">
-            <w:rPr>
-              <w:b/>
-            </w:rPr>
-          </w:rPrChange>
         </w:rPr>
         <w:t xml:space="preserve">Oracle 11g XE: </w:t>
       </w:r>
-      <w:ins w:id="166" w:author="Lesley Bross" w:date="2020-09-30T12:03:00Z">
+      <w:ins w:id="131" w:author="Lesley Bross" w:date="2020-09-30T12:03:00Z">
         <w:r>
           <w:rPr>
-            <w:highlight w:val="yellow"/>
+            <w:rPrChange w:id="132" w:author="Lesley Bross" w:date="2020-10-05T14:55:00Z">
+              <w:rPr>
+                <w:highlight w:val="yellow"/>
+              </w:rPr>
+            </w:rPrChange>
           </w:rPr>
           <w:t xml:space="preserve">If your computer is on the Forest Service network, execute the steps in Appendix 2 before skipping to step </w:t>
         </w:r>
       </w:ins>
-      <w:ins w:id="167" w:author="Lesley Bross" w:date="2020-09-30T12:04:00Z">
+      <w:ins w:id="133" w:author="Lesley Bross" w:date="2020-09-30T12:04:00Z">
+        <w:r>
+          <w:t>10</w:t>
+        </w:r>
         <w:r>
           <w:rPr>
-            <w:highlight w:val="yellow"/>
+            <w:rPrChange w:id="134" w:author="Lesley Bross" w:date="2020-10-05T14:55:00Z">
+              <w:rPr>
+                <w:highlight w:val="yellow"/>
+              </w:rPr>
+            </w:rPrChange>
           </w:rPr>
-          <w:t xml:space="preserve">8. </w:t>
+          <w:t xml:space="preserve">. </w:t>
         </w:r>
       </w:ins>
       <w:r>
-        <w:rPr>
-          <w:highlight w:val="yellow"/>
-          <w:rPrChange w:id="168" w:author="Lesley Bross" w:date="2020-09-30T12:03:00Z">
-            <w:rPr/>
-          </w:rPrChange>
-        </w:rPr>
-        <w:t>If</w:t>
-      </w:r>
-      <w:r>
-        <w:t xml:space="preserve"> Oracle 11g XE is alread</w:t>
+        <w:t>If Oracle 11g XE</w:t>
+      </w:r>
+      <w:r>
+        <w:t xml:space="preserve"> is alread</w:t>
       </w:r>
       <w:r>
         <w:t xml:space="preserve">y installed then skip to item </w:t>
       </w:r>
-      <w:del w:id="169" w:author="Lesley Bross" w:date="2020-09-30T12:03:00Z">
+      <w:del w:id="135" w:author="Lesley Bross" w:date="2020-09-30T12:03:00Z">
         <w:r>
           <w:delText>10</w:delText>
         </w:r>
       </w:del>
-      <w:ins w:id="170" w:author="Lesley Bross" w:date="2020-09-30T12:03:00Z">
+      <w:ins w:id="136" w:author="Lesley Bross" w:date="2020-09-30T12:03:00Z">
         <w:r>
-          <w:t>7</w:t>
+          <w:t>9</w:t>
         </w:r>
       </w:ins>
       <w:r>
@@ -4607,7 +3743,7 @@
       <w:r>
         <w:t>As an administrator</w:t>
       </w:r>
-      <w:del w:id="171" w:author="Lesley Bross" w:date="2020-09-30T12:05:00Z">
+      <w:del w:id="137" w:author="Lesley Bross" w:date="2020-09-30T12:05:00Z">
         <w:r>
           <w:delText xml:space="preserve"> (</w:delText>
         </w:r>
@@ -4631,6 +3767,29 @@
       <w:r>
         <w:t xml:space="preserve"> the file </w:t>
       </w:r>
+    </w:p>
+    <w:p>
+      <w:pPr>
+        <w:pStyle w:val="ListParagraph"/>
+        <w:numPr>
+          <w:ilvl w:val="0"/>
+          <w:numId w:val="11"/>
+        </w:numPr>
+        <w:rPr>
+          <w:del w:id="138" w:author="Lesley Bross" w:date="2020-10-05T14:51:00Z"/>
+        </w:rPr>
+        <w:pPrChange w:id="139" w:author="Lesley Bross" w:date="2020-10-05T14:49:00Z">
+          <w:pPr>
+            <w:numPr>
+              <w:numId w:val="3"/>
+            </w:numPr>
+            <w:tabs>
+              <w:tab w:val="left" w:pos="990"/>
+            </w:tabs>
+            <w:ind w:left="1080" w:right="720" w:hanging="360"/>
+          </w:pPr>
+        </w:pPrChange>
+      </w:pPr>
     </w:p>
     <w:p>
       <w:pPr>
@@ -4671,14 +3830,27 @@
           </w:tcPr>
           <w:p>
             <w:pPr>
+              <w:pStyle w:val="ListParagraph"/>
+              <w:numPr>
+                <w:ilvl w:val="0"/>
+                <w:numId w:val="11"/>
+              </w:numPr>
               <w:tabs>
                 <w:tab w:val="left" w:pos="342"/>
               </w:tabs>
-              <w:spacing w:before="240"/>
-              <w:ind w:left="43" w:right="720"/>
+              <w:ind w:left="691" w:right="720"/>
               <w:rPr>
                 <w:noProof/>
               </w:rPr>
+              <w:pPrChange w:id="140" w:author="Lesley Bross" w:date="2020-10-05T14:54:00Z">
+                <w:pPr>
+                  <w:tabs>
+                    <w:tab w:val="left" w:pos="342"/>
+                  </w:tabs>
+                  <w:spacing w:before="240"/>
+                  <w:ind w:left="43" w:right="720"/>
+                </w:pPr>
+              </w:pPrChange>
             </w:pPr>
             <w:r>
               <w:rPr>
@@ -4694,31 +3866,34 @@
           </w:tcPr>
           <w:p>
             <w:pPr>
+              <w:pStyle w:val="ListParagraph"/>
               <w:numPr>
                 <w:ilvl w:val="0"/>
-                <w:numId w:val="3"/>
+                <w:numId w:val="11"/>
               </w:numPr>
               <w:tabs>
-                <w:tab w:val="left" w:pos="240"/>
+                <w:tab w:val="left" w:pos="342"/>
               </w:tabs>
               <w:spacing w:before="240"/>
-              <w:ind w:left="72" w:right="720" w:hanging="29"/>
+              <w:ind w:left="696" w:right="720"/>
+              <w:pPrChange w:id="141" w:author="Lesley Bross" w:date="2020-10-05T14:52:00Z">
+                <w:pPr>
+                  <w:numPr>
+                    <w:numId w:val="3"/>
+                  </w:numPr>
+                  <w:tabs>
+                    <w:tab w:val="left" w:pos="240"/>
+                  </w:tabs>
+                  <w:spacing w:before="240"/>
+                  <w:ind w:left="72" w:right="720" w:hanging="29"/>
+                </w:pPr>
+              </w:pPrChange>
             </w:pPr>
             <w:r>
-              <w:t xml:space="preserve">Check “Accept </w:t>
-            </w:r>
-            <w:proofErr w:type="spellStart"/>
-            <w:r>
-              <w:t>terms”</w:t>
-            </w:r>
-            <w:proofErr w:type="gramStart"/>
-            <w:r>
-              <w:t>,click</w:t>
-            </w:r>
-            <w:proofErr w:type="spellEnd"/>
-            <w:proofErr w:type="gramEnd"/>
-            <w:r>
-              <w:t xml:space="preserve"> &lt;Next&gt;.</w:t>
+              <w:rPr>
+                <w:noProof/>
+              </w:rPr>
+              <w:t>Check “Accept terms”,click &lt;Next&gt;.</w:t>
             </w:r>
           </w:p>
         </w:tc>
@@ -4834,7 +4009,7 @@
                           </pic:cNvPicPr>
                         </pic:nvPicPr>
                         <pic:blipFill>
-                          <a:blip r:embed="rId13">
+                          <a:blip r:embed="rId10">
                             <a:extLst>
                               <a:ext uri="{28A0092B-C50C-407E-A947-70E740481C1C}">
                                 <a14:useLocalDpi xmlns:a14="http://schemas.microsoft.com/office/drawing/2010/main" val="0"/>
@@ -4974,7 +4149,7 @@
                           </pic:cNvPicPr>
                         </pic:nvPicPr>
                         <pic:blipFill>
-                          <a:blip r:embed="rId14">
+                          <a:blip r:embed="rId11">
                             <a:extLst>
                               <a:ext uri="{28A0092B-C50C-407E-A947-70E740481C1C}">
                                 <a14:useLocalDpi xmlns:a14="http://schemas.microsoft.com/office/drawing/2010/main" val="0"/>
@@ -5018,17 +4193,32 @@
           </w:tcPr>
           <w:p>
             <w:pPr>
+              <w:pStyle w:val="ListParagraph"/>
               <w:numPr>
                 <w:ilvl w:val="0"/>
-                <w:numId w:val="3"/>
+                <w:numId w:val="11"/>
               </w:numPr>
               <w:tabs>
-                <w:tab w:val="left" w:pos="336"/>
+                <w:tab w:val="left" w:pos="342"/>
               </w:tabs>
-              <w:spacing w:before="240"/>
-              <w:ind w:left="72" w:right="720" w:hanging="29"/>
+              <w:ind w:left="691" w:right="720"/>
+              <w:pPrChange w:id="142" w:author="Lesley Bross" w:date="2020-10-05T14:55:00Z">
+                <w:pPr>
+                  <w:numPr>
+                    <w:numId w:val="3"/>
+                  </w:numPr>
+                  <w:tabs>
+                    <w:tab w:val="left" w:pos="336"/>
+                  </w:tabs>
+                  <w:spacing w:before="240"/>
+                  <w:ind w:left="72" w:right="720" w:hanging="29"/>
+                </w:pPr>
+              </w:pPrChange>
             </w:pPr>
             <w:r>
+              <w:rPr>
+                <w:noProof/>
+              </w:rPr>
               <w:t>Accept the default destination folder and click &lt;Next&gt;.</w:t>
             </w:r>
           </w:p>
@@ -5039,29 +4229,53 @@
           </w:tcPr>
           <w:p>
             <w:pPr>
+              <w:pStyle w:val="ListParagraph"/>
               <w:numPr>
                 <w:ilvl w:val="0"/>
-                <w:numId w:val="3"/>
+                <w:numId w:val="11"/>
               </w:numPr>
               <w:tabs>
-                <w:tab w:val="left" w:pos="336"/>
+                <w:tab w:val="left" w:pos="342"/>
               </w:tabs>
               <w:spacing w:before="240"/>
-              <w:ind w:left="72" w:right="720" w:hanging="29"/>
+              <w:ind w:left="696" w:right="720"/>
               <w:rPr>
                 <w:noProof/>
               </w:rPr>
+              <w:pPrChange w:id="143" w:author="Lesley Bross" w:date="2020-10-05T14:53:00Z">
+                <w:pPr>
+                  <w:numPr>
+                    <w:numId w:val="3"/>
+                  </w:numPr>
+                  <w:tabs>
+                    <w:tab w:val="left" w:pos="336"/>
+                  </w:tabs>
+                  <w:spacing w:before="240"/>
+                  <w:ind w:left="72" w:right="720" w:hanging="29"/>
+                </w:pPr>
+              </w:pPrChange>
             </w:pPr>
             <w:r>
+              <w:rPr>
+                <w:noProof/>
+              </w:rPr>
               <w:t xml:space="preserve">Set the System Administrators password. Type the password </w:t>
             </w:r>
             <w:r>
               <w:rPr>
-                <w:b/>
+                <w:noProof/>
+                <w:rPrChange w:id="144" w:author="Lesley Bross" w:date="2020-10-05T14:53:00Z">
+                  <w:rPr>
+                    <w:b/>
+                  </w:rPr>
+                </w:rPrChange>
               </w:rPr>
               <w:t xml:space="preserve">admin </w:t>
             </w:r>
             <w:r>
+              <w:rPr>
+                <w:noProof/>
+              </w:rPr>
               <w:t>and select &lt;Next&gt;.</w:t>
             </w:r>
           </w:p>
@@ -5175,7 +4389,7 @@
                           </pic:cNvPicPr>
                         </pic:nvPicPr>
                         <pic:blipFill>
-                          <a:blip r:embed="rId15">
+                          <a:blip r:embed="rId12">
                             <a:extLst>
                               <a:ext uri="{28A0092B-C50C-407E-A947-70E740481C1C}">
                                 <a14:useLocalDpi xmlns:a14="http://schemas.microsoft.com/office/drawing/2010/main" val="0"/>
@@ -5392,7 +4606,7 @@
                           </pic:cNvPicPr>
                         </pic:nvPicPr>
                         <pic:blipFill>
-                          <a:blip r:embed="rId16">
+                          <a:blip r:embed="rId13">
                             <a:extLst>
                               <a:ext uri="{28A0092B-C50C-407E-A947-70E740481C1C}">
                                 <a14:useLocalDpi xmlns:a14="http://schemas.microsoft.com/office/drawing/2010/main" val="0"/>
@@ -5440,8 +4654,8 @@
         <w:tblLook w:val="04A0" w:firstRow="1" w:lastRow="0" w:firstColumn="1" w:lastColumn="0" w:noHBand="0" w:noVBand="1"/>
       </w:tblPr>
       <w:tblGrid>
-        <w:gridCol w:w="4788"/>
-        <w:gridCol w:w="118"/>
+        <w:gridCol w:w="4795"/>
+        <w:gridCol w:w="111"/>
         <w:gridCol w:w="5605"/>
       </w:tblGrid>
       <w:tr>
@@ -5451,16 +4665,34 @@
           </w:tcPr>
           <w:p>
             <w:pPr>
+              <w:pStyle w:val="ListParagraph"/>
               <w:numPr>
                 <w:ilvl w:val="0"/>
-                <w:numId w:val="3"/>
+                <w:numId w:val="11"/>
               </w:numPr>
               <w:tabs>
-                <w:tab w:val="left" w:pos="336"/>
+                <w:tab w:val="left" w:pos="342"/>
               </w:tabs>
-              <w:ind w:left="66" w:right="720" w:firstLine="0"/>
+              <w:ind w:left="691" w:right="720"/>
+              <w:rPr>
+                <w:noProof/>
+              </w:rPr>
+              <w:pPrChange w:id="145" w:author="Lesley Bross" w:date="2020-10-05T14:55:00Z">
+                <w:pPr>
+                  <w:numPr>
+                    <w:numId w:val="3"/>
+                  </w:numPr>
+                  <w:tabs>
+                    <w:tab w:val="left" w:pos="336"/>
+                  </w:tabs>
+                  <w:ind w:left="66" w:right="720" w:hanging="360"/>
+                </w:pPr>
+              </w:pPrChange>
             </w:pPr>
             <w:r>
+              <w:rPr>
+                <w:noProof/>
+              </w:rPr>
               <w:lastRenderedPageBreak/>
               <w:t xml:space="preserve">Check the settings and proceed with the installation by selecting &lt;Next&gt;. </w:t>
             </w:r>
@@ -5470,10 +4702,18 @@
               <w:tabs>
                 <w:tab w:val="left" w:pos="336"/>
               </w:tabs>
-              <w:ind w:left="66" w:right="720"/>
+              <w:ind w:right="720"/>
               <w:rPr>
                 <w:noProof/>
               </w:rPr>
+              <w:pPrChange w:id="146" w:author="Lesley Bross" w:date="2020-10-05T14:55:00Z">
+                <w:pPr>
+                  <w:tabs>
+                    <w:tab w:val="left" w:pos="336"/>
+                  </w:tabs>
+                  <w:ind w:left="66" w:right="720"/>
+                </w:pPr>
+              </w:pPrChange>
             </w:pPr>
           </w:p>
           <w:p>
@@ -5621,7 +4861,7 @@
                           </pic:cNvPicPr>
                         </pic:nvPicPr>
                         <pic:blipFill>
-                          <a:blip r:embed="rId17">
+                          <a:blip r:embed="rId14">
                             <a:extLst>
                               <a:ext uri="{28A0092B-C50C-407E-A947-70E740481C1C}">
                                 <a14:useLocalDpi xmlns:a14="http://schemas.microsoft.com/office/drawing/2010/main" val="0"/>
@@ -5663,51 +4903,103 @@
           </w:tcPr>
           <w:p>
             <w:pPr>
+              <w:pStyle w:val="ListParagraph"/>
               <w:numPr>
                 <w:ilvl w:val="0"/>
-                <w:numId w:val="3"/>
+                <w:numId w:val="11"/>
               </w:numPr>
               <w:tabs>
-                <w:tab w:val="left" w:pos="336"/>
+                <w:tab w:val="left" w:pos="342"/>
               </w:tabs>
               <w:spacing w:before="240"/>
-              <w:ind w:left="72" w:right="720" w:firstLine="0"/>
+              <w:ind w:left="696" w:right="720"/>
+              <w:pPrChange w:id="147" w:author="Lesley Bross" w:date="2020-10-05T14:54:00Z">
+                <w:pPr>
+                  <w:numPr>
+                    <w:numId w:val="3"/>
+                  </w:numPr>
+                  <w:tabs>
+                    <w:tab w:val="left" w:pos="336"/>
+                  </w:tabs>
+                  <w:spacing w:before="240"/>
+                  <w:ind w:left="72" w:right="720" w:hanging="360"/>
+                </w:pPr>
+              </w:pPrChange>
             </w:pPr>
             <w:r>
+              <w:rPr>
+                <w:noProof/>
+              </w:rPr>
               <w:t xml:space="preserve">If receiving these messages click &lt;OK&gt; and proceed with installation. </w:t>
             </w:r>
             <w:r>
+              <w:rPr>
+                <w:noProof/>
+              </w:rPr>
               <w:t xml:space="preserve">If one or more </w:t>
             </w:r>
             <w:r>
+              <w:rPr>
+                <w:noProof/>
+              </w:rPr>
               <w:t>error message</w:t>
             </w:r>
             <w:r>
+              <w:rPr>
+                <w:noProof/>
+              </w:rPr>
               <w:t>s such as the one displayed</w:t>
             </w:r>
             <w:r>
+              <w:rPr>
+                <w:noProof/>
+              </w:rPr>
               <w:t xml:space="preserve"> below</w:t>
             </w:r>
             <w:r>
+              <w:rPr>
+                <w:noProof/>
+              </w:rPr>
               <w:t xml:space="preserve"> appear</w:t>
             </w:r>
             <w:r>
+              <w:rPr>
+                <w:noProof/>
+              </w:rPr>
               <w:t>,</w:t>
             </w:r>
             <w:r>
+              <w:rPr>
+                <w:noProof/>
+              </w:rPr>
               <w:t xml:space="preserve"> clear them</w:t>
             </w:r>
             <w:r>
+              <w:rPr>
+                <w:noProof/>
+              </w:rPr>
               <w:t xml:space="preserve"> by clicking OK to ignore </w:t>
             </w:r>
             <w:r>
+              <w:rPr>
+                <w:noProof/>
+              </w:rPr>
               <w:t>them</w:t>
             </w:r>
             <w:r>
+              <w:rPr>
+                <w:noProof/>
+              </w:rPr>
               <w:t>. Then click &lt;Finish&gt; to complete the installation</w:t>
             </w:r>
             <w:r>
-              <w:t xml:space="preserve">. </w:t>
+              <w:rPr>
+                <w:noProof/>
+              </w:rPr>
+              <w:t>.</w:t>
+            </w:r>
+            <w:r>
+              <w:t xml:space="preserve"> </w:t>
             </w:r>
           </w:p>
         </w:tc>
@@ -5818,7 +5110,7 @@
                           </pic:cNvPicPr>
                         </pic:nvPicPr>
                         <pic:blipFill>
-                          <a:blip r:embed="rId18">
+                          <a:blip r:embed="rId15">
                             <a:extLst>
                               <a:ext uri="{28A0092B-C50C-407E-A947-70E740481C1C}">
                                 <a14:useLocalDpi xmlns:a14="http://schemas.microsoft.com/office/drawing/2010/main" val="0"/>
@@ -5955,7 +5247,7 @@
                           </pic:cNvPicPr>
                         </pic:nvPicPr>
                         <pic:blipFill>
-                          <a:blip r:embed="rId19">
+                          <a:blip r:embed="rId16">
                             <a:extLst>
                               <a:ext uri="{28A0092B-C50C-407E-A947-70E740481C1C}">
                                 <a14:useLocalDpi xmlns:a14="http://schemas.microsoft.com/office/drawing/2010/main" val="0"/>
@@ -6027,12 +5319,23 @@
       <w:pPr>
         <w:numPr>
           <w:ilvl w:val="0"/>
-          <w:numId w:val="3"/>
+          <w:numId w:val="11"/>
         </w:numPr>
         <w:tabs>
           <w:tab w:val="left" w:pos="990"/>
         </w:tabs>
         <w:ind w:right="720"/>
+        <w:pPrChange w:id="148" w:author="Lesley Bross" w:date="2020-10-05T14:51:00Z">
+          <w:pPr>
+            <w:numPr>
+              <w:numId w:val="3"/>
+            </w:numPr>
+            <w:tabs>
+              <w:tab w:val="left" w:pos="990"/>
+            </w:tabs>
+            <w:ind w:left="1080" w:right="720" w:hanging="360"/>
+          </w:pPr>
+        </w:pPrChange>
       </w:pPr>
       <w:r>
         <w:rPr>
@@ -6070,9 +5373,7 @@
       <w:r>
         <w:t>with administrative privileges</w:t>
       </w:r>
-      <w:bookmarkStart w:id="172" w:name="_GoBack"/>
-      <w:bookmarkEnd w:id="172"/>
-      <w:del w:id="173" w:author="Lesley Bross" w:date="2020-09-30T12:05:00Z">
+      <w:del w:id="149" w:author="Lesley Bross" w:date="2020-09-30T12:05:00Z">
         <w:r>
           <w:delText xml:space="preserve">; on a Forest Service computer, you would </w:delText>
         </w:r>
@@ -6564,7 +5865,7 @@
                     </pic:cNvPicPr>
                   </pic:nvPicPr>
                   <pic:blipFill>
-                    <a:blip r:embed="rId20">
+                    <a:blip r:embed="rId17">
                       <a:extLst>
                         <a:ext uri="{28A0092B-C50C-407E-A947-70E740481C1C}">
                           <a14:useLocalDpi xmlns:a14="http://schemas.microsoft.com/office/drawing/2010/main" val="0"/>
@@ -7193,19 +6494,40 @@
           </w:tcPr>
           <w:p>
             <w:pPr>
+              <w:pStyle w:val="ListParagraph"/>
               <w:numPr>
                 <w:ilvl w:val="0"/>
-                <w:numId w:val="3"/>
+                <w:numId w:val="11"/>
               </w:numPr>
               <w:tabs>
-                <w:tab w:val="left" w:pos="516"/>
+                <w:tab w:val="left" w:pos="342"/>
               </w:tabs>
-              <w:ind w:left="66" w:right="720" w:firstLine="0"/>
+              <w:ind w:left="691" w:right="720"/>
+              <w:rPr>
+                <w:noProof/>
+              </w:rPr>
+              <w:pPrChange w:id="150" w:author="Lesley Bross" w:date="2020-10-05T14:58:00Z">
+                <w:pPr>
+                  <w:numPr>
+                    <w:numId w:val="3"/>
+                  </w:numPr>
+                  <w:tabs>
+                    <w:tab w:val="left" w:pos="516"/>
+                  </w:tabs>
+                  <w:ind w:left="66" w:right="720" w:hanging="360"/>
+                </w:pPr>
+              </w:pPrChange>
             </w:pPr>
             <w:r>
+              <w:rPr>
+                <w:noProof/>
+              </w:rPr>
               <w:t>C</w:t>
             </w:r>
             <w:r>
+              <w:rPr>
+                <w:noProof/>
+              </w:rPr>
               <w:t xml:space="preserve">lick &lt;OK&gt;.  </w:t>
             </w:r>
           </w:p>
@@ -7224,16 +6546,34 @@
           </w:tcPr>
           <w:p>
             <w:pPr>
+              <w:pStyle w:val="ListParagraph"/>
               <w:numPr>
                 <w:ilvl w:val="0"/>
-                <w:numId w:val="3"/>
+                <w:numId w:val="11"/>
               </w:numPr>
               <w:tabs>
-                <w:tab w:val="left" w:pos="312"/>
+                <w:tab w:val="left" w:pos="342"/>
               </w:tabs>
-              <w:ind w:left="402" w:right="720"/>
+              <w:ind w:left="691" w:right="720"/>
+              <w:rPr>
+                <w:noProof/>
+              </w:rPr>
+              <w:pPrChange w:id="151" w:author="Lesley Bross" w:date="2020-10-05T14:58:00Z">
+                <w:pPr>
+                  <w:numPr>
+                    <w:numId w:val="3"/>
+                  </w:numPr>
+                  <w:tabs>
+                    <w:tab w:val="left" w:pos="312"/>
+                  </w:tabs>
+                  <w:ind w:left="402" w:right="720" w:hanging="360"/>
+                </w:pPr>
+              </w:pPrChange>
             </w:pPr>
             <w:r>
+              <w:rPr>
+                <w:noProof/>
+              </w:rPr>
               <w:t xml:space="preserve">Click &lt;Next&gt;.  </w:t>
             </w:r>
           </w:p>
@@ -7355,7 +6695,7 @@
                           </pic:cNvPicPr>
                         </pic:nvPicPr>
                         <pic:blipFill>
-                          <a:blip r:embed="rId21">
+                          <a:blip r:embed="rId18">
                             <a:extLst>
                               <a:ext uri="{28A0092B-C50C-407E-A947-70E740481C1C}">
                                 <a14:useLocalDpi xmlns:a14="http://schemas.microsoft.com/office/drawing/2010/main" val="0"/>
@@ -7495,7 +6835,7 @@
                           </pic:cNvPicPr>
                         </pic:nvPicPr>
                         <pic:blipFill>
-                          <a:blip r:embed="rId22">
+                          <a:blip r:embed="rId19">
                             <a:extLst>
                               <a:ext uri="{28A0092B-C50C-407E-A947-70E740481C1C}">
                                 <a14:useLocalDpi xmlns:a14="http://schemas.microsoft.com/office/drawing/2010/main" val="0"/>
@@ -7536,17 +6876,32 @@
           </w:tcPr>
           <w:p>
             <w:pPr>
+              <w:pStyle w:val="ListParagraph"/>
               <w:numPr>
                 <w:ilvl w:val="0"/>
-                <w:numId w:val="3"/>
+                <w:numId w:val="11"/>
               </w:numPr>
               <w:tabs>
-                <w:tab w:val="left" w:pos="336"/>
+                <w:tab w:val="left" w:pos="342"/>
               </w:tabs>
-              <w:spacing w:before="120"/>
-              <w:ind w:left="426" w:right="720"/>
+              <w:ind w:left="691" w:right="720"/>
+              <w:pPrChange w:id="152" w:author="Lesley Bross" w:date="2020-10-05T14:58:00Z">
+                <w:pPr>
+                  <w:numPr>
+                    <w:numId w:val="3"/>
+                  </w:numPr>
+                  <w:tabs>
+                    <w:tab w:val="left" w:pos="336"/>
+                  </w:tabs>
+                  <w:spacing w:before="120"/>
+                  <w:ind w:left="426" w:right="720" w:hanging="360"/>
+                </w:pPr>
+              </w:pPrChange>
             </w:pPr>
             <w:r>
+              <w:rPr>
+                <w:noProof/>
+              </w:rPr>
               <w:t>Click &lt;Next&gt;.</w:t>
             </w:r>
           </w:p>
@@ -7557,32 +6912,62 @@
           </w:tcPr>
           <w:p>
             <w:pPr>
+              <w:pStyle w:val="ListParagraph"/>
               <w:numPr>
                 <w:ilvl w:val="0"/>
-                <w:numId w:val="3"/>
+                <w:numId w:val="11"/>
               </w:numPr>
               <w:tabs>
-                <w:tab w:val="left" w:pos="312"/>
+                <w:tab w:val="left" w:pos="342"/>
               </w:tabs>
-              <w:spacing w:before="120"/>
-              <w:ind w:left="402" w:right="228"/>
+              <w:ind w:left="691" w:right="720"/>
+              <w:pPrChange w:id="153" w:author="Lesley Bross" w:date="2020-10-05T14:58:00Z">
+                <w:pPr>
+                  <w:numPr>
+                    <w:numId w:val="3"/>
+                  </w:numPr>
+                  <w:tabs>
+                    <w:tab w:val="left" w:pos="312"/>
+                  </w:tabs>
+                  <w:spacing w:before="120"/>
+                  <w:ind w:left="402" w:right="228" w:hanging="360"/>
+                </w:pPr>
+              </w:pPrChange>
             </w:pPr>
             <w:r>
+              <w:rPr>
+                <w:noProof/>
+              </w:rPr>
               <w:t>By default, R will install in the &lt;Program Files&gt; folder</w:t>
             </w:r>
             <w:r>
+              <w:rPr>
+                <w:noProof/>
+              </w:rPr>
               <w:t>.</w:t>
             </w:r>
             <w:r>
+              <w:rPr>
+                <w:noProof/>
+              </w:rPr>
               <w:t xml:space="preserve"> </w:t>
             </w:r>
             <w:r>
+              <w:rPr>
+                <w:noProof/>
+              </w:rPr>
               <w:t>C</w:t>
             </w:r>
             <w:r>
+              <w:rPr>
+                <w:noProof/>
+              </w:rPr>
               <w:t xml:space="preserve">lick &lt;Browse&gt; to </w:t>
             </w:r>
             <w:r>
+              <w:rPr>
+                <w:noProof/>
+              </w:rPr>
               <w:t>navigate elsewhere, if desired (e.g., C:\R, as shown).</w:t>
             </w:r>
           </w:p>
@@ -7696,7 +7081,7 @@
                           </pic:cNvPicPr>
                         </pic:nvPicPr>
                         <pic:blipFill>
-                          <a:blip r:embed="rId23">
+                          <a:blip r:embed="rId20">
                             <a:extLst>
                               <a:ext uri="{28A0092B-C50C-407E-A947-70E740481C1C}">
                                 <a14:useLocalDpi xmlns:a14="http://schemas.microsoft.com/office/drawing/2010/main" val="0"/>
@@ -7910,7 +7295,7 @@
                           </pic:cNvPicPr>
                         </pic:nvPicPr>
                         <pic:blipFill>
-                          <a:blip r:embed="rId24">
+                          <a:blip r:embed="rId21">
                             <a:extLst>
                               <a:ext uri="{28A0092B-C50C-407E-A947-70E740481C1C}">
                                 <a14:useLocalDpi xmlns:a14="http://schemas.microsoft.com/office/drawing/2010/main" val="0"/>
@@ -7951,16 +7336,34 @@
           </w:tcPr>
           <w:p>
             <w:pPr>
+              <w:pStyle w:val="ListParagraph"/>
               <w:numPr>
                 <w:ilvl w:val="0"/>
-                <w:numId w:val="3"/>
+                <w:numId w:val="11"/>
               </w:numPr>
               <w:tabs>
-                <w:tab w:val="left" w:pos="336"/>
+                <w:tab w:val="left" w:pos="342"/>
               </w:tabs>
-              <w:ind w:left="426" w:right="720"/>
+              <w:ind w:left="691" w:right="720"/>
+              <w:rPr>
+                <w:noProof/>
+              </w:rPr>
+              <w:pPrChange w:id="154" w:author="Lesley Bross" w:date="2020-10-05T14:59:00Z">
+                <w:pPr>
+                  <w:numPr>
+                    <w:numId w:val="3"/>
+                  </w:numPr>
+                  <w:tabs>
+                    <w:tab w:val="left" w:pos="336"/>
+                  </w:tabs>
+                  <w:ind w:left="426" w:right="720" w:hanging="360"/>
+                </w:pPr>
+              </w:pPrChange>
             </w:pPr>
             <w:r>
+              <w:rPr>
+                <w:noProof/>
+              </w:rPr>
               <w:t>Accept the defaults and click &lt;Next&gt;.</w:t>
             </w:r>
             <w:r>
@@ -7977,16 +7380,31 @@
           </w:tcPr>
           <w:p>
             <w:pPr>
+              <w:pStyle w:val="ListParagraph"/>
               <w:numPr>
                 <w:ilvl w:val="0"/>
-                <w:numId w:val="3"/>
+                <w:numId w:val="11"/>
               </w:numPr>
               <w:tabs>
-                <w:tab w:val="left" w:pos="336"/>
+                <w:tab w:val="left" w:pos="342"/>
               </w:tabs>
-              <w:ind w:left="426" w:right="720"/>
+              <w:ind w:left="691" w:right="720"/>
+              <w:pPrChange w:id="155" w:author="Lesley Bross" w:date="2020-10-05T14:59:00Z">
+                <w:pPr>
+                  <w:numPr>
+                    <w:numId w:val="3"/>
+                  </w:numPr>
+                  <w:tabs>
+                    <w:tab w:val="left" w:pos="336"/>
+                  </w:tabs>
+                  <w:ind w:left="426" w:right="720" w:hanging="360"/>
+                </w:pPr>
+              </w:pPrChange>
             </w:pPr>
             <w:r>
+              <w:rPr>
+                <w:noProof/>
+              </w:rPr>
               <w:t>Accept the defaults and click &lt;Next&gt;.</w:t>
             </w:r>
           </w:p>
@@ -8100,7 +7518,7 @@
                           </pic:cNvPicPr>
                         </pic:nvPicPr>
                         <pic:blipFill>
-                          <a:blip r:embed="rId25">
+                          <a:blip r:embed="rId22">
                             <a:extLst>
                               <a:ext uri="{28A0092B-C50C-407E-A947-70E740481C1C}">
                                 <a14:useLocalDpi xmlns:a14="http://schemas.microsoft.com/office/drawing/2010/main" val="0"/>
@@ -8314,7 +7732,7 @@
                           </pic:cNvPicPr>
                         </pic:nvPicPr>
                         <pic:blipFill>
-                          <a:blip r:embed="rId26">
+                          <a:blip r:embed="rId23">
                             <a:extLst>
                               <a:ext uri="{28A0092B-C50C-407E-A947-70E740481C1C}">
                                 <a14:useLocalDpi xmlns:a14="http://schemas.microsoft.com/office/drawing/2010/main" val="0"/>
@@ -8369,16 +7787,31 @@
           </w:tcPr>
           <w:p>
             <w:pPr>
+              <w:pStyle w:val="ListParagraph"/>
               <w:numPr>
                 <w:ilvl w:val="0"/>
-                <w:numId w:val="3"/>
+                <w:numId w:val="11"/>
               </w:numPr>
               <w:tabs>
-                <w:tab w:val="left" w:pos="246"/>
+                <w:tab w:val="left" w:pos="342"/>
               </w:tabs>
-              <w:ind w:left="336" w:right="720"/>
+              <w:ind w:left="691" w:right="720"/>
+              <w:pPrChange w:id="156" w:author="Lesley Bross" w:date="2020-10-05T14:59:00Z">
+                <w:pPr>
+                  <w:numPr>
+                    <w:numId w:val="3"/>
+                  </w:numPr>
+                  <w:tabs>
+                    <w:tab w:val="left" w:pos="246"/>
+                  </w:tabs>
+                  <w:ind w:left="336" w:right="720" w:hanging="360"/>
+                </w:pPr>
+              </w:pPrChange>
             </w:pPr>
             <w:r>
+              <w:rPr>
+                <w:noProof/>
+              </w:rPr>
               <w:t>Accept the defaults and click &lt;Next&gt;.</w:t>
             </w:r>
           </w:p>
@@ -8389,16 +7822,31 @@
           </w:tcPr>
           <w:p>
             <w:pPr>
+              <w:pStyle w:val="ListParagraph"/>
               <w:numPr>
                 <w:ilvl w:val="0"/>
-                <w:numId w:val="3"/>
+                <w:numId w:val="11"/>
               </w:numPr>
               <w:tabs>
-                <w:tab w:val="left" w:pos="246"/>
+                <w:tab w:val="left" w:pos="342"/>
               </w:tabs>
-              <w:ind w:left="336" w:right="720"/>
+              <w:ind w:left="691" w:right="720"/>
+              <w:pPrChange w:id="157" w:author="Lesley Bross" w:date="2020-10-05T14:59:00Z">
+                <w:pPr>
+                  <w:numPr>
+                    <w:numId w:val="3"/>
+                  </w:numPr>
+                  <w:tabs>
+                    <w:tab w:val="left" w:pos="246"/>
+                  </w:tabs>
+                  <w:ind w:left="336" w:right="720" w:hanging="360"/>
+                </w:pPr>
+              </w:pPrChange>
             </w:pPr>
             <w:r>
+              <w:rPr>
+                <w:noProof/>
+              </w:rPr>
               <w:t>Accept the defaults and click &lt;Next&gt;.</w:t>
             </w:r>
           </w:p>
@@ -8512,7 +7960,7 @@
                           </pic:cNvPicPr>
                         </pic:nvPicPr>
                         <pic:blipFill>
-                          <a:blip r:embed="rId27">
+                          <a:blip r:embed="rId24">
                             <a:extLst>
                               <a:ext uri="{28A0092B-C50C-407E-A947-70E740481C1C}">
                                 <a14:useLocalDpi xmlns:a14="http://schemas.microsoft.com/office/drawing/2010/main" val="0"/>
@@ -8652,7 +8100,7 @@
                           </pic:cNvPicPr>
                         </pic:nvPicPr>
                         <pic:blipFill>
-                          <a:blip r:embed="rId28">
+                          <a:blip r:embed="rId25">
                             <a:extLst>
                               <a:ext uri="{28A0092B-C50C-407E-A947-70E740481C1C}">
                                 <a14:useLocalDpi xmlns:a14="http://schemas.microsoft.com/office/drawing/2010/main" val="0"/>
@@ -8697,24 +8145,48 @@
               <w:pStyle w:val="ListParagraph"/>
               <w:numPr>
                 <w:ilvl w:val="0"/>
-                <w:numId w:val="3"/>
+                <w:numId w:val="11"/>
               </w:numPr>
               <w:tabs>
-                <w:tab w:val="left" w:pos="516"/>
+                <w:tab w:val="left" w:pos="342"/>
               </w:tabs>
-              <w:spacing w:before="120" w:after="120"/>
-              <w:ind w:right="720"/>
+              <w:ind w:left="691" w:right="720"/>
+              <w:pPrChange w:id="158" w:author="Lesley Bross" w:date="2020-10-05T14:59:00Z">
+                <w:pPr>
+                  <w:pStyle w:val="ListParagraph"/>
+                  <w:numPr>
+                    <w:numId w:val="3"/>
+                  </w:numPr>
+                  <w:tabs>
+                    <w:tab w:val="left" w:pos="516"/>
+                  </w:tabs>
+                  <w:spacing w:before="120" w:after="120"/>
+                  <w:ind w:left="1080" w:right="720" w:hanging="360"/>
+                </w:pPr>
+              </w:pPrChange>
             </w:pPr>
             <w:r>
+              <w:rPr>
+                <w:noProof/>
+              </w:rPr>
               <w:t>C</w:t>
             </w:r>
             <w:r>
+              <w:rPr>
+                <w:noProof/>
+              </w:rPr>
               <w:t>lick &lt;</w:t>
             </w:r>
             <w:r>
+              <w:rPr>
+                <w:noProof/>
+              </w:rPr>
               <w:t>Finish</w:t>
             </w:r>
             <w:r>
+              <w:rPr>
+                <w:noProof/>
+              </w:rPr>
               <w:t>&gt;.</w:t>
             </w:r>
           </w:p>
@@ -8830,7 +8302,7 @@
                           </pic:cNvPicPr>
                         </pic:nvPicPr>
                         <pic:blipFill>
-                          <a:blip r:embed="rId29">
+                          <a:blip r:embed="rId26">
                             <a:extLst>
                               <a:ext uri="{28A0092B-C50C-407E-A947-70E740481C1C}">
                                 <a14:useLocalDpi xmlns:a14="http://schemas.microsoft.com/office/drawing/2010/main" val="0"/>
@@ -8874,12 +8346,23 @@
       <w:pPr>
         <w:numPr>
           <w:ilvl w:val="0"/>
-          <w:numId w:val="3"/>
+          <w:numId w:val="11"/>
         </w:numPr>
         <w:tabs>
           <w:tab w:val="left" w:pos="990"/>
         </w:tabs>
         <w:ind w:right="720"/>
+        <w:pPrChange w:id="159" w:author="Lesley Bross" w:date="2020-10-05T14:51:00Z">
+          <w:pPr>
+            <w:numPr>
+              <w:numId w:val="3"/>
+            </w:numPr>
+            <w:tabs>
+              <w:tab w:val="left" w:pos="990"/>
+            </w:tabs>
+            <w:ind w:left="1080" w:right="720" w:hanging="360"/>
+          </w:pPr>
+        </w:pPrChange>
       </w:pPr>
       <w:r>
         <w:rPr>
@@ -9026,7 +8509,7 @@
                     </pic:cNvPicPr>
                   </pic:nvPicPr>
                   <pic:blipFill>
-                    <a:blip r:embed="rId30">
+                    <a:blip r:embed="rId27">
                       <a:extLst>
                         <a:ext uri="{28A0092B-C50C-407E-A947-70E740481C1C}">
                           <a14:useLocalDpi xmlns:a14="http://schemas.microsoft.com/office/drawing/2010/main" val="0"/>
@@ -9074,12 +8557,23 @@
       <w:pPr>
         <w:numPr>
           <w:ilvl w:val="0"/>
-          <w:numId w:val="3"/>
+          <w:numId w:val="11"/>
         </w:numPr>
         <w:tabs>
           <w:tab w:val="left" w:pos="450"/>
         </w:tabs>
         <w:ind w:right="720"/>
+        <w:pPrChange w:id="160" w:author="Lesley Bross" w:date="2020-10-05T14:51:00Z">
+          <w:pPr>
+            <w:numPr>
+              <w:numId w:val="3"/>
+            </w:numPr>
+            <w:tabs>
+              <w:tab w:val="left" w:pos="450"/>
+            </w:tabs>
+            <w:ind w:left="1080" w:right="720" w:hanging="360"/>
+          </w:pPr>
+        </w:pPrChange>
       </w:pPr>
       <w:r>
         <w:t xml:space="preserve"> Click on &lt;Packages&gt;</w:t>
@@ -9219,7 +8713,7 @@
                           </pic:cNvPicPr>
                         </pic:nvPicPr>
                         <pic:blipFill>
-                          <a:blip r:embed="rId31">
+                          <a:blip r:embed="rId28">
                             <a:extLst>
                               <a:ext uri="{28A0092B-C50C-407E-A947-70E740481C1C}">
                                 <a14:useLocalDpi xmlns:a14="http://schemas.microsoft.com/office/drawing/2010/main" val="0"/>
@@ -9433,7 +8927,7 @@
                           </pic:cNvPicPr>
                         </pic:nvPicPr>
                         <pic:blipFill>
-                          <a:blip r:embed="rId32">
+                          <a:blip r:embed="rId29">
                             <a:extLst>
                               <a:ext uri="{28A0092B-C50C-407E-A947-70E740481C1C}">
                                 <a14:useLocalDpi xmlns:a14="http://schemas.microsoft.com/office/drawing/2010/main" val="0"/>
@@ -9472,12 +8966,23 @@
       <w:pPr>
         <w:numPr>
           <w:ilvl w:val="0"/>
-          <w:numId w:val="3"/>
+          <w:numId w:val="11"/>
         </w:numPr>
         <w:tabs>
           <w:tab w:val="left" w:pos="450"/>
         </w:tabs>
         <w:ind w:right="720"/>
+        <w:pPrChange w:id="161" w:author="Lesley Bross" w:date="2020-10-05T14:51:00Z">
+          <w:pPr>
+            <w:numPr>
+              <w:numId w:val="3"/>
+            </w:numPr>
+            <w:tabs>
+              <w:tab w:val="left" w:pos="450"/>
+            </w:tabs>
+            <w:ind w:left="1080" w:right="720" w:hanging="360"/>
+          </w:pPr>
+        </w:pPrChange>
       </w:pPr>
       <w:r>
         <w:lastRenderedPageBreak/>
@@ -9665,7 +9170,7 @@
                     </pic:cNvPicPr>
                   </pic:nvPicPr>
                   <pic:blipFill>
-                    <a:blip r:embed="rId33">
+                    <a:blip r:embed="rId30">
                       <a:extLst>
                         <a:ext uri="{28A0092B-C50C-407E-A947-70E740481C1C}">
                           <a14:useLocalDpi xmlns:a14="http://schemas.microsoft.com/office/drawing/2010/main" val="0"/>
@@ -9719,12 +9224,23 @@
       <w:pPr>
         <w:numPr>
           <w:ilvl w:val="0"/>
-          <w:numId w:val="3"/>
+          <w:numId w:val="11"/>
         </w:numPr>
         <w:tabs>
           <w:tab w:val="left" w:pos="450"/>
         </w:tabs>
         <w:ind w:right="720"/>
+        <w:pPrChange w:id="162" w:author="Lesley Bross" w:date="2020-10-05T14:51:00Z">
+          <w:pPr>
+            <w:numPr>
+              <w:numId w:val="3"/>
+            </w:numPr>
+            <w:tabs>
+              <w:tab w:val="left" w:pos="450"/>
+            </w:tabs>
+            <w:ind w:left="1080" w:right="720" w:hanging="360"/>
+          </w:pPr>
+        </w:pPrChange>
       </w:pPr>
       <w:r>
         <w:t>Select the &lt;RODBC&gt; package to download and install. Click &lt;OK&gt;.</w:t>
@@ -9833,7 +9349,7 @@
                     </pic:cNvPicPr>
                   </pic:nvPicPr>
                   <pic:blipFill>
-                    <a:blip r:embed="rId34">
+                    <a:blip r:embed="rId31">
                       <a:extLst>
                         <a:ext uri="{28A0092B-C50C-407E-A947-70E740481C1C}">
                           <a14:useLocalDpi xmlns:a14="http://schemas.microsoft.com/office/drawing/2010/main" val="0"/>
@@ -9961,12 +9477,23 @@
       <w:pPr>
         <w:numPr>
           <w:ilvl w:val="0"/>
-          <w:numId w:val="3"/>
+          <w:numId w:val="11"/>
         </w:numPr>
         <w:tabs>
           <w:tab w:val="left" w:pos="450"/>
         </w:tabs>
         <w:ind w:right="720"/>
+        <w:pPrChange w:id="163" w:author="Lesley Bross" w:date="2020-10-05T14:51:00Z">
+          <w:pPr>
+            <w:numPr>
+              <w:numId w:val="3"/>
+            </w:numPr>
+            <w:tabs>
+              <w:tab w:val="left" w:pos="450"/>
+            </w:tabs>
+            <w:ind w:left="1080" w:right="720" w:hanging="360"/>
+          </w:pPr>
+        </w:pPrChange>
       </w:pPr>
       <w:r>
         <w:t>Check to see if successfully installed.</w:t>
@@ -10075,7 +9602,7 @@
                     </pic:cNvPicPr>
                   </pic:nvPicPr>
                   <pic:blipFill>
-                    <a:blip r:embed="rId35">
+                    <a:blip r:embed="rId32">
                       <a:extLst>
                         <a:ext uri="{28A0092B-C50C-407E-A947-70E740481C1C}">
                           <a14:useLocalDpi xmlns:a14="http://schemas.microsoft.com/office/drawing/2010/main" val="0"/>
@@ -10222,13 +9749,25 @@
             <w:pPr>
               <w:numPr>
                 <w:ilvl w:val="0"/>
-                <w:numId w:val="3"/>
+                <w:numId w:val="11"/>
               </w:numPr>
               <w:tabs>
                 <w:tab w:val="left" w:pos="324"/>
               </w:tabs>
               <w:spacing w:before="120"/>
-              <w:ind w:left="0" w:right="720" w:firstLine="0"/>
+              <w:ind w:right="720"/>
+              <w:pPrChange w:id="164" w:author="Lesley Bross" w:date="2020-10-05T14:51:00Z">
+                <w:pPr>
+                  <w:numPr>
+                    <w:numId w:val="3"/>
+                  </w:numPr>
+                  <w:tabs>
+                    <w:tab w:val="left" w:pos="324"/>
+                  </w:tabs>
+                  <w:spacing w:before="120"/>
+                  <w:ind w:left="1080" w:right="720" w:hanging="360"/>
+                </w:pPr>
+              </w:pPrChange>
             </w:pPr>
             <w:r>
               <w:rPr>
@@ -10385,7 +9924,7 @@
                           </pic:cNvPicPr>
                         </pic:nvPicPr>
                         <pic:blipFill>
-                          <a:blip r:embed="rId36">
+                          <a:blip r:embed="rId33">
                             <a:extLst>
                               <a:ext uri="{28A0092B-C50C-407E-A947-70E740481C1C}">
                                 <a14:useLocalDpi xmlns:a14="http://schemas.microsoft.com/office/drawing/2010/main" val="0"/>
@@ -10522,7 +10061,7 @@
                           </pic:cNvPicPr>
                         </pic:nvPicPr>
                         <pic:blipFill>
-                          <a:blip r:embed="rId37">
+                          <a:blip r:embed="rId34">
                             <a:extLst>
                               <a:ext uri="{28A0092B-C50C-407E-A947-70E740481C1C}">
                                 <a14:useLocalDpi xmlns:a14="http://schemas.microsoft.com/office/drawing/2010/main" val="0"/>
@@ -10564,48 +10103,165 @@
           </w:tcPr>
           <w:p>
             <w:pPr>
+              <w:pStyle w:val="ListParagraph"/>
               <w:numPr>
                 <w:ilvl w:val="0"/>
-                <w:numId w:val="3"/>
+                <w:numId w:val="11"/>
               </w:numPr>
               <w:tabs>
                 <w:tab w:val="left" w:pos="342"/>
               </w:tabs>
-              <w:spacing w:before="120"/>
-              <w:ind w:left="0" w:right="720" w:firstLine="0"/>
+              <w:ind w:left="691" w:right="720"/>
+              <w:pPrChange w:id="165" w:author="Lesley Bross" w:date="2020-10-05T15:01:00Z">
+                <w:pPr>
+                  <w:numPr>
+                    <w:numId w:val="3"/>
+                  </w:numPr>
+                  <w:tabs>
+                    <w:tab w:val="left" w:pos="342"/>
+                  </w:tabs>
+                  <w:spacing w:before="120"/>
+                  <w:ind w:left="1080" w:right="720" w:hanging="360"/>
+                </w:pPr>
+              </w:pPrChange>
             </w:pPr>
             <w:r>
               <w:rPr>
                 <w:b/>
-                <w:bCs/>
-              </w:rPr>
-              <w:t>Create ODBC connection:</w:t>
-            </w:r>
-            <w:r>
+                <w:noProof/>
+                <w:rPrChange w:id="166" w:author="Lesley Bross" w:date="2020-10-05T15:01:00Z">
+                  <w:rPr>
+                    <w:b/>
+                    <w:bCs/>
+                  </w:rPr>
+                </w:rPrChange>
+              </w:rPr>
+              <w:t>Create ODBC connection</w:t>
+            </w:r>
+            <w:r>
+              <w:rPr>
+                <w:noProof/>
+                <w:rPrChange w:id="167" w:author="Lesley Bross" w:date="2020-10-05T15:01:00Z">
+                  <w:rPr>
+                    <w:b/>
+                    <w:bCs/>
+                  </w:rPr>
+                </w:rPrChange>
+              </w:rPr>
+              <w:t>:</w:t>
+            </w:r>
+            <w:r>
+              <w:rPr>
+                <w:noProof/>
+              </w:rPr>
               <w:t xml:space="preserve"> </w:t>
             </w:r>
-            <w:r>
-              <w:t>N</w:t>
-            </w:r>
-            <w:r>
-              <w:t xml:space="preserve">avigate to the c:\windows\sysWOW64 folder and </w:t>
-            </w:r>
-            <w:r>
+            <w:ins w:id="168" w:author="Lesley Bross" w:date="2020-10-05T14:35:00Z">
+              <w:r>
+                <w:rPr>
+                  <w:noProof/>
+                </w:rPr>
+                <w:t xml:space="preserve">If your computer is on the Forest Service network, skip this step and proceed to step </w:t>
+              </w:r>
+            </w:ins>
+            <w:ins w:id="169" w:author="Lesley Bross" w:date="2020-10-05T14:36:00Z">
+              <w:r>
+                <w:rPr>
+                  <w:noProof/>
+                </w:rPr>
+                <w:t>27</w:t>
+              </w:r>
+              <w:r>
+                <w:rPr>
+                  <w:noProof/>
+                </w:rPr>
+                <w:t xml:space="preserve">. Otherwise, </w:t>
+              </w:r>
+            </w:ins>
+            <w:ins w:id="170" w:author="Lesley Bross" w:date="2020-10-05T14:38:00Z">
+              <w:r>
+                <w:rPr>
+                  <w:noProof/>
+                </w:rPr>
+                <w:t>n</w:t>
+              </w:r>
+            </w:ins>
+            <w:del w:id="171" w:author="Lesley Bross" w:date="2020-10-05T14:36:00Z">
+              <w:r>
+                <w:rPr>
+                  <w:noProof/>
+                </w:rPr>
+                <w:delText>N</w:delText>
+              </w:r>
+            </w:del>
+            <w:r>
+              <w:rPr>
+                <w:noProof/>
+              </w:rPr>
+              <w:t>avigate to the c:\windows\</w:t>
+            </w:r>
+            <w:del w:id="172" w:author="Lesley Bross" w:date="2020-10-05T14:39:00Z">
+              <w:r>
+                <w:rPr>
+                  <w:noProof/>
+                </w:rPr>
+                <w:delText xml:space="preserve">sysWOW64 </w:delText>
+              </w:r>
+            </w:del>
+            <w:ins w:id="173" w:author="Lesley Bross" w:date="2020-10-05T14:39:00Z">
+              <w:r>
+                <w:rPr>
+                  <w:noProof/>
+                </w:rPr>
+                <w:t>system32</w:t>
+              </w:r>
+              <w:r>
+                <w:rPr>
+                  <w:noProof/>
+                </w:rPr>
+                <w:t xml:space="preserve"> </w:t>
+              </w:r>
+            </w:ins>
+            <w:r>
+              <w:rPr>
+                <w:noProof/>
+              </w:rPr>
+              <w:t xml:space="preserve">folder and </w:t>
+            </w:r>
+            <w:r>
+              <w:rPr>
+                <w:noProof/>
+              </w:rPr>
               <w:t>run</w:t>
             </w:r>
             <w:r>
+              <w:rPr>
+                <w:noProof/>
+              </w:rPr>
               <w:t xml:space="preserve"> odbcad32.exe as an administrator.  </w:t>
             </w:r>
             <w:r>
+              <w:rPr>
+                <w:noProof/>
+              </w:rPr>
               <w:t>Click</w:t>
             </w:r>
             <w:r>
+              <w:rPr>
+                <w:noProof/>
+              </w:rPr>
               <w:t xml:space="preserve"> System DSN tab, and select &lt;Add&gt; to add</w:t>
             </w:r>
             <w:r>
+              <w:rPr>
+                <w:noProof/>
+              </w:rPr>
               <w:t xml:space="preserve"> </w:t>
             </w:r>
             <w:r>
+              <w:rPr>
+                <w:noProof/>
+              </w:rPr>
               <w:t>data source</w:t>
             </w:r>
           </w:p>
@@ -10838,7 +10494,7 @@
                           </pic:cNvPicPr>
                         </pic:nvPicPr>
                         <pic:blipFill>
-                          <a:blip r:embed="rId38">
+                          <a:blip r:embed="rId35">
                             <a:extLst>
                               <a:ext uri="{28A0092B-C50C-407E-A947-70E740481C1C}">
                                 <a14:useLocalDpi xmlns:a14="http://schemas.microsoft.com/office/drawing/2010/main" val="0"/>
@@ -10978,7 +10634,7 @@
                           </pic:cNvPicPr>
                         </pic:nvPicPr>
                         <pic:blipFill>
-                          <a:blip r:embed="rId39">
+                          <a:blip r:embed="rId36">
                             <a:extLst>
                               <a:ext uri="{28A0092B-C50C-407E-A947-70E740481C1C}">
                                 <a14:useLocalDpi xmlns:a14="http://schemas.microsoft.com/office/drawing/2010/main" val="0"/>
@@ -11106,7 +10762,7 @@
                           </pic:cNvPicPr>
                         </pic:nvPicPr>
                         <pic:blipFill>
-                          <a:blip r:embed="rId40" cstate="print">
+                          <a:blip r:embed="rId37" cstate="print">
                             <a:extLst>
                               <a:ext uri="{28A0092B-C50C-407E-A947-70E740481C1C}">
                                 <a14:useLocalDpi xmlns:a14="http://schemas.microsoft.com/office/drawing/2010/main" val="0"/>
@@ -11320,7 +10976,7 @@
                           </pic:cNvPicPr>
                         </pic:nvPicPr>
                         <pic:blipFill>
-                          <a:blip r:embed="rId41" cstate="print">
+                          <a:blip r:embed="rId38" cstate="print">
                             <a:extLst>
                               <a:ext uri="{28A0092B-C50C-407E-A947-70E740481C1C}">
                                 <a14:useLocalDpi xmlns:a14="http://schemas.microsoft.com/office/drawing/2010/main" val="0"/>
@@ -11356,9 +11012,12 @@
       </w:tr>
     </w:tbl>
     <w:p>
-      <w:r>
-        <w:br w:type="page"/>
-      </w:r>
+      <w:del w:id="174" w:author="Lesley Bross" w:date="2020-10-05T15:01:00Z">
+        <w:r>
+          <w:lastRenderedPageBreak/>
+          <w:br w:type="page"/>
+        </w:r>
+      </w:del>
     </w:p>
     <w:tbl>
       <w:tblPr>
@@ -11394,7 +11053,6 @@
               <w:rPr>
                 <w:noProof/>
               </w:rPr>
-              <w:lastRenderedPageBreak/>
               <w:t>Enter TNS Service name: XE, User ID: fcs_biosum and password: fcs, then click &lt;OK&gt;.</w:t>
             </w:r>
           </w:p>
@@ -11602,7 +11260,7 @@
                           </pic:cNvPicPr>
                         </pic:nvPicPr>
                         <pic:blipFill>
-                          <a:blip r:embed="rId42">
+                          <a:blip r:embed="rId39">
                             <a:extLst>
                               <a:ext uri="{28A0092B-C50C-407E-A947-70E740481C1C}">
                                 <a14:useLocalDpi xmlns:a14="http://schemas.microsoft.com/office/drawing/2010/main" val="0"/>
@@ -11739,7 +11397,7 @@
                           </pic:cNvPicPr>
                         </pic:nvPicPr>
                         <pic:blipFill>
-                          <a:blip r:embed="rId43">
+                          <a:blip r:embed="rId40">
                             <a:extLst>
                               <a:ext uri="{28A0092B-C50C-407E-A947-70E740481C1C}">
                                 <a14:useLocalDpi xmlns:a14="http://schemas.microsoft.com/office/drawing/2010/main" val="0"/>
@@ -11806,12 +11464,23 @@
       <w:pPr>
         <w:numPr>
           <w:ilvl w:val="0"/>
-          <w:numId w:val="3"/>
+          <w:numId w:val="11"/>
         </w:numPr>
         <w:tabs>
           <w:tab w:val="left" w:pos="990"/>
         </w:tabs>
         <w:ind w:right="720"/>
+        <w:pPrChange w:id="175" w:author="Lesley Bross" w:date="2020-10-05T14:51:00Z">
+          <w:pPr>
+            <w:numPr>
+              <w:numId w:val="3"/>
+            </w:numPr>
+            <w:tabs>
+              <w:tab w:val="left" w:pos="990"/>
+            </w:tabs>
+            <w:ind w:left="1080" w:right="720" w:hanging="360"/>
+          </w:pPr>
+        </w:pPrChange>
       </w:pPr>
       <w:r>
         <w:rPr>
@@ -12011,7 +11680,7 @@
                     </pic:cNvPicPr>
                   </pic:nvPicPr>
                   <pic:blipFill>
-                    <a:blip r:embed="rId44">
+                    <a:blip r:embed="rId41">
                       <a:extLst>
                         <a:ext uri="{28A0092B-C50C-407E-A947-70E740481C1C}">
                           <a14:useLocalDpi xmlns:a14="http://schemas.microsoft.com/office/drawing/2010/main" val="0"/>
@@ -12079,6 +11748,7 @@
         <w:ind w:left="990" w:right="720"/>
       </w:pPr>
       <w:r>
+        <w:lastRenderedPageBreak/>
         <w:t>When the search finds the ODBC DSN string</w:t>
       </w:r>
       <w:r>
@@ -12214,7 +11884,7 @@
                     </pic:cNvPicPr>
                   </pic:nvPicPr>
                   <pic:blipFill>
-                    <a:blip r:embed="rId45">
+                    <a:blip r:embed="rId42">
                       <a:extLst>
                         <a:ext uri="{28A0092B-C50C-407E-A947-70E740481C1C}">
                           <a14:useLocalDpi xmlns:a14="http://schemas.microsoft.com/office/drawing/2010/main" val="0"/>
@@ -12268,10 +11938,21 @@
         <w:pStyle w:val="ListParagraph"/>
         <w:numPr>
           <w:ilvl w:val="0"/>
-          <w:numId w:val="3"/>
+          <w:numId w:val="11"/>
         </w:numPr>
         <w:spacing w:after="120"/>
         <w:contextualSpacing w:val="0"/>
+        <w:pPrChange w:id="176" w:author="Lesley Bross" w:date="2020-10-05T14:51:00Z">
+          <w:pPr>
+            <w:pStyle w:val="ListParagraph"/>
+            <w:numPr>
+              <w:numId w:val="3"/>
+            </w:numPr>
+            <w:spacing w:after="120"/>
+            <w:ind w:left="1080" w:hanging="360"/>
+            <w:contextualSpacing w:val="0"/>
+          </w:pPr>
+        </w:pPrChange>
       </w:pPr>
       <w:r>
         <w:t xml:space="preserve">If running Access 2016, Office 365 or any other version later than 2013, you will need to install the </w:t>
@@ -12281,10 +11962,51 @@
           <w:b/>
           <w:bCs/>
         </w:rPr>
-        <w:t>MS Office 2013 32-bit runtime library</w:t>
-      </w:r>
-      <w:r>
-        <w:t xml:space="preserve"> Access_runtime_x86_en-us.exe</w:t>
+        <w:t xml:space="preserve">MS Office 2013 </w:t>
+      </w:r>
+      <w:ins w:id="177" w:author="Lesley Bross" w:date="2020-10-05T14:44:00Z">
+        <w:r>
+          <w:rPr>
+            <w:b/>
+            <w:bCs/>
+          </w:rPr>
+          <w:t>64</w:t>
+        </w:r>
+      </w:ins>
+      <w:del w:id="178" w:author="Lesley Bross" w:date="2020-10-05T14:44:00Z">
+        <w:r>
+          <w:rPr>
+            <w:b/>
+            <w:bCs/>
+          </w:rPr>
+          <w:delText>32</w:delText>
+        </w:r>
+      </w:del>
+      <w:r>
+        <w:rPr>
+          <w:b/>
+          <w:bCs/>
+        </w:rPr>
+        <w:t>-bit runtime library</w:t>
+      </w:r>
+      <w:r>
+        <w:t xml:space="preserve"> Access_runtime_</w:t>
+      </w:r>
+      <w:del w:id="179" w:author="Lesley Bross" w:date="2020-10-05T14:45:00Z">
+        <w:r>
+          <w:delText>x86</w:delText>
+        </w:r>
+      </w:del>
+      <w:ins w:id="180" w:author="Lesley Bross" w:date="2020-10-05T14:45:00Z">
+        <w:r>
+          <w:t>x</w:t>
+        </w:r>
+        <w:r>
+          <w:t>64</w:t>
+        </w:r>
+      </w:ins>
+      <w:r>
+        <w:t>_en-us.exe</w:t>
       </w:r>
       <w:r>
         <w:t>.</w:t>
@@ -12302,15 +12024,15 @@
         <w:t>ed</w:t>
       </w:r>
       <w:r>
-        <w:t xml:space="preserve"> via https://www.microsoft.com/en-us/download/details.aspx?id=</w:t>
-      </w:r>
-      <w:proofErr w:type="gramStart"/>
-      <w:r>
-        <w:t>39358 ,</w:t>
-      </w:r>
-      <w:proofErr w:type="gramEnd"/>
-      <w:r>
-        <w:t xml:space="preserve"> </w:t>
+        <w:t xml:space="preserve"> via https://www.microsoft.com/en-us/download/details.aspx?id=39358</w:t>
+      </w:r>
+      <w:del w:id="181" w:author="Lesley Bross" w:date="2020-10-05T15:07:00Z">
+        <w:r>
+          <w:delText xml:space="preserve"> </w:delText>
+        </w:r>
+      </w:del>
+      <w:r>
+        <w:t xml:space="preserve">, </w:t>
       </w:r>
       <w:r>
         <w:t>and must be installed with elevated or admin privileges</w:t>
@@ -12318,19 +12040,52 @@
       <w:r>
         <w:t>.</w:t>
       </w:r>
+      <w:ins w:id="182" w:author="Lesley Bross" w:date="2020-10-05T15:40:00Z">
+        <w:r>
+          <w:t xml:space="preserve"> </w:t>
+        </w:r>
+      </w:ins>
     </w:p>
     <w:p>
       <w:pPr>
         <w:pStyle w:val="ListParagraph"/>
         <w:numPr>
           <w:ilvl w:val="0"/>
-          <w:numId w:val="3"/>
+          <w:numId w:val="11"/>
         </w:numPr>
         <w:spacing w:before="240" w:after="120"/>
-      </w:pPr>
-      <w:r>
-        <w:t xml:space="preserve">Path Statement modification (essential if, as on Forest Service computers, there are other versions of ORACLE installed). </w:t>
-      </w:r>
+        <w:pPrChange w:id="183" w:author="Lesley Bross" w:date="2020-10-05T14:51:00Z">
+          <w:pPr>
+            <w:pStyle w:val="ListParagraph"/>
+            <w:numPr>
+              <w:numId w:val="3"/>
+            </w:numPr>
+            <w:spacing w:before="240" w:after="120"/>
+            <w:ind w:left="1080" w:hanging="360"/>
+          </w:pPr>
+        </w:pPrChange>
+      </w:pPr>
+      <w:r>
+        <w:t>Path Statement modification (essential if</w:t>
+      </w:r>
+      <w:ins w:id="184" w:author="Lesley Bross" w:date="2020-10-05T15:40:00Z">
+        <w:r>
+          <w:t xml:space="preserve"> </w:t>
+        </w:r>
+      </w:ins>
+      <w:del w:id="185" w:author="Lesley Bross" w:date="2020-10-05T15:40:00Z">
+        <w:r>
+          <w:delText xml:space="preserve">, as on Forest Service computers, </w:delText>
+        </w:r>
+      </w:del>
+      <w:r>
+        <w:t xml:space="preserve">there are other versions of ORACLE installed). </w:t>
+      </w:r>
+      <w:ins w:id="186" w:author="Lesley Bross" w:date="2020-10-05T15:40:00Z">
+        <w:r>
+          <w:t>Forest service users can skip this step because they are not using ORACLE.</w:t>
+        </w:r>
+      </w:ins>
     </w:p>
     <w:p>
       <w:pPr>
@@ -12351,8 +12106,26 @@
         <w:spacing w:after="120"/>
       </w:pPr>
       <w:r>
-        <w:t xml:space="preserve">Run a command prompt (CMD.EXE) with elevated privileges or admin status </w:t>
-      </w:r>
+        <w:t xml:space="preserve">Run a command prompt (CMD.EXE) with </w:t>
+      </w:r>
+      <w:del w:id="187" w:author="Lesley Bross" w:date="2020-10-05T15:41:00Z">
+        <w:r>
+          <w:delText xml:space="preserve">elevated privileges or </w:delText>
+        </w:r>
+      </w:del>
+      <w:r>
+        <w:t xml:space="preserve">admin </w:t>
+      </w:r>
+      <w:del w:id="188" w:author="Lesley Bross" w:date="2020-10-05T15:41:00Z">
+        <w:r>
+          <w:delText xml:space="preserve">status </w:delText>
+        </w:r>
+      </w:del>
+      <w:ins w:id="189" w:author="Lesley Bross" w:date="2020-10-05T15:41:00Z">
+        <w:r>
+          <w:t xml:space="preserve">access </w:t>
+        </w:r>
+      </w:ins>
     </w:p>
     <w:p>
       <w:pPr>
@@ -12474,7 +12247,7 @@
                           <pic:cNvPicPr/>
                         </pic:nvPicPr>
                         <pic:blipFill>
-                          <a:blip r:embed="rId46"/>
+                          <a:blip r:embed="rId43"/>
                           <a:stretch>
                             <a:fillRect/>
                           </a:stretch>
@@ -12524,7 +12297,7 @@
                           <pic:cNvPicPr/>
                         </pic:nvPicPr>
                         <pic:blipFill>
-                          <a:blip r:embed="rId47"/>
+                          <a:blip r:embed="rId44"/>
                           <a:stretch>
                             <a:fillRect/>
                           </a:stretch>
@@ -12577,7 +12350,7 @@
                           <pic:cNvPicPr/>
                         </pic:nvPicPr>
                         <pic:blipFill>
-                          <a:blip r:embed="rId48"/>
+                          <a:blip r:embed="rId45"/>
                           <a:stretch>
                             <a:fillRect/>
                           </a:stretch>
@@ -12611,12 +12384,23 @@
       <w:pPr>
         <w:numPr>
           <w:ilvl w:val="0"/>
-          <w:numId w:val="3"/>
+          <w:numId w:val="11"/>
         </w:numPr>
         <w:tabs>
           <w:tab w:val="left" w:pos="990"/>
         </w:tabs>
         <w:ind w:right="720"/>
+        <w:pPrChange w:id="190" w:author="Lesley Bross" w:date="2020-10-05T14:51:00Z">
+          <w:pPr>
+            <w:numPr>
+              <w:numId w:val="3"/>
+            </w:numPr>
+            <w:tabs>
+              <w:tab w:val="left" w:pos="990"/>
+            </w:tabs>
+            <w:ind w:left="1080" w:right="720" w:hanging="360"/>
+          </w:pPr>
+        </w:pPrChange>
       </w:pPr>
       <w:r>
         <w:rPr>
@@ -12642,6 +12426,14 @@
         </w:rPr>
         <w:t xml:space="preserve"> test</w:t>
       </w:r>
+      <w:ins w:id="191" w:author="Lesley Bross" w:date="2020-10-05T15:41:00Z">
+        <w:r>
+          <w:rPr>
+            <w:b/>
+          </w:rPr>
+          <w:t xml:space="preserve"> for non-Forest Service users</w:t>
+        </w:r>
+      </w:ins>
       <w:r>
         <w:rPr>
           <w:b/>
@@ -12793,7 +12585,7 @@
                     </pic:cNvPicPr>
                   </pic:nvPicPr>
                   <pic:blipFill>
-                    <a:blip r:embed="rId49">
+                    <a:blip r:embed="rId46">
                       <a:extLst>
                         <a:ext uri="{28A0092B-C50C-407E-A947-70E740481C1C}">
                           <a14:useLocalDpi xmlns:a14="http://schemas.microsoft.com/office/drawing/2010/main" val="0"/>
@@ -13038,7 +12830,7 @@
                     </pic:cNvPicPr>
                   </pic:nvPicPr>
                   <pic:blipFill>
-                    <a:blip r:embed="rId50">
+                    <a:blip r:embed="rId47">
                       <a:extLst>
                         <a:ext uri="{28A0092B-C50C-407E-A947-70E740481C1C}">
                           <a14:useLocalDpi xmlns:a14="http://schemas.microsoft.com/office/drawing/2010/main" val="0"/>
@@ -13146,9 +12938,9 @@
               </wp:anchor>
             </w:drawing>
           </mc:Choice>
-          <mc:Fallback xmlns:w16cid="http://schemas.microsoft.com/office/word/2016/wordml/cid" xmlns:am3d="http://schemas.microsoft.com/office/drawing/2017/model3d" xmlns:aink="http://schemas.microsoft.com/office/drawing/2016/ink" xmlns:cx8="http://schemas.microsoft.com/office/drawing/2016/5/14/chartex" xmlns:cx7="http://schemas.microsoft.com/office/drawing/2016/5/13/chartex" xmlns:cx6="http://schemas.microsoft.com/office/drawing/2016/5/12/chartex" xmlns:cx5="http://schemas.microsoft.com/office/drawing/2016/5/11/chartex" xmlns:cx4="http://schemas.microsoft.com/office/drawing/2016/5/10/chartex" xmlns:cx3="http://schemas.microsoft.com/office/drawing/2016/5/9/chartex" xmlns:cx2="http://schemas.microsoft.com/office/drawing/2015/10/21/chartex">
+          <mc:Fallback>
             <w:pict>
-              <v:oval w14:anchorId="5F676268" id="Oval 86" o:spid="_x0000_s1026" style="position:absolute;margin-left:235.15pt;margin-top:295pt;width:69pt;height:27.05pt;z-index:251656192;visibility:visible;mso-wrap-style:square;mso-width-percent:0;mso-height-percent:0;mso-wrap-distance-left:9pt;mso-wrap-distance-top:0;mso-wrap-distance-right:9pt;mso-wrap-distance-bottom:0;mso-position-horizontal:absolute;mso-position-horizontal-relative:text;mso-position-vertical:absolute;mso-position-vertical-relative:text;mso-width-percent:0;mso-height-percent:0;mso-width-relative:page;mso-height-relative:page;v-text-anchor:top" o:gfxdata="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" strokecolor="red" strokeweight="2pt">
+              <v:oval w14:anchorId="4236CB7D" id="Oval 86" o:spid="_x0000_s1026" style="position:absolute;margin-left:235.15pt;margin-top:295pt;width:69pt;height:27.05pt;z-index:251656192;visibility:visible;mso-wrap-style:square;mso-width-percent:0;mso-height-percent:0;mso-wrap-distance-left:9pt;mso-wrap-distance-top:0;mso-wrap-distance-right:9pt;mso-wrap-distance-bottom:0;mso-position-horizontal:absolute;mso-position-horizontal-relative:text;mso-position-vertical:absolute;mso-position-vertical-relative:text;mso-width-percent:0;mso-height-percent:0;mso-width-relative:page;mso-height-relative:page;v-text-anchor:top" o:gfxdata="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" strokecolor="red" strokeweight="2pt">
                 <v:fill opacity="0"/>
               </v:oval>
             </w:pict>
@@ -13156,19 +12948,37 @@
         </mc:AlternateContent>
       </w:r>
       <w:r>
+        <w:t xml:space="preserve">Select &lt;Machine Data Source&gt; tab, &lt;FIA </w:t>
+      </w:r>
+      <w:proofErr w:type="spellStart"/>
+      <w:r>
+        <w:t>Biosum</w:t>
+      </w:r>
+      <w:proofErr w:type="spellEnd"/>
+      <w:r>
+        <w:t xml:space="preserve"> Oracle Services&gt; and &lt;OK&gt;</w:t>
+      </w:r>
+      <w:r>
+        <w:br/>
+      </w:r>
+      <w:r>
+        <w:br/>
+      </w:r>
+      <w:r>
         <w:rPr>
           <w:noProof/>
         </w:rPr>
+        <w:lastRenderedPageBreak/>
         <mc:AlternateContent>
           <mc:Choice Requires="wps">
             <w:drawing>
               <wp:anchor distT="0" distB="0" distL="114300" distR="114300" simplePos="0" relativeHeight="251655168" behindDoc="0" locked="0" layoutInCell="1" allowOverlap="1">
                 <wp:simplePos x="0" y="0"/>
                 <wp:positionH relativeFrom="column">
-                  <wp:posOffset>1233805</wp:posOffset>
+                  <wp:posOffset>1279525</wp:posOffset>
                 </wp:positionH>
                 <wp:positionV relativeFrom="paragraph">
-                  <wp:posOffset>1327150</wp:posOffset>
+                  <wp:posOffset>976630</wp:posOffset>
                 </wp:positionV>
                 <wp:extent cx="1609725" cy="343535"/>
                 <wp:effectExtent l="0" t="0" r="28575" b="18415"/>
@@ -13220,9 +13030,9 @@
               </wp:anchor>
             </w:drawing>
           </mc:Choice>
-          <mc:Fallback xmlns:w16cid="http://schemas.microsoft.com/office/word/2016/wordml/cid" xmlns:am3d="http://schemas.microsoft.com/office/drawing/2017/model3d" xmlns:aink="http://schemas.microsoft.com/office/drawing/2016/ink" xmlns:cx8="http://schemas.microsoft.com/office/drawing/2016/5/14/chartex" xmlns:cx7="http://schemas.microsoft.com/office/drawing/2016/5/13/chartex" xmlns:cx6="http://schemas.microsoft.com/office/drawing/2016/5/12/chartex" xmlns:cx5="http://schemas.microsoft.com/office/drawing/2016/5/11/chartex" xmlns:cx4="http://schemas.microsoft.com/office/drawing/2016/5/10/chartex" xmlns:cx3="http://schemas.microsoft.com/office/drawing/2016/5/9/chartex" xmlns:cx2="http://schemas.microsoft.com/office/drawing/2015/10/21/chartex">
+          <mc:Fallback>
             <w:pict>
-              <v:oval w14:anchorId="63BDD699" id="Oval 86" o:spid="_x0000_s1026" style="position:absolute;margin-left:97.15pt;margin-top:104.5pt;width:126.75pt;height:27.05pt;z-index:251655168;visibility:visible;mso-wrap-style:square;mso-width-percent:0;mso-height-percent:0;mso-wrap-distance-left:9pt;mso-wrap-distance-top:0;mso-wrap-distance-right:9pt;mso-wrap-distance-bottom:0;mso-position-horizontal:absolute;mso-position-horizontal-relative:text;mso-position-vertical:absolute;mso-position-vertical-relative:text;mso-width-percent:0;mso-height-percent:0;mso-width-relative:page;mso-height-relative:page;v-text-anchor:top" o:gfxdata="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" strokecolor="red" strokeweight="2pt">
+              <v:oval w14:anchorId="57DE02B6" id="Oval 86" o:spid="_x0000_s1026" style="position:absolute;margin-left:100.75pt;margin-top:76.9pt;width:126.75pt;height:27.05pt;z-index:251655168;visibility:visible;mso-wrap-style:square;mso-width-percent:0;mso-height-percent:0;mso-wrap-distance-left:9pt;mso-wrap-distance-top:0;mso-wrap-distance-right:9pt;mso-wrap-distance-bottom:0;mso-position-horizontal:absolute;mso-position-horizontal-relative:text;mso-position-vertical:absolute;mso-position-vertical-relative:text;mso-width-percent:0;mso-height-percent:0;mso-width-relative:page;mso-height-relative:page;v-text-anchor:top" o:gfxdata="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" strokecolor="red" strokeweight="2pt">
                 <v:fill opacity="0"/>
               </v:oval>
             </w:pict>
@@ -13230,27 +13040,9 @@
         </mc:AlternateContent>
       </w:r>
       <w:r>
-        <w:t xml:space="preserve">Select &lt;Machine Data Source&gt; tab, &lt;FIA </w:t>
-      </w:r>
-      <w:proofErr w:type="spellStart"/>
-      <w:r>
-        <w:t>Biosum</w:t>
-      </w:r>
-      <w:proofErr w:type="spellEnd"/>
-      <w:r>
-        <w:t xml:space="preserve"> Oracle Services&gt; and &lt;OK&gt;</w:t>
-      </w:r>
-      <w:r>
-        <w:br/>
-      </w:r>
-      <w:r>
-        <w:br/>
-      </w:r>
-      <w:r>
         <w:rPr>
           <w:noProof/>
         </w:rPr>
-        <w:lastRenderedPageBreak/>
         <w:drawing>
           <wp:inline distT="0" distB="0" distL="0" distR="0">
             <wp:extent cx="4371975" cy="3819525"/>
@@ -13269,7 +13061,7 @@
                     </pic:cNvPicPr>
                   </pic:nvPicPr>
                   <pic:blipFill>
-                    <a:blip r:embed="rId51">
+                    <a:blip r:embed="rId48">
                       <a:extLst>
                         <a:ext uri="{28A0092B-C50C-407E-A947-70E740481C1C}">
                           <a14:useLocalDpi xmlns:a14="http://schemas.microsoft.com/office/drawing/2010/main" val="0"/>
@@ -13473,7 +13265,7 @@
                     </pic:cNvPicPr>
                   </pic:nvPicPr>
                   <pic:blipFill>
-                    <a:blip r:embed="rId52">
+                    <a:blip r:embed="rId49">
                       <a:extLst>
                         <a:ext uri="{28A0092B-C50C-407E-A947-70E740481C1C}">
                           <a14:useLocalDpi xmlns:a14="http://schemas.microsoft.com/office/drawing/2010/main" val="0"/>
@@ -13566,12 +13358,23 @@
             <w:pPr>
               <w:numPr>
                 <w:ilvl w:val="0"/>
-                <w:numId w:val="3"/>
+                <w:numId w:val="11"/>
               </w:numPr>
               <w:tabs>
                 <w:tab w:val="left" w:pos="432"/>
               </w:tabs>
-              <w:ind w:left="0" w:right="720" w:firstLine="0"/>
+              <w:ind w:right="720"/>
+              <w:pPrChange w:id="192" w:author="Lesley Bross" w:date="2020-10-05T14:51:00Z">
+                <w:pPr>
+                  <w:numPr>
+                    <w:numId w:val="3"/>
+                  </w:numPr>
+                  <w:tabs>
+                    <w:tab w:val="left" w:pos="432"/>
+                  </w:tabs>
+                  <w:ind w:left="1080" w:right="720" w:hanging="360"/>
+                </w:pPr>
+              </w:pPrChange>
             </w:pPr>
             <w:r>
               <w:t>Start BioSum Manager and select the Settings menu</w:t>
@@ -13685,7 +13488,7 @@
                           <pic:cNvPicPr/>
                         </pic:nvPicPr>
                         <pic:blipFill>
-                          <a:blip r:embed="rId53"/>
+                          <a:blip r:embed="rId50"/>
                           <a:stretch>
                             <a:fillRect/>
                           </a:stretch>
@@ -13717,16 +13520,41 @@
             <w:pPr>
               <w:numPr>
                 <w:ilvl w:val="0"/>
-                <w:numId w:val="3"/>
+                <w:numId w:val="11"/>
               </w:numPr>
               <w:tabs>
                 <w:tab w:val="left" w:pos="432"/>
               </w:tabs>
               <w:spacing w:before="120" w:after="120"/>
-              <w:ind w:left="0" w:right="720" w:firstLine="0"/>
+              <w:ind w:right="720"/>
+              <w:pPrChange w:id="193" w:author="Lesley Bross" w:date="2020-10-05T15:42:00Z">
+                <w:pPr>
+                  <w:numPr>
+                    <w:numId w:val="3"/>
+                  </w:numPr>
+                  <w:tabs>
+                    <w:tab w:val="left" w:pos="432"/>
+                  </w:tabs>
+                  <w:spacing w:before="120" w:after="120"/>
+                  <w:ind w:left="1080" w:right="720" w:hanging="360"/>
+                </w:pPr>
+              </w:pPrChange>
             </w:pPr>
             <w:r>
-              <w:t xml:space="preserve">Navigate to the directory containing Rscript.exe on your computer. Be sure to select the 32 bit version of </w:t>
+              <w:t xml:space="preserve">Navigate to the directory containing Rscript.exe on your computer. Be sure to select the </w:t>
+            </w:r>
+            <w:del w:id="194" w:author="Lesley Bross" w:date="2020-10-05T15:42:00Z">
+              <w:r>
+                <w:delText xml:space="preserve">32 </w:delText>
+              </w:r>
+            </w:del>
+            <w:ins w:id="195" w:author="Lesley Bross" w:date="2020-10-05T15:42:00Z">
+              <w:r>
+                <w:t xml:space="preserve">64 </w:t>
+              </w:r>
+            </w:ins>
+            <w:r>
+              <w:t xml:space="preserve">bit version of </w:t>
             </w:r>
             <w:proofErr w:type="spellStart"/>
             <w:r>
@@ -13734,7 +13562,20 @@
             </w:r>
             <w:proofErr w:type="spellEnd"/>
             <w:r>
-              <w:t xml:space="preserve">, which is stored in the i386 folder within your R version bin folder. Also navigate to and select the </w:t>
+              <w:t xml:space="preserve">, which is stored in the </w:t>
+            </w:r>
+            <w:del w:id="196" w:author="Lesley Bross" w:date="2020-10-05T15:42:00Z">
+              <w:r>
+                <w:delText xml:space="preserve">i386 </w:delText>
+              </w:r>
+            </w:del>
+            <w:ins w:id="197" w:author="Lesley Bross" w:date="2020-10-05T15:42:00Z">
+              <w:r>
+                <w:t xml:space="preserve">x64 </w:t>
+              </w:r>
+            </w:ins>
+            <w:r>
+              <w:t xml:space="preserve">folder within your R version bin folder. Also navigate to and select the </w:t>
             </w:r>
             <w:proofErr w:type="spellStart"/>
             <w:r>
@@ -13742,10 +13583,36 @@
             </w:r>
             <w:proofErr w:type="spellEnd"/>
             <w:r>
-              <w:t xml:space="preserve"> script file (10_1_4.R as of this version of BioSum); it can be found in the </w:t>
-            </w:r>
-            <w:r>
-              <w:t xml:space="preserve">C:\Program Files (x86)\FIA PNW Portland Forestry Sciences Lab\FIA </w:t>
+              <w:t xml:space="preserve"> script file (10_1_</w:t>
+            </w:r>
+            <w:ins w:id="198" w:author="Lesley Bross" w:date="2020-10-05T15:43:00Z">
+              <w:r>
+                <w:t>5</w:t>
+              </w:r>
+            </w:ins>
+            <w:del w:id="199" w:author="Lesley Bross" w:date="2020-10-05T15:43:00Z">
+              <w:r>
+                <w:delText>4</w:delText>
+              </w:r>
+            </w:del>
+            <w:r>
+              <w:t xml:space="preserve">.R as of this version of BioSum); it can be found in the </w:t>
+            </w:r>
+            <w:r>
+              <w:t>C:\Program Files</w:t>
+            </w:r>
+            <w:del w:id="200" w:author="Lesley Bross" w:date="2020-10-05T15:44:00Z">
+              <w:r>
+                <w:delText xml:space="preserve"> </w:delText>
+              </w:r>
+            </w:del>
+            <w:del w:id="201" w:author="Lesley Bross" w:date="2020-10-05T15:43:00Z">
+              <w:r>
+                <w:delText>(x86)</w:delText>
+              </w:r>
+            </w:del>
+            <w:r>
+              <w:t xml:space="preserve">\FIA PNW Portland Forestry Sciences Lab\FIA </w:t>
             </w:r>
             <w:proofErr w:type="spellStart"/>
             <w:r>
@@ -13753,7 +13620,20 @@
             </w:r>
             <w:proofErr w:type="spellEnd"/>
             <w:r>
-              <w:t xml:space="preserve"> 5.8.8\</w:t>
+              <w:t xml:space="preserve"> 5.8.</w:t>
+            </w:r>
+            <w:ins w:id="202" w:author="Lesley Bross" w:date="2020-10-05T15:44:00Z">
+              <w:r>
+                <w:t>9</w:t>
+              </w:r>
+            </w:ins>
+            <w:del w:id="203" w:author="Lesley Bross" w:date="2020-10-05T15:44:00Z">
+              <w:r>
+                <w:delText>8</w:delText>
+              </w:r>
+            </w:del>
+            <w:r>
+              <w:t>\</w:t>
             </w:r>
             <w:proofErr w:type="spellStart"/>
             <w:r>
@@ -14098,7 +13978,7 @@
                           <pic:cNvPicPr/>
                         </pic:nvPicPr>
                         <pic:blipFill>
-                          <a:blip r:embed="rId54"/>
+                          <a:blip r:embed="rId51"/>
                           <a:stretch>
                             <a:fillRect/>
                           </a:stretch>
@@ -14146,13 +14026,25 @@
             <w:pPr>
               <w:numPr>
                 <w:ilvl w:val="0"/>
-                <w:numId w:val="3"/>
+                <w:numId w:val="11"/>
               </w:numPr>
               <w:tabs>
                 <w:tab w:val="left" w:pos="522"/>
               </w:tabs>
               <w:spacing w:before="120" w:after="120"/>
-              <w:ind w:left="0" w:right="720" w:firstLine="0"/>
+              <w:ind w:right="720"/>
+              <w:pPrChange w:id="204" w:author="Lesley Bross" w:date="2020-10-05T14:51:00Z">
+                <w:pPr>
+                  <w:numPr>
+                    <w:numId w:val="3"/>
+                  </w:numPr>
+                  <w:tabs>
+                    <w:tab w:val="left" w:pos="522"/>
+                  </w:tabs>
+                  <w:spacing w:before="120" w:after="120"/>
+                  <w:ind w:left="1080" w:right="720" w:hanging="360"/>
+                </w:pPr>
+              </w:pPrChange>
             </w:pPr>
             <w:r>
               <w:rPr>
@@ -14267,7 +14159,7 @@
                           <pic:cNvPicPr/>
                         </pic:nvPicPr>
                         <pic:blipFill>
-                          <a:blip r:embed="rId55"/>
+                          <a:blip r:embed="rId52"/>
                           <a:stretch>
                             <a:fillRect/>
                           </a:stretch>
@@ -14299,13 +14191,25 @@
             <w:pPr>
               <w:numPr>
                 <w:ilvl w:val="0"/>
-                <w:numId w:val="3"/>
+                <w:numId w:val="11"/>
               </w:numPr>
               <w:tabs>
                 <w:tab w:val="left" w:pos="432"/>
               </w:tabs>
               <w:spacing w:before="120" w:after="120"/>
-              <w:ind w:left="0" w:right="720" w:firstLine="0"/>
+              <w:ind w:right="720"/>
+              <w:pPrChange w:id="205" w:author="Lesley Bross" w:date="2020-10-05T14:51:00Z">
+                <w:pPr>
+                  <w:numPr>
+                    <w:numId w:val="3"/>
+                  </w:numPr>
+                  <w:tabs>
+                    <w:tab w:val="left" w:pos="432"/>
+                  </w:tabs>
+                  <w:spacing w:before="120" w:after="120"/>
+                  <w:ind w:left="1080" w:right="720" w:hanging="360"/>
+                </w:pPr>
+              </w:pPrChange>
             </w:pPr>
             <w:r>
               <w:rPr>
@@ -14423,7 +14327,7 @@
                           <pic:cNvPicPr/>
                         </pic:nvPicPr>
                         <pic:blipFill>
-                          <a:blip r:embed="rId56"/>
+                          <a:blip r:embed="rId53"/>
                           <a:stretch>
                             <a:fillRect/>
                           </a:stretch>
@@ -14455,13 +14359,25 @@
             <w:pPr>
               <w:numPr>
                 <w:ilvl w:val="0"/>
-                <w:numId w:val="3"/>
+                <w:numId w:val="11"/>
               </w:numPr>
               <w:tabs>
                 <w:tab w:val="left" w:pos="432"/>
               </w:tabs>
               <w:spacing w:before="120" w:after="120"/>
-              <w:ind w:left="0" w:right="720" w:firstLine="0"/>
+              <w:ind w:right="720"/>
+              <w:pPrChange w:id="206" w:author="Lesley Bross" w:date="2020-10-05T14:51:00Z">
+                <w:pPr>
+                  <w:numPr>
+                    <w:numId w:val="3"/>
+                  </w:numPr>
+                  <w:tabs>
+                    <w:tab w:val="left" w:pos="432"/>
+                  </w:tabs>
+                  <w:spacing w:before="120" w:after="120"/>
+                  <w:ind w:left="1080" w:right="720" w:hanging="360"/>
+                </w:pPr>
+              </w:pPrChange>
             </w:pPr>
             <w:r>
               <w:t>If numbers show up in the results table, typically after 10 to 20 seconds, all is well with the ODBC connection. The tool can be closed by clicking the close (x) button in the upper right corner of the dialog.</w:t>
@@ -14582,7 +14498,7 @@
                           <pic:cNvPicPr/>
                         </pic:nvPicPr>
                         <pic:blipFill>
-                          <a:blip r:embed="rId57"/>
+                          <a:blip r:embed="rId54"/>
                           <a:stretch>
                             <a:fillRect/>
                           </a:stretch>
@@ -14611,8 +14527,8 @@
         <w:pStyle w:val="Heading1"/>
         <w:jc w:val="center"/>
       </w:pPr>
-      <w:bookmarkStart w:id="174" w:name="_Appendix:_How_to"/>
-      <w:bookmarkEnd w:id="174"/>
+      <w:bookmarkStart w:id="207" w:name="_Appendix:_How_to"/>
+      <w:bookmarkEnd w:id="207"/>
       <w:r>
         <w:br w:type="page"/>
       </w:r>
@@ -14962,17 +14878,17 @@
     <w:p>
       <w:pPr>
         <w:rPr>
-          <w:ins w:id="175" w:author="Lesley Bross" w:date="2020-09-30T11:08:00Z"/>
-        </w:rPr>
-      </w:pPr>
-    </w:p>
-    <w:p>
-      <w:pPr>
-        <w:rPr>
-          <w:ins w:id="176" w:author="Lesley Bross" w:date="2020-09-30T11:08:00Z"/>
-        </w:rPr>
-      </w:pPr>
-      <w:ins w:id="177" w:author="Lesley Bross" w:date="2020-09-30T11:08:00Z">
+          <w:ins w:id="208" w:author="Lesley Bross" w:date="2020-09-30T11:08:00Z"/>
+        </w:rPr>
+      </w:pPr>
+    </w:p>
+    <w:p>
+      <w:pPr>
+        <w:rPr>
+          <w:ins w:id="209" w:author="Lesley Bross" w:date="2020-09-30T11:08:00Z"/>
+        </w:rPr>
+      </w:pPr>
+      <w:ins w:id="210" w:author="Lesley Bross" w:date="2020-09-30T11:08:00Z">
         <w:r>
           <w:br w:type="page"/>
         </w:r>
@@ -14982,35 +14898,29 @@
       <w:pPr>
         <w:pStyle w:val="Heading1"/>
         <w:rPr>
-          <w:ins w:id="178" w:author="Lesley Bross" w:date="2020-09-30T11:10:00Z"/>
-        </w:rPr>
-        <w:pPrChange w:id="179" w:author="Lesley Bross" w:date="2020-09-30T11:08:00Z">
+          <w:ins w:id="211" w:author="Lesley Bross" w:date="2020-10-05T15:45:00Z"/>
+        </w:rPr>
+        <w:pPrChange w:id="212" w:author="Lesley Bross" w:date="2020-09-30T11:08:00Z">
           <w:pPr/>
         </w:pPrChange>
       </w:pPr>
-      <w:ins w:id="180" w:author="Lesley Bross" w:date="2020-09-30T11:08:00Z">
+      <w:ins w:id="213" w:author="Lesley Bross" w:date="2020-09-30T11:08:00Z">
         <w:r>
           <w:lastRenderedPageBreak/>
-          <w:t>Appendix</w:t>
-        </w:r>
-        <w:r>
-          <w:t xml:space="preserve"> 2</w:t>
-        </w:r>
-        <w:r>
-          <w:t xml:space="preserve">: </w:t>
+          <w:t xml:space="preserve">Appendix 2: </w:t>
         </w:r>
       </w:ins>
-      <w:ins w:id="181" w:author="Lesley Bross" w:date="2020-09-30T11:10:00Z">
+      <w:ins w:id="214" w:author="Lesley Bross" w:date="2020-09-30T11:10:00Z">
         <w:r>
           <w:t>Additional steps when i</w:t>
         </w:r>
       </w:ins>
-      <w:ins w:id="182" w:author="Lesley Bross" w:date="2020-09-30T11:09:00Z">
+      <w:ins w:id="215" w:author="Lesley Bross" w:date="2020-09-30T11:09:00Z">
         <w:r>
           <w:t xml:space="preserve">nstalling BioSum on </w:t>
         </w:r>
       </w:ins>
-      <w:ins w:id="183" w:author="Lesley Bross" w:date="2020-09-30T11:10:00Z">
+      <w:ins w:id="216" w:author="Lesley Bross" w:date="2020-09-30T11:10:00Z">
         <w:r>
           <w:t>Forest Service computers</w:t>
         </w:r>
@@ -15019,18 +14929,637 @@
     <w:p>
       <w:pPr>
         <w:rPr>
-          <w:rPrChange w:id="184" w:author="Lesley Bross" w:date="2020-09-30T11:10:00Z">
-            <w:rPr/>
-          </w:rPrChange>
-        </w:rPr>
-        <w:pPrChange w:id="185" w:author="Lesley Bross" w:date="2020-09-30T11:10:00Z">
+          <w:ins w:id="217" w:author="Lesley Bross" w:date="2020-09-30T11:10:00Z"/>
+        </w:rPr>
+      </w:pPr>
+    </w:p>
+    <w:p>
+      <w:pPr>
+        <w:rPr>
+          <w:ins w:id="218" w:author="Lesley Bross" w:date="2020-10-08T13:14:00Z"/>
+        </w:rPr>
+      </w:pPr>
+      <w:ins w:id="219" w:author="Lesley Bross" w:date="2020-10-08T13:12:00Z">
+        <w:r>
+          <w:t xml:space="preserve">Users with computers on the Forest Service network should execute the following steps to allow BioSum to connect with </w:t>
+        </w:r>
+      </w:ins>
+      <w:ins w:id="220" w:author="Lesley Bross" w:date="2020-10-08T13:14:00Z">
+        <w:r>
+          <w:t>an</w:t>
+        </w:r>
+      </w:ins>
+      <w:ins w:id="221" w:author="Lesley Bross" w:date="2020-10-08T13:12:00Z">
+        <w:r>
+          <w:t xml:space="preserve"> internal, central Oracle database </w:t>
+        </w:r>
+      </w:ins>
+      <w:ins w:id="222" w:author="Lesley Bross" w:date="2020-10-08T13:35:00Z">
+        <w:r>
+          <w:t>hosting</w:t>
+        </w:r>
+      </w:ins>
+      <w:ins w:id="223" w:author="Lesley Bross" w:date="2020-10-08T13:12:00Z">
+        <w:r>
+          <w:t xml:space="preserve"> the </w:t>
+        </w:r>
+      </w:ins>
+      <w:ins w:id="224" w:author="Lesley Bross" w:date="2020-10-08T13:13:00Z">
+        <w:r>
+          <w:t xml:space="preserve">ANL_PNW_FIA_FCS </w:t>
+        </w:r>
+      </w:ins>
+      <w:ins w:id="225" w:author="Lesley Bross" w:date="2020-10-08T13:14:00Z">
+        <w:r>
+          <w:t>schema:</w:t>
+        </w:r>
+      </w:ins>
+    </w:p>
+    <w:p>
+      <w:pPr>
+        <w:pStyle w:val="ListParagraph"/>
+        <w:numPr>
+          <w:ilvl w:val="0"/>
+          <w:numId w:val="12"/>
+        </w:numPr>
+        <w:rPr>
+          <w:ins w:id="226" w:author="Lesley Bross" w:date="2020-10-08T13:15:00Z"/>
+        </w:rPr>
+        <w:pPrChange w:id="227" w:author="Lesley Bross" w:date="2020-10-08T13:14:00Z">
           <w:pPr/>
         </w:pPrChange>
       </w:pPr>
+      <w:ins w:id="228" w:author="Lesley Bross" w:date="2020-10-08T13:35:00Z">
+        <w:r>
+          <w:t>Permissions</w:t>
+        </w:r>
+      </w:ins>
+      <w:ins w:id="229" w:author="Lesley Bross" w:date="2020-10-08T13:15:00Z">
+        <w:r>
+          <w:t xml:space="preserve"> for</w:t>
+        </w:r>
+        <w:r>
+          <w:t xml:space="preserve"> the </w:t>
+        </w:r>
+        <w:r>
+          <w:t>ANL_PNW_FIA_FCS schema</w:t>
+        </w:r>
+        <w:r>
+          <w:t xml:space="preserve"> must be </w:t>
+        </w:r>
+      </w:ins>
+      <w:ins w:id="230" w:author="Lesley Bross" w:date="2020-10-08T13:16:00Z">
+        <w:r>
+          <w:t>granted</w:t>
+        </w:r>
+      </w:ins>
+      <w:ins w:id="231" w:author="Lesley Bross" w:date="2020-10-08T13:15:00Z">
+        <w:r>
+          <w:t xml:space="preserve"> before you can connect to it. Request access from </w:t>
+        </w:r>
+        <w:r>
+          <w:rPr>
+            <w:highlight w:val="yellow"/>
+            <w:rPrChange w:id="232" w:author="Lesley Bross" w:date="2020-10-08T13:36:00Z">
+              <w:rPr/>
+            </w:rPrChange>
+          </w:rPr>
+          <w:t>&lt;insert contact info here&gt;.</w:t>
+        </w:r>
+      </w:ins>
+    </w:p>
+    <w:p>
+      <w:pPr>
+        <w:pStyle w:val="ListParagraph"/>
+        <w:numPr>
+          <w:ilvl w:val="0"/>
+          <w:numId w:val="12"/>
+        </w:numPr>
+        <w:rPr>
+          <w:ins w:id="233" w:author="Lesley Bross" w:date="2020-10-08T13:17:00Z"/>
+        </w:rPr>
+        <w:pPrChange w:id="234" w:author="Lesley Bross" w:date="2020-10-08T13:14:00Z">
+          <w:pPr/>
+        </w:pPrChange>
+      </w:pPr>
+      <w:ins w:id="235" w:author="Lesley Bross" w:date="2020-10-08T13:16:00Z">
+        <w:r>
+          <w:t xml:space="preserve">If it is not already installed, install the </w:t>
+        </w:r>
+      </w:ins>
+      <w:ins w:id="236" w:author="Lesley Bross" w:date="2020-10-08T13:17:00Z">
+        <w:r>
+          <w:t xml:space="preserve">64-bit Oracle </w:t>
+        </w:r>
+      </w:ins>
+      <w:ins w:id="237" w:author="Lesley Bross" w:date="2020-10-08T13:36:00Z">
+        <w:r>
+          <w:t xml:space="preserve">12c </w:t>
+        </w:r>
+        <w:r>
+          <w:t xml:space="preserve">client </w:t>
+        </w:r>
+      </w:ins>
+      <w:ins w:id="238" w:author="Lesley Bross" w:date="2020-10-08T13:17:00Z">
+        <w:r>
+          <w:t xml:space="preserve">from </w:t>
+        </w:r>
+        <w:r>
+          <w:t xml:space="preserve">the </w:t>
+        </w:r>
+        <w:r>
+          <w:t>FS Software Center.</w:t>
+        </w:r>
+        <w:r>
+          <w:t xml:space="preserve"> Accept the default values as you click through the installation dialog.</w:t>
+        </w:r>
+      </w:ins>
+    </w:p>
+    <w:p>
+      <w:pPr>
+        <w:pStyle w:val="ListParagraph"/>
+        <w:numPr>
+          <w:ilvl w:val="0"/>
+          <w:numId w:val="12"/>
+        </w:numPr>
+        <w:rPr>
+          <w:ins w:id="239" w:author="Lesley Bross" w:date="2020-10-08T13:22:00Z"/>
+        </w:rPr>
+        <w:pPrChange w:id="240" w:author="Lesley Bross" w:date="2020-10-08T13:14:00Z">
+          <w:pPr/>
+        </w:pPrChange>
+      </w:pPr>
+      <w:ins w:id="241" w:author="Lesley Bross" w:date="2020-10-08T13:21:00Z">
+        <w:r>
+          <w:t>N</w:t>
+        </w:r>
+        <w:r>
+          <w:t xml:space="preserve">avigate to the c:\windows\system32 folder and run </w:t>
+        </w:r>
+        <w:r>
+          <w:t>odbcad32.exe</w:t>
+        </w:r>
+        <w:r>
+          <w:t xml:space="preserve">.  </w:t>
+        </w:r>
+      </w:ins>
+    </w:p>
+    <w:p>
+      <w:pPr>
+        <w:pStyle w:val="ListParagraph"/>
+        <w:numPr>
+          <w:ilvl w:val="1"/>
+          <w:numId w:val="12"/>
+        </w:numPr>
+        <w:rPr>
+          <w:ins w:id="242" w:author="Lesley Bross" w:date="2020-10-08T13:21:00Z"/>
+        </w:rPr>
+        <w:pPrChange w:id="243" w:author="Lesley Bross" w:date="2020-10-08T13:22:00Z">
+          <w:pPr/>
+        </w:pPrChange>
+      </w:pPr>
+      <w:ins w:id="244" w:author="Lesley Bross" w:date="2020-10-08T13:21:00Z">
+        <w:r>
+          <w:t xml:space="preserve">Click </w:t>
+        </w:r>
+      </w:ins>
+      <w:ins w:id="245" w:author="Lesley Bross" w:date="2020-10-08T13:37:00Z">
+        <w:r>
+          <w:t xml:space="preserve">the </w:t>
+        </w:r>
+      </w:ins>
+      <w:ins w:id="246" w:author="Lesley Bross" w:date="2020-10-08T13:52:00Z">
+        <w:r>
+          <w:t>User</w:t>
+        </w:r>
+      </w:ins>
+      <w:ins w:id="247" w:author="Lesley Bross" w:date="2020-10-08T13:21:00Z">
+        <w:r>
+          <w:t xml:space="preserve"> DSN tab, and select &lt;Add&gt; to add </w:t>
+        </w:r>
+      </w:ins>
+      <w:ins w:id="248" w:author="Lesley Bross" w:date="2020-10-08T13:22:00Z">
+        <w:r>
+          <w:t xml:space="preserve">a </w:t>
+        </w:r>
+      </w:ins>
+      <w:ins w:id="249" w:author="Lesley Bross" w:date="2020-10-08T13:21:00Z">
+        <w:r>
+          <w:t>data source</w:t>
+        </w:r>
+        <w:r>
+          <w:t>.</w:t>
+        </w:r>
+      </w:ins>
+    </w:p>
+    <w:p>
+      <w:pPr>
+        <w:pStyle w:val="ListParagraph"/>
+        <w:numPr>
+          <w:ilvl w:val="1"/>
+          <w:numId w:val="12"/>
+        </w:numPr>
+        <w:rPr>
+          <w:ins w:id="250" w:author="Lesley Bross" w:date="2020-10-08T13:22:00Z"/>
+        </w:rPr>
+      </w:pPr>
+      <w:ins w:id="251" w:author="Lesley Bross" w:date="2020-10-08T13:22:00Z">
+        <w:r>
+          <w:t xml:space="preserve">Select </w:t>
+        </w:r>
+      </w:ins>
+      <w:ins w:id="252" w:author="Lesley Bross" w:date="2020-10-08T13:54:00Z">
+        <w:r>
+          <w:t>‘</w:t>
+        </w:r>
+      </w:ins>
+      <w:ins w:id="253" w:author="Lesley Bross" w:date="2020-10-08T13:52:00Z">
+        <w:r>
+          <w:t xml:space="preserve">Oracle in </w:t>
+        </w:r>
+        <w:proofErr w:type="spellStart"/>
+        <w:r>
+          <w:t>OraClient</w:t>
+        </w:r>
+      </w:ins>
+      <w:proofErr w:type="spellEnd"/>
+      <w:ins w:id="254" w:author="Lesley Bross" w:date="2020-10-08T13:54:00Z">
+        <w:r>
+          <w:t>’</w:t>
+        </w:r>
+      </w:ins>
+      <w:bookmarkStart w:id="255" w:name="_GoBack"/>
+      <w:bookmarkEnd w:id="255"/>
+      <w:ins w:id="256" w:author="Lesley Bross" w:date="2020-10-08T13:52:00Z">
+        <w:r>
+          <w:t xml:space="preserve"> </w:t>
+        </w:r>
+      </w:ins>
+      <w:ins w:id="257" w:author="Lesley Bross" w:date="2020-10-08T13:22:00Z">
+        <w:r>
+          <w:t>as the data source driver</w:t>
+        </w:r>
+      </w:ins>
+    </w:p>
+    <w:p>
+      <w:pPr>
+        <w:pStyle w:val="ListParagraph"/>
+        <w:numPr>
+          <w:ilvl w:val="1"/>
+          <w:numId w:val="12"/>
+        </w:numPr>
+        <w:rPr>
+          <w:ins w:id="258" w:author="Lesley Bross" w:date="2020-10-08T13:25:00Z"/>
+        </w:rPr>
+      </w:pPr>
+      <w:ins w:id="259" w:author="Lesley Bross" w:date="2020-10-08T13:24:00Z">
+        <w:r>
+          <w:t>Enter the connection informa</w:t>
+        </w:r>
+        <w:r>
+          <w:t>tion exactly as it appears below:</w:t>
+        </w:r>
+      </w:ins>
+    </w:p>
+    <w:p>
+      <w:pPr>
+        <w:pStyle w:val="ListParagraph"/>
+        <w:numPr>
+          <w:ilvl w:val="2"/>
+          <w:numId w:val="12"/>
+        </w:numPr>
+        <w:rPr>
+          <w:ins w:id="260" w:author="Lesley Bross" w:date="2020-10-08T13:27:00Z"/>
+        </w:rPr>
+        <w:pPrChange w:id="261" w:author="Lesley Bross" w:date="2020-10-08T13:26:00Z">
+          <w:pPr>
+            <w:pStyle w:val="ListParagraph"/>
+            <w:numPr>
+              <w:ilvl w:val="1"/>
+              <w:numId w:val="12"/>
+            </w:numPr>
+            <w:ind w:left="2160" w:hanging="360"/>
+          </w:pPr>
+        </w:pPrChange>
+      </w:pPr>
+      <w:ins w:id="262" w:author="Lesley Bross" w:date="2020-10-08T13:26:00Z">
+        <w:r>
+          <w:t>DSN</w:t>
+        </w:r>
+        <w:r>
+          <w:t>=</w:t>
+        </w:r>
+        <w:r>
+          <w:t>FIADB01P</w:t>
+        </w:r>
+      </w:ins>
+    </w:p>
+    <w:p>
+      <w:pPr>
+        <w:pStyle w:val="ListParagraph"/>
+        <w:numPr>
+          <w:ilvl w:val="2"/>
+          <w:numId w:val="12"/>
+        </w:numPr>
+        <w:rPr>
+          <w:ins w:id="263" w:author="Lesley Bross" w:date="2020-10-08T13:28:00Z"/>
+        </w:rPr>
+        <w:pPrChange w:id="264" w:author="Lesley Bross" w:date="2020-10-08T13:26:00Z">
+          <w:pPr>
+            <w:pStyle w:val="ListParagraph"/>
+            <w:numPr>
+              <w:ilvl w:val="1"/>
+              <w:numId w:val="12"/>
+            </w:numPr>
+            <w:ind w:left="2160" w:hanging="360"/>
+          </w:pPr>
+        </w:pPrChange>
+      </w:pPr>
+      <w:ins w:id="265" w:author="Lesley Bross" w:date="2020-10-08T13:27:00Z">
+        <w:r>
+          <w:t>TNS Service Name=FIADB01P</w:t>
+        </w:r>
+      </w:ins>
+    </w:p>
+    <w:p>
+      <w:pPr>
+        <w:pStyle w:val="ListParagraph"/>
+        <w:numPr>
+          <w:ilvl w:val="2"/>
+          <w:numId w:val="12"/>
+        </w:numPr>
+        <w:rPr>
+          <w:ins w:id="266" w:author="Lesley Bross" w:date="2020-10-08T13:24:00Z"/>
+        </w:rPr>
+        <w:pPrChange w:id="267" w:author="Lesley Bross" w:date="2020-10-08T13:26:00Z">
+          <w:pPr>
+            <w:pStyle w:val="ListParagraph"/>
+            <w:numPr>
+              <w:ilvl w:val="1"/>
+              <w:numId w:val="12"/>
+            </w:numPr>
+            <w:ind w:left="2160" w:hanging="360"/>
+          </w:pPr>
+        </w:pPrChange>
+      </w:pPr>
+      <w:ins w:id="268" w:author="Lesley Bross" w:date="2020-10-08T13:29:00Z">
+        <w:r>
+          <w:t xml:space="preserve">User name=user name associated with the </w:t>
+        </w:r>
+      </w:ins>
+      <w:ins w:id="269" w:author="Lesley Bross" w:date="2020-10-08T13:37:00Z">
+        <w:r>
+          <w:t>permissions</w:t>
+        </w:r>
+      </w:ins>
+      <w:ins w:id="270" w:author="Lesley Bross" w:date="2020-10-08T13:29:00Z">
+        <w:r>
+          <w:t xml:space="preserve"> granted in step 1</w:t>
+        </w:r>
+      </w:ins>
+    </w:p>
+    <w:p>
+      <w:pPr>
+        <w:pStyle w:val="ListParagraph"/>
+        <w:numPr>
+          <w:ilvl w:val="1"/>
+          <w:numId w:val="12"/>
+        </w:numPr>
+        <w:rPr>
+          <w:ins w:id="271" w:author="Lesley Bross" w:date="2020-10-08T13:25:00Z"/>
+        </w:rPr>
+        <w:pPrChange w:id="272" w:author="Lesley Bross" w:date="2020-10-08T13:22:00Z">
+          <w:pPr/>
+        </w:pPrChange>
+      </w:pPr>
+      <w:ins w:id="273" w:author="Lesley Bross" w:date="2020-10-08T13:25:00Z">
+        <w:r>
+          <w:t>Then click &lt;Test Connection&gt; to ensure that the service works as intended</w:t>
+        </w:r>
+        <w:r>
+          <w:t xml:space="preserve">. </w:t>
+        </w:r>
+      </w:ins>
+      <w:ins w:id="274" w:author="Lesley Bross" w:date="2020-10-08T13:29:00Z">
+        <w:r>
+          <w:t xml:space="preserve">Use the user name and password provided to you during step 1. </w:t>
+        </w:r>
+      </w:ins>
+      <w:ins w:id="275" w:author="Lesley Bross" w:date="2020-10-08T13:30:00Z">
+        <w:r>
+          <w:t>The test</w:t>
+        </w:r>
+      </w:ins>
+      <w:ins w:id="276" w:author="Lesley Bross" w:date="2020-10-08T13:25:00Z">
+        <w:r>
+          <w:t xml:space="preserve"> connection will not work if </w:t>
+        </w:r>
+      </w:ins>
+      <w:ins w:id="277" w:author="Lesley Bross" w:date="2020-10-08T13:30:00Z">
+        <w:r>
+          <w:t>step 1 has not been completed.</w:t>
+        </w:r>
+      </w:ins>
+    </w:p>
+    <w:p>
+      <w:pPr>
+        <w:pStyle w:val="ListParagraph"/>
+        <w:numPr>
+          <w:ilvl w:val="1"/>
+          <w:numId w:val="12"/>
+        </w:numPr>
+        <w:rPr>
+          <w:ins w:id="278" w:author="Lesley Bross" w:date="2020-10-08T13:31:00Z"/>
+        </w:rPr>
+        <w:pPrChange w:id="279" w:author="Lesley Bross" w:date="2020-10-08T13:22:00Z">
+          <w:pPr/>
+        </w:pPrChange>
+      </w:pPr>
+      <w:ins w:id="280" w:author="Lesley Bross" w:date="2020-10-08T13:25:00Z">
+        <w:r>
+          <w:t>Click &lt;OK&gt;</w:t>
+        </w:r>
+      </w:ins>
+      <w:ins w:id="281" w:author="Lesley Bross" w:date="2020-10-08T13:31:00Z">
+        <w:r>
+          <w:t xml:space="preserve"> to finish creating the </w:t>
+        </w:r>
+        <w:proofErr w:type="spellStart"/>
+        <w:r>
+          <w:t>datasource</w:t>
+        </w:r>
+        <w:proofErr w:type="spellEnd"/>
+      </w:ins>
+    </w:p>
+    <w:p>
+      <w:pPr>
+        <w:pStyle w:val="ListParagraph"/>
+        <w:numPr>
+          <w:ilvl w:val="0"/>
+          <w:numId w:val="12"/>
+        </w:numPr>
+        <w:rPr>
+          <w:ins w:id="282" w:author="Lesley Bross" w:date="2020-10-08T13:34:00Z"/>
+        </w:rPr>
+        <w:pPrChange w:id="283" w:author="Lesley Bross" w:date="2020-10-08T13:31:00Z">
+          <w:pPr/>
+        </w:pPrChange>
+      </w:pPr>
+      <w:ins w:id="284" w:author="Lesley Bross" w:date="2020-10-08T13:31:00Z">
+        <w:r>
+          <w:t xml:space="preserve">Copy the following 3 files from </w:t>
+        </w:r>
+      </w:ins>
+      <w:ins w:id="285" w:author="Lesley Bross" w:date="2020-10-08T13:32:00Z">
+        <w:r>
+          <w:t xml:space="preserve">C:\Program Files\FIA PNW Portland Forestry Sciences Lab\FIA </w:t>
+        </w:r>
+        <w:proofErr w:type="spellStart"/>
+        <w:r>
+          <w:t>Biosum</w:t>
+        </w:r>
+        <w:proofErr w:type="spellEnd"/>
+        <w:r>
+          <w:t xml:space="preserve"> 5.8.9</w:t>
+        </w:r>
+      </w:ins>
+      <w:ins w:id="286" w:author="Lesley Bross" w:date="2020-10-08T13:33:00Z">
+        <w:r>
+          <w:t>\fcs</w:t>
+        </w:r>
+      </w:ins>
+      <w:ins w:id="287" w:author="Lesley Bross" w:date="2020-10-08T13:32:00Z">
+        <w:r>
+          <w:t xml:space="preserve"> to your Windows </w:t>
+        </w:r>
+        <w:proofErr w:type="spellStart"/>
+        <w:r>
+          <w:t>AppData</w:t>
+        </w:r>
+        <w:proofErr w:type="spellEnd"/>
+        <w:r>
+          <w:t xml:space="preserve"> folder. If you don</w:t>
+        </w:r>
+      </w:ins>
+      <w:ins w:id="288" w:author="Lesley Bross" w:date="2020-10-08T13:33:00Z">
+        <w:r>
+          <w:t xml:space="preserve">’t know the location of the </w:t>
+        </w:r>
+        <w:proofErr w:type="spellStart"/>
+        <w:r>
+          <w:t>AppData</w:t>
+        </w:r>
+        <w:proofErr w:type="spellEnd"/>
+        <w:r>
+          <w:t xml:space="preserve"> folder, launch BioSum and click on the </w:t>
+        </w:r>
+      </w:ins>
+      <w:ins w:id="289" w:author="Lesley Bross" w:date="2020-10-08T13:34:00Z">
+        <w:r>
+          <w:t>&lt;</w:t>
+        </w:r>
+      </w:ins>
+      <w:ins w:id="290" w:author="Lesley Bross" w:date="2020-10-08T13:33:00Z">
+        <w:r>
+          <w:t>Setting</w:t>
+        </w:r>
+      </w:ins>
+      <w:ins w:id="291" w:author="Lesley Bross" w:date="2020-10-08T13:34:00Z">
+        <w:r>
+          <w:t xml:space="preserve">s&gt; menu. The path to the </w:t>
+        </w:r>
+        <w:proofErr w:type="spellStart"/>
+        <w:r>
+          <w:t>AppData</w:t>
+        </w:r>
+        <w:proofErr w:type="spellEnd"/>
+        <w:r>
+          <w:t xml:space="preserve"> folder appears on this screen.</w:t>
+        </w:r>
+      </w:ins>
+    </w:p>
+    <w:p>
+      <w:pPr>
+        <w:pStyle w:val="ListParagraph"/>
+        <w:numPr>
+          <w:ilvl w:val="1"/>
+          <w:numId w:val="12"/>
+        </w:numPr>
+        <w:rPr>
+          <w:ins w:id="292" w:author="Lesley Bross" w:date="2020-10-08T13:34:00Z"/>
+        </w:rPr>
+        <w:pPrChange w:id="293" w:author="Lesley Bross" w:date="2020-10-08T13:34:00Z">
+          <w:pPr/>
+        </w:pPrChange>
+      </w:pPr>
+      <w:ins w:id="294" w:author="Lesley Bross" w:date="2020-10-08T13:34:00Z">
+        <w:r>
+          <w:t>BioSumComps.jar</w:t>
+        </w:r>
+      </w:ins>
+    </w:p>
+    <w:p>
+      <w:pPr>
+        <w:pStyle w:val="ListParagraph"/>
+        <w:numPr>
+          <w:ilvl w:val="1"/>
+          <w:numId w:val="12"/>
+        </w:numPr>
+        <w:rPr>
+          <w:ins w:id="295" w:author="Lesley Bross" w:date="2020-10-08T13:35:00Z"/>
+        </w:rPr>
+        <w:pPrChange w:id="296" w:author="Lesley Bross" w:date="2020-10-08T13:34:00Z">
+          <w:pPr/>
+        </w:pPrChange>
+      </w:pPr>
+      <w:proofErr w:type="spellStart"/>
+      <w:ins w:id="297" w:author="Lesley Bross" w:date="2020-10-08T13:35:00Z">
+        <w:r>
+          <w:t>fcs_tree.db</w:t>
+        </w:r>
+        <w:proofErr w:type="spellEnd"/>
+      </w:ins>
+    </w:p>
+    <w:p>
+      <w:pPr>
+        <w:pStyle w:val="ListParagraph"/>
+        <w:numPr>
+          <w:ilvl w:val="1"/>
+          <w:numId w:val="12"/>
+        </w:numPr>
+        <w:rPr>
+          <w:ins w:id="298" w:author="Lesley Bross" w:date="2020-10-08T13:53:00Z"/>
+        </w:rPr>
+        <w:pPrChange w:id="299" w:author="Lesley Bross" w:date="2020-10-08T13:34:00Z">
+          <w:pPr/>
+        </w:pPrChange>
+      </w:pPr>
+      <w:ins w:id="300" w:author="Lesley Bross" w:date="2020-10-08T13:35:00Z">
+        <w:r>
+          <w:t>fcs_tree_calc.bat</w:t>
+        </w:r>
+      </w:ins>
+    </w:p>
+    <w:p>
+      <w:pPr>
+        <w:pStyle w:val="ListParagraph"/>
+        <w:numPr>
+          <w:ilvl w:val="0"/>
+          <w:numId w:val="12"/>
+        </w:numPr>
+        <w:pPrChange w:id="301" w:author="Lesley Bross" w:date="2020-10-08T13:53:00Z">
+          <w:pPr/>
+        </w:pPrChange>
+      </w:pPr>
+      <w:ins w:id="302" w:author="Lesley Bross" w:date="2020-10-08T13:53:00Z">
+        <w:r>
+          <w:t>If multiple users share a computer, steps 3 and 4 will need to be completed by each user.</w:t>
+        </w:r>
+      </w:ins>
     </w:p>
     <w:sectPr>
-      <w:headerReference w:type="default" r:id="rId58"/>
-      <w:footerReference w:type="default" r:id="rId59"/>
+      <w:headerReference w:type="default" r:id="rId55"/>
+      <w:footerReference w:type="default" r:id="rId56"/>
       <w:pgSz w:w="12240" w:h="15840" w:code="1"/>
       <w:pgMar w:top="1440" w:right="547" w:bottom="1440" w:left="547" w:header="720" w:footer="720" w:gutter="0"/>
       <w:pgBorders w:offsetFrom="page">
@@ -15087,7 +15616,7 @@
       <w:rPr>
         <w:noProof/>
       </w:rPr>
-      <w:t>19</w:t>
+      <w:t>21</w:t>
     </w:r>
     <w:r>
       <w:fldChar w:fldCharType="end"/>
@@ -15757,7 +16286,7 @@
   <w:abstractNum w:abstractNumId="7" w15:restartNumberingAfterBreak="0">
     <w:nsid w:val="4D435369"/>
     <w:multiLevelType w:val="hybridMultilevel"/>
-    <w:tmpl w:val="3C307624"/>
+    <w:tmpl w:val="F1BEC672"/>
     <w:lvl w:ilvl="0" w:tplc="0409000F">
       <w:start w:val="1"/>
       <w:numFmt w:val="decimal"/>
@@ -16019,6 +16548,98 @@
     </w:lvl>
   </w:abstractNum>
   <w:abstractNum w:abstractNumId="10" w15:restartNumberingAfterBreak="0">
+    <w:nsid w:val="679F7F77"/>
+    <w:multiLevelType w:val="hybridMultilevel"/>
+    <w:tmpl w:val="3DE4A6AE"/>
+    <w:lvl w:ilvl="0" w:tplc="0409000F">
+      <w:start w:val="1"/>
+      <w:numFmt w:val="decimal"/>
+      <w:lvlText w:val="%1."/>
+      <w:lvlJc w:val="left"/>
+      <w:pPr>
+        <w:ind w:left="1440" w:hanging="360"/>
+      </w:pPr>
+    </w:lvl>
+    <w:lvl w:ilvl="1" w:tplc="04090001">
+      <w:start w:val="1"/>
+      <w:numFmt w:val="bullet"/>
+      <w:lvlText w:val=""/>
+      <w:lvlJc w:val="left"/>
+      <w:pPr>
+        <w:ind w:left="2160" w:hanging="360"/>
+      </w:pPr>
+      <w:rPr>
+        <w:rFonts w:ascii="Symbol" w:hAnsi="Symbol" w:hint="default"/>
+      </w:rPr>
+    </w:lvl>
+    <w:lvl w:ilvl="2" w:tplc="04090001">
+      <w:start w:val="1"/>
+      <w:numFmt w:val="bullet"/>
+      <w:lvlText w:val=""/>
+      <w:lvlJc w:val="left"/>
+      <w:pPr>
+        <w:ind w:left="2880" w:hanging="180"/>
+      </w:pPr>
+      <w:rPr>
+        <w:rFonts w:ascii="Symbol" w:hAnsi="Symbol" w:hint="default"/>
+      </w:rPr>
+    </w:lvl>
+    <w:lvl w:ilvl="3" w:tplc="0409000F" w:tentative="1">
+      <w:start w:val="1"/>
+      <w:numFmt w:val="decimal"/>
+      <w:lvlText w:val="%4."/>
+      <w:lvlJc w:val="left"/>
+      <w:pPr>
+        <w:ind w:left="3600" w:hanging="360"/>
+      </w:pPr>
+    </w:lvl>
+    <w:lvl w:ilvl="4" w:tplc="04090019" w:tentative="1">
+      <w:start w:val="1"/>
+      <w:numFmt w:val="lowerLetter"/>
+      <w:lvlText w:val="%5."/>
+      <w:lvlJc w:val="left"/>
+      <w:pPr>
+        <w:ind w:left="4320" w:hanging="360"/>
+      </w:pPr>
+    </w:lvl>
+    <w:lvl w:ilvl="5" w:tplc="0409001B" w:tentative="1">
+      <w:start w:val="1"/>
+      <w:numFmt w:val="lowerRoman"/>
+      <w:lvlText w:val="%6."/>
+      <w:lvlJc w:val="right"/>
+      <w:pPr>
+        <w:ind w:left="5040" w:hanging="180"/>
+      </w:pPr>
+    </w:lvl>
+    <w:lvl w:ilvl="6" w:tplc="0409000F" w:tentative="1">
+      <w:start w:val="1"/>
+      <w:numFmt w:val="decimal"/>
+      <w:lvlText w:val="%7."/>
+      <w:lvlJc w:val="left"/>
+      <w:pPr>
+        <w:ind w:left="5760" w:hanging="360"/>
+      </w:pPr>
+    </w:lvl>
+    <w:lvl w:ilvl="7" w:tplc="04090019" w:tentative="1">
+      <w:start w:val="1"/>
+      <w:numFmt w:val="lowerLetter"/>
+      <w:lvlText w:val="%8."/>
+      <w:lvlJc w:val="left"/>
+      <w:pPr>
+        <w:ind w:left="6480" w:hanging="360"/>
+      </w:pPr>
+    </w:lvl>
+    <w:lvl w:ilvl="8" w:tplc="0409001B" w:tentative="1">
+      <w:start w:val="1"/>
+      <w:numFmt w:val="lowerRoman"/>
+      <w:lvlText w:val="%9."/>
+      <w:lvlJc w:val="right"/>
+      <w:pPr>
+        <w:ind w:left="7200" w:hanging="180"/>
+      </w:pPr>
+    </w:lvl>
+  </w:abstractNum>
+  <w:abstractNum w:abstractNumId="11" w15:restartNumberingAfterBreak="0">
     <w:nsid w:val="67F8752A"/>
     <w:multiLevelType w:val="hybridMultilevel"/>
     <w:tmpl w:val="589E1132"/>
@@ -16111,7 +16732,7 @@
     <w:abstractNumId w:val="2"/>
   </w:num>
   <w:num w:numId="2">
-    <w:abstractNumId w:val="10"/>
+    <w:abstractNumId w:val="11"/>
   </w:num>
   <w:num w:numId="3">
     <w:abstractNumId w:val="0"/>
@@ -16139,6 +16760,9 @@
   </w:num>
   <w:num w:numId="11">
     <w:abstractNumId w:val="7"/>
+  </w:num>
+  <w:num w:numId="12">
+    <w:abstractNumId w:val="10"/>
   </w:num>
   <w:numIdMacAtCleanup w:val="7"/>
 </w:numbering>
@@ -16908,7 +17532,7 @@
 </file>
 
 <file path=customXml/itemProps1.xml><?xml version="1.0" encoding="utf-8"?>
-<ds:datastoreItem xmlns:ds="http://schemas.openxmlformats.org/officeDocument/2006/customXml" ds:itemID="{D1B5F5B6-C6E7-4FE8-83B4-71395BE826D9}">
+<ds:datastoreItem xmlns:ds="http://schemas.openxmlformats.org/officeDocument/2006/customXml" ds:itemID="{44E15349-6947-4197-81CC-702985B6C601}">
   <ds:schemaRefs>
     <ds:schemaRef ds:uri="http://schemas.openxmlformats.org/officeDocument/2006/bibliography"/>
   </ds:schemaRefs>

</xml_diff>

<commit_message>
Updates to install guide for 5.8.9
</commit_message>
<xml_diff>
--- a/docs/Biosum_Setup_Instructions.docx
+++ b/docs/Biosum_Setup_Instructions.docx
@@ -542,13 +542,23 @@
         </w:rPr>
         <w:t xml:space="preserve">released on </w:t>
       </w:r>
-      <w:r>
-        <w:rPr>
-          <w:b/>
-        </w:rPr>
-        <w:t>2</w:t>
-      </w:r>
-      <w:del w:id="15" w:author="Lesley Bross" w:date="2020-09-30T11:07:00Z">
+      <w:ins w:id="15" w:author="Lesley Bross" w:date="2020-10-13T10:37:00Z">
+        <w:r>
+          <w:rPr>
+            <w:b/>
+          </w:rPr>
+          <w:t>16</w:t>
+        </w:r>
+      </w:ins>
+      <w:del w:id="16" w:author="Lesley Bross" w:date="2020-10-13T10:37:00Z">
+        <w:r>
+          <w:rPr>
+            <w:b/>
+          </w:rPr>
+          <w:delText>2</w:delText>
+        </w:r>
+      </w:del>
+      <w:del w:id="17" w:author="Lesley Bross" w:date="2020-09-30T11:07:00Z">
         <w:r>
           <w:rPr>
             <w:b/>
@@ -562,7 +572,7 @@
         </w:rPr>
         <w:t xml:space="preserve"> </w:t>
       </w:r>
-      <w:del w:id="16" w:author="Lesley Bross" w:date="2020-09-30T11:07:00Z">
+      <w:del w:id="18" w:author="Lesley Bross" w:date="2020-09-30T11:07:00Z">
         <w:r>
           <w:rPr>
             <w:b/>
@@ -570,7 +580,7 @@
           <w:delText xml:space="preserve">January </w:delText>
         </w:r>
       </w:del>
-      <w:ins w:id="17" w:author="Lesley Bross" w:date="2020-09-30T11:07:00Z">
+      <w:ins w:id="19" w:author="Lesley Bross" w:date="2020-09-30T11:07:00Z">
         <w:r>
           <w:rPr>
             <w:b/>
@@ -639,14 +649,27 @@
         </w:tabs>
         <w:ind w:left="720" w:right="720"/>
         <w:rPr>
-          <w:ins w:id="18" w:author="Lesley Bross" w:date="2020-09-30T11:11:00Z"/>
+          <w:ins w:id="20" w:author="Lesley Bross" w:date="2020-10-13T10:44:00Z"/>
         </w:rPr>
       </w:pPr>
       <w:r>
         <w:t xml:space="preserve">This guide details the </w:t>
       </w:r>
       <w:r>
-        <w:t xml:space="preserve">32 </w:t>
+        <w:t>3</w:t>
+      </w:r>
+      <w:ins w:id="21" w:author="Lesley Bross" w:date="2020-10-13T10:38:00Z">
+        <w:r>
+          <w:t>4</w:t>
+        </w:r>
+      </w:ins>
+      <w:del w:id="22" w:author="Lesley Bross" w:date="2020-10-13T10:38:00Z">
+        <w:r>
+          <w:delText>2</w:delText>
+        </w:r>
+      </w:del>
+      <w:r>
+        <w:t xml:space="preserve"> </w:t>
       </w:r>
       <w:r>
         <w:t>steps required to install the FIA BioSum software on your Windows computer for the first time</w:t>
@@ -662,66 +685,39 @@
           <w:rPr>
             <w:rStyle w:val="Hyperlink"/>
           </w:rPr>
-          <w:t>Appendix</w:t>
+          <w:t>Appe</w:t>
+        </w:r>
+        <w:r>
+          <w:rPr>
+            <w:rStyle w:val="Hyperlink"/>
+          </w:rPr>
+          <w:t>n</w:t>
+        </w:r>
+        <w:r>
+          <w:rPr>
+            <w:rStyle w:val="Hyperlink"/>
+          </w:rPr>
+          <w:t>dix</w:t>
         </w:r>
       </w:hyperlink>
       <w:r>
         <w:t xml:space="preserve"> at the end of this guide. </w:t>
       </w:r>
-      <w:r>
-        <w:t xml:space="preserve">BioSum </w:t>
-      </w:r>
-      <w:r>
-        <w:t xml:space="preserve">should be installed </w:t>
-      </w:r>
-      <w:r>
-        <w:t xml:space="preserve">from an account with administrative privileges. </w:t>
-      </w:r>
-      <w:r>
-        <w:t>Some components, such as ORACLE Express Edition, must be installed from an administrative account. One benefit of installing all components from an “admin” account is that all components are then</w:t>
-      </w:r>
-      <w:r>
-        <w:t xml:space="preserve"> available </w:t>
-      </w:r>
-      <w:r>
-        <w:t xml:space="preserve">to be run from </w:t>
-      </w:r>
-      <w:r>
-        <w:t xml:space="preserve">any user account on the computer. It is also </w:t>
-      </w:r>
-      <w:r>
-        <w:t>essential</w:t>
-      </w:r>
-      <w:r>
-        <w:t xml:space="preserve"> that BioSum </w:t>
-      </w:r>
-      <w:r>
-        <w:t>“</w:t>
-      </w:r>
-      <w:r>
-        <w:t>projects</w:t>
-      </w:r>
-      <w:r>
-        <w:t>”, the datasets assembled and analyzed during the BioSum workflow,</w:t>
-      </w:r>
-      <w:r>
-        <w:t xml:space="preserve"> be in “trusted locations” as defined in the </w:t>
-      </w:r>
-      <w:r>
-        <w:t xml:space="preserve">MS Access configuration to eliminate </w:t>
-      </w:r>
-      <w:r>
-        <w:t xml:space="preserve">disk </w:t>
-      </w:r>
-      <w:r>
-        <w:t xml:space="preserve">write </w:t>
-      </w:r>
-      <w:r>
-        <w:t>failures</w:t>
-      </w:r>
-      <w:r>
-        <w:t xml:space="preserve"> in a project’s database. </w:t>
-      </w:r>
+      <w:ins w:id="23" w:author="Lesley Bross" w:date="2020-10-13T10:44:00Z">
+        <w:r>
+          <w:t xml:space="preserve">Review of the aforementioned appendix is particularly important for </w:t>
+        </w:r>
+      </w:ins>
+      <w:ins w:id="24" w:author="Lesley Bross" w:date="2020-10-13T10:45:00Z">
+        <w:r>
+          <w:t xml:space="preserve">upgrading to </w:t>
+        </w:r>
+      </w:ins>
+      <w:ins w:id="25" w:author="Lesley Bross" w:date="2020-10-13T10:44:00Z">
+        <w:r>
+          <w:t>BioSum 5.8.9 as BioSum is transitioning to 64-bit architecture with this release.</w:t>
+        </w:r>
+      </w:ins>
     </w:p>
     <w:p>
       <w:pPr>
@@ -730,7 +726,7 @@
         </w:tabs>
         <w:ind w:left="720" w:right="720"/>
         <w:rPr>
-          <w:ins w:id="19" w:author="Lesley Bross" w:date="2020-09-30T11:11:00Z"/>
+          <w:ins w:id="26" w:author="Lesley Bross" w:date="2020-10-13T10:45:00Z"/>
         </w:rPr>
       </w:pPr>
     </w:p>
@@ -740,55 +736,156 @@
           <w:tab w:val="left" w:pos="0"/>
         </w:tabs>
         <w:ind w:left="720" w:right="720"/>
+        <w:rPr>
+          <w:ins w:id="27" w:author="Lesley Bross" w:date="2020-09-30T11:11:00Z"/>
+        </w:rPr>
+      </w:pPr>
+      <w:r>
+        <w:t xml:space="preserve">BioSum </w:t>
+      </w:r>
+      <w:r>
+        <w:t xml:space="preserve">should be installed </w:t>
+      </w:r>
+      <w:r>
+        <w:t xml:space="preserve">from an account with administrative privileges. </w:t>
+      </w:r>
+      <w:r>
+        <w:t>Some components, such as ORACLE Express Edition, must be installed from an administrative account. One benefit of installing all components from an “admin” account is that all components are then</w:t>
+      </w:r>
+      <w:r>
+        <w:t xml:space="preserve"> available </w:t>
+      </w:r>
+      <w:r>
+        <w:t xml:space="preserve">to be run from </w:t>
+      </w:r>
+      <w:r>
+        <w:t xml:space="preserve">any user account on the computer. It is also </w:t>
+      </w:r>
+      <w:r>
+        <w:t>essential</w:t>
+      </w:r>
+      <w:r>
+        <w:t xml:space="preserve"> that BioSum </w:t>
+      </w:r>
+      <w:r>
+        <w:t>“</w:t>
+      </w:r>
+      <w:r>
+        <w:t>projects</w:t>
+      </w:r>
+      <w:r>
+        <w:t>”, the datasets assembled and analyzed during the BioSum workflow,</w:t>
+      </w:r>
+      <w:r>
+        <w:t xml:space="preserve"> be in “trusted locations” as defined in the </w:t>
+      </w:r>
+      <w:r>
+        <w:t xml:space="preserve">MS Access configuration to eliminate </w:t>
+      </w:r>
+      <w:r>
+        <w:t xml:space="preserve">disk </w:t>
+      </w:r>
+      <w:r>
+        <w:t xml:space="preserve">write </w:t>
+      </w:r>
+      <w:r>
+        <w:t>failures</w:t>
+      </w:r>
+      <w:r>
+        <w:t xml:space="preserve"> in a project’s database. </w:t>
+      </w:r>
+    </w:p>
+    <w:p>
+      <w:pPr>
+        <w:tabs>
+          <w:tab w:val="left" w:pos="0"/>
+        </w:tabs>
+        <w:ind w:left="720" w:right="720"/>
+        <w:rPr>
+          <w:ins w:id="28" w:author="Lesley Bross" w:date="2020-09-30T11:11:00Z"/>
+        </w:rPr>
+      </w:pPr>
+    </w:p>
+    <w:p>
+      <w:pPr>
+        <w:tabs>
+          <w:tab w:val="left" w:pos="0"/>
+        </w:tabs>
+        <w:ind w:left="720" w:right="720"/>
       </w:pPr>
       <w:r>
         <w:t xml:space="preserve">If installing on a Forest Service computer, </w:t>
       </w:r>
-      <w:ins w:id="20" w:author="Lesley Bross" w:date="2020-09-30T11:14:00Z">
+      <w:ins w:id="29" w:author="Lesley Bross" w:date="2020-09-30T11:14:00Z">
         <w:r>
           <w:t xml:space="preserve">full </w:t>
         </w:r>
       </w:ins>
-      <w:del w:id="21" w:author="Lesley Bross" w:date="2020-09-30T11:11:00Z">
+      <w:del w:id="30" w:author="Lesley Bross" w:date="2020-09-30T11:11:00Z">
         <w:r>
           <w:delText>obtaining admin access is very difficult</w:delText>
         </w:r>
       </w:del>
-      <w:ins w:id="22" w:author="Lesley Bross" w:date="2020-09-30T11:11:00Z">
+      <w:ins w:id="31" w:author="Lesley Bross" w:date="2020-09-30T11:11:00Z">
         <w:r>
           <w:t>administrative account access is not available</w:t>
         </w:r>
       </w:ins>
       <w:r>
-        <w:t xml:space="preserve">. While most of the components can be installed using the &lt;Run Elevated&gt; option on the right click menu, paying strict attention to the instructions herein, the ORACLE XE software installation and User Account Controls modification can ONLY be accomplished </w:t>
-      </w:r>
-      <w:del w:id="23" w:author="Lesley Bross" w:date="2020-09-30T11:14:00Z">
+        <w:t xml:space="preserve">. </w:t>
+      </w:r>
+      <w:ins w:id="32" w:author="Lesley Bross" w:date="2020-10-13T10:41:00Z">
+        <w:r>
+          <w:t>T</w:t>
+        </w:r>
+      </w:ins>
+      <w:del w:id="33" w:author="Lesley Bross" w:date="2020-10-13T10:41:00Z">
+        <w:r>
+          <w:delText>While most of t</w:delText>
+        </w:r>
+      </w:del>
+      <w:r>
+        <w:t>he components can be installed using the &lt;Run Elevated&gt; option on the right click menu, paying strict attention to the instructions herein</w:t>
+      </w:r>
+      <w:ins w:id="34" w:author="Lesley Bross" w:date="2020-10-13T10:41:00Z">
+        <w:r>
+          <w:t xml:space="preserve">. </w:t>
+        </w:r>
+      </w:ins>
+      <w:del w:id="35" w:author="Lesley Bross" w:date="2020-10-13T10:41:00Z">
+        <w:r>
+          <w:delText xml:space="preserve">, the ORACLE XE software installation and User Account Controls modification can ONLY be accomplished </w:delText>
+        </w:r>
+      </w:del>
+      <w:del w:id="36" w:author="Lesley Bross" w:date="2020-09-30T11:14:00Z">
         <w:r>
           <w:delText>from a genuine admin account</w:delText>
         </w:r>
       </w:del>
-      <w:ins w:id="24" w:author="Lesley Bross" w:date="2020-09-30T11:14:00Z">
-        <w:r>
-          <w:t>with full administrative access</w:t>
+      <w:del w:id="37" w:author="Lesley Bross" w:date="2020-10-13T10:41:00Z">
+        <w:r>
+          <w:delText xml:space="preserve">. </w:delText>
+        </w:r>
+      </w:del>
+      <w:del w:id="38" w:author="Lesley Bross" w:date="2020-09-30T11:15:00Z">
+        <w:r>
+          <w:delText>Forest Service users</w:delText>
+        </w:r>
+      </w:del>
+      <w:ins w:id="39" w:author="Lesley Bross" w:date="2020-09-30T11:15:00Z">
+        <w:r>
+          <w:t>Users with computers on the Forest Service</w:t>
         </w:r>
       </w:ins>
       <w:r>
-        <w:t xml:space="preserve">. </w:t>
-      </w:r>
-      <w:del w:id="25" w:author="Lesley Bross" w:date="2020-09-30T11:15:00Z">
-        <w:r>
-          <w:delText>Forest Service users</w:delText>
-        </w:r>
-      </w:del>
-      <w:ins w:id="26" w:author="Lesley Bross" w:date="2020-09-30T11:15:00Z">
-        <w:r>
-          <w:t>Users with computers on the Forest Service</w:t>
+        <w:t xml:space="preserve"> </w:t>
+      </w:r>
+      <w:ins w:id="40" w:author="Lesley Bross" w:date="2020-10-13T10:42:00Z">
+        <w:r>
+          <w:t xml:space="preserve">network </w:t>
         </w:r>
       </w:ins>
-      <w:r>
-        <w:t xml:space="preserve"> </w:t>
-      </w:r>
-      <w:del w:id="27" w:author="Lesley Bross" w:date="2020-09-30T11:15:00Z">
+      <w:del w:id="41" w:author="Lesley Bross" w:date="2020-09-30T11:15:00Z">
         <w:r>
           <w:delText xml:space="preserve">will need to contact BioSum developers at </w:delText>
         </w:r>
@@ -817,12 +914,17 @@
           <w:delText xml:space="preserve"> for assistance with these steps.</w:delText>
         </w:r>
       </w:del>
-      <w:ins w:id="28" w:author="Lesley Bross" w:date="2020-09-30T11:15:00Z">
+      <w:ins w:id="42" w:author="Lesley Bross" w:date="2020-09-30T11:15:00Z">
         <w:r>
           <w:t xml:space="preserve">should refer to Appendix 2 for installing additional components </w:t>
         </w:r>
       </w:ins>
-      <w:ins w:id="29" w:author="Lesley Bross" w:date="2020-09-30T11:16:00Z">
+      <w:ins w:id="43" w:author="Lesley Bross" w:date="2020-10-13T10:41:00Z">
+        <w:r>
+          <w:t xml:space="preserve">that </w:t>
+        </w:r>
+      </w:ins>
+      <w:ins w:id="44" w:author="Lesley Bross" w:date="2020-09-30T11:16:00Z">
         <w:r>
           <w:t>allow BioSum to function without installing ORACLE XE. F</w:t>
         </w:r>
@@ -833,7 +935,7 @@
           <w:t>skip</w:t>
         </w:r>
       </w:ins>
-      <w:ins w:id="30" w:author="Lesley Bross" w:date="2020-09-30T11:17:00Z">
+      <w:ins w:id="45" w:author="Lesley Bross" w:date="2020-09-30T11:17:00Z">
         <w:r>
           <w:t xml:space="preserve"> steps 2-8</w:t>
         </w:r>
@@ -841,37 +943,37 @@
           <w:t xml:space="preserve"> and NOT</w:t>
         </w:r>
       </w:ins>
-      <w:ins w:id="31" w:author="Lesley Bross" w:date="2020-09-30T11:18:00Z">
+      <w:ins w:id="46" w:author="Lesley Bross" w:date="2020-09-30T11:18:00Z">
         <w:r>
           <w:t xml:space="preserve"> try to</w:t>
         </w:r>
       </w:ins>
-      <w:ins w:id="32" w:author="Lesley Bross" w:date="2020-09-30T11:17:00Z">
+      <w:ins w:id="47" w:author="Lesley Bross" w:date="2020-09-30T11:17:00Z">
         <w:r>
           <w:t xml:space="preserve"> install </w:t>
         </w:r>
       </w:ins>
-      <w:ins w:id="33" w:author="Lesley Bross" w:date="2020-09-30T11:18:00Z">
+      <w:ins w:id="48" w:author="Lesley Bross" w:date="2020-09-30T11:18:00Z">
         <w:r>
           <w:t xml:space="preserve">and configure </w:t>
         </w:r>
       </w:ins>
-      <w:ins w:id="34" w:author="Lesley Bross" w:date="2020-09-30T11:17:00Z">
+      <w:ins w:id="49" w:author="Lesley Bross" w:date="2020-09-30T11:17:00Z">
         <w:r>
           <w:t>ORACLE XE</w:t>
         </w:r>
       </w:ins>
-      <w:ins w:id="35" w:author="Lesley Bross" w:date="2020-09-30T11:19:00Z">
+      <w:ins w:id="50" w:author="Lesley Bross" w:date="2020-09-30T11:19:00Z">
         <w:r>
           <w:t xml:space="preserve"> or the FIADB Oracle Schema</w:t>
         </w:r>
       </w:ins>
-      <w:ins w:id="36" w:author="Lesley Bross" w:date="2020-09-30T11:17:00Z">
+      <w:ins w:id="51" w:author="Lesley Bross" w:date="2020-09-30T11:17:00Z">
         <w:r>
           <w:t>.</w:t>
         </w:r>
       </w:ins>
-      <w:ins w:id="37" w:author="Lesley Bross" w:date="2020-09-30T11:16:00Z">
+      <w:ins w:id="52" w:author="Lesley Bross" w:date="2020-09-30T11:16:00Z">
         <w:r>
           <w:t xml:space="preserve"> </w:t>
         </w:r>
@@ -971,7 +1073,7 @@
       <w:r>
         <w:t>, if not already installed</w:t>
       </w:r>
-      <w:ins w:id="38" w:author="Lesley Bross" w:date="2020-09-30T11:18:00Z">
+      <w:ins w:id="53" w:author="Lesley Bross" w:date="2020-09-30T11:18:00Z">
         <w:r>
           <w:t xml:space="preserve"> (unless the computer is on the USFS network; If a USFS computer, refer to Appendix 2)</w:t>
         </w:r>
@@ -994,7 +1096,7 @@
       <w:r>
         <w:t>, if not already installed</w:t>
       </w:r>
-      <w:ins w:id="39" w:author="Lesley Bross" w:date="2020-09-30T11:19:00Z">
+      <w:ins w:id="54" w:author="Lesley Bross" w:date="2020-09-30T11:19:00Z">
         <w:r>
           <w:t xml:space="preserve"> (unless the computer is on the USFS network)</w:t>
         </w:r>
@@ -1090,6 +1192,11 @@
         <w:tab/>
         <w:t xml:space="preserve">If Oracle 11g XE (11.2.0) </w:t>
       </w:r>
+      <w:ins w:id="55" w:author="Lesley Bross" w:date="2020-10-13T10:44:00Z">
+        <w:r>
+          <w:t xml:space="preserve">64-bit </w:t>
+        </w:r>
+      </w:ins>
       <w:r>
         <w:t xml:space="preserve">has </w:t>
       </w:r>
@@ -1140,22 +1247,22 @@
       <w:r>
         <w:t>.</w:t>
       </w:r>
-      <w:ins w:id="40" w:author="Lesley Bross" w:date="2020-09-30T11:23:00Z">
+      <w:ins w:id="56" w:author="Lesley Bross" w:date="2020-09-30T11:23:00Z">
         <w:r>
           <w:t xml:space="preserve"> </w:t>
         </w:r>
       </w:ins>
-      <w:ins w:id="41" w:author="Lesley Bross" w:date="2020-09-30T11:24:00Z">
+      <w:ins w:id="57" w:author="Lesley Bross" w:date="2020-09-30T11:24:00Z">
         <w:r>
           <w:t>User permissions</w:t>
         </w:r>
       </w:ins>
-      <w:ins w:id="42" w:author="Lesley Bross" w:date="2020-09-30T11:23:00Z">
+      <w:ins w:id="58" w:author="Lesley Bross" w:date="2020-09-30T11:23:00Z">
         <w:r>
           <w:t xml:space="preserve"> on the USFS network </w:t>
         </w:r>
       </w:ins>
-      <w:ins w:id="43" w:author="Lesley Bross" w:date="2020-09-30T11:24:00Z">
+      <w:ins w:id="59" w:author="Lesley Bross" w:date="2020-09-30T11:24:00Z">
         <w:r>
           <w:t>prohibit the installation of Oracle 11g XE.</w:t>
         </w:r>
@@ -1175,13 +1282,13 @@
     <w:p>
       <w:pPr>
         <w:rPr>
-          <w:ins w:id="44" w:author="Lesley Bross" w:date="2020-09-30T12:01:00Z"/>
+          <w:ins w:id="60" w:author="Lesley Bross" w:date="2020-09-30T12:01:00Z"/>
           <w:b/>
           <w:sz w:val="28"/>
           <w:szCs w:val="28"/>
         </w:rPr>
       </w:pPr>
-      <w:ins w:id="45" w:author="Lesley Bross" w:date="2020-09-30T12:01:00Z">
+      <w:ins w:id="61" w:author="Lesley Bross" w:date="2020-09-30T12:01:00Z">
         <w:r>
           <w:rPr>
             <w:b/>
@@ -1320,7 +1427,7 @@
       <w:r>
         <w:t xml:space="preserve"> </w:t>
       </w:r>
-      <w:ins w:id="46" w:author="Lesley Bross" w:date="2020-09-30T11:25:00Z">
+      <w:ins w:id="62" w:author="Lesley Bross" w:date="2020-09-30T11:25:00Z">
         <w:r>
           <w:rPr>
             <w:u w:val="single"/>
@@ -1328,7 +1435,7 @@
           <w:t>64-</w:t>
         </w:r>
       </w:ins>
-      <w:del w:id="47" w:author="Lesley Bross" w:date="2020-09-30T11:25:00Z">
+      <w:del w:id="63" w:author="Lesley Bross" w:date="2020-09-30T11:25:00Z">
         <w:r>
           <w:rPr>
             <w:u w:val="single"/>
@@ -1348,7 +1455,7 @@
       <w:r>
         <w:t>and include M</w:t>
       </w:r>
-      <w:del w:id="48" w:author="Lesley Bross" w:date="2020-09-30T11:25:00Z">
+      <w:del w:id="64" w:author="Lesley Bross" w:date="2020-09-30T11:25:00Z">
         <w:r>
           <w:delText>.</w:delText>
         </w:r>
@@ -1356,7 +1463,7 @@
       <w:r>
         <w:t>S</w:t>
       </w:r>
-      <w:del w:id="49" w:author="Lesley Bross" w:date="2020-09-30T11:25:00Z">
+      <w:del w:id="65" w:author="Lesley Bross" w:date="2020-09-30T11:25:00Z">
         <w:r>
           <w:delText>.</w:delText>
         </w:r>
@@ -1373,7 +1480,7 @@
       <w:r>
         <w:t xml:space="preserve"> If running Office 2016</w:t>
       </w:r>
-      <w:del w:id="50" w:author="Lesley Bross" w:date="2020-09-30T11:25:00Z">
+      <w:del w:id="66" w:author="Lesley Bross" w:date="2020-09-30T11:25:00Z">
         <w:r>
           <w:delText>, it must be the 32-bit version (MS Office 64-bit is incompatible with BIOSUM) and</w:delText>
         </w:r>
@@ -1381,7 +1488,7 @@
       <w:r>
         <w:t xml:space="preserve"> </w:t>
       </w:r>
-      <w:ins w:id="51" w:author="Lesley Bross" w:date="2020-09-30T11:26:00Z">
+      <w:ins w:id="67" w:author="Lesley Bross" w:date="2020-09-30T11:26:00Z">
         <w:r>
           <w:t xml:space="preserve">or later </w:t>
         </w:r>
@@ -1389,12 +1496,12 @@
       <w:r>
         <w:t xml:space="preserve">the MS Office 2013 </w:t>
       </w:r>
-      <w:ins w:id="52" w:author="Lesley Bross" w:date="2020-09-30T11:25:00Z">
+      <w:ins w:id="68" w:author="Lesley Bross" w:date="2020-09-30T11:25:00Z">
         <w:r>
           <w:t>64</w:t>
         </w:r>
       </w:ins>
-      <w:del w:id="53" w:author="Lesley Bross" w:date="2020-09-30T11:25:00Z">
+      <w:del w:id="69" w:author="Lesley Bross" w:date="2020-09-30T11:25:00Z">
         <w:r>
           <w:delText>32</w:delText>
         </w:r>
@@ -1411,7 +1518,7 @@
         </w:rPr>
         <w:t>x</w:t>
       </w:r>
-      <w:ins w:id="54" w:author="Lesley Bross" w:date="2020-09-30T11:26:00Z">
+      <w:ins w:id="70" w:author="Lesley Bross" w:date="2020-09-30T11:26:00Z">
         <w:r>
           <w:rPr>
             <w:b/>
@@ -1419,7 +1526,7 @@
           <w:t>64</w:t>
         </w:r>
       </w:ins>
-      <w:del w:id="55" w:author="Lesley Bross" w:date="2020-09-30T11:26:00Z">
+      <w:del w:id="71" w:author="Lesley Bross" w:date="2020-09-30T11:26:00Z">
         <w:r>
           <w:rPr>
             <w:b/>
@@ -1427,7 +1534,7 @@
           <w:delText>8</w:delText>
         </w:r>
       </w:del>
-      <w:del w:id="56" w:author="Lesley Bross" w:date="2020-09-30T11:25:00Z">
+      <w:del w:id="72" w:author="Lesley Bross" w:date="2020-09-30T11:25:00Z">
         <w:r>
           <w:rPr>
             <w:b/>
@@ -1441,7 +1548,7 @@
       <w:r>
         <w:t xml:space="preserve">must also be installed (download via </w:t>
       </w:r>
-      <w:ins w:id="57" w:author="Lesley Bross" w:date="2020-09-30T11:27:00Z">
+      <w:ins w:id="73" w:author="Lesley Bross" w:date="2020-09-30T11:27:00Z">
         <w:r>
           <w:fldChar w:fldCharType="begin"/>
         </w:r>
@@ -1461,7 +1568,7 @@
           <w:fldChar w:fldCharType="end"/>
         </w:r>
       </w:ins>
-      <w:del w:id="58" w:author="Lesley Bross" w:date="2020-09-30T11:27:00Z">
+      <w:del w:id="74" w:author="Lesley Bross" w:date="2020-09-30T11:27:00Z">
         <w:r>
           <w:delText xml:space="preserve"> </w:delText>
         </w:r>
@@ -1472,7 +1579,7 @@
       <w:r>
         <w:t>, then install as admin or via Run Elevated</w:t>
       </w:r>
-      <w:ins w:id="59" w:author="Lesley Bross" w:date="2020-09-30T11:26:00Z">
+      <w:ins w:id="75" w:author="Lesley Bross" w:date="2020-09-30T11:26:00Z">
         <w:r>
           <w:t xml:space="preserve"> (USFS users)</w:t>
         </w:r>
@@ -1752,7 +1859,7 @@
               </w:rPr>
               <w:t xml:space="preserve">admin status on the computer. </w:t>
             </w:r>
-            <w:ins w:id="60" w:author="Lesley Bross" w:date="2020-09-30T11:28:00Z">
+            <w:ins w:id="76" w:author="Lesley Bross" w:date="2020-09-30T11:28:00Z">
               <w:r>
                 <w:rPr>
                   <w:rFonts w:ascii="Times New Roman" w:hAnsi="Times New Roman" w:cs="Times New Roman"/>
@@ -1761,7 +1868,7 @@
                 <w:t>Because the Forest Service network prohibits admin status, Forest Service users</w:t>
               </w:r>
             </w:ins>
-            <w:ins w:id="61" w:author="Lesley Bross" w:date="2020-09-30T11:32:00Z">
+            <w:ins w:id="77" w:author="Lesley Bross" w:date="2020-09-30T11:32:00Z">
               <w:r>
                 <w:rPr>
                   <w:rFonts w:ascii="Times New Roman" w:hAnsi="Times New Roman" w:cs="Times New Roman"/>
@@ -1770,13 +1877,38 @@
                 <w:t xml:space="preserve"> should</w:t>
               </w:r>
             </w:ins>
-            <w:ins w:id="62" w:author="Lesley Bross" w:date="2020-09-30T11:28:00Z">
+            <w:ins w:id="78" w:author="Lesley Bross" w:date="2020-09-30T11:28:00Z">
               <w:r>
                 <w:rPr>
                   <w:rFonts w:ascii="Times New Roman" w:hAnsi="Times New Roman" w:cs="Times New Roman"/>
                   <w:color w:val="auto"/>
                 </w:rPr>
-                <w:t xml:space="preserve"> refer to Appendix 2 for an alternative to ORACLE.</w:t>
+                <w:t xml:space="preserve"> refer to Appendix 2 for the</w:t>
+              </w:r>
+              <w:r>
+                <w:rPr>
+                  <w:rFonts w:ascii="Times New Roman" w:hAnsi="Times New Roman" w:cs="Times New Roman"/>
+                  <w:color w:val="auto"/>
+                </w:rPr>
+                <w:t xml:space="preserve"> alternative to ORACLE</w:t>
+              </w:r>
+            </w:ins>
+            <w:ins w:id="79" w:author="Lesley Bross" w:date="2020-10-13T10:46:00Z">
+              <w:r>
+                <w:rPr>
+                  <w:rFonts w:ascii="Times New Roman" w:hAnsi="Times New Roman" w:cs="Times New Roman"/>
+                  <w:color w:val="auto"/>
+                </w:rPr>
+                <w:t xml:space="preserve"> XE</w:t>
+              </w:r>
+            </w:ins>
+            <w:ins w:id="80" w:author="Lesley Bross" w:date="2020-09-30T11:28:00Z">
+              <w:r>
+                <w:rPr>
+                  <w:rFonts w:ascii="Times New Roman" w:hAnsi="Times New Roman" w:cs="Times New Roman"/>
+                  <w:color w:val="auto"/>
+                </w:rPr>
+                <w:t>.</w:t>
               </w:r>
               <w:r>
                 <w:rPr>
@@ -1958,15 +2090,58 @@
                 <w:rFonts w:ascii="Times New Roman" w:hAnsi="Times New Roman" w:cs="Times New Roman"/>
                 <w:color w:val="auto"/>
               </w:rPr>
-              <w:t>(32 bit</w:t>
-            </w:r>
+              <w:t>(</w:t>
+            </w:r>
+            <w:ins w:id="81" w:author="Lesley Bross" w:date="2020-10-13T10:46:00Z">
+              <w:r>
+                <w:rPr>
+                  <w:rFonts w:ascii="Times New Roman" w:hAnsi="Times New Roman" w:cs="Times New Roman"/>
+                  <w:color w:val="auto"/>
+                </w:rPr>
+                <w:t>64</w:t>
+              </w:r>
+            </w:ins>
+            <w:del w:id="82" w:author="Lesley Bross" w:date="2020-10-13T10:46:00Z">
+              <w:r>
+                <w:rPr>
+                  <w:rFonts w:ascii="Times New Roman" w:hAnsi="Times New Roman" w:cs="Times New Roman"/>
+                  <w:color w:val="auto"/>
+                </w:rPr>
+                <w:delText>32</w:delText>
+              </w:r>
+            </w:del>
             <w:r>
               <w:rPr>
                 <w:rFonts w:ascii="Times New Roman" w:hAnsi="Times New Roman" w:cs="Times New Roman"/>
                 <w:color w:val="auto"/>
               </w:rPr>
-              <w:t>, a.k.a. i386</w:t>
-            </w:r>
+              <w:t xml:space="preserve"> bit</w:t>
+            </w:r>
+            <w:r>
+              <w:rPr>
+                <w:rFonts w:ascii="Times New Roman" w:hAnsi="Times New Roman" w:cs="Times New Roman"/>
+                <w:color w:val="auto"/>
+              </w:rPr>
+              <w:t xml:space="preserve">, a.k.a. </w:t>
+            </w:r>
+            <w:del w:id="83" w:author="Lesley Bross" w:date="2020-10-13T10:47:00Z">
+              <w:r>
+                <w:rPr>
+                  <w:rFonts w:ascii="Times New Roman" w:hAnsi="Times New Roman" w:cs="Times New Roman"/>
+                  <w:color w:val="auto"/>
+                </w:rPr>
+                <w:delText>i386</w:delText>
+              </w:r>
+            </w:del>
+            <w:ins w:id="84" w:author="Lesley Bross" w:date="2020-10-13T10:47:00Z">
+              <w:r>
+                <w:rPr>
+                  <w:rFonts w:ascii="Times New Roman" w:hAnsi="Times New Roman" w:cs="Times New Roman"/>
+                  <w:color w:val="auto"/>
+                </w:rPr>
+                <w:t>x64</w:t>
+              </w:r>
+            </w:ins>
             <w:r>
               <w:rPr>
                 <w:rFonts w:ascii="Times New Roman" w:hAnsi="Times New Roman" w:cs="Times New Roman"/>
@@ -2168,7 +2343,7 @@
         </w:rPr>
         <w:t xml:space="preserve">      </w:t>
       </w:r>
-      <w:del w:id="63" w:author="Lesley Bross" w:date="2020-09-30T11:33:00Z">
+      <w:del w:id="85" w:author="Lesley Bross" w:date="2020-09-30T11:33:00Z">
         <w:r>
           <w:rPr>
             <w:b/>
@@ -2176,7 +2351,7 @@
           <w:delText xml:space="preserve">ADMINISTRATOR </w:delText>
         </w:r>
       </w:del>
-      <w:ins w:id="64" w:author="Lesley Bross" w:date="2020-09-30T11:33:00Z">
+      <w:ins w:id="86" w:author="Lesley Bross" w:date="2020-09-30T11:33:00Z">
         <w:r>
           <w:rPr>
             <w:b/>
@@ -2190,7 +2365,7 @@
         </w:rPr>
         <w:t>PRIVILEGES OVERVIEW</w:t>
       </w:r>
-      <w:ins w:id="65" w:author="Lesley Bross" w:date="2020-09-30T11:33:00Z">
+      <w:ins w:id="87" w:author="Lesley Bross" w:date="2020-09-30T11:33:00Z">
         <w:r>
           <w:rPr>
             <w:b/>
@@ -2198,7 +2373,7 @@
           <w:t xml:space="preserve"> (</w:t>
         </w:r>
       </w:ins>
-      <w:ins w:id="66" w:author="Lesley Bross" w:date="2020-09-30T11:34:00Z">
+      <w:ins w:id="88" w:author="Lesley Bross" w:date="2020-09-30T11:34:00Z">
         <w:r>
           <w:rPr>
             <w:b/>
@@ -2410,7 +2585,7 @@
               </w:rPr>
               <w:t xml:space="preserve">. For </w:t>
             </w:r>
-            <w:del w:id="67" w:author="Lesley Bross" w:date="2020-09-30T11:45:00Z">
+            <w:del w:id="89" w:author="Lesley Bross" w:date="2020-09-30T11:45:00Z">
               <w:r>
                 <w:rPr>
                   <w:rFonts w:ascii="Times New Roman" w:hAnsi="Times New Roman" w:cs="Times New Roman"/>
@@ -2426,7 +2601,7 @@
               </w:rPr>
               <w:t xml:space="preserve">installation steps </w:t>
             </w:r>
-            <w:ins w:id="68" w:author="Lesley Bross" w:date="2020-09-30T11:45:00Z">
+            <w:ins w:id="90" w:author="Lesley Bross" w:date="2020-09-30T11:45:00Z">
               <w:r>
                 <w:rPr>
                   <w:rFonts w:ascii="Times New Roman" w:hAnsi="Times New Roman" w:cs="Times New Roman"/>
@@ -2435,7 +2610,7 @@
                 <w:t xml:space="preserve">requiring administrative privileges </w:t>
               </w:r>
             </w:ins>
-            <w:del w:id="69" w:author="Lesley Bross" w:date="2020-09-30T11:45:00Z">
+            <w:del w:id="91" w:author="Lesley Bross" w:date="2020-09-30T11:45:00Z">
               <w:r>
                 <w:rPr>
                   <w:rFonts w:ascii="Times New Roman" w:hAnsi="Times New Roman" w:cs="Times New Roman"/>
@@ -2458,7 +2633,7 @@
               </w:rPr>
               <w:t xml:space="preserve">there are 2 </w:t>
             </w:r>
-            <w:del w:id="70" w:author="Lesley Bross" w:date="2020-09-30T11:45:00Z">
+            <w:del w:id="92" w:author="Lesley Bross" w:date="2020-09-30T11:45:00Z">
               <w:r>
                 <w:rPr>
                   <w:rFonts w:ascii="Times New Roman" w:hAnsi="Times New Roman" w:cs="Times New Roman"/>
@@ -2467,7 +2642,7 @@
                 <w:delText>options</w:delText>
               </w:r>
             </w:del>
-            <w:ins w:id="71" w:author="Lesley Bross" w:date="2020-09-30T11:45:00Z">
+            <w:ins w:id="93" w:author="Lesley Bross" w:date="2020-09-30T11:45:00Z">
               <w:r>
                 <w:rPr>
                   <w:rFonts w:ascii="Times New Roman" w:hAnsi="Times New Roman" w:cs="Times New Roman"/>
@@ -2666,16 +2841,16 @@
               <w:pStyle w:val="Default"/>
               <w:ind w:left="540" w:right="706"/>
               <w:rPr>
-                <w:del w:id="72" w:author="Lesley Bross" w:date="2020-09-30T11:49:00Z"/>
+                <w:del w:id="94" w:author="Lesley Bross" w:date="2020-09-30T11:49:00Z"/>
                 <w:rFonts w:ascii="Times New Roman" w:hAnsi="Times New Roman" w:cs="Times New Roman"/>
                 <w:color w:val="auto"/>
               </w:rPr>
             </w:pPr>
-            <w:del w:id="73" w:author="Lesley Bross" w:date="2020-09-30T11:46:00Z">
+            <w:del w:id="95" w:author="Lesley Bross" w:date="2020-09-30T11:46:00Z">
               <w:r>
                 <w:rPr>
                   <w:b/>
-                  <w:rPrChange w:id="74" w:author="Lesley Bross" w:date="2020-09-30T11:47:00Z">
+                  <w:rPrChange w:id="96" w:author="Lesley Bross" w:date="2020-09-30T11:47:00Z">
                     <w:rPr/>
                   </w:rPrChange>
                 </w:rPr>
@@ -2684,7 +2859,7 @@
               <w:r>
                 <w:rPr>
                   <w:b/>
-                  <w:rPrChange w:id="75" w:author="Lesley Bross" w:date="2020-09-30T11:47:00Z">
+                  <w:rPrChange w:id="97" w:author="Lesley Bross" w:date="2020-09-30T11:47:00Z">
                     <w:rPr/>
                   </w:rPrChange>
                 </w:rPr>
@@ -2693,7 +2868,7 @@
               <w:r>
                 <w:rPr>
                   <w:b/>
-                  <w:rPrChange w:id="76" w:author="Lesley Bross" w:date="2020-09-30T11:47:00Z">
+                  <w:rPrChange w:id="98" w:author="Lesley Bross" w:date="2020-09-30T11:47:00Z">
                     <w:rPr/>
                   </w:rPrChange>
                 </w:rPr>
@@ -2702,7 +2877,7 @@
               <w:r>
                 <w:rPr>
                   <w:b/>
-                  <w:rPrChange w:id="77" w:author="Lesley Bross" w:date="2020-09-30T11:47:00Z">
+                  <w:rPrChange w:id="99" w:author="Lesley Bross" w:date="2020-09-30T11:47:00Z">
                     <w:rPr/>
                   </w:rPrChange>
                 </w:rPr>
@@ -2711,7 +2886,7 @@
               <w:r>
                 <w:rPr>
                   <w:b/>
-                  <w:rPrChange w:id="78" w:author="Lesley Bross" w:date="2020-09-30T11:47:00Z">
+                  <w:rPrChange w:id="100" w:author="Lesley Bross" w:date="2020-09-30T11:47:00Z">
                     <w:rPr/>
                   </w:rPrChange>
                 </w:rPr>
@@ -2720,7 +2895,7 @@
               <w:r>
                 <w:rPr>
                   <w:b/>
-                  <w:rPrChange w:id="79" w:author="Lesley Bross" w:date="2020-09-30T11:47:00Z">
+                  <w:rPrChange w:id="101" w:author="Lesley Bross" w:date="2020-09-30T11:47:00Z">
                     <w:rPr/>
                   </w:rPrChange>
                 </w:rPr>
@@ -2729,7 +2904,7 @@
               <w:r>
                 <w:rPr>
                   <w:b/>
-                  <w:rPrChange w:id="80" w:author="Lesley Bross" w:date="2020-09-30T11:47:00Z">
+                  <w:rPrChange w:id="102" w:author="Lesley Bross" w:date="2020-09-30T11:47:00Z">
                     <w:rPr/>
                   </w:rPrChange>
                 </w:rPr>
@@ -2738,7 +2913,7 @@
               <w:r>
                 <w:rPr>
                   <w:b/>
-                  <w:rPrChange w:id="81" w:author="Lesley Bross" w:date="2020-09-30T11:47:00Z">
+                  <w:rPrChange w:id="103" w:author="Lesley Bross" w:date="2020-09-30T11:47:00Z">
                     <w:rPr/>
                   </w:rPrChange>
                 </w:rPr>
@@ -2747,7 +2922,7 @@
               <w:r>
                 <w:rPr>
                   <w:b/>
-                  <w:rPrChange w:id="82" w:author="Lesley Bross" w:date="2020-09-30T11:47:00Z">
+                  <w:rPrChange w:id="104" w:author="Lesley Bross" w:date="2020-09-30T11:47:00Z">
                     <w:rPr>
                       <w:rStyle w:val="Hyperlink"/>
                     </w:rPr>
@@ -2759,7 +2934,7 @@
                 <w:rPr>
                   <w:rStyle w:val="Hyperlink"/>
                   <w:b/>
-                  <w:rPrChange w:id="83" w:author="Lesley Bross" w:date="2020-09-30T11:47:00Z">
+                  <w:rPrChange w:id="105" w:author="Lesley Bross" w:date="2020-09-30T11:47:00Z">
                     <w:rPr>
                       <w:rStyle w:val="Hyperlink"/>
                     </w:rPr>
@@ -2771,7 +2946,7 @@
                 <w:rPr>
                   <w:rStyle w:val="Hyperlink"/>
                   <w:b/>
-                  <w:rPrChange w:id="84" w:author="Lesley Bross" w:date="2020-09-30T11:47:00Z">
+                  <w:rPrChange w:id="106" w:author="Lesley Bross" w:date="2020-09-30T11:47:00Z">
                     <w:rPr>
                       <w:rStyle w:val="Hyperlink"/>
                     </w:rPr>
@@ -2782,7 +2957,7 @@
               <w:r>
                 <w:rPr>
                   <w:b/>
-                  <w:rPrChange w:id="85" w:author="Lesley Bross" w:date="2020-09-30T11:47:00Z">
+                  <w:rPrChange w:id="107" w:author="Lesley Bross" w:date="2020-09-30T11:47:00Z">
                     <w:rPr/>
                   </w:rPrChange>
                 </w:rPr>
@@ -2791,7 +2966,7 @@
               <w:r>
                 <w:rPr>
                   <w:b/>
-                  <w:rPrChange w:id="86" w:author="Lesley Bross" w:date="2020-09-30T11:47:00Z">
+                  <w:rPrChange w:id="108" w:author="Lesley Bross" w:date="2020-09-30T11:47:00Z">
                     <w:rPr/>
                   </w:rPrChange>
                 </w:rPr>
@@ -2800,7 +2975,7 @@
               <w:r>
                 <w:rPr>
                   <w:b/>
-                  <w:rPrChange w:id="87" w:author="Lesley Bross" w:date="2020-09-30T11:47:00Z">
+                  <w:rPrChange w:id="109" w:author="Lesley Bross" w:date="2020-09-30T11:47:00Z">
                     <w:rPr/>
                   </w:rPrChange>
                 </w:rPr>
@@ -2809,7 +2984,7 @@
               <w:r>
                 <w:rPr>
                   <w:b/>
-                  <w:rPrChange w:id="88" w:author="Lesley Bross" w:date="2020-09-30T11:47:00Z">
+                  <w:rPrChange w:id="110" w:author="Lesley Bross" w:date="2020-09-30T11:47:00Z">
                     <w:rPr/>
                   </w:rPrChange>
                 </w:rPr>
@@ -2818,7 +2993,7 @@
               <w:r>
                 <w:rPr>
                   <w:b/>
-                  <w:rPrChange w:id="89" w:author="Lesley Bross" w:date="2020-09-30T11:47:00Z">
+                  <w:rPrChange w:id="111" w:author="Lesley Bross" w:date="2020-09-30T11:47:00Z">
                     <w:rPr/>
                   </w:rPrChange>
                 </w:rPr>
@@ -2827,7 +3002,7 @@
               <w:r>
                 <w:rPr>
                   <w:b/>
-                  <w:rPrChange w:id="90" w:author="Lesley Bross" w:date="2020-09-30T11:47:00Z">
+                  <w:rPrChange w:id="112" w:author="Lesley Bross" w:date="2020-09-30T11:47:00Z">
                     <w:rPr/>
                   </w:rPrChange>
                 </w:rPr>
@@ -2836,7 +3011,7 @@
               <w:r>
                 <w:rPr>
                   <w:b/>
-                  <w:rPrChange w:id="91" w:author="Lesley Bross" w:date="2020-09-30T11:47:00Z">
+                  <w:rPrChange w:id="113" w:author="Lesley Bross" w:date="2020-09-30T11:47:00Z">
                     <w:rPr/>
                   </w:rPrChange>
                 </w:rPr>
@@ -2845,7 +3020,7 @@
               <w:r>
                 <w:rPr>
                   <w:b/>
-                  <w:rPrChange w:id="92" w:author="Lesley Bross" w:date="2020-09-30T11:47:00Z">
+                  <w:rPrChange w:id="114" w:author="Lesley Bross" w:date="2020-09-30T11:47:00Z">
                     <w:rPr/>
                   </w:rPrChange>
                 </w:rPr>
@@ -2854,7 +3029,7 @@
               <w:r>
                 <w:rPr>
                   <w:b/>
-                  <w:rPrChange w:id="93" w:author="Lesley Bross" w:date="2020-09-30T11:47:00Z">
+                  <w:rPrChange w:id="115" w:author="Lesley Bross" w:date="2020-09-30T11:47:00Z">
                     <w:rPr/>
                   </w:rPrChange>
                 </w:rPr>
@@ -2864,7 +3039,7 @@
             <w:r>
               <w:rPr>
                 <w:b/>
-                <w:rPrChange w:id="94" w:author="Lesley Bross" w:date="2020-09-30T11:47:00Z">
+                <w:rPrChange w:id="116" w:author="Lesley Bross" w:date="2020-09-30T11:47:00Z">
                   <w:rPr/>
                 </w:rPrChange>
               </w:rPr>
@@ -2880,7 +3055,7 @@
             <w:r>
               <w:rPr>
                 <w:b/>
-                <w:rPrChange w:id="95" w:author="Lesley Bross" w:date="2020-09-30T11:47:00Z">
+                <w:rPrChange w:id="117" w:author="Lesley Bross" w:date="2020-09-30T11:47:00Z">
                   <w:rPr/>
                 </w:rPrChange>
               </w:rPr>
@@ -2893,7 +3068,7 @@
               </w:rPr>
               <w:t xml:space="preserve"> are </w:t>
             </w:r>
-            <w:ins w:id="96" w:author="Lesley Bross" w:date="2020-09-30T11:50:00Z">
+            <w:ins w:id="118" w:author="Lesley Bross" w:date="2020-09-30T11:50:00Z">
               <w:r>
                 <w:rPr>
                   <w:rFonts w:ascii="Times New Roman" w:hAnsi="Times New Roman" w:cs="Times New Roman"/>
@@ -2902,7 +3077,7 @@
                 <w:t xml:space="preserve">the </w:t>
               </w:r>
             </w:ins>
-            <w:ins w:id="97" w:author="Lesley Bross" w:date="2020-09-30T11:51:00Z">
+            <w:ins w:id="119" w:author="Lesley Bross" w:date="2020-09-30T11:51:00Z">
               <w:r>
                 <w:rPr>
                   <w:rFonts w:ascii="Times New Roman" w:hAnsi="Times New Roman" w:cs="Times New Roman"/>
@@ -2918,7 +3093,7 @@
               </w:rPr>
               <w:t>Powerbroker options</w:t>
             </w:r>
-            <w:ins w:id="98" w:author="Lesley Bross" w:date="2020-09-30T11:50:00Z">
+            <w:ins w:id="120" w:author="Lesley Bross" w:date="2020-09-30T11:50:00Z">
               <w:r>
                 <w:rPr>
                   <w:rFonts w:ascii="Times New Roman" w:hAnsi="Times New Roman" w:cs="Times New Roman"/>
@@ -2927,7 +3102,7 @@
                 <w:t xml:space="preserve"> </w:t>
               </w:r>
             </w:ins>
-            <w:del w:id="99" w:author="Lesley Bross" w:date="2020-09-30T11:50:00Z">
+            <w:del w:id="121" w:author="Lesley Bross" w:date="2020-09-30T11:50:00Z">
               <w:r>
                 <w:rPr>
                   <w:rFonts w:ascii="Times New Roman" w:hAnsi="Times New Roman" w:cs="Times New Roman"/>
@@ -2936,7 +3111,7 @@
                 <w:delText>, and</w:delText>
               </w:r>
             </w:del>
-            <w:ins w:id="100" w:author="Lesley Bross" w:date="2020-09-30T11:50:00Z">
+            <w:ins w:id="122" w:author="Lesley Bross" w:date="2020-09-30T11:50:00Z">
               <w:r>
                 <w:rPr>
                   <w:rFonts w:ascii="Times New Roman" w:hAnsi="Times New Roman" w:cs="Times New Roman"/>
@@ -2952,7 +3127,7 @@
               </w:rPr>
               <w:t xml:space="preserve"> should be used for </w:t>
             </w:r>
-            <w:del w:id="101" w:author="Lesley Bross" w:date="2020-09-30T11:47:00Z">
+            <w:del w:id="123" w:author="Lesley Bross" w:date="2020-09-30T11:47:00Z">
               <w:r>
                 <w:rPr>
                   <w:rFonts w:ascii="Times New Roman" w:hAnsi="Times New Roman" w:cs="Times New Roman"/>
@@ -2961,7 +3136,7 @@
                 <w:delText xml:space="preserve">every </w:delText>
               </w:r>
             </w:del>
-            <w:ins w:id="102" w:author="Lesley Bross" w:date="2020-09-30T11:48:00Z">
+            <w:ins w:id="124" w:author="Lesley Bross" w:date="2020-09-30T11:48:00Z">
               <w:r>
                 <w:rPr>
                   <w:rFonts w:ascii="Times New Roman" w:hAnsi="Times New Roman" w:cs="Times New Roman"/>
@@ -2970,7 +3145,7 @@
                 <w:t xml:space="preserve">elements of the installation process </w:t>
               </w:r>
             </w:ins>
-            <w:ins w:id="103" w:author="Lesley Bross" w:date="2020-09-30T11:50:00Z">
+            <w:ins w:id="125" w:author="Lesley Bross" w:date="2020-09-30T11:50:00Z">
               <w:r>
                 <w:rPr>
                   <w:rFonts w:ascii="Times New Roman" w:hAnsi="Times New Roman" w:cs="Times New Roman"/>
@@ -2979,7 +3154,7 @@
                 <w:t>requiring</w:t>
               </w:r>
             </w:ins>
-            <w:del w:id="104" w:author="Lesley Bross" w:date="2020-09-30T11:48:00Z">
+            <w:del w:id="126" w:author="Lesley Bross" w:date="2020-09-30T11:48:00Z">
               <w:r>
                 <w:rPr>
                   <w:rFonts w:ascii="Times New Roman" w:hAnsi="Times New Roman" w:cs="Times New Roman"/>
@@ -2988,7 +3163,7 @@
                 <w:delText>installation step</w:delText>
               </w:r>
             </w:del>
-            <w:del w:id="105" w:author="Lesley Bross" w:date="2020-09-30T11:49:00Z">
+            <w:del w:id="127" w:author="Lesley Bross" w:date="2020-09-30T11:49:00Z">
               <w:r>
                 <w:rPr>
                   <w:rFonts w:ascii="Times New Roman" w:hAnsi="Times New Roman" w:cs="Times New Roman"/>
@@ -2997,7 +3172,7 @@
                 <w:delText xml:space="preserve"> </w:delText>
               </w:r>
             </w:del>
-            <w:del w:id="106" w:author="Lesley Bross" w:date="2020-09-30T11:47:00Z">
+            <w:del w:id="128" w:author="Lesley Bross" w:date="2020-09-30T11:47:00Z">
               <w:r>
                 <w:rPr>
                   <w:rFonts w:ascii="Times New Roman" w:hAnsi="Times New Roman" w:cs="Times New Roman"/>
@@ -3033,7 +3208,7 @@
               <w:pStyle w:val="Default"/>
               <w:ind w:left="540" w:right="706"/>
               <w:rPr>
-                <w:del w:id="107" w:author="Lesley Bross" w:date="2020-09-30T11:49:00Z"/>
+                <w:del w:id="129" w:author="Lesley Bross" w:date="2020-09-30T11:49:00Z"/>
                 <w:rFonts w:ascii="Times New Roman" w:hAnsi="Times New Roman" w:cs="Times New Roman"/>
                 <w:color w:val="auto"/>
               </w:rPr>
@@ -3048,7 +3223,7 @@
                 <w:color w:val="auto"/>
               </w:rPr>
             </w:pPr>
-            <w:del w:id="108" w:author="Lesley Bross" w:date="2020-09-30T11:49:00Z">
+            <w:del w:id="130" w:author="Lesley Bross" w:date="2020-09-30T11:49:00Z">
               <w:r>
                 <w:rPr>
                   <w:rFonts w:ascii="Times New Roman" w:hAnsi="Times New Roman" w:cs="Times New Roman"/>
@@ -3071,7 +3246,7 @@
                 <w:delText>r</w:delText>
               </w:r>
             </w:del>
-            <w:del w:id="109" w:author="Lesley Bross" w:date="2020-09-30T11:50:00Z">
+            <w:del w:id="131" w:author="Lesley Bross" w:date="2020-09-30T11:50:00Z">
               <w:r>
                 <w:rPr>
                   <w:rFonts w:ascii="Times New Roman" w:hAnsi="Times New Roman" w:cs="Times New Roman"/>
@@ -3110,7 +3285,7 @@
               </w:rPr>
               <w:t xml:space="preserve"> as an admin level user</w:t>
             </w:r>
-            <w:ins w:id="110" w:author="Lesley Bross" w:date="2020-09-30T11:50:00Z">
+            <w:ins w:id="132" w:author="Lesley Bross" w:date="2020-09-30T11:50:00Z">
               <w:r>
                 <w:rPr>
                   <w:rFonts w:ascii="Times New Roman" w:hAnsi="Times New Roman" w:cs="Times New Roman"/>
@@ -3119,7 +3294,7 @@
                 <w:t>.</w:t>
               </w:r>
             </w:ins>
-            <w:del w:id="111" w:author="Lesley Bross" w:date="2020-09-30T11:50:00Z">
+            <w:del w:id="133" w:author="Lesley Bross" w:date="2020-09-30T11:50:00Z">
               <w:r>
                 <w:rPr>
                   <w:rFonts w:ascii="Times New Roman" w:hAnsi="Times New Roman" w:cs="Times New Roman"/>
@@ -3128,7 +3303,7 @@
                 <w:delText>,</w:delText>
               </w:r>
             </w:del>
-            <w:del w:id="112" w:author="Lesley Bross" w:date="2020-09-30T11:52:00Z">
+            <w:del w:id="134" w:author="Lesley Bross" w:date="2020-09-30T11:52:00Z">
               <w:r>
                 <w:rPr>
                   <w:rFonts w:ascii="Times New Roman" w:hAnsi="Times New Roman" w:cs="Times New Roman"/>
@@ -3164,7 +3339,7 @@
               <w:pStyle w:val="Default"/>
               <w:ind w:left="540" w:right="706"/>
               <w:rPr>
-                <w:del w:id="113" w:author="Lesley Bross" w:date="2020-09-30T11:52:00Z"/>
+                <w:del w:id="135" w:author="Lesley Bross" w:date="2020-09-30T11:52:00Z"/>
                 <w:rFonts w:ascii="Times New Roman" w:hAnsi="Times New Roman" w:cs="Times New Roman"/>
                 <w:color w:val="auto"/>
               </w:rPr>
@@ -3175,18 +3350,18 @@
               <w:pStyle w:val="Default"/>
               <w:ind w:right="706"/>
               <w:rPr>
-                <w:del w:id="114" w:author="Lesley Bross" w:date="2020-09-30T11:52:00Z"/>
+                <w:del w:id="136" w:author="Lesley Bross" w:date="2020-09-30T11:52:00Z"/>
                 <w:rFonts w:ascii="Times New Roman" w:hAnsi="Times New Roman" w:cs="Times New Roman"/>
                 <w:color w:val="auto"/>
               </w:rPr>
-              <w:pPrChange w:id="115" w:author="Lesley Bross" w:date="2020-09-30T11:52:00Z">
+              <w:pPrChange w:id="137" w:author="Lesley Bross" w:date="2020-09-30T11:52:00Z">
                 <w:pPr>
                   <w:pStyle w:val="Default"/>
                   <w:ind w:left="540" w:right="706"/>
                 </w:pPr>
               </w:pPrChange>
             </w:pPr>
-            <w:del w:id="116" w:author="Lesley Bross" w:date="2020-09-30T11:52:00Z">
+            <w:del w:id="138" w:author="Lesley Bross" w:date="2020-09-30T11:52:00Z">
               <w:r>
                 <w:rPr>
                   <w:rFonts w:ascii="Times New Roman" w:hAnsi="Times New Roman" w:cs="Times New Roman"/>
@@ -3204,7 +3379,7 @@
                 <w:rFonts w:ascii="Times New Roman" w:hAnsi="Times New Roman" w:cs="Times New Roman"/>
                 <w:color w:val="auto"/>
               </w:rPr>
-              <w:pPrChange w:id="117" w:author="Lesley Bross" w:date="2020-09-30T11:52:00Z">
+              <w:pPrChange w:id="139" w:author="Lesley Bross" w:date="2020-09-30T11:52:00Z">
                 <w:pPr>
                   <w:pStyle w:val="Default"/>
                   <w:ind w:left="540" w:right="706"/>
@@ -3303,7 +3478,7 @@
               </w:rPr>
               <w:t>The best way to make sure that installation components are installed under the admin privileges</w:t>
             </w:r>
-            <w:ins w:id="118" w:author="Lesley Bross" w:date="2020-09-30T11:53:00Z">
+            <w:ins w:id="140" w:author="Lesley Bross" w:date="2020-09-30T11:53:00Z">
               <w:r>
                 <w:rPr>
                   <w:rFonts w:ascii="Times New Roman" w:hAnsi="Times New Roman" w:cs="Times New Roman"/>
@@ -3486,12 +3661,12 @@
             <w:r>
               <w:t>When defining the ODBC entries make sure ODBCAD32.EXE is started from the c:\windows\</w:t>
             </w:r>
-            <w:del w:id="119" w:author="Lesley Bross" w:date="2020-09-30T11:57:00Z">
+            <w:del w:id="141" w:author="Lesley Bross" w:date="2020-09-30T11:57:00Z">
               <w:r>
                 <w:delText xml:space="preserve">SYSWOW64 </w:delText>
               </w:r>
             </w:del>
-            <w:ins w:id="120" w:author="Lesley Bross" w:date="2020-09-30T11:57:00Z">
+            <w:ins w:id="142" w:author="Lesley Bross" w:date="2020-09-30T11:57:00Z">
               <w:r>
                 <w:t>System32</w:t>
               </w:r>
@@ -3502,7 +3677,7 @@
             <w:r>
               <w:t xml:space="preserve">folder, as </w:t>
             </w:r>
-            <w:del w:id="121" w:author="Lesley Bross" w:date="2020-09-30T11:57:00Z">
+            <w:del w:id="143" w:author="Lesley Bross" w:date="2020-09-30T11:57:00Z">
               <w:r>
                 <w:delText xml:space="preserve">an admin </w:delText>
               </w:r>
@@ -3513,17 +3688,17 @@
                 <w:delText>user</w:delText>
               </w:r>
             </w:del>
-            <w:ins w:id="122" w:author="Lesley Bross" w:date="2020-09-30T11:57:00Z">
+            <w:ins w:id="144" w:author="Lesley Bross" w:date="2020-09-30T11:57:00Z">
               <w:r>
                 <w:t xml:space="preserve">a user with admin privileges. Note that the System32 folder contains the 64-bit </w:t>
               </w:r>
             </w:ins>
-            <w:ins w:id="123" w:author="Lesley Bross" w:date="2020-09-30T11:58:00Z">
+            <w:ins w:id="145" w:author="Lesley Bross" w:date="2020-09-30T11:58:00Z">
               <w:r>
                 <w:t>ODBC Data Source Administrator.</w:t>
               </w:r>
             </w:ins>
-            <w:del w:id="124" w:author="Lesley Bross" w:date="2020-09-30T11:57:00Z">
+            <w:del w:id="146" w:author="Lesley Bross" w:date="2020-09-30T11:57:00Z">
               <w:r>
                 <w:delText xml:space="preserve"> (or via the Run Elevated option)</w:delText>
               </w:r>
@@ -3629,9 +3804,9 @@
           <w:numId w:val="11"/>
         </w:numPr>
         <w:rPr>
-          <w:ins w:id="125" w:author="Lesley Bross" w:date="2020-10-05T14:48:00Z"/>
+          <w:ins w:id="147" w:author="Lesley Bross" w:date="2020-10-05T14:48:00Z"/>
         </w:rPr>
-        <w:pPrChange w:id="126" w:author="Lesley Bross" w:date="2020-09-30T12:02:00Z">
+        <w:pPrChange w:id="148" w:author="Lesley Bross" w:date="2020-09-30T12:02:00Z">
           <w:pPr>
             <w:numPr>
               <w:numId w:val="3"/>
@@ -3655,9 +3830,9 @@
           <w:numId w:val="11"/>
         </w:numPr>
         <w:rPr>
-          <w:ins w:id="127" w:author="Lesley Bross" w:date="2020-10-05T14:50:00Z"/>
+          <w:ins w:id="149" w:author="Lesley Bross" w:date="2020-10-05T14:50:00Z"/>
         </w:rPr>
-        <w:pPrChange w:id="128" w:author="Lesley Bross" w:date="2020-10-05T14:49:00Z">
+        <w:pPrChange w:id="150" w:author="Lesley Bross" w:date="2020-10-05T14:49:00Z">
           <w:pPr>
             <w:numPr>
               <w:numId w:val="3"/>
@@ -3669,7 +3844,7 @@
           </w:pPr>
         </w:pPrChange>
       </w:pPr>
-      <w:ins w:id="129" w:author="Lesley Bross" w:date="2020-09-30T12:02:00Z">
+      <w:ins w:id="151" w:author="Lesley Bross" w:date="2020-09-30T12:02:00Z">
         <w:r>
           <w:rPr>
             <w:b/>
@@ -3677,7 +3852,7 @@
           <w:t xml:space="preserve">INSTALL </w:t>
         </w:r>
       </w:ins>
-      <w:del w:id="130" w:author="Lesley Bross" w:date="2020-09-30T12:01:00Z">
+      <w:del w:id="152" w:author="Lesley Bross" w:date="2020-09-30T12:01:00Z">
         <w:r>
           <w:rPr>
             <w:b/>
@@ -3691,10 +3866,10 @@
         </w:rPr>
         <w:t xml:space="preserve">Oracle 11g XE: </w:t>
       </w:r>
-      <w:ins w:id="131" w:author="Lesley Bross" w:date="2020-09-30T12:03:00Z">
+      <w:ins w:id="153" w:author="Lesley Bross" w:date="2020-09-30T12:03:00Z">
         <w:r>
           <w:rPr>
-            <w:rPrChange w:id="132" w:author="Lesley Bross" w:date="2020-10-05T14:55:00Z">
+            <w:rPrChange w:id="154" w:author="Lesley Bross" w:date="2020-10-05T14:55:00Z">
               <w:rPr>
                 <w:highlight w:val="yellow"/>
               </w:rPr>
@@ -3703,13 +3878,13 @@
           <w:t xml:space="preserve">If your computer is on the Forest Service network, execute the steps in Appendix 2 before skipping to step </w:t>
         </w:r>
       </w:ins>
-      <w:ins w:id="133" w:author="Lesley Bross" w:date="2020-09-30T12:04:00Z">
+      <w:ins w:id="155" w:author="Lesley Bross" w:date="2020-09-30T12:04:00Z">
         <w:r>
           <w:t>10</w:t>
         </w:r>
         <w:r>
           <w:rPr>
-            <w:rPrChange w:id="134" w:author="Lesley Bross" w:date="2020-10-05T14:55:00Z">
+            <w:rPrChange w:id="156" w:author="Lesley Bross" w:date="2020-10-05T14:55:00Z">
               <w:rPr>
                 <w:highlight w:val="yellow"/>
               </w:rPr>
@@ -3727,12 +3902,12 @@
       <w:r>
         <w:t xml:space="preserve">y installed then skip to item </w:t>
       </w:r>
-      <w:del w:id="135" w:author="Lesley Bross" w:date="2020-09-30T12:03:00Z">
+      <w:del w:id="157" w:author="Lesley Bross" w:date="2020-09-30T12:03:00Z">
         <w:r>
           <w:delText>10</w:delText>
         </w:r>
       </w:del>
-      <w:ins w:id="136" w:author="Lesley Bross" w:date="2020-09-30T12:03:00Z">
+      <w:ins w:id="158" w:author="Lesley Bross" w:date="2020-09-30T12:03:00Z">
         <w:r>
           <w:t>9</w:t>
         </w:r>
@@ -3743,7 +3918,7 @@
       <w:r>
         <w:t>As an administrator</w:t>
       </w:r>
-      <w:del w:id="137" w:author="Lesley Bross" w:date="2020-09-30T12:05:00Z">
+      <w:del w:id="159" w:author="Lesley Bross" w:date="2020-09-30T12:05:00Z">
         <w:r>
           <w:delText xml:space="preserve"> (</w:delText>
         </w:r>
@@ -3776,9 +3951,9 @@
           <w:numId w:val="11"/>
         </w:numPr>
         <w:rPr>
-          <w:del w:id="138" w:author="Lesley Bross" w:date="2020-10-05T14:51:00Z"/>
+          <w:del w:id="160" w:author="Lesley Bross" w:date="2020-10-05T14:51:00Z"/>
         </w:rPr>
-        <w:pPrChange w:id="139" w:author="Lesley Bross" w:date="2020-10-05T14:49:00Z">
+        <w:pPrChange w:id="161" w:author="Lesley Bross" w:date="2020-10-05T14:49:00Z">
           <w:pPr>
             <w:numPr>
               <w:numId w:val="3"/>
@@ -3842,7 +4017,7 @@
               <w:rPr>
                 <w:noProof/>
               </w:rPr>
-              <w:pPrChange w:id="140" w:author="Lesley Bross" w:date="2020-10-05T14:54:00Z">
+              <w:pPrChange w:id="162" w:author="Lesley Bross" w:date="2020-10-05T14:54:00Z">
                 <w:pPr>
                   <w:tabs>
                     <w:tab w:val="left" w:pos="342"/>
@@ -3876,7 +4051,7 @@
               </w:tabs>
               <w:spacing w:before="240"/>
               <w:ind w:left="696" w:right="720"/>
-              <w:pPrChange w:id="141" w:author="Lesley Bross" w:date="2020-10-05T14:52:00Z">
+              <w:pPrChange w:id="163" w:author="Lesley Bross" w:date="2020-10-05T14:52:00Z">
                 <w:pPr>
                   <w:numPr>
                     <w:numId w:val="3"/>
@@ -4202,7 +4377,7 @@
                 <w:tab w:val="left" w:pos="342"/>
               </w:tabs>
               <w:ind w:left="691" w:right="720"/>
-              <w:pPrChange w:id="142" w:author="Lesley Bross" w:date="2020-10-05T14:55:00Z">
+              <w:pPrChange w:id="164" w:author="Lesley Bross" w:date="2020-10-05T14:55:00Z">
                 <w:pPr>
                   <w:numPr>
                     <w:numId w:val="3"/>
@@ -4242,7 +4417,7 @@
               <w:rPr>
                 <w:noProof/>
               </w:rPr>
-              <w:pPrChange w:id="143" w:author="Lesley Bross" w:date="2020-10-05T14:53:00Z">
+              <w:pPrChange w:id="165" w:author="Lesley Bross" w:date="2020-10-05T14:53:00Z">
                 <w:pPr>
                   <w:numPr>
                     <w:numId w:val="3"/>
@@ -4264,7 +4439,7 @@
             <w:r>
               <w:rPr>
                 <w:noProof/>
-                <w:rPrChange w:id="144" w:author="Lesley Bross" w:date="2020-10-05T14:53:00Z">
+                <w:rPrChange w:id="166" w:author="Lesley Bross" w:date="2020-10-05T14:53:00Z">
                   <w:rPr>
                     <w:b/>
                   </w:rPr>
@@ -4677,7 +4852,7 @@
               <w:rPr>
                 <w:noProof/>
               </w:rPr>
-              <w:pPrChange w:id="145" w:author="Lesley Bross" w:date="2020-10-05T14:55:00Z">
+              <w:pPrChange w:id="167" w:author="Lesley Bross" w:date="2020-10-05T14:55:00Z">
                 <w:pPr>
                   <w:numPr>
                     <w:numId w:val="3"/>
@@ -4706,7 +4881,7 @@
               <w:rPr>
                 <w:noProof/>
               </w:rPr>
-              <w:pPrChange w:id="146" w:author="Lesley Bross" w:date="2020-10-05T14:55:00Z">
+              <w:pPrChange w:id="168" w:author="Lesley Bross" w:date="2020-10-05T14:55:00Z">
                 <w:pPr>
                   <w:tabs>
                     <w:tab w:val="left" w:pos="336"/>
@@ -4913,7 +5088,7 @@
               </w:tabs>
               <w:spacing w:before="240"/>
               <w:ind w:left="696" w:right="720"/>
-              <w:pPrChange w:id="147" w:author="Lesley Bross" w:date="2020-10-05T14:54:00Z">
+              <w:pPrChange w:id="169" w:author="Lesley Bross" w:date="2020-10-05T14:54:00Z">
                 <w:pPr>
                   <w:numPr>
                     <w:numId w:val="3"/>
@@ -5325,7 +5500,7 @@
           <w:tab w:val="left" w:pos="990"/>
         </w:tabs>
         <w:ind w:right="720"/>
-        <w:pPrChange w:id="148" w:author="Lesley Bross" w:date="2020-10-05T14:51:00Z">
+        <w:pPrChange w:id="170" w:author="Lesley Bross" w:date="2020-10-05T14:51:00Z">
           <w:pPr>
             <w:numPr>
               <w:numId w:val="3"/>
@@ -5373,7 +5548,7 @@
       <w:r>
         <w:t>with administrative privileges</w:t>
       </w:r>
-      <w:del w:id="149" w:author="Lesley Bross" w:date="2020-09-30T12:05:00Z">
+      <w:del w:id="171" w:author="Lesley Bross" w:date="2020-09-30T12:05:00Z">
         <w:r>
           <w:delText xml:space="preserve">; on a Forest Service computer, you would </w:delText>
         </w:r>
@@ -6432,7 +6607,15 @@
         <w:t xml:space="preserve"> </w:t>
       </w:r>
       <w:r>
-        <w:t>If R is already installed then skip to step #19; otherwise, n</w:t>
+        <w:t xml:space="preserve">If R is already installed then skip to step </w:t>
+      </w:r>
+      <w:del w:id="172" w:author="Lesley Bross" w:date="2020-10-13T10:50:00Z">
+        <w:r>
+          <w:delText>#</w:delText>
+        </w:r>
+      </w:del>
+      <w:r>
+        <w:t>19; otherwise, n</w:t>
       </w:r>
       <w:r>
         <w:t xml:space="preserve">avigate to the c:\fia_biosum\setup\R folder and </w:t>
@@ -6506,7 +6689,7 @@
               <w:rPr>
                 <w:noProof/>
               </w:rPr>
-              <w:pPrChange w:id="150" w:author="Lesley Bross" w:date="2020-10-05T14:58:00Z">
+              <w:pPrChange w:id="173" w:author="Lesley Bross" w:date="2020-10-05T14:58:00Z">
                 <w:pPr>
                   <w:numPr>
                     <w:numId w:val="3"/>
@@ -6558,7 +6741,7 @@
               <w:rPr>
                 <w:noProof/>
               </w:rPr>
-              <w:pPrChange w:id="151" w:author="Lesley Bross" w:date="2020-10-05T14:58:00Z">
+              <w:pPrChange w:id="174" w:author="Lesley Bross" w:date="2020-10-05T14:58:00Z">
                 <w:pPr>
                   <w:numPr>
                     <w:numId w:val="3"/>
@@ -6885,7 +7068,7 @@
                 <w:tab w:val="left" w:pos="342"/>
               </w:tabs>
               <w:ind w:left="691" w:right="720"/>
-              <w:pPrChange w:id="152" w:author="Lesley Bross" w:date="2020-10-05T14:58:00Z">
+              <w:pPrChange w:id="175" w:author="Lesley Bross" w:date="2020-10-05T14:58:00Z">
                 <w:pPr>
                   <w:numPr>
                     <w:numId w:val="3"/>
@@ -6921,7 +7104,7 @@
                 <w:tab w:val="left" w:pos="342"/>
               </w:tabs>
               <w:ind w:left="691" w:right="720"/>
-              <w:pPrChange w:id="153" w:author="Lesley Bross" w:date="2020-10-05T14:58:00Z">
+              <w:pPrChange w:id="176" w:author="Lesley Bross" w:date="2020-10-05T14:58:00Z">
                 <w:pPr>
                   <w:numPr>
                     <w:numId w:val="3"/>
@@ -7348,7 +7531,7 @@
               <w:rPr>
                 <w:noProof/>
               </w:rPr>
-              <w:pPrChange w:id="154" w:author="Lesley Bross" w:date="2020-10-05T14:59:00Z">
+              <w:pPrChange w:id="177" w:author="Lesley Bross" w:date="2020-10-05T14:59:00Z">
                 <w:pPr>
                   <w:numPr>
                     <w:numId w:val="3"/>
@@ -7389,7 +7572,7 @@
                 <w:tab w:val="left" w:pos="342"/>
               </w:tabs>
               <w:ind w:left="691" w:right="720"/>
-              <w:pPrChange w:id="155" w:author="Lesley Bross" w:date="2020-10-05T14:59:00Z">
+              <w:pPrChange w:id="178" w:author="Lesley Bross" w:date="2020-10-05T14:59:00Z">
                 <w:pPr>
                   <w:numPr>
                     <w:numId w:val="3"/>
@@ -7796,7 +7979,7 @@
                 <w:tab w:val="left" w:pos="342"/>
               </w:tabs>
               <w:ind w:left="691" w:right="720"/>
-              <w:pPrChange w:id="156" w:author="Lesley Bross" w:date="2020-10-05T14:59:00Z">
+              <w:pPrChange w:id="179" w:author="Lesley Bross" w:date="2020-10-05T14:59:00Z">
                 <w:pPr>
                   <w:numPr>
                     <w:numId w:val="3"/>
@@ -7831,7 +8014,7 @@
                 <w:tab w:val="left" w:pos="342"/>
               </w:tabs>
               <w:ind w:left="691" w:right="720"/>
-              <w:pPrChange w:id="157" w:author="Lesley Bross" w:date="2020-10-05T14:59:00Z">
+              <w:pPrChange w:id="180" w:author="Lesley Bross" w:date="2020-10-05T14:59:00Z">
                 <w:pPr>
                   <w:numPr>
                     <w:numId w:val="3"/>
@@ -8151,7 +8334,7 @@
                 <w:tab w:val="left" w:pos="342"/>
               </w:tabs>
               <w:ind w:left="691" w:right="720"/>
-              <w:pPrChange w:id="158" w:author="Lesley Bross" w:date="2020-10-05T14:59:00Z">
+              <w:pPrChange w:id="181" w:author="Lesley Bross" w:date="2020-10-05T14:59:00Z">
                 <w:pPr>
                   <w:pStyle w:val="ListParagraph"/>
                   <w:numPr>
@@ -8352,7 +8535,7 @@
           <w:tab w:val="left" w:pos="990"/>
         </w:tabs>
         <w:ind w:right="720"/>
-        <w:pPrChange w:id="159" w:author="Lesley Bross" w:date="2020-10-05T14:51:00Z">
+        <w:pPrChange w:id="182" w:author="Lesley Bross" w:date="2020-10-05T14:51:00Z">
           <w:pPr>
             <w:numPr>
               <w:numId w:val="3"/>
@@ -8563,7 +8746,7 @@
           <w:tab w:val="left" w:pos="450"/>
         </w:tabs>
         <w:ind w:right="720"/>
-        <w:pPrChange w:id="160" w:author="Lesley Bross" w:date="2020-10-05T14:51:00Z">
+        <w:pPrChange w:id="183" w:author="Lesley Bross" w:date="2020-10-05T14:51:00Z">
           <w:pPr>
             <w:numPr>
               <w:numId w:val="3"/>
@@ -8972,7 +9155,7 @@
           <w:tab w:val="left" w:pos="450"/>
         </w:tabs>
         <w:ind w:right="720"/>
-        <w:pPrChange w:id="161" w:author="Lesley Bross" w:date="2020-10-05T14:51:00Z">
+        <w:pPrChange w:id="184" w:author="Lesley Bross" w:date="2020-10-05T14:51:00Z">
           <w:pPr>
             <w:numPr>
               <w:numId w:val="3"/>
@@ -9230,7 +9413,7 @@
           <w:tab w:val="left" w:pos="450"/>
         </w:tabs>
         <w:ind w:right="720"/>
-        <w:pPrChange w:id="162" w:author="Lesley Bross" w:date="2020-10-05T14:51:00Z">
+        <w:pPrChange w:id="185" w:author="Lesley Bross" w:date="2020-10-05T14:51:00Z">
           <w:pPr>
             <w:numPr>
               <w:numId w:val="3"/>
@@ -9483,7 +9666,7 @@
           <w:tab w:val="left" w:pos="450"/>
         </w:tabs>
         <w:ind w:right="720"/>
-        <w:pPrChange w:id="163" w:author="Lesley Bross" w:date="2020-10-05T14:51:00Z">
+        <w:pPrChange w:id="186" w:author="Lesley Bross" w:date="2020-10-05T14:51:00Z">
           <w:pPr>
             <w:numPr>
               <w:numId w:val="3"/>
@@ -9756,7 +9939,7 @@
               </w:tabs>
               <w:spacing w:before="120"/>
               <w:ind w:right="720"/>
-              <w:pPrChange w:id="164" w:author="Lesley Bross" w:date="2020-10-05T14:51:00Z">
+              <w:pPrChange w:id="187" w:author="Lesley Bross" w:date="2020-10-05T14:51:00Z">
                 <w:pPr>
                   <w:numPr>
                     <w:numId w:val="3"/>
@@ -10112,7 +10295,7 @@
                 <w:tab w:val="left" w:pos="342"/>
               </w:tabs>
               <w:ind w:left="691" w:right="720"/>
-              <w:pPrChange w:id="165" w:author="Lesley Bross" w:date="2020-10-05T15:01:00Z">
+              <w:pPrChange w:id="188" w:author="Lesley Bross" w:date="2020-10-13T10:54:00Z">
                 <w:pPr>
                   <w:numPr>
                     <w:numId w:val="3"/>
@@ -10129,7 +10312,7 @@
               <w:rPr>
                 <w:b/>
                 <w:noProof/>
-                <w:rPrChange w:id="166" w:author="Lesley Bross" w:date="2020-10-05T15:01:00Z">
+                <w:rPrChange w:id="189" w:author="Lesley Bross" w:date="2020-10-05T15:01:00Z">
                   <w:rPr>
                     <w:b/>
                     <w:bCs/>
@@ -10141,7 +10324,7 @@
             <w:r>
               <w:rPr>
                 <w:noProof/>
-                <w:rPrChange w:id="167" w:author="Lesley Bross" w:date="2020-10-05T15:01:00Z">
+                <w:rPrChange w:id="190" w:author="Lesley Bross" w:date="2020-10-05T15:01:00Z">
                   <w:rPr>
                     <w:b/>
                     <w:bCs/>
@@ -10156,21 +10339,23 @@
               </w:rPr>
               <w:t xml:space="preserve"> </w:t>
             </w:r>
-            <w:ins w:id="168" w:author="Lesley Bross" w:date="2020-10-05T14:35:00Z">
+            <w:ins w:id="191" w:author="Lesley Bross" w:date="2020-10-05T14:35:00Z">
               <w:r>
                 <w:rPr>
                   <w:noProof/>
                 </w:rPr>
-                <w:t xml:space="preserve">If your computer is on the Forest Service network, skip this step and proceed to step </w:t>
+                <w:t xml:space="preserve">If your computer is on the Forest Service network, </w:t>
               </w:r>
             </w:ins>
-            <w:ins w:id="169" w:author="Lesley Bross" w:date="2020-10-05T14:36:00Z">
+            <w:ins w:id="192" w:author="Lesley Bross" w:date="2020-10-13T10:54:00Z">
               <w:r>
                 <w:rPr>
                   <w:noProof/>
                 </w:rPr>
-                <w:t>27</w:t>
-              </w:r>
+                <w:t>consult Appendix 2 for alternate instructions on creating an ODBC connection to an internal Forest Service database</w:t>
+              </w:r>
+            </w:ins>
+            <w:ins w:id="193" w:author="Lesley Bross" w:date="2020-10-05T14:36:00Z">
               <w:r>
                 <w:rPr>
                   <w:noProof/>
@@ -10178,7 +10363,7 @@
                 <w:t xml:space="preserve">. Otherwise, </w:t>
               </w:r>
             </w:ins>
-            <w:ins w:id="170" w:author="Lesley Bross" w:date="2020-10-05T14:38:00Z">
+            <w:ins w:id="194" w:author="Lesley Bross" w:date="2020-10-05T14:38:00Z">
               <w:r>
                 <w:rPr>
                   <w:noProof/>
@@ -10186,7 +10371,7 @@
                 <w:t>n</w:t>
               </w:r>
             </w:ins>
-            <w:del w:id="171" w:author="Lesley Bross" w:date="2020-10-05T14:36:00Z">
+            <w:del w:id="195" w:author="Lesley Bross" w:date="2020-10-05T14:36:00Z">
               <w:r>
                 <w:rPr>
                   <w:noProof/>
@@ -10200,7 +10385,7 @@
               </w:rPr>
               <w:t>avigate to the c:\windows\</w:t>
             </w:r>
-            <w:del w:id="172" w:author="Lesley Bross" w:date="2020-10-05T14:39:00Z">
+            <w:del w:id="196" w:author="Lesley Bross" w:date="2020-10-05T14:39:00Z">
               <w:r>
                 <w:rPr>
                   <w:noProof/>
@@ -10208,7 +10393,7 @@
                 <w:delText xml:space="preserve">sysWOW64 </w:delText>
               </w:r>
             </w:del>
-            <w:ins w:id="173" w:author="Lesley Bross" w:date="2020-10-05T14:39:00Z">
+            <w:ins w:id="197" w:author="Lesley Bross" w:date="2020-10-05T14:39:00Z">
               <w:r>
                 <w:rPr>
                   <w:noProof/>
@@ -10744,6 +10929,7 @@
               <w:rPr>
                 <w:noProof/>
               </w:rPr>
+              <w:lastRenderedPageBreak/>
               <w:drawing>
                 <wp:inline distT="0" distB="0" distL="0" distR="0" wp14:anchorId="022ED6A9" wp14:editId="59EDB91B">
                   <wp:extent cx="3093718" cy="1844040"/>
@@ -11012,9 +11198,8 @@
       </w:tr>
     </w:tbl>
     <w:p>
-      <w:del w:id="174" w:author="Lesley Bross" w:date="2020-10-05T15:01:00Z">
-        <w:r>
-          <w:lastRenderedPageBreak/>
+      <w:del w:id="198" w:author="Lesley Bross" w:date="2020-10-05T15:01:00Z">
+        <w:r>
           <w:br w:type="page"/>
         </w:r>
       </w:del>
@@ -11470,7 +11655,7 @@
           <w:tab w:val="left" w:pos="990"/>
         </w:tabs>
         <w:ind w:right="720"/>
-        <w:pPrChange w:id="175" w:author="Lesley Bross" w:date="2020-10-05T14:51:00Z">
+        <w:pPrChange w:id="199" w:author="Lesley Bross" w:date="2020-10-05T14:51:00Z">
           <w:pPr>
             <w:numPr>
               <w:numId w:val="3"/>
@@ -11588,6 +11773,7 @@
         <w:rPr>
           <w:noProof/>
         </w:rPr>
+        <w:lastRenderedPageBreak/>
         <mc:AlternateContent>
           <mc:Choice Requires="wps">
             <w:drawing>
@@ -11748,7 +11934,6 @@
         <w:ind w:left="990" w:right="720"/>
       </w:pPr>
       <w:r>
-        <w:lastRenderedPageBreak/>
         <w:t>When the search finds the ODBC DSN string</w:t>
       </w:r>
       <w:r>
@@ -11942,7 +12127,7 @@
         </w:numPr>
         <w:spacing w:after="120"/>
         <w:contextualSpacing w:val="0"/>
-        <w:pPrChange w:id="176" w:author="Lesley Bross" w:date="2020-10-05T14:51:00Z">
+        <w:pPrChange w:id="200" w:author="Lesley Bross" w:date="2020-10-05T14:51:00Z">
           <w:pPr>
             <w:pStyle w:val="ListParagraph"/>
             <w:numPr>
@@ -11964,7 +12149,7 @@
         </w:rPr>
         <w:t xml:space="preserve">MS Office 2013 </w:t>
       </w:r>
-      <w:ins w:id="177" w:author="Lesley Bross" w:date="2020-10-05T14:44:00Z">
+      <w:ins w:id="201" w:author="Lesley Bross" w:date="2020-10-05T14:44:00Z">
         <w:r>
           <w:rPr>
             <w:b/>
@@ -11973,7 +12158,7 @@
           <w:t>64</w:t>
         </w:r>
       </w:ins>
-      <w:del w:id="178" w:author="Lesley Bross" w:date="2020-10-05T14:44:00Z">
+      <w:del w:id="202" w:author="Lesley Bross" w:date="2020-10-05T14:44:00Z">
         <w:r>
           <w:rPr>
             <w:b/>
@@ -11992,12 +12177,12 @@
       <w:r>
         <w:t xml:space="preserve"> Access_runtime_</w:t>
       </w:r>
-      <w:del w:id="179" w:author="Lesley Bross" w:date="2020-10-05T14:45:00Z">
+      <w:del w:id="203" w:author="Lesley Bross" w:date="2020-10-05T14:45:00Z">
         <w:r>
           <w:delText>x86</w:delText>
         </w:r>
       </w:del>
-      <w:ins w:id="180" w:author="Lesley Bross" w:date="2020-10-05T14:45:00Z">
+      <w:ins w:id="204" w:author="Lesley Bross" w:date="2020-10-05T14:45:00Z">
         <w:r>
           <w:t>x</w:t>
         </w:r>
@@ -12026,7 +12211,7 @@
       <w:r>
         <w:t xml:space="preserve"> via https://www.microsoft.com/en-us/download/details.aspx?id=39358</w:t>
       </w:r>
-      <w:del w:id="181" w:author="Lesley Bross" w:date="2020-10-05T15:07:00Z">
+      <w:del w:id="205" w:author="Lesley Bross" w:date="2020-10-05T15:07:00Z">
         <w:r>
           <w:delText xml:space="preserve"> </w:delText>
         </w:r>
@@ -12040,7 +12225,12 @@
       <w:r>
         <w:t>.</w:t>
       </w:r>
-      <w:ins w:id="182" w:author="Lesley Bross" w:date="2020-10-05T15:40:00Z">
+      <w:ins w:id="206" w:author="Lesley Bross" w:date="2020-10-12T14:58:00Z">
+        <w:r>
+          <w:t xml:space="preserve"> Forest service users should be able to find this component in the Software Center.</w:t>
+        </w:r>
+      </w:ins>
+      <w:ins w:id="207" w:author="Lesley Bross" w:date="2020-10-05T15:40:00Z">
         <w:r>
           <w:t xml:space="preserve"> </w:t>
         </w:r>
@@ -12054,7 +12244,7 @@
           <w:numId w:val="11"/>
         </w:numPr>
         <w:spacing w:before="240" w:after="120"/>
-        <w:pPrChange w:id="183" w:author="Lesley Bross" w:date="2020-10-05T14:51:00Z">
+        <w:pPrChange w:id="208" w:author="Lesley Bross" w:date="2020-10-05T14:51:00Z">
           <w:pPr>
             <w:pStyle w:val="ListParagraph"/>
             <w:numPr>
@@ -12068,12 +12258,12 @@
       <w:r>
         <w:t>Path Statement modification (essential if</w:t>
       </w:r>
-      <w:ins w:id="184" w:author="Lesley Bross" w:date="2020-10-05T15:40:00Z">
+      <w:ins w:id="209" w:author="Lesley Bross" w:date="2020-10-05T15:40:00Z">
         <w:r>
           <w:t xml:space="preserve"> </w:t>
         </w:r>
       </w:ins>
-      <w:del w:id="185" w:author="Lesley Bross" w:date="2020-10-05T15:40:00Z">
+      <w:del w:id="210" w:author="Lesley Bross" w:date="2020-10-05T15:40:00Z">
         <w:r>
           <w:delText xml:space="preserve">, as on Forest Service computers, </w:delText>
         </w:r>
@@ -12081,7 +12271,7 @@
       <w:r>
         <w:t xml:space="preserve">there are other versions of ORACLE installed). </w:t>
       </w:r>
-      <w:ins w:id="186" w:author="Lesley Bross" w:date="2020-10-05T15:40:00Z">
+      <w:ins w:id="211" w:author="Lesley Bross" w:date="2020-10-05T15:40:00Z">
         <w:r>
           <w:t>Forest service users can skip this step because they are not using ORACLE.</w:t>
         </w:r>
@@ -12108,7 +12298,7 @@
       <w:r>
         <w:t xml:space="preserve">Run a command prompt (CMD.EXE) with </w:t>
       </w:r>
-      <w:del w:id="187" w:author="Lesley Bross" w:date="2020-10-05T15:41:00Z">
+      <w:del w:id="212" w:author="Lesley Bross" w:date="2020-10-05T15:41:00Z">
         <w:r>
           <w:delText xml:space="preserve">elevated privileges or </w:delText>
         </w:r>
@@ -12116,12 +12306,12 @@
       <w:r>
         <w:t xml:space="preserve">admin </w:t>
       </w:r>
-      <w:del w:id="188" w:author="Lesley Bross" w:date="2020-10-05T15:41:00Z">
+      <w:del w:id="213" w:author="Lesley Bross" w:date="2020-10-05T15:41:00Z">
         <w:r>
           <w:delText xml:space="preserve">status </w:delText>
         </w:r>
       </w:del>
-      <w:ins w:id="189" w:author="Lesley Bross" w:date="2020-10-05T15:41:00Z">
+      <w:ins w:id="214" w:author="Lesley Bross" w:date="2020-10-05T15:41:00Z">
         <w:r>
           <w:t xml:space="preserve">access </w:t>
         </w:r>
@@ -12390,7 +12580,7 @@
           <w:tab w:val="left" w:pos="990"/>
         </w:tabs>
         <w:ind w:right="720"/>
-        <w:pPrChange w:id="190" w:author="Lesley Bross" w:date="2020-10-05T14:51:00Z">
+        <w:pPrChange w:id="215" w:author="Lesley Bross" w:date="2020-10-05T14:51:00Z">
           <w:pPr>
             <w:numPr>
               <w:numId w:val="3"/>
@@ -12426,7 +12616,7 @@
         </w:rPr>
         <w:t xml:space="preserve"> test</w:t>
       </w:r>
-      <w:ins w:id="191" w:author="Lesley Bross" w:date="2020-10-05T15:41:00Z">
+      <w:ins w:id="216" w:author="Lesley Bross" w:date="2020-10-05T15:41:00Z">
         <w:r>
           <w:rPr>
             <w:b/>
@@ -13347,7 +13537,7 @@
         <w:tblLook w:val="04A0" w:firstRow="1" w:lastRow="0" w:firstColumn="1" w:lastColumn="0" w:noHBand="0" w:noVBand="1"/>
       </w:tblPr>
       <w:tblGrid>
-        <w:gridCol w:w="9989"/>
+        <w:gridCol w:w="10056"/>
       </w:tblGrid>
       <w:tr>
         <w:tc>
@@ -13364,7 +13554,7 @@
                 <w:tab w:val="left" w:pos="432"/>
               </w:tabs>
               <w:ind w:right="720"/>
-              <w:pPrChange w:id="192" w:author="Lesley Bross" w:date="2020-10-05T14:51:00Z">
+              <w:pPrChange w:id="217" w:author="Lesley Bross" w:date="2020-10-05T14:51:00Z">
                 <w:pPr>
                   <w:numPr>
                     <w:numId w:val="3"/>
@@ -13527,7 +13717,7 @@
               </w:tabs>
               <w:spacing w:before="120" w:after="120"/>
               <w:ind w:right="720"/>
-              <w:pPrChange w:id="193" w:author="Lesley Bross" w:date="2020-10-05T15:42:00Z">
+              <w:pPrChange w:id="218" w:author="Lesley Bross" w:date="2020-10-05T15:42:00Z">
                 <w:pPr>
                   <w:numPr>
                     <w:numId w:val="3"/>
@@ -13543,12 +13733,12 @@
             <w:r>
               <w:t xml:space="preserve">Navigate to the directory containing Rscript.exe on your computer. Be sure to select the </w:t>
             </w:r>
-            <w:del w:id="194" w:author="Lesley Bross" w:date="2020-10-05T15:42:00Z">
+            <w:del w:id="219" w:author="Lesley Bross" w:date="2020-10-05T15:42:00Z">
               <w:r>
                 <w:delText xml:space="preserve">32 </w:delText>
               </w:r>
             </w:del>
-            <w:ins w:id="195" w:author="Lesley Bross" w:date="2020-10-05T15:42:00Z">
+            <w:ins w:id="220" w:author="Lesley Bross" w:date="2020-10-05T15:42:00Z">
               <w:r>
                 <w:t xml:space="preserve">64 </w:t>
               </w:r>
@@ -13564,12 +13754,12 @@
             <w:r>
               <w:t xml:space="preserve">, which is stored in the </w:t>
             </w:r>
-            <w:del w:id="196" w:author="Lesley Bross" w:date="2020-10-05T15:42:00Z">
+            <w:del w:id="221" w:author="Lesley Bross" w:date="2020-10-05T15:42:00Z">
               <w:r>
                 <w:delText xml:space="preserve">i386 </w:delText>
               </w:r>
             </w:del>
-            <w:ins w:id="197" w:author="Lesley Bross" w:date="2020-10-05T15:42:00Z">
+            <w:ins w:id="222" w:author="Lesley Bross" w:date="2020-10-05T15:42:00Z">
               <w:r>
                 <w:t xml:space="preserve">x64 </w:t>
               </w:r>
@@ -13585,12 +13775,12 @@
             <w:r>
               <w:t xml:space="preserve"> script file (10_1_</w:t>
             </w:r>
-            <w:ins w:id="198" w:author="Lesley Bross" w:date="2020-10-05T15:43:00Z">
+            <w:ins w:id="223" w:author="Lesley Bross" w:date="2020-10-05T15:43:00Z">
               <w:r>
                 <w:t>5</w:t>
               </w:r>
             </w:ins>
-            <w:del w:id="199" w:author="Lesley Bross" w:date="2020-10-05T15:43:00Z">
+            <w:del w:id="224" w:author="Lesley Bross" w:date="2020-10-05T15:43:00Z">
               <w:r>
                 <w:delText>4</w:delText>
               </w:r>
@@ -13601,12 +13791,12 @@
             <w:r>
               <w:t>C:\Program Files</w:t>
             </w:r>
-            <w:del w:id="200" w:author="Lesley Bross" w:date="2020-10-05T15:44:00Z">
+            <w:del w:id="225" w:author="Lesley Bross" w:date="2020-10-05T15:44:00Z">
               <w:r>
                 <w:delText xml:space="preserve"> </w:delText>
               </w:r>
             </w:del>
-            <w:del w:id="201" w:author="Lesley Bross" w:date="2020-10-05T15:43:00Z">
+            <w:del w:id="226" w:author="Lesley Bross" w:date="2020-10-05T15:43:00Z">
               <w:r>
                 <w:delText>(x86)</w:delText>
               </w:r>
@@ -13622,12 +13812,12 @@
             <w:r>
               <w:t xml:space="preserve"> 5.8.</w:t>
             </w:r>
-            <w:ins w:id="202" w:author="Lesley Bross" w:date="2020-10-05T15:44:00Z">
+            <w:ins w:id="227" w:author="Lesley Bross" w:date="2020-10-05T15:44:00Z">
               <w:r>
                 <w:t>9</w:t>
               </w:r>
             </w:ins>
-            <w:del w:id="203" w:author="Lesley Bross" w:date="2020-10-05T15:44:00Z">
+            <w:del w:id="228" w:author="Lesley Bross" w:date="2020-10-05T15:44:00Z">
               <w:r>
                 <w:delText>8</w:delText>
               </w:r>
@@ -13669,13 +13859,235 @@
               <mc:AlternateContent>
                 <mc:Choice Requires="wps">
                   <w:drawing>
+                    <wp:anchor distT="0" distB="0" distL="114300" distR="114300" simplePos="0" relativeHeight="251766784" behindDoc="0" locked="0" layoutInCell="1" allowOverlap="1" wp14:anchorId="3A96F546" wp14:editId="4C4C624F">
+                      <wp:simplePos x="0" y="0"/>
+                      <wp:positionH relativeFrom="column">
+                        <wp:posOffset>2026920</wp:posOffset>
+                      </wp:positionH>
+                      <wp:positionV relativeFrom="paragraph">
+                        <wp:posOffset>218440</wp:posOffset>
+                      </wp:positionV>
+                      <wp:extent cx="777240" cy="304800"/>
+                      <wp:effectExtent l="0" t="0" r="22860" b="19050"/>
+                      <wp:wrapNone/>
+                      <wp:docPr id="285" name="Oval 86"/>
+                      <wp:cNvGraphicFramePr>
+                        <a:graphicFrameLocks xmlns:a="http://schemas.openxmlformats.org/drawingml/2006/main"/>
+                      </wp:cNvGraphicFramePr>
+                      <a:graphic xmlns:a="http://schemas.openxmlformats.org/drawingml/2006/main">
+                        <a:graphicData uri="http://schemas.microsoft.com/office/word/2010/wordprocessingShape">
+                          <wps:wsp>
+                            <wps:cNvSpPr>
+                              <a:spLocks noChangeArrowheads="1"/>
+                            </wps:cNvSpPr>
+                            <wps:spPr bwMode="auto">
+                              <a:xfrm>
+                                <a:off x="0" y="0"/>
+                                <a:ext cx="777240" cy="304800"/>
+                              </a:xfrm>
+                              <a:prstGeom prst="ellipse">
+                                <a:avLst/>
+                              </a:prstGeom>
+                              <a:solidFill>
+                                <a:srgbClr val="FFFFFF">
+                                  <a:alpha val="0"/>
+                                </a:srgbClr>
+                              </a:solidFill>
+                              <a:ln w="25400">
+                                <a:solidFill>
+                                  <a:srgbClr val="FF0000"/>
+                                </a:solidFill>
+                                <a:round/>
+                                <a:headEnd/>
+                                <a:tailEnd/>
+                              </a:ln>
+                            </wps:spPr>
+                            <wps:bodyPr rot="0" vert="horz" wrap="square" lIns="91440" tIns="45720" rIns="91440" bIns="45720" anchor="t" anchorCtr="0" upright="1">
+                              <a:noAutofit/>
+                            </wps:bodyPr>
+                          </wps:wsp>
+                        </a:graphicData>
+                      </a:graphic>
+                      <wp14:sizeRelH relativeFrom="page">
+                        <wp14:pctWidth>0</wp14:pctWidth>
+                      </wp14:sizeRelH>
+                      <wp14:sizeRelV relativeFrom="page">
+                        <wp14:pctHeight>0</wp14:pctHeight>
+                      </wp14:sizeRelV>
+                    </wp:anchor>
+                  </w:drawing>
+                </mc:Choice>
+                <mc:Fallback>
+                  <w:pict>
+                    <v:oval w14:anchorId="19489925" id="Oval 86" o:spid="_x0000_s1026" style="position:absolute;margin-left:159.6pt;margin-top:17.2pt;width:61.2pt;height:24pt;z-index:251766784;visibility:visible;mso-wrap-style:square;mso-width-percent:0;mso-height-percent:0;mso-wrap-distance-left:9pt;mso-wrap-distance-top:0;mso-wrap-distance-right:9pt;mso-wrap-distance-bottom:0;mso-position-horizontal:absolute;mso-position-horizontal-relative:text;mso-position-vertical:absolute;mso-position-vertical-relative:text;mso-width-percent:0;mso-height-percent:0;mso-width-relative:page;mso-height-relative:page;v-text-anchor:top" o:gfxdata="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" strokecolor="red" strokeweight="2pt">
+                      <v:fill opacity="0"/>
+                    </v:oval>
+                  </w:pict>
+                </mc:Fallback>
+              </mc:AlternateContent>
+            </w:r>
+            <w:r>
+              <w:rPr>
+                <w:noProof/>
+              </w:rPr>
+              <mc:AlternateContent>
+                <mc:Choice Requires="wps">
+                  <w:drawing>
+                    <wp:anchor distT="0" distB="0" distL="114300" distR="114300" simplePos="0" relativeHeight="251768832" behindDoc="0" locked="0" layoutInCell="1" allowOverlap="1" wp14:anchorId="3A96F546" wp14:editId="4C4C624F">
+                      <wp:simplePos x="0" y="0"/>
+                      <wp:positionH relativeFrom="column">
+                        <wp:posOffset>182880</wp:posOffset>
+                      </wp:positionH>
+                      <wp:positionV relativeFrom="paragraph">
+                        <wp:posOffset>241300</wp:posOffset>
+                      </wp:positionV>
+                      <wp:extent cx="678180" cy="304800"/>
+                      <wp:effectExtent l="0" t="0" r="26670" b="19050"/>
+                      <wp:wrapNone/>
+                      <wp:docPr id="287" name="Oval 86"/>
+                      <wp:cNvGraphicFramePr>
+                        <a:graphicFrameLocks xmlns:a="http://schemas.openxmlformats.org/drawingml/2006/main"/>
+                      </wp:cNvGraphicFramePr>
+                      <a:graphic xmlns:a="http://schemas.openxmlformats.org/drawingml/2006/main">
+                        <a:graphicData uri="http://schemas.microsoft.com/office/word/2010/wordprocessingShape">
+                          <wps:wsp>
+                            <wps:cNvSpPr>
+                              <a:spLocks noChangeArrowheads="1"/>
+                            </wps:cNvSpPr>
+                            <wps:spPr bwMode="auto">
+                              <a:xfrm>
+                                <a:off x="0" y="0"/>
+                                <a:ext cx="678180" cy="304800"/>
+                              </a:xfrm>
+                              <a:prstGeom prst="ellipse">
+                                <a:avLst/>
+                              </a:prstGeom>
+                              <a:solidFill>
+                                <a:srgbClr val="FFFFFF">
+                                  <a:alpha val="0"/>
+                                </a:srgbClr>
+                              </a:solidFill>
+                              <a:ln w="25400">
+                                <a:solidFill>
+                                  <a:srgbClr val="FF0000"/>
+                                </a:solidFill>
+                                <a:round/>
+                                <a:headEnd/>
+                                <a:tailEnd/>
+                              </a:ln>
+                            </wps:spPr>
+                            <wps:bodyPr rot="0" vert="horz" wrap="square" lIns="91440" tIns="45720" rIns="91440" bIns="45720" anchor="t" anchorCtr="0" upright="1">
+                              <a:noAutofit/>
+                            </wps:bodyPr>
+                          </wps:wsp>
+                        </a:graphicData>
+                      </a:graphic>
+                      <wp14:sizeRelH relativeFrom="page">
+                        <wp14:pctWidth>0</wp14:pctWidth>
+                      </wp14:sizeRelH>
+                      <wp14:sizeRelV relativeFrom="page">
+                        <wp14:pctHeight>0</wp14:pctHeight>
+                      </wp14:sizeRelV>
+                    </wp:anchor>
+                  </w:drawing>
+                </mc:Choice>
+                <mc:Fallback>
+                  <w:pict>
+                    <v:oval w14:anchorId="73BB0AF1" id="Oval 86" o:spid="_x0000_s1026" style="position:absolute;margin-left:14.4pt;margin-top:19pt;width:53.4pt;height:24pt;z-index:251768832;visibility:visible;mso-wrap-style:square;mso-width-percent:0;mso-height-percent:0;mso-wrap-distance-left:9pt;mso-wrap-distance-top:0;mso-wrap-distance-right:9pt;mso-wrap-distance-bottom:0;mso-position-horizontal:absolute;mso-position-horizontal-relative:text;mso-position-vertical:absolute;mso-position-vertical-relative:text;mso-width-percent:0;mso-height-percent:0;mso-width-relative:page;mso-height-relative:page;v-text-anchor:top" o:gfxdata="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" strokecolor="red" strokeweight="2pt">
+                      <v:fill opacity="0"/>
+                    </v:oval>
+                  </w:pict>
+                </mc:Fallback>
+              </mc:AlternateContent>
+            </w:r>
+            <w:r>
+              <w:rPr>
+                <w:noProof/>
+              </w:rPr>
+              <mc:AlternateContent>
+                <mc:Choice Requires="wps">
+                  <w:drawing>
+                    <wp:anchor distT="0" distB="0" distL="114300" distR="114300" simplePos="0" relativeHeight="251762688" behindDoc="0" locked="0" layoutInCell="1" allowOverlap="1" wp14:anchorId="4F852D5B" wp14:editId="4329D5AC">
+                      <wp:simplePos x="0" y="0"/>
+                      <wp:positionH relativeFrom="column">
+                        <wp:posOffset>68580</wp:posOffset>
+                      </wp:positionH>
+                      <wp:positionV relativeFrom="paragraph">
+                        <wp:posOffset>2740660</wp:posOffset>
+                      </wp:positionV>
+                      <wp:extent cx="3413760" cy="281940"/>
+                      <wp:effectExtent l="0" t="0" r="15240" b="22860"/>
+                      <wp:wrapNone/>
+                      <wp:docPr id="282" name="Oval 86"/>
+                      <wp:cNvGraphicFramePr>
+                        <a:graphicFrameLocks xmlns:a="http://schemas.openxmlformats.org/drawingml/2006/main"/>
+                      </wp:cNvGraphicFramePr>
+                      <a:graphic xmlns:a="http://schemas.openxmlformats.org/drawingml/2006/main">
+                        <a:graphicData uri="http://schemas.microsoft.com/office/word/2010/wordprocessingShape">
+                          <wps:wsp>
+                            <wps:cNvSpPr>
+                              <a:spLocks noChangeArrowheads="1"/>
+                            </wps:cNvSpPr>
+                            <wps:spPr bwMode="auto">
+                              <a:xfrm>
+                                <a:off x="0" y="0"/>
+                                <a:ext cx="3413760" cy="281940"/>
+                              </a:xfrm>
+                              <a:prstGeom prst="ellipse">
+                                <a:avLst/>
+                              </a:prstGeom>
+                              <a:solidFill>
+                                <a:srgbClr val="FFFFFF">
+                                  <a:alpha val="0"/>
+                                </a:srgbClr>
+                              </a:solidFill>
+                              <a:ln w="25400">
+                                <a:solidFill>
+                                  <a:srgbClr val="FF0000"/>
+                                </a:solidFill>
+                                <a:round/>
+                                <a:headEnd/>
+                                <a:tailEnd/>
+                              </a:ln>
+                            </wps:spPr>
+                            <wps:bodyPr rot="0" vert="horz" wrap="square" lIns="91440" tIns="45720" rIns="91440" bIns="45720" anchor="t" anchorCtr="0" upright="1">
+                              <a:noAutofit/>
+                            </wps:bodyPr>
+                          </wps:wsp>
+                        </a:graphicData>
+                      </a:graphic>
+                      <wp14:sizeRelH relativeFrom="page">
+                        <wp14:pctWidth>0</wp14:pctWidth>
+                      </wp14:sizeRelH>
+                      <wp14:sizeRelV relativeFrom="page">
+                        <wp14:pctHeight>0</wp14:pctHeight>
+                      </wp14:sizeRelV>
+                    </wp:anchor>
+                  </w:drawing>
+                </mc:Choice>
+                <mc:Fallback>
+                  <w:pict>
+                    <v:oval w14:anchorId="36B0687E" id="Oval 86" o:spid="_x0000_s1026" style="position:absolute;margin-left:5.4pt;margin-top:215.8pt;width:268.8pt;height:22.2pt;z-index:251762688;visibility:visible;mso-wrap-style:square;mso-width-percent:0;mso-height-percent:0;mso-wrap-distance-left:9pt;mso-wrap-distance-top:0;mso-wrap-distance-right:9pt;mso-wrap-distance-bottom:0;mso-position-horizontal:absolute;mso-position-horizontal-relative:text;mso-position-vertical:absolute;mso-position-vertical-relative:text;mso-width-percent:0;mso-height-percent:0;mso-width-relative:page;mso-height-relative:page;v-text-anchor:top" o:gfxdata="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" strokecolor="red" strokeweight="2pt">
+                      <v:fill opacity="0"/>
+                    </v:oval>
+                  </w:pict>
+                </mc:Fallback>
+              </mc:AlternateContent>
+            </w:r>
+            <w:r>
+              <w:rPr>
+                <w:noProof/>
+              </w:rPr>
+              <mc:AlternateContent>
+                <mc:Choice Requires="wps">
+                  <w:drawing>
                     <wp:anchor distT="0" distB="0" distL="114300" distR="114300" simplePos="0" relativeHeight="251764736" behindDoc="0" locked="0" layoutInCell="1" allowOverlap="1" wp14:anchorId="22DC666B" wp14:editId="7C51EBC3">
                       <wp:simplePos x="0" y="0"/>
                       <wp:positionH relativeFrom="column">
-                        <wp:posOffset>800100</wp:posOffset>
+                        <wp:posOffset>106680</wp:posOffset>
                       </wp:positionH>
                       <wp:positionV relativeFrom="paragraph">
-                        <wp:posOffset>2032000</wp:posOffset>
+                        <wp:posOffset>3121660</wp:posOffset>
                       </wp:positionV>
                       <wp:extent cx="3413760" cy="335280"/>
                       <wp:effectExtent l="0" t="0" r="15240" b="26670"/>
@@ -13727,277 +14139,106 @@
                     </wp:anchor>
                   </w:drawing>
                 </mc:Choice>
-                <mc:Fallback xmlns:w16cid="http://schemas.microsoft.com/office/word/2016/wordml/cid" xmlns:am3d="http://schemas.microsoft.com/office/drawing/2017/model3d" xmlns:aink="http://schemas.microsoft.com/office/drawing/2016/ink" xmlns:cx8="http://schemas.microsoft.com/office/drawing/2016/5/14/chartex" xmlns:cx7="http://schemas.microsoft.com/office/drawing/2016/5/13/chartex" xmlns:cx6="http://schemas.microsoft.com/office/drawing/2016/5/12/chartex" xmlns:cx5="http://schemas.microsoft.com/office/drawing/2016/5/11/chartex" xmlns:cx4="http://schemas.microsoft.com/office/drawing/2016/5/10/chartex" xmlns:cx3="http://schemas.microsoft.com/office/drawing/2016/5/9/chartex" xmlns:cx2="http://schemas.microsoft.com/office/drawing/2015/10/21/chartex">
+                <mc:Fallback>
                   <w:pict>
-                    <v:oval w14:anchorId="0B02EF57" id="Oval 86" o:spid="_x0000_s1026" style="position:absolute;margin-left:63pt;margin-top:160pt;width:268.8pt;height:26.4pt;z-index:251764736;visibility:visible;mso-wrap-style:square;mso-width-percent:0;mso-height-percent:0;mso-wrap-distance-left:9pt;mso-wrap-distance-top:0;mso-wrap-distance-right:9pt;mso-wrap-distance-bottom:0;mso-position-horizontal:absolute;mso-position-horizontal-relative:text;mso-position-vertical:absolute;mso-position-vertical-relative:text;mso-width-percent:0;mso-height-percent:0;mso-width-relative:page;mso-height-relative:page;v-text-anchor:top" o:gfxdata="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" strokecolor="red" strokeweight="2pt">
+                    <v:oval w14:anchorId="2B7151C4" id="Oval 86" o:spid="_x0000_s1026" style="position:absolute;margin-left:8.4pt;margin-top:245.8pt;width:268.8pt;height:26.4pt;z-index:251764736;visibility:visible;mso-wrap-style:square;mso-width-percent:0;mso-height-percent:0;mso-wrap-distance-left:9pt;mso-wrap-distance-top:0;mso-wrap-distance-right:9pt;mso-wrap-distance-bottom:0;mso-position-horizontal:absolute;mso-position-horizontal-relative:text;mso-position-vertical:absolute;mso-position-vertical-relative:text;mso-width-percent:0;mso-height-percent:0;mso-width-relative:page;mso-height-relative:page;v-text-anchor:top" o:gfxdata="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" strokecolor="red" strokeweight="2pt">
                       <v:fill opacity="0"/>
                     </v:oval>
                   </w:pict>
                 </mc:Fallback>
               </mc:AlternateContent>
             </w:r>
-            <w:r>
-              <w:rPr>
-                <w:noProof/>
-              </w:rPr>
-              <mc:AlternateContent>
-                <mc:Choice Requires="wps">
-                  <w:drawing>
-                    <wp:anchor distT="0" distB="0" distL="114300" distR="114300" simplePos="0" relativeHeight="251762688" behindDoc="0" locked="0" layoutInCell="1" allowOverlap="1" wp14:anchorId="4F852D5B" wp14:editId="4329D5AC">
-                      <wp:simplePos x="0" y="0"/>
-                      <wp:positionH relativeFrom="column">
-                        <wp:posOffset>815340</wp:posOffset>
-                      </wp:positionH>
-                      <wp:positionV relativeFrom="paragraph">
-                        <wp:posOffset>1780540</wp:posOffset>
-                      </wp:positionV>
-                      <wp:extent cx="3413760" cy="281940"/>
-                      <wp:effectExtent l="0" t="0" r="15240" b="22860"/>
-                      <wp:wrapNone/>
-                      <wp:docPr id="282" name="Oval 86"/>
-                      <wp:cNvGraphicFramePr>
-                        <a:graphicFrameLocks xmlns:a="http://schemas.openxmlformats.org/drawingml/2006/main"/>
-                      </wp:cNvGraphicFramePr>
-                      <a:graphic xmlns:a="http://schemas.openxmlformats.org/drawingml/2006/main">
-                        <a:graphicData uri="http://schemas.microsoft.com/office/word/2010/wordprocessingShape">
-                          <wps:wsp>
-                            <wps:cNvSpPr>
-                              <a:spLocks noChangeArrowheads="1"/>
-                            </wps:cNvSpPr>
-                            <wps:spPr bwMode="auto">
-                              <a:xfrm>
-                                <a:off x="0" y="0"/>
-                                <a:ext cx="3413760" cy="281940"/>
-                              </a:xfrm>
-                              <a:prstGeom prst="ellipse">
-                                <a:avLst/>
-                              </a:prstGeom>
-                              <a:solidFill>
-                                <a:srgbClr val="FFFFFF">
-                                  <a:alpha val="0"/>
-                                </a:srgbClr>
-                              </a:solidFill>
-                              <a:ln w="25400">
-                                <a:solidFill>
-                                  <a:srgbClr val="FF0000"/>
-                                </a:solidFill>
-                                <a:round/>
-                                <a:headEnd/>
-                                <a:tailEnd/>
-                              </a:ln>
-                            </wps:spPr>
-                            <wps:bodyPr rot="0" vert="horz" wrap="square" lIns="91440" tIns="45720" rIns="91440" bIns="45720" anchor="t" anchorCtr="0" upright="1">
-                              <a:noAutofit/>
-                            </wps:bodyPr>
-                          </wps:wsp>
-                        </a:graphicData>
-                      </a:graphic>
-                      <wp14:sizeRelH relativeFrom="page">
-                        <wp14:pctWidth>0</wp14:pctWidth>
-                      </wp14:sizeRelH>
-                      <wp14:sizeRelV relativeFrom="page">
-                        <wp14:pctHeight>0</wp14:pctHeight>
-                      </wp14:sizeRelV>
-                    </wp:anchor>
-                  </w:drawing>
-                </mc:Choice>
-                <mc:Fallback xmlns:w16cid="http://schemas.microsoft.com/office/word/2016/wordml/cid" xmlns:am3d="http://schemas.microsoft.com/office/drawing/2017/model3d" xmlns:aink="http://schemas.microsoft.com/office/drawing/2016/ink" xmlns:cx8="http://schemas.microsoft.com/office/drawing/2016/5/14/chartex" xmlns:cx7="http://schemas.microsoft.com/office/drawing/2016/5/13/chartex" xmlns:cx6="http://schemas.microsoft.com/office/drawing/2016/5/12/chartex" xmlns:cx5="http://schemas.microsoft.com/office/drawing/2016/5/11/chartex" xmlns:cx4="http://schemas.microsoft.com/office/drawing/2016/5/10/chartex" xmlns:cx3="http://schemas.microsoft.com/office/drawing/2016/5/9/chartex" xmlns:cx2="http://schemas.microsoft.com/office/drawing/2015/10/21/chartex">
-                  <w:pict>
-                    <v:oval w14:anchorId="7401D07D" id="Oval 86" o:spid="_x0000_s1026" style="position:absolute;margin-left:64.2pt;margin-top:140.2pt;width:268.8pt;height:22.2pt;z-index:251762688;visibility:visible;mso-wrap-style:square;mso-width-percent:0;mso-height-percent:0;mso-wrap-distance-left:9pt;mso-wrap-distance-top:0;mso-wrap-distance-right:9pt;mso-wrap-distance-bottom:0;mso-position-horizontal:absolute;mso-position-horizontal-relative:text;mso-position-vertical:absolute;mso-position-vertical-relative:text;mso-width-percent:0;mso-height-percent:0;mso-width-relative:page;mso-height-relative:page;v-text-anchor:top" o:gfxdata="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" strokecolor="red" strokeweight="2pt">
-                      <v:fill opacity="0"/>
-                    </v:oval>
-                  </w:pict>
-                </mc:Fallback>
-              </mc:AlternateContent>
-            </w:r>
-            <w:r>
-              <w:rPr>
-                <w:noProof/>
-              </w:rPr>
-              <mc:AlternateContent>
-                <mc:Choice Requires="wps">
-                  <w:drawing>
-                    <wp:anchor distT="0" distB="0" distL="114300" distR="114300" simplePos="0" relativeHeight="251766784" behindDoc="0" locked="0" layoutInCell="1" allowOverlap="1" wp14:anchorId="3A96F546" wp14:editId="4C4C624F">
-                      <wp:simplePos x="0" y="0"/>
-                      <wp:positionH relativeFrom="column">
-                        <wp:posOffset>1996440</wp:posOffset>
-                      </wp:positionH>
-                      <wp:positionV relativeFrom="paragraph">
-                        <wp:posOffset>203200</wp:posOffset>
-                      </wp:positionV>
-                      <wp:extent cx="777240" cy="304800"/>
-                      <wp:effectExtent l="0" t="0" r="22860" b="19050"/>
-                      <wp:wrapNone/>
-                      <wp:docPr id="285" name="Oval 86"/>
-                      <wp:cNvGraphicFramePr>
-                        <a:graphicFrameLocks xmlns:a="http://schemas.openxmlformats.org/drawingml/2006/main"/>
-                      </wp:cNvGraphicFramePr>
-                      <a:graphic xmlns:a="http://schemas.openxmlformats.org/drawingml/2006/main">
-                        <a:graphicData uri="http://schemas.microsoft.com/office/word/2010/wordprocessingShape">
-                          <wps:wsp>
-                            <wps:cNvSpPr>
-                              <a:spLocks noChangeArrowheads="1"/>
-                            </wps:cNvSpPr>
-                            <wps:spPr bwMode="auto">
-                              <a:xfrm>
-                                <a:off x="0" y="0"/>
-                                <a:ext cx="777240" cy="304800"/>
-                              </a:xfrm>
-                              <a:prstGeom prst="ellipse">
-                                <a:avLst/>
-                              </a:prstGeom>
-                              <a:solidFill>
-                                <a:srgbClr val="FFFFFF">
-                                  <a:alpha val="0"/>
-                                </a:srgbClr>
-                              </a:solidFill>
-                              <a:ln w="25400">
-                                <a:solidFill>
-                                  <a:srgbClr val="FF0000"/>
-                                </a:solidFill>
-                                <a:round/>
-                                <a:headEnd/>
-                                <a:tailEnd/>
-                              </a:ln>
-                            </wps:spPr>
-                            <wps:bodyPr rot="0" vert="horz" wrap="square" lIns="91440" tIns="45720" rIns="91440" bIns="45720" anchor="t" anchorCtr="0" upright="1">
-                              <a:noAutofit/>
-                            </wps:bodyPr>
-                          </wps:wsp>
-                        </a:graphicData>
-                      </a:graphic>
-                      <wp14:sizeRelH relativeFrom="page">
-                        <wp14:pctWidth>0</wp14:pctWidth>
-                      </wp14:sizeRelH>
-                      <wp14:sizeRelV relativeFrom="page">
-                        <wp14:pctHeight>0</wp14:pctHeight>
-                      </wp14:sizeRelV>
-                    </wp:anchor>
-                  </w:drawing>
-                </mc:Choice>
-                <mc:Fallback xmlns:w16cid="http://schemas.microsoft.com/office/word/2016/wordml/cid" xmlns:am3d="http://schemas.microsoft.com/office/drawing/2017/model3d" xmlns:aink="http://schemas.microsoft.com/office/drawing/2016/ink" xmlns:cx8="http://schemas.microsoft.com/office/drawing/2016/5/14/chartex" xmlns:cx7="http://schemas.microsoft.com/office/drawing/2016/5/13/chartex" xmlns:cx6="http://schemas.microsoft.com/office/drawing/2016/5/12/chartex" xmlns:cx5="http://schemas.microsoft.com/office/drawing/2016/5/11/chartex" xmlns:cx4="http://schemas.microsoft.com/office/drawing/2016/5/10/chartex" xmlns:cx3="http://schemas.microsoft.com/office/drawing/2016/5/9/chartex" xmlns:cx2="http://schemas.microsoft.com/office/drawing/2015/10/21/chartex">
-                  <w:pict>
-                    <v:oval w14:anchorId="0789695C" id="Oval 86" o:spid="_x0000_s1026" style="position:absolute;margin-left:157.2pt;margin-top:16pt;width:61.2pt;height:24pt;z-index:251766784;visibility:visible;mso-wrap-style:square;mso-width-percent:0;mso-height-percent:0;mso-wrap-distance-left:9pt;mso-wrap-distance-top:0;mso-wrap-distance-right:9pt;mso-wrap-distance-bottom:0;mso-position-horizontal:absolute;mso-position-horizontal-relative:text;mso-position-vertical:absolute;mso-position-vertical-relative:text;mso-width-percent:0;mso-height-percent:0;mso-width-relative:page;mso-height-relative:page;v-text-anchor:top" o:gfxdata="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" strokecolor="red" strokeweight="2pt">
-                      <v:fill opacity="0"/>
-                    </v:oval>
-                  </w:pict>
-                </mc:Fallback>
-              </mc:AlternateContent>
-            </w:r>
-            <w:r>
-              <w:rPr>
-                <w:noProof/>
-              </w:rPr>
-              <mc:AlternateContent>
-                <mc:Choice Requires="wps">
-                  <w:drawing>
-                    <wp:anchor distT="0" distB="0" distL="114300" distR="114300" simplePos="0" relativeHeight="251768832" behindDoc="0" locked="0" layoutInCell="1" allowOverlap="1" wp14:anchorId="3A96F546" wp14:editId="4C4C624F">
-                      <wp:simplePos x="0" y="0"/>
-                      <wp:positionH relativeFrom="column">
-                        <wp:posOffset>914400</wp:posOffset>
-                      </wp:positionH>
-                      <wp:positionV relativeFrom="paragraph">
-                        <wp:posOffset>203200</wp:posOffset>
-                      </wp:positionV>
-                      <wp:extent cx="678180" cy="304800"/>
-                      <wp:effectExtent l="0" t="0" r="26670" b="19050"/>
-                      <wp:wrapNone/>
-                      <wp:docPr id="287" name="Oval 86"/>
-                      <wp:cNvGraphicFramePr>
-                        <a:graphicFrameLocks xmlns:a="http://schemas.openxmlformats.org/drawingml/2006/main"/>
-                      </wp:cNvGraphicFramePr>
-                      <a:graphic xmlns:a="http://schemas.openxmlformats.org/drawingml/2006/main">
-                        <a:graphicData uri="http://schemas.microsoft.com/office/word/2010/wordprocessingShape">
-                          <wps:wsp>
-                            <wps:cNvSpPr>
-                              <a:spLocks noChangeArrowheads="1"/>
-                            </wps:cNvSpPr>
-                            <wps:spPr bwMode="auto">
-                              <a:xfrm>
-                                <a:off x="0" y="0"/>
-                                <a:ext cx="678180" cy="304800"/>
-                              </a:xfrm>
-                              <a:prstGeom prst="ellipse">
-                                <a:avLst/>
-                              </a:prstGeom>
-                              <a:solidFill>
-                                <a:srgbClr val="FFFFFF">
-                                  <a:alpha val="0"/>
-                                </a:srgbClr>
-                              </a:solidFill>
-                              <a:ln w="25400">
-                                <a:solidFill>
-                                  <a:srgbClr val="FF0000"/>
-                                </a:solidFill>
-                                <a:round/>
-                                <a:headEnd/>
-                                <a:tailEnd/>
-                              </a:ln>
-                            </wps:spPr>
-                            <wps:bodyPr rot="0" vert="horz" wrap="square" lIns="91440" tIns="45720" rIns="91440" bIns="45720" anchor="t" anchorCtr="0" upright="1">
-                              <a:noAutofit/>
-                            </wps:bodyPr>
-                          </wps:wsp>
-                        </a:graphicData>
-                      </a:graphic>
-                      <wp14:sizeRelH relativeFrom="page">
-                        <wp14:pctWidth>0</wp14:pctWidth>
-                      </wp14:sizeRelH>
-                      <wp14:sizeRelV relativeFrom="page">
-                        <wp14:pctHeight>0</wp14:pctHeight>
-                      </wp14:sizeRelV>
-                    </wp:anchor>
-                  </w:drawing>
-                </mc:Choice>
-                <mc:Fallback xmlns:w16cid="http://schemas.microsoft.com/office/word/2016/wordml/cid" xmlns:am3d="http://schemas.microsoft.com/office/drawing/2017/model3d" xmlns:aink="http://schemas.microsoft.com/office/drawing/2016/ink" xmlns:cx8="http://schemas.microsoft.com/office/drawing/2016/5/14/chartex" xmlns:cx7="http://schemas.microsoft.com/office/drawing/2016/5/13/chartex" xmlns:cx6="http://schemas.microsoft.com/office/drawing/2016/5/12/chartex" xmlns:cx5="http://schemas.microsoft.com/office/drawing/2016/5/11/chartex" xmlns:cx4="http://schemas.microsoft.com/office/drawing/2016/5/10/chartex" xmlns:cx3="http://schemas.microsoft.com/office/drawing/2016/5/9/chartex" xmlns:cx2="http://schemas.microsoft.com/office/drawing/2015/10/21/chartex">
-                  <w:pict>
-                    <v:oval w14:anchorId="6E367AB0" id="Oval 86" o:spid="_x0000_s1026" style="position:absolute;margin-left:1in;margin-top:16pt;width:53.4pt;height:24pt;z-index:251768832;visibility:visible;mso-wrap-style:square;mso-width-percent:0;mso-height-percent:0;mso-wrap-distance-left:9pt;mso-wrap-distance-top:0;mso-wrap-distance-right:9pt;mso-wrap-distance-bottom:0;mso-position-horizontal:absolute;mso-position-horizontal-relative:text;mso-position-vertical:absolute;mso-position-vertical-relative:text;mso-width-percent:0;mso-height-percent:0;mso-width-relative:page;mso-height-relative:page;v-text-anchor:top" o:gfxdata="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" strokecolor="red" strokeweight="2pt">
-                      <v:fill opacity="0"/>
-                    </v:oval>
-                  </w:pict>
-                </mc:Fallback>
-              </mc:AlternateContent>
-            </w:r>
-            <w:r>
-              <w:rPr>
-                <w:noProof/>
-              </w:rPr>
-              <w:drawing>
-                <wp:inline distT="0" distB="0" distL="0" distR="0" wp14:anchorId="09AF3890" wp14:editId="22199500">
-                  <wp:extent cx="3709670" cy="2559093"/>
-                  <wp:effectExtent l="0" t="0" r="5080" b="0"/>
-                  <wp:docPr id="279" name="Picture 279"/>
-                  <wp:cNvGraphicFramePr>
-                    <a:graphicFrameLocks xmlns:a="http://schemas.openxmlformats.org/drawingml/2006/main" noChangeAspect="1"/>
-                  </wp:cNvGraphicFramePr>
-                  <a:graphic xmlns:a="http://schemas.openxmlformats.org/drawingml/2006/main">
-                    <a:graphicData uri="http://schemas.openxmlformats.org/drawingml/2006/picture">
-                      <pic:pic xmlns:pic="http://schemas.openxmlformats.org/drawingml/2006/picture">
-                        <pic:nvPicPr>
-                          <pic:cNvPr id="1" name=""/>
-                          <pic:cNvPicPr/>
-                        </pic:nvPicPr>
-                        <pic:blipFill>
-                          <a:blip r:embed="rId51"/>
-                          <a:stretch>
-                            <a:fillRect/>
-                          </a:stretch>
-                        </pic:blipFill>
-                        <pic:spPr>
-                          <a:xfrm>
-                            <a:off x="0" y="0"/>
-                            <a:ext cx="3723023" cy="2568304"/>
-                          </a:xfrm>
-                          <a:prstGeom prst="rect">
-                            <a:avLst/>
-                          </a:prstGeom>
-                        </pic:spPr>
-                      </pic:pic>
-                    </a:graphicData>
-                  </a:graphic>
-                </wp:inline>
-              </w:drawing>
-            </w:r>
+            <w:ins w:id="229" w:author="Lesley Bross" w:date="2020-10-12T15:40:00Z">
+              <w:r>
+                <w:rPr>
+                  <w:noProof/>
+                </w:rPr>
+                <w:drawing>
+                  <wp:inline distT="0" distB="0" distL="0" distR="0" wp14:anchorId="4977BC60" wp14:editId="2E1F93CD">
+                    <wp:extent cx="5943600" cy="3630168"/>
+                    <wp:effectExtent l="0" t="0" r="0" b="8890"/>
+                    <wp:docPr id="1" name="Picture 1"/>
+                    <wp:cNvGraphicFramePr>
+                      <a:graphicFrameLocks xmlns:a="http://schemas.openxmlformats.org/drawingml/2006/main" noChangeAspect="1"/>
+                    </wp:cNvGraphicFramePr>
+                    <a:graphic xmlns:a="http://schemas.openxmlformats.org/drawingml/2006/main">
+                      <a:graphicData uri="http://schemas.openxmlformats.org/drawingml/2006/picture">
+                        <pic:pic xmlns:pic="http://schemas.openxmlformats.org/drawingml/2006/picture">
+                          <pic:nvPicPr>
+                            <pic:cNvPr id="1" name=""/>
+                            <pic:cNvPicPr/>
+                          </pic:nvPicPr>
+                          <pic:blipFill rotWithShape="1">
+                            <a:blip r:embed="rId51"/>
+                            <a:srcRect l="4198" t="10014" r="17146" b="5904"/>
+                            <a:stretch/>
+                          </pic:blipFill>
+                          <pic:spPr bwMode="auto">
+                            <a:xfrm>
+                              <a:off x="0" y="0"/>
+                              <a:ext cx="5943600" cy="3630168"/>
+                            </a:xfrm>
+                            <a:prstGeom prst="rect">
+                              <a:avLst/>
+                            </a:prstGeom>
+                            <a:ln>
+                              <a:noFill/>
+                            </a:ln>
+                            <a:extLst>
+                              <a:ext uri="{53640926-AAD7-44D8-BBD7-CCE9431645EC}">
+                                <a14:shadowObscured xmlns:a14="http://schemas.microsoft.com/office/drawing/2010/main"/>
+                              </a:ext>
+                            </a:extLst>
+                          </pic:spPr>
+                        </pic:pic>
+                      </a:graphicData>
+                    </a:graphic>
+                  </wp:inline>
+                </w:drawing>
+              </w:r>
+            </w:ins>
+            <w:del w:id="230" w:author="Lesley Bross" w:date="2020-10-12T15:40:00Z">
+              <w:r>
+                <w:rPr>
+                  <w:noProof/>
+                </w:rPr>
+                <w:drawing>
+                  <wp:inline distT="0" distB="0" distL="0" distR="0" wp14:anchorId="09AF3890" wp14:editId="22199500">
+                    <wp:extent cx="3709670" cy="2559093"/>
+                    <wp:effectExtent l="0" t="0" r="5080" b="0"/>
+                    <wp:docPr id="279" name="Picture 279"/>
+                    <wp:cNvGraphicFramePr>
+                      <a:graphicFrameLocks xmlns:a="http://schemas.openxmlformats.org/drawingml/2006/main" noChangeAspect="1"/>
+                    </wp:cNvGraphicFramePr>
+                    <a:graphic xmlns:a="http://schemas.openxmlformats.org/drawingml/2006/main">
+                      <a:graphicData uri="http://schemas.openxmlformats.org/drawingml/2006/picture">
+                        <pic:pic xmlns:pic="http://schemas.openxmlformats.org/drawingml/2006/picture">
+                          <pic:nvPicPr>
+                            <pic:cNvPr id="1" name=""/>
+                            <pic:cNvPicPr/>
+                          </pic:nvPicPr>
+                          <pic:blipFill>
+                            <a:blip r:embed="rId52"/>
+                            <a:stretch>
+                              <a:fillRect/>
+                            </a:stretch>
+                          </pic:blipFill>
+                          <pic:spPr>
+                            <a:xfrm>
+                              <a:off x="0" y="0"/>
+                              <a:ext cx="3723023" cy="2568304"/>
+                            </a:xfrm>
+                            <a:prstGeom prst="rect">
+                              <a:avLst/>
+                            </a:prstGeom>
+                          </pic:spPr>
+                        </pic:pic>
+                      </a:graphicData>
+                    </a:graphic>
+                  </wp:inline>
+                </w:drawing>
+              </w:r>
+            </w:del>
           </w:p>
         </w:tc>
       </w:tr>
@@ -14033,7 +14274,7 @@
               </w:tabs>
               <w:spacing w:before="120" w:after="120"/>
               <w:ind w:right="720"/>
-              <w:pPrChange w:id="204" w:author="Lesley Bross" w:date="2020-10-05T14:51:00Z">
+              <w:pPrChange w:id="231" w:author="Lesley Bross" w:date="2020-10-05T14:51:00Z">
                 <w:pPr>
                   <w:numPr>
                     <w:numId w:val="3"/>
@@ -14159,7 +14400,7 @@
                           <pic:cNvPicPr/>
                         </pic:nvPicPr>
                         <pic:blipFill>
-                          <a:blip r:embed="rId52"/>
+                          <a:blip r:embed="rId53"/>
                           <a:stretch>
                             <a:fillRect/>
                           </a:stretch>
@@ -14198,7 +14439,7 @@
               </w:tabs>
               <w:spacing w:before="120" w:after="120"/>
               <w:ind w:right="720"/>
-              <w:pPrChange w:id="205" w:author="Lesley Bross" w:date="2020-10-05T14:51:00Z">
+              <w:pPrChange w:id="232" w:author="Lesley Bross" w:date="2020-10-05T14:51:00Z">
                 <w:pPr>
                   <w:numPr>
                     <w:numId w:val="3"/>
@@ -14327,7 +14568,7 @@
                           <pic:cNvPicPr/>
                         </pic:nvPicPr>
                         <pic:blipFill>
-                          <a:blip r:embed="rId53"/>
+                          <a:blip r:embed="rId54"/>
                           <a:stretch>
                             <a:fillRect/>
                           </a:stretch>
@@ -14366,7 +14607,7 @@
               </w:tabs>
               <w:spacing w:before="120" w:after="120"/>
               <w:ind w:right="720"/>
-              <w:pPrChange w:id="206" w:author="Lesley Bross" w:date="2020-10-05T14:51:00Z">
+              <w:pPrChange w:id="233" w:author="Lesley Bross" w:date="2020-10-05T14:51:00Z">
                 <w:pPr>
                   <w:numPr>
                     <w:numId w:val="3"/>
@@ -14498,7 +14739,7 @@
                           <pic:cNvPicPr/>
                         </pic:nvPicPr>
                         <pic:blipFill>
-                          <a:blip r:embed="rId54"/>
+                          <a:blip r:embed="rId55"/>
                           <a:stretch>
                             <a:fillRect/>
                           </a:stretch>
@@ -14527,8 +14768,8 @@
         <w:pStyle w:val="Heading1"/>
         <w:jc w:val="center"/>
       </w:pPr>
-      <w:bookmarkStart w:id="207" w:name="_Appendix:_How_to"/>
-      <w:bookmarkEnd w:id="207"/>
+      <w:bookmarkStart w:id="234" w:name="_Appendix:_How_to"/>
+      <w:bookmarkEnd w:id="234"/>
       <w:r>
         <w:br w:type="page"/>
       </w:r>
@@ -14590,6 +14831,13 @@
         </w:rPr>
         <w:t>Overview</w:t>
       </w:r>
+    </w:p>
+    <w:p>
+      <w:pPr>
+        <w:rPr>
+          <w:ins w:id="235" w:author="Lesley Bross" w:date="2020-10-12T15:34:00Z"/>
+        </w:rPr>
+      </w:pPr>
     </w:p>
     <w:tbl>
       <w:tblPr>
@@ -14629,42 +14877,94 @@
               <w:autoSpaceDE w:val="0"/>
               <w:autoSpaceDN w:val="0"/>
               <w:adjustRightInd w:val="0"/>
+              <w:rPr>
+                <w:ins w:id="236" w:author="Lesley Bross" w:date="2020-10-12T14:48:00Z"/>
+              </w:rPr>
             </w:pPr>
-            <w:r>
-              <w:t xml:space="preserve">Most BioSum upgrades can be installed by simply installing the </w:t>
-            </w:r>
-            <w:r>
-              <w:t>.</w:t>
-            </w:r>
+            <w:ins w:id="237" w:author="Lesley Bross" w:date="2020-10-12T14:44:00Z">
+              <w:r>
+                <w:t xml:space="preserve">BioSum 5.8.9 is a major BioSum upgrade as it transitions the BioSum platform from 32 to 64 bit architecture. Support </w:t>
+              </w:r>
+            </w:ins>
+            <w:ins w:id="238" w:author="Lesley Bross" w:date="2020-10-12T14:45:00Z">
+              <w:r>
+                <w:t xml:space="preserve">for projects created under previous BioSum versions is </w:t>
+              </w:r>
+            </w:ins>
+            <w:ins w:id="239" w:author="Lesley Bross" w:date="2020-10-13T11:07:00Z">
+              <w:r>
+                <w:t>limited to</w:t>
+              </w:r>
+            </w:ins>
+            <w:ins w:id="240" w:author="Lesley Bross" w:date="2020-10-12T14:45:00Z">
+              <w:r>
+                <w:t xml:space="preserve"> versions 5.8.6 and later. If you have </w:t>
+              </w:r>
+            </w:ins>
+            <w:ins w:id="241" w:author="Lesley Bross" w:date="2020-10-13T11:07:00Z">
+              <w:r>
+                <w:t>existing</w:t>
+              </w:r>
+            </w:ins>
+            <w:ins w:id="242" w:author="Lesley Bross" w:date="2020-10-12T14:45:00Z">
+              <w:r>
+                <w:t xml:space="preserve"> projects, the BioSum version is listed in the </w:t>
+              </w:r>
+            </w:ins>
             <w:proofErr w:type="spellStart"/>
-            <w:r>
-              <w:t>msi</w:t>
-            </w:r>
-            <w:proofErr w:type="spellEnd"/>
-            <w:r>
-              <w:t xml:space="preserve"> file provided (in this case, fia_biosum_setup_</w:t>
-            </w:r>
-            <w:r>
-              <w:t>58</w:t>
-            </w:r>
-            <w:r>
-              <w:t>8</w:t>
-            </w:r>
-            <w:r>
-              <w:t>.msi). This will install a new BioSum version, and that version will appear as a new menu entry under FIA BioSum in the Windows Start Menu. Old versions can be deleted later, if desired (via Control panel</w:t>
-            </w:r>
-            <w:r>
-              <w:t>, Programs and Features</w:t>
-            </w:r>
-            <w:r>
-              <w:t xml:space="preserve">). </w:t>
-            </w:r>
+            <w:ins w:id="243" w:author="Lesley Bross" w:date="2020-10-12T14:47:00Z">
+              <w:r>
+                <w:t>application.version</w:t>
+              </w:r>
+              <w:proofErr w:type="spellEnd"/>
+              <w:r>
+                <w:t xml:space="preserve"> file in the main folder of the project and can be read using notepad or another te</w:t>
+              </w:r>
+            </w:ins>
+            <w:ins w:id="244" w:author="Lesley Bross" w:date="2020-10-12T14:57:00Z">
+              <w:r>
+                <w:t>x</w:t>
+              </w:r>
+            </w:ins>
+            <w:ins w:id="245" w:author="Lesley Bross" w:date="2020-10-12T14:47:00Z">
+              <w:r>
+                <w:t xml:space="preserve">t editor. If you </w:t>
+              </w:r>
+            </w:ins>
+            <w:ins w:id="246" w:author="Lesley Bross" w:date="2020-10-12T14:48:00Z">
+              <w:r>
+                <w:t>need to maintain compatibility for</w:t>
+              </w:r>
+            </w:ins>
+            <w:ins w:id="247" w:author="Lesley Bross" w:date="2020-10-12T14:47:00Z">
+              <w:r>
+                <w:t xml:space="preserve"> projects created under an earlier version than v5.8.6, please contact BioSum support prior to upgrading</w:t>
+              </w:r>
+            </w:ins>
+            <w:ins w:id="248" w:author="Lesley Bross" w:date="2020-10-12T14:48:00Z">
+              <w:r>
+                <w:t xml:space="preserve"> BioSum or any of its </w:t>
+              </w:r>
+            </w:ins>
+            <w:ins w:id="249" w:author="Lesley Bross" w:date="2020-10-12T14:57:00Z">
+              <w:r>
+                <w:t>accompanying</w:t>
+              </w:r>
+            </w:ins>
+            <w:ins w:id="250" w:author="Lesley Bross" w:date="2020-10-12T14:48:00Z">
+              <w:r>
+                <w:t xml:space="preserve"> components.</w:t>
+              </w:r>
+            </w:ins>
           </w:p>
           <w:p>
             <w:pPr>
               <w:autoSpaceDE w:val="0"/>
               <w:autoSpaceDN w:val="0"/>
               <w:adjustRightInd w:val="0"/>
+              <w:rPr>
+                <w:ins w:id="251" w:author="Lesley Bross" w:date="2020-10-12T14:48:00Z"/>
+              </w:rPr>
             </w:pPr>
           </w:p>
           <w:p>
@@ -14672,64 +14972,784 @@
               <w:autoSpaceDE w:val="0"/>
               <w:autoSpaceDN w:val="0"/>
               <w:adjustRightInd w:val="0"/>
+              <w:rPr>
+                <w:ins w:id="252" w:author="Lesley Bross" w:date="2020-10-12T15:01:00Z"/>
+              </w:rPr>
             </w:pPr>
-            <w:r>
-              <w:t xml:space="preserve">However, some upgrades, </w:t>
-            </w:r>
-            <w:r>
-              <w:t>such as</w:t>
-            </w:r>
-            <w:r>
-              <w:t xml:space="preserve"> 5.</w:t>
-            </w:r>
-            <w:r>
-              <w:t>8.0,</w:t>
-            </w:r>
-            <w:r>
-              <w:t xml:space="preserve"> are so substantial that they also include changes to the FIADB ORACLE schema, so a new schema must also be loaded. </w:t>
-            </w:r>
-            <w:r>
-              <w:t>Moreover, since version 5.7.6, backward compatibility has been maintained via the “</w:t>
-            </w:r>
-            <w:proofErr w:type="spellStart"/>
-            <w:r>
-              <w:t>stairstep</w:t>
-            </w:r>
-            <w:proofErr w:type="spellEnd"/>
-            <w:r>
-              <w:t xml:space="preserve"> model” such that a 5.7.6 project would have to be upgraded first to 5.7.7 (by opening the project in 5.7.7), then saved and BioSum closed,</w:t>
-            </w:r>
-            <w:r>
-              <w:t xml:space="preserve"> then a repeat of this process (open, save, close) in the same version (5.7.7 in this example)</w:t>
-            </w:r>
-            <w:r>
-              <w:t xml:space="preserve"> before opening the project in 5.7.8 (to upgrade it to that version), and so on. Opening a 5.7.6 project directly into 5.8.0 would lead to considerable manual effort in the way of copying and querying tables and databases </w:t>
-            </w:r>
-            <w:r>
-              <w:t xml:space="preserve">to get the project working in 5.8.0—this is not advised. It is possible to see the last version of BioSum that was used to open a project by opening and reading the one line text file </w:t>
-            </w:r>
-            <w:proofErr w:type="spellStart"/>
-            <w:r>
-              <w:t>application.version</w:t>
-            </w:r>
-            <w:proofErr w:type="spellEnd"/>
-            <w:r>
-              <w:t xml:space="preserve"> in the project root directory. If you have pre-5.8.0 BioSum projects that will need to be upgraded, please consult the BioSum support staff for assistance and access to pre-5.8.0 versions of the software to make the </w:t>
-            </w:r>
-            <w:proofErr w:type="spellStart"/>
-            <w:r>
-              <w:t>stairstep</w:t>
-            </w:r>
-            <w:proofErr w:type="spellEnd"/>
-            <w:r>
-              <w:t xml:space="preserve"> journey.</w:t>
-            </w:r>
+            <w:ins w:id="253" w:author="Lesley Bross" w:date="2020-10-12T14:49:00Z">
+              <w:r>
+                <w:t xml:space="preserve">BioSum stores most of its data in Microsoft Access databases and version 5.8.9 requires that a 64-bit version of Access be installed. Microsoft does not support multiple versions of Microsoft Office (Access) </w:t>
+              </w:r>
+            </w:ins>
+            <w:ins w:id="254" w:author="Lesley Bross" w:date="2020-10-12T14:51:00Z">
+              <w:r>
+                <w:t xml:space="preserve">on a single computer, </w:t>
+              </w:r>
+            </w:ins>
+            <w:ins w:id="255" w:author="Lesley Bross" w:date="2020-10-12T14:49:00Z">
+              <w:r>
+                <w:t xml:space="preserve">so you will likely need to uninstall any 32-bit versions of Microsoft Office </w:t>
+              </w:r>
+            </w:ins>
+            <w:ins w:id="256" w:author="Lesley Bross" w:date="2020-10-12T14:51:00Z">
+              <w:r>
+                <w:t>and/</w:t>
+              </w:r>
+            </w:ins>
+            <w:ins w:id="257" w:author="Lesley Bross" w:date="2020-10-12T14:49:00Z">
+              <w:r>
+                <w:t xml:space="preserve">or the </w:t>
+              </w:r>
+            </w:ins>
+            <w:ins w:id="258" w:author="Lesley Bross" w:date="2020-10-13T11:08:00Z">
+              <w:r>
+                <w:t xml:space="preserve">32-bit </w:t>
+              </w:r>
+            </w:ins>
+            <w:ins w:id="259" w:author="Lesley Bross" w:date="2020-10-12T14:49:00Z">
+              <w:r>
+                <w:t xml:space="preserve">Microsoft Access 2013 runtime </w:t>
+              </w:r>
+            </w:ins>
+            <w:ins w:id="260" w:author="Lesley Bross" w:date="2020-10-12T14:54:00Z">
+              <w:r>
+                <w:t xml:space="preserve">if they </w:t>
+              </w:r>
+            </w:ins>
+            <w:ins w:id="261" w:author="Lesley Bross" w:date="2020-10-12T14:49:00Z">
+              <w:r>
+                <w:t xml:space="preserve">were previously installed. </w:t>
+              </w:r>
+            </w:ins>
+            <w:ins w:id="262" w:author="Lesley Bross" w:date="2020-10-12T14:51:00Z">
+              <w:r>
+                <w:t xml:space="preserve">BioSum is compatible with </w:t>
+              </w:r>
+            </w:ins>
+            <w:ins w:id="263" w:author="Lesley Bross" w:date="2020-10-12T14:54:00Z">
+              <w:r>
+                <w:t>most</w:t>
+              </w:r>
+            </w:ins>
+            <w:ins w:id="264" w:author="Lesley Bross" w:date="2020-10-12T14:51:00Z">
+              <w:r>
+                <w:t xml:space="preserve"> 64-bit versions of Microsoft Access 2013 or later. </w:t>
+              </w:r>
+            </w:ins>
+            <w:ins w:id="265" w:author="Lesley Bross" w:date="2020-10-12T14:55:00Z">
+              <w:r>
+                <w:t>If using Microsoft Access 2016 or later, the 64-bit Microsoft Access 2013 Runtime</w:t>
+              </w:r>
+            </w:ins>
+            <w:ins w:id="266" w:author="Lesley Bross" w:date="2020-10-12T14:56:00Z">
+              <w:r>
+                <w:t xml:space="preserve"> is required (see item #2 in the software requirements section). </w:t>
+              </w:r>
+            </w:ins>
+            <w:ins w:id="267" w:author="Lesley Bross" w:date="2020-10-12T14:52:00Z">
+              <w:r>
+                <w:t xml:space="preserve">Microsoft Office software management/configuration is beyond the scope of this document so </w:t>
+              </w:r>
+            </w:ins>
+            <w:ins w:id="268" w:author="Lesley Bross" w:date="2020-10-12T14:54:00Z">
+              <w:r>
+                <w:t xml:space="preserve">when upgrading Microsoft Office/Access, </w:t>
+              </w:r>
+            </w:ins>
+            <w:ins w:id="269" w:author="Lesley Bross" w:date="2020-10-12T14:53:00Z">
+              <w:r>
+                <w:t>it is recommended</w:t>
+              </w:r>
+            </w:ins>
+            <w:ins w:id="270" w:author="Lesley Bross" w:date="2020-10-12T14:52:00Z">
+              <w:r>
+                <w:t xml:space="preserve"> that you consult with your organization</w:t>
+              </w:r>
+            </w:ins>
+            <w:ins w:id="271" w:author="Lesley Bross" w:date="2020-10-12T14:53:00Z">
+              <w:r>
+                <w:t xml:space="preserve">’s </w:t>
+              </w:r>
+              <w:proofErr w:type="gramStart"/>
+              <w:r>
+                <w:t>I/T</w:t>
+              </w:r>
+              <w:proofErr w:type="gramEnd"/>
+              <w:r>
+                <w:t xml:space="preserve"> department </w:t>
+              </w:r>
+            </w:ins>
+            <w:ins w:id="272" w:author="Lesley Bross" w:date="2020-10-13T11:08:00Z">
+              <w:r>
+                <w:t>if</w:t>
+              </w:r>
+            </w:ins>
+            <w:ins w:id="273" w:author="Lesley Bross" w:date="2020-10-12T14:53:00Z">
+              <w:r>
+                <w:t xml:space="preserve"> available.</w:t>
+              </w:r>
+            </w:ins>
           </w:p>
           <w:p>
             <w:pPr>
               <w:autoSpaceDE w:val="0"/>
               <w:autoSpaceDN w:val="0"/>
               <w:adjustRightInd w:val="0"/>
+              <w:rPr>
+                <w:ins w:id="274" w:author="Lesley Bross" w:date="2020-10-12T15:01:00Z"/>
+              </w:rPr>
+            </w:pPr>
+          </w:p>
+          <w:p>
+            <w:pPr>
+              <w:autoSpaceDE w:val="0"/>
+              <w:autoSpaceDN w:val="0"/>
+              <w:adjustRightInd w:val="0"/>
+              <w:rPr>
+                <w:ins w:id="275" w:author="Lesley Bross" w:date="2020-10-12T15:08:00Z"/>
+              </w:rPr>
+            </w:pPr>
+            <w:ins w:id="276" w:author="Lesley Bross" w:date="2020-10-12T15:01:00Z">
+              <w:r>
+                <w:t xml:space="preserve">Non-forest service users will also need to </w:t>
+              </w:r>
+              <w:r>
+                <w:t>upgrade Oracle XE from 32 to 64-</w:t>
+              </w:r>
+              <w:r>
+                <w:t xml:space="preserve">bit. To do this, use the </w:t>
+              </w:r>
+            </w:ins>
+            <w:ins w:id="277" w:author="Lesley Bross" w:date="2020-10-12T15:02:00Z">
+              <w:r>
+                <w:t>Windows Add or Remove programs menu</w:t>
+              </w:r>
+              <w:r>
+                <w:t xml:space="preserve"> to uninstall Oracle XE 32-bit. Then follow the instructions starting with </w:t>
+              </w:r>
+            </w:ins>
+            <w:ins w:id="278" w:author="Lesley Bross" w:date="2020-10-12T15:03:00Z">
+              <w:r>
+                <w:t>step #2 to install Oracle XE 64-bit and</w:t>
+              </w:r>
+            </w:ins>
+            <w:ins w:id="279" w:author="Lesley Bross" w:date="2020-10-12T15:04:00Z">
+              <w:r>
+                <w:t xml:space="preserve"> to import</w:t>
+              </w:r>
+            </w:ins>
+            <w:ins w:id="280" w:author="Lesley Bross" w:date="2020-10-12T15:03:00Z">
+              <w:r>
+                <w:t xml:space="preserve"> the </w:t>
+              </w:r>
+            </w:ins>
+            <w:ins w:id="281" w:author="Lesley Bross" w:date="2020-10-13T10:42:00Z">
+              <w:r>
+                <w:t>FIADB Oracle</w:t>
+              </w:r>
+            </w:ins>
+            <w:ins w:id="282" w:author="Lesley Bross" w:date="2020-10-12T15:03:00Z">
+              <w:r>
+                <w:t xml:space="preserve"> schema. </w:t>
+              </w:r>
+            </w:ins>
+            <w:ins w:id="283" w:author="Lesley Bross" w:date="2020-10-12T15:04:00Z">
+              <w:r>
+                <w:t>The ODBC Oracle</w:t>
+              </w:r>
+            </w:ins>
+            <w:ins w:id="284" w:author="Lesley Bross" w:date="2020-10-12T15:05:00Z">
+              <w:r>
+                <w:t xml:space="preserve"> </w:t>
+              </w:r>
+            </w:ins>
+            <w:ins w:id="285" w:author="Lesley Bross" w:date="2020-10-12T15:06:00Z">
+              <w:r>
+                <w:t xml:space="preserve">FCS </w:t>
+              </w:r>
+            </w:ins>
+            <w:ins w:id="286" w:author="Lesley Bross" w:date="2020-10-12T15:05:00Z">
+              <w:r>
+                <w:t xml:space="preserve">data source also needs to be </w:t>
+              </w:r>
+            </w:ins>
+            <w:ins w:id="287" w:author="Lesley Bross" w:date="2020-10-12T15:06:00Z">
+              <w:r>
+                <w:t>(re)</w:t>
+              </w:r>
+            </w:ins>
+            <w:ins w:id="288" w:author="Lesley Bross" w:date="2020-10-12T15:05:00Z">
+              <w:r>
+                <w:t>created using the 64-bit Data Sources Manager (step 25).</w:t>
+              </w:r>
+            </w:ins>
+          </w:p>
+          <w:p>
+            <w:pPr>
+              <w:autoSpaceDE w:val="0"/>
+              <w:autoSpaceDN w:val="0"/>
+              <w:adjustRightInd w:val="0"/>
+              <w:rPr>
+                <w:ins w:id="289" w:author="Lesley Bross" w:date="2020-10-12T14:44:00Z"/>
+              </w:rPr>
+            </w:pPr>
+          </w:p>
+          <w:p>
+            <w:pPr>
+              <w:autoSpaceDE w:val="0"/>
+              <w:autoSpaceDN w:val="0"/>
+              <w:adjustRightInd w:val="0"/>
+              <w:rPr>
+                <w:ins w:id="290" w:author="Lesley Bross" w:date="2020-10-12T15:32:00Z"/>
+              </w:rPr>
+            </w:pPr>
+            <w:ins w:id="291" w:author="Lesley Bross" w:date="2020-10-12T15:12:00Z">
+              <w:r>
+                <w:t xml:space="preserve">After insuring that the required pre-requisites are in place, </w:t>
+              </w:r>
+            </w:ins>
+            <w:ins w:id="292" w:author="Lesley Bross" w:date="2020-10-12T15:14:00Z">
+              <w:r>
+                <w:t>launch the BioSum .</w:t>
+              </w:r>
+              <w:proofErr w:type="spellStart"/>
+              <w:r>
+                <w:t>msi</w:t>
+              </w:r>
+              <w:proofErr w:type="spellEnd"/>
+              <w:r>
+                <w:t xml:space="preserve"> installer per the instructions in step 24. </w:t>
+              </w:r>
+            </w:ins>
+            <w:ins w:id="293" w:author="Lesley Bross" w:date="2020-10-12T14:59:00Z">
+              <w:r>
+                <w:t>BioSum versions can usually exist side-by-side, bu</w:t>
+              </w:r>
+            </w:ins>
+            <w:ins w:id="294" w:author="Lesley Bross" w:date="2020-10-12T15:00:00Z">
+              <w:r>
+                <w:t xml:space="preserve">t because of the platform </w:t>
+              </w:r>
+            </w:ins>
+            <w:ins w:id="295" w:author="Lesley Bross" w:date="2020-10-13T11:09:00Z">
+              <w:r>
+                <w:t>change</w:t>
+              </w:r>
+            </w:ins>
+            <w:ins w:id="296" w:author="Lesley Bross" w:date="2020-10-12T15:00:00Z">
+              <w:r>
+                <w:t xml:space="preserve">, once you upgrade Microsoft Office/Access </w:t>
+              </w:r>
+            </w:ins>
+            <w:ins w:id="297" w:author="Lesley Bross" w:date="2020-10-12T15:06:00Z">
+              <w:r>
+                <w:t xml:space="preserve">and Oracle XE </w:t>
+              </w:r>
+            </w:ins>
+            <w:ins w:id="298" w:author="Lesley Bross" w:date="2020-10-12T15:00:00Z">
+              <w:r>
+                <w:t xml:space="preserve">to 64-bit, BioSum versions prior to 5.8.9 will no longer work and should be uninstalled. Use the </w:t>
+              </w:r>
+            </w:ins>
+            <w:ins w:id="299" w:author="Lesley Bross" w:date="2020-10-12T15:01:00Z">
+              <w:r>
+                <w:t>Windows Add or Remove programs menu to remove these older versions.</w:t>
+              </w:r>
+            </w:ins>
+          </w:p>
+          <w:p>
+            <w:pPr>
+              <w:autoSpaceDE w:val="0"/>
+              <w:autoSpaceDN w:val="0"/>
+              <w:adjustRightInd w:val="0"/>
+              <w:rPr>
+                <w:ins w:id="300" w:author="Lesley Bross" w:date="2020-10-12T15:14:00Z"/>
+              </w:rPr>
+            </w:pPr>
+          </w:p>
+          <w:p>
+            <w:pPr>
+              <w:keepNext/>
+              <w:keepLines/>
+              <w:rPr>
+                <w:ins w:id="301" w:author="Lesley Bross" w:date="2020-10-12T15:22:00Z"/>
+              </w:rPr>
+              <w:pPrChange w:id="302" w:author="Lesley Bross" w:date="2020-10-12T15:36:00Z">
+                <w:pPr>
+                  <w:autoSpaceDE w:val="0"/>
+                  <w:autoSpaceDN w:val="0"/>
+                  <w:adjustRightInd w:val="0"/>
+                </w:pPr>
+              </w:pPrChange>
+            </w:pPr>
+            <w:ins w:id="303" w:author="Lesley Bross" w:date="2020-10-12T15:14:00Z">
+              <w:r>
+                <w:t>The R installation includes both the 32 and 64-bit versions of the software, but following the installation of 5.8.9, BioSum should be re-configured to use the 6</w:t>
+              </w:r>
+            </w:ins>
+            <w:ins w:id="304" w:author="Lesley Bross" w:date="2020-10-12T15:15:00Z">
+              <w:r>
+                <w:t>4-bit version:</w:t>
+              </w:r>
+            </w:ins>
+          </w:p>
+          <w:p>
+            <w:pPr>
+              <w:pStyle w:val="ListParagraph"/>
+              <w:keepNext/>
+              <w:keepLines/>
+              <w:numPr>
+                <w:ilvl w:val="0"/>
+                <w:numId w:val="14"/>
+              </w:numPr>
+              <w:spacing w:after="160" w:line="259" w:lineRule="auto"/>
+              <w:rPr>
+                <w:ins w:id="305" w:author="Lesley Bross" w:date="2020-10-12T15:22:00Z"/>
+              </w:rPr>
+              <w:pPrChange w:id="306" w:author="Lesley Bross" w:date="2020-10-12T15:36:00Z">
+                <w:pPr>
+                  <w:pStyle w:val="ListParagraph"/>
+                  <w:numPr>
+                    <w:numId w:val="14"/>
+                  </w:numPr>
+                  <w:spacing w:after="160" w:line="259" w:lineRule="auto"/>
+                  <w:ind w:hanging="360"/>
+                </w:pPr>
+              </w:pPrChange>
+            </w:pPr>
+            <w:ins w:id="307" w:author="Lesley Bross" w:date="2020-10-12T15:22:00Z">
+              <w:r>
+                <w:t xml:space="preserve">After launching BioSum, click on the Settings </w:t>
+              </w:r>
+              <w:r>
+                <w:t>menu</w:t>
+              </w:r>
+            </w:ins>
+          </w:p>
+          <w:p>
+            <w:pPr>
+              <w:pStyle w:val="ListParagraph"/>
+              <w:keepNext/>
+              <w:keepLines/>
+              <w:numPr>
+                <w:ilvl w:val="0"/>
+                <w:numId w:val="14"/>
+              </w:numPr>
+              <w:spacing w:after="160" w:line="259" w:lineRule="auto"/>
+              <w:rPr>
+                <w:ins w:id="308" w:author="Lesley Bross" w:date="2020-10-12T15:22:00Z"/>
+              </w:rPr>
+              <w:pPrChange w:id="309" w:author="Lesley Bross" w:date="2020-10-12T15:36:00Z">
+                <w:pPr>
+                  <w:pStyle w:val="ListParagraph"/>
+                  <w:numPr>
+                    <w:numId w:val="14"/>
+                  </w:numPr>
+                  <w:spacing w:after="160" w:line="259" w:lineRule="auto"/>
+                  <w:ind w:hanging="360"/>
+                </w:pPr>
+              </w:pPrChange>
+            </w:pPr>
+            <w:ins w:id="310" w:author="Lesley Bross" w:date="2020-10-12T15:22:00Z">
+              <w:r>
+                <w:t>Set the d</w:t>
+              </w:r>
+              <w:r>
+                <w:t>irectory path for R to point to the 64-bit version. This is usually C:\Program Files\R\R-3.4.0\bin\x64\RScript.exe</w:t>
+              </w:r>
+            </w:ins>
+          </w:p>
+          <w:p>
+            <w:pPr>
+              <w:pStyle w:val="ListParagraph"/>
+              <w:keepNext/>
+              <w:keepLines/>
+              <w:numPr>
+                <w:ilvl w:val="0"/>
+                <w:numId w:val="14"/>
+              </w:numPr>
+              <w:spacing w:after="160" w:line="259" w:lineRule="auto"/>
+              <w:rPr>
+                <w:ins w:id="311" w:author="Lesley Bross" w:date="2020-10-12T15:22:00Z"/>
+              </w:rPr>
+              <w:pPrChange w:id="312" w:author="Lesley Bross" w:date="2020-10-12T15:36:00Z">
+                <w:pPr>
+                  <w:pStyle w:val="ListParagraph"/>
+                  <w:numPr>
+                    <w:numId w:val="14"/>
+                  </w:numPr>
+                  <w:spacing w:after="160" w:line="259" w:lineRule="auto"/>
+                  <w:ind w:hanging="360"/>
+                </w:pPr>
+              </w:pPrChange>
+            </w:pPr>
+            <w:ins w:id="313" w:author="Lesley Bross" w:date="2020-10-12T15:22:00Z">
+              <w:r>
+                <w:t xml:space="preserve">While on this screen, verify that the path to </w:t>
+              </w:r>
+              <w:proofErr w:type="spellStart"/>
+              <w:r>
+                <w:t>OpCost</w:t>
+              </w:r>
+              <w:proofErr w:type="spellEnd"/>
+              <w:r>
+                <w:t xml:space="preserve"> is correct. This may have changed because the BioSum installation directory has changed with 5.8.9. The default location for </w:t>
+              </w:r>
+              <w:proofErr w:type="spellStart"/>
+              <w:r>
+                <w:t>OpCost</w:t>
+              </w:r>
+              <w:proofErr w:type="spellEnd"/>
+              <w:r>
+                <w:t xml:space="preserve"> is now C:\Program Files\FIA PNW Portland Forestry Sciences Lab\FIA </w:t>
+              </w:r>
+              <w:proofErr w:type="spellStart"/>
+              <w:r>
+                <w:t>Biosum</w:t>
+              </w:r>
+              <w:proofErr w:type="spellEnd"/>
+              <w:r>
+                <w:t xml:space="preserve"> 5.8.9\</w:t>
+              </w:r>
+              <w:proofErr w:type="spellStart"/>
+              <w:r>
+                <w:t>opcost</w:t>
+              </w:r>
+              <w:proofErr w:type="spellEnd"/>
+              <w:r>
+                <w:t>\ Opcost_10_1_5.R.</w:t>
+              </w:r>
+            </w:ins>
+          </w:p>
+          <w:p>
+            <w:pPr>
+              <w:pStyle w:val="ListParagraph"/>
+              <w:numPr>
+                <w:ilvl w:val="0"/>
+                <w:numId w:val="14"/>
+              </w:numPr>
+              <w:spacing w:after="160" w:line="259" w:lineRule="auto"/>
+              <w:rPr>
+                <w:ins w:id="314" w:author="Lesley Bross" w:date="2020-10-12T15:35:00Z"/>
+              </w:rPr>
+              <w:pPrChange w:id="315" w:author="Lesley Bross" w:date="2020-10-12T15:35:00Z">
+                <w:pPr>
+                  <w:pStyle w:val="ListParagraph"/>
+                  <w:numPr>
+                    <w:numId w:val="14"/>
+                  </w:numPr>
+                  <w:spacing w:after="160" w:line="259" w:lineRule="auto"/>
+                  <w:ind w:hanging="360"/>
+                </w:pPr>
+              </w:pPrChange>
+            </w:pPr>
+            <w:ins w:id="316" w:author="Lesley Bross" w:date="2020-10-12T15:22:00Z">
+              <w:r>
+                <w:t>Use the Save button on the Settings form when your changes are complete.</w:t>
+              </w:r>
+            </w:ins>
+          </w:p>
+          <w:p>
+            <w:pPr>
+              <w:spacing w:after="160" w:line="259" w:lineRule="auto"/>
+              <w:rPr>
+                <w:ins w:id="317" w:author="Lesley Bross" w:date="2020-10-12T15:22:00Z"/>
+              </w:rPr>
+              <w:pPrChange w:id="318" w:author="Lesley Bross" w:date="2020-10-12T15:35:00Z">
+                <w:pPr>
+                  <w:pStyle w:val="ListParagraph"/>
+                  <w:numPr>
+                    <w:numId w:val="14"/>
+                  </w:numPr>
+                  <w:spacing w:after="160" w:line="259" w:lineRule="auto"/>
+                  <w:ind w:hanging="360"/>
+                </w:pPr>
+              </w:pPrChange>
+            </w:pPr>
+          </w:p>
+          <w:p>
+            <w:pPr>
+              <w:rPr>
+                <w:ins w:id="319" w:author="Lesley Bross" w:date="2020-10-12T15:16:00Z"/>
+              </w:rPr>
+              <w:pPrChange w:id="320" w:author="Lesley Bross" w:date="2020-10-12T15:16:00Z">
+                <w:pPr>
+                  <w:autoSpaceDE w:val="0"/>
+                  <w:autoSpaceDN w:val="0"/>
+                  <w:adjustRightInd w:val="0"/>
+                </w:pPr>
+              </w:pPrChange>
+            </w:pPr>
+          </w:p>
+          <w:p>
+            <w:pPr>
+              <w:rPr>
+                <w:del w:id="321" w:author="Lesley Bross" w:date="2020-10-12T15:07:00Z"/>
+              </w:rPr>
+              <w:pPrChange w:id="322" w:author="Lesley Bross" w:date="2020-10-12T15:16:00Z">
+                <w:pPr>
+                  <w:autoSpaceDE w:val="0"/>
+                  <w:autoSpaceDN w:val="0"/>
+                  <w:adjustRightInd w:val="0"/>
+                </w:pPr>
+              </w:pPrChange>
+            </w:pPr>
+            <w:del w:id="323" w:author="Lesley Bross" w:date="2020-10-12T14:59:00Z">
+              <w:r>
+                <w:delText xml:space="preserve">Most BioSum upgrades can be installed by simply installing the </w:delText>
+              </w:r>
+              <w:r>
+                <w:delText>.msi</w:delText>
+              </w:r>
+              <w:r>
+                <w:delText xml:space="preserve"> file provided (in this case, fia_biosum_setup_</w:delText>
+              </w:r>
+              <w:r>
+                <w:delText>58</w:delText>
+              </w:r>
+              <w:r>
+                <w:delText>8</w:delText>
+              </w:r>
+              <w:r>
+                <w:delText>.msi). This will install a new BioSum version, and that version will appear as a new menu entry under FIA BioSum in the Windows Start Menu. Old versions can be deleted later, if desired (via Control panel</w:delText>
+              </w:r>
+              <w:r>
+                <w:delText>, Programs and Features</w:delText>
+              </w:r>
+              <w:r>
+                <w:delText xml:space="preserve">). </w:delText>
+              </w:r>
+            </w:del>
+          </w:p>
+          <w:p>
+            <w:pPr>
+              <w:rPr>
+                <w:del w:id="324" w:author="Lesley Bross" w:date="2020-10-12T15:07:00Z"/>
+              </w:rPr>
+              <w:pPrChange w:id="325" w:author="Lesley Bross" w:date="2020-10-12T15:16:00Z">
+                <w:pPr>
+                  <w:autoSpaceDE w:val="0"/>
+                  <w:autoSpaceDN w:val="0"/>
+                  <w:adjustRightInd w:val="0"/>
+                </w:pPr>
+              </w:pPrChange>
+            </w:pPr>
+          </w:p>
+          <w:p>
+            <w:pPr>
+              <w:rPr>
+                <w:del w:id="326" w:author="Lesley Bross" w:date="2020-10-12T15:06:00Z"/>
+              </w:rPr>
+              <w:pPrChange w:id="327" w:author="Lesley Bross" w:date="2020-10-12T15:16:00Z">
+                <w:pPr>
+                  <w:autoSpaceDE w:val="0"/>
+                  <w:autoSpaceDN w:val="0"/>
+                  <w:adjustRightInd w:val="0"/>
+                </w:pPr>
+              </w:pPrChange>
+            </w:pPr>
+            <w:del w:id="328" w:author="Lesley Bross" w:date="2020-10-12T15:06:00Z">
+              <w:r>
+                <w:delText xml:space="preserve">However, some upgrades, </w:delText>
+              </w:r>
+              <w:r>
+                <w:delText>such as</w:delText>
+              </w:r>
+              <w:r>
+                <w:delText xml:space="preserve"> 5.</w:delText>
+              </w:r>
+              <w:r>
+                <w:delText>8.0,</w:delText>
+              </w:r>
+              <w:r>
+                <w:delText xml:space="preserve"> are so substantial that they also include changes to the FIADB ORACLE schema, so a new schema must also be loaded. </w:delText>
+              </w:r>
+              <w:r>
+                <w:delText>Moreover, since version 5.7.6, backward compatibility has been maintained via the “stairstep model” such that a 5.7.6 project would have to be upgraded first to 5.7.7 (by opening the project in 5.7.7), then saved and BioSum closed,</w:delText>
+              </w:r>
+              <w:r>
+                <w:delText xml:space="preserve"> then a repeat of this process (open, save, close) in the same version (5.7.7 in this example)</w:delText>
+              </w:r>
+              <w:r>
+                <w:delText xml:space="preserve"> before opening the project in 5.7.8 (to upgrade it to that version), and so on. Opening a 5.7.6 project directly into 5.8.0 would lead to considerable manual effort in the way of copying and querying tables and databases </w:delText>
+              </w:r>
+              <w:r>
+                <w:delText>to get the project working in 5.8.0—this is not advised. It is possible to see the last version of BioSum that was used to open a project by opening and reading the one line text file application.version in the project root directory. If you have pre-5.8.0 BioSum projects that will need to be upgraded, please consult the BioSum support staff for assistance and access to pre-5.8.0 versions of the software to make the stairstep journey.</w:delText>
+              </w:r>
+            </w:del>
+          </w:p>
+          <w:p>
+            <w:pPr>
+              <w:rPr>
+                <w:del w:id="329" w:author="Lesley Bross" w:date="2020-10-12T15:07:00Z"/>
+              </w:rPr>
+              <w:pPrChange w:id="330" w:author="Lesley Bross" w:date="2020-10-12T15:16:00Z">
+                <w:pPr>
+                  <w:autoSpaceDE w:val="0"/>
+                  <w:autoSpaceDN w:val="0"/>
+                  <w:adjustRightInd w:val="0"/>
+                </w:pPr>
+              </w:pPrChange>
+            </w:pPr>
+          </w:p>
+          <w:p>
+            <w:pPr>
+              <w:rPr>
+                <w:del w:id="331" w:author="Lesley Bross" w:date="2020-10-12T15:07:00Z"/>
+              </w:rPr>
+              <w:pPrChange w:id="332" w:author="Lesley Bross" w:date="2020-10-12T15:16:00Z">
+                <w:pPr>
+                  <w:pageBreakBefore/>
+                  <w:autoSpaceDE w:val="0"/>
+                  <w:autoSpaceDN w:val="0"/>
+                  <w:adjustRightInd w:val="0"/>
+                </w:pPr>
+              </w:pPrChange>
+            </w:pPr>
+            <w:del w:id="333" w:author="Lesley Bross" w:date="2020-10-12T15:07:00Z">
+              <w:r>
+                <w:delText xml:space="preserve">If you DON’T have projects needing to be upgraded but DO have BioSum </w:delText>
+              </w:r>
+              <w:r>
+                <w:delText xml:space="preserve">5.8.0 or higher </w:delText>
+              </w:r>
+              <w:r>
+                <w:delText>installed on your computer, follow steps 9, 24 and 25 and you should have a fully functional version of BioSum ready to go. Remember to use</w:delText>
+              </w:r>
+              <w:r>
+                <w:delText xml:space="preserve"> an admin account (at least on a FS imaged computer—other environments have been less tested). </w:delText>
+              </w:r>
+              <w:r>
+                <w:delText xml:space="preserve">On a Forest Service computer, admin status sufficient to perform steps 9 (load the DMP file), 24 (install the msi) and 25 (establish and test the ORACLEXE connection) as Run Elevated (a PowerBroker feature). </w:delText>
+              </w:r>
+              <w:r>
+                <w:delText>It may be necessary to repeat Step 2</w:delText>
+              </w:r>
+              <w:r>
+                <w:delText>6 also</w:delText>
+              </w:r>
+              <w:r>
+                <w:delText xml:space="preserve"> (in admin status)</w:delText>
+              </w:r>
+              <w:r>
+                <w:delText>, entering the fcs password in the registry.</w:delText>
+              </w:r>
+              <w:r>
+                <w:delText xml:space="preserve"> If the password is missing from the registry, workflows in BioSum that rely on the ORACLE connection will often “hang”, waiting for a password, and sometimes the password entry window will not be accessible even if you are willing to respond to it.</w:delText>
+              </w:r>
+              <w:r>
+                <w:delText xml:space="preserve"> </w:delText>
+              </w:r>
+            </w:del>
+          </w:p>
+          <w:p>
+            <w:pPr>
+              <w:rPr>
+                <w:del w:id="334" w:author="Lesley Bross" w:date="2020-10-12T15:07:00Z"/>
+              </w:rPr>
+              <w:pPrChange w:id="335" w:author="Lesley Bross" w:date="2020-10-12T15:16:00Z">
+                <w:pPr>
+                  <w:pageBreakBefore/>
+                  <w:autoSpaceDE w:val="0"/>
+                  <w:autoSpaceDN w:val="0"/>
+                  <w:adjustRightInd w:val="0"/>
+                </w:pPr>
+              </w:pPrChange>
+            </w:pPr>
+          </w:p>
+          <w:p>
+            <w:pPr>
+              <w:rPr>
+                <w:del w:id="336" w:author="Lesley Bross" w:date="2020-10-12T15:07:00Z"/>
+              </w:rPr>
+              <w:pPrChange w:id="337" w:author="Lesley Bross" w:date="2020-10-12T15:16:00Z">
+                <w:pPr>
+                  <w:pageBreakBefore/>
+                  <w:autoSpaceDE w:val="0"/>
+                  <w:autoSpaceDN w:val="0"/>
+                  <w:adjustRightInd w:val="0"/>
+                </w:pPr>
+              </w:pPrChange>
+            </w:pPr>
+            <w:del w:id="338" w:author="Lesley Bross" w:date="2020-10-12T15:07:00Z">
+              <w:r>
+                <w:delText>Since 5.8.6, BioSum has required that Microsoft Access Runtime 2013 be installed if using Office 2016 or greater (including Office 365). If you were previously running an earlier version of Office but have upgraded, you will need to make sure this runtime is installed—you can check for it in the programs and features uninstall list, accessible via control panel, to make sure it is available.</w:delText>
+              </w:r>
+            </w:del>
+          </w:p>
+          <w:p>
+            <w:pPr>
+              <w:rPr>
+                <w:del w:id="339" w:author="Lesley Bross" w:date="2020-10-12T15:07:00Z"/>
+              </w:rPr>
+              <w:pPrChange w:id="340" w:author="Lesley Bross" w:date="2020-10-12T15:16:00Z">
+                <w:pPr>
+                  <w:pageBreakBefore/>
+                  <w:autoSpaceDE w:val="0"/>
+                  <w:autoSpaceDN w:val="0"/>
+                  <w:adjustRightInd w:val="0"/>
+                </w:pPr>
+              </w:pPrChange>
+            </w:pPr>
+            <w:del w:id="341" w:author="Lesley Bross" w:date="2020-10-12T15:07:00Z">
+              <w:r>
+                <w:delText xml:space="preserve">  </w:delText>
+              </w:r>
+            </w:del>
+          </w:p>
+          <w:p>
+            <w:pPr>
+              <w:rPr>
+                <w:del w:id="342" w:author="Lesley Bross" w:date="2020-10-12T15:07:00Z"/>
+              </w:rPr>
+              <w:pPrChange w:id="343" w:author="Lesley Bross" w:date="2020-10-12T15:16:00Z">
+                <w:pPr>
+                  <w:pageBreakBefore/>
+                  <w:autoSpaceDE w:val="0"/>
+                  <w:autoSpaceDN w:val="0"/>
+                  <w:adjustRightInd w:val="0"/>
+                </w:pPr>
+              </w:pPrChange>
+            </w:pPr>
+            <w:del w:id="344" w:author="Lesley Bross" w:date="2020-10-12T15:07:00Z">
+              <w:r>
+                <w:delText>Finally, if you have an earlier build of release 5.8.</w:delText>
+              </w:r>
+              <w:r>
+                <w:delText>8</w:delText>
+              </w:r>
+              <w:r>
+                <w:delText xml:space="preserve"> installed, you will need to uninstall it before installing this build (</w:delText>
+              </w:r>
+              <w:r>
+                <w:delText>January 2</w:delText>
+              </w:r>
+              <w:r>
+                <w:delText>1</w:delText>
+              </w:r>
+              <w:r>
+                <w:delText>, 20</w:delText>
+              </w:r>
+              <w:r>
+                <w:delText>20</w:delText>
+              </w:r>
+              <w:r>
+                <w:delText>).</w:delText>
+              </w:r>
+            </w:del>
+          </w:p>
+          <w:p>
+            <w:pPr>
+              <w:rPr>
+                <w:del w:id="345" w:author="Lesley Bross" w:date="2020-10-12T15:21:00Z"/>
+              </w:rPr>
+              <w:pPrChange w:id="346" w:author="Lesley Bross" w:date="2020-10-12T15:16:00Z">
+                <w:pPr>
+                  <w:autoSpaceDE w:val="0"/>
+                  <w:autoSpaceDN w:val="0"/>
+                  <w:adjustRightInd w:val="0"/>
+                </w:pPr>
+              </w:pPrChange>
             </w:pPr>
           </w:p>
           <w:p>
@@ -14738,139 +15758,15 @@
               <w:autoSpaceDE w:val="0"/>
               <w:autoSpaceDN w:val="0"/>
               <w:adjustRightInd w:val="0"/>
+              <w:rPr>
+                <w:b/>
+              </w:rPr>
             </w:pPr>
-            <w:r>
-              <w:t xml:space="preserve">If you DON’T have projects needing to be upgraded but DO have BioSum </w:t>
-            </w:r>
-            <w:r>
-              <w:t xml:space="preserve">5.8.0 or higher </w:t>
-            </w:r>
-            <w:r>
-              <w:t>installed on your computer, follow steps 9, 24 and 25 and you should have a fully functional version of BioSum ready to go. Remember to use</w:t>
-            </w:r>
-            <w:r>
-              <w:t xml:space="preserve"> an admin account (at least on a FS imaged computer—other environments have been less tested). </w:t>
-            </w:r>
-            <w:r>
-              <w:t xml:space="preserve">On a Forest Service computer, admin status sufficient to perform steps 9 (load the DMP file), 24 (install the </w:t>
-            </w:r>
-            <w:proofErr w:type="spellStart"/>
-            <w:r>
-              <w:t>msi</w:t>
-            </w:r>
-            <w:proofErr w:type="spellEnd"/>
-            <w:r>
-              <w:t xml:space="preserve">) and 25 (establish and test the ORACLEXE connection) as Run Elevated (a </w:t>
-            </w:r>
-            <w:proofErr w:type="spellStart"/>
-            <w:r>
-              <w:t>PowerBroker</w:t>
-            </w:r>
-            <w:proofErr w:type="spellEnd"/>
-            <w:r>
-              <w:t xml:space="preserve"> feature). </w:t>
-            </w:r>
-            <w:r>
-              <w:t>It may be necessary to repeat Step 2</w:t>
-            </w:r>
-            <w:r>
-              <w:t>6 also</w:t>
-            </w:r>
-            <w:r>
-              <w:t xml:space="preserve"> (in admin status)</w:t>
-            </w:r>
-            <w:r>
-              <w:t>, entering the fcs password in the registry.</w:t>
-            </w:r>
-            <w:r>
-              <w:t xml:space="preserve"> If the password is missing from the registry, workflows in BioSum that rely on the ORACLE connection will often “hang”, waiting for a password, and sometimes the password entry window will not be accessible even if you are willing to respond to it.</w:t>
-            </w:r>
-            <w:r>
-              <w:t xml:space="preserve"> </w:t>
-            </w:r>
-          </w:p>
-          <w:p>
-            <w:pPr>
-              <w:pageBreakBefore/>
-              <w:autoSpaceDE w:val="0"/>
-              <w:autoSpaceDN w:val="0"/>
-              <w:adjustRightInd w:val="0"/>
-            </w:pPr>
-          </w:p>
-          <w:p>
-            <w:pPr>
-              <w:pageBreakBefore/>
-              <w:autoSpaceDE w:val="0"/>
-              <w:autoSpaceDN w:val="0"/>
-              <w:adjustRightInd w:val="0"/>
-            </w:pPr>
-            <w:r>
-              <w:t>Since 5.8.6, BioSum has required that Microsoft Access Runtime 2013 be installed if using Office 2016 or greater (including Office 365). If you were previously running an earlier version of Office but have upgraded, you will need to make sure this runtime is installed—you can check for it in the programs and features uninstall list, accessible via control panel, to make sure it is available.</w:t>
-            </w:r>
-          </w:p>
-          <w:p>
-            <w:pPr>
-              <w:pageBreakBefore/>
-              <w:autoSpaceDE w:val="0"/>
-              <w:autoSpaceDN w:val="0"/>
-              <w:adjustRightInd w:val="0"/>
-            </w:pPr>
-            <w:r>
-              <w:t xml:space="preserve">  </w:t>
-            </w:r>
-          </w:p>
-          <w:p>
-            <w:pPr>
-              <w:pageBreakBefore/>
-              <w:autoSpaceDE w:val="0"/>
-              <w:autoSpaceDN w:val="0"/>
-              <w:adjustRightInd w:val="0"/>
-            </w:pPr>
-            <w:r>
-              <w:t>Finally, if you have an earlier build of release 5.8.</w:t>
-            </w:r>
-            <w:r>
-              <w:t>8</w:t>
-            </w:r>
-            <w:r>
-              <w:t xml:space="preserve"> installed, you will need to uninstall it before installing this build (</w:t>
-            </w:r>
-            <w:r>
-              <w:t>January 2</w:t>
-            </w:r>
-            <w:r>
-              <w:t>1</w:t>
-            </w:r>
-            <w:r>
-              <w:t>, 20</w:t>
-            </w:r>
-            <w:r>
-              <w:t>20</w:t>
-            </w:r>
-            <w:r>
-              <w:t>).</w:t>
-            </w:r>
-          </w:p>
-          <w:p>
-            <w:pPr>
-              <w:autoSpaceDE w:val="0"/>
-              <w:autoSpaceDN w:val="0"/>
-              <w:adjustRightInd w:val="0"/>
-            </w:pPr>
-          </w:p>
-          <w:p>
-            <w:pPr>
-              <w:pageBreakBefore/>
-              <w:autoSpaceDE w:val="0"/>
-              <w:autoSpaceDN w:val="0"/>
-              <w:adjustRightInd w:val="0"/>
-              <w:rPr>
-                <w:b/>
-              </w:rPr>
-            </w:pPr>
-            <w:r>
-              <w:t xml:space="preserve"> </w:t>
-            </w:r>
+            <w:del w:id="347" w:author="Lesley Bross" w:date="2020-10-12T15:21:00Z">
+              <w:r>
+                <w:delText xml:space="preserve"> </w:delText>
+              </w:r>
+            </w:del>
           </w:p>
         </w:tc>
       </w:tr>
@@ -14878,49 +15774,40 @@
     <w:p>
       <w:pPr>
         <w:rPr>
-          <w:ins w:id="208" w:author="Lesley Bross" w:date="2020-09-30T11:08:00Z"/>
+          <w:ins w:id="348" w:author="Lesley Bross" w:date="2020-09-30T11:08:00Z"/>
         </w:rPr>
       </w:pPr>
-    </w:p>
-    <w:p>
-      <w:pPr>
-        <w:rPr>
-          <w:ins w:id="209" w:author="Lesley Bross" w:date="2020-09-30T11:08:00Z"/>
-        </w:rPr>
-      </w:pPr>
-      <w:ins w:id="210" w:author="Lesley Bross" w:date="2020-09-30T11:08:00Z">
-        <w:r>
-          <w:br w:type="page"/>
-        </w:r>
-      </w:ins>
     </w:p>
     <w:p>
       <w:pPr>
         <w:pStyle w:val="Heading1"/>
         <w:rPr>
-          <w:ins w:id="211" w:author="Lesley Bross" w:date="2020-10-05T15:45:00Z"/>
+          <w:ins w:id="349" w:author="Lesley Bross" w:date="2020-10-05T15:45:00Z"/>
         </w:rPr>
-        <w:pPrChange w:id="212" w:author="Lesley Bross" w:date="2020-09-30T11:08:00Z">
+        <w:pPrChange w:id="350" w:author="Lesley Bross" w:date="2020-10-13T11:11:00Z">
           <w:pPr/>
         </w:pPrChange>
       </w:pPr>
-      <w:ins w:id="213" w:author="Lesley Bross" w:date="2020-09-30T11:08:00Z">
+      <w:ins w:id="351" w:author="Lesley Bross" w:date="2020-09-30T11:08:00Z">
+        <w:r>
+          <w:br w:type="page"/>
+        </w:r>
         <w:r>
           <w:lastRenderedPageBreak/>
           <w:t xml:space="preserve">Appendix 2: </w:t>
         </w:r>
       </w:ins>
-      <w:ins w:id="214" w:author="Lesley Bross" w:date="2020-09-30T11:10:00Z">
+      <w:ins w:id="352" w:author="Lesley Bross" w:date="2020-09-30T11:10:00Z">
         <w:r>
           <w:t>Additional steps when i</w:t>
         </w:r>
       </w:ins>
-      <w:ins w:id="215" w:author="Lesley Bross" w:date="2020-09-30T11:09:00Z">
+      <w:ins w:id="353" w:author="Lesley Bross" w:date="2020-09-30T11:09:00Z">
         <w:r>
           <w:t xml:space="preserve">nstalling BioSum on </w:t>
         </w:r>
       </w:ins>
-      <w:ins w:id="216" w:author="Lesley Bross" w:date="2020-09-30T11:10:00Z">
+      <w:ins w:id="354" w:author="Lesley Bross" w:date="2020-09-30T11:10:00Z">
         <w:r>
           <w:t>Forest Service computers</w:t>
         </w:r>
@@ -14929,47 +15816,47 @@
     <w:p>
       <w:pPr>
         <w:rPr>
-          <w:ins w:id="217" w:author="Lesley Bross" w:date="2020-09-30T11:10:00Z"/>
+          <w:ins w:id="355" w:author="Lesley Bross" w:date="2020-09-30T11:10:00Z"/>
         </w:rPr>
       </w:pPr>
     </w:p>
     <w:p>
       <w:pPr>
         <w:rPr>
-          <w:ins w:id="218" w:author="Lesley Bross" w:date="2020-10-08T13:14:00Z"/>
+          <w:ins w:id="356" w:author="Lesley Bross" w:date="2020-10-08T13:14:00Z"/>
         </w:rPr>
       </w:pPr>
-      <w:ins w:id="219" w:author="Lesley Bross" w:date="2020-10-08T13:12:00Z">
+      <w:ins w:id="357" w:author="Lesley Bross" w:date="2020-10-08T13:12:00Z">
         <w:r>
           <w:t xml:space="preserve">Users with computers on the Forest Service network should execute the following steps to allow BioSum to connect with </w:t>
         </w:r>
       </w:ins>
-      <w:ins w:id="220" w:author="Lesley Bross" w:date="2020-10-08T13:14:00Z">
+      <w:ins w:id="358" w:author="Lesley Bross" w:date="2020-10-08T13:14:00Z">
         <w:r>
           <w:t>an</w:t>
         </w:r>
       </w:ins>
-      <w:ins w:id="221" w:author="Lesley Bross" w:date="2020-10-08T13:12:00Z">
+      <w:ins w:id="359" w:author="Lesley Bross" w:date="2020-10-08T13:12:00Z">
         <w:r>
           <w:t xml:space="preserve"> internal, central Oracle database </w:t>
         </w:r>
       </w:ins>
-      <w:ins w:id="222" w:author="Lesley Bross" w:date="2020-10-08T13:35:00Z">
+      <w:ins w:id="360" w:author="Lesley Bross" w:date="2020-10-08T13:35:00Z">
         <w:r>
           <w:t>hosting</w:t>
         </w:r>
       </w:ins>
-      <w:ins w:id="223" w:author="Lesley Bross" w:date="2020-10-08T13:12:00Z">
+      <w:ins w:id="361" w:author="Lesley Bross" w:date="2020-10-08T13:12:00Z">
         <w:r>
           <w:t xml:space="preserve"> the </w:t>
         </w:r>
       </w:ins>
-      <w:ins w:id="224" w:author="Lesley Bross" w:date="2020-10-08T13:13:00Z">
+      <w:ins w:id="362" w:author="Lesley Bross" w:date="2020-10-08T13:13:00Z">
         <w:r>
           <w:t xml:space="preserve">ANL_PNW_FIA_FCS </w:t>
         </w:r>
       </w:ins>
-      <w:ins w:id="225" w:author="Lesley Bross" w:date="2020-10-08T13:14:00Z">
+      <w:ins w:id="363" w:author="Lesley Bross" w:date="2020-10-08T13:14:00Z">
         <w:r>
           <w:t>schema:</w:t>
         </w:r>
@@ -14983,18 +15870,18 @@
           <w:numId w:val="12"/>
         </w:numPr>
         <w:rPr>
-          <w:ins w:id="226" w:author="Lesley Bross" w:date="2020-10-08T13:15:00Z"/>
+          <w:ins w:id="364" w:author="Lesley Bross" w:date="2020-10-08T13:15:00Z"/>
         </w:rPr>
-        <w:pPrChange w:id="227" w:author="Lesley Bross" w:date="2020-10-08T13:14:00Z">
+        <w:pPrChange w:id="365" w:author="Lesley Bross" w:date="2020-10-08T13:14:00Z">
           <w:pPr/>
         </w:pPrChange>
       </w:pPr>
-      <w:ins w:id="228" w:author="Lesley Bross" w:date="2020-10-08T13:35:00Z">
+      <w:ins w:id="366" w:author="Lesley Bross" w:date="2020-10-08T13:35:00Z">
         <w:r>
           <w:t>Permissions</w:t>
         </w:r>
       </w:ins>
-      <w:ins w:id="229" w:author="Lesley Bross" w:date="2020-10-08T13:15:00Z">
+      <w:ins w:id="367" w:author="Lesley Bross" w:date="2020-10-08T13:15:00Z">
         <w:r>
           <w:t xml:space="preserve"> for</w:t>
         </w:r>
@@ -15008,19 +15895,19 @@
           <w:t xml:space="preserve"> must be </w:t>
         </w:r>
       </w:ins>
-      <w:ins w:id="230" w:author="Lesley Bross" w:date="2020-10-08T13:16:00Z">
+      <w:ins w:id="368" w:author="Lesley Bross" w:date="2020-10-08T13:16:00Z">
         <w:r>
           <w:t>granted</w:t>
         </w:r>
       </w:ins>
-      <w:ins w:id="231" w:author="Lesley Bross" w:date="2020-10-08T13:15:00Z">
+      <w:ins w:id="369" w:author="Lesley Bross" w:date="2020-10-08T13:15:00Z">
         <w:r>
           <w:t xml:space="preserve"> before you can connect to it. Request access from </w:t>
         </w:r>
         <w:r>
           <w:rPr>
             <w:highlight w:val="yellow"/>
-            <w:rPrChange w:id="232" w:author="Lesley Bross" w:date="2020-10-08T13:36:00Z">
+            <w:rPrChange w:id="370" w:author="Lesley Bross" w:date="2020-10-08T13:36:00Z">
               <w:rPr/>
             </w:rPrChange>
           </w:rPr>
@@ -15036,23 +15923,23 @@
           <w:numId w:val="12"/>
         </w:numPr>
         <w:rPr>
-          <w:ins w:id="233" w:author="Lesley Bross" w:date="2020-10-08T13:17:00Z"/>
+          <w:ins w:id="371" w:author="Lesley Bross" w:date="2020-10-08T13:17:00Z"/>
         </w:rPr>
-        <w:pPrChange w:id="234" w:author="Lesley Bross" w:date="2020-10-08T13:14:00Z">
+        <w:pPrChange w:id="372" w:author="Lesley Bross" w:date="2020-10-08T13:14:00Z">
           <w:pPr/>
         </w:pPrChange>
       </w:pPr>
-      <w:ins w:id="235" w:author="Lesley Bross" w:date="2020-10-08T13:16:00Z">
+      <w:ins w:id="373" w:author="Lesley Bross" w:date="2020-10-08T13:16:00Z">
         <w:r>
           <w:t xml:space="preserve">If it is not already installed, install the </w:t>
         </w:r>
       </w:ins>
-      <w:ins w:id="236" w:author="Lesley Bross" w:date="2020-10-08T13:17:00Z">
+      <w:ins w:id="374" w:author="Lesley Bross" w:date="2020-10-08T13:17:00Z">
         <w:r>
           <w:t xml:space="preserve">64-bit Oracle </w:t>
         </w:r>
       </w:ins>
-      <w:ins w:id="237" w:author="Lesley Bross" w:date="2020-10-08T13:36:00Z">
+      <w:ins w:id="375" w:author="Lesley Bross" w:date="2020-10-08T13:36:00Z">
         <w:r>
           <w:t xml:space="preserve">12c </w:t>
         </w:r>
@@ -15060,15 +15947,17 @@
           <w:t xml:space="preserve">client </w:t>
         </w:r>
       </w:ins>
-      <w:ins w:id="238" w:author="Lesley Bross" w:date="2020-10-08T13:17:00Z">
+      <w:ins w:id="376" w:author="Lesley Bross" w:date="2020-10-08T13:17:00Z">
         <w:r>
           <w:t xml:space="preserve">from </w:t>
         </w:r>
         <w:r>
           <w:t xml:space="preserve">the </w:t>
         </w:r>
-        <w:r>
-          <w:t>FS Software Center.</w:t>
+        <w:bookmarkStart w:id="377" w:name="_GoBack"/>
+        <w:bookmarkEnd w:id="377"/>
+        <w:r>
+          <w:t>Software Center.</w:t>
         </w:r>
         <w:r>
           <w:t xml:space="preserve"> Accept the default values as you click through the installation dialog.</w:t>
@@ -15083,13 +15972,13 @@
           <w:numId w:val="12"/>
         </w:numPr>
         <w:rPr>
-          <w:ins w:id="239" w:author="Lesley Bross" w:date="2020-10-08T13:22:00Z"/>
+          <w:ins w:id="378" w:author="Lesley Bross" w:date="2020-10-08T13:22:00Z"/>
         </w:rPr>
-        <w:pPrChange w:id="240" w:author="Lesley Bross" w:date="2020-10-08T13:14:00Z">
+        <w:pPrChange w:id="379" w:author="Lesley Bross" w:date="2020-10-08T13:14:00Z">
           <w:pPr/>
         </w:pPrChange>
       </w:pPr>
-      <w:ins w:id="241" w:author="Lesley Bross" w:date="2020-10-08T13:21:00Z">
+      <w:ins w:id="380" w:author="Lesley Bross" w:date="2020-10-08T13:21:00Z">
         <w:r>
           <w:t>N</w:t>
         </w:r>
@@ -15112,38 +16001,38 @@
           <w:numId w:val="12"/>
         </w:numPr>
         <w:rPr>
-          <w:ins w:id="242" w:author="Lesley Bross" w:date="2020-10-08T13:21:00Z"/>
+          <w:ins w:id="381" w:author="Lesley Bross" w:date="2020-10-08T13:21:00Z"/>
         </w:rPr>
-        <w:pPrChange w:id="243" w:author="Lesley Bross" w:date="2020-10-08T13:22:00Z">
+        <w:pPrChange w:id="382" w:author="Lesley Bross" w:date="2020-10-08T13:22:00Z">
           <w:pPr/>
         </w:pPrChange>
       </w:pPr>
-      <w:ins w:id="244" w:author="Lesley Bross" w:date="2020-10-08T13:21:00Z">
+      <w:ins w:id="383" w:author="Lesley Bross" w:date="2020-10-08T13:21:00Z">
         <w:r>
           <w:t xml:space="preserve">Click </w:t>
         </w:r>
       </w:ins>
-      <w:ins w:id="245" w:author="Lesley Bross" w:date="2020-10-08T13:37:00Z">
+      <w:ins w:id="384" w:author="Lesley Bross" w:date="2020-10-08T13:37:00Z">
         <w:r>
           <w:t xml:space="preserve">the </w:t>
         </w:r>
       </w:ins>
-      <w:ins w:id="246" w:author="Lesley Bross" w:date="2020-10-08T13:52:00Z">
+      <w:ins w:id="385" w:author="Lesley Bross" w:date="2020-10-08T13:52:00Z">
         <w:r>
           <w:t>User</w:t>
         </w:r>
       </w:ins>
-      <w:ins w:id="247" w:author="Lesley Bross" w:date="2020-10-08T13:21:00Z">
+      <w:ins w:id="386" w:author="Lesley Bross" w:date="2020-10-08T13:21:00Z">
         <w:r>
           <w:t xml:space="preserve"> DSN tab, and select &lt;Add&gt; to add </w:t>
         </w:r>
       </w:ins>
-      <w:ins w:id="248" w:author="Lesley Bross" w:date="2020-10-08T13:22:00Z">
+      <w:ins w:id="387" w:author="Lesley Bross" w:date="2020-10-08T13:22:00Z">
         <w:r>
           <w:t xml:space="preserve">a </w:t>
         </w:r>
       </w:ins>
-      <w:ins w:id="249" w:author="Lesley Bross" w:date="2020-10-08T13:21:00Z">
+      <w:ins w:id="388" w:author="Lesley Bross" w:date="2020-10-08T13:21:00Z">
         <w:r>
           <w:t>data source</w:t>
         </w:r>
@@ -15160,20 +16049,20 @@
           <w:numId w:val="12"/>
         </w:numPr>
         <w:rPr>
-          <w:ins w:id="250" w:author="Lesley Bross" w:date="2020-10-08T13:22:00Z"/>
+          <w:ins w:id="389" w:author="Lesley Bross" w:date="2020-10-08T13:22:00Z"/>
         </w:rPr>
       </w:pPr>
-      <w:ins w:id="251" w:author="Lesley Bross" w:date="2020-10-08T13:22:00Z">
+      <w:ins w:id="390" w:author="Lesley Bross" w:date="2020-10-08T13:22:00Z">
         <w:r>
           <w:t xml:space="preserve">Select </w:t>
         </w:r>
       </w:ins>
-      <w:ins w:id="252" w:author="Lesley Bross" w:date="2020-10-08T13:54:00Z">
+      <w:ins w:id="391" w:author="Lesley Bross" w:date="2020-10-08T13:54:00Z">
         <w:r>
           <w:t>‘</w:t>
         </w:r>
       </w:ins>
-      <w:ins w:id="253" w:author="Lesley Bross" w:date="2020-10-08T13:52:00Z">
+      <w:ins w:id="392" w:author="Lesley Bross" w:date="2020-10-08T13:52:00Z">
         <w:r>
           <w:t xml:space="preserve">Oracle in </w:t>
         </w:r>
@@ -15183,19 +16072,17 @@
         </w:r>
       </w:ins>
       <w:proofErr w:type="spellEnd"/>
-      <w:ins w:id="254" w:author="Lesley Bross" w:date="2020-10-08T13:54:00Z">
+      <w:ins w:id="393" w:author="Lesley Bross" w:date="2020-10-08T13:54:00Z">
         <w:r>
           <w:t>’</w:t>
         </w:r>
       </w:ins>
-      <w:bookmarkStart w:id="255" w:name="_GoBack"/>
-      <w:bookmarkEnd w:id="255"/>
-      <w:ins w:id="256" w:author="Lesley Bross" w:date="2020-10-08T13:52:00Z">
+      <w:ins w:id="394" w:author="Lesley Bross" w:date="2020-10-08T13:52:00Z">
         <w:r>
           <w:t xml:space="preserve"> </w:t>
         </w:r>
       </w:ins>
-      <w:ins w:id="257" w:author="Lesley Bross" w:date="2020-10-08T13:22:00Z">
+      <w:ins w:id="395" w:author="Lesley Bross" w:date="2020-10-08T13:22:00Z">
         <w:r>
           <w:t>as the data source driver</w:t>
         </w:r>
@@ -15209,10 +16096,10 @@
           <w:numId w:val="12"/>
         </w:numPr>
         <w:rPr>
-          <w:ins w:id="258" w:author="Lesley Bross" w:date="2020-10-08T13:25:00Z"/>
+          <w:ins w:id="396" w:author="Lesley Bross" w:date="2020-10-08T13:25:00Z"/>
         </w:rPr>
       </w:pPr>
-      <w:ins w:id="259" w:author="Lesley Bross" w:date="2020-10-08T13:24:00Z">
+      <w:ins w:id="397" w:author="Lesley Bross" w:date="2020-10-08T13:24:00Z">
         <w:r>
           <w:t>Enter the connection informa</w:t>
         </w:r>
@@ -15229,9 +16116,9 @@
           <w:numId w:val="12"/>
         </w:numPr>
         <w:rPr>
-          <w:ins w:id="260" w:author="Lesley Bross" w:date="2020-10-08T13:27:00Z"/>
+          <w:ins w:id="398" w:author="Lesley Bross" w:date="2020-10-08T13:27:00Z"/>
         </w:rPr>
-        <w:pPrChange w:id="261" w:author="Lesley Bross" w:date="2020-10-08T13:26:00Z">
+        <w:pPrChange w:id="399" w:author="Lesley Bross" w:date="2020-10-08T13:26:00Z">
           <w:pPr>
             <w:pStyle w:val="ListParagraph"/>
             <w:numPr>
@@ -15242,7 +16129,7 @@
           </w:pPr>
         </w:pPrChange>
       </w:pPr>
-      <w:ins w:id="262" w:author="Lesley Bross" w:date="2020-10-08T13:26:00Z">
+      <w:ins w:id="400" w:author="Lesley Bross" w:date="2020-10-08T13:26:00Z">
         <w:r>
           <w:t>DSN</w:t>
         </w:r>
@@ -15262,9 +16149,9 @@
           <w:numId w:val="12"/>
         </w:numPr>
         <w:rPr>
-          <w:ins w:id="263" w:author="Lesley Bross" w:date="2020-10-08T13:28:00Z"/>
+          <w:ins w:id="401" w:author="Lesley Bross" w:date="2020-10-08T13:28:00Z"/>
         </w:rPr>
-        <w:pPrChange w:id="264" w:author="Lesley Bross" w:date="2020-10-08T13:26:00Z">
+        <w:pPrChange w:id="402" w:author="Lesley Bross" w:date="2020-10-08T13:26:00Z">
           <w:pPr>
             <w:pStyle w:val="ListParagraph"/>
             <w:numPr>
@@ -15275,7 +16162,7 @@
           </w:pPr>
         </w:pPrChange>
       </w:pPr>
-      <w:ins w:id="265" w:author="Lesley Bross" w:date="2020-10-08T13:27:00Z">
+      <w:ins w:id="403" w:author="Lesley Bross" w:date="2020-10-08T13:27:00Z">
         <w:r>
           <w:t>TNS Service Name=FIADB01P</w:t>
         </w:r>
@@ -15289,9 +16176,9 @@
           <w:numId w:val="12"/>
         </w:numPr>
         <w:rPr>
-          <w:ins w:id="266" w:author="Lesley Bross" w:date="2020-10-08T13:24:00Z"/>
+          <w:ins w:id="404" w:author="Lesley Bross" w:date="2020-10-08T13:24:00Z"/>
         </w:rPr>
-        <w:pPrChange w:id="267" w:author="Lesley Bross" w:date="2020-10-08T13:26:00Z">
+        <w:pPrChange w:id="405" w:author="Lesley Bross" w:date="2020-10-08T13:26:00Z">
           <w:pPr>
             <w:pStyle w:val="ListParagraph"/>
             <w:numPr>
@@ -15302,17 +16189,17 @@
           </w:pPr>
         </w:pPrChange>
       </w:pPr>
-      <w:ins w:id="268" w:author="Lesley Bross" w:date="2020-10-08T13:29:00Z">
+      <w:ins w:id="406" w:author="Lesley Bross" w:date="2020-10-08T13:29:00Z">
         <w:r>
           <w:t xml:space="preserve">User name=user name associated with the </w:t>
         </w:r>
       </w:ins>
-      <w:ins w:id="269" w:author="Lesley Bross" w:date="2020-10-08T13:37:00Z">
+      <w:ins w:id="407" w:author="Lesley Bross" w:date="2020-10-08T13:37:00Z">
         <w:r>
           <w:t>permissions</w:t>
         </w:r>
       </w:ins>
-      <w:ins w:id="270" w:author="Lesley Bross" w:date="2020-10-08T13:29:00Z">
+      <w:ins w:id="408" w:author="Lesley Bross" w:date="2020-10-08T13:29:00Z">
         <w:r>
           <w:t xml:space="preserve"> granted in step 1</w:t>
         </w:r>
@@ -15326,13 +16213,13 @@
           <w:numId w:val="12"/>
         </w:numPr>
         <w:rPr>
-          <w:ins w:id="271" w:author="Lesley Bross" w:date="2020-10-08T13:25:00Z"/>
+          <w:ins w:id="409" w:author="Lesley Bross" w:date="2020-10-08T13:25:00Z"/>
         </w:rPr>
-        <w:pPrChange w:id="272" w:author="Lesley Bross" w:date="2020-10-08T13:22:00Z">
+        <w:pPrChange w:id="410" w:author="Lesley Bross" w:date="2020-10-08T13:22:00Z">
           <w:pPr/>
         </w:pPrChange>
       </w:pPr>
-      <w:ins w:id="273" w:author="Lesley Bross" w:date="2020-10-08T13:25:00Z">
+      <w:ins w:id="411" w:author="Lesley Bross" w:date="2020-10-08T13:25:00Z">
         <w:r>
           <w:t>Then click &lt;Test Connection&gt; to ensure that the service works as intended</w:t>
         </w:r>
@@ -15340,22 +16227,22 @@
           <w:t xml:space="preserve">. </w:t>
         </w:r>
       </w:ins>
-      <w:ins w:id="274" w:author="Lesley Bross" w:date="2020-10-08T13:29:00Z">
+      <w:ins w:id="412" w:author="Lesley Bross" w:date="2020-10-08T13:29:00Z">
         <w:r>
           <w:t xml:space="preserve">Use the user name and password provided to you during step 1. </w:t>
         </w:r>
       </w:ins>
-      <w:ins w:id="275" w:author="Lesley Bross" w:date="2020-10-08T13:30:00Z">
+      <w:ins w:id="413" w:author="Lesley Bross" w:date="2020-10-08T13:30:00Z">
         <w:r>
           <w:t>The test</w:t>
         </w:r>
       </w:ins>
-      <w:ins w:id="276" w:author="Lesley Bross" w:date="2020-10-08T13:25:00Z">
+      <w:ins w:id="414" w:author="Lesley Bross" w:date="2020-10-08T13:25:00Z">
         <w:r>
           <w:t xml:space="preserve"> connection will not work if </w:t>
         </w:r>
       </w:ins>
-      <w:ins w:id="277" w:author="Lesley Bross" w:date="2020-10-08T13:30:00Z">
+      <w:ins w:id="415" w:author="Lesley Bross" w:date="2020-10-08T13:30:00Z">
         <w:r>
           <w:t>step 1 has not been completed.</w:t>
         </w:r>
@@ -15369,18 +16256,18 @@
           <w:numId w:val="12"/>
         </w:numPr>
         <w:rPr>
-          <w:ins w:id="278" w:author="Lesley Bross" w:date="2020-10-08T13:31:00Z"/>
+          <w:ins w:id="416" w:author="Lesley Bross" w:date="2020-10-08T13:31:00Z"/>
         </w:rPr>
-        <w:pPrChange w:id="279" w:author="Lesley Bross" w:date="2020-10-08T13:22:00Z">
+        <w:pPrChange w:id="417" w:author="Lesley Bross" w:date="2020-10-08T13:22:00Z">
           <w:pPr/>
         </w:pPrChange>
       </w:pPr>
-      <w:ins w:id="280" w:author="Lesley Bross" w:date="2020-10-08T13:25:00Z">
+      <w:ins w:id="418" w:author="Lesley Bross" w:date="2020-10-08T13:25:00Z">
         <w:r>
           <w:t>Click &lt;OK&gt;</w:t>
         </w:r>
       </w:ins>
-      <w:ins w:id="281" w:author="Lesley Bross" w:date="2020-10-08T13:31:00Z">
+      <w:ins w:id="419" w:author="Lesley Bross" w:date="2020-10-08T13:31:00Z">
         <w:r>
           <w:t xml:space="preserve"> to finish creating the </w:t>
         </w:r>
@@ -15399,18 +16286,18 @@
           <w:numId w:val="12"/>
         </w:numPr>
         <w:rPr>
-          <w:ins w:id="282" w:author="Lesley Bross" w:date="2020-10-08T13:34:00Z"/>
+          <w:ins w:id="420" w:author="Lesley Bross" w:date="2020-10-08T13:34:00Z"/>
         </w:rPr>
-        <w:pPrChange w:id="283" w:author="Lesley Bross" w:date="2020-10-08T13:31:00Z">
+        <w:pPrChange w:id="421" w:author="Lesley Bross" w:date="2020-10-08T13:31:00Z">
           <w:pPr/>
         </w:pPrChange>
       </w:pPr>
-      <w:ins w:id="284" w:author="Lesley Bross" w:date="2020-10-08T13:31:00Z">
+      <w:ins w:id="422" w:author="Lesley Bross" w:date="2020-10-08T13:31:00Z">
         <w:r>
           <w:t xml:space="preserve">Copy the following 3 files from </w:t>
         </w:r>
       </w:ins>
-      <w:ins w:id="285" w:author="Lesley Bross" w:date="2020-10-08T13:32:00Z">
+      <w:ins w:id="423" w:author="Lesley Bross" w:date="2020-10-08T13:32:00Z">
         <w:r>
           <w:t xml:space="preserve">C:\Program Files\FIA PNW Portland Forestry Sciences Lab\FIA </w:t>
         </w:r>
@@ -15423,12 +16310,12 @@
           <w:t xml:space="preserve"> 5.8.9</w:t>
         </w:r>
       </w:ins>
-      <w:ins w:id="286" w:author="Lesley Bross" w:date="2020-10-08T13:33:00Z">
+      <w:ins w:id="424" w:author="Lesley Bross" w:date="2020-10-08T13:33:00Z">
         <w:r>
           <w:t>\fcs</w:t>
         </w:r>
       </w:ins>
-      <w:ins w:id="287" w:author="Lesley Bross" w:date="2020-10-08T13:32:00Z">
+      <w:ins w:id="425" w:author="Lesley Bross" w:date="2020-10-08T13:32:00Z">
         <w:r>
           <w:t xml:space="preserve"> to your Windows </w:t>
         </w:r>
@@ -15441,7 +16328,7 @@
           <w:t xml:space="preserve"> folder. If you don</w:t>
         </w:r>
       </w:ins>
-      <w:ins w:id="288" w:author="Lesley Bross" w:date="2020-10-08T13:33:00Z">
+      <w:ins w:id="426" w:author="Lesley Bross" w:date="2020-10-08T13:33:00Z">
         <w:r>
           <w:t xml:space="preserve">’t know the location of the </w:t>
         </w:r>
@@ -15454,17 +16341,17 @@
           <w:t xml:space="preserve"> folder, launch BioSum and click on the </w:t>
         </w:r>
       </w:ins>
-      <w:ins w:id="289" w:author="Lesley Bross" w:date="2020-10-08T13:34:00Z">
+      <w:ins w:id="427" w:author="Lesley Bross" w:date="2020-10-08T13:34:00Z">
         <w:r>
           <w:t>&lt;</w:t>
         </w:r>
       </w:ins>
-      <w:ins w:id="290" w:author="Lesley Bross" w:date="2020-10-08T13:33:00Z">
+      <w:ins w:id="428" w:author="Lesley Bross" w:date="2020-10-08T13:33:00Z">
         <w:r>
           <w:t>Setting</w:t>
         </w:r>
       </w:ins>
-      <w:ins w:id="291" w:author="Lesley Bross" w:date="2020-10-08T13:34:00Z">
+      <w:ins w:id="429" w:author="Lesley Bross" w:date="2020-10-08T13:34:00Z">
         <w:r>
           <w:t xml:space="preserve">s&gt; menu. The path to the </w:t>
         </w:r>
@@ -15486,13 +16373,13 @@
           <w:numId w:val="12"/>
         </w:numPr>
         <w:rPr>
-          <w:ins w:id="292" w:author="Lesley Bross" w:date="2020-10-08T13:34:00Z"/>
+          <w:ins w:id="430" w:author="Lesley Bross" w:date="2020-10-08T13:34:00Z"/>
         </w:rPr>
-        <w:pPrChange w:id="293" w:author="Lesley Bross" w:date="2020-10-08T13:34:00Z">
+        <w:pPrChange w:id="431" w:author="Lesley Bross" w:date="2020-10-08T13:34:00Z">
           <w:pPr/>
         </w:pPrChange>
       </w:pPr>
-      <w:ins w:id="294" w:author="Lesley Bross" w:date="2020-10-08T13:34:00Z">
+      <w:ins w:id="432" w:author="Lesley Bross" w:date="2020-10-08T13:34:00Z">
         <w:r>
           <w:t>BioSumComps.jar</w:t>
         </w:r>
@@ -15506,14 +16393,14 @@
           <w:numId w:val="12"/>
         </w:numPr>
         <w:rPr>
-          <w:ins w:id="295" w:author="Lesley Bross" w:date="2020-10-08T13:35:00Z"/>
+          <w:ins w:id="433" w:author="Lesley Bross" w:date="2020-10-08T13:35:00Z"/>
         </w:rPr>
-        <w:pPrChange w:id="296" w:author="Lesley Bross" w:date="2020-10-08T13:34:00Z">
+        <w:pPrChange w:id="434" w:author="Lesley Bross" w:date="2020-10-08T13:34:00Z">
           <w:pPr/>
         </w:pPrChange>
       </w:pPr>
       <w:proofErr w:type="spellStart"/>
-      <w:ins w:id="297" w:author="Lesley Bross" w:date="2020-10-08T13:35:00Z">
+      <w:ins w:id="435" w:author="Lesley Bross" w:date="2020-10-08T13:35:00Z">
         <w:r>
           <w:t>fcs_tree.db</w:t>
         </w:r>
@@ -15528,13 +16415,13 @@
           <w:numId w:val="12"/>
         </w:numPr>
         <w:rPr>
-          <w:ins w:id="298" w:author="Lesley Bross" w:date="2020-10-08T13:53:00Z"/>
+          <w:ins w:id="436" w:author="Lesley Bross" w:date="2020-10-08T13:53:00Z"/>
         </w:rPr>
-        <w:pPrChange w:id="299" w:author="Lesley Bross" w:date="2020-10-08T13:34:00Z">
+        <w:pPrChange w:id="437" w:author="Lesley Bross" w:date="2020-10-08T13:34:00Z">
           <w:pPr/>
         </w:pPrChange>
       </w:pPr>
-      <w:ins w:id="300" w:author="Lesley Bross" w:date="2020-10-08T13:35:00Z">
+      <w:ins w:id="438" w:author="Lesley Bross" w:date="2020-10-08T13:35:00Z">
         <w:r>
           <w:t>fcs_tree_calc.bat</w:t>
         </w:r>
@@ -15547,19 +16434,19 @@
           <w:ilvl w:val="0"/>
           <w:numId w:val="12"/>
         </w:numPr>
-        <w:pPrChange w:id="301" w:author="Lesley Bross" w:date="2020-10-08T13:53:00Z">
+        <w:pPrChange w:id="439" w:author="Lesley Bross" w:date="2020-10-08T13:53:00Z">
           <w:pPr/>
         </w:pPrChange>
       </w:pPr>
-      <w:ins w:id="302" w:author="Lesley Bross" w:date="2020-10-08T13:53:00Z">
+      <w:ins w:id="440" w:author="Lesley Bross" w:date="2020-10-08T13:53:00Z">
         <w:r>
           <w:t>If multiple users share a computer, steps 3 and 4 will need to be completed by each user.</w:t>
         </w:r>
       </w:ins>
     </w:p>
     <w:sectPr>
-      <w:headerReference w:type="default" r:id="rId55"/>
-      <w:footerReference w:type="default" r:id="rId56"/>
+      <w:headerReference w:type="default" r:id="rId56"/>
+      <w:footerReference w:type="default" r:id="rId57"/>
       <w:pgSz w:w="12240" w:h="15840" w:code="1"/>
       <w:pgMar w:top="1440" w:right="547" w:bottom="1440" w:left="547" w:header="720" w:footer="720" w:gutter="0"/>
       <w:pgBorders w:offsetFrom="page">
@@ -15667,6 +16554,92 @@
 <file path=word/numbering.xml><?xml version="1.0" encoding="utf-8"?>
 <w:numbering xmlns:wpc="http://schemas.microsoft.com/office/word/2010/wordprocessingCanvas" xmlns:cx="http://schemas.microsoft.com/office/drawing/2014/chartex" xmlns:cx1="http://schemas.microsoft.com/office/drawing/2015/9/8/chartex" xmlns:mc="http://schemas.openxmlformats.org/markup-compatibility/2006" xmlns:o="urn:schemas-microsoft-com:office:office" xmlns:r="http://schemas.openxmlformats.org/officeDocument/2006/relationships" xmlns:m="http://schemas.openxmlformats.org/officeDocument/2006/math" xmlns:v="urn:schemas-microsoft-com:vml" xmlns:wp14="http://schemas.microsoft.com/office/word/2010/wordprocessingDrawing" xmlns:wp="http://schemas.openxmlformats.org/drawingml/2006/wordprocessingDrawing" xmlns:w10="urn:schemas-microsoft-com:office:word" xmlns:w="http://schemas.openxmlformats.org/wordprocessingml/2006/main" xmlns:w14="http://schemas.microsoft.com/office/word/2010/wordml" xmlns:w15="http://schemas.microsoft.com/office/word/2012/wordml" xmlns:w16se="http://schemas.microsoft.com/office/word/2015/wordml/symex" xmlns:wpg="http://schemas.microsoft.com/office/word/2010/wordprocessingGroup" xmlns:wpi="http://schemas.microsoft.com/office/word/2010/wordprocessingInk" xmlns:wne="http://schemas.microsoft.com/office/word/2006/wordml" xmlns:wps="http://schemas.microsoft.com/office/word/2010/wordprocessingShape" mc:Ignorable="w14 w15 w16se wp14">
   <w:abstractNum w:abstractNumId="0" w15:restartNumberingAfterBreak="0">
+    <w:nsid w:val="088D3CC1"/>
+    <w:multiLevelType w:val="hybridMultilevel"/>
+    <w:tmpl w:val="E0441346"/>
+    <w:lvl w:ilvl="0" w:tplc="0409000F">
+      <w:start w:val="1"/>
+      <w:numFmt w:val="decimal"/>
+      <w:lvlText w:val="%1."/>
+      <w:lvlJc w:val="left"/>
+      <w:pPr>
+        <w:ind w:left="720" w:hanging="360"/>
+      </w:pPr>
+    </w:lvl>
+    <w:lvl w:ilvl="1" w:tplc="04090019" w:tentative="1">
+      <w:start w:val="1"/>
+      <w:numFmt w:val="lowerLetter"/>
+      <w:lvlText w:val="%2."/>
+      <w:lvlJc w:val="left"/>
+      <w:pPr>
+        <w:ind w:left="1440" w:hanging="360"/>
+      </w:pPr>
+    </w:lvl>
+    <w:lvl w:ilvl="2" w:tplc="0409001B" w:tentative="1">
+      <w:start w:val="1"/>
+      <w:numFmt w:val="lowerRoman"/>
+      <w:lvlText w:val="%3."/>
+      <w:lvlJc w:val="right"/>
+      <w:pPr>
+        <w:ind w:left="2160" w:hanging="180"/>
+      </w:pPr>
+    </w:lvl>
+    <w:lvl w:ilvl="3" w:tplc="0409000F" w:tentative="1">
+      <w:start w:val="1"/>
+      <w:numFmt w:val="decimal"/>
+      <w:lvlText w:val="%4."/>
+      <w:lvlJc w:val="left"/>
+      <w:pPr>
+        <w:ind w:left="2880" w:hanging="360"/>
+      </w:pPr>
+    </w:lvl>
+    <w:lvl w:ilvl="4" w:tplc="04090019" w:tentative="1">
+      <w:start w:val="1"/>
+      <w:numFmt w:val="lowerLetter"/>
+      <w:lvlText w:val="%5."/>
+      <w:lvlJc w:val="left"/>
+      <w:pPr>
+        <w:ind w:left="3600" w:hanging="360"/>
+      </w:pPr>
+    </w:lvl>
+    <w:lvl w:ilvl="5" w:tplc="0409001B" w:tentative="1">
+      <w:start w:val="1"/>
+      <w:numFmt w:val="lowerRoman"/>
+      <w:lvlText w:val="%6."/>
+      <w:lvlJc w:val="right"/>
+      <w:pPr>
+        <w:ind w:left="4320" w:hanging="180"/>
+      </w:pPr>
+    </w:lvl>
+    <w:lvl w:ilvl="6" w:tplc="0409000F" w:tentative="1">
+      <w:start w:val="1"/>
+      <w:numFmt w:val="decimal"/>
+      <w:lvlText w:val="%7."/>
+      <w:lvlJc w:val="left"/>
+      <w:pPr>
+        <w:ind w:left="5040" w:hanging="360"/>
+      </w:pPr>
+    </w:lvl>
+    <w:lvl w:ilvl="7" w:tplc="04090019" w:tentative="1">
+      <w:start w:val="1"/>
+      <w:numFmt w:val="lowerLetter"/>
+      <w:lvlText w:val="%8."/>
+      <w:lvlJc w:val="left"/>
+      <w:pPr>
+        <w:ind w:left="5760" w:hanging="360"/>
+      </w:pPr>
+    </w:lvl>
+    <w:lvl w:ilvl="8" w:tplc="0409001B" w:tentative="1">
+      <w:start w:val="1"/>
+      <w:numFmt w:val="lowerRoman"/>
+      <w:lvlText w:val="%9."/>
+      <w:lvlJc w:val="right"/>
+      <w:pPr>
+        <w:ind w:left="6480" w:hanging="180"/>
+      </w:pPr>
+    </w:lvl>
+  </w:abstractNum>
+  <w:abstractNum w:abstractNumId="1" w15:restartNumberingAfterBreak="0">
     <w:nsid w:val="0AFF1430"/>
     <w:multiLevelType w:val="hybridMultilevel"/>
     <w:tmpl w:val="88861686"/>
@@ -15755,7 +16728,7 @@
       </w:pPr>
     </w:lvl>
   </w:abstractNum>
-  <w:abstractNum w:abstractNumId="1" w15:restartNumberingAfterBreak="0">
+  <w:abstractNum w:abstractNumId="2" w15:restartNumberingAfterBreak="0">
     <w:nsid w:val="129A4C76"/>
     <w:multiLevelType w:val="hybridMultilevel"/>
     <w:tmpl w:val="256E4D72"/>
@@ -15844,7 +16817,7 @@
       </w:pPr>
     </w:lvl>
   </w:abstractNum>
-  <w:abstractNum w:abstractNumId="2" w15:restartNumberingAfterBreak="0">
+  <w:abstractNum w:abstractNumId="3" w15:restartNumberingAfterBreak="0">
     <w:nsid w:val="15A1052A"/>
     <w:multiLevelType w:val="hybridMultilevel"/>
     <w:tmpl w:val="96C44B90"/>
@@ -15933,7 +16906,7 @@
       </w:pPr>
     </w:lvl>
   </w:abstractNum>
-  <w:abstractNum w:abstractNumId="3" w15:restartNumberingAfterBreak="0">
+  <w:abstractNum w:abstractNumId="4" w15:restartNumberingAfterBreak="0">
     <w:nsid w:val="2E570021"/>
     <w:multiLevelType w:val="hybridMultilevel"/>
     <w:tmpl w:val="64880F2C"/>
@@ -16019,7 +16992,7 @@
       </w:pPr>
     </w:lvl>
   </w:abstractNum>
-  <w:abstractNum w:abstractNumId="4" w15:restartNumberingAfterBreak="0">
+  <w:abstractNum w:abstractNumId="5" w15:restartNumberingAfterBreak="0">
     <w:nsid w:val="36784B74"/>
     <w:multiLevelType w:val="hybridMultilevel"/>
     <w:tmpl w:val="CE0C5692"/>
@@ -16108,7 +17081,7 @@
       </w:pPr>
     </w:lvl>
   </w:abstractNum>
-  <w:abstractNum w:abstractNumId="5" w15:restartNumberingAfterBreak="0">
+  <w:abstractNum w:abstractNumId="6" w15:restartNumberingAfterBreak="0">
     <w:nsid w:val="400E2833"/>
     <w:multiLevelType w:val="hybridMultilevel"/>
     <w:tmpl w:val="BCD4B21E"/>
@@ -16194,7 +17167,93 @@
       </w:pPr>
     </w:lvl>
   </w:abstractNum>
-  <w:abstractNum w:abstractNumId="6" w15:restartNumberingAfterBreak="0">
+  <w:abstractNum w:abstractNumId="7" w15:restartNumberingAfterBreak="0">
+    <w:nsid w:val="472D4FA1"/>
+    <w:multiLevelType w:val="hybridMultilevel"/>
+    <w:tmpl w:val="2138E360"/>
+    <w:lvl w:ilvl="0" w:tplc="0409000F">
+      <w:start w:val="1"/>
+      <w:numFmt w:val="decimal"/>
+      <w:lvlText w:val="%1."/>
+      <w:lvlJc w:val="left"/>
+      <w:pPr>
+        <w:ind w:left="720" w:hanging="360"/>
+      </w:pPr>
+    </w:lvl>
+    <w:lvl w:ilvl="1" w:tplc="04090019" w:tentative="1">
+      <w:start w:val="1"/>
+      <w:numFmt w:val="lowerLetter"/>
+      <w:lvlText w:val="%2."/>
+      <w:lvlJc w:val="left"/>
+      <w:pPr>
+        <w:ind w:left="1440" w:hanging="360"/>
+      </w:pPr>
+    </w:lvl>
+    <w:lvl w:ilvl="2" w:tplc="0409001B" w:tentative="1">
+      <w:start w:val="1"/>
+      <w:numFmt w:val="lowerRoman"/>
+      <w:lvlText w:val="%3."/>
+      <w:lvlJc w:val="right"/>
+      <w:pPr>
+        <w:ind w:left="2160" w:hanging="180"/>
+      </w:pPr>
+    </w:lvl>
+    <w:lvl w:ilvl="3" w:tplc="0409000F" w:tentative="1">
+      <w:start w:val="1"/>
+      <w:numFmt w:val="decimal"/>
+      <w:lvlText w:val="%4."/>
+      <w:lvlJc w:val="left"/>
+      <w:pPr>
+        <w:ind w:left="2880" w:hanging="360"/>
+      </w:pPr>
+    </w:lvl>
+    <w:lvl w:ilvl="4" w:tplc="04090019" w:tentative="1">
+      <w:start w:val="1"/>
+      <w:numFmt w:val="lowerLetter"/>
+      <w:lvlText w:val="%5."/>
+      <w:lvlJc w:val="left"/>
+      <w:pPr>
+        <w:ind w:left="3600" w:hanging="360"/>
+      </w:pPr>
+    </w:lvl>
+    <w:lvl w:ilvl="5" w:tplc="0409001B" w:tentative="1">
+      <w:start w:val="1"/>
+      <w:numFmt w:val="lowerRoman"/>
+      <w:lvlText w:val="%6."/>
+      <w:lvlJc w:val="right"/>
+      <w:pPr>
+        <w:ind w:left="4320" w:hanging="180"/>
+      </w:pPr>
+    </w:lvl>
+    <w:lvl w:ilvl="6" w:tplc="0409000F" w:tentative="1">
+      <w:start w:val="1"/>
+      <w:numFmt w:val="decimal"/>
+      <w:lvlText w:val="%7."/>
+      <w:lvlJc w:val="left"/>
+      <w:pPr>
+        <w:ind w:left="5040" w:hanging="360"/>
+      </w:pPr>
+    </w:lvl>
+    <w:lvl w:ilvl="7" w:tplc="04090019" w:tentative="1">
+      <w:start w:val="1"/>
+      <w:numFmt w:val="lowerLetter"/>
+      <w:lvlText w:val="%8."/>
+      <w:lvlJc w:val="left"/>
+      <w:pPr>
+        <w:ind w:left="5760" w:hanging="360"/>
+      </w:pPr>
+    </w:lvl>
+    <w:lvl w:ilvl="8" w:tplc="0409001B" w:tentative="1">
+      <w:start w:val="1"/>
+      <w:numFmt w:val="lowerRoman"/>
+      <w:lvlText w:val="%9."/>
+      <w:lvlJc w:val="right"/>
+      <w:pPr>
+        <w:ind w:left="6480" w:hanging="180"/>
+      </w:pPr>
+    </w:lvl>
+  </w:abstractNum>
+  <w:abstractNum w:abstractNumId="8" w15:restartNumberingAfterBreak="0">
     <w:nsid w:val="4B181517"/>
     <w:multiLevelType w:val="hybridMultilevel"/>
     <w:tmpl w:val="6FDA6188"/>
@@ -16283,10 +17342,10 @@
       </w:pPr>
     </w:lvl>
   </w:abstractNum>
-  <w:abstractNum w:abstractNumId="7" w15:restartNumberingAfterBreak="0">
+  <w:abstractNum w:abstractNumId="9" w15:restartNumberingAfterBreak="0">
     <w:nsid w:val="4D435369"/>
     <w:multiLevelType w:val="hybridMultilevel"/>
-    <w:tmpl w:val="F1BEC672"/>
+    <w:tmpl w:val="09C2B870"/>
     <w:lvl w:ilvl="0" w:tplc="0409000F">
       <w:start w:val="1"/>
       <w:numFmt w:val="decimal"/>
@@ -16369,7 +17428,7 @@
       </w:pPr>
     </w:lvl>
   </w:abstractNum>
-  <w:abstractNum w:abstractNumId="8" w15:restartNumberingAfterBreak="0">
+  <w:abstractNum w:abstractNumId="10" w15:restartNumberingAfterBreak="0">
     <w:nsid w:val="538A0B7C"/>
     <w:multiLevelType w:val="hybridMultilevel"/>
     <w:tmpl w:val="8FF2D772"/>
@@ -16458,7 +17517,7 @@
       </w:pPr>
     </w:lvl>
   </w:abstractNum>
-  <w:abstractNum w:abstractNumId="9" w15:restartNumberingAfterBreak="0">
+  <w:abstractNum w:abstractNumId="11" w15:restartNumberingAfterBreak="0">
     <w:nsid w:val="550D2002"/>
     <w:multiLevelType w:val="hybridMultilevel"/>
     <w:tmpl w:val="34446496"/>
@@ -16547,7 +17606,7 @@
       </w:pPr>
     </w:lvl>
   </w:abstractNum>
-  <w:abstractNum w:abstractNumId="10" w15:restartNumberingAfterBreak="0">
+  <w:abstractNum w:abstractNumId="12" w15:restartNumberingAfterBreak="0">
     <w:nsid w:val="679F7F77"/>
     <w:multiLevelType w:val="hybridMultilevel"/>
     <w:tmpl w:val="3DE4A6AE"/>
@@ -16639,7 +17698,7 @@
       </w:pPr>
     </w:lvl>
   </w:abstractNum>
-  <w:abstractNum w:abstractNumId="11" w15:restartNumberingAfterBreak="0">
+  <w:abstractNum w:abstractNumId="13" w15:restartNumberingAfterBreak="0">
     <w:nsid w:val="67F8752A"/>
     <w:multiLevelType w:val="hybridMultilevel"/>
     <w:tmpl w:val="589E1132"/>
@@ -16729,40 +17788,46 @@
     </w:lvl>
   </w:abstractNum>
   <w:num w:numId="1">
+    <w:abstractNumId w:val="3"/>
+  </w:num>
+  <w:num w:numId="2">
+    <w:abstractNumId w:val="13"/>
+  </w:num>
+  <w:num w:numId="3">
+    <w:abstractNumId w:val="1"/>
+  </w:num>
+  <w:num w:numId="4">
+    <w:abstractNumId w:val="4"/>
+  </w:num>
+  <w:num w:numId="5">
+    <w:abstractNumId w:val="6"/>
+  </w:num>
+  <w:num w:numId="6">
     <w:abstractNumId w:val="2"/>
   </w:num>
-  <w:num w:numId="2">
+  <w:num w:numId="7">
+    <w:abstractNumId w:val="5"/>
+  </w:num>
+  <w:num w:numId="8">
+    <w:abstractNumId w:val="8"/>
+  </w:num>
+  <w:num w:numId="9">
     <w:abstractNumId w:val="11"/>
   </w:num>
-  <w:num w:numId="3">
+  <w:num w:numId="10">
+    <w:abstractNumId w:val="10"/>
+  </w:num>
+  <w:num w:numId="11">
+    <w:abstractNumId w:val="9"/>
+  </w:num>
+  <w:num w:numId="12">
+    <w:abstractNumId w:val="12"/>
+  </w:num>
+  <w:num w:numId="13">
     <w:abstractNumId w:val="0"/>
   </w:num>
-  <w:num w:numId="4">
-    <w:abstractNumId w:val="3"/>
-  </w:num>
-  <w:num w:numId="5">
-    <w:abstractNumId w:val="5"/>
-  </w:num>
-  <w:num w:numId="6">
-    <w:abstractNumId w:val="1"/>
-  </w:num>
-  <w:num w:numId="7">
-    <w:abstractNumId w:val="4"/>
-  </w:num>
-  <w:num w:numId="8">
-    <w:abstractNumId w:val="6"/>
-  </w:num>
-  <w:num w:numId="9">
-    <w:abstractNumId w:val="9"/>
-  </w:num>
-  <w:num w:numId="10">
-    <w:abstractNumId w:val="8"/>
-  </w:num>
-  <w:num w:numId="11">
+  <w:num w:numId="14">
     <w:abstractNumId w:val="7"/>
-  </w:num>
-  <w:num w:numId="12">
-    <w:abstractNumId w:val="10"/>
   </w:num>
   <w:numIdMacAtCleanup w:val="7"/>
 </w:numbering>
@@ -17532,7 +18597,7 @@
 </file>
 
 <file path=customXml/itemProps1.xml><?xml version="1.0" encoding="utf-8"?>
-<ds:datastoreItem xmlns:ds="http://schemas.openxmlformats.org/officeDocument/2006/customXml" ds:itemID="{44E15349-6947-4197-81CC-702985B6C601}">
+<ds:datastoreItem xmlns:ds="http://schemas.openxmlformats.org/officeDocument/2006/customXml" ds:itemID="{612602BB-7A50-4DF0-8582-BD6DE914304B}">
   <ds:schemaRefs>
     <ds:schemaRef ds:uri="http://schemas.openxmlformats.org/officeDocument/2006/bibliography"/>
   </ds:schemaRefs>

</xml_diff>

<commit_message>
Updates to Appendix 2 of instructions
</commit_message>
<xml_diff>
--- a/docs/Biosum_Setup_Instructions.docx
+++ b/docs/Biosum_Setup_Instructions.docx
@@ -685,19 +685,7 @@
           <w:rPr>
             <w:rStyle w:val="Hyperlink"/>
           </w:rPr>
-          <w:t>Appe</w:t>
-        </w:r>
-        <w:r>
-          <w:rPr>
-            <w:rStyle w:val="Hyperlink"/>
-          </w:rPr>
-          <w:t>n</w:t>
-        </w:r>
-        <w:r>
-          <w:rPr>
-            <w:rStyle w:val="Hyperlink"/>
-          </w:rPr>
-          <w:t>dix</w:t>
+          <w:t>Appendix</w:t>
         </w:r>
       </w:hyperlink>
       <w:r>
@@ -4153,7 +4141,7 @@
                     </wp:anchor>
                   </w:drawing>
                 </mc:Choice>
-                <mc:Fallback xmlns:w16cid="http://schemas.microsoft.com/office/word/2016/wordml/cid" xmlns:am3d="http://schemas.microsoft.com/office/drawing/2017/model3d" xmlns:aink="http://schemas.microsoft.com/office/drawing/2016/ink" xmlns:cx8="http://schemas.microsoft.com/office/drawing/2016/5/14/chartex" xmlns:cx7="http://schemas.microsoft.com/office/drawing/2016/5/13/chartex" xmlns:cx6="http://schemas.microsoft.com/office/drawing/2016/5/12/chartex" xmlns:cx5="http://schemas.microsoft.com/office/drawing/2016/5/11/chartex" xmlns:cx4="http://schemas.microsoft.com/office/drawing/2016/5/10/chartex" xmlns:cx3="http://schemas.microsoft.com/office/drawing/2016/5/9/chartex" xmlns:cx2="http://schemas.microsoft.com/office/drawing/2015/10/21/chartex">
+                <mc:Fallback xmlns:cx2="http://schemas.microsoft.com/office/drawing/2015/10/21/chartex" xmlns:cx3="http://schemas.microsoft.com/office/drawing/2016/5/9/chartex" xmlns:cx4="http://schemas.microsoft.com/office/drawing/2016/5/10/chartex" xmlns:cx5="http://schemas.microsoft.com/office/drawing/2016/5/11/chartex" xmlns:cx6="http://schemas.microsoft.com/office/drawing/2016/5/12/chartex" xmlns:cx7="http://schemas.microsoft.com/office/drawing/2016/5/13/chartex" xmlns:cx8="http://schemas.microsoft.com/office/drawing/2016/5/14/chartex" xmlns:aink="http://schemas.microsoft.com/office/drawing/2016/ink" xmlns:am3d="http://schemas.microsoft.com/office/drawing/2017/model3d" xmlns:w16cid="http://schemas.microsoft.com/office/word/2016/wordml/cid">
                   <w:pict>
                     <v:oval w14:anchorId="544DFA08" id="Oval 86" o:spid="_x0000_s1026" style="position:absolute;margin-left:129.65pt;margin-top:148.6pt;width:66.7pt;height:27.05pt;z-index:251697152;visibility:visible;mso-wrap-style:square;mso-width-percent:0;mso-height-percent:0;mso-wrap-distance-left:9pt;mso-wrap-distance-top:0;mso-wrap-distance-right:9pt;mso-wrap-distance-bottom:0;mso-position-horizontal:absolute;mso-position-horizontal-relative:text;mso-position-vertical:absolute;mso-position-vertical-relative:text;mso-width-percent:0;mso-height-percent:0;mso-width-relative:page;mso-height-relative:page;v-text-anchor:top" o:gfxdata="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" strokecolor="red" strokeweight="2pt">
                       <v:fill opacity="0"/>
@@ -4293,7 +4281,7 @@
                     </wp:anchor>
                   </w:drawing>
                 </mc:Choice>
-                <mc:Fallback xmlns:w16cid="http://schemas.microsoft.com/office/word/2016/wordml/cid" xmlns:am3d="http://schemas.microsoft.com/office/drawing/2017/model3d" xmlns:aink="http://schemas.microsoft.com/office/drawing/2016/ink" xmlns:cx8="http://schemas.microsoft.com/office/drawing/2016/5/14/chartex" xmlns:cx7="http://schemas.microsoft.com/office/drawing/2016/5/13/chartex" xmlns:cx6="http://schemas.microsoft.com/office/drawing/2016/5/12/chartex" xmlns:cx5="http://schemas.microsoft.com/office/drawing/2016/5/11/chartex" xmlns:cx4="http://schemas.microsoft.com/office/drawing/2016/5/10/chartex" xmlns:cx3="http://schemas.microsoft.com/office/drawing/2016/5/9/chartex" xmlns:cx2="http://schemas.microsoft.com/office/drawing/2015/10/21/chartex">
+                <mc:Fallback xmlns:cx2="http://schemas.microsoft.com/office/drawing/2015/10/21/chartex" xmlns:cx3="http://schemas.microsoft.com/office/drawing/2016/5/9/chartex" xmlns:cx4="http://schemas.microsoft.com/office/drawing/2016/5/10/chartex" xmlns:cx5="http://schemas.microsoft.com/office/drawing/2016/5/11/chartex" xmlns:cx6="http://schemas.microsoft.com/office/drawing/2016/5/12/chartex" xmlns:cx7="http://schemas.microsoft.com/office/drawing/2016/5/13/chartex" xmlns:cx8="http://schemas.microsoft.com/office/drawing/2016/5/14/chartex" xmlns:aink="http://schemas.microsoft.com/office/drawing/2016/ink" xmlns:am3d="http://schemas.microsoft.com/office/drawing/2017/model3d" xmlns:w16cid="http://schemas.microsoft.com/office/word/2016/wordml/cid">
                   <w:pict>
                     <v:oval w14:anchorId="64167064" id="Oval 86" o:spid="_x0000_s1026" style="position:absolute;margin-left:133.1pt;margin-top:148.65pt;width:66.7pt;height:27.05pt;z-index:251699200;visibility:visible;mso-wrap-style:square;mso-width-percent:0;mso-height-percent:0;mso-wrap-distance-left:9pt;mso-wrap-distance-top:0;mso-wrap-distance-right:9pt;mso-wrap-distance-bottom:0;mso-position-horizontal:absolute;mso-position-horizontal-relative:text;mso-position-vertical:absolute;mso-position-vertical-relative:text;mso-width-percent:0;mso-height-percent:0;mso-width-relative:page;mso-height-relative:page;v-text-anchor:top" o:gfxdata="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" strokecolor="red" strokeweight="2pt">
                       <v:fill opacity="0"/>
@@ -4533,7 +4521,7 @@
                     </wp:anchor>
                   </w:drawing>
                 </mc:Choice>
-                <mc:Fallback xmlns:w16cid="http://schemas.microsoft.com/office/word/2016/wordml/cid" xmlns:am3d="http://schemas.microsoft.com/office/drawing/2017/model3d" xmlns:aink="http://schemas.microsoft.com/office/drawing/2016/ink" xmlns:cx8="http://schemas.microsoft.com/office/drawing/2016/5/14/chartex" xmlns:cx7="http://schemas.microsoft.com/office/drawing/2016/5/13/chartex" xmlns:cx6="http://schemas.microsoft.com/office/drawing/2016/5/12/chartex" xmlns:cx5="http://schemas.microsoft.com/office/drawing/2016/5/11/chartex" xmlns:cx4="http://schemas.microsoft.com/office/drawing/2016/5/10/chartex" xmlns:cx3="http://schemas.microsoft.com/office/drawing/2016/5/9/chartex" xmlns:cx2="http://schemas.microsoft.com/office/drawing/2015/10/21/chartex">
+                <mc:Fallback xmlns:cx2="http://schemas.microsoft.com/office/drawing/2015/10/21/chartex" xmlns:cx3="http://schemas.microsoft.com/office/drawing/2016/5/9/chartex" xmlns:cx4="http://schemas.microsoft.com/office/drawing/2016/5/10/chartex" xmlns:cx5="http://schemas.microsoft.com/office/drawing/2016/5/11/chartex" xmlns:cx6="http://schemas.microsoft.com/office/drawing/2016/5/12/chartex" xmlns:cx7="http://schemas.microsoft.com/office/drawing/2016/5/13/chartex" xmlns:cx8="http://schemas.microsoft.com/office/drawing/2016/5/14/chartex" xmlns:aink="http://schemas.microsoft.com/office/drawing/2016/ink" xmlns:am3d="http://schemas.microsoft.com/office/drawing/2017/model3d" xmlns:w16cid="http://schemas.microsoft.com/office/word/2016/wordml/cid">
                   <w:pict>
                     <v:oval w14:anchorId="22EBE549" id="Oval 86" o:spid="_x0000_s1026" style="position:absolute;margin-left:148.85pt;margin-top:145.5pt;width:66.7pt;height:27.05pt;z-index:251701248;visibility:visible;mso-wrap-style:square;mso-width-percent:0;mso-height-percent:0;mso-wrap-distance-left:9pt;mso-wrap-distance-top:0;mso-wrap-distance-right:9pt;mso-wrap-distance-bottom:0;mso-position-horizontal:absolute;mso-position-horizontal-relative:text;mso-position-vertical:absolute;mso-position-vertical-relative:text;mso-width-percent:0;mso-height-percent:0;mso-width-relative:page;mso-height-relative:page;v-text-anchor:top" o:gfxdata="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" strokecolor="red" strokeweight="2pt">
                       <v:fill opacity="0"/>
@@ -4676,7 +4664,7 @@
                     </wp:anchor>
                   </w:drawing>
                 </mc:Choice>
-                <mc:Fallback xmlns:w16cid="http://schemas.microsoft.com/office/word/2016/wordml/cid" xmlns:am3d="http://schemas.microsoft.com/office/drawing/2017/model3d" xmlns:aink="http://schemas.microsoft.com/office/drawing/2016/ink" xmlns:cx8="http://schemas.microsoft.com/office/drawing/2016/5/14/chartex" xmlns:cx7="http://schemas.microsoft.com/office/drawing/2016/5/13/chartex" xmlns:cx6="http://schemas.microsoft.com/office/drawing/2016/5/12/chartex" xmlns:cx5="http://schemas.microsoft.com/office/drawing/2016/5/11/chartex" xmlns:cx4="http://schemas.microsoft.com/office/drawing/2016/5/10/chartex" xmlns:cx3="http://schemas.microsoft.com/office/drawing/2016/5/9/chartex" xmlns:cx2="http://schemas.microsoft.com/office/drawing/2015/10/21/chartex">
+                <mc:Fallback xmlns:cx2="http://schemas.microsoft.com/office/drawing/2015/10/21/chartex" xmlns:cx3="http://schemas.microsoft.com/office/drawing/2016/5/9/chartex" xmlns:cx4="http://schemas.microsoft.com/office/drawing/2016/5/10/chartex" xmlns:cx5="http://schemas.microsoft.com/office/drawing/2016/5/11/chartex" xmlns:cx6="http://schemas.microsoft.com/office/drawing/2016/5/12/chartex" xmlns:cx7="http://schemas.microsoft.com/office/drawing/2016/5/13/chartex" xmlns:cx8="http://schemas.microsoft.com/office/drawing/2016/5/14/chartex" xmlns:aink="http://schemas.microsoft.com/office/drawing/2016/ink" xmlns:am3d="http://schemas.microsoft.com/office/drawing/2017/model3d" xmlns:w16cid="http://schemas.microsoft.com/office/word/2016/wordml/cid">
                   <w:pict>
                     <v:oval w14:anchorId="66A51B1B" id="Oval 86" o:spid="_x0000_s1026" style="position:absolute;margin-left:52.1pt;margin-top:96.95pt;width:66.7pt;height:27.05pt;z-index:251705344;visibility:visible;mso-wrap-style:square;mso-width-percent:0;mso-height-percent:0;mso-wrap-distance-left:9pt;mso-wrap-distance-top:0;mso-wrap-distance-right:9pt;mso-wrap-distance-bottom:0;mso-position-horizontal:absolute;mso-position-horizontal-relative:text;mso-position-vertical:absolute;mso-position-vertical-relative:text;mso-width-percent:0;mso-height-percent:0;mso-width-relative:page;mso-height-relative:page;v-text-anchor:top" o:gfxdata="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" strokecolor="red" strokeweight="2pt">
                       <v:fill opacity="0"/>
@@ -4750,7 +4738,7 @@
                     </wp:anchor>
                   </w:drawing>
                 </mc:Choice>
-                <mc:Fallback xmlns:w16cid="http://schemas.microsoft.com/office/word/2016/wordml/cid" xmlns:am3d="http://schemas.microsoft.com/office/drawing/2017/model3d" xmlns:aink="http://schemas.microsoft.com/office/drawing/2016/ink" xmlns:cx8="http://schemas.microsoft.com/office/drawing/2016/5/14/chartex" xmlns:cx7="http://schemas.microsoft.com/office/drawing/2016/5/13/chartex" xmlns:cx6="http://schemas.microsoft.com/office/drawing/2016/5/12/chartex" xmlns:cx5="http://schemas.microsoft.com/office/drawing/2016/5/11/chartex" xmlns:cx4="http://schemas.microsoft.com/office/drawing/2016/5/10/chartex" xmlns:cx3="http://schemas.microsoft.com/office/drawing/2016/5/9/chartex" xmlns:cx2="http://schemas.microsoft.com/office/drawing/2015/10/21/chartex">
+                <mc:Fallback xmlns:cx2="http://schemas.microsoft.com/office/drawing/2015/10/21/chartex" xmlns:cx3="http://schemas.microsoft.com/office/drawing/2016/5/9/chartex" xmlns:cx4="http://schemas.microsoft.com/office/drawing/2016/5/10/chartex" xmlns:cx5="http://schemas.microsoft.com/office/drawing/2016/5/11/chartex" xmlns:cx6="http://schemas.microsoft.com/office/drawing/2016/5/12/chartex" xmlns:cx7="http://schemas.microsoft.com/office/drawing/2016/5/13/chartex" xmlns:cx8="http://schemas.microsoft.com/office/drawing/2016/5/14/chartex" xmlns:aink="http://schemas.microsoft.com/office/drawing/2016/ink" xmlns:am3d="http://schemas.microsoft.com/office/drawing/2017/model3d" xmlns:w16cid="http://schemas.microsoft.com/office/word/2016/wordml/cid">
                   <w:pict>
                     <v:oval w14:anchorId="02D6F594" id="Oval 86" o:spid="_x0000_s1026" style="position:absolute;margin-left:52.1pt;margin-top:75.95pt;width:66.7pt;height:27.05pt;z-index:251703296;visibility:visible;mso-wrap-style:square;mso-width-percent:0;mso-height-percent:0;mso-wrap-distance-left:9pt;mso-wrap-distance-top:0;mso-wrap-distance-right:9pt;mso-wrap-distance-bottom:0;mso-position-horizontal:absolute;mso-position-horizontal-relative:text;mso-position-vertical:absolute;mso-position-vertical-relative:text;mso-width-percent:0;mso-height-percent:0;mso-width-relative:page;mso-height-relative:page;v-text-anchor:top" o:gfxdata="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" strokecolor="red" strokeweight="2pt">
                       <v:fill opacity="0"/>
@@ -5005,7 +4993,7 @@
                     </wp:anchor>
                   </w:drawing>
                 </mc:Choice>
-                <mc:Fallback xmlns:w16cid="http://schemas.microsoft.com/office/word/2016/wordml/cid" xmlns:am3d="http://schemas.microsoft.com/office/drawing/2017/model3d" xmlns:aink="http://schemas.microsoft.com/office/drawing/2016/ink" xmlns:cx8="http://schemas.microsoft.com/office/drawing/2016/5/14/chartex" xmlns:cx7="http://schemas.microsoft.com/office/drawing/2016/5/13/chartex" xmlns:cx6="http://schemas.microsoft.com/office/drawing/2016/5/12/chartex" xmlns:cx5="http://schemas.microsoft.com/office/drawing/2016/5/11/chartex" xmlns:cx4="http://schemas.microsoft.com/office/drawing/2016/5/10/chartex" xmlns:cx3="http://schemas.microsoft.com/office/drawing/2016/5/9/chartex" xmlns:cx2="http://schemas.microsoft.com/office/drawing/2015/10/21/chartex">
+                <mc:Fallback xmlns:cx2="http://schemas.microsoft.com/office/drawing/2015/10/21/chartex" xmlns:cx3="http://schemas.microsoft.com/office/drawing/2016/5/9/chartex" xmlns:cx4="http://schemas.microsoft.com/office/drawing/2016/5/10/chartex" xmlns:cx5="http://schemas.microsoft.com/office/drawing/2016/5/11/chartex" xmlns:cx6="http://schemas.microsoft.com/office/drawing/2016/5/12/chartex" xmlns:cx7="http://schemas.microsoft.com/office/drawing/2016/5/13/chartex" xmlns:cx8="http://schemas.microsoft.com/office/drawing/2016/5/14/chartex" xmlns:aink="http://schemas.microsoft.com/office/drawing/2016/ink" xmlns:am3d="http://schemas.microsoft.com/office/drawing/2017/model3d" xmlns:w16cid="http://schemas.microsoft.com/office/word/2016/wordml/cid">
                   <w:pict>
                     <v:oval w14:anchorId="17EE39E3" id="Oval 86" o:spid="_x0000_s1026" style="position:absolute;margin-left:281.55pt;margin-top:212.25pt;width:66.7pt;height:27.05pt;z-index:251709440;visibility:visible;mso-wrap-style:square;mso-width-percent:0;mso-height-percent:0;mso-wrap-distance-left:9pt;mso-wrap-distance-top:0;mso-wrap-distance-right:9pt;mso-wrap-distance-bottom:0;mso-position-horizontal:absolute;mso-position-horizontal-relative:text;mso-position-vertical:absolute;mso-position-vertical-relative:text;mso-width-percent:0;mso-height-percent:0;mso-width-relative:page;mso-height-relative:page;v-text-anchor:top" o:gfxdata="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" strokecolor="red" strokeweight="2pt">
                       <v:fill opacity="0"/>
@@ -5254,7 +5242,7 @@
                     </wp:anchor>
                   </w:drawing>
                 </mc:Choice>
-                <mc:Fallback xmlns:w16cid="http://schemas.microsoft.com/office/word/2016/wordml/cid" xmlns:am3d="http://schemas.microsoft.com/office/drawing/2017/model3d" xmlns:aink="http://schemas.microsoft.com/office/drawing/2016/ink" xmlns:cx8="http://schemas.microsoft.com/office/drawing/2016/5/14/chartex" xmlns:cx7="http://schemas.microsoft.com/office/drawing/2016/5/13/chartex" xmlns:cx6="http://schemas.microsoft.com/office/drawing/2016/5/12/chartex" xmlns:cx5="http://schemas.microsoft.com/office/drawing/2016/5/11/chartex" xmlns:cx4="http://schemas.microsoft.com/office/drawing/2016/5/10/chartex" xmlns:cx3="http://schemas.microsoft.com/office/drawing/2016/5/9/chartex" xmlns:cx2="http://schemas.microsoft.com/office/drawing/2015/10/21/chartex">
+                <mc:Fallback xmlns:cx2="http://schemas.microsoft.com/office/drawing/2015/10/21/chartex" xmlns:cx3="http://schemas.microsoft.com/office/drawing/2016/5/9/chartex" xmlns:cx4="http://schemas.microsoft.com/office/drawing/2016/5/10/chartex" xmlns:cx5="http://schemas.microsoft.com/office/drawing/2016/5/11/chartex" xmlns:cx6="http://schemas.microsoft.com/office/drawing/2016/5/12/chartex" xmlns:cx7="http://schemas.microsoft.com/office/drawing/2016/5/13/chartex" xmlns:cx8="http://schemas.microsoft.com/office/drawing/2016/5/14/chartex" xmlns:aink="http://schemas.microsoft.com/office/drawing/2016/ink" xmlns:am3d="http://schemas.microsoft.com/office/drawing/2017/model3d" xmlns:w16cid="http://schemas.microsoft.com/office/word/2016/wordml/cid">
                   <w:pict>
                     <v:oval w14:anchorId="003380E6" id="Oval 86" o:spid="_x0000_s1026" style="position:absolute;margin-left:159.65pt;margin-top:54.35pt;width:76.5pt;height:27.05pt;z-index:251711488;visibility:visible;mso-wrap-style:square;mso-width-percent:0;mso-height-percent:0;mso-wrap-distance-left:9pt;mso-wrap-distance-top:0;mso-wrap-distance-right:9pt;mso-wrap-distance-bottom:0;mso-position-horizontal:absolute;mso-position-horizontal-relative:text;mso-position-vertical:absolute;mso-position-vertical-relative:text;mso-width-percent:0;mso-height-percent:0;mso-width-relative:page;mso-height-relative:page;v-text-anchor:top" o:gfxdata="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" strokecolor="red" strokeweight="2pt">
                       <v:fill opacity="0"/>
@@ -5391,7 +5379,7 @@
                     </wp:anchor>
                   </w:drawing>
                 </mc:Choice>
-                <mc:Fallback xmlns:w16cid="http://schemas.microsoft.com/office/word/2016/wordml/cid" xmlns:am3d="http://schemas.microsoft.com/office/drawing/2017/model3d" xmlns:aink="http://schemas.microsoft.com/office/drawing/2016/ink" xmlns:cx8="http://schemas.microsoft.com/office/drawing/2016/5/14/chartex" xmlns:cx7="http://schemas.microsoft.com/office/drawing/2016/5/13/chartex" xmlns:cx6="http://schemas.microsoft.com/office/drawing/2016/5/12/chartex" xmlns:cx5="http://schemas.microsoft.com/office/drawing/2016/5/11/chartex" xmlns:cx4="http://schemas.microsoft.com/office/drawing/2016/5/10/chartex" xmlns:cx3="http://schemas.microsoft.com/office/drawing/2016/5/9/chartex" xmlns:cx2="http://schemas.microsoft.com/office/drawing/2015/10/21/chartex">
+                <mc:Fallback xmlns:cx2="http://schemas.microsoft.com/office/drawing/2015/10/21/chartex" xmlns:cx3="http://schemas.microsoft.com/office/drawing/2016/5/9/chartex" xmlns:cx4="http://schemas.microsoft.com/office/drawing/2016/5/10/chartex" xmlns:cx5="http://schemas.microsoft.com/office/drawing/2016/5/11/chartex" xmlns:cx6="http://schemas.microsoft.com/office/drawing/2016/5/12/chartex" xmlns:cx7="http://schemas.microsoft.com/office/drawing/2016/5/13/chartex" xmlns:cx8="http://schemas.microsoft.com/office/drawing/2016/5/14/chartex" xmlns:aink="http://schemas.microsoft.com/office/drawing/2016/ink" xmlns:am3d="http://schemas.microsoft.com/office/drawing/2017/model3d" xmlns:w16cid="http://schemas.microsoft.com/office/word/2016/wordml/cid">
                   <w:pict>
                     <v:oval w14:anchorId="2FEC5E7D" id="Oval 86" o:spid="_x0000_s1026" style="position:absolute;margin-left:155.85pt;margin-top:170.15pt;width:76.5pt;height:27.05pt;z-index:251713536;visibility:visible;mso-wrap-style:square;mso-width-percent:0;mso-height-percent:0;mso-wrap-distance-left:9pt;mso-wrap-distance-top:0;mso-wrap-distance-right:9pt;mso-wrap-distance-bottom:0;mso-position-horizontal:absolute;mso-position-horizontal-relative:text;mso-position-vertical:absolute;mso-position-vertical-relative:text;mso-width-percent:0;mso-height-percent:0;mso-width-relative:page;mso-height-relative:page;v-text-anchor:top" o:gfxdata="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" strokecolor="red" strokeweight="2pt">
                       <v:fill opacity="0"/>
@@ -6847,7 +6835,7 @@
                     </wp:anchor>
                   </w:drawing>
                 </mc:Choice>
-                <mc:Fallback xmlns:w16cid="http://schemas.microsoft.com/office/word/2016/wordml/cid" xmlns:am3d="http://schemas.microsoft.com/office/drawing/2017/model3d" xmlns:aink="http://schemas.microsoft.com/office/drawing/2016/ink" xmlns:cx8="http://schemas.microsoft.com/office/drawing/2016/5/14/chartex" xmlns:cx7="http://schemas.microsoft.com/office/drawing/2016/5/13/chartex" xmlns:cx6="http://schemas.microsoft.com/office/drawing/2016/5/12/chartex" xmlns:cx5="http://schemas.microsoft.com/office/drawing/2016/5/11/chartex" xmlns:cx4="http://schemas.microsoft.com/office/drawing/2016/5/10/chartex" xmlns:cx3="http://schemas.microsoft.com/office/drawing/2016/5/9/chartex" xmlns:cx2="http://schemas.microsoft.com/office/drawing/2015/10/21/chartex">
+                <mc:Fallback xmlns:cx2="http://schemas.microsoft.com/office/drawing/2015/10/21/chartex" xmlns:cx3="http://schemas.microsoft.com/office/drawing/2016/5/9/chartex" xmlns:cx4="http://schemas.microsoft.com/office/drawing/2016/5/10/chartex" xmlns:cx5="http://schemas.microsoft.com/office/drawing/2016/5/11/chartex" xmlns:cx6="http://schemas.microsoft.com/office/drawing/2016/5/12/chartex" xmlns:cx7="http://schemas.microsoft.com/office/drawing/2016/5/13/chartex" xmlns:cx8="http://schemas.microsoft.com/office/drawing/2016/5/14/chartex" xmlns:aink="http://schemas.microsoft.com/office/drawing/2016/ink" xmlns:am3d="http://schemas.microsoft.com/office/drawing/2017/model3d" xmlns:w16cid="http://schemas.microsoft.com/office/word/2016/wordml/cid">
                   <w:pict>
                     <v:oval w14:anchorId="6FCAB5B7" id="Oval 86" o:spid="_x0000_s1026" style="position:absolute;margin-left:109.5pt;margin-top:61.4pt;width:44.1pt;height:19.85pt;z-index:251665408;visibility:visible;mso-wrap-style:square;mso-width-percent:0;mso-height-percent:0;mso-wrap-distance-left:9pt;mso-wrap-distance-top:0;mso-wrap-distance-right:9pt;mso-wrap-distance-bottom:0;mso-position-horizontal:absolute;mso-position-horizontal-relative:text;mso-position-vertical:absolute;mso-position-vertical-relative:text;mso-width-percent:0;mso-height-percent:0;mso-width-relative:page;mso-height-relative:page;v-text-anchor:top" o:gfxdata="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" strokecolor="red" strokeweight="2pt">
                       <v:fill opacity="0"/>
@@ -6987,7 +6975,7 @@
                     </wp:anchor>
                   </w:drawing>
                 </mc:Choice>
-                <mc:Fallback xmlns:w16cid="http://schemas.microsoft.com/office/word/2016/wordml/cid" xmlns:am3d="http://schemas.microsoft.com/office/drawing/2017/model3d" xmlns:aink="http://schemas.microsoft.com/office/drawing/2016/ink" xmlns:cx8="http://schemas.microsoft.com/office/drawing/2016/5/14/chartex" xmlns:cx7="http://schemas.microsoft.com/office/drawing/2016/5/13/chartex" xmlns:cx6="http://schemas.microsoft.com/office/drawing/2016/5/12/chartex" xmlns:cx5="http://schemas.microsoft.com/office/drawing/2016/5/11/chartex" xmlns:cx4="http://schemas.microsoft.com/office/drawing/2016/5/10/chartex" xmlns:cx3="http://schemas.microsoft.com/office/drawing/2016/5/9/chartex" xmlns:cx2="http://schemas.microsoft.com/office/drawing/2015/10/21/chartex">
+                <mc:Fallback xmlns:cx2="http://schemas.microsoft.com/office/drawing/2015/10/21/chartex" xmlns:cx3="http://schemas.microsoft.com/office/drawing/2016/5/9/chartex" xmlns:cx4="http://schemas.microsoft.com/office/drawing/2016/5/10/chartex" xmlns:cx5="http://schemas.microsoft.com/office/drawing/2016/5/11/chartex" xmlns:cx6="http://schemas.microsoft.com/office/drawing/2016/5/12/chartex" xmlns:cx7="http://schemas.microsoft.com/office/drawing/2016/5/13/chartex" xmlns:cx8="http://schemas.microsoft.com/office/drawing/2016/5/14/chartex" xmlns:aink="http://schemas.microsoft.com/office/drawing/2016/ink" xmlns:am3d="http://schemas.microsoft.com/office/drawing/2017/model3d" xmlns:w16cid="http://schemas.microsoft.com/office/word/2016/wordml/cid">
                   <w:pict>
                     <v:oval w14:anchorId="4BE32222" id="Oval 86" o:spid="_x0000_s1026" style="position:absolute;margin-left:114.05pt;margin-top:124pt;width:44.1pt;height:19.85pt;z-index:251738112;visibility:visible;mso-wrap-style:square;mso-width-percent:0;mso-height-percent:0;mso-wrap-distance-left:9pt;mso-wrap-distance-top:0;mso-wrap-distance-right:9pt;mso-wrap-distance-bottom:0;mso-position-horizontal:absolute;mso-position-horizontal-relative:text;mso-position-vertical:absolute;mso-position-vertical-relative:text;mso-width-percent:0;mso-height-percent:0;mso-width-relative:page;mso-height-relative:page;v-text-anchor:top" o:gfxdata="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" strokecolor="red" strokeweight="2pt">
                       <v:fill opacity="0"/>
@@ -7233,7 +7221,7 @@
                     </wp:anchor>
                   </w:drawing>
                 </mc:Choice>
-                <mc:Fallback xmlns:w16cid="http://schemas.microsoft.com/office/word/2016/wordml/cid" xmlns:am3d="http://schemas.microsoft.com/office/drawing/2017/model3d" xmlns:aink="http://schemas.microsoft.com/office/drawing/2016/ink" xmlns:cx8="http://schemas.microsoft.com/office/drawing/2016/5/14/chartex" xmlns:cx7="http://schemas.microsoft.com/office/drawing/2016/5/13/chartex" xmlns:cx6="http://schemas.microsoft.com/office/drawing/2016/5/12/chartex" xmlns:cx5="http://schemas.microsoft.com/office/drawing/2016/5/11/chartex" xmlns:cx4="http://schemas.microsoft.com/office/drawing/2016/5/10/chartex" xmlns:cx3="http://schemas.microsoft.com/office/drawing/2016/5/9/chartex" xmlns:cx2="http://schemas.microsoft.com/office/drawing/2015/10/21/chartex">
+                <mc:Fallback xmlns:cx2="http://schemas.microsoft.com/office/drawing/2015/10/21/chartex" xmlns:cx3="http://schemas.microsoft.com/office/drawing/2016/5/9/chartex" xmlns:cx4="http://schemas.microsoft.com/office/drawing/2016/5/10/chartex" xmlns:cx5="http://schemas.microsoft.com/office/drawing/2016/5/11/chartex" xmlns:cx6="http://schemas.microsoft.com/office/drawing/2016/5/12/chartex" xmlns:cx7="http://schemas.microsoft.com/office/drawing/2016/5/13/chartex" xmlns:cx8="http://schemas.microsoft.com/office/drawing/2016/5/14/chartex" xmlns:aink="http://schemas.microsoft.com/office/drawing/2016/ink" xmlns:am3d="http://schemas.microsoft.com/office/drawing/2017/model3d" xmlns:w16cid="http://schemas.microsoft.com/office/word/2016/wordml/cid">
                   <w:pict>
                     <v:oval w14:anchorId="3F77E0E2" id="Oval 86" o:spid="_x0000_s1026" style="position:absolute;margin-left:131.8pt;margin-top:140.5pt;width:44.1pt;height:19.85pt;z-index:251740160;visibility:visible;mso-wrap-style:square;mso-width-percent:0;mso-height-percent:0;mso-wrap-distance-left:9pt;mso-wrap-distance-top:0;mso-wrap-distance-right:9pt;mso-wrap-distance-bottom:0;mso-position-horizontal:absolute;mso-position-horizontal-relative:text;mso-position-vertical:absolute;mso-position-vertical-relative:text;mso-width-percent:0;mso-height-percent:0;mso-width-relative:page;mso-height-relative:page;v-text-anchor:top" o:gfxdata="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" strokecolor="red" strokeweight="2pt">
                       <v:fill opacity="0"/>
@@ -7373,7 +7361,7 @@
                     </wp:anchor>
                   </w:drawing>
                 </mc:Choice>
-                <mc:Fallback xmlns:w16cid="http://schemas.microsoft.com/office/word/2016/wordml/cid" xmlns:am3d="http://schemas.microsoft.com/office/drawing/2017/model3d" xmlns:aink="http://schemas.microsoft.com/office/drawing/2016/ink" xmlns:cx8="http://schemas.microsoft.com/office/drawing/2016/5/14/chartex" xmlns:cx7="http://schemas.microsoft.com/office/drawing/2016/5/13/chartex" xmlns:cx6="http://schemas.microsoft.com/office/drawing/2016/5/12/chartex" xmlns:cx5="http://schemas.microsoft.com/office/drawing/2016/5/11/chartex" xmlns:cx4="http://schemas.microsoft.com/office/drawing/2016/5/10/chartex" xmlns:cx3="http://schemas.microsoft.com/office/drawing/2016/5/9/chartex" xmlns:cx2="http://schemas.microsoft.com/office/drawing/2015/10/21/chartex">
+                <mc:Fallback xmlns:cx2="http://schemas.microsoft.com/office/drawing/2015/10/21/chartex" xmlns:cx3="http://schemas.microsoft.com/office/drawing/2016/5/9/chartex" xmlns:cx4="http://schemas.microsoft.com/office/drawing/2016/5/10/chartex" xmlns:cx5="http://schemas.microsoft.com/office/drawing/2016/5/11/chartex" xmlns:cx6="http://schemas.microsoft.com/office/drawing/2016/5/12/chartex" xmlns:cx7="http://schemas.microsoft.com/office/drawing/2016/5/13/chartex" xmlns:cx8="http://schemas.microsoft.com/office/drawing/2016/5/14/chartex" xmlns:aink="http://schemas.microsoft.com/office/drawing/2016/ink" xmlns:am3d="http://schemas.microsoft.com/office/drawing/2017/model3d" xmlns:w16cid="http://schemas.microsoft.com/office/word/2016/wordml/cid">
                   <w:pict>
                     <v:oval w14:anchorId="24DA1C3E" id="Oval 86" o:spid="_x0000_s1026" style="position:absolute;margin-left:146.85pt;margin-top:156.1pt;width:44.1pt;height:19.85pt;z-index:251744256;visibility:visible;mso-wrap-style:square;mso-width-percent:0;mso-height-percent:0;mso-wrap-distance-left:9pt;mso-wrap-distance-top:0;mso-wrap-distance-right:9pt;mso-wrap-distance-bottom:0;mso-position-horizontal:absolute;mso-position-horizontal-relative:text;mso-position-vertical:absolute;mso-position-vertical-relative:text;mso-width-percent:0;mso-height-percent:0;mso-width-relative:page;mso-height-relative:page;v-text-anchor:top" o:gfxdata="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" strokecolor="red" strokeweight="2pt">
                       <v:fill opacity="0"/>
@@ -7447,7 +7435,7 @@
                     </wp:anchor>
                   </w:drawing>
                 </mc:Choice>
-                <mc:Fallback xmlns:w16cid="http://schemas.microsoft.com/office/word/2016/wordml/cid" xmlns:am3d="http://schemas.microsoft.com/office/drawing/2017/model3d" xmlns:aink="http://schemas.microsoft.com/office/drawing/2016/ink" xmlns:cx8="http://schemas.microsoft.com/office/drawing/2016/5/14/chartex" xmlns:cx7="http://schemas.microsoft.com/office/drawing/2016/5/13/chartex" xmlns:cx6="http://schemas.microsoft.com/office/drawing/2016/5/12/chartex" xmlns:cx5="http://schemas.microsoft.com/office/drawing/2016/5/11/chartex" xmlns:cx4="http://schemas.microsoft.com/office/drawing/2016/5/10/chartex" xmlns:cx3="http://schemas.microsoft.com/office/drawing/2016/5/9/chartex" xmlns:cx2="http://schemas.microsoft.com/office/drawing/2015/10/21/chartex">
+                <mc:Fallback xmlns:cx2="http://schemas.microsoft.com/office/drawing/2015/10/21/chartex" xmlns:cx3="http://schemas.microsoft.com/office/drawing/2016/5/9/chartex" xmlns:cx4="http://schemas.microsoft.com/office/drawing/2016/5/10/chartex" xmlns:cx5="http://schemas.microsoft.com/office/drawing/2016/5/11/chartex" xmlns:cx6="http://schemas.microsoft.com/office/drawing/2016/5/12/chartex" xmlns:cx7="http://schemas.microsoft.com/office/drawing/2016/5/13/chartex" xmlns:cx8="http://schemas.microsoft.com/office/drawing/2016/5/14/chartex" xmlns:aink="http://schemas.microsoft.com/office/drawing/2016/ink" xmlns:am3d="http://schemas.microsoft.com/office/drawing/2017/model3d" xmlns:w16cid="http://schemas.microsoft.com/office/word/2016/wordml/cid">
                   <w:pict>
                     <v:oval w14:anchorId="4B5506C1" id="Oval 86" o:spid="_x0000_s1026" style="position:absolute;margin-left:10.65pt;margin-top:71.5pt;width:44.1pt;height:19.85pt;z-index:251742208;visibility:visible;mso-wrap-style:square;mso-width-percent:0;mso-height-percent:0;mso-wrap-distance-left:9pt;mso-wrap-distance-top:0;mso-wrap-distance-right:9pt;mso-wrap-distance-bottom:0;mso-position-horizontal:absolute;mso-position-horizontal-relative:text;mso-position-vertical:absolute;mso-position-vertical-relative:text;mso-width-percent:0;mso-height-percent:0;mso-width-relative:page;mso-height-relative:page;v-text-anchor:top" o:gfxdata="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" strokecolor="red" strokeweight="2pt">
                       <v:fill opacity="0"/>
@@ -7670,7 +7658,7 @@
                     </wp:anchor>
                   </w:drawing>
                 </mc:Choice>
-                <mc:Fallback xmlns:w16cid="http://schemas.microsoft.com/office/word/2016/wordml/cid" xmlns:am3d="http://schemas.microsoft.com/office/drawing/2017/model3d" xmlns:aink="http://schemas.microsoft.com/office/drawing/2016/ink" xmlns:cx8="http://schemas.microsoft.com/office/drawing/2016/5/14/chartex" xmlns:cx7="http://schemas.microsoft.com/office/drawing/2016/5/13/chartex" xmlns:cx6="http://schemas.microsoft.com/office/drawing/2016/5/12/chartex" xmlns:cx5="http://schemas.microsoft.com/office/drawing/2016/5/11/chartex" xmlns:cx4="http://schemas.microsoft.com/office/drawing/2016/5/10/chartex" xmlns:cx3="http://schemas.microsoft.com/office/drawing/2016/5/9/chartex" xmlns:cx2="http://schemas.microsoft.com/office/drawing/2015/10/21/chartex">
+                <mc:Fallback xmlns:cx2="http://schemas.microsoft.com/office/drawing/2015/10/21/chartex" xmlns:cx3="http://schemas.microsoft.com/office/drawing/2016/5/9/chartex" xmlns:cx4="http://schemas.microsoft.com/office/drawing/2016/5/10/chartex" xmlns:cx5="http://schemas.microsoft.com/office/drawing/2016/5/11/chartex" xmlns:cx6="http://schemas.microsoft.com/office/drawing/2016/5/12/chartex" xmlns:cx7="http://schemas.microsoft.com/office/drawing/2016/5/13/chartex" xmlns:cx8="http://schemas.microsoft.com/office/drawing/2016/5/14/chartex" xmlns:aink="http://schemas.microsoft.com/office/drawing/2016/ink" xmlns:am3d="http://schemas.microsoft.com/office/drawing/2017/model3d" xmlns:w16cid="http://schemas.microsoft.com/office/word/2016/wordml/cid">
                   <w:pict>
                     <v:oval w14:anchorId="2005AF62" id="Oval 86" o:spid="_x0000_s1026" style="position:absolute;margin-left:135.9pt;margin-top:141.45pt;width:51pt;height:17.4pt;z-index:251746304;visibility:visible;mso-wrap-style:square;mso-width-percent:0;mso-height-percent:0;mso-wrap-distance-left:9pt;mso-wrap-distance-top:0;mso-wrap-distance-right:9pt;mso-wrap-distance-bottom:0;mso-position-horizontal:absolute;mso-position-horizontal-relative:text;mso-position-vertical:absolute;mso-position-vertical-relative:text;mso-width-percent:0;mso-height-percent:0;mso-width-relative:page;mso-height-relative:page;v-text-anchor:top" o:gfxdata="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" strokecolor="red" strokeweight="2pt">
                       <v:fill opacity="0"/>
@@ -7810,7 +7798,7 @@
                     </wp:anchor>
                   </w:drawing>
                 </mc:Choice>
-                <mc:Fallback xmlns:w16cid="http://schemas.microsoft.com/office/word/2016/wordml/cid" xmlns:am3d="http://schemas.microsoft.com/office/drawing/2017/model3d" xmlns:aink="http://schemas.microsoft.com/office/drawing/2016/ink" xmlns:cx8="http://schemas.microsoft.com/office/drawing/2016/5/14/chartex" xmlns:cx7="http://schemas.microsoft.com/office/drawing/2016/5/13/chartex" xmlns:cx6="http://schemas.microsoft.com/office/drawing/2016/5/12/chartex" xmlns:cx5="http://schemas.microsoft.com/office/drawing/2016/5/11/chartex" xmlns:cx4="http://schemas.microsoft.com/office/drawing/2016/5/10/chartex" xmlns:cx3="http://schemas.microsoft.com/office/drawing/2016/5/9/chartex" xmlns:cx2="http://schemas.microsoft.com/office/drawing/2015/10/21/chartex">
+                <mc:Fallback xmlns:cx2="http://schemas.microsoft.com/office/drawing/2015/10/21/chartex" xmlns:cx3="http://schemas.microsoft.com/office/drawing/2016/5/9/chartex" xmlns:cx4="http://schemas.microsoft.com/office/drawing/2016/5/10/chartex" xmlns:cx5="http://schemas.microsoft.com/office/drawing/2016/5/11/chartex" xmlns:cx6="http://schemas.microsoft.com/office/drawing/2016/5/12/chartex" xmlns:cx7="http://schemas.microsoft.com/office/drawing/2016/5/13/chartex" xmlns:cx8="http://schemas.microsoft.com/office/drawing/2016/5/14/chartex" xmlns:aink="http://schemas.microsoft.com/office/drawing/2016/ink" xmlns:am3d="http://schemas.microsoft.com/office/drawing/2017/model3d" xmlns:w16cid="http://schemas.microsoft.com/office/word/2016/wordml/cid">
                   <w:pict>
                     <v:oval w14:anchorId="6432BE1A" id="Oval 86" o:spid="_x0000_s1026" style="position:absolute;margin-left:140.25pt;margin-top:145.9pt;width:51pt;height:17.4pt;z-index:251750400;visibility:visible;mso-wrap-style:square;mso-width-percent:0;mso-height-percent:0;mso-wrap-distance-left:9pt;mso-wrap-distance-top:0;mso-wrap-distance-right:9pt;mso-wrap-distance-bottom:0;mso-position-horizontal:absolute;mso-position-horizontal-relative:text;mso-position-vertical:absolute;mso-position-vertical-relative:text;mso-width-percent:0;mso-height-percent:0;mso-width-relative:page;mso-height-relative:page;v-text-anchor:top" o:gfxdata="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" strokecolor="red" strokeweight="2pt">
                       <v:fill opacity="0"/>
@@ -7884,7 +7872,7 @@
                     </wp:anchor>
                   </w:drawing>
                 </mc:Choice>
-                <mc:Fallback xmlns:w16cid="http://schemas.microsoft.com/office/word/2016/wordml/cid" xmlns:am3d="http://schemas.microsoft.com/office/drawing/2017/model3d" xmlns:aink="http://schemas.microsoft.com/office/drawing/2016/ink" xmlns:cx8="http://schemas.microsoft.com/office/drawing/2016/5/14/chartex" xmlns:cx7="http://schemas.microsoft.com/office/drawing/2016/5/13/chartex" xmlns:cx6="http://schemas.microsoft.com/office/drawing/2016/5/12/chartex" xmlns:cx5="http://schemas.microsoft.com/office/drawing/2016/5/11/chartex" xmlns:cx4="http://schemas.microsoft.com/office/drawing/2016/5/10/chartex" xmlns:cx3="http://schemas.microsoft.com/office/drawing/2016/5/9/chartex" xmlns:cx2="http://schemas.microsoft.com/office/drawing/2015/10/21/chartex">
+                <mc:Fallback xmlns:cx2="http://schemas.microsoft.com/office/drawing/2015/10/21/chartex" xmlns:cx3="http://schemas.microsoft.com/office/drawing/2016/5/9/chartex" xmlns:cx4="http://schemas.microsoft.com/office/drawing/2016/5/10/chartex" xmlns:cx5="http://schemas.microsoft.com/office/drawing/2016/5/11/chartex" xmlns:cx6="http://schemas.microsoft.com/office/drawing/2016/5/12/chartex" xmlns:cx7="http://schemas.microsoft.com/office/drawing/2016/5/13/chartex" xmlns:cx8="http://schemas.microsoft.com/office/drawing/2016/5/14/chartex" xmlns:aink="http://schemas.microsoft.com/office/drawing/2016/ink" xmlns:am3d="http://schemas.microsoft.com/office/drawing/2017/model3d" xmlns:w16cid="http://schemas.microsoft.com/office/word/2016/wordml/cid">
                   <w:pict>
                     <v:oval w14:anchorId="553CC9CA" id="Oval 86" o:spid="_x0000_s1026" style="position:absolute;margin-left:29.55pt;margin-top:59.5pt;width:51pt;height:17.4pt;z-index:251748352;visibility:visible;mso-wrap-style:square;mso-width-percent:0;mso-height-percent:0;mso-wrap-distance-left:9pt;mso-wrap-distance-top:0;mso-wrap-distance-right:9pt;mso-wrap-distance-bottom:0;mso-position-horizontal:absolute;mso-position-horizontal-relative:text;mso-position-vertical:absolute;mso-position-vertical-relative:text;mso-width-percent:0;mso-height-percent:0;mso-width-relative:page;mso-height-relative:page;v-text-anchor:top" o:gfxdata="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" strokecolor="red" strokeweight="2pt">
                       <v:fill opacity="0"/>
@@ -8112,7 +8100,7 @@
                     </wp:anchor>
                   </w:drawing>
                 </mc:Choice>
-                <mc:Fallback xmlns:w16cid="http://schemas.microsoft.com/office/word/2016/wordml/cid" xmlns:am3d="http://schemas.microsoft.com/office/drawing/2017/model3d" xmlns:aink="http://schemas.microsoft.com/office/drawing/2016/ink" xmlns:cx8="http://schemas.microsoft.com/office/drawing/2016/5/14/chartex" xmlns:cx7="http://schemas.microsoft.com/office/drawing/2016/5/13/chartex" xmlns:cx6="http://schemas.microsoft.com/office/drawing/2016/5/12/chartex" xmlns:cx5="http://schemas.microsoft.com/office/drawing/2016/5/11/chartex" xmlns:cx4="http://schemas.microsoft.com/office/drawing/2016/5/10/chartex" xmlns:cx3="http://schemas.microsoft.com/office/drawing/2016/5/9/chartex" xmlns:cx2="http://schemas.microsoft.com/office/drawing/2015/10/21/chartex">
+                <mc:Fallback xmlns:cx2="http://schemas.microsoft.com/office/drawing/2015/10/21/chartex" xmlns:cx3="http://schemas.microsoft.com/office/drawing/2016/5/9/chartex" xmlns:cx4="http://schemas.microsoft.com/office/drawing/2016/5/10/chartex" xmlns:cx5="http://schemas.microsoft.com/office/drawing/2016/5/11/chartex" xmlns:cx6="http://schemas.microsoft.com/office/drawing/2016/5/12/chartex" xmlns:cx7="http://schemas.microsoft.com/office/drawing/2016/5/13/chartex" xmlns:cx8="http://schemas.microsoft.com/office/drawing/2016/5/14/chartex" xmlns:aink="http://schemas.microsoft.com/office/drawing/2016/ink" xmlns:am3d="http://schemas.microsoft.com/office/drawing/2017/model3d" xmlns:w16cid="http://schemas.microsoft.com/office/word/2016/wordml/cid">
                   <w:pict>
                     <v:oval w14:anchorId="2EE2366C" id="Oval 86" o:spid="_x0000_s1026" style="position:absolute;margin-left:141.65pt;margin-top:151.55pt;width:51pt;height:22.8pt;z-index:251754496;visibility:visible;mso-wrap-style:square;mso-width-percent:0;mso-height-percent:0;mso-wrap-distance-left:9pt;mso-wrap-distance-top:0;mso-wrap-distance-right:9pt;mso-wrap-distance-bottom:0;mso-position-horizontal:absolute;mso-position-horizontal-relative:text;mso-position-vertical:absolute;mso-position-vertical-relative:text;mso-width-percent:0;mso-height-percent:0;mso-width-relative:page;mso-height-relative:page;v-text-anchor:top" o:gfxdata="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" strokecolor="red" strokeweight="2pt">
                       <v:fill opacity="0"/>
@@ -8252,7 +8240,7 @@
                     </wp:anchor>
                   </w:drawing>
                 </mc:Choice>
-                <mc:Fallback xmlns:w16cid="http://schemas.microsoft.com/office/word/2016/wordml/cid" xmlns:am3d="http://schemas.microsoft.com/office/drawing/2017/model3d" xmlns:aink="http://schemas.microsoft.com/office/drawing/2016/ink" xmlns:cx8="http://schemas.microsoft.com/office/drawing/2016/5/14/chartex" xmlns:cx7="http://schemas.microsoft.com/office/drawing/2016/5/13/chartex" xmlns:cx6="http://schemas.microsoft.com/office/drawing/2016/5/12/chartex" xmlns:cx5="http://schemas.microsoft.com/office/drawing/2016/5/11/chartex" xmlns:cx4="http://schemas.microsoft.com/office/drawing/2016/5/10/chartex" xmlns:cx3="http://schemas.microsoft.com/office/drawing/2016/5/9/chartex" xmlns:cx2="http://schemas.microsoft.com/office/drawing/2015/10/21/chartex">
+                <mc:Fallback xmlns:cx2="http://schemas.microsoft.com/office/drawing/2015/10/21/chartex" xmlns:cx3="http://schemas.microsoft.com/office/drawing/2016/5/9/chartex" xmlns:cx4="http://schemas.microsoft.com/office/drawing/2016/5/10/chartex" xmlns:cx5="http://schemas.microsoft.com/office/drawing/2016/5/11/chartex" xmlns:cx6="http://schemas.microsoft.com/office/drawing/2016/5/12/chartex" xmlns:cx7="http://schemas.microsoft.com/office/drawing/2016/5/13/chartex" xmlns:cx8="http://schemas.microsoft.com/office/drawing/2016/5/14/chartex" xmlns:aink="http://schemas.microsoft.com/office/drawing/2016/ink" xmlns:am3d="http://schemas.microsoft.com/office/drawing/2017/model3d" xmlns:w16cid="http://schemas.microsoft.com/office/word/2016/wordml/cid">
                   <w:pict>
                     <v:oval w14:anchorId="728F7E86" id="Oval 86" o:spid="_x0000_s1026" style="position:absolute;margin-left:131.15pt;margin-top:145.05pt;width:51pt;height:22.8pt;z-index:251756544;visibility:visible;mso-wrap-style:square;mso-width-percent:0;mso-height-percent:0;mso-wrap-distance-left:9pt;mso-wrap-distance-top:0;mso-wrap-distance-right:9pt;mso-wrap-distance-bottom:0;mso-position-horizontal:absolute;mso-position-horizontal-relative:text;mso-position-vertical:absolute;mso-position-vertical-relative:text;mso-width-percent:0;mso-height-percent:0;mso-width-relative:page;mso-height-relative:page;v-text-anchor:top" o:gfxdata="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" strokecolor="red" strokeweight="2pt">
                       <v:fill opacity="0"/>
@@ -8454,7 +8442,7 @@
                     </wp:anchor>
                   </w:drawing>
                 </mc:Choice>
-                <mc:Fallback xmlns:w16cid="http://schemas.microsoft.com/office/word/2016/wordml/cid" xmlns:am3d="http://schemas.microsoft.com/office/drawing/2017/model3d" xmlns:aink="http://schemas.microsoft.com/office/drawing/2016/ink" xmlns:cx8="http://schemas.microsoft.com/office/drawing/2016/5/14/chartex" xmlns:cx7="http://schemas.microsoft.com/office/drawing/2016/5/13/chartex" xmlns:cx6="http://schemas.microsoft.com/office/drawing/2016/5/12/chartex" xmlns:cx5="http://schemas.microsoft.com/office/drawing/2016/5/11/chartex" xmlns:cx4="http://schemas.microsoft.com/office/drawing/2016/5/10/chartex" xmlns:cx3="http://schemas.microsoft.com/office/drawing/2016/5/9/chartex" xmlns:cx2="http://schemas.microsoft.com/office/drawing/2015/10/21/chartex">
+                <mc:Fallback xmlns:cx2="http://schemas.microsoft.com/office/drawing/2015/10/21/chartex" xmlns:cx3="http://schemas.microsoft.com/office/drawing/2016/5/9/chartex" xmlns:cx4="http://schemas.microsoft.com/office/drawing/2016/5/10/chartex" xmlns:cx5="http://schemas.microsoft.com/office/drawing/2016/5/11/chartex" xmlns:cx6="http://schemas.microsoft.com/office/drawing/2016/5/12/chartex" xmlns:cx7="http://schemas.microsoft.com/office/drawing/2016/5/13/chartex" xmlns:cx8="http://schemas.microsoft.com/office/drawing/2016/5/14/chartex" xmlns:aink="http://schemas.microsoft.com/office/drawing/2016/ink" xmlns:am3d="http://schemas.microsoft.com/office/drawing/2017/model3d" xmlns:w16cid="http://schemas.microsoft.com/office/word/2016/wordml/cid">
                   <w:pict>
                     <v:oval w14:anchorId="004C9854" id="Oval 86" o:spid="_x0000_s1026" style="position:absolute;margin-left:278.35pt;margin-top:216.4pt;width:51pt;height:22.8pt;z-index:251752448;visibility:visible;mso-wrap-style:square;mso-width-percent:0;mso-height-percent:0;mso-wrap-distance-left:9pt;mso-wrap-distance-top:0;mso-wrap-distance-right:9pt;mso-wrap-distance-bottom:0;mso-position-horizontal:absolute;mso-position-horizontal-relative:text;mso-position-vertical:absolute;mso-position-vertical-relative:text;mso-width-percent:0;mso-height-percent:0;mso-width-relative:page;mso-height-relative:page;v-text-anchor:top" o:gfxdata="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" strokecolor="red" strokeweight="2pt">
                       <v:fill opacity="0"/>
@@ -8661,7 +8649,7 @@
               </wp:anchor>
             </w:drawing>
           </mc:Choice>
-          <mc:Fallback xmlns:w16cid="http://schemas.microsoft.com/office/word/2016/wordml/cid" xmlns:am3d="http://schemas.microsoft.com/office/drawing/2017/model3d" xmlns:aink="http://schemas.microsoft.com/office/drawing/2016/ink" xmlns:cx8="http://schemas.microsoft.com/office/drawing/2016/5/14/chartex" xmlns:cx7="http://schemas.microsoft.com/office/drawing/2016/5/13/chartex" xmlns:cx6="http://schemas.microsoft.com/office/drawing/2016/5/12/chartex" xmlns:cx5="http://schemas.microsoft.com/office/drawing/2016/5/11/chartex" xmlns:cx4="http://schemas.microsoft.com/office/drawing/2016/5/10/chartex" xmlns:cx3="http://schemas.microsoft.com/office/drawing/2016/5/9/chartex" xmlns:cx2="http://schemas.microsoft.com/office/drawing/2015/10/21/chartex">
+          <mc:Fallback xmlns:cx2="http://schemas.microsoft.com/office/drawing/2015/10/21/chartex" xmlns:cx3="http://schemas.microsoft.com/office/drawing/2016/5/9/chartex" xmlns:cx4="http://schemas.microsoft.com/office/drawing/2016/5/10/chartex" xmlns:cx5="http://schemas.microsoft.com/office/drawing/2016/5/11/chartex" xmlns:cx6="http://schemas.microsoft.com/office/drawing/2016/5/12/chartex" xmlns:cx7="http://schemas.microsoft.com/office/drawing/2016/5/13/chartex" xmlns:cx8="http://schemas.microsoft.com/office/drawing/2016/5/14/chartex" xmlns:aink="http://schemas.microsoft.com/office/drawing/2016/ink" xmlns:am3d="http://schemas.microsoft.com/office/drawing/2017/model3d" xmlns:w16cid="http://schemas.microsoft.com/office/word/2016/wordml/cid">
             <w:pict>
               <v:oval w14:anchorId="5F078E13" id="Oval 86" o:spid="_x0000_s1026" style="position:absolute;margin-left:220.15pt;margin-top:136pt;width:76.5pt;height:27.05pt;z-index:251674624;visibility:visible;mso-wrap-style:square;mso-width-percent:0;mso-height-percent:0;mso-wrap-distance-left:9pt;mso-wrap-distance-top:0;mso-wrap-distance-right:9pt;mso-wrap-distance-bottom:0;mso-position-horizontal:absolute;mso-position-horizontal-relative:text;mso-position-vertical:absolute;mso-position-vertical-relative:text;mso-width-percent:0;mso-height-percent:0;mso-width-relative:page;mso-height-relative:page;v-text-anchor:top" o:gfxdata="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" strokecolor="red" strokeweight="2pt">
                 <v:fill opacity="0"/>
@@ -8865,7 +8853,7 @@
                     </wp:anchor>
                   </w:drawing>
                 </mc:Choice>
-                <mc:Fallback xmlns:w16cid="http://schemas.microsoft.com/office/word/2016/wordml/cid" xmlns:am3d="http://schemas.microsoft.com/office/drawing/2017/model3d" xmlns:aink="http://schemas.microsoft.com/office/drawing/2016/ink" xmlns:cx8="http://schemas.microsoft.com/office/drawing/2016/5/14/chartex" xmlns:cx7="http://schemas.microsoft.com/office/drawing/2016/5/13/chartex" xmlns:cx6="http://schemas.microsoft.com/office/drawing/2016/5/12/chartex" xmlns:cx5="http://schemas.microsoft.com/office/drawing/2016/5/11/chartex" xmlns:cx4="http://schemas.microsoft.com/office/drawing/2016/5/10/chartex" xmlns:cx3="http://schemas.microsoft.com/office/drawing/2016/5/9/chartex" xmlns:cx2="http://schemas.microsoft.com/office/drawing/2015/10/21/chartex">
+                <mc:Fallback xmlns:cx2="http://schemas.microsoft.com/office/drawing/2015/10/21/chartex" xmlns:cx3="http://schemas.microsoft.com/office/drawing/2016/5/9/chartex" xmlns:cx4="http://schemas.microsoft.com/office/drawing/2016/5/10/chartex" xmlns:cx5="http://schemas.microsoft.com/office/drawing/2016/5/11/chartex" xmlns:cx6="http://schemas.microsoft.com/office/drawing/2016/5/12/chartex" xmlns:cx7="http://schemas.microsoft.com/office/drawing/2016/5/13/chartex" xmlns:cx8="http://schemas.microsoft.com/office/drawing/2016/5/14/chartex" xmlns:aink="http://schemas.microsoft.com/office/drawing/2016/ink" xmlns:am3d="http://schemas.microsoft.com/office/drawing/2017/model3d" xmlns:w16cid="http://schemas.microsoft.com/office/word/2016/wordml/cid">
                   <w:pict>
                     <v:oval w14:anchorId="3A286733" id="Oval 86" o:spid="_x0000_s1026" style="position:absolute;margin-left:116.65pt;margin-top:47.25pt;width:50.95pt;height:15.15pt;z-index:251684864;visibility:visible;mso-wrap-style:square;mso-width-percent:0;mso-height-percent:0;mso-wrap-distance-left:9pt;mso-wrap-distance-top:0;mso-wrap-distance-right:9pt;mso-wrap-distance-bottom:0;mso-position-horizontal:absolute;mso-position-horizontal-relative:text;mso-position-vertical:absolute;mso-position-vertical-relative:text;mso-width-percent:0;mso-height-percent:0;mso-width-relative:page;mso-height-relative:page;v-text-anchor:top" o:gfxdata="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" strokecolor="red" strokeweight="2pt">
                       <v:fill opacity="0"/>
@@ -9005,7 +8993,7 @@
                     </wp:anchor>
                   </w:drawing>
                 </mc:Choice>
-                <mc:Fallback xmlns:w16cid="http://schemas.microsoft.com/office/word/2016/wordml/cid" xmlns:am3d="http://schemas.microsoft.com/office/drawing/2017/model3d" xmlns:aink="http://schemas.microsoft.com/office/drawing/2016/ink" xmlns:cx8="http://schemas.microsoft.com/office/drawing/2016/5/14/chartex" xmlns:cx7="http://schemas.microsoft.com/office/drawing/2016/5/13/chartex" xmlns:cx6="http://schemas.microsoft.com/office/drawing/2016/5/12/chartex" xmlns:cx5="http://schemas.microsoft.com/office/drawing/2016/5/11/chartex" xmlns:cx4="http://schemas.microsoft.com/office/drawing/2016/5/10/chartex" xmlns:cx3="http://schemas.microsoft.com/office/drawing/2016/5/9/chartex" xmlns:cx2="http://schemas.microsoft.com/office/drawing/2015/10/21/chartex">
+                <mc:Fallback xmlns:cx2="http://schemas.microsoft.com/office/drawing/2015/10/21/chartex" xmlns:cx3="http://schemas.microsoft.com/office/drawing/2016/5/9/chartex" xmlns:cx4="http://schemas.microsoft.com/office/drawing/2016/5/10/chartex" xmlns:cx5="http://schemas.microsoft.com/office/drawing/2016/5/11/chartex" xmlns:cx6="http://schemas.microsoft.com/office/drawing/2016/5/12/chartex" xmlns:cx7="http://schemas.microsoft.com/office/drawing/2016/5/13/chartex" xmlns:cx8="http://schemas.microsoft.com/office/drawing/2016/5/14/chartex" xmlns:aink="http://schemas.microsoft.com/office/drawing/2016/ink" xmlns:am3d="http://schemas.microsoft.com/office/drawing/2017/model3d" xmlns:w16cid="http://schemas.microsoft.com/office/word/2016/wordml/cid">
                   <w:pict>
                     <v:oval w14:anchorId="6C41A2AA" id="Oval 86" o:spid="_x0000_s1026" style="position:absolute;margin-left:39.25pt;margin-top:144.75pt;width:50.95pt;height:15.15pt;z-index:251686912;visibility:visible;mso-wrap-style:square;mso-width-percent:0;mso-height-percent:0;mso-wrap-distance-left:9pt;mso-wrap-distance-top:0;mso-wrap-distance-right:9pt;mso-wrap-distance-bottom:0;mso-position-horizontal:absolute;mso-position-horizontal-relative:text;mso-position-vertical:absolute;mso-position-vertical-relative:text;mso-width-percent:0;mso-height-percent:0;mso-width-relative:page;mso-height-relative:page;v-text-anchor:top" o:gfxdata="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" strokecolor="red" strokeweight="2pt">
                       <v:fill opacity="0"/>
@@ -9079,7 +9067,7 @@
                     </wp:anchor>
                   </w:drawing>
                 </mc:Choice>
-                <mc:Fallback xmlns:w16cid="http://schemas.microsoft.com/office/word/2016/wordml/cid" xmlns:am3d="http://schemas.microsoft.com/office/drawing/2017/model3d" xmlns:aink="http://schemas.microsoft.com/office/drawing/2016/ink" xmlns:cx8="http://schemas.microsoft.com/office/drawing/2016/5/14/chartex" xmlns:cx7="http://schemas.microsoft.com/office/drawing/2016/5/13/chartex" xmlns:cx6="http://schemas.microsoft.com/office/drawing/2016/5/12/chartex" xmlns:cx5="http://schemas.microsoft.com/office/drawing/2016/5/11/chartex" xmlns:cx4="http://schemas.microsoft.com/office/drawing/2016/5/10/chartex" xmlns:cx3="http://schemas.microsoft.com/office/drawing/2016/5/9/chartex" xmlns:cx2="http://schemas.microsoft.com/office/drawing/2015/10/21/chartex">
+                <mc:Fallback xmlns:cx2="http://schemas.microsoft.com/office/drawing/2015/10/21/chartex" xmlns:cx3="http://schemas.microsoft.com/office/drawing/2016/5/9/chartex" xmlns:cx4="http://schemas.microsoft.com/office/drawing/2016/5/10/chartex" xmlns:cx5="http://schemas.microsoft.com/office/drawing/2016/5/11/chartex" xmlns:cx6="http://schemas.microsoft.com/office/drawing/2016/5/12/chartex" xmlns:cx7="http://schemas.microsoft.com/office/drawing/2016/5/13/chartex" xmlns:cx8="http://schemas.microsoft.com/office/drawing/2016/5/14/chartex" xmlns:aink="http://schemas.microsoft.com/office/drawing/2016/ink" xmlns:am3d="http://schemas.microsoft.com/office/drawing/2017/model3d" xmlns:w16cid="http://schemas.microsoft.com/office/word/2016/wordml/cid">
                   <w:pict>
                     <v:oval w14:anchorId="497B92E1" id="Oval 86" o:spid="_x0000_s1026" style="position:absolute;margin-left:-4.25pt;margin-top:64.5pt;width:50.95pt;height:15.15pt;z-index:251685888;visibility:visible;mso-wrap-style:square;mso-width-percent:0;mso-height-percent:0;mso-wrap-distance-left:9pt;mso-wrap-distance-top:0;mso-wrap-distance-right:9pt;mso-wrap-distance-bottom:0;mso-position-horizontal:absolute;mso-position-horizontal-relative:text;mso-position-vertical:absolute;mso-position-vertical-relative:text;mso-width-percent:0;mso-height-percent:0;mso-width-relative:page;mso-height-relative:page;v-text-anchor:top" o:gfxdata="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" strokecolor="red" strokeweight="2pt">
                       <v:fill opacity="0"/>
@@ -9248,7 +9236,7 @@
               </wp:anchor>
             </w:drawing>
           </mc:Choice>
-          <mc:Fallback xmlns:w16cid="http://schemas.microsoft.com/office/word/2016/wordml/cid" xmlns:am3d="http://schemas.microsoft.com/office/drawing/2017/model3d" xmlns:aink="http://schemas.microsoft.com/office/drawing/2016/ink" xmlns:cx8="http://schemas.microsoft.com/office/drawing/2016/5/14/chartex" xmlns:cx7="http://schemas.microsoft.com/office/drawing/2016/5/13/chartex" xmlns:cx6="http://schemas.microsoft.com/office/drawing/2016/5/12/chartex" xmlns:cx5="http://schemas.microsoft.com/office/drawing/2016/5/11/chartex" xmlns:cx4="http://schemas.microsoft.com/office/drawing/2016/5/10/chartex" xmlns:cx3="http://schemas.microsoft.com/office/drawing/2016/5/9/chartex" xmlns:cx2="http://schemas.microsoft.com/office/drawing/2015/10/21/chartex">
+          <mc:Fallback xmlns:cx2="http://schemas.microsoft.com/office/drawing/2015/10/21/chartex" xmlns:cx3="http://schemas.microsoft.com/office/drawing/2016/5/9/chartex" xmlns:cx4="http://schemas.microsoft.com/office/drawing/2016/5/10/chartex" xmlns:cx5="http://schemas.microsoft.com/office/drawing/2016/5/11/chartex" xmlns:cx6="http://schemas.microsoft.com/office/drawing/2016/5/12/chartex" xmlns:cx7="http://schemas.microsoft.com/office/drawing/2016/5/13/chartex" xmlns:cx8="http://schemas.microsoft.com/office/drawing/2016/5/14/chartex" xmlns:aink="http://schemas.microsoft.com/office/drawing/2016/ink" xmlns:am3d="http://schemas.microsoft.com/office/drawing/2017/model3d" xmlns:w16cid="http://schemas.microsoft.com/office/word/2016/wordml/cid">
             <w:pict>
               <v:oval w14:anchorId="6E78B109" id="Oval 86" o:spid="_x0000_s1026" style="position:absolute;margin-left:149.65pt;margin-top:15.15pt;width:50.95pt;height:15.15pt;z-index:251675648;visibility:visible;mso-wrap-style:square;mso-width-percent:0;mso-height-percent:0;mso-wrap-distance-left:9pt;mso-wrap-distance-top:0;mso-wrap-distance-right:9pt;mso-wrap-distance-bottom:0;mso-position-horizontal:absolute;mso-position-horizontal-relative:text;mso-position-vertical:absolute;mso-position-vertical-relative:text;mso-width-percent:0;mso-height-percent:0;mso-width-relative:page;mso-height-relative:page;v-text-anchor:top" o:gfxdata="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" strokecolor="red" strokeweight="2pt">
                 <v:fill opacity="0"/>
@@ -9322,7 +9310,7 @@
               </wp:anchor>
             </w:drawing>
           </mc:Choice>
-          <mc:Fallback xmlns:w16cid="http://schemas.microsoft.com/office/word/2016/wordml/cid" xmlns:am3d="http://schemas.microsoft.com/office/drawing/2017/model3d" xmlns:aink="http://schemas.microsoft.com/office/drawing/2016/ink" xmlns:cx8="http://schemas.microsoft.com/office/drawing/2016/5/14/chartex" xmlns:cx7="http://schemas.microsoft.com/office/drawing/2016/5/13/chartex" xmlns:cx6="http://schemas.microsoft.com/office/drawing/2016/5/12/chartex" xmlns:cx5="http://schemas.microsoft.com/office/drawing/2016/5/11/chartex" xmlns:cx4="http://schemas.microsoft.com/office/drawing/2016/5/10/chartex" xmlns:cx3="http://schemas.microsoft.com/office/drawing/2016/5/9/chartex" xmlns:cx2="http://schemas.microsoft.com/office/drawing/2015/10/21/chartex">
+          <mc:Fallback xmlns:cx2="http://schemas.microsoft.com/office/drawing/2015/10/21/chartex" xmlns:cx3="http://schemas.microsoft.com/office/drawing/2016/5/9/chartex" xmlns:cx4="http://schemas.microsoft.com/office/drawing/2016/5/10/chartex" xmlns:cx5="http://schemas.microsoft.com/office/drawing/2016/5/11/chartex" xmlns:cx6="http://schemas.microsoft.com/office/drawing/2016/5/12/chartex" xmlns:cx7="http://schemas.microsoft.com/office/drawing/2016/5/13/chartex" xmlns:cx8="http://schemas.microsoft.com/office/drawing/2016/5/14/chartex" xmlns:aink="http://schemas.microsoft.com/office/drawing/2016/ink" xmlns:am3d="http://schemas.microsoft.com/office/drawing/2017/model3d" xmlns:w16cid="http://schemas.microsoft.com/office/word/2016/wordml/cid">
             <w:pict>
               <v:oval w14:anchorId="30B7BFA6" id="Oval 86" o:spid="_x0000_s1026" style="position:absolute;margin-left:179.2pt;margin-top:86pt;width:59.2pt;height:15.15pt;z-index:251683840;visibility:visible;mso-wrap-style:square;mso-width-percent:0;mso-height-percent:0;mso-wrap-distance-left:9pt;mso-wrap-distance-top:0;mso-wrap-distance-right:9pt;mso-wrap-distance-bottom:0;mso-position-horizontal:absolute;mso-position-horizontal-relative:text;mso-position-vertical:absolute;mso-position-vertical-relative:text;mso-width-percent:0;mso-height-percent:0;mso-width-relative:page;mso-height-relative:page;v-text-anchor:top" o:gfxdata="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" strokecolor="red" strokeweight="2pt">
                 <v:fill opacity="0"/>
@@ -9501,7 +9489,7 @@
               </wp:anchor>
             </w:drawing>
           </mc:Choice>
-          <mc:Fallback xmlns:w16cid="http://schemas.microsoft.com/office/word/2016/wordml/cid" xmlns:am3d="http://schemas.microsoft.com/office/drawing/2017/model3d" xmlns:aink="http://schemas.microsoft.com/office/drawing/2016/ink" xmlns:cx8="http://schemas.microsoft.com/office/drawing/2016/5/14/chartex" xmlns:cx7="http://schemas.microsoft.com/office/drawing/2016/5/13/chartex" xmlns:cx6="http://schemas.microsoft.com/office/drawing/2016/5/12/chartex" xmlns:cx5="http://schemas.microsoft.com/office/drawing/2016/5/11/chartex" xmlns:cx4="http://schemas.microsoft.com/office/drawing/2016/5/10/chartex" xmlns:cx3="http://schemas.microsoft.com/office/drawing/2016/5/9/chartex" xmlns:cx2="http://schemas.microsoft.com/office/drawing/2015/10/21/chartex">
+          <mc:Fallback xmlns:cx2="http://schemas.microsoft.com/office/drawing/2015/10/21/chartex" xmlns:cx3="http://schemas.microsoft.com/office/drawing/2016/5/9/chartex" xmlns:cx4="http://schemas.microsoft.com/office/drawing/2016/5/10/chartex" xmlns:cx5="http://schemas.microsoft.com/office/drawing/2016/5/11/chartex" xmlns:cx6="http://schemas.microsoft.com/office/drawing/2016/5/12/chartex" xmlns:cx7="http://schemas.microsoft.com/office/drawing/2016/5/13/chartex" xmlns:cx8="http://schemas.microsoft.com/office/drawing/2016/5/14/chartex" xmlns:aink="http://schemas.microsoft.com/office/drawing/2016/ink" xmlns:am3d="http://schemas.microsoft.com/office/drawing/2017/model3d" xmlns:w16cid="http://schemas.microsoft.com/office/word/2016/wordml/cid">
             <w:pict>
               <v:oval w14:anchorId="2D06D9D7" id="Oval 86" o:spid="_x0000_s1026" style="position:absolute;margin-left:46.75pt;margin-top:59.6pt;width:59.2pt;height:15.15pt;z-index:251677696;visibility:visible;mso-wrap-style:square;mso-width-percent:0;mso-height-percent:0;mso-wrap-distance-left:9pt;mso-wrap-distance-top:0;mso-wrap-distance-right:9pt;mso-wrap-distance-bottom:0;mso-position-horizontal:absolute;mso-position-horizontal-relative:text;mso-position-vertical:absolute;mso-position-vertical-relative:text;mso-width-percent:0;mso-height-percent:0;mso-width-relative:page;mso-height-relative:page;v-text-anchor:top" o:gfxdata="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" strokecolor="red" strokeweight="2pt">
                 <v:fill opacity="0"/>
@@ -9637,7 +9625,7 @@
               </wp:anchor>
             </w:drawing>
           </mc:Choice>
-          <mc:Fallback xmlns:w16cid="http://schemas.microsoft.com/office/word/2016/wordml/cid" xmlns:am3d="http://schemas.microsoft.com/office/drawing/2017/model3d" xmlns:aink="http://schemas.microsoft.com/office/drawing/2016/ink" xmlns:cx8="http://schemas.microsoft.com/office/drawing/2016/5/14/chartex" xmlns:cx7="http://schemas.microsoft.com/office/drawing/2016/5/13/chartex" xmlns:cx6="http://schemas.microsoft.com/office/drawing/2016/5/12/chartex" xmlns:cx5="http://schemas.microsoft.com/office/drawing/2016/5/11/chartex" xmlns:cx4="http://schemas.microsoft.com/office/drawing/2016/5/10/chartex" xmlns:cx3="http://schemas.microsoft.com/office/drawing/2016/5/9/chartex" xmlns:cx2="http://schemas.microsoft.com/office/drawing/2015/10/21/chartex">
+          <mc:Fallback xmlns:cx2="http://schemas.microsoft.com/office/drawing/2015/10/21/chartex" xmlns:cx3="http://schemas.microsoft.com/office/drawing/2016/5/9/chartex" xmlns:cx4="http://schemas.microsoft.com/office/drawing/2016/5/10/chartex" xmlns:cx5="http://schemas.microsoft.com/office/drawing/2016/5/11/chartex" xmlns:cx6="http://schemas.microsoft.com/office/drawing/2016/5/12/chartex" xmlns:cx7="http://schemas.microsoft.com/office/drawing/2016/5/13/chartex" xmlns:cx8="http://schemas.microsoft.com/office/drawing/2016/5/14/chartex" xmlns:aink="http://schemas.microsoft.com/office/drawing/2016/ink" xmlns:am3d="http://schemas.microsoft.com/office/drawing/2017/model3d" xmlns:w16cid="http://schemas.microsoft.com/office/word/2016/wordml/cid">
             <w:pict>
               <v:oval w14:anchorId="2BB5524F" id="Oval 86" o:spid="_x0000_s1026" style="position:absolute;margin-left:247.6pt;margin-top:372.8pt;width:59.2pt;height:15.15pt;z-index:251680768;visibility:visible;mso-wrap-style:square;mso-width-percent:0;mso-height-percent:0;mso-wrap-distance-left:9pt;mso-wrap-distance-top:0;mso-wrap-distance-right:9pt;mso-wrap-distance-bottom:0;mso-position-horizontal:absolute;mso-position-horizontal-relative:text;mso-position-vertical:absolute;mso-position-vertical-relative:text;mso-width-percent:0;mso-height-percent:0;mso-width-relative:page;mso-height-relative:page;v-text-anchor:top" o:gfxdata="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" strokecolor="red" strokeweight="2pt">
                 <v:fill opacity="0"/>
@@ -9754,7 +9742,7 @@
               </wp:anchor>
             </w:drawing>
           </mc:Choice>
-          <mc:Fallback xmlns:w16cid="http://schemas.microsoft.com/office/word/2016/wordml/cid" xmlns:am3d="http://schemas.microsoft.com/office/drawing/2017/model3d" xmlns:aink="http://schemas.microsoft.com/office/drawing/2016/ink" xmlns:cx8="http://schemas.microsoft.com/office/drawing/2016/5/14/chartex" xmlns:cx7="http://schemas.microsoft.com/office/drawing/2016/5/13/chartex" xmlns:cx6="http://schemas.microsoft.com/office/drawing/2016/5/12/chartex" xmlns:cx5="http://schemas.microsoft.com/office/drawing/2016/5/11/chartex" xmlns:cx4="http://schemas.microsoft.com/office/drawing/2016/5/10/chartex" xmlns:cx3="http://schemas.microsoft.com/office/drawing/2016/5/9/chartex" xmlns:cx2="http://schemas.microsoft.com/office/drawing/2015/10/21/chartex">
+          <mc:Fallback xmlns:cx2="http://schemas.microsoft.com/office/drawing/2015/10/21/chartex" xmlns:cx3="http://schemas.microsoft.com/office/drawing/2016/5/9/chartex" xmlns:cx4="http://schemas.microsoft.com/office/drawing/2016/5/10/chartex" xmlns:cx5="http://schemas.microsoft.com/office/drawing/2016/5/11/chartex" xmlns:cx6="http://schemas.microsoft.com/office/drawing/2016/5/12/chartex" xmlns:cx7="http://schemas.microsoft.com/office/drawing/2016/5/13/chartex" xmlns:cx8="http://schemas.microsoft.com/office/drawing/2016/5/14/chartex" xmlns:aink="http://schemas.microsoft.com/office/drawing/2016/ink" xmlns:am3d="http://schemas.microsoft.com/office/drawing/2017/model3d" xmlns:w16cid="http://schemas.microsoft.com/office/word/2016/wordml/cid">
             <w:pict>
               <v:oval w14:anchorId="784B9A32" id="Oval 86" o:spid="_x0000_s1026" style="position:absolute;margin-left:97.4pt;margin-top:55.5pt;width:127.25pt;height:24.15pt;z-index:251678720;visibility:visible;mso-wrap-style:square;mso-width-percent:0;mso-height-percent:0;mso-wrap-distance-left:9pt;mso-wrap-distance-top:0;mso-wrap-distance-right:9pt;mso-wrap-distance-bottom:0;mso-position-horizontal:absolute;mso-position-horizontal-relative:text;mso-position-vertical:absolute;mso-position-vertical-relative:text;mso-width-percent:0;mso-height-percent:0;mso-width-relative:page;mso-height-relative:page;v-text-anchor:top" o:gfxdata="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" strokecolor="red" strokeweight="2pt">
                 <v:fill opacity="0"/>
@@ -9890,7 +9878,7 @@
               </wp:anchor>
             </w:drawing>
           </mc:Choice>
-          <mc:Fallback xmlns:w16cid="http://schemas.microsoft.com/office/word/2016/wordml/cid" xmlns:am3d="http://schemas.microsoft.com/office/drawing/2017/model3d" xmlns:aink="http://schemas.microsoft.com/office/drawing/2016/ink" xmlns:cx8="http://schemas.microsoft.com/office/drawing/2016/5/14/chartex" xmlns:cx7="http://schemas.microsoft.com/office/drawing/2016/5/13/chartex" xmlns:cx6="http://schemas.microsoft.com/office/drawing/2016/5/12/chartex" xmlns:cx5="http://schemas.microsoft.com/office/drawing/2016/5/11/chartex" xmlns:cx4="http://schemas.microsoft.com/office/drawing/2016/5/10/chartex" xmlns:cx3="http://schemas.microsoft.com/office/drawing/2016/5/9/chartex" xmlns:cx2="http://schemas.microsoft.com/office/drawing/2015/10/21/chartex">
+          <mc:Fallback xmlns:cx2="http://schemas.microsoft.com/office/drawing/2015/10/21/chartex" xmlns:cx3="http://schemas.microsoft.com/office/drawing/2016/5/9/chartex" xmlns:cx4="http://schemas.microsoft.com/office/drawing/2016/5/10/chartex" xmlns:cx5="http://schemas.microsoft.com/office/drawing/2016/5/11/chartex" xmlns:cx6="http://schemas.microsoft.com/office/drawing/2016/5/12/chartex" xmlns:cx7="http://schemas.microsoft.com/office/drawing/2016/5/13/chartex" xmlns:cx8="http://schemas.microsoft.com/office/drawing/2016/5/14/chartex" xmlns:aink="http://schemas.microsoft.com/office/drawing/2016/ink" xmlns:am3d="http://schemas.microsoft.com/office/drawing/2017/model3d" xmlns:w16cid="http://schemas.microsoft.com/office/word/2016/wordml/cid">
             <w:pict>
               <v:oval w14:anchorId="4C013D82" id="Oval 86" o:spid="_x0000_s1026" style="position:absolute;margin-left:73.8pt;margin-top:194.65pt;width:278.35pt;height:29.75pt;z-index:251681792;visibility:visible;mso-wrap-style:square;mso-width-percent:0;mso-height-percent:0;mso-wrap-distance-left:9pt;mso-wrap-distance-top:0;mso-wrap-distance-right:9pt;mso-wrap-distance-bottom:0;mso-position-horizontal:absolute;mso-position-horizontal-relative:text;mso-position-vertical:absolute;mso-position-vertical-relative:text;mso-width-percent:0;mso-height-percent:0;mso-width-relative:page;mso-height-relative:page;v-text-anchor:top" o:gfxdata="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" strokecolor="red" strokeweight="2pt">
                 <v:fill opacity="0"/>
@@ -10076,7 +10064,7 @@
                     </wp:anchor>
                   </w:drawing>
                 </mc:Choice>
-                <mc:Fallback xmlns:w16cid="http://schemas.microsoft.com/office/word/2016/wordml/cid" xmlns:am3d="http://schemas.microsoft.com/office/drawing/2017/model3d" xmlns:aink="http://schemas.microsoft.com/office/drawing/2016/ink" xmlns:cx8="http://schemas.microsoft.com/office/drawing/2016/5/14/chartex" xmlns:cx7="http://schemas.microsoft.com/office/drawing/2016/5/13/chartex" xmlns:cx6="http://schemas.microsoft.com/office/drawing/2016/5/12/chartex" xmlns:cx5="http://schemas.microsoft.com/office/drawing/2016/5/11/chartex" xmlns:cx4="http://schemas.microsoft.com/office/drawing/2016/5/10/chartex" xmlns:cx3="http://schemas.microsoft.com/office/drawing/2016/5/9/chartex" xmlns:cx2="http://schemas.microsoft.com/office/drawing/2015/10/21/chartex">
+                <mc:Fallback xmlns:cx2="http://schemas.microsoft.com/office/drawing/2015/10/21/chartex" xmlns:cx3="http://schemas.microsoft.com/office/drawing/2016/5/9/chartex" xmlns:cx4="http://schemas.microsoft.com/office/drawing/2016/5/10/chartex" xmlns:cx5="http://schemas.microsoft.com/office/drawing/2016/5/11/chartex" xmlns:cx6="http://schemas.microsoft.com/office/drawing/2016/5/12/chartex" xmlns:cx7="http://schemas.microsoft.com/office/drawing/2016/5/13/chartex" xmlns:cx8="http://schemas.microsoft.com/office/drawing/2016/5/14/chartex" xmlns:aink="http://schemas.microsoft.com/office/drawing/2016/ink" xmlns:am3d="http://schemas.microsoft.com/office/drawing/2017/model3d" xmlns:w16cid="http://schemas.microsoft.com/office/word/2016/wordml/cid">
                   <w:pict>
                     <v:oval w14:anchorId="7A84863E" id="Oval 86" o:spid="_x0000_s1026" style="position:absolute;margin-left:149.6pt;margin-top:131.85pt;width:39.6pt;height:19.85pt;z-index:251715584;visibility:visible;mso-wrap-style:square;mso-width-percent:0;mso-height-percent:0;mso-wrap-distance-left:9pt;mso-wrap-distance-top:0;mso-wrap-distance-right:9pt;mso-wrap-distance-bottom:0;mso-position-horizontal:absolute;mso-position-horizontal-relative:text;mso-position-vertical:absolute;mso-position-vertical-relative:text;mso-width-percent:0;mso-height-percent:0;mso-width-relative:page;mso-height-relative:page;v-text-anchor:top" o:gfxdata="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" strokecolor="red" strokeweight="2pt">
                       <v:fill opacity="0"/>
@@ -10213,7 +10201,7 @@
                     </wp:anchor>
                   </w:drawing>
                 </mc:Choice>
-                <mc:Fallback xmlns:w16cid="http://schemas.microsoft.com/office/word/2016/wordml/cid" xmlns:am3d="http://schemas.microsoft.com/office/drawing/2017/model3d" xmlns:aink="http://schemas.microsoft.com/office/drawing/2016/ink" xmlns:cx8="http://schemas.microsoft.com/office/drawing/2016/5/14/chartex" xmlns:cx7="http://schemas.microsoft.com/office/drawing/2016/5/13/chartex" xmlns:cx6="http://schemas.microsoft.com/office/drawing/2016/5/12/chartex" xmlns:cx5="http://schemas.microsoft.com/office/drawing/2016/5/11/chartex" xmlns:cx4="http://schemas.microsoft.com/office/drawing/2016/5/10/chartex" xmlns:cx3="http://schemas.microsoft.com/office/drawing/2016/5/9/chartex" xmlns:cx2="http://schemas.microsoft.com/office/drawing/2015/10/21/chartex">
+                <mc:Fallback xmlns:cx2="http://schemas.microsoft.com/office/drawing/2015/10/21/chartex" xmlns:cx3="http://schemas.microsoft.com/office/drawing/2016/5/9/chartex" xmlns:cx4="http://schemas.microsoft.com/office/drawing/2016/5/10/chartex" xmlns:cx5="http://schemas.microsoft.com/office/drawing/2016/5/11/chartex" xmlns:cx6="http://schemas.microsoft.com/office/drawing/2016/5/12/chartex" xmlns:cx7="http://schemas.microsoft.com/office/drawing/2016/5/13/chartex" xmlns:cx8="http://schemas.microsoft.com/office/drawing/2016/5/14/chartex" xmlns:aink="http://schemas.microsoft.com/office/drawing/2016/ink" xmlns:am3d="http://schemas.microsoft.com/office/drawing/2017/model3d" xmlns:w16cid="http://schemas.microsoft.com/office/word/2016/wordml/cid">
                   <w:pict>
                     <v:oval w14:anchorId="49D57738" id="Oval 86" o:spid="_x0000_s1026" style="position:absolute;margin-left:143.1pt;margin-top:130.65pt;width:39.6pt;height:19.85pt;z-index:251717632;visibility:visible;mso-wrap-style:square;mso-width-percent:0;mso-height-percent:0;mso-wrap-distance-left:9pt;mso-wrap-distance-top:0;mso-wrap-distance-right:9pt;mso-wrap-distance-bottom:0;mso-position-horizontal:absolute;mso-position-horizontal-relative:text;mso-position-vertical:absolute;mso-position-vertical-relative:text;mso-width-percent:0;mso-height-percent:0;mso-width-relative:page;mso-height-relative:page;v-text-anchor:top" o:gfxdata="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" strokecolor="red" strokeweight="2pt">
                       <v:fill opacity="0"/>
@@ -10574,7 +10562,7 @@
                     </wp:anchor>
                   </w:drawing>
                 </mc:Choice>
-                <mc:Fallback xmlns:w16cid="http://schemas.microsoft.com/office/word/2016/wordml/cid" xmlns:am3d="http://schemas.microsoft.com/office/drawing/2017/model3d" xmlns:aink="http://schemas.microsoft.com/office/drawing/2016/ink" xmlns:cx8="http://schemas.microsoft.com/office/drawing/2016/5/14/chartex" xmlns:cx7="http://schemas.microsoft.com/office/drawing/2016/5/13/chartex" xmlns:cx6="http://schemas.microsoft.com/office/drawing/2016/5/12/chartex" xmlns:cx5="http://schemas.microsoft.com/office/drawing/2016/5/11/chartex" xmlns:cx4="http://schemas.microsoft.com/office/drawing/2016/5/10/chartex" xmlns:cx3="http://schemas.microsoft.com/office/drawing/2016/5/9/chartex" xmlns:cx2="http://schemas.microsoft.com/office/drawing/2015/10/21/chartex">
+                <mc:Fallback xmlns:cx2="http://schemas.microsoft.com/office/drawing/2015/10/21/chartex" xmlns:cx3="http://schemas.microsoft.com/office/drawing/2016/5/9/chartex" xmlns:cx4="http://schemas.microsoft.com/office/drawing/2016/5/10/chartex" xmlns:cx5="http://schemas.microsoft.com/office/drawing/2016/5/11/chartex" xmlns:cx6="http://schemas.microsoft.com/office/drawing/2016/5/12/chartex" xmlns:cx7="http://schemas.microsoft.com/office/drawing/2016/5/13/chartex" xmlns:cx8="http://schemas.microsoft.com/office/drawing/2016/5/14/chartex" xmlns:aink="http://schemas.microsoft.com/office/drawing/2016/ink" xmlns:am3d="http://schemas.microsoft.com/office/drawing/2017/model3d" xmlns:w16cid="http://schemas.microsoft.com/office/word/2016/wordml/cid">
                   <w:pict>
                     <v:oval w14:anchorId="3585F1DE" id="Oval 26" o:spid="_x0000_s1026" style="position:absolute;margin-left:20.1pt;margin-top:10.35pt;width:49.7pt;height:24pt;z-index:251727872;visibility:visible;mso-wrap-style:square;mso-width-percent:0;mso-height-percent:0;mso-wrap-distance-left:9pt;mso-wrap-distance-top:0;mso-wrap-distance-right:9pt;mso-wrap-distance-bottom:0;mso-position-horizontal:absolute;mso-position-horizontal-relative:text;mso-position-vertical:absolute;mso-position-vertical-relative:text;mso-width-percent:0;mso-height-percent:0;mso-width-relative:page;mso-height-relative:page;v-text-anchor:top" o:gfxdata="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" strokecolor="red" strokeweight="2pt">
                       <v:fill opacity="0"/>
@@ -10648,7 +10636,7 @@
                     </wp:anchor>
                   </w:drawing>
                 </mc:Choice>
-                <mc:Fallback xmlns:w16cid="http://schemas.microsoft.com/office/word/2016/wordml/cid" xmlns:am3d="http://schemas.microsoft.com/office/drawing/2017/model3d" xmlns:aink="http://schemas.microsoft.com/office/drawing/2016/ink" xmlns:cx8="http://schemas.microsoft.com/office/drawing/2016/5/14/chartex" xmlns:cx7="http://schemas.microsoft.com/office/drawing/2016/5/13/chartex" xmlns:cx6="http://schemas.microsoft.com/office/drawing/2016/5/12/chartex" xmlns:cx5="http://schemas.microsoft.com/office/drawing/2016/5/11/chartex" xmlns:cx4="http://schemas.microsoft.com/office/drawing/2016/5/10/chartex" xmlns:cx3="http://schemas.microsoft.com/office/drawing/2016/5/9/chartex" xmlns:cx2="http://schemas.microsoft.com/office/drawing/2015/10/21/chartex">
+                <mc:Fallback xmlns:cx2="http://schemas.microsoft.com/office/drawing/2015/10/21/chartex" xmlns:cx3="http://schemas.microsoft.com/office/drawing/2016/5/9/chartex" xmlns:cx4="http://schemas.microsoft.com/office/drawing/2016/5/10/chartex" xmlns:cx5="http://schemas.microsoft.com/office/drawing/2016/5/11/chartex" xmlns:cx6="http://schemas.microsoft.com/office/drawing/2016/5/12/chartex" xmlns:cx7="http://schemas.microsoft.com/office/drawing/2016/5/13/chartex" xmlns:cx8="http://schemas.microsoft.com/office/drawing/2016/5/14/chartex" xmlns:aink="http://schemas.microsoft.com/office/drawing/2016/ink" xmlns:am3d="http://schemas.microsoft.com/office/drawing/2017/model3d" xmlns:w16cid="http://schemas.microsoft.com/office/word/2016/wordml/cid">
                   <w:pict>
                     <v:oval w14:anchorId="7A321C9C" id="Oval 86" o:spid="_x0000_s1026" style="position:absolute;margin-left:130.5pt;margin-top:26.95pt;width:48pt;height:21.6pt;z-index:251721728;visibility:visible;mso-wrap-style:square;mso-width-percent:0;mso-height-percent:0;mso-wrap-distance-left:9pt;mso-wrap-distance-top:0;mso-wrap-distance-right:9pt;mso-wrap-distance-bottom:0;mso-position-horizontal:absolute;mso-position-horizontal-relative:text;mso-position-vertical:absolute;mso-position-vertical-relative:text;mso-width-percent:0;mso-height-percent:0;mso-width-relative:page;mso-height-relative:page;v-text-anchor:top" o:gfxdata="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" strokecolor="red" strokeweight="2pt">
                       <v:fill opacity="0"/>
@@ -10788,7 +10776,7 @@
                     </wp:anchor>
                   </w:drawing>
                 </mc:Choice>
-                <mc:Fallback xmlns:w16cid="http://schemas.microsoft.com/office/word/2016/wordml/cid" xmlns:am3d="http://schemas.microsoft.com/office/drawing/2017/model3d" xmlns:aink="http://schemas.microsoft.com/office/drawing/2016/ink" xmlns:cx8="http://schemas.microsoft.com/office/drawing/2016/5/14/chartex" xmlns:cx7="http://schemas.microsoft.com/office/drawing/2016/5/13/chartex" xmlns:cx6="http://schemas.microsoft.com/office/drawing/2016/5/12/chartex" xmlns:cx5="http://schemas.microsoft.com/office/drawing/2016/5/11/chartex" xmlns:cx4="http://schemas.microsoft.com/office/drawing/2016/5/10/chartex" xmlns:cx3="http://schemas.microsoft.com/office/drawing/2016/5/9/chartex" xmlns:cx2="http://schemas.microsoft.com/office/drawing/2015/10/21/chartex">
+                <mc:Fallback xmlns:cx2="http://schemas.microsoft.com/office/drawing/2015/10/21/chartex" xmlns:cx3="http://schemas.microsoft.com/office/drawing/2016/5/9/chartex" xmlns:cx4="http://schemas.microsoft.com/office/drawing/2016/5/10/chartex" xmlns:cx5="http://schemas.microsoft.com/office/drawing/2016/5/11/chartex" xmlns:cx6="http://schemas.microsoft.com/office/drawing/2016/5/12/chartex" xmlns:cx7="http://schemas.microsoft.com/office/drawing/2016/5/13/chartex" xmlns:cx8="http://schemas.microsoft.com/office/drawing/2016/5/14/chartex" xmlns:aink="http://schemas.microsoft.com/office/drawing/2016/ink" xmlns:am3d="http://schemas.microsoft.com/office/drawing/2017/model3d" xmlns:w16cid="http://schemas.microsoft.com/office/word/2016/wordml/cid">
                   <w:pict>
                     <v:oval w14:anchorId="554FC2A1" id="Oval 86" o:spid="_x0000_s1026" style="position:absolute;margin-left:109.75pt;margin-top:120.05pt;width:48pt;height:21.6pt;z-index:251723776;visibility:visible;mso-wrap-style:square;mso-width-percent:0;mso-height-percent:0;mso-wrap-distance-left:9pt;mso-wrap-distance-top:0;mso-wrap-distance-right:9pt;mso-wrap-distance-bottom:0;mso-position-horizontal:absolute;mso-position-horizontal-relative:text;mso-position-vertical:absolute;mso-position-vertical-relative:text;mso-width-percent:0;mso-height-percent:0;mso-width-relative:page;mso-height-relative:page;v-text-anchor:top" o:gfxdata="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" strokecolor="red" strokeweight="2pt">
                       <v:fill opacity="0"/>
@@ -11057,7 +11045,7 @@
                     </wp:anchor>
                   </w:drawing>
                 </mc:Choice>
-                <mc:Fallback xmlns:w16cid="http://schemas.microsoft.com/office/word/2016/wordml/cid" xmlns:am3d="http://schemas.microsoft.com/office/drawing/2017/model3d" xmlns:aink="http://schemas.microsoft.com/office/drawing/2016/ink" xmlns:cx8="http://schemas.microsoft.com/office/drawing/2016/5/14/chartex" xmlns:cx7="http://schemas.microsoft.com/office/drawing/2016/5/13/chartex" xmlns:cx6="http://schemas.microsoft.com/office/drawing/2016/5/12/chartex" xmlns:cx5="http://schemas.microsoft.com/office/drawing/2016/5/11/chartex" xmlns:cx4="http://schemas.microsoft.com/office/drawing/2016/5/10/chartex" xmlns:cx3="http://schemas.microsoft.com/office/drawing/2016/5/9/chartex" xmlns:cx2="http://schemas.microsoft.com/office/drawing/2015/10/21/chartex">
+                <mc:Fallback xmlns:cx2="http://schemas.microsoft.com/office/drawing/2015/10/21/chartex" xmlns:cx3="http://schemas.microsoft.com/office/drawing/2016/5/9/chartex" xmlns:cx4="http://schemas.microsoft.com/office/drawing/2016/5/10/chartex" xmlns:cx5="http://schemas.microsoft.com/office/drawing/2016/5/11/chartex" xmlns:cx6="http://schemas.microsoft.com/office/drawing/2016/5/12/chartex" xmlns:cx7="http://schemas.microsoft.com/office/drawing/2016/5/13/chartex" xmlns:cx8="http://schemas.microsoft.com/office/drawing/2016/5/14/chartex" xmlns:aink="http://schemas.microsoft.com/office/drawing/2016/ink" xmlns:am3d="http://schemas.microsoft.com/office/drawing/2017/model3d" xmlns:w16cid="http://schemas.microsoft.com/office/word/2016/wordml/cid">
                   <w:pict>
                     <v:oval w14:anchorId="494AB4E0" id="Oval 86" o:spid="_x0000_s1026" style="position:absolute;margin-left:191.1pt;margin-top:7.55pt;width:48pt;height:21.6pt;z-index:251736064;visibility:visible;mso-wrap-style:square;mso-width-percent:0;mso-height-percent:0;mso-wrap-distance-left:9pt;mso-wrap-distance-top:0;mso-wrap-distance-right:9pt;mso-wrap-distance-bottom:0;mso-position-horizontal:absolute;mso-position-horizontal-relative:text;mso-position-vertical:absolute;mso-position-vertical-relative:text;mso-width-percent:0;mso-height-percent:0;mso-width-relative:page;mso-height-relative:page;v-text-anchor:top" o:gfxdata="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" strokecolor="red" strokeweight="2pt">
                       <v:fill opacity="0"/>
@@ -11131,7 +11119,7 @@
                     </wp:anchor>
                   </w:drawing>
                 </mc:Choice>
-                <mc:Fallback xmlns:w16cid="http://schemas.microsoft.com/office/word/2016/wordml/cid" xmlns:am3d="http://schemas.microsoft.com/office/drawing/2017/model3d" xmlns:aink="http://schemas.microsoft.com/office/drawing/2016/ink" xmlns:cx8="http://schemas.microsoft.com/office/drawing/2016/5/14/chartex" xmlns:cx7="http://schemas.microsoft.com/office/drawing/2016/5/13/chartex" xmlns:cx6="http://schemas.microsoft.com/office/drawing/2016/5/12/chartex" xmlns:cx5="http://schemas.microsoft.com/office/drawing/2016/5/11/chartex" xmlns:cx4="http://schemas.microsoft.com/office/drawing/2016/5/10/chartex" xmlns:cx3="http://schemas.microsoft.com/office/drawing/2016/5/9/chartex" xmlns:cx2="http://schemas.microsoft.com/office/drawing/2015/10/21/chartex">
+                <mc:Fallback xmlns:cx2="http://schemas.microsoft.com/office/drawing/2015/10/21/chartex" xmlns:cx3="http://schemas.microsoft.com/office/drawing/2016/5/9/chartex" xmlns:cx4="http://schemas.microsoft.com/office/drawing/2016/5/10/chartex" xmlns:cx5="http://schemas.microsoft.com/office/drawing/2016/5/11/chartex" xmlns:cx6="http://schemas.microsoft.com/office/drawing/2016/5/12/chartex" xmlns:cx7="http://schemas.microsoft.com/office/drawing/2016/5/13/chartex" xmlns:cx8="http://schemas.microsoft.com/office/drawing/2016/5/14/chartex" xmlns:aink="http://schemas.microsoft.com/office/drawing/2016/ink" xmlns:am3d="http://schemas.microsoft.com/office/drawing/2017/model3d" xmlns:w16cid="http://schemas.microsoft.com/office/word/2016/wordml/cid">
                   <w:pict>
                     <v:oval w14:anchorId="67E1728A" id="Oval 86" o:spid="_x0000_s1026" style="position:absolute;margin-left:190.75pt;margin-top:40.05pt;width:48pt;height:21.6pt;z-index:251725824;visibility:visible;mso-wrap-style:square;mso-width-percent:0;mso-height-percent:0;mso-wrap-distance-left:9pt;mso-wrap-distance-top:0;mso-wrap-distance-right:9pt;mso-wrap-distance-bottom:0;mso-position-horizontal:absolute;mso-position-horizontal-relative:text;mso-position-vertical:absolute;mso-position-vertical-relative:text;mso-width-percent:0;mso-height-percent:0;mso-width-relative:page;mso-height-relative:page;v-text-anchor:top" o:gfxdata="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" strokecolor="red" strokeweight="2pt">
                       <v:fill opacity="0"/>
@@ -11340,7 +11328,7 @@
                     </wp:anchor>
                   </w:drawing>
                 </mc:Choice>
-                <mc:Fallback xmlns:w16cid="http://schemas.microsoft.com/office/word/2016/wordml/cid" xmlns:am3d="http://schemas.microsoft.com/office/drawing/2017/model3d" xmlns:aink="http://schemas.microsoft.com/office/drawing/2016/ink" xmlns:cx8="http://schemas.microsoft.com/office/drawing/2016/5/14/chartex" xmlns:cx7="http://schemas.microsoft.com/office/drawing/2016/5/13/chartex" xmlns:cx6="http://schemas.microsoft.com/office/drawing/2016/5/12/chartex" xmlns:cx5="http://schemas.microsoft.com/office/drawing/2016/5/11/chartex" xmlns:cx4="http://schemas.microsoft.com/office/drawing/2016/5/10/chartex" xmlns:cx3="http://schemas.microsoft.com/office/drawing/2016/5/9/chartex" xmlns:cx2="http://schemas.microsoft.com/office/drawing/2015/10/21/chartex">
+                <mc:Fallback xmlns:cx2="http://schemas.microsoft.com/office/drawing/2015/10/21/chartex" xmlns:cx3="http://schemas.microsoft.com/office/drawing/2016/5/9/chartex" xmlns:cx4="http://schemas.microsoft.com/office/drawing/2016/5/10/chartex" xmlns:cx5="http://schemas.microsoft.com/office/drawing/2016/5/11/chartex" xmlns:cx6="http://schemas.microsoft.com/office/drawing/2016/5/12/chartex" xmlns:cx7="http://schemas.microsoft.com/office/drawing/2016/5/13/chartex" xmlns:cx8="http://schemas.microsoft.com/office/drawing/2016/5/14/chartex" xmlns:aink="http://schemas.microsoft.com/office/drawing/2016/ink" xmlns:am3d="http://schemas.microsoft.com/office/drawing/2017/model3d" xmlns:w16cid="http://schemas.microsoft.com/office/word/2016/wordml/cid">
                   <w:pict>
                     <v:oval w14:anchorId="0FFE4D94" id="Oval 86" o:spid="_x0000_s1026" style="position:absolute;margin-left:153.05pt;margin-top:48.45pt;width:48pt;height:21.6pt;z-index:251731968;visibility:visible;mso-wrap-style:square;mso-width-percent:0;mso-height-percent:0;mso-wrap-distance-left:9pt;mso-wrap-distance-top:0;mso-wrap-distance-right:9pt;mso-wrap-distance-bottom:0;mso-position-horizontal:absolute;mso-position-horizontal-relative:text;mso-position-vertical:absolute;mso-position-vertical-relative:text;mso-width-percent:0;mso-height-percent:0;mso-width-relative:page;mso-height-relative:page;v-text-anchor:top" o:gfxdata="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" strokecolor="red" strokeweight="2pt">
                       <v:fill opacity="0"/>
@@ -11414,7 +11402,7 @@
                     </wp:anchor>
                   </w:drawing>
                 </mc:Choice>
-                <mc:Fallback xmlns:w16cid="http://schemas.microsoft.com/office/word/2016/wordml/cid" xmlns:am3d="http://schemas.microsoft.com/office/drawing/2017/model3d" xmlns:aink="http://schemas.microsoft.com/office/drawing/2016/ink" xmlns:cx8="http://schemas.microsoft.com/office/drawing/2016/5/14/chartex" xmlns:cx7="http://schemas.microsoft.com/office/drawing/2016/5/13/chartex" xmlns:cx6="http://schemas.microsoft.com/office/drawing/2016/5/12/chartex" xmlns:cx5="http://schemas.microsoft.com/office/drawing/2016/5/11/chartex" xmlns:cx4="http://schemas.microsoft.com/office/drawing/2016/5/10/chartex" xmlns:cx3="http://schemas.microsoft.com/office/drawing/2016/5/9/chartex" xmlns:cx2="http://schemas.microsoft.com/office/drawing/2015/10/21/chartex">
+                <mc:Fallback xmlns:cx2="http://schemas.microsoft.com/office/drawing/2015/10/21/chartex" xmlns:cx3="http://schemas.microsoft.com/office/drawing/2016/5/9/chartex" xmlns:cx4="http://schemas.microsoft.com/office/drawing/2016/5/10/chartex" xmlns:cx5="http://schemas.microsoft.com/office/drawing/2016/5/11/chartex" xmlns:cx6="http://schemas.microsoft.com/office/drawing/2016/5/12/chartex" xmlns:cx7="http://schemas.microsoft.com/office/drawing/2016/5/13/chartex" xmlns:cx8="http://schemas.microsoft.com/office/drawing/2016/5/14/chartex" xmlns:aink="http://schemas.microsoft.com/office/drawing/2016/ink" xmlns:am3d="http://schemas.microsoft.com/office/drawing/2017/model3d" xmlns:w16cid="http://schemas.microsoft.com/office/word/2016/wordml/cid">
                   <w:pict>
                     <v:oval w14:anchorId="0176D270" id="Oval 86" o:spid="_x0000_s1026" style="position:absolute;margin-left:16.25pt;margin-top:110.25pt;width:48pt;height:21.6pt;z-index:251729920;visibility:visible;mso-wrap-style:square;mso-width-percent:0;mso-height-percent:0;mso-wrap-distance-left:9pt;mso-wrap-distance-top:0;mso-wrap-distance-right:9pt;mso-wrap-distance-bottom:0;mso-position-horizontal:absolute;mso-position-horizontal-relative:text;mso-position-vertical:absolute;mso-position-vertical-relative:text;mso-width-percent:0;mso-height-percent:0;mso-width-relative:page;mso-height-relative:page;v-text-anchor:top" o:gfxdata="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" strokecolor="red" strokeweight="2pt">
                       <v:fill opacity="0"/>
@@ -11551,7 +11539,7 @@
                     </wp:anchor>
                   </w:drawing>
                 </mc:Choice>
-                <mc:Fallback xmlns:w16cid="http://schemas.microsoft.com/office/word/2016/wordml/cid" xmlns:am3d="http://schemas.microsoft.com/office/drawing/2017/model3d" xmlns:aink="http://schemas.microsoft.com/office/drawing/2016/ink" xmlns:cx8="http://schemas.microsoft.com/office/drawing/2016/5/14/chartex" xmlns:cx7="http://schemas.microsoft.com/office/drawing/2016/5/13/chartex" xmlns:cx6="http://schemas.microsoft.com/office/drawing/2016/5/12/chartex" xmlns:cx5="http://schemas.microsoft.com/office/drawing/2016/5/11/chartex" xmlns:cx4="http://schemas.microsoft.com/office/drawing/2016/5/10/chartex" xmlns:cx3="http://schemas.microsoft.com/office/drawing/2016/5/9/chartex" xmlns:cx2="http://schemas.microsoft.com/office/drawing/2015/10/21/chartex">
+                <mc:Fallback xmlns:cx2="http://schemas.microsoft.com/office/drawing/2015/10/21/chartex" xmlns:cx3="http://schemas.microsoft.com/office/drawing/2016/5/9/chartex" xmlns:cx4="http://schemas.microsoft.com/office/drawing/2016/5/10/chartex" xmlns:cx5="http://schemas.microsoft.com/office/drawing/2016/5/11/chartex" xmlns:cx6="http://schemas.microsoft.com/office/drawing/2016/5/12/chartex" xmlns:cx7="http://schemas.microsoft.com/office/drawing/2016/5/13/chartex" xmlns:cx8="http://schemas.microsoft.com/office/drawing/2016/5/14/chartex" xmlns:aink="http://schemas.microsoft.com/office/drawing/2016/ink" xmlns:am3d="http://schemas.microsoft.com/office/drawing/2017/model3d" xmlns:w16cid="http://schemas.microsoft.com/office/word/2016/wordml/cid">
                   <w:pict>
                     <v:oval w14:anchorId="5BBB648C" id="Oval 86" o:spid="_x0000_s1026" style="position:absolute;margin-left:94.55pt;margin-top:101.85pt;width:48pt;height:21.6pt;z-index:251734016;visibility:visible;mso-wrap-style:square;mso-width-percent:0;mso-height-percent:0;mso-wrap-distance-left:9pt;mso-wrap-distance-top:0;mso-wrap-distance-right:9pt;mso-wrap-distance-bottom:0;mso-position-horizontal:absolute;mso-position-horizontal-relative:text;mso-position-vertical:absolute;mso-position-vertical-relative:text;mso-width-percent:0;mso-height-percent:0;mso-width-relative:page;mso-height-relative:page;v-text-anchor:top" o:gfxdata="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" strokecolor="red" strokeweight="2pt">
                       <v:fill opacity="0"/>
@@ -11835,7 +11823,7 @@
               </wp:anchor>
             </w:drawing>
           </mc:Choice>
-          <mc:Fallback xmlns:w16cid="http://schemas.microsoft.com/office/word/2016/wordml/cid" xmlns:am3d="http://schemas.microsoft.com/office/drawing/2017/model3d" xmlns:aink="http://schemas.microsoft.com/office/drawing/2016/ink" xmlns:cx8="http://schemas.microsoft.com/office/drawing/2016/5/14/chartex" xmlns:cx7="http://schemas.microsoft.com/office/drawing/2016/5/13/chartex" xmlns:cx6="http://schemas.microsoft.com/office/drawing/2016/5/12/chartex" xmlns:cx5="http://schemas.microsoft.com/office/drawing/2016/5/11/chartex" xmlns:cx4="http://schemas.microsoft.com/office/drawing/2016/5/10/chartex" xmlns:cx3="http://schemas.microsoft.com/office/drawing/2016/5/9/chartex" xmlns:cx2="http://schemas.microsoft.com/office/drawing/2015/10/21/chartex">
+          <mc:Fallback xmlns:cx2="http://schemas.microsoft.com/office/drawing/2015/10/21/chartex" xmlns:cx3="http://schemas.microsoft.com/office/drawing/2016/5/9/chartex" xmlns:cx4="http://schemas.microsoft.com/office/drawing/2016/5/10/chartex" xmlns:cx5="http://schemas.microsoft.com/office/drawing/2016/5/11/chartex" xmlns:cx6="http://schemas.microsoft.com/office/drawing/2016/5/12/chartex" xmlns:cx7="http://schemas.microsoft.com/office/drawing/2016/5/13/chartex" xmlns:cx8="http://schemas.microsoft.com/office/drawing/2016/5/14/chartex" xmlns:aink="http://schemas.microsoft.com/office/drawing/2016/ink" xmlns:am3d="http://schemas.microsoft.com/office/drawing/2017/model3d" xmlns:w16cid="http://schemas.microsoft.com/office/word/2016/wordml/cid">
             <w:pict>
               <v:oval w14:anchorId="0438C04E" id="Oval 29" o:spid="_x0000_s1026" style="position:absolute;margin-left:291.7pt;margin-top:20.9pt;width:52.1pt;height:31.8pt;z-index:251660288;visibility:visible;mso-wrap-style:square;mso-width-percent:0;mso-height-percent:0;mso-wrap-distance-left:9pt;mso-wrap-distance-top:0;mso-wrap-distance-right:9pt;mso-wrap-distance-bottom:0;mso-position-horizontal:absolute;mso-position-horizontal-relative:text;mso-position-vertical:absolute;mso-position-vertical-relative:text;mso-width-percent:0;mso-height-percent:0;mso-width-relative:page;mso-height-relative:page;v-text-anchor:top" o:gfxdata="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" strokecolor="red" strokeweight="2pt">
                 <v:fill opacity="0"/>
@@ -12032,7 +12020,7 @@
               </wp:anchor>
             </w:drawing>
           </mc:Choice>
-          <mc:Fallback xmlns:w16cid="http://schemas.microsoft.com/office/word/2016/wordml/cid" xmlns:am3d="http://schemas.microsoft.com/office/drawing/2017/model3d" xmlns:aink="http://schemas.microsoft.com/office/drawing/2016/ink" xmlns:cx8="http://schemas.microsoft.com/office/drawing/2016/5/14/chartex" xmlns:cx7="http://schemas.microsoft.com/office/drawing/2016/5/13/chartex" xmlns:cx6="http://schemas.microsoft.com/office/drawing/2016/5/12/chartex" xmlns:cx5="http://schemas.microsoft.com/office/drawing/2016/5/11/chartex" xmlns:cx4="http://schemas.microsoft.com/office/drawing/2016/5/10/chartex" xmlns:cx3="http://schemas.microsoft.com/office/drawing/2016/5/9/chartex" xmlns:cx2="http://schemas.microsoft.com/office/drawing/2015/10/21/chartex">
+          <mc:Fallback xmlns:cx2="http://schemas.microsoft.com/office/drawing/2015/10/21/chartex" xmlns:cx3="http://schemas.microsoft.com/office/drawing/2016/5/9/chartex" xmlns:cx4="http://schemas.microsoft.com/office/drawing/2016/5/10/chartex" xmlns:cx5="http://schemas.microsoft.com/office/drawing/2016/5/11/chartex" xmlns:cx6="http://schemas.microsoft.com/office/drawing/2016/5/12/chartex" xmlns:cx7="http://schemas.microsoft.com/office/drawing/2016/5/13/chartex" xmlns:cx8="http://schemas.microsoft.com/office/drawing/2016/5/14/chartex" xmlns:aink="http://schemas.microsoft.com/office/drawing/2016/ink" xmlns:am3d="http://schemas.microsoft.com/office/drawing/2017/model3d" xmlns:w16cid="http://schemas.microsoft.com/office/word/2016/wordml/cid">
             <w:pict>
               <v:oval w14:anchorId="43718786" id="Oval 30" o:spid="_x0000_s1026" style="position:absolute;margin-left:228.85pt;margin-top:98.7pt;width:35.75pt;height:18.25pt;z-index:251661312;visibility:visible;mso-wrap-style:square;mso-width-percent:0;mso-height-percent:0;mso-wrap-distance-left:9pt;mso-wrap-distance-top:0;mso-wrap-distance-right:9pt;mso-wrap-distance-bottom:0;mso-position-horizontal:absolute;mso-position-horizontal-relative:text;mso-position-vertical:absolute;mso-position-vertical-relative:text;mso-width-percent:0;mso-height-percent:0;mso-width-relative:page;mso-height-relative:page;v-text-anchor:top" o:gfxdata="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" strokecolor="red" strokeweight="2pt">
                 <v:fill opacity="0"/>
@@ -12744,7 +12732,7 @@
               </wp:anchor>
             </w:drawing>
           </mc:Choice>
-          <mc:Fallback xmlns:w16cid="http://schemas.microsoft.com/office/word/2016/wordml/cid" xmlns:am3d="http://schemas.microsoft.com/office/drawing/2017/model3d" xmlns:aink="http://schemas.microsoft.com/office/drawing/2016/ink" xmlns:cx8="http://schemas.microsoft.com/office/drawing/2016/5/14/chartex" xmlns:cx7="http://schemas.microsoft.com/office/drawing/2016/5/13/chartex" xmlns:cx6="http://schemas.microsoft.com/office/drawing/2016/5/12/chartex" xmlns:cx5="http://schemas.microsoft.com/office/drawing/2016/5/11/chartex" xmlns:cx4="http://schemas.microsoft.com/office/drawing/2016/5/10/chartex" xmlns:cx3="http://schemas.microsoft.com/office/drawing/2016/5/9/chartex" xmlns:cx2="http://schemas.microsoft.com/office/drawing/2015/10/21/chartex">
+          <mc:Fallback xmlns:cx2="http://schemas.microsoft.com/office/drawing/2015/10/21/chartex" xmlns:cx3="http://schemas.microsoft.com/office/drawing/2016/5/9/chartex" xmlns:cx4="http://schemas.microsoft.com/office/drawing/2016/5/10/chartex" xmlns:cx5="http://schemas.microsoft.com/office/drawing/2016/5/11/chartex" xmlns:cx6="http://schemas.microsoft.com/office/drawing/2016/5/12/chartex" xmlns:cx7="http://schemas.microsoft.com/office/drawing/2016/5/13/chartex" xmlns:cx8="http://schemas.microsoft.com/office/drawing/2016/5/14/chartex" xmlns:aink="http://schemas.microsoft.com/office/drawing/2016/ink" xmlns:am3d="http://schemas.microsoft.com/office/drawing/2017/model3d" xmlns:w16cid="http://schemas.microsoft.com/office/word/2016/wordml/cid">
             <w:pict>
               <v:oval w14:anchorId="2C82F094" id="Oval 86" o:spid="_x0000_s1026" style="position:absolute;margin-left:215.25pt;margin-top:30.6pt;width:76.5pt;height:81.05pt;z-index:251653120;visibility:visible;mso-wrap-style:square;mso-width-percent:0;mso-height-percent:0;mso-wrap-distance-left:9pt;mso-wrap-distance-top:0;mso-wrap-distance-right:9pt;mso-wrap-distance-bottom:0;mso-position-horizontal:absolute;mso-position-horizontal-relative:text;mso-position-vertical:absolute;mso-position-vertical-relative:text;mso-width-percent:0;mso-height-percent:0;mso-width-relative:page;mso-height-relative:page;v-text-anchor:top" o:gfxdata="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" strokecolor="red" strokeweight="2pt">
                 <v:fill opacity="0"/>
@@ -12915,7 +12903,7 @@
               </wp:anchor>
             </w:drawing>
           </mc:Choice>
-          <mc:Fallback xmlns:w16cid="http://schemas.microsoft.com/office/word/2016/wordml/cid" xmlns:am3d="http://schemas.microsoft.com/office/drawing/2017/model3d" xmlns:aink="http://schemas.microsoft.com/office/drawing/2016/ink" xmlns:cx8="http://schemas.microsoft.com/office/drawing/2016/5/14/chartex" xmlns:cx7="http://schemas.microsoft.com/office/drawing/2016/5/13/chartex" xmlns:cx6="http://schemas.microsoft.com/office/drawing/2016/5/12/chartex" xmlns:cx5="http://schemas.microsoft.com/office/drawing/2016/5/11/chartex" xmlns:cx4="http://schemas.microsoft.com/office/drawing/2016/5/10/chartex" xmlns:cx3="http://schemas.microsoft.com/office/drawing/2016/5/9/chartex" xmlns:cx2="http://schemas.microsoft.com/office/drawing/2015/10/21/chartex">
+          <mc:Fallback xmlns:cx2="http://schemas.microsoft.com/office/drawing/2015/10/21/chartex" xmlns:cx3="http://schemas.microsoft.com/office/drawing/2016/5/9/chartex" xmlns:cx4="http://schemas.microsoft.com/office/drawing/2016/5/10/chartex" xmlns:cx5="http://schemas.microsoft.com/office/drawing/2016/5/11/chartex" xmlns:cx6="http://schemas.microsoft.com/office/drawing/2016/5/12/chartex" xmlns:cx7="http://schemas.microsoft.com/office/drawing/2016/5/13/chartex" xmlns:cx8="http://schemas.microsoft.com/office/drawing/2016/5/14/chartex" xmlns:aink="http://schemas.microsoft.com/office/drawing/2016/ink" xmlns:am3d="http://schemas.microsoft.com/office/drawing/2017/model3d" xmlns:w16cid="http://schemas.microsoft.com/office/word/2016/wordml/cid">
             <w:pict>
               <v:oval w14:anchorId="56701421" id="Oval 86" o:spid="_x0000_s1026" style="position:absolute;margin-left:368.65pt;margin-top:271.8pt;width:57.75pt;height:27.05pt;z-index:251652096;visibility:visible;mso-wrap-style:square;mso-width-percent:0;mso-height-percent:0;mso-wrap-distance-left:9pt;mso-wrap-distance-top:0;mso-wrap-distance-right:9pt;mso-wrap-distance-bottom:0;mso-position-horizontal:absolute;mso-position-horizontal-relative:text;mso-position-vertical:absolute;mso-position-vertical-relative:text;mso-width-percent:0;mso-height-percent:0;mso-width-relative:page;mso-height-relative:page;v-text-anchor:top" o:gfxdata="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" strokecolor="red" strokeweight="2pt">
                 <v:fill opacity="0"/>
@@ -12989,7 +12977,7 @@
               </wp:anchor>
             </w:drawing>
           </mc:Choice>
-          <mc:Fallback xmlns:w16cid="http://schemas.microsoft.com/office/word/2016/wordml/cid" xmlns:am3d="http://schemas.microsoft.com/office/drawing/2017/model3d" xmlns:aink="http://schemas.microsoft.com/office/drawing/2016/ink" xmlns:cx8="http://schemas.microsoft.com/office/drawing/2016/5/14/chartex" xmlns:cx7="http://schemas.microsoft.com/office/drawing/2016/5/13/chartex" xmlns:cx6="http://schemas.microsoft.com/office/drawing/2016/5/12/chartex" xmlns:cx5="http://schemas.microsoft.com/office/drawing/2016/5/11/chartex" xmlns:cx4="http://schemas.microsoft.com/office/drawing/2016/5/10/chartex" xmlns:cx3="http://schemas.microsoft.com/office/drawing/2016/5/9/chartex" xmlns:cx2="http://schemas.microsoft.com/office/drawing/2015/10/21/chartex">
+          <mc:Fallback xmlns:cx2="http://schemas.microsoft.com/office/drawing/2015/10/21/chartex" xmlns:cx3="http://schemas.microsoft.com/office/drawing/2016/5/9/chartex" xmlns:cx4="http://schemas.microsoft.com/office/drawing/2016/5/10/chartex" xmlns:cx5="http://schemas.microsoft.com/office/drawing/2016/5/11/chartex" xmlns:cx6="http://schemas.microsoft.com/office/drawing/2016/5/12/chartex" xmlns:cx7="http://schemas.microsoft.com/office/drawing/2016/5/13/chartex" xmlns:cx8="http://schemas.microsoft.com/office/drawing/2016/5/14/chartex" xmlns:aink="http://schemas.microsoft.com/office/drawing/2016/ink" xmlns:am3d="http://schemas.microsoft.com/office/drawing/2017/model3d" xmlns:w16cid="http://schemas.microsoft.com/office/word/2016/wordml/cid">
             <w:pict>
               <v:oval w14:anchorId="07991E7B" id="Oval 86" o:spid="_x0000_s1026" style="position:absolute;margin-left:86.65pt;margin-top:118.8pt;width:269.25pt;height:38.25pt;z-index:251654144;visibility:visible;mso-wrap-style:square;mso-width-percent:0;mso-height-percent:0;mso-wrap-distance-left:9pt;mso-wrap-distance-top:0;mso-wrap-distance-right:9pt;mso-wrap-distance-bottom:0;mso-position-horizontal:absolute;mso-position-horizontal-relative:text;mso-position-vertical:absolute;mso-position-vertical-relative:text;mso-width-percent:0;mso-height-percent:0;mso-width-relative:page;mso-height-relative:page;v-text-anchor:top" o:gfxdata="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" strokecolor="red" strokeweight="2pt">
                 <v:fill opacity="0"/>
@@ -13365,7 +13353,7 @@
               </wp:anchor>
             </w:drawing>
           </mc:Choice>
-          <mc:Fallback xmlns:w16cid="http://schemas.microsoft.com/office/word/2016/wordml/cid" xmlns:am3d="http://schemas.microsoft.com/office/drawing/2017/model3d" xmlns:aink="http://schemas.microsoft.com/office/drawing/2016/ink" xmlns:cx8="http://schemas.microsoft.com/office/drawing/2016/5/14/chartex" xmlns:cx7="http://schemas.microsoft.com/office/drawing/2016/5/13/chartex" xmlns:cx6="http://schemas.microsoft.com/office/drawing/2016/5/12/chartex" xmlns:cx5="http://schemas.microsoft.com/office/drawing/2016/5/11/chartex" xmlns:cx4="http://schemas.microsoft.com/office/drawing/2016/5/10/chartex" xmlns:cx3="http://schemas.microsoft.com/office/drawing/2016/5/9/chartex" xmlns:cx2="http://schemas.microsoft.com/office/drawing/2015/10/21/chartex">
+          <mc:Fallback xmlns:cx2="http://schemas.microsoft.com/office/drawing/2015/10/21/chartex" xmlns:cx3="http://schemas.microsoft.com/office/drawing/2016/5/9/chartex" xmlns:cx4="http://schemas.microsoft.com/office/drawing/2016/5/10/chartex" xmlns:cx5="http://schemas.microsoft.com/office/drawing/2016/5/11/chartex" xmlns:cx6="http://schemas.microsoft.com/office/drawing/2016/5/12/chartex" xmlns:cx7="http://schemas.microsoft.com/office/drawing/2016/5/13/chartex" xmlns:cx8="http://schemas.microsoft.com/office/drawing/2016/5/14/chartex" xmlns:aink="http://schemas.microsoft.com/office/drawing/2016/ink" xmlns:am3d="http://schemas.microsoft.com/office/drawing/2017/model3d" xmlns:w16cid="http://schemas.microsoft.com/office/word/2016/wordml/cid">
             <w:pict>
               <v:oval w14:anchorId="36C52C85" id="Oval 86" o:spid="_x0000_s1026" style="position:absolute;margin-left:271.8pt;margin-top:68.35pt;width:69pt;height:27.05pt;z-index:251758592;visibility:visible;mso-wrap-style:square;mso-width-percent:0;mso-height-percent:0;mso-wrap-distance-left:9pt;mso-wrap-distance-top:0;mso-wrap-distance-right:9pt;mso-wrap-distance-bottom:0;mso-position-horizontal:absolute;mso-position-horizontal-relative:text;mso-position-vertical:absolute;mso-position-vertical-relative:text;mso-width-percent:0;mso-height-percent:0;mso-width-relative:page;mso-height-relative:page;v-text-anchor:top" o:gfxdata="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" strokecolor="red" strokeweight="2pt">
                 <v:fill opacity="0"/>
@@ -13649,7 +13637,7 @@
                     </wp:anchor>
                   </w:drawing>
                 </mc:Choice>
-                <mc:Fallback xmlns:w16cid="http://schemas.microsoft.com/office/word/2016/wordml/cid" xmlns:am3d="http://schemas.microsoft.com/office/drawing/2017/model3d" xmlns:aink="http://schemas.microsoft.com/office/drawing/2016/ink" xmlns:cx8="http://schemas.microsoft.com/office/drawing/2016/5/14/chartex" xmlns:cx7="http://schemas.microsoft.com/office/drawing/2016/5/13/chartex" xmlns:cx6="http://schemas.microsoft.com/office/drawing/2016/5/12/chartex" xmlns:cx5="http://schemas.microsoft.com/office/drawing/2016/5/11/chartex" xmlns:cx4="http://schemas.microsoft.com/office/drawing/2016/5/10/chartex" xmlns:cx3="http://schemas.microsoft.com/office/drawing/2016/5/9/chartex" xmlns:cx2="http://schemas.microsoft.com/office/drawing/2015/10/21/chartex">
+                <mc:Fallback xmlns:cx2="http://schemas.microsoft.com/office/drawing/2015/10/21/chartex" xmlns:cx3="http://schemas.microsoft.com/office/drawing/2016/5/9/chartex" xmlns:cx4="http://schemas.microsoft.com/office/drawing/2016/5/10/chartex" xmlns:cx5="http://schemas.microsoft.com/office/drawing/2016/5/11/chartex" xmlns:cx6="http://schemas.microsoft.com/office/drawing/2016/5/12/chartex" xmlns:cx7="http://schemas.microsoft.com/office/drawing/2016/5/13/chartex" xmlns:cx8="http://schemas.microsoft.com/office/drawing/2016/5/14/chartex" xmlns:aink="http://schemas.microsoft.com/office/drawing/2016/ink" xmlns:am3d="http://schemas.microsoft.com/office/drawing/2017/model3d" xmlns:w16cid="http://schemas.microsoft.com/office/word/2016/wordml/cid">
                   <w:pict>
                     <v:oval w14:anchorId="7B565D05" id="Oval 86" o:spid="_x0000_s1026" style="position:absolute;margin-left:38.15pt;margin-top:9.2pt;width:69pt;height:27.05pt;z-index:251760640;visibility:visible;mso-wrap-style:square;mso-width-percent:0;mso-height-percent:0;mso-wrap-distance-left:9pt;mso-wrap-distance-top:0;mso-wrap-distance-right:9pt;mso-wrap-distance-bottom:0;mso-position-horizontal:absolute;mso-position-horizontal-relative:text;mso-position-vertical:absolute;mso-position-vertical-relative:text;mso-width-percent:0;mso-height-percent:0;mso-width-relative:page;mso-height-relative:page;v-text-anchor:top" o:gfxdata="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" strokecolor="red" strokeweight="2pt">
                       <v:fill opacity="0"/>
@@ -14353,7 +14341,7 @@
                     </wp:anchor>
                   </w:drawing>
                 </mc:Choice>
-                <mc:Fallback xmlns:w16cid="http://schemas.microsoft.com/office/word/2016/wordml/cid" xmlns:am3d="http://schemas.microsoft.com/office/drawing/2017/model3d" xmlns:aink="http://schemas.microsoft.com/office/drawing/2016/ink" xmlns:cx8="http://schemas.microsoft.com/office/drawing/2016/5/14/chartex" xmlns:cx7="http://schemas.microsoft.com/office/drawing/2016/5/13/chartex" xmlns:cx6="http://schemas.microsoft.com/office/drawing/2016/5/12/chartex" xmlns:cx5="http://schemas.microsoft.com/office/drawing/2016/5/11/chartex" xmlns:cx4="http://schemas.microsoft.com/office/drawing/2016/5/10/chartex" xmlns:cx3="http://schemas.microsoft.com/office/drawing/2016/5/9/chartex" xmlns:cx2="http://schemas.microsoft.com/office/drawing/2015/10/21/chartex">
+                <mc:Fallback xmlns:cx2="http://schemas.microsoft.com/office/drawing/2015/10/21/chartex" xmlns:cx3="http://schemas.microsoft.com/office/drawing/2016/5/9/chartex" xmlns:cx4="http://schemas.microsoft.com/office/drawing/2016/5/10/chartex" xmlns:cx5="http://schemas.microsoft.com/office/drawing/2016/5/11/chartex" xmlns:cx6="http://schemas.microsoft.com/office/drawing/2016/5/12/chartex" xmlns:cx7="http://schemas.microsoft.com/office/drawing/2016/5/13/chartex" xmlns:cx8="http://schemas.microsoft.com/office/drawing/2016/5/14/chartex" xmlns:aink="http://schemas.microsoft.com/office/drawing/2016/ink" xmlns:am3d="http://schemas.microsoft.com/office/drawing/2017/model3d" xmlns:w16cid="http://schemas.microsoft.com/office/word/2016/wordml/cid">
                   <w:pict>
                     <v:oval w14:anchorId="1C6B34E3" id="Oval 86" o:spid="_x0000_s1026" style="position:absolute;margin-left:-3.5pt;margin-top:48.35pt;width:268.8pt;height:22.2pt;z-index:251770880;visibility:visible;mso-wrap-style:square;mso-width-percent:0;mso-height-percent:0;mso-wrap-distance-left:9pt;mso-wrap-distance-top:0;mso-wrap-distance-right:9pt;mso-wrap-distance-bottom:0;mso-position-horizontal:absolute;mso-position-horizontal-relative:text;mso-position-vertical:absolute;mso-position-vertical-relative:text;mso-width-percent:0;mso-height-percent:0;mso-width-relative:page;mso-height-relative:page;v-text-anchor:top" o:gfxdata="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" strokecolor="red" strokeweight="2pt">
                       <v:fill opacity="0"/>
@@ -14539,7 +14527,7 @@
                     </wp:anchor>
                   </w:drawing>
                 </mc:Choice>
-                <mc:Fallback xmlns:w16cid="http://schemas.microsoft.com/office/word/2016/wordml/cid" xmlns:am3d="http://schemas.microsoft.com/office/drawing/2017/model3d" xmlns:aink="http://schemas.microsoft.com/office/drawing/2016/ink" xmlns:cx8="http://schemas.microsoft.com/office/drawing/2016/5/14/chartex" xmlns:cx7="http://schemas.microsoft.com/office/drawing/2016/5/13/chartex" xmlns:cx6="http://schemas.microsoft.com/office/drawing/2016/5/12/chartex" xmlns:cx5="http://schemas.microsoft.com/office/drawing/2016/5/11/chartex" xmlns:cx4="http://schemas.microsoft.com/office/drawing/2016/5/10/chartex" xmlns:cx3="http://schemas.microsoft.com/office/drawing/2016/5/9/chartex" xmlns:cx2="http://schemas.microsoft.com/office/drawing/2015/10/21/chartex">
+                <mc:Fallback xmlns:cx2="http://schemas.microsoft.com/office/drawing/2015/10/21/chartex" xmlns:cx3="http://schemas.microsoft.com/office/drawing/2016/5/9/chartex" xmlns:cx4="http://schemas.microsoft.com/office/drawing/2016/5/10/chartex" xmlns:cx5="http://schemas.microsoft.com/office/drawing/2016/5/11/chartex" xmlns:cx6="http://schemas.microsoft.com/office/drawing/2016/5/12/chartex" xmlns:cx7="http://schemas.microsoft.com/office/drawing/2016/5/13/chartex" xmlns:cx8="http://schemas.microsoft.com/office/drawing/2016/5/14/chartex" xmlns:aink="http://schemas.microsoft.com/office/drawing/2016/ink" xmlns:am3d="http://schemas.microsoft.com/office/drawing/2017/model3d" xmlns:w16cid="http://schemas.microsoft.com/office/word/2016/wordml/cid">
                   <w:pict>
                     <v:oval w14:anchorId="52E56A40" id="Oval 86" o:spid="_x0000_s1026" style="position:absolute;margin-left:127.9pt;margin-top:181.15pt;width:53.4pt;height:24pt;z-index:251772928;visibility:visible;mso-wrap-style:square;mso-width-percent:0;mso-height-percent:0;mso-wrap-distance-left:9pt;mso-wrap-distance-top:0;mso-wrap-distance-right:9pt;mso-wrap-distance-bottom:0;mso-position-horizontal:absolute;mso-position-horizontal-relative:text;mso-position-vertical:absolute;mso-position-vertical-relative:text;mso-width-percent:0;mso-height-percent:0;mso-width-relative:page;mso-height-relative:page;v-text-anchor:top" o:gfxdata="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" strokecolor="red" strokeweight="2pt">
                       <v:fill opacity="0"/>
@@ -14710,7 +14698,7 @@
                     </wp:anchor>
                   </w:drawing>
                 </mc:Choice>
-                <mc:Fallback xmlns:w16cid="http://schemas.microsoft.com/office/word/2016/wordml/cid" xmlns:am3d="http://schemas.microsoft.com/office/drawing/2017/model3d" xmlns:aink="http://schemas.microsoft.com/office/drawing/2016/ink" xmlns:cx8="http://schemas.microsoft.com/office/drawing/2016/5/14/chartex" xmlns:cx7="http://schemas.microsoft.com/office/drawing/2016/5/13/chartex" xmlns:cx6="http://schemas.microsoft.com/office/drawing/2016/5/12/chartex" xmlns:cx5="http://schemas.microsoft.com/office/drawing/2016/5/11/chartex" xmlns:cx4="http://schemas.microsoft.com/office/drawing/2016/5/10/chartex" xmlns:cx3="http://schemas.microsoft.com/office/drawing/2016/5/9/chartex" xmlns:cx2="http://schemas.microsoft.com/office/drawing/2015/10/21/chartex">
+                <mc:Fallback xmlns:cx2="http://schemas.microsoft.com/office/drawing/2015/10/21/chartex" xmlns:cx3="http://schemas.microsoft.com/office/drawing/2016/5/9/chartex" xmlns:cx4="http://schemas.microsoft.com/office/drawing/2016/5/10/chartex" xmlns:cx5="http://schemas.microsoft.com/office/drawing/2016/5/11/chartex" xmlns:cx6="http://schemas.microsoft.com/office/drawing/2016/5/12/chartex" xmlns:cx7="http://schemas.microsoft.com/office/drawing/2016/5/13/chartex" xmlns:cx8="http://schemas.microsoft.com/office/drawing/2016/5/14/chartex" xmlns:aink="http://schemas.microsoft.com/office/drawing/2016/ink" xmlns:am3d="http://schemas.microsoft.com/office/drawing/2017/model3d" xmlns:w16cid="http://schemas.microsoft.com/office/word/2016/wordml/cid">
                   <w:pict>
                     <v:oval w14:anchorId="7F82AFAE" id="Oval 86" o:spid="_x0000_s1026" style="position:absolute;margin-left:232.2pt;margin-top:125pt;width:156pt;height:97.2pt;z-index:251774976;visibility:visible;mso-wrap-style:square;mso-width-percent:0;mso-height-percent:0;mso-wrap-distance-left:9pt;mso-wrap-distance-top:0;mso-wrap-distance-right:9pt;mso-wrap-distance-bottom:0;mso-position-horizontal:absolute;mso-position-horizontal-relative:text;mso-position-vertical:absolute;mso-position-vertical-relative:text;mso-width-percent:0;mso-height-percent:0;mso-width-relative:page;mso-height-relative:page;v-text-anchor:top" o:gfxdata="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" strokecolor="red" strokeweight="2pt">
                       <v:fill opacity="0"/>
@@ -15432,18 +15420,8 @@
               <w:rPr>
                 <w:ins w:id="314" w:author="Lesley Bross" w:date="2020-10-12T15:35:00Z"/>
               </w:rPr>
-              <w:pPrChange w:id="315" w:author="Lesley Bross" w:date="2020-10-12T15:35:00Z">
-                <w:pPr>
-                  <w:pStyle w:val="ListParagraph"/>
-                  <w:numPr>
-                    <w:numId w:val="14"/>
-                  </w:numPr>
-                  <w:spacing w:after="160" w:line="259" w:lineRule="auto"/>
-                  <w:ind w:hanging="360"/>
-                </w:pPr>
-              </w:pPrChange>
             </w:pPr>
-            <w:ins w:id="316" w:author="Lesley Bross" w:date="2020-10-12T15:22:00Z">
+            <w:ins w:id="315" w:author="Lesley Bross" w:date="2020-10-12T15:22:00Z">
               <w:r>
                 <w:t>Use the Save button on the Settings form when your changes are complete.</w:t>
               </w:r>
@@ -15453,9 +15431,9 @@
             <w:pPr>
               <w:spacing w:after="160" w:line="259" w:lineRule="auto"/>
               <w:rPr>
-                <w:ins w:id="317" w:author="Lesley Bross" w:date="2020-10-12T15:22:00Z"/>
-              </w:rPr>
-              <w:pPrChange w:id="318" w:author="Lesley Bross" w:date="2020-10-12T15:35:00Z">
+                <w:ins w:id="316" w:author="Lesley Bross" w:date="2020-10-12T15:22:00Z"/>
+              </w:rPr>
+              <w:pPrChange w:id="317" w:author="Lesley Bross" w:date="2020-10-12T15:35:00Z">
                 <w:pPr>
                   <w:pStyle w:val="ListParagraph"/>
                   <w:numPr>
@@ -15470,9 +15448,9 @@
           <w:p>
             <w:pPr>
               <w:rPr>
-                <w:ins w:id="319" w:author="Lesley Bross" w:date="2020-10-12T15:16:00Z"/>
-              </w:rPr>
-              <w:pPrChange w:id="320" w:author="Lesley Bross" w:date="2020-10-12T15:16:00Z">
+                <w:ins w:id="318" w:author="Lesley Bross" w:date="2020-10-12T15:16:00Z"/>
+              </w:rPr>
+              <w:pPrChange w:id="319" w:author="Lesley Bross" w:date="2020-10-12T15:16:00Z">
                 <w:pPr>
                   <w:autoSpaceDE w:val="0"/>
                   <w:autoSpaceDN w:val="0"/>
@@ -15484,9 +15462,9 @@
           <w:p>
             <w:pPr>
               <w:rPr>
-                <w:del w:id="321" w:author="Lesley Bross" w:date="2020-10-12T15:07:00Z"/>
-              </w:rPr>
-              <w:pPrChange w:id="322" w:author="Lesley Bross" w:date="2020-10-12T15:16:00Z">
+                <w:del w:id="320" w:author="Lesley Bross" w:date="2020-10-12T15:07:00Z"/>
+              </w:rPr>
+              <w:pPrChange w:id="321" w:author="Lesley Bross" w:date="2020-10-12T15:16:00Z">
                 <w:pPr>
                   <w:autoSpaceDE w:val="0"/>
                   <w:autoSpaceDN w:val="0"/>
@@ -15494,7 +15472,7 @@
                 </w:pPr>
               </w:pPrChange>
             </w:pPr>
-            <w:del w:id="323" w:author="Lesley Bross" w:date="2020-10-12T14:59:00Z">
+            <w:del w:id="322" w:author="Lesley Bross" w:date="2020-10-12T14:59:00Z">
               <w:r>
                 <w:delText xml:space="preserve">Most BioSum upgrades can be installed by simply installing the </w:delText>
               </w:r>
@@ -15524,9 +15502,9 @@
           <w:p>
             <w:pPr>
               <w:rPr>
-                <w:del w:id="324" w:author="Lesley Bross" w:date="2020-10-12T15:07:00Z"/>
-              </w:rPr>
-              <w:pPrChange w:id="325" w:author="Lesley Bross" w:date="2020-10-12T15:16:00Z">
+                <w:del w:id="323" w:author="Lesley Bross" w:date="2020-10-12T15:07:00Z"/>
+              </w:rPr>
+              <w:pPrChange w:id="324" w:author="Lesley Bross" w:date="2020-10-12T15:16:00Z">
                 <w:pPr>
                   <w:autoSpaceDE w:val="0"/>
                   <w:autoSpaceDN w:val="0"/>
@@ -15538,9 +15516,9 @@
           <w:p>
             <w:pPr>
               <w:rPr>
-                <w:del w:id="326" w:author="Lesley Bross" w:date="2020-10-12T15:06:00Z"/>
-              </w:rPr>
-              <w:pPrChange w:id="327" w:author="Lesley Bross" w:date="2020-10-12T15:16:00Z">
+                <w:del w:id="325" w:author="Lesley Bross" w:date="2020-10-12T15:06:00Z"/>
+              </w:rPr>
+              <w:pPrChange w:id="326" w:author="Lesley Bross" w:date="2020-10-12T15:16:00Z">
                 <w:pPr>
                   <w:autoSpaceDE w:val="0"/>
                   <w:autoSpaceDN w:val="0"/>
@@ -15548,7 +15526,7 @@
                 </w:pPr>
               </w:pPrChange>
             </w:pPr>
-            <w:del w:id="328" w:author="Lesley Bross" w:date="2020-10-12T15:06:00Z">
+            <w:del w:id="327" w:author="Lesley Bross" w:date="2020-10-12T15:06:00Z">
               <w:r>
                 <w:delText xml:space="preserve">However, some upgrades, </w:delText>
               </w:r>
@@ -15581,9 +15559,9 @@
           <w:p>
             <w:pPr>
               <w:rPr>
-                <w:del w:id="329" w:author="Lesley Bross" w:date="2020-10-12T15:07:00Z"/>
-              </w:rPr>
-              <w:pPrChange w:id="330" w:author="Lesley Bross" w:date="2020-10-12T15:16:00Z">
+                <w:del w:id="328" w:author="Lesley Bross" w:date="2020-10-12T15:07:00Z"/>
+              </w:rPr>
+              <w:pPrChange w:id="329" w:author="Lesley Bross" w:date="2020-10-12T15:16:00Z">
                 <w:pPr>
                   <w:autoSpaceDE w:val="0"/>
                   <w:autoSpaceDN w:val="0"/>
@@ -15595,9 +15573,9 @@
           <w:p>
             <w:pPr>
               <w:rPr>
-                <w:del w:id="331" w:author="Lesley Bross" w:date="2020-10-12T15:07:00Z"/>
-              </w:rPr>
-              <w:pPrChange w:id="332" w:author="Lesley Bross" w:date="2020-10-12T15:16:00Z">
+                <w:del w:id="330" w:author="Lesley Bross" w:date="2020-10-12T15:07:00Z"/>
+              </w:rPr>
+              <w:pPrChange w:id="331" w:author="Lesley Bross" w:date="2020-10-12T15:16:00Z">
                 <w:pPr>
                   <w:pageBreakBefore/>
                   <w:autoSpaceDE w:val="0"/>
@@ -15606,7 +15584,7 @@
                 </w:pPr>
               </w:pPrChange>
             </w:pPr>
-            <w:del w:id="333" w:author="Lesley Bross" w:date="2020-10-12T15:07:00Z">
+            <w:del w:id="332" w:author="Lesley Bross" w:date="2020-10-12T15:07:00Z">
               <w:r>
                 <w:delText xml:space="preserve">If you DON’T have projects needing to be upgraded but DO have BioSum </w:delText>
               </w:r>
@@ -15645,9 +15623,9 @@
           <w:p>
             <w:pPr>
               <w:rPr>
-                <w:del w:id="334" w:author="Lesley Bross" w:date="2020-10-12T15:07:00Z"/>
-              </w:rPr>
-              <w:pPrChange w:id="335" w:author="Lesley Bross" w:date="2020-10-12T15:16:00Z">
+                <w:del w:id="333" w:author="Lesley Bross" w:date="2020-10-12T15:07:00Z"/>
+              </w:rPr>
+              <w:pPrChange w:id="334" w:author="Lesley Bross" w:date="2020-10-12T15:16:00Z">
                 <w:pPr>
                   <w:pageBreakBefore/>
                   <w:autoSpaceDE w:val="0"/>
@@ -15660,9 +15638,9 @@
           <w:p>
             <w:pPr>
               <w:rPr>
-                <w:del w:id="336" w:author="Lesley Bross" w:date="2020-10-12T15:07:00Z"/>
-              </w:rPr>
-              <w:pPrChange w:id="337" w:author="Lesley Bross" w:date="2020-10-12T15:16:00Z">
+                <w:del w:id="335" w:author="Lesley Bross" w:date="2020-10-12T15:07:00Z"/>
+              </w:rPr>
+              <w:pPrChange w:id="336" w:author="Lesley Bross" w:date="2020-10-12T15:16:00Z">
                 <w:pPr>
                   <w:pageBreakBefore/>
                   <w:autoSpaceDE w:val="0"/>
@@ -15671,7 +15649,7 @@
                 </w:pPr>
               </w:pPrChange>
             </w:pPr>
-            <w:del w:id="338" w:author="Lesley Bross" w:date="2020-10-12T15:07:00Z">
+            <w:del w:id="337" w:author="Lesley Bross" w:date="2020-10-12T15:07:00Z">
               <w:r>
                 <w:delText>Since 5.8.6, BioSum has required that Microsoft Access Runtime 2013 be installed if using Office 2016 or greater (including Office 365). If you were previously running an earlier version of Office but have upgraded, you will need to make sure this runtime is installed—you can check for it in the programs and features uninstall list, accessible via control panel, to make sure it is available.</w:delText>
               </w:r>
@@ -15680,9 +15658,9 @@
           <w:p>
             <w:pPr>
               <w:rPr>
-                <w:del w:id="339" w:author="Lesley Bross" w:date="2020-10-12T15:07:00Z"/>
-              </w:rPr>
-              <w:pPrChange w:id="340" w:author="Lesley Bross" w:date="2020-10-12T15:16:00Z">
+                <w:del w:id="338" w:author="Lesley Bross" w:date="2020-10-12T15:07:00Z"/>
+              </w:rPr>
+              <w:pPrChange w:id="339" w:author="Lesley Bross" w:date="2020-10-12T15:16:00Z">
                 <w:pPr>
                   <w:pageBreakBefore/>
                   <w:autoSpaceDE w:val="0"/>
@@ -15691,7 +15669,7 @@
                 </w:pPr>
               </w:pPrChange>
             </w:pPr>
-            <w:del w:id="341" w:author="Lesley Bross" w:date="2020-10-12T15:07:00Z">
+            <w:del w:id="340" w:author="Lesley Bross" w:date="2020-10-12T15:07:00Z">
               <w:r>
                 <w:delText xml:space="preserve">  </w:delText>
               </w:r>
@@ -15700,9 +15678,9 @@
           <w:p>
             <w:pPr>
               <w:rPr>
-                <w:del w:id="342" w:author="Lesley Bross" w:date="2020-10-12T15:07:00Z"/>
-              </w:rPr>
-              <w:pPrChange w:id="343" w:author="Lesley Bross" w:date="2020-10-12T15:16:00Z">
+                <w:del w:id="341" w:author="Lesley Bross" w:date="2020-10-12T15:07:00Z"/>
+              </w:rPr>
+              <w:pPrChange w:id="342" w:author="Lesley Bross" w:date="2020-10-12T15:16:00Z">
                 <w:pPr>
                   <w:pageBreakBefore/>
                   <w:autoSpaceDE w:val="0"/>
@@ -15711,7 +15689,7 @@
                 </w:pPr>
               </w:pPrChange>
             </w:pPr>
-            <w:del w:id="344" w:author="Lesley Bross" w:date="2020-10-12T15:07:00Z">
+            <w:del w:id="343" w:author="Lesley Bross" w:date="2020-10-12T15:07:00Z">
               <w:r>
                 <w:delText>Finally, if you have an earlier build of release 5.8.</w:delText>
               </w:r>
@@ -15741,9 +15719,9 @@
           <w:p>
             <w:pPr>
               <w:rPr>
-                <w:del w:id="345" w:author="Lesley Bross" w:date="2020-10-12T15:21:00Z"/>
-              </w:rPr>
-              <w:pPrChange w:id="346" w:author="Lesley Bross" w:date="2020-10-12T15:16:00Z">
+                <w:del w:id="344" w:author="Lesley Bross" w:date="2020-10-12T15:21:00Z"/>
+              </w:rPr>
+              <w:pPrChange w:id="345" w:author="Lesley Bross" w:date="2020-10-12T15:16:00Z">
                 <w:pPr>
                   <w:autoSpaceDE w:val="0"/>
                   <w:autoSpaceDN w:val="0"/>
@@ -15762,7 +15740,7 @@
                 <w:b/>
               </w:rPr>
             </w:pPr>
-            <w:del w:id="347" w:author="Lesley Bross" w:date="2020-10-12T15:21:00Z">
+            <w:del w:id="346" w:author="Lesley Bross" w:date="2020-10-12T15:21:00Z">
               <w:r>
                 <w:delText xml:space="preserve"> </w:delText>
               </w:r>
@@ -15774,7 +15752,7 @@
     <w:p>
       <w:pPr>
         <w:rPr>
-          <w:ins w:id="348" w:author="Lesley Bross" w:date="2020-09-30T11:08:00Z"/>
+          <w:ins w:id="347" w:author="Lesley Bross" w:date="2020-09-30T11:08:00Z"/>
         </w:rPr>
       </w:pPr>
     </w:p>
@@ -15782,13 +15760,13 @@
       <w:pPr>
         <w:pStyle w:val="Heading1"/>
         <w:rPr>
-          <w:ins w:id="349" w:author="Lesley Bross" w:date="2020-10-05T15:45:00Z"/>
+          <w:ins w:id="348" w:author="Lesley Bross" w:date="2020-10-05T15:45:00Z"/>
         </w:rPr>
-        <w:pPrChange w:id="350" w:author="Lesley Bross" w:date="2020-10-13T11:11:00Z">
+        <w:pPrChange w:id="349" w:author="Lesley Bross" w:date="2020-10-13T11:11:00Z">
           <w:pPr/>
         </w:pPrChange>
       </w:pPr>
-      <w:ins w:id="351" w:author="Lesley Bross" w:date="2020-09-30T11:08:00Z">
+      <w:ins w:id="350" w:author="Lesley Bross" w:date="2020-09-30T11:08:00Z">
         <w:r>
           <w:br w:type="page"/>
         </w:r>
@@ -15797,17 +15775,17 @@
           <w:t xml:space="preserve">Appendix 2: </w:t>
         </w:r>
       </w:ins>
-      <w:ins w:id="352" w:author="Lesley Bross" w:date="2020-09-30T11:10:00Z">
+      <w:ins w:id="351" w:author="Lesley Bross" w:date="2020-09-30T11:10:00Z">
         <w:r>
           <w:t>Additional steps when i</w:t>
         </w:r>
       </w:ins>
-      <w:ins w:id="353" w:author="Lesley Bross" w:date="2020-09-30T11:09:00Z">
+      <w:ins w:id="352" w:author="Lesley Bross" w:date="2020-09-30T11:09:00Z">
         <w:r>
           <w:t xml:space="preserve">nstalling BioSum on </w:t>
         </w:r>
       </w:ins>
-      <w:ins w:id="354" w:author="Lesley Bross" w:date="2020-09-30T11:10:00Z">
+      <w:ins w:id="353" w:author="Lesley Bross" w:date="2020-09-30T11:10:00Z">
         <w:r>
           <w:t>Forest Service computers</w:t>
         </w:r>
@@ -15816,49 +15794,49 @@
     <w:p>
       <w:pPr>
         <w:rPr>
-          <w:ins w:id="355" w:author="Lesley Bross" w:date="2020-09-30T11:10:00Z"/>
+          <w:ins w:id="354" w:author="Lesley Bross" w:date="2020-09-30T11:10:00Z"/>
         </w:rPr>
       </w:pPr>
     </w:p>
     <w:p>
       <w:pPr>
         <w:rPr>
-          <w:ins w:id="356" w:author="Lesley Bross" w:date="2020-10-08T13:14:00Z"/>
+          <w:ins w:id="355" w:author="Lesley Bross" w:date="2020-10-08T13:14:00Z"/>
         </w:rPr>
       </w:pPr>
-      <w:ins w:id="357" w:author="Lesley Bross" w:date="2020-10-08T13:12:00Z">
+      <w:ins w:id="356" w:author="Lesley Bross" w:date="2020-10-08T13:12:00Z">
         <w:r>
           <w:t xml:space="preserve">Users with computers on the Forest Service network should execute the following steps to allow BioSum to connect with </w:t>
         </w:r>
       </w:ins>
-      <w:ins w:id="358" w:author="Lesley Bross" w:date="2020-10-08T13:14:00Z">
+      <w:ins w:id="357" w:author="Lesley Bross" w:date="2020-10-08T13:14:00Z">
         <w:r>
           <w:t>an</w:t>
         </w:r>
       </w:ins>
-      <w:ins w:id="359" w:author="Lesley Bross" w:date="2020-10-08T13:12:00Z">
+      <w:ins w:id="358" w:author="Lesley Bross" w:date="2020-10-08T13:12:00Z">
         <w:r>
           <w:t xml:space="preserve"> internal, central Oracle database </w:t>
         </w:r>
       </w:ins>
-      <w:ins w:id="360" w:author="Lesley Bross" w:date="2020-10-08T13:35:00Z">
+      <w:ins w:id="359" w:author="Lesley Bross" w:date="2020-10-08T13:35:00Z">
         <w:r>
           <w:t>hosting</w:t>
         </w:r>
       </w:ins>
-      <w:ins w:id="361" w:author="Lesley Bross" w:date="2020-10-08T13:12:00Z">
+      <w:ins w:id="360" w:author="Lesley Bross" w:date="2020-10-08T13:12:00Z">
         <w:r>
           <w:t xml:space="preserve"> the </w:t>
         </w:r>
       </w:ins>
-      <w:ins w:id="362" w:author="Lesley Bross" w:date="2020-10-08T13:13:00Z">
-        <w:r>
-          <w:t xml:space="preserve">ANL_PNW_FIA_FCS </w:t>
+      <w:ins w:id="361" w:author="Lesley Bross" w:date="2020-10-16T10:40:00Z">
+        <w:r>
+          <w:t>BIOSUM_VOLUME table</w:t>
         </w:r>
       </w:ins>
-      <w:ins w:id="363" w:author="Lesley Bross" w:date="2020-10-08T13:14:00Z">
-        <w:r>
-          <w:t>schema:</w:t>
+      <w:ins w:id="362" w:author="Lesley Bross" w:date="2020-10-08T13:14:00Z">
+        <w:r>
+          <w:t>:</w:t>
         </w:r>
       </w:ins>
     </w:p>
@@ -15870,15 +15848,20 @@
           <w:numId w:val="12"/>
         </w:numPr>
         <w:rPr>
-          <w:ins w:id="364" w:author="Lesley Bross" w:date="2020-10-08T13:15:00Z"/>
+          <w:ins w:id="363" w:author="Lesley Bross" w:date="2020-10-08T13:15:00Z"/>
         </w:rPr>
-        <w:pPrChange w:id="365" w:author="Lesley Bross" w:date="2020-10-08T13:14:00Z">
+        <w:pPrChange w:id="364" w:author="Lesley Bross" w:date="2020-10-08T13:14:00Z">
           <w:pPr/>
         </w:pPrChange>
       </w:pPr>
+      <w:ins w:id="365" w:author="Lesley Bross" w:date="2020-10-16T10:37:00Z">
+        <w:r>
+          <w:t>Write p</w:t>
+        </w:r>
+      </w:ins>
       <w:ins w:id="366" w:author="Lesley Bross" w:date="2020-10-08T13:35:00Z">
         <w:r>
-          <w:t>Permissions</w:t>
+          <w:t>ermissions</w:t>
         </w:r>
       </w:ins>
       <w:ins w:id="367" w:author="Lesley Bross" w:date="2020-10-08T13:15:00Z">
@@ -15888,30 +15871,129 @@
         <w:r>
           <w:t xml:space="preserve"> the </w:t>
         </w:r>
-        <w:r>
-          <w:t>ANL_PNW_FIA_FCS schema</w:t>
-        </w:r>
-        <w:r>
-          <w:t xml:space="preserve"> must be </w:t>
-        </w:r>
       </w:ins>
-      <w:ins w:id="368" w:author="Lesley Bross" w:date="2020-10-08T13:16:00Z">
-        <w:r>
-          <w:t>granted</w:t>
+      <w:ins w:id="368" w:author="Lesley Bross" w:date="2020-10-16T10:37:00Z">
+        <w:r>
+          <w:t>BIOSUM_VOLUME table</w:t>
+        </w:r>
+        <w:r>
+          <w:t xml:space="preserve"> in the </w:t>
         </w:r>
       </w:ins>
       <w:ins w:id="369" w:author="Lesley Bross" w:date="2020-10-08T13:15:00Z">
         <w:r>
-          <w:t xml:space="preserve"> before you can connect to it. Request access from </w:t>
+          <w:t>ANL_PNW_FIA_FCS schema</w:t>
+        </w:r>
+        <w:r>
+          <w:t xml:space="preserve"> must be </w:t>
+        </w:r>
+      </w:ins>
+      <w:ins w:id="370" w:author="Lesley Bross" w:date="2020-10-08T13:16:00Z">
+        <w:r>
+          <w:t>granted</w:t>
+        </w:r>
+      </w:ins>
+      <w:ins w:id="371" w:author="Lesley Bross" w:date="2020-10-08T13:15:00Z">
+        <w:r>
+          <w:t xml:space="preserve"> before </w:t>
+        </w:r>
+      </w:ins>
+      <w:ins w:id="372" w:author="Lesley Bross" w:date="2020-10-16T10:37:00Z">
+        <w:r>
+          <w:t>it can be used</w:t>
+        </w:r>
+      </w:ins>
+      <w:ins w:id="373" w:author="Lesley Bross" w:date="2020-10-08T13:15:00Z">
+        <w:r>
+          <w:t xml:space="preserve">. Request access from </w:t>
+        </w:r>
+      </w:ins>
+      <w:ins w:id="374" w:author="Lesley Bross" w:date="2020-10-16T10:38:00Z">
+        <w:r>
+          <w:t>Jason Brown (</w:t>
+        </w:r>
+        <w:r>
+          <w:fldChar w:fldCharType="begin"/>
+        </w:r>
+        <w:r>
+          <w:instrText xml:space="preserve"> HYPERLINK "mailto:</w:instrText>
+        </w:r>
+        <w:r>
+          <w:instrText>jason.j.brown@usda.gov</w:instrText>
+        </w:r>
+        <w:r>
+          <w:instrText xml:space="preserve">" </w:instrText>
+        </w:r>
+        <w:r>
+          <w:fldChar w:fldCharType="separate"/>
         </w:r>
         <w:r>
           <w:rPr>
-            <w:highlight w:val="yellow"/>
-            <w:rPrChange w:id="370" w:author="Lesley Bross" w:date="2020-10-08T13:36:00Z">
-              <w:rPr/>
-            </w:rPrChange>
+            <w:rStyle w:val="Hyperlink"/>
           </w:rPr>
-          <w:t>&lt;insert contact info here&gt;.</w:t>
+          <w:t>jason.j.brown@usda.gov</w:t>
+        </w:r>
+        <w:r>
+          <w:fldChar w:fldCharType="end"/>
+        </w:r>
+        <w:r>
+          <w:t>), including</w:t>
+        </w:r>
+      </w:ins>
+      <w:ins w:id="375" w:author="Lesley Bross" w:date="2020-10-16T10:43:00Z">
+        <w:r>
+          <w:t>,</w:t>
+        </w:r>
+      </w:ins>
+      <w:ins w:id="376" w:author="Lesley Bross" w:date="2020-10-16T10:38:00Z">
+        <w:r>
+          <w:t xml:space="preserve"> if possible</w:t>
+        </w:r>
+      </w:ins>
+      <w:ins w:id="377" w:author="Lesley Bross" w:date="2020-10-16T10:43:00Z">
+        <w:r>
+          <w:t>,</w:t>
+        </w:r>
+      </w:ins>
+      <w:ins w:id="378" w:author="Lesley Bross" w:date="2020-10-16T10:38:00Z">
+        <w:r>
+          <w:t xml:space="preserve"> your </w:t>
+        </w:r>
+      </w:ins>
+      <w:ins w:id="379" w:author="Lesley Bross" w:date="2020-10-16T10:39:00Z">
+        <w:r>
+          <w:t xml:space="preserve">Oracle </w:t>
+        </w:r>
+        <w:proofErr w:type="spellStart"/>
+        <w:r>
+          <w:t>shortname</w:t>
+        </w:r>
+      </w:ins>
+      <w:proofErr w:type="spellEnd"/>
+      <w:ins w:id="380" w:author="Lesley Bross" w:date="2020-10-16T10:43:00Z">
+        <w:r>
+          <w:t xml:space="preserve"> in the request</w:t>
+        </w:r>
+      </w:ins>
+      <w:ins w:id="381" w:author="Lesley Bross" w:date="2020-10-16T10:39:00Z">
+        <w:r>
+          <w:t xml:space="preserve">. Your Oracle </w:t>
+        </w:r>
+        <w:proofErr w:type="spellStart"/>
+        <w:r>
+          <w:t>shortname</w:t>
+        </w:r>
+        <w:proofErr w:type="spellEnd"/>
+        <w:r>
+          <w:t xml:space="preserve"> is the same as your </w:t>
+        </w:r>
+        <w:r>
+          <w:t>old USFS email name before the switch over</w:t>
+        </w:r>
+      </w:ins>
+      <w:ins w:id="382" w:author="Lesley Bross" w:date="2020-10-16T10:42:00Z">
+        <w:r>
+          <w:t>.</w:t>
         </w:r>
       </w:ins>
     </w:p>
@@ -15923,23 +16005,23 @@
           <w:numId w:val="12"/>
         </w:numPr>
         <w:rPr>
-          <w:ins w:id="371" w:author="Lesley Bross" w:date="2020-10-08T13:17:00Z"/>
+          <w:ins w:id="383" w:author="Lesley Bross" w:date="2020-10-16T10:40:00Z"/>
         </w:rPr>
-        <w:pPrChange w:id="372" w:author="Lesley Bross" w:date="2020-10-08T13:14:00Z">
+        <w:pPrChange w:id="384" w:author="Lesley Bross" w:date="2020-10-08T13:14:00Z">
           <w:pPr/>
         </w:pPrChange>
       </w:pPr>
-      <w:ins w:id="373" w:author="Lesley Bross" w:date="2020-10-08T13:16:00Z">
+      <w:ins w:id="385" w:author="Lesley Bross" w:date="2020-10-08T13:16:00Z">
         <w:r>
           <w:t xml:space="preserve">If it is not already installed, install the </w:t>
         </w:r>
       </w:ins>
-      <w:ins w:id="374" w:author="Lesley Bross" w:date="2020-10-08T13:17:00Z">
+      <w:ins w:id="386" w:author="Lesley Bross" w:date="2020-10-08T13:17:00Z">
         <w:r>
           <w:t xml:space="preserve">64-bit Oracle </w:t>
         </w:r>
       </w:ins>
-      <w:ins w:id="375" w:author="Lesley Bross" w:date="2020-10-08T13:36:00Z">
+      <w:ins w:id="387" w:author="Lesley Bross" w:date="2020-10-08T13:36:00Z">
         <w:r>
           <w:t xml:space="preserve">12c </w:t>
         </w:r>
@@ -15947,15 +16029,13 @@
           <w:t xml:space="preserve">client </w:t>
         </w:r>
       </w:ins>
-      <w:ins w:id="376" w:author="Lesley Bross" w:date="2020-10-08T13:17:00Z">
+      <w:ins w:id="388" w:author="Lesley Bross" w:date="2020-10-08T13:17:00Z">
         <w:r>
           <w:t xml:space="preserve">from </w:t>
         </w:r>
         <w:r>
           <w:t xml:space="preserve">the </w:t>
         </w:r>
-        <w:bookmarkStart w:id="377" w:name="_GoBack"/>
-        <w:bookmarkEnd w:id="377"/>
         <w:r>
           <w:t>Software Center.</w:t>
         </w:r>
@@ -15972,13 +16052,53 @@
           <w:numId w:val="12"/>
         </w:numPr>
         <w:rPr>
-          <w:ins w:id="378" w:author="Lesley Bross" w:date="2020-10-08T13:22:00Z"/>
+          <w:ins w:id="389" w:author="Lesley Bross" w:date="2020-10-08T13:17:00Z"/>
         </w:rPr>
-        <w:pPrChange w:id="379" w:author="Lesley Bross" w:date="2020-10-08T13:14:00Z">
+        <w:pPrChange w:id="390" w:author="Lesley Bross" w:date="2020-10-08T13:14:00Z">
           <w:pPr/>
         </w:pPrChange>
       </w:pPr>
-      <w:ins w:id="380" w:author="Lesley Bross" w:date="2020-10-08T13:21:00Z">
+      <w:ins w:id="391" w:author="Lesley Bross" w:date="2020-10-16T10:41:00Z">
+        <w:r>
+          <w:t xml:space="preserve">Run the Java Update from the Software Center to ensure that the Java client on </w:t>
+        </w:r>
+      </w:ins>
+      <w:ins w:id="392" w:author="Lesley Bross" w:date="2020-10-16T10:42:00Z">
+        <w:r>
+          <w:t>your</w:t>
+        </w:r>
+      </w:ins>
+      <w:ins w:id="393" w:author="Lesley Bross" w:date="2020-10-16T10:41:00Z">
+        <w:r>
+          <w:t xml:space="preserve"> computer is </w:t>
+        </w:r>
+      </w:ins>
+      <w:ins w:id="394" w:author="Lesley Bross" w:date="2020-10-16T10:42:00Z">
+        <w:r>
+          <w:t>current</w:t>
+        </w:r>
+      </w:ins>
+      <w:ins w:id="395" w:author="Lesley Bross" w:date="2020-10-16T10:41:00Z">
+        <w:r>
+          <w:t>.</w:t>
+        </w:r>
+      </w:ins>
+    </w:p>
+    <w:p>
+      <w:pPr>
+        <w:pStyle w:val="ListParagraph"/>
+        <w:numPr>
+          <w:ilvl w:val="0"/>
+          <w:numId w:val="12"/>
+        </w:numPr>
+        <w:rPr>
+          <w:ins w:id="396" w:author="Lesley Bross" w:date="2020-10-08T13:22:00Z"/>
+        </w:rPr>
+        <w:pPrChange w:id="397" w:author="Lesley Bross" w:date="2020-10-08T13:14:00Z">
+          <w:pPr/>
+        </w:pPrChange>
+      </w:pPr>
+      <w:ins w:id="398" w:author="Lesley Bross" w:date="2020-10-08T13:21:00Z">
         <w:r>
           <w:t>N</w:t>
         </w:r>
@@ -16001,38 +16121,38 @@
           <w:numId w:val="12"/>
         </w:numPr>
         <w:rPr>
-          <w:ins w:id="381" w:author="Lesley Bross" w:date="2020-10-08T13:21:00Z"/>
+          <w:ins w:id="399" w:author="Lesley Bross" w:date="2020-10-08T13:21:00Z"/>
         </w:rPr>
-        <w:pPrChange w:id="382" w:author="Lesley Bross" w:date="2020-10-08T13:22:00Z">
+        <w:pPrChange w:id="400" w:author="Lesley Bross" w:date="2020-10-08T13:22:00Z">
           <w:pPr/>
         </w:pPrChange>
       </w:pPr>
-      <w:ins w:id="383" w:author="Lesley Bross" w:date="2020-10-08T13:21:00Z">
+      <w:ins w:id="401" w:author="Lesley Bross" w:date="2020-10-08T13:21:00Z">
         <w:r>
           <w:t xml:space="preserve">Click </w:t>
         </w:r>
       </w:ins>
-      <w:ins w:id="384" w:author="Lesley Bross" w:date="2020-10-08T13:37:00Z">
+      <w:ins w:id="402" w:author="Lesley Bross" w:date="2020-10-08T13:37:00Z">
         <w:r>
           <w:t xml:space="preserve">the </w:t>
         </w:r>
       </w:ins>
-      <w:ins w:id="385" w:author="Lesley Bross" w:date="2020-10-08T13:52:00Z">
+      <w:ins w:id="403" w:author="Lesley Bross" w:date="2020-10-08T13:52:00Z">
         <w:r>
           <w:t>User</w:t>
         </w:r>
       </w:ins>
-      <w:ins w:id="386" w:author="Lesley Bross" w:date="2020-10-08T13:21:00Z">
+      <w:ins w:id="404" w:author="Lesley Bross" w:date="2020-10-08T13:21:00Z">
         <w:r>
           <w:t xml:space="preserve"> DSN tab, and select &lt;Add&gt; to add </w:t>
         </w:r>
       </w:ins>
-      <w:ins w:id="387" w:author="Lesley Bross" w:date="2020-10-08T13:22:00Z">
+      <w:ins w:id="405" w:author="Lesley Bross" w:date="2020-10-08T13:22:00Z">
         <w:r>
           <w:t xml:space="preserve">a </w:t>
         </w:r>
       </w:ins>
-      <w:ins w:id="388" w:author="Lesley Bross" w:date="2020-10-08T13:21:00Z">
+      <w:ins w:id="406" w:author="Lesley Bross" w:date="2020-10-08T13:21:00Z">
         <w:r>
           <w:t>data source</w:t>
         </w:r>
@@ -16049,20 +16169,20 @@
           <w:numId w:val="12"/>
         </w:numPr>
         <w:rPr>
-          <w:ins w:id="389" w:author="Lesley Bross" w:date="2020-10-08T13:22:00Z"/>
+          <w:ins w:id="407" w:author="Lesley Bross" w:date="2020-10-08T13:22:00Z"/>
         </w:rPr>
       </w:pPr>
-      <w:ins w:id="390" w:author="Lesley Bross" w:date="2020-10-08T13:22:00Z">
+      <w:ins w:id="408" w:author="Lesley Bross" w:date="2020-10-08T13:22:00Z">
         <w:r>
           <w:t xml:space="preserve">Select </w:t>
         </w:r>
       </w:ins>
-      <w:ins w:id="391" w:author="Lesley Bross" w:date="2020-10-08T13:54:00Z">
+      <w:ins w:id="409" w:author="Lesley Bross" w:date="2020-10-08T13:54:00Z">
         <w:r>
           <w:t>‘</w:t>
         </w:r>
       </w:ins>
-      <w:ins w:id="392" w:author="Lesley Bross" w:date="2020-10-08T13:52:00Z">
+      <w:ins w:id="410" w:author="Lesley Bross" w:date="2020-10-08T13:52:00Z">
         <w:r>
           <w:t xml:space="preserve">Oracle in </w:t>
         </w:r>
@@ -16072,17 +16192,17 @@
         </w:r>
       </w:ins>
       <w:proofErr w:type="spellEnd"/>
-      <w:ins w:id="393" w:author="Lesley Bross" w:date="2020-10-08T13:54:00Z">
+      <w:ins w:id="411" w:author="Lesley Bross" w:date="2020-10-08T13:54:00Z">
         <w:r>
           <w:t>’</w:t>
         </w:r>
       </w:ins>
-      <w:ins w:id="394" w:author="Lesley Bross" w:date="2020-10-08T13:52:00Z">
+      <w:ins w:id="412" w:author="Lesley Bross" w:date="2020-10-08T13:52:00Z">
         <w:r>
           <w:t xml:space="preserve"> </w:t>
         </w:r>
       </w:ins>
-      <w:ins w:id="395" w:author="Lesley Bross" w:date="2020-10-08T13:22:00Z">
+      <w:ins w:id="413" w:author="Lesley Bross" w:date="2020-10-08T13:22:00Z">
         <w:r>
           <w:t>as the data source driver</w:t>
         </w:r>
@@ -16096,10 +16216,10 @@
           <w:numId w:val="12"/>
         </w:numPr>
         <w:rPr>
-          <w:ins w:id="396" w:author="Lesley Bross" w:date="2020-10-08T13:25:00Z"/>
+          <w:ins w:id="414" w:author="Lesley Bross" w:date="2020-10-08T13:25:00Z"/>
         </w:rPr>
       </w:pPr>
-      <w:ins w:id="397" w:author="Lesley Bross" w:date="2020-10-08T13:24:00Z">
+      <w:ins w:id="415" w:author="Lesley Bross" w:date="2020-10-08T13:24:00Z">
         <w:r>
           <w:t>Enter the connection informa</w:t>
         </w:r>
@@ -16116,9 +16236,9 @@
           <w:numId w:val="12"/>
         </w:numPr>
         <w:rPr>
-          <w:ins w:id="398" w:author="Lesley Bross" w:date="2020-10-08T13:27:00Z"/>
+          <w:ins w:id="416" w:author="Lesley Bross" w:date="2020-10-08T13:27:00Z"/>
         </w:rPr>
-        <w:pPrChange w:id="399" w:author="Lesley Bross" w:date="2020-10-08T13:26:00Z">
+        <w:pPrChange w:id="417" w:author="Lesley Bross" w:date="2020-10-08T13:26:00Z">
           <w:pPr>
             <w:pStyle w:val="ListParagraph"/>
             <w:numPr>
@@ -16129,7 +16249,7 @@
           </w:pPr>
         </w:pPrChange>
       </w:pPr>
-      <w:ins w:id="400" w:author="Lesley Bross" w:date="2020-10-08T13:26:00Z">
+      <w:ins w:id="418" w:author="Lesley Bross" w:date="2020-10-08T13:26:00Z">
         <w:r>
           <w:t>DSN</w:t>
         </w:r>
@@ -16149,9 +16269,9 @@
           <w:numId w:val="12"/>
         </w:numPr>
         <w:rPr>
-          <w:ins w:id="401" w:author="Lesley Bross" w:date="2020-10-08T13:28:00Z"/>
+          <w:ins w:id="419" w:author="Lesley Bross" w:date="2020-10-08T13:28:00Z"/>
         </w:rPr>
-        <w:pPrChange w:id="402" w:author="Lesley Bross" w:date="2020-10-08T13:26:00Z">
+        <w:pPrChange w:id="420" w:author="Lesley Bross" w:date="2020-10-08T13:26:00Z">
           <w:pPr>
             <w:pStyle w:val="ListParagraph"/>
             <w:numPr>
@@ -16162,7 +16282,7 @@
           </w:pPr>
         </w:pPrChange>
       </w:pPr>
-      <w:ins w:id="403" w:author="Lesley Bross" w:date="2020-10-08T13:27:00Z">
+      <w:ins w:id="421" w:author="Lesley Bross" w:date="2020-10-08T13:27:00Z">
         <w:r>
           <w:t>TNS Service Name=FIADB01P</w:t>
         </w:r>
@@ -16176,9 +16296,9 @@
           <w:numId w:val="12"/>
         </w:numPr>
         <w:rPr>
-          <w:ins w:id="404" w:author="Lesley Bross" w:date="2020-10-08T13:24:00Z"/>
+          <w:ins w:id="422" w:author="Lesley Bross" w:date="2020-10-08T13:24:00Z"/>
         </w:rPr>
-        <w:pPrChange w:id="405" w:author="Lesley Bross" w:date="2020-10-08T13:26:00Z">
+        <w:pPrChange w:id="423" w:author="Lesley Bross" w:date="2020-10-08T13:26:00Z">
           <w:pPr>
             <w:pStyle w:val="ListParagraph"/>
             <w:numPr>
@@ -16189,17 +16309,29 @@
           </w:pPr>
         </w:pPrChange>
       </w:pPr>
-      <w:ins w:id="406" w:author="Lesley Bross" w:date="2020-10-08T13:29:00Z">
-        <w:r>
-          <w:t xml:space="preserve">User name=user name associated with the </w:t>
+      <w:ins w:id="424" w:author="Lesley Bross" w:date="2020-10-08T13:29:00Z">
+        <w:r>
+          <w:t>User name=</w:t>
         </w:r>
       </w:ins>
-      <w:ins w:id="407" w:author="Lesley Bross" w:date="2020-10-08T13:37:00Z">
+      <w:ins w:id="425" w:author="Lesley Bross" w:date="2020-10-16T10:44:00Z">
+        <w:r>
+          <w:t>Oracle shortname</w:t>
+        </w:r>
+      </w:ins>
+      <w:bookmarkStart w:id="426" w:name="_GoBack"/>
+      <w:bookmarkEnd w:id="426"/>
+      <w:ins w:id="427" w:author="Lesley Bross" w:date="2020-10-08T13:29:00Z">
+        <w:r>
+          <w:t xml:space="preserve"> associated with the </w:t>
+        </w:r>
+      </w:ins>
+      <w:ins w:id="428" w:author="Lesley Bross" w:date="2020-10-08T13:37:00Z">
         <w:r>
           <w:t>permissions</w:t>
         </w:r>
       </w:ins>
-      <w:ins w:id="408" w:author="Lesley Bross" w:date="2020-10-08T13:29:00Z">
+      <w:ins w:id="429" w:author="Lesley Bross" w:date="2020-10-08T13:29:00Z">
         <w:r>
           <w:t xml:space="preserve"> granted in step 1</w:t>
         </w:r>
@@ -16213,13 +16345,13 @@
           <w:numId w:val="12"/>
         </w:numPr>
         <w:rPr>
-          <w:ins w:id="409" w:author="Lesley Bross" w:date="2020-10-08T13:25:00Z"/>
+          <w:ins w:id="430" w:author="Lesley Bross" w:date="2020-10-08T13:25:00Z"/>
         </w:rPr>
-        <w:pPrChange w:id="410" w:author="Lesley Bross" w:date="2020-10-08T13:22:00Z">
+        <w:pPrChange w:id="431" w:author="Lesley Bross" w:date="2020-10-08T13:22:00Z">
           <w:pPr/>
         </w:pPrChange>
       </w:pPr>
-      <w:ins w:id="411" w:author="Lesley Bross" w:date="2020-10-08T13:25:00Z">
+      <w:ins w:id="432" w:author="Lesley Bross" w:date="2020-10-08T13:25:00Z">
         <w:r>
           <w:t>Then click &lt;Test Connection&gt; to ensure that the service works as intended</w:t>
         </w:r>
@@ -16227,22 +16359,22 @@
           <w:t xml:space="preserve">. </w:t>
         </w:r>
       </w:ins>
-      <w:ins w:id="412" w:author="Lesley Bross" w:date="2020-10-08T13:29:00Z">
+      <w:ins w:id="433" w:author="Lesley Bross" w:date="2020-10-08T13:29:00Z">
         <w:r>
           <w:t xml:space="preserve">Use the user name and password provided to you during step 1. </w:t>
         </w:r>
       </w:ins>
-      <w:ins w:id="413" w:author="Lesley Bross" w:date="2020-10-08T13:30:00Z">
+      <w:ins w:id="434" w:author="Lesley Bross" w:date="2020-10-08T13:30:00Z">
         <w:r>
           <w:t>The test</w:t>
         </w:r>
       </w:ins>
-      <w:ins w:id="414" w:author="Lesley Bross" w:date="2020-10-08T13:25:00Z">
+      <w:ins w:id="435" w:author="Lesley Bross" w:date="2020-10-08T13:25:00Z">
         <w:r>
           <w:t xml:space="preserve"> connection will not work if </w:t>
         </w:r>
       </w:ins>
-      <w:ins w:id="415" w:author="Lesley Bross" w:date="2020-10-08T13:30:00Z">
+      <w:ins w:id="436" w:author="Lesley Bross" w:date="2020-10-08T13:30:00Z">
         <w:r>
           <w:t>step 1 has not been completed.</w:t>
         </w:r>
@@ -16256,18 +16388,18 @@
           <w:numId w:val="12"/>
         </w:numPr>
         <w:rPr>
-          <w:ins w:id="416" w:author="Lesley Bross" w:date="2020-10-08T13:31:00Z"/>
+          <w:ins w:id="437" w:author="Lesley Bross" w:date="2020-10-08T13:31:00Z"/>
         </w:rPr>
-        <w:pPrChange w:id="417" w:author="Lesley Bross" w:date="2020-10-08T13:22:00Z">
+        <w:pPrChange w:id="438" w:author="Lesley Bross" w:date="2020-10-08T13:22:00Z">
           <w:pPr/>
         </w:pPrChange>
       </w:pPr>
-      <w:ins w:id="418" w:author="Lesley Bross" w:date="2020-10-08T13:25:00Z">
+      <w:ins w:id="439" w:author="Lesley Bross" w:date="2020-10-08T13:25:00Z">
         <w:r>
           <w:t>Click &lt;OK&gt;</w:t>
         </w:r>
       </w:ins>
-      <w:ins w:id="419" w:author="Lesley Bross" w:date="2020-10-08T13:31:00Z">
+      <w:ins w:id="440" w:author="Lesley Bross" w:date="2020-10-08T13:31:00Z">
         <w:r>
           <w:t xml:space="preserve"> to finish creating the </w:t>
         </w:r>
@@ -16286,18 +16418,18 @@
           <w:numId w:val="12"/>
         </w:numPr>
         <w:rPr>
-          <w:ins w:id="420" w:author="Lesley Bross" w:date="2020-10-08T13:34:00Z"/>
+          <w:ins w:id="441" w:author="Lesley Bross" w:date="2020-10-08T13:34:00Z"/>
         </w:rPr>
-        <w:pPrChange w:id="421" w:author="Lesley Bross" w:date="2020-10-08T13:31:00Z">
+        <w:pPrChange w:id="442" w:author="Lesley Bross" w:date="2020-10-08T13:31:00Z">
           <w:pPr/>
         </w:pPrChange>
       </w:pPr>
-      <w:ins w:id="422" w:author="Lesley Bross" w:date="2020-10-08T13:31:00Z">
+      <w:ins w:id="443" w:author="Lesley Bross" w:date="2020-10-08T13:31:00Z">
         <w:r>
           <w:t xml:space="preserve">Copy the following 3 files from </w:t>
         </w:r>
       </w:ins>
-      <w:ins w:id="423" w:author="Lesley Bross" w:date="2020-10-08T13:32:00Z">
+      <w:ins w:id="444" w:author="Lesley Bross" w:date="2020-10-08T13:32:00Z">
         <w:r>
           <w:t xml:space="preserve">C:\Program Files\FIA PNW Portland Forestry Sciences Lab\FIA </w:t>
         </w:r>
@@ -16310,12 +16442,12 @@
           <w:t xml:space="preserve"> 5.8.9</w:t>
         </w:r>
       </w:ins>
-      <w:ins w:id="424" w:author="Lesley Bross" w:date="2020-10-08T13:33:00Z">
+      <w:ins w:id="445" w:author="Lesley Bross" w:date="2020-10-08T13:33:00Z">
         <w:r>
           <w:t>\fcs</w:t>
         </w:r>
       </w:ins>
-      <w:ins w:id="425" w:author="Lesley Bross" w:date="2020-10-08T13:32:00Z">
+      <w:ins w:id="446" w:author="Lesley Bross" w:date="2020-10-08T13:32:00Z">
         <w:r>
           <w:t xml:space="preserve"> to your Windows </w:t>
         </w:r>
@@ -16328,7 +16460,7 @@
           <w:t xml:space="preserve"> folder. If you don</w:t>
         </w:r>
       </w:ins>
-      <w:ins w:id="426" w:author="Lesley Bross" w:date="2020-10-08T13:33:00Z">
+      <w:ins w:id="447" w:author="Lesley Bross" w:date="2020-10-08T13:33:00Z">
         <w:r>
           <w:t xml:space="preserve">’t know the location of the </w:t>
         </w:r>
@@ -16341,17 +16473,17 @@
           <w:t xml:space="preserve"> folder, launch BioSum and click on the </w:t>
         </w:r>
       </w:ins>
-      <w:ins w:id="427" w:author="Lesley Bross" w:date="2020-10-08T13:34:00Z">
+      <w:ins w:id="448" w:author="Lesley Bross" w:date="2020-10-08T13:34:00Z">
         <w:r>
           <w:t>&lt;</w:t>
         </w:r>
       </w:ins>
-      <w:ins w:id="428" w:author="Lesley Bross" w:date="2020-10-08T13:33:00Z">
+      <w:ins w:id="449" w:author="Lesley Bross" w:date="2020-10-08T13:33:00Z">
         <w:r>
           <w:t>Setting</w:t>
         </w:r>
       </w:ins>
-      <w:ins w:id="429" w:author="Lesley Bross" w:date="2020-10-08T13:34:00Z">
+      <w:ins w:id="450" w:author="Lesley Bross" w:date="2020-10-08T13:34:00Z">
         <w:r>
           <w:t xml:space="preserve">s&gt; menu. The path to the </w:t>
         </w:r>
@@ -16373,13 +16505,13 @@
           <w:numId w:val="12"/>
         </w:numPr>
         <w:rPr>
-          <w:ins w:id="430" w:author="Lesley Bross" w:date="2020-10-08T13:34:00Z"/>
+          <w:ins w:id="451" w:author="Lesley Bross" w:date="2020-10-08T13:34:00Z"/>
         </w:rPr>
-        <w:pPrChange w:id="431" w:author="Lesley Bross" w:date="2020-10-08T13:34:00Z">
+        <w:pPrChange w:id="452" w:author="Lesley Bross" w:date="2020-10-08T13:34:00Z">
           <w:pPr/>
         </w:pPrChange>
       </w:pPr>
-      <w:ins w:id="432" w:author="Lesley Bross" w:date="2020-10-08T13:34:00Z">
+      <w:ins w:id="453" w:author="Lesley Bross" w:date="2020-10-08T13:34:00Z">
         <w:r>
           <w:t>BioSumComps.jar</w:t>
         </w:r>
@@ -16393,14 +16525,14 @@
           <w:numId w:val="12"/>
         </w:numPr>
         <w:rPr>
-          <w:ins w:id="433" w:author="Lesley Bross" w:date="2020-10-08T13:35:00Z"/>
+          <w:ins w:id="454" w:author="Lesley Bross" w:date="2020-10-08T13:35:00Z"/>
         </w:rPr>
-        <w:pPrChange w:id="434" w:author="Lesley Bross" w:date="2020-10-08T13:34:00Z">
+        <w:pPrChange w:id="455" w:author="Lesley Bross" w:date="2020-10-08T13:34:00Z">
           <w:pPr/>
         </w:pPrChange>
       </w:pPr>
       <w:proofErr w:type="spellStart"/>
-      <w:ins w:id="435" w:author="Lesley Bross" w:date="2020-10-08T13:35:00Z">
+      <w:ins w:id="456" w:author="Lesley Bross" w:date="2020-10-08T13:35:00Z">
         <w:r>
           <w:t>fcs_tree.db</w:t>
         </w:r>
@@ -16415,13 +16547,13 @@
           <w:numId w:val="12"/>
         </w:numPr>
         <w:rPr>
-          <w:ins w:id="436" w:author="Lesley Bross" w:date="2020-10-08T13:53:00Z"/>
+          <w:ins w:id="457" w:author="Lesley Bross" w:date="2020-10-08T13:53:00Z"/>
         </w:rPr>
-        <w:pPrChange w:id="437" w:author="Lesley Bross" w:date="2020-10-08T13:34:00Z">
+        <w:pPrChange w:id="458" w:author="Lesley Bross" w:date="2020-10-08T13:34:00Z">
           <w:pPr/>
         </w:pPrChange>
       </w:pPr>
-      <w:ins w:id="438" w:author="Lesley Bross" w:date="2020-10-08T13:35:00Z">
+      <w:ins w:id="459" w:author="Lesley Bross" w:date="2020-10-08T13:35:00Z">
         <w:r>
           <w:t>fcs_tree_calc.bat</w:t>
         </w:r>
@@ -16434,13 +16566,19 @@
           <w:ilvl w:val="0"/>
           <w:numId w:val="12"/>
         </w:numPr>
-        <w:pPrChange w:id="439" w:author="Lesley Bross" w:date="2020-10-08T13:53:00Z">
+        <w:pPrChange w:id="460" w:author="Lesley Bross" w:date="2020-10-08T13:53:00Z">
           <w:pPr/>
         </w:pPrChange>
       </w:pPr>
-      <w:ins w:id="440" w:author="Lesley Bross" w:date="2020-10-08T13:53:00Z">
-        <w:r>
-          <w:t>If multiple users share a computer, steps 3 and 4 will need to be completed by each user.</w:t>
+      <w:ins w:id="461" w:author="Lesley Bross" w:date="2020-10-08T13:53:00Z">
+        <w:r>
+          <w:t>If multiple</w:t>
+        </w:r>
+        <w:r>
+          <w:t xml:space="preserve"> users share a computer, steps 4 and 5</w:t>
+        </w:r>
+        <w:r>
+          <w:t xml:space="preserve"> will need to be completed by each user.</w:t>
         </w:r>
       </w:ins>
     </w:p>
@@ -16503,7 +16641,7 @@
       <w:rPr>
         <w:noProof/>
       </w:rPr>
-      <w:t>21</w:t>
+      <w:t>22</w:t>
     </w:r>
     <w:r>
       <w:fldChar w:fldCharType="end"/>
@@ -18597,7 +18735,7 @@
 </file>
 
 <file path=customXml/itemProps1.xml><?xml version="1.0" encoding="utf-8"?>
-<ds:datastoreItem xmlns:ds="http://schemas.openxmlformats.org/officeDocument/2006/customXml" ds:itemID="{612602BB-7A50-4DF0-8582-BD6DE914304B}">
+<ds:datastoreItem xmlns:ds="http://schemas.openxmlformats.org/officeDocument/2006/customXml" ds:itemID="{69CEF877-9164-4F58-8E40-347B1611D388}">
   <ds:schemaRefs>
     <ds:schemaRef ds:uri="http://schemas.openxmlformats.org/officeDocument/2006/bibliography"/>
   </ds:schemaRefs>

</xml_diff>

<commit_message>
Updated installation instructions with VM appendix
</commit_message>
<xml_diff>
--- a/docs/Biosum_Setup_Instructions.docx
+++ b/docs/Biosum_Setup_Instructions.docx
@@ -427,12 +427,18 @@
         <w:rPr>
           <w:b/>
         </w:rPr>
-        <w:t>9.0</w:t>
+        <w:t>10</w:t>
       </w:r>
       <w:r>
         <w:rPr>
           <w:b/>
         </w:rPr>
+        <w:t>.0</w:t>
+      </w:r>
+      <w:r>
+        <w:rPr>
+          <w:b/>
+        </w:rPr>
         <w:t>,</w:t>
       </w:r>
       <w:r>
@@ -451,7 +457,7 @@
         <w:rPr>
           <w:b/>
         </w:rPr>
-        <w:t>3</w:t>
+        <w:t>19</w:t>
       </w:r>
       <w:r>
         <w:rPr>
@@ -463,7 +469,7 @@
         <w:rPr>
           <w:b/>
         </w:rPr>
-        <w:t>May</w:t>
+        <w:t>September</w:t>
       </w:r>
       <w:r>
         <w:rPr>
@@ -2889,7 +2895,7 @@
                     </wp:anchor>
                   </w:drawing>
                 </mc:Choice>
-                <mc:Fallback xmlns:w16sdtdh="http://schemas.microsoft.com/office/word/2020/wordml/sdtdatahash" xmlns:w16="http://schemas.microsoft.com/office/word/2018/wordml" xmlns:w16cex="http://schemas.microsoft.com/office/word/2018/wordml/cex">
+                <mc:Fallback xmlns:w16cex="http://schemas.microsoft.com/office/word/2018/wordml/cex" xmlns:w16="http://schemas.microsoft.com/office/word/2018/wordml" xmlns:w16sdtdh="http://schemas.microsoft.com/office/word/2020/wordml/sdtdatahash">
                   <w:pict>
                     <v:oval w14:anchorId="6FCAB5B7" id="Oval 86" o:spid="_x0000_s1026" style="position:absolute;margin-left:109.5pt;margin-top:61.4pt;width:44.1pt;height:19.85pt;z-index:251665408;visibility:visible;mso-wrap-style:square;mso-width-percent:0;mso-height-percent:0;mso-wrap-distance-left:9pt;mso-wrap-distance-top:0;mso-wrap-distance-right:9pt;mso-wrap-distance-bottom:0;mso-position-horizontal:absolute;mso-position-horizontal-relative:text;mso-position-vertical:absolute;mso-position-vertical-relative:text;mso-width-percent:0;mso-height-percent:0;mso-width-relative:page;mso-height-relative:page;v-text-anchor:top" o:gfxdata="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" strokecolor="red" strokeweight="2pt">
                       <v:fill opacity="0"/>
@@ -3029,7 +3035,7 @@
                     </wp:anchor>
                   </w:drawing>
                 </mc:Choice>
-                <mc:Fallback xmlns:w16sdtdh="http://schemas.microsoft.com/office/word/2020/wordml/sdtdatahash" xmlns:w16="http://schemas.microsoft.com/office/word/2018/wordml" xmlns:w16cex="http://schemas.microsoft.com/office/word/2018/wordml/cex">
+                <mc:Fallback xmlns:w16cex="http://schemas.microsoft.com/office/word/2018/wordml/cex" xmlns:w16="http://schemas.microsoft.com/office/word/2018/wordml" xmlns:w16sdtdh="http://schemas.microsoft.com/office/word/2020/wordml/sdtdatahash">
                   <w:pict>
                     <v:oval w14:anchorId="4BE32222" id="Oval 86" o:spid="_x0000_s1026" style="position:absolute;margin-left:114.05pt;margin-top:124pt;width:44.1pt;height:19.85pt;z-index:251738112;visibility:visible;mso-wrap-style:square;mso-width-percent:0;mso-height-percent:0;mso-wrap-distance-left:9pt;mso-wrap-distance-top:0;mso-wrap-distance-right:9pt;mso-wrap-distance-bottom:0;mso-position-horizontal:absolute;mso-position-horizontal-relative:text;mso-position-vertical:absolute;mso-position-vertical-relative:text;mso-width-percent:0;mso-height-percent:0;mso-width-relative:page;mso-height-relative:page;v-text-anchor:top" o:gfxdata="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" strokecolor="red" strokeweight="2pt">
                       <v:fill opacity="0"/>
@@ -3251,7 +3257,7 @@
                     </wp:anchor>
                   </w:drawing>
                 </mc:Choice>
-                <mc:Fallback xmlns:w16sdtdh="http://schemas.microsoft.com/office/word/2020/wordml/sdtdatahash" xmlns:w16="http://schemas.microsoft.com/office/word/2018/wordml" xmlns:w16cex="http://schemas.microsoft.com/office/word/2018/wordml/cex">
+                <mc:Fallback xmlns:w16cex="http://schemas.microsoft.com/office/word/2018/wordml/cex" xmlns:w16="http://schemas.microsoft.com/office/word/2018/wordml" xmlns:w16sdtdh="http://schemas.microsoft.com/office/word/2020/wordml/sdtdatahash">
                   <w:pict>
                     <v:oval w14:anchorId="3F77E0E2" id="Oval 86" o:spid="_x0000_s1026" style="position:absolute;margin-left:131.8pt;margin-top:140.5pt;width:44.1pt;height:19.85pt;z-index:251740160;visibility:visible;mso-wrap-style:square;mso-width-percent:0;mso-height-percent:0;mso-wrap-distance-left:9pt;mso-wrap-distance-top:0;mso-wrap-distance-right:9pt;mso-wrap-distance-bottom:0;mso-position-horizontal:absolute;mso-position-horizontal-relative:text;mso-position-vertical:absolute;mso-position-vertical-relative:text;mso-width-percent:0;mso-height-percent:0;mso-width-relative:page;mso-height-relative:page;v-text-anchor:top" o:gfxdata="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" strokecolor="red" strokeweight="2pt">
                       <v:fill opacity="0"/>
@@ -3391,7 +3397,7 @@
                     </wp:anchor>
                   </w:drawing>
                 </mc:Choice>
-                <mc:Fallback xmlns:w16sdtdh="http://schemas.microsoft.com/office/word/2020/wordml/sdtdatahash" xmlns:w16="http://schemas.microsoft.com/office/word/2018/wordml" xmlns:w16cex="http://schemas.microsoft.com/office/word/2018/wordml/cex">
+                <mc:Fallback xmlns:w16cex="http://schemas.microsoft.com/office/word/2018/wordml/cex" xmlns:w16="http://schemas.microsoft.com/office/word/2018/wordml" xmlns:w16sdtdh="http://schemas.microsoft.com/office/word/2020/wordml/sdtdatahash">
                   <w:pict>
                     <v:oval w14:anchorId="24DA1C3E" id="Oval 86" o:spid="_x0000_s1026" style="position:absolute;margin-left:146.85pt;margin-top:156.1pt;width:44.1pt;height:19.85pt;z-index:251744256;visibility:visible;mso-wrap-style:square;mso-width-percent:0;mso-height-percent:0;mso-wrap-distance-left:9pt;mso-wrap-distance-top:0;mso-wrap-distance-right:9pt;mso-wrap-distance-bottom:0;mso-position-horizontal:absolute;mso-position-horizontal-relative:text;mso-position-vertical:absolute;mso-position-vertical-relative:text;mso-width-percent:0;mso-height-percent:0;mso-width-relative:page;mso-height-relative:page;v-text-anchor:top" o:gfxdata="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" strokecolor="red" strokeweight="2pt">
                       <v:fill opacity="0"/>
@@ -3465,7 +3471,7 @@
                     </wp:anchor>
                   </w:drawing>
                 </mc:Choice>
-                <mc:Fallback xmlns:w16sdtdh="http://schemas.microsoft.com/office/word/2020/wordml/sdtdatahash" xmlns:w16="http://schemas.microsoft.com/office/word/2018/wordml" xmlns:w16cex="http://schemas.microsoft.com/office/word/2018/wordml/cex">
+                <mc:Fallback xmlns:w16cex="http://schemas.microsoft.com/office/word/2018/wordml/cex" xmlns:w16="http://schemas.microsoft.com/office/word/2018/wordml" xmlns:w16sdtdh="http://schemas.microsoft.com/office/word/2020/wordml/sdtdatahash">
                   <w:pict>
                     <v:oval w14:anchorId="4B5506C1" id="Oval 86" o:spid="_x0000_s1026" style="position:absolute;margin-left:10.65pt;margin-top:71.5pt;width:44.1pt;height:19.85pt;z-index:251742208;visibility:visible;mso-wrap-style:square;mso-width-percent:0;mso-height-percent:0;mso-wrap-distance-left:9pt;mso-wrap-distance-top:0;mso-wrap-distance-right:9pt;mso-wrap-distance-bottom:0;mso-position-horizontal:absolute;mso-position-horizontal-relative:text;mso-position-vertical:absolute;mso-position-vertical-relative:text;mso-width-percent:0;mso-height-percent:0;mso-width-relative:page;mso-height-relative:page;v-text-anchor:top" o:gfxdata="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" strokecolor="red" strokeweight="2pt">
                       <v:fill opacity="0"/>
@@ -3685,7 +3691,7 @@
                     </wp:anchor>
                   </w:drawing>
                 </mc:Choice>
-                <mc:Fallback xmlns:w16sdtdh="http://schemas.microsoft.com/office/word/2020/wordml/sdtdatahash" xmlns:w16="http://schemas.microsoft.com/office/word/2018/wordml" xmlns:w16cex="http://schemas.microsoft.com/office/word/2018/wordml/cex">
+                <mc:Fallback xmlns:w16cex="http://schemas.microsoft.com/office/word/2018/wordml/cex" xmlns:w16="http://schemas.microsoft.com/office/word/2018/wordml" xmlns:w16sdtdh="http://schemas.microsoft.com/office/word/2020/wordml/sdtdatahash">
                   <w:pict>
                     <v:oval w14:anchorId="2005AF62" id="Oval 86" o:spid="_x0000_s1026" style="position:absolute;margin-left:135.9pt;margin-top:141.45pt;width:51pt;height:17.4pt;z-index:251746304;visibility:visible;mso-wrap-style:square;mso-width-percent:0;mso-height-percent:0;mso-wrap-distance-left:9pt;mso-wrap-distance-top:0;mso-wrap-distance-right:9pt;mso-wrap-distance-bottom:0;mso-position-horizontal:absolute;mso-position-horizontal-relative:text;mso-position-vertical:absolute;mso-position-vertical-relative:text;mso-width-percent:0;mso-height-percent:0;mso-width-relative:page;mso-height-relative:page;v-text-anchor:top" o:gfxdata="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" strokecolor="red" strokeweight="2pt">
                       <v:fill opacity="0"/>
@@ -3825,7 +3831,7 @@
                     </wp:anchor>
                   </w:drawing>
                 </mc:Choice>
-                <mc:Fallback xmlns:w16sdtdh="http://schemas.microsoft.com/office/word/2020/wordml/sdtdatahash" xmlns:w16="http://schemas.microsoft.com/office/word/2018/wordml" xmlns:w16cex="http://schemas.microsoft.com/office/word/2018/wordml/cex">
+                <mc:Fallback xmlns:w16cex="http://schemas.microsoft.com/office/word/2018/wordml/cex" xmlns:w16="http://schemas.microsoft.com/office/word/2018/wordml" xmlns:w16sdtdh="http://schemas.microsoft.com/office/word/2020/wordml/sdtdatahash">
                   <w:pict>
                     <v:oval w14:anchorId="6432BE1A" id="Oval 86" o:spid="_x0000_s1026" style="position:absolute;margin-left:140.25pt;margin-top:145.9pt;width:51pt;height:17.4pt;z-index:251750400;visibility:visible;mso-wrap-style:square;mso-width-percent:0;mso-height-percent:0;mso-wrap-distance-left:9pt;mso-wrap-distance-top:0;mso-wrap-distance-right:9pt;mso-wrap-distance-bottom:0;mso-position-horizontal:absolute;mso-position-horizontal-relative:text;mso-position-vertical:absolute;mso-position-vertical-relative:text;mso-width-percent:0;mso-height-percent:0;mso-width-relative:page;mso-height-relative:page;v-text-anchor:top" o:gfxdata="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" strokecolor="red" strokeweight="2pt">
                       <v:fill opacity="0"/>
@@ -3899,7 +3905,7 @@
                     </wp:anchor>
                   </w:drawing>
                 </mc:Choice>
-                <mc:Fallback xmlns:w16sdtdh="http://schemas.microsoft.com/office/word/2020/wordml/sdtdatahash" xmlns:w16="http://schemas.microsoft.com/office/word/2018/wordml" xmlns:w16cex="http://schemas.microsoft.com/office/word/2018/wordml/cex">
+                <mc:Fallback xmlns:w16cex="http://schemas.microsoft.com/office/word/2018/wordml/cex" xmlns:w16="http://schemas.microsoft.com/office/word/2018/wordml" xmlns:w16sdtdh="http://schemas.microsoft.com/office/word/2020/wordml/sdtdatahash">
                   <w:pict>
                     <v:oval w14:anchorId="553CC9CA" id="Oval 86" o:spid="_x0000_s1026" style="position:absolute;margin-left:29.55pt;margin-top:59.5pt;width:51pt;height:17.4pt;z-index:251748352;visibility:visible;mso-wrap-style:square;mso-width-percent:0;mso-height-percent:0;mso-wrap-distance-left:9pt;mso-wrap-distance-top:0;mso-wrap-distance-right:9pt;mso-wrap-distance-bottom:0;mso-position-horizontal:absolute;mso-position-horizontal-relative:text;mso-position-vertical:absolute;mso-position-vertical-relative:text;mso-width-percent:0;mso-height-percent:0;mso-width-relative:page;mso-height-relative:page;v-text-anchor:top" o:gfxdata="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" strokecolor="red" strokeweight="2pt">
                       <v:fill opacity="0"/>
@@ -4091,7 +4097,7 @@
                     </wp:anchor>
                   </w:drawing>
                 </mc:Choice>
-                <mc:Fallback xmlns:w16sdtdh="http://schemas.microsoft.com/office/word/2020/wordml/sdtdatahash" xmlns:w16="http://schemas.microsoft.com/office/word/2018/wordml" xmlns:w16cex="http://schemas.microsoft.com/office/word/2018/wordml/cex">
+                <mc:Fallback xmlns:w16cex="http://schemas.microsoft.com/office/word/2018/wordml/cex" xmlns:w16="http://schemas.microsoft.com/office/word/2018/wordml" xmlns:w16sdtdh="http://schemas.microsoft.com/office/word/2020/wordml/sdtdatahash">
                   <w:pict>
                     <v:oval w14:anchorId="2EE2366C" id="Oval 86" o:spid="_x0000_s1026" style="position:absolute;margin-left:141.65pt;margin-top:151.55pt;width:51pt;height:22.8pt;z-index:251754496;visibility:visible;mso-wrap-style:square;mso-width-percent:0;mso-height-percent:0;mso-wrap-distance-left:9pt;mso-wrap-distance-top:0;mso-wrap-distance-right:9pt;mso-wrap-distance-bottom:0;mso-position-horizontal:absolute;mso-position-horizontal-relative:text;mso-position-vertical:absolute;mso-position-vertical-relative:text;mso-width-percent:0;mso-height-percent:0;mso-width-relative:page;mso-height-relative:page;v-text-anchor:top" o:gfxdata="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" strokecolor="red" strokeweight="2pt">
                       <v:fill opacity="0"/>
@@ -4231,7 +4237,7 @@
                     </wp:anchor>
                   </w:drawing>
                 </mc:Choice>
-                <mc:Fallback xmlns:w16sdtdh="http://schemas.microsoft.com/office/word/2020/wordml/sdtdatahash" xmlns:w16="http://schemas.microsoft.com/office/word/2018/wordml" xmlns:w16cex="http://schemas.microsoft.com/office/word/2018/wordml/cex">
+                <mc:Fallback xmlns:w16cex="http://schemas.microsoft.com/office/word/2018/wordml/cex" xmlns:w16="http://schemas.microsoft.com/office/word/2018/wordml" xmlns:w16sdtdh="http://schemas.microsoft.com/office/word/2020/wordml/sdtdatahash">
                   <w:pict>
                     <v:oval w14:anchorId="728F7E86" id="Oval 86" o:spid="_x0000_s1026" style="position:absolute;margin-left:131.15pt;margin-top:145.05pt;width:51pt;height:22.8pt;z-index:251756544;visibility:visible;mso-wrap-style:square;mso-width-percent:0;mso-height-percent:0;mso-wrap-distance-left:9pt;mso-wrap-distance-top:0;mso-wrap-distance-right:9pt;mso-wrap-distance-bottom:0;mso-position-horizontal:absolute;mso-position-horizontal-relative:text;mso-position-vertical:absolute;mso-position-vertical-relative:text;mso-width-percent:0;mso-height-percent:0;mso-width-relative:page;mso-height-relative:page;v-text-anchor:top" o:gfxdata="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" strokecolor="red" strokeweight="2pt">
                       <v:fill opacity="0"/>
@@ -4420,7 +4426,7 @@
                     </wp:anchor>
                   </w:drawing>
                 </mc:Choice>
-                <mc:Fallback xmlns:w16sdtdh="http://schemas.microsoft.com/office/word/2020/wordml/sdtdatahash" xmlns:w16="http://schemas.microsoft.com/office/word/2018/wordml" xmlns:w16cex="http://schemas.microsoft.com/office/word/2018/wordml/cex">
+                <mc:Fallback xmlns:w16cex="http://schemas.microsoft.com/office/word/2018/wordml/cex" xmlns:w16="http://schemas.microsoft.com/office/word/2018/wordml" xmlns:w16sdtdh="http://schemas.microsoft.com/office/word/2020/wordml/sdtdatahash">
                   <w:pict>
                     <v:oval w14:anchorId="004C9854" id="Oval 86" o:spid="_x0000_s1026" style="position:absolute;margin-left:278.35pt;margin-top:216.4pt;width:51pt;height:22.8pt;z-index:251752448;visibility:visible;mso-wrap-style:square;mso-width-percent:0;mso-height-percent:0;mso-wrap-distance-left:9pt;mso-wrap-distance-top:0;mso-wrap-distance-right:9pt;mso-wrap-distance-bottom:0;mso-position-horizontal:absolute;mso-position-horizontal-relative:text;mso-position-vertical:absolute;mso-position-vertical-relative:text;mso-width-percent:0;mso-height-percent:0;mso-width-relative:page;mso-height-relative:page;v-text-anchor:top" o:gfxdata="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" strokecolor="red" strokeweight="2pt">
                       <v:fill opacity="0"/>
@@ -4619,7 +4625,7 @@
               </wp:anchor>
             </w:drawing>
           </mc:Choice>
-          <mc:Fallback xmlns:w16sdtdh="http://schemas.microsoft.com/office/word/2020/wordml/sdtdatahash" xmlns:w16="http://schemas.microsoft.com/office/word/2018/wordml" xmlns:w16cex="http://schemas.microsoft.com/office/word/2018/wordml/cex">
+          <mc:Fallback xmlns:w16cex="http://schemas.microsoft.com/office/word/2018/wordml/cex" xmlns:w16="http://schemas.microsoft.com/office/word/2018/wordml" xmlns:w16sdtdh="http://schemas.microsoft.com/office/word/2020/wordml/sdtdatahash">
             <w:pict>
               <v:oval w14:anchorId="5F078E13" id="Oval 86" o:spid="_x0000_s1026" style="position:absolute;margin-left:220.15pt;margin-top:136pt;width:76.5pt;height:27.05pt;z-index:251674624;visibility:visible;mso-wrap-style:square;mso-width-percent:0;mso-height-percent:0;mso-wrap-distance-left:9pt;mso-wrap-distance-top:0;mso-wrap-distance-right:9pt;mso-wrap-distance-bottom:0;mso-position-horizontal:absolute;mso-position-horizontal-relative:text;mso-position-vertical:absolute;mso-position-vertical-relative:text;mso-width-percent:0;mso-height-percent:0;mso-width-relative:page;mso-height-relative:page;v-text-anchor:top" o:gfxdata="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" strokecolor="red" strokeweight="2pt">
                 <v:fill opacity="0"/>
@@ -4812,7 +4818,7 @@
                     </wp:anchor>
                   </w:drawing>
                 </mc:Choice>
-                <mc:Fallback xmlns:w16sdtdh="http://schemas.microsoft.com/office/word/2020/wordml/sdtdatahash" xmlns:w16="http://schemas.microsoft.com/office/word/2018/wordml" xmlns:w16cex="http://schemas.microsoft.com/office/word/2018/wordml/cex">
+                <mc:Fallback xmlns:w16cex="http://schemas.microsoft.com/office/word/2018/wordml/cex" xmlns:w16="http://schemas.microsoft.com/office/word/2018/wordml" xmlns:w16sdtdh="http://schemas.microsoft.com/office/word/2020/wordml/sdtdatahash">
                   <w:pict>
                     <v:oval w14:anchorId="3A286733" id="Oval 86" o:spid="_x0000_s1026" style="position:absolute;margin-left:116.65pt;margin-top:47.25pt;width:50.95pt;height:15.15pt;z-index:251684864;visibility:visible;mso-wrap-style:square;mso-width-percent:0;mso-height-percent:0;mso-wrap-distance-left:9pt;mso-wrap-distance-top:0;mso-wrap-distance-right:9pt;mso-wrap-distance-bottom:0;mso-position-horizontal:absolute;mso-position-horizontal-relative:text;mso-position-vertical:absolute;mso-position-vertical-relative:text;mso-width-percent:0;mso-height-percent:0;mso-width-relative:page;mso-height-relative:page;v-text-anchor:top" o:gfxdata="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" strokecolor="red" strokeweight="2pt">
                       <v:fill opacity="0"/>
@@ -4952,7 +4958,7 @@
                     </wp:anchor>
                   </w:drawing>
                 </mc:Choice>
-                <mc:Fallback xmlns:w16sdtdh="http://schemas.microsoft.com/office/word/2020/wordml/sdtdatahash" xmlns:w16="http://schemas.microsoft.com/office/word/2018/wordml" xmlns:w16cex="http://schemas.microsoft.com/office/word/2018/wordml/cex">
+                <mc:Fallback xmlns:w16cex="http://schemas.microsoft.com/office/word/2018/wordml/cex" xmlns:w16="http://schemas.microsoft.com/office/word/2018/wordml" xmlns:w16sdtdh="http://schemas.microsoft.com/office/word/2020/wordml/sdtdatahash">
                   <w:pict>
                     <v:oval w14:anchorId="6C41A2AA" id="Oval 86" o:spid="_x0000_s1026" style="position:absolute;margin-left:39.25pt;margin-top:144.75pt;width:50.95pt;height:15.15pt;z-index:251686912;visibility:visible;mso-wrap-style:square;mso-width-percent:0;mso-height-percent:0;mso-wrap-distance-left:9pt;mso-wrap-distance-top:0;mso-wrap-distance-right:9pt;mso-wrap-distance-bottom:0;mso-position-horizontal:absolute;mso-position-horizontal-relative:text;mso-position-vertical:absolute;mso-position-vertical-relative:text;mso-width-percent:0;mso-height-percent:0;mso-width-relative:page;mso-height-relative:page;v-text-anchor:top" o:gfxdata="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" strokecolor="red" strokeweight="2pt">
                       <v:fill opacity="0"/>
@@ -5026,7 +5032,7 @@
                     </wp:anchor>
                   </w:drawing>
                 </mc:Choice>
-                <mc:Fallback xmlns:w16sdtdh="http://schemas.microsoft.com/office/word/2020/wordml/sdtdatahash" xmlns:w16="http://schemas.microsoft.com/office/word/2018/wordml" xmlns:w16cex="http://schemas.microsoft.com/office/word/2018/wordml/cex">
+                <mc:Fallback xmlns:w16cex="http://schemas.microsoft.com/office/word/2018/wordml/cex" xmlns:w16="http://schemas.microsoft.com/office/word/2018/wordml" xmlns:w16sdtdh="http://schemas.microsoft.com/office/word/2020/wordml/sdtdatahash">
                   <w:pict>
                     <v:oval w14:anchorId="497B92E1" id="Oval 86" o:spid="_x0000_s1026" style="position:absolute;margin-left:-4.25pt;margin-top:64.5pt;width:50.95pt;height:15.15pt;z-index:251685888;visibility:visible;mso-wrap-style:square;mso-width-percent:0;mso-height-percent:0;mso-wrap-distance-left:9pt;mso-wrap-distance-top:0;mso-wrap-distance-right:9pt;mso-wrap-distance-bottom:0;mso-position-horizontal:absolute;mso-position-horizontal-relative:text;mso-position-vertical:absolute;mso-position-vertical-relative:text;mso-width-percent:0;mso-height-percent:0;mso-width-relative:page;mso-height-relative:page;v-text-anchor:top" o:gfxdata="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" strokecolor="red" strokeweight="2pt">
                       <v:fill opacity="0"/>
@@ -5184,7 +5190,7 @@
               </wp:anchor>
             </w:drawing>
           </mc:Choice>
-          <mc:Fallback xmlns:w16sdtdh="http://schemas.microsoft.com/office/word/2020/wordml/sdtdatahash" xmlns:w16="http://schemas.microsoft.com/office/word/2018/wordml" xmlns:w16cex="http://schemas.microsoft.com/office/word/2018/wordml/cex">
+          <mc:Fallback xmlns:w16cex="http://schemas.microsoft.com/office/word/2018/wordml/cex" xmlns:w16="http://schemas.microsoft.com/office/word/2018/wordml" xmlns:w16sdtdh="http://schemas.microsoft.com/office/word/2020/wordml/sdtdatahash">
             <w:pict>
               <v:oval w14:anchorId="6E78B109" id="Oval 86" o:spid="_x0000_s1026" style="position:absolute;margin-left:149.65pt;margin-top:15.15pt;width:50.95pt;height:15.15pt;z-index:251675648;visibility:visible;mso-wrap-style:square;mso-width-percent:0;mso-height-percent:0;mso-wrap-distance-left:9pt;mso-wrap-distance-top:0;mso-wrap-distance-right:9pt;mso-wrap-distance-bottom:0;mso-position-horizontal:absolute;mso-position-horizontal-relative:text;mso-position-vertical:absolute;mso-position-vertical-relative:text;mso-width-percent:0;mso-height-percent:0;mso-width-relative:page;mso-height-relative:page;v-text-anchor:top" o:gfxdata="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" strokecolor="red" strokeweight="2pt">
                 <v:fill opacity="0"/>
@@ -5258,7 +5264,7 @@
               </wp:anchor>
             </w:drawing>
           </mc:Choice>
-          <mc:Fallback xmlns:w16sdtdh="http://schemas.microsoft.com/office/word/2020/wordml/sdtdatahash" xmlns:w16="http://schemas.microsoft.com/office/word/2018/wordml" xmlns:w16cex="http://schemas.microsoft.com/office/word/2018/wordml/cex">
+          <mc:Fallback xmlns:w16cex="http://schemas.microsoft.com/office/word/2018/wordml/cex" xmlns:w16="http://schemas.microsoft.com/office/word/2018/wordml" xmlns:w16sdtdh="http://schemas.microsoft.com/office/word/2020/wordml/sdtdatahash">
             <w:pict>
               <v:oval w14:anchorId="30B7BFA6" id="Oval 86" o:spid="_x0000_s1026" style="position:absolute;margin-left:179.2pt;margin-top:86pt;width:59.2pt;height:15.15pt;z-index:251683840;visibility:visible;mso-wrap-style:square;mso-width-percent:0;mso-height-percent:0;mso-wrap-distance-left:9pt;mso-wrap-distance-top:0;mso-wrap-distance-right:9pt;mso-wrap-distance-bottom:0;mso-position-horizontal:absolute;mso-position-horizontal-relative:text;mso-position-vertical:absolute;mso-position-vertical-relative:text;mso-width-percent:0;mso-height-percent:0;mso-width-relative:page;mso-height-relative:page;v-text-anchor:top" o:gfxdata="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" strokecolor="red" strokeweight="2pt">
                 <v:fill opacity="0"/>
@@ -5426,7 +5432,7 @@
               </wp:anchor>
             </w:drawing>
           </mc:Choice>
-          <mc:Fallback xmlns:w16sdtdh="http://schemas.microsoft.com/office/word/2020/wordml/sdtdatahash" xmlns:w16="http://schemas.microsoft.com/office/word/2018/wordml" xmlns:w16cex="http://schemas.microsoft.com/office/word/2018/wordml/cex">
+          <mc:Fallback xmlns:w16cex="http://schemas.microsoft.com/office/word/2018/wordml/cex" xmlns:w16="http://schemas.microsoft.com/office/word/2018/wordml" xmlns:w16sdtdh="http://schemas.microsoft.com/office/word/2020/wordml/sdtdatahash">
             <w:pict>
               <v:oval w14:anchorId="2D06D9D7" id="Oval 86" o:spid="_x0000_s1026" style="position:absolute;margin-left:46.75pt;margin-top:59.6pt;width:59.2pt;height:15.15pt;z-index:251677696;visibility:visible;mso-wrap-style:square;mso-width-percent:0;mso-height-percent:0;mso-wrap-distance-left:9pt;mso-wrap-distance-top:0;mso-wrap-distance-right:9pt;mso-wrap-distance-bottom:0;mso-position-horizontal:absolute;mso-position-horizontal-relative:text;mso-position-vertical:absolute;mso-position-vertical-relative:text;mso-width-percent:0;mso-height-percent:0;mso-width-relative:page;mso-height-relative:page;v-text-anchor:top" o:gfxdata="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" strokecolor="red" strokeweight="2pt">
                 <v:fill opacity="0"/>
@@ -5562,7 +5568,7 @@
               </wp:anchor>
             </w:drawing>
           </mc:Choice>
-          <mc:Fallback xmlns:w16sdtdh="http://schemas.microsoft.com/office/word/2020/wordml/sdtdatahash" xmlns:w16="http://schemas.microsoft.com/office/word/2018/wordml" xmlns:w16cex="http://schemas.microsoft.com/office/word/2018/wordml/cex">
+          <mc:Fallback xmlns:w16cex="http://schemas.microsoft.com/office/word/2018/wordml/cex" xmlns:w16="http://schemas.microsoft.com/office/word/2018/wordml" xmlns:w16sdtdh="http://schemas.microsoft.com/office/word/2020/wordml/sdtdatahash">
             <w:pict>
               <v:oval w14:anchorId="2BB5524F" id="Oval 86" o:spid="_x0000_s1026" style="position:absolute;margin-left:247.6pt;margin-top:372.8pt;width:59.2pt;height:15.15pt;z-index:251680768;visibility:visible;mso-wrap-style:square;mso-width-percent:0;mso-height-percent:0;mso-wrap-distance-left:9pt;mso-wrap-distance-top:0;mso-wrap-distance-right:9pt;mso-wrap-distance-bottom:0;mso-position-horizontal:absolute;mso-position-horizontal-relative:text;mso-position-vertical:absolute;mso-position-vertical-relative:text;mso-width-percent:0;mso-height-percent:0;mso-width-relative:page;mso-height-relative:page;v-text-anchor:top" o:gfxdata="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" strokecolor="red" strokeweight="2pt">
                 <v:fill opacity="0"/>
@@ -5668,7 +5674,7 @@
               </wp:anchor>
             </w:drawing>
           </mc:Choice>
-          <mc:Fallback xmlns:w16sdtdh="http://schemas.microsoft.com/office/word/2020/wordml/sdtdatahash" xmlns:w16="http://schemas.microsoft.com/office/word/2018/wordml" xmlns:w16cex="http://schemas.microsoft.com/office/word/2018/wordml/cex">
+          <mc:Fallback xmlns:w16cex="http://schemas.microsoft.com/office/word/2018/wordml/cex" xmlns:w16="http://schemas.microsoft.com/office/word/2018/wordml" xmlns:w16sdtdh="http://schemas.microsoft.com/office/word/2020/wordml/sdtdatahash">
             <w:pict>
               <v:oval w14:anchorId="784B9A32" id="Oval 86" o:spid="_x0000_s1026" style="position:absolute;margin-left:97.4pt;margin-top:55.5pt;width:127.25pt;height:24.15pt;z-index:251678720;visibility:visible;mso-wrap-style:square;mso-width-percent:0;mso-height-percent:0;mso-wrap-distance-left:9pt;mso-wrap-distance-top:0;mso-wrap-distance-right:9pt;mso-wrap-distance-bottom:0;mso-position-horizontal:absolute;mso-position-horizontal-relative:text;mso-position-vertical:absolute;mso-position-vertical-relative:text;mso-width-percent:0;mso-height-percent:0;mso-width-relative:page;mso-height-relative:page;v-text-anchor:top" o:gfxdata="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" strokecolor="red" strokeweight="2pt">
                 <v:fill opacity="0"/>
@@ -5804,7 +5810,7 @@
               </wp:anchor>
             </w:drawing>
           </mc:Choice>
-          <mc:Fallback xmlns:w16sdtdh="http://schemas.microsoft.com/office/word/2020/wordml/sdtdatahash" xmlns:w16="http://schemas.microsoft.com/office/word/2018/wordml" xmlns:w16cex="http://schemas.microsoft.com/office/word/2018/wordml/cex">
+          <mc:Fallback xmlns:w16cex="http://schemas.microsoft.com/office/word/2018/wordml/cex" xmlns:w16="http://schemas.microsoft.com/office/word/2018/wordml" xmlns:w16sdtdh="http://schemas.microsoft.com/office/word/2020/wordml/sdtdatahash">
             <w:pict>
               <v:oval w14:anchorId="4C013D82" id="Oval 86" o:spid="_x0000_s1026" style="position:absolute;margin-left:73.8pt;margin-top:194.65pt;width:278.35pt;height:29.75pt;z-index:251681792;visibility:visible;mso-wrap-style:square;mso-width-percent:0;mso-height-percent:0;mso-wrap-distance-left:9pt;mso-wrap-distance-top:0;mso-wrap-distance-right:9pt;mso-wrap-distance-bottom:0;mso-position-horizontal:absolute;mso-position-horizontal-relative:text;mso-position-vertical:absolute;mso-position-vertical-relative:text;mso-width-percent:0;mso-height-percent:0;mso-width-relative:page;mso-height-relative:page;v-text-anchor:top" o:gfxdata="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" strokecolor="red" strokeweight="2pt">
                 <v:fill opacity="0"/>
@@ -5984,7 +5990,7 @@
                     </wp:anchor>
                   </w:drawing>
                 </mc:Choice>
-                <mc:Fallback xmlns:w16sdtdh="http://schemas.microsoft.com/office/word/2020/wordml/sdtdatahash" xmlns:w16="http://schemas.microsoft.com/office/word/2018/wordml" xmlns:w16cex="http://schemas.microsoft.com/office/word/2018/wordml/cex">
+                <mc:Fallback xmlns:w16cex="http://schemas.microsoft.com/office/word/2018/wordml/cex" xmlns:w16="http://schemas.microsoft.com/office/word/2018/wordml" xmlns:w16sdtdh="http://schemas.microsoft.com/office/word/2020/wordml/sdtdatahash">
                   <w:pict>
                     <v:oval w14:anchorId="782751DA" id="Oval 86" o:spid="_x0000_s1026" style="position:absolute;margin-left:151.4pt;margin-top:137.85pt;width:39.6pt;height:19.85pt;z-index:251715584;visibility:visible;mso-wrap-style:square;mso-width-percent:0;mso-height-percent:0;mso-wrap-distance-left:9pt;mso-wrap-distance-top:0;mso-wrap-distance-right:9pt;mso-wrap-distance-bottom:0;mso-position-horizontal:absolute;mso-position-horizontal-relative:text;mso-position-vertical:absolute;mso-position-vertical-relative:text;mso-width-percent:0;mso-height-percent:0;mso-width-relative:page;mso-height-relative:page;v-text-anchor:top" o:gfxdata="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" strokecolor="red" strokeweight="2pt">
                       <v:fill opacity="0"/>
@@ -6114,7 +6120,7 @@
                     </wp:anchor>
                   </w:drawing>
                 </mc:Choice>
-                <mc:Fallback xmlns:w16sdtdh="http://schemas.microsoft.com/office/word/2020/wordml/sdtdatahash" xmlns:w16="http://schemas.microsoft.com/office/word/2018/wordml" xmlns:w16cex="http://schemas.microsoft.com/office/word/2018/wordml/cex">
+                <mc:Fallback xmlns:w16cex="http://schemas.microsoft.com/office/word/2018/wordml/cex" xmlns:w16="http://schemas.microsoft.com/office/word/2018/wordml" xmlns:w16sdtdh="http://schemas.microsoft.com/office/word/2020/wordml/sdtdatahash">
                   <w:pict>
                     <v:oval w14:anchorId="31652194" id="Oval 86" o:spid="_x0000_s1026" style="position:absolute;margin-left:116.1pt;margin-top:139.65pt;width:39.6pt;height:19.85pt;z-index:251717632;visibility:visible;mso-wrap-style:square;mso-width-percent:0;mso-height-percent:0;mso-wrap-distance-left:9pt;mso-wrap-distance-top:0;mso-wrap-distance-right:9pt;mso-wrap-distance-bottom:0;mso-position-horizontal:absolute;mso-position-horizontal-relative:text;mso-position-vertical:absolute;mso-position-vertical-relative:text;mso-width-percent:0;mso-height-percent:0;mso-width-relative:page;mso-height-relative:page;v-text-anchor:top" o:gfxdata="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" strokecolor="red" strokeweight="2pt">
                       <v:fill opacity="0"/>
@@ -6353,7 +6359,7 @@
                     </wp:anchor>
                   </w:drawing>
                 </mc:Choice>
-                <mc:Fallback xmlns:w16sdtdh="http://schemas.microsoft.com/office/word/2020/wordml/sdtdatahash" xmlns:w16="http://schemas.microsoft.com/office/word/2018/wordml" xmlns:w16cex="http://schemas.microsoft.com/office/word/2018/wordml/cex">
+                <mc:Fallback xmlns:w16cex="http://schemas.microsoft.com/office/word/2018/wordml/cex" xmlns:w16="http://schemas.microsoft.com/office/word/2018/wordml" xmlns:w16sdtdh="http://schemas.microsoft.com/office/word/2020/wordml/sdtdatahash">
                   <w:pict>
                     <v:oval w14:anchorId="7B565D05" id="Oval 86" o:spid="_x0000_s1026" style="position:absolute;margin-left:38.15pt;margin-top:9.2pt;width:69pt;height:27.05pt;z-index:251760640;visibility:visible;mso-wrap-style:square;mso-width-percent:0;mso-height-percent:0;mso-wrap-distance-left:9pt;mso-wrap-distance-top:0;mso-wrap-distance-right:9pt;mso-wrap-distance-bottom:0;mso-position-horizontal:absolute;mso-position-horizontal-relative:text;mso-position-vertical:absolute;mso-position-vertical-relative:text;mso-width-percent:0;mso-height-percent:0;mso-width-relative:page;mso-height-relative:page;v-text-anchor:top" o:gfxdata="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" strokecolor="red" strokeweight="2pt">
                       <v:fill opacity="0"/>
@@ -6583,7 +6589,7 @@
                     </wp:anchor>
                   </w:drawing>
                 </mc:Choice>
-                <mc:Fallback xmlns:w16sdtdh="http://schemas.microsoft.com/office/word/2020/wordml/sdtdatahash" xmlns:w16="http://schemas.microsoft.com/office/word/2018/wordml" xmlns:w16cex="http://schemas.microsoft.com/office/word/2018/wordml/cex">
+                <mc:Fallback xmlns:w16cex="http://schemas.microsoft.com/office/word/2018/wordml/cex" xmlns:w16="http://schemas.microsoft.com/office/word/2018/wordml" xmlns:w16sdtdh="http://schemas.microsoft.com/office/word/2020/wordml/sdtdatahash">
                   <w:pict>
                     <v:oval w14:anchorId="19489925" id="Oval 86" o:spid="_x0000_s1026" style="position:absolute;margin-left:159.6pt;margin-top:17.2pt;width:61.2pt;height:24pt;z-index:251766784;visibility:visible;mso-wrap-style:square;mso-width-percent:0;mso-height-percent:0;mso-wrap-distance-left:9pt;mso-wrap-distance-top:0;mso-wrap-distance-right:9pt;mso-wrap-distance-bottom:0;mso-position-horizontal:absolute;mso-position-horizontal-relative:text;mso-position-vertical:absolute;mso-position-vertical-relative:text;mso-width-percent:0;mso-height-percent:0;mso-width-relative:page;mso-height-relative:page;v-text-anchor:top" o:gfxdata="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" strokecolor="red" strokeweight="2pt">
                       <v:fill opacity="0"/>
@@ -6657,7 +6663,7 @@
                     </wp:anchor>
                   </w:drawing>
                 </mc:Choice>
-                <mc:Fallback xmlns:w16sdtdh="http://schemas.microsoft.com/office/word/2020/wordml/sdtdatahash" xmlns:w16="http://schemas.microsoft.com/office/word/2018/wordml" xmlns:w16cex="http://schemas.microsoft.com/office/word/2018/wordml/cex">
+                <mc:Fallback xmlns:w16cex="http://schemas.microsoft.com/office/word/2018/wordml/cex" xmlns:w16="http://schemas.microsoft.com/office/word/2018/wordml" xmlns:w16sdtdh="http://schemas.microsoft.com/office/word/2020/wordml/sdtdatahash">
                   <w:pict>
                     <v:oval w14:anchorId="73BB0AF1" id="Oval 86" o:spid="_x0000_s1026" style="position:absolute;margin-left:14.4pt;margin-top:19pt;width:53.4pt;height:24pt;z-index:251768832;visibility:visible;mso-wrap-style:square;mso-width-percent:0;mso-height-percent:0;mso-wrap-distance-left:9pt;mso-wrap-distance-top:0;mso-wrap-distance-right:9pt;mso-wrap-distance-bottom:0;mso-position-horizontal:absolute;mso-position-horizontal-relative:text;mso-position-vertical:absolute;mso-position-vertical-relative:text;mso-width-percent:0;mso-height-percent:0;mso-width-relative:page;mso-height-relative:page;v-text-anchor:top" o:gfxdata="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" strokecolor="red" strokeweight="2pt">
                       <v:fill opacity="0"/>
@@ -6731,7 +6737,7 @@
                     </wp:anchor>
                   </w:drawing>
                 </mc:Choice>
-                <mc:Fallback xmlns:w16sdtdh="http://schemas.microsoft.com/office/word/2020/wordml/sdtdatahash" xmlns:w16="http://schemas.microsoft.com/office/word/2018/wordml" xmlns:w16cex="http://schemas.microsoft.com/office/word/2018/wordml/cex">
+                <mc:Fallback xmlns:w16cex="http://schemas.microsoft.com/office/word/2018/wordml/cex" xmlns:w16="http://schemas.microsoft.com/office/word/2018/wordml" xmlns:w16sdtdh="http://schemas.microsoft.com/office/word/2020/wordml/sdtdatahash">
                   <w:pict>
                     <v:oval w14:anchorId="36B0687E" id="Oval 86" o:spid="_x0000_s1026" style="position:absolute;margin-left:5.4pt;margin-top:215.8pt;width:268.8pt;height:22.2pt;z-index:251762688;visibility:visible;mso-wrap-style:square;mso-width-percent:0;mso-height-percent:0;mso-wrap-distance-left:9pt;mso-wrap-distance-top:0;mso-wrap-distance-right:9pt;mso-wrap-distance-bottom:0;mso-position-horizontal:absolute;mso-position-horizontal-relative:text;mso-position-vertical:absolute;mso-position-vertical-relative:text;mso-width-percent:0;mso-height-percent:0;mso-width-relative:page;mso-height-relative:page;v-text-anchor:top" o:gfxdata="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" strokecolor="red" strokeweight="2pt">
                       <v:fill opacity="0"/>
@@ -6805,7 +6811,7 @@
                     </wp:anchor>
                   </w:drawing>
                 </mc:Choice>
-                <mc:Fallback xmlns:w16sdtdh="http://schemas.microsoft.com/office/word/2020/wordml/sdtdatahash" xmlns:w16="http://schemas.microsoft.com/office/word/2018/wordml" xmlns:w16cex="http://schemas.microsoft.com/office/word/2018/wordml/cex">
+                <mc:Fallback xmlns:w16cex="http://schemas.microsoft.com/office/word/2018/wordml/cex" xmlns:w16="http://schemas.microsoft.com/office/word/2018/wordml" xmlns:w16sdtdh="http://schemas.microsoft.com/office/word/2020/wordml/sdtdatahash">
                   <w:pict>
                     <v:oval w14:anchorId="2B7151C4" id="Oval 86" o:spid="_x0000_s1026" style="position:absolute;margin-left:8.4pt;margin-top:245.8pt;width:268.8pt;height:26.4pt;z-index:251764736;visibility:visible;mso-wrap-style:square;mso-width-percent:0;mso-height-percent:0;mso-wrap-distance-left:9pt;mso-wrap-distance-top:0;mso-wrap-distance-right:9pt;mso-wrap-distance-bottom:0;mso-position-horizontal:absolute;mso-position-horizontal-relative:text;mso-position-vertical:absolute;mso-position-vertical-relative:text;mso-width-percent:0;mso-height-percent:0;mso-width-relative:page;mso-height-relative:page;v-text-anchor:top" o:gfxdata="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" strokecolor="red" strokeweight="2pt">
                       <v:fill opacity="0"/>
@@ -6963,7 +6969,7 @@
                     </wp:anchor>
                   </w:drawing>
                 </mc:Choice>
-                <mc:Fallback xmlns:w16sdtdh="http://schemas.microsoft.com/office/word/2020/wordml/sdtdatahash" xmlns:w16="http://schemas.microsoft.com/office/word/2018/wordml" xmlns:w16cex="http://schemas.microsoft.com/office/word/2018/wordml/cex">
+                <mc:Fallback xmlns:w16cex="http://schemas.microsoft.com/office/word/2018/wordml/cex" xmlns:w16="http://schemas.microsoft.com/office/word/2018/wordml" xmlns:w16sdtdh="http://schemas.microsoft.com/office/word/2020/wordml/sdtdatahash">
                   <w:pict>
                     <v:oval w14:anchorId="1C6B34E3" id="Oval 86" o:spid="_x0000_s1026" style="position:absolute;margin-left:-3.5pt;margin-top:48.35pt;width:268.8pt;height:22.2pt;z-index:251770880;visibility:visible;mso-wrap-style:square;mso-width-percent:0;mso-height-percent:0;mso-wrap-distance-left:9pt;mso-wrap-distance-top:0;mso-wrap-distance-right:9pt;mso-wrap-distance-bottom:0;mso-position-horizontal:absolute;mso-position-horizontal-relative:text;mso-position-vertical:absolute;mso-position-vertical-relative:text;mso-width-percent:0;mso-height-percent:0;mso-width-relative:page;mso-height-relative:page;v-text-anchor:top" o:gfxdata="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" strokecolor="red" strokeweight="2pt">
                       <v:fill opacity="0"/>
@@ -7137,7 +7143,7 @@
                     </wp:anchor>
                   </w:drawing>
                 </mc:Choice>
-                <mc:Fallback xmlns:w16sdtdh="http://schemas.microsoft.com/office/word/2020/wordml/sdtdatahash" xmlns:w16="http://schemas.microsoft.com/office/word/2018/wordml" xmlns:w16cex="http://schemas.microsoft.com/office/word/2018/wordml/cex">
+                <mc:Fallback xmlns:w16cex="http://schemas.microsoft.com/office/word/2018/wordml/cex" xmlns:w16="http://schemas.microsoft.com/office/word/2018/wordml" xmlns:w16sdtdh="http://schemas.microsoft.com/office/word/2020/wordml/sdtdatahash">
                   <w:pict>
                     <v:oval w14:anchorId="52E56A40" id="Oval 86" o:spid="_x0000_s1026" style="position:absolute;margin-left:127.9pt;margin-top:181.15pt;width:53.4pt;height:24pt;z-index:251772928;visibility:visible;mso-wrap-style:square;mso-width-percent:0;mso-height-percent:0;mso-wrap-distance-left:9pt;mso-wrap-distance-top:0;mso-wrap-distance-right:9pt;mso-wrap-distance-bottom:0;mso-position-horizontal:absolute;mso-position-horizontal-relative:text;mso-position-vertical:absolute;mso-position-vertical-relative:text;mso-width-percent:0;mso-height-percent:0;mso-width-relative:page;mso-height-relative:page;v-text-anchor:top" o:gfxdata="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" strokecolor="red" strokeweight="2pt">
                       <v:fill opacity="0"/>
@@ -7314,7 +7320,7 @@
                     </wp:anchor>
                   </w:drawing>
                 </mc:Choice>
-                <mc:Fallback xmlns:w16sdtdh="http://schemas.microsoft.com/office/word/2020/wordml/sdtdatahash" xmlns:w16="http://schemas.microsoft.com/office/word/2018/wordml" xmlns:w16cex="http://schemas.microsoft.com/office/word/2018/wordml/cex">
+                <mc:Fallback xmlns:w16cex="http://schemas.microsoft.com/office/word/2018/wordml/cex" xmlns:w16="http://schemas.microsoft.com/office/word/2018/wordml" xmlns:w16sdtdh="http://schemas.microsoft.com/office/word/2020/wordml/sdtdatahash">
                   <w:pict>
                     <v:oval w14:anchorId="7F82AFAE" id="Oval 86" o:spid="_x0000_s1026" style="position:absolute;margin-left:232.2pt;margin-top:125pt;width:156pt;height:97.2pt;z-index:251774976;visibility:visible;mso-wrap-style:square;mso-width-percent:0;mso-height-percent:0;mso-wrap-distance-left:9pt;mso-wrap-distance-top:0;mso-wrap-distance-right:9pt;mso-wrap-distance-bottom:0;mso-position-horizontal:absolute;mso-position-horizontal-relative:text;mso-position-vertical:absolute;mso-position-vertical-relative:text;mso-width-percent:0;mso-height-percent:0;mso-width-relative:page;mso-height-relative:page;v-text-anchor:top" o:gfxdata="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" strokecolor="red" strokeweight="2pt">
                       <v:fill opacity="0"/>
@@ -7370,24 +7376,11 @@
     <w:p>
       <w:pPr>
         <w:pStyle w:val="Heading1"/>
-        <w:jc w:val="center"/>
-        <w:rPr>
-          <w:rFonts w:ascii="Times New Roman" w:hAnsi="Times New Roman" w:cs="Times New Roman"/>
-          <w:sz w:val="28"/>
-          <w:szCs w:val="28"/>
-        </w:rPr>
       </w:pPr>
       <w:bookmarkStart w:id="1" w:name="_Appendix:_How_to"/>
-      <w:bookmarkStart w:id="2" w:name="_GoBack"/>
       <w:bookmarkEnd w:id="1"/>
-      <w:bookmarkEnd w:id="2"/>
-    </w:p>
-    <w:p/>
-    <w:p>
-      <w:pPr>
-        <w:pStyle w:val="Heading1"/>
-      </w:pPr>
-      <w:r>
+      <w:r>
+        <w:lastRenderedPageBreak/>
         <w:t xml:space="preserve">Appendix </w:t>
       </w:r>
       <w:r>
@@ -7745,11 +7738,11 @@
       <w:r>
         <w:t xml:space="preserve">If all is not well, check to make sure that the 4 files mentioned in step 2 are in the </w:t>
       </w:r>
-      <w:bookmarkStart w:id="3" w:name="_Hlk100316485"/>
+      <w:bookmarkStart w:id="2" w:name="_Hlk100316485"/>
       <w:r>
         <w:t xml:space="preserve">%APPDATA% </w:t>
       </w:r>
-      <w:bookmarkEnd w:id="3"/>
+      <w:bookmarkEnd w:id="2"/>
       <w:r>
         <w:t xml:space="preserve">directory. To verify the location of the </w:t>
       </w:r>
@@ -7981,7 +7974,6 @@
         </w:numPr>
       </w:pPr>
       <w:r>
-        <w:lastRenderedPageBreak/>
         <w:t>If you believe your Java installation is good, but BioSum is still having trouble running the Tree Troubleshooter, try setting your JAVA_HOME environment variable to your Java bin directory:</w:t>
       </w:r>
     </w:p>
@@ -8029,6 +8021,7 @@
         <w:spacing w:after="120"/>
       </w:pPr>
       <w:r>
+        <w:lastRenderedPageBreak/>
         <w:t>Click the &lt;Advanced&gt; tab</w:t>
       </w:r>
     </w:p>
@@ -8166,6 +8159,133 @@
       </w:r>
       <w:r>
         <w:t xml:space="preserve"> need to be completed by each user.</w:t>
+      </w:r>
+    </w:p>
+    <w:p>
+      <w:r>
+        <w:br w:type="page"/>
+      </w:r>
+    </w:p>
+    <w:p>
+      <w:pPr>
+        <w:pStyle w:val="Heading1"/>
+      </w:pPr>
+      <w:r>
+        <w:lastRenderedPageBreak/>
+        <w:t>Appendix 2: Installing FIA BioSum on a Virtual Machine (VM)</w:t>
+      </w:r>
+    </w:p>
+    <w:p/>
+    <w:p>
+      <w:r>
+        <w:t xml:space="preserve">While BioSum has been run by some users </w:t>
+      </w:r>
+      <w:r>
+        <w:t>o</w:t>
+      </w:r>
+      <w:r>
+        <w:t>n virtual machines, we don’t recommend this approach</w:t>
+      </w:r>
+      <w:r>
+        <w:t>,</w:t>
+      </w:r>
+      <w:r>
+        <w:t xml:space="preserve"> and do not commit to supporting it</w:t>
+      </w:r>
+      <w:r>
+        <w:t>,</w:t>
+      </w:r>
+      <w:r>
+        <w:t xml:space="preserve"> as it </w:t>
+      </w:r>
+      <w:proofErr w:type="gramStart"/>
+      <w:r>
+        <w:t>increase</w:t>
+      </w:r>
+      <w:proofErr w:type="gramEnd"/>
+      <w:r>
+        <w:t xml:space="preserve"> the complexity of the software environment and can make it more difficult to troubleshoot issues that arise (the developers do not have virtual environments to test in and the BioSum development project does not have the resources to fully support users who attempt this).</w:t>
+      </w:r>
+    </w:p>
+    <w:p/>
+    <w:p>
+      <w:r>
+        <w:t xml:space="preserve"> In our attempts to support those who despite these challenges attempt to run BioSum in a virtual machine (e.g., on a Mac), </w:t>
+      </w:r>
+      <w:r>
+        <w:t>here are some helpful tips:</w:t>
+      </w:r>
+    </w:p>
+    <w:p/>
+    <w:p>
+      <w:pPr>
+        <w:pStyle w:val="ListParagraph"/>
+        <w:numPr>
+          <w:ilvl w:val="0"/>
+          <w:numId w:val="19"/>
+        </w:numPr>
+      </w:pPr>
+      <w:r>
+        <w:t>Make sure Java runtime 8 or later is installed</w:t>
+      </w:r>
+      <w:r>
+        <w:t>. See Appendix 1 for troubleshooting a Java installation</w:t>
+      </w:r>
+      <w:r>
+        <w:t>.</w:t>
+      </w:r>
+      <w:bookmarkStart w:id="3" w:name="_GoBack"/>
+      <w:bookmarkEnd w:id="3"/>
+      <w:r>
+        <w:br/>
+      </w:r>
+    </w:p>
+    <w:p>
+      <w:pPr>
+        <w:pStyle w:val="ListParagraph"/>
+        <w:numPr>
+          <w:ilvl w:val="0"/>
+          <w:numId w:val="19"/>
+        </w:numPr>
+      </w:pPr>
+      <w:r>
+        <w:t>Simplify your ODBC environment by installing ONLY the 64</w:t>
+      </w:r>
+      <w:r>
+        <w:t>-</w:t>
+      </w:r>
+      <w:r>
+        <w:t>bit SQLite driver</w:t>
+      </w:r>
+    </w:p>
+    <w:p>
+      <w:pPr>
+        <w:pStyle w:val="ListParagraph"/>
+        <w:ind w:left="1440"/>
+      </w:pPr>
+    </w:p>
+    <w:p>
+      <w:pPr>
+        <w:pStyle w:val="ListParagraph"/>
+        <w:numPr>
+          <w:ilvl w:val="0"/>
+          <w:numId w:val="19"/>
+        </w:numPr>
+      </w:pPr>
+      <w:r>
+        <w:t xml:space="preserve">File permissions can be an issue when BioSum tries to connect to existing SQLite databases because Windows has one way of </w:t>
+      </w:r>
+      <w:r>
+        <w:t>managing</w:t>
+      </w:r>
+      <w:r>
+        <w:t xml:space="preserve"> these and your VM may have another. It is best practice to install BioSum as the same user who will be using the program, NOT as admin. Also, the Access DB engine and SQLite driver may need to be installed by the same user who will be using Bio</w:t>
+      </w:r>
+      <w:r>
+        <w:t>S</w:t>
+      </w:r>
+      <w:r>
+        <w:t>um.</w:t>
       </w:r>
     </w:p>
     <w:sectPr>
@@ -9509,9 +9629,9 @@
     </w:lvl>
   </w:abstractNum>
   <w:abstractNum w:abstractNumId="14" w15:restartNumberingAfterBreak="0">
-    <w:nsid w:val="679F7F77"/>
+    <w:nsid w:val="654D79F3"/>
     <w:multiLevelType w:val="hybridMultilevel"/>
-    <w:tmpl w:val="0A908492"/>
+    <w:tmpl w:val="A20050FC"/>
     <w:lvl w:ilvl="0" w:tplc="0409000F">
       <w:start w:val="1"/>
       <w:numFmt w:val="decimal"/>
@@ -9601,6 +9721,98 @@
     </w:lvl>
   </w:abstractNum>
   <w:abstractNum w:abstractNumId="15" w15:restartNumberingAfterBreak="0">
+    <w:nsid w:val="679F7F77"/>
+    <w:multiLevelType w:val="hybridMultilevel"/>
+    <w:tmpl w:val="A20050FC"/>
+    <w:lvl w:ilvl="0" w:tplc="0409000F">
+      <w:start w:val="1"/>
+      <w:numFmt w:val="decimal"/>
+      <w:lvlText w:val="%1."/>
+      <w:lvlJc w:val="left"/>
+      <w:pPr>
+        <w:ind w:left="1440" w:hanging="360"/>
+      </w:pPr>
+    </w:lvl>
+    <w:lvl w:ilvl="1" w:tplc="04090001">
+      <w:start w:val="1"/>
+      <w:numFmt w:val="bullet"/>
+      <w:lvlText w:val=""/>
+      <w:lvlJc w:val="left"/>
+      <w:pPr>
+        <w:ind w:left="2160" w:hanging="360"/>
+      </w:pPr>
+      <w:rPr>
+        <w:rFonts w:ascii="Symbol" w:hAnsi="Symbol" w:hint="default"/>
+      </w:rPr>
+    </w:lvl>
+    <w:lvl w:ilvl="2" w:tplc="04090001">
+      <w:start w:val="1"/>
+      <w:numFmt w:val="bullet"/>
+      <w:lvlText w:val=""/>
+      <w:lvlJc w:val="left"/>
+      <w:pPr>
+        <w:ind w:left="2880" w:hanging="180"/>
+      </w:pPr>
+      <w:rPr>
+        <w:rFonts w:ascii="Symbol" w:hAnsi="Symbol" w:hint="default"/>
+      </w:rPr>
+    </w:lvl>
+    <w:lvl w:ilvl="3" w:tplc="0409000F" w:tentative="1">
+      <w:start w:val="1"/>
+      <w:numFmt w:val="decimal"/>
+      <w:lvlText w:val="%4."/>
+      <w:lvlJc w:val="left"/>
+      <w:pPr>
+        <w:ind w:left="3600" w:hanging="360"/>
+      </w:pPr>
+    </w:lvl>
+    <w:lvl w:ilvl="4" w:tplc="04090019" w:tentative="1">
+      <w:start w:val="1"/>
+      <w:numFmt w:val="lowerLetter"/>
+      <w:lvlText w:val="%5."/>
+      <w:lvlJc w:val="left"/>
+      <w:pPr>
+        <w:ind w:left="4320" w:hanging="360"/>
+      </w:pPr>
+    </w:lvl>
+    <w:lvl w:ilvl="5" w:tplc="0409001B" w:tentative="1">
+      <w:start w:val="1"/>
+      <w:numFmt w:val="lowerRoman"/>
+      <w:lvlText w:val="%6."/>
+      <w:lvlJc w:val="right"/>
+      <w:pPr>
+        <w:ind w:left="5040" w:hanging="180"/>
+      </w:pPr>
+    </w:lvl>
+    <w:lvl w:ilvl="6" w:tplc="0409000F" w:tentative="1">
+      <w:start w:val="1"/>
+      <w:numFmt w:val="decimal"/>
+      <w:lvlText w:val="%7."/>
+      <w:lvlJc w:val="left"/>
+      <w:pPr>
+        <w:ind w:left="5760" w:hanging="360"/>
+      </w:pPr>
+    </w:lvl>
+    <w:lvl w:ilvl="7" w:tplc="04090019" w:tentative="1">
+      <w:start w:val="1"/>
+      <w:numFmt w:val="lowerLetter"/>
+      <w:lvlText w:val="%8."/>
+      <w:lvlJc w:val="left"/>
+      <w:pPr>
+        <w:ind w:left="6480" w:hanging="360"/>
+      </w:pPr>
+    </w:lvl>
+    <w:lvl w:ilvl="8" w:tplc="0409001B" w:tentative="1">
+      <w:start w:val="1"/>
+      <w:numFmt w:val="lowerRoman"/>
+      <w:lvlText w:val="%9."/>
+      <w:lvlJc w:val="right"/>
+      <w:pPr>
+        <w:ind w:left="7200" w:hanging="180"/>
+      </w:pPr>
+    </w:lvl>
+  </w:abstractNum>
+  <w:abstractNum w:abstractNumId="16" w15:restartNumberingAfterBreak="0">
     <w:nsid w:val="67F8752A"/>
     <w:multiLevelType w:val="hybridMultilevel"/>
     <w:tmpl w:val="589E1132"/>
@@ -9689,7 +9901,7 @@
       </w:pPr>
     </w:lvl>
   </w:abstractNum>
-  <w:abstractNum w:abstractNumId="16" w15:restartNumberingAfterBreak="0">
+  <w:abstractNum w:abstractNumId="17" w15:restartNumberingAfterBreak="0">
     <w:nsid w:val="78603C05"/>
     <w:multiLevelType w:val="hybridMultilevel"/>
     <w:tmpl w:val="8DF46090"/>
@@ -9785,7 +9997,7 @@
     <w:abstractNumId w:val="3"/>
   </w:num>
   <w:num w:numId="2">
-    <w:abstractNumId w:val="15"/>
+    <w:abstractNumId w:val="16"/>
   </w:num>
   <w:num w:numId="3">
     <w:abstractNumId w:val="1"/>
@@ -9815,7 +10027,7 @@
     <w:abstractNumId w:val="11"/>
   </w:num>
   <w:num w:numId="12">
-    <w:abstractNumId w:val="14"/>
+    <w:abstractNumId w:val="15"/>
   </w:num>
   <w:num w:numId="13">
     <w:abstractNumId w:val="0"/>
@@ -9935,7 +10147,10 @@
     <w:abstractNumId w:val="7"/>
   </w:num>
   <w:num w:numId="18">
-    <w:abstractNumId w:val="16"/>
+    <w:abstractNumId w:val="17"/>
+  </w:num>
+  <w:num w:numId="19">
+    <w:abstractNumId w:val="14"/>
   </w:num>
   <w:numIdMacAtCleanup w:val="7"/>
 </w:numbering>
@@ -10726,7 +10941,7 @@
 </file>
 
 <file path=customXml/itemProps1.xml><?xml version="1.0" encoding="utf-8"?>
-<ds:datastoreItem xmlns:ds="http://schemas.openxmlformats.org/officeDocument/2006/customXml" ds:itemID="{29B1D664-F02E-4D2E-8F56-36BD715C913A}">
+<ds:datastoreItem xmlns:ds="http://schemas.openxmlformats.org/officeDocument/2006/customXml" ds:itemID="{57FB36FB-0F8A-4150-A32A-2020EBF1BA81}">
   <ds:schemaRefs>
     <ds:schemaRef ds:uri="http://schemas.openxmlformats.org/officeDocument/2006/bibliography"/>
   </ds:schemaRefs>

</xml_diff>

<commit_message>
Update setup instructions for v5.11.1
</commit_message>
<xml_diff>
--- a/docs/Biosum_Setup_Instructions.docx
+++ b/docs/Biosum_Setup_Instructions.docx
@@ -1,6 +1,6 @@
 
 <file path=word/document.xml><?xml version="1.0" encoding="utf-8"?>
-<w:document xmlns:wpc="http://schemas.microsoft.com/office/word/2010/wordprocessingCanvas" xmlns:cx="http://schemas.microsoft.com/office/drawing/2014/chartex" xmlns:cx1="http://schemas.microsoft.com/office/drawing/2015/9/8/chartex" xmlns:cx2="http://schemas.microsoft.com/office/drawing/2015/10/21/chartex" xmlns:cx3="http://schemas.microsoft.com/office/drawing/2016/5/9/chartex" xmlns:cx4="http://schemas.microsoft.com/office/drawing/2016/5/10/chartex" xmlns:cx5="http://schemas.microsoft.com/office/drawing/2016/5/11/chartex" xmlns:cx6="http://schemas.microsoft.com/office/drawing/2016/5/12/chartex" xmlns:cx7="http://schemas.microsoft.com/office/drawing/2016/5/13/chartex" xmlns:cx8="http://schemas.microsoft.com/office/drawing/2016/5/14/chartex" xmlns:mc="http://schemas.openxmlformats.org/markup-compatibility/2006" xmlns:aink="http://schemas.microsoft.com/office/drawing/2016/ink" xmlns:am3d="http://schemas.microsoft.com/office/drawing/2017/model3d" xmlns:o="urn:schemas-microsoft-com:office:office" xmlns:r="http://schemas.openxmlformats.org/officeDocument/2006/relationships" xmlns:m="http://schemas.openxmlformats.org/officeDocument/2006/math" xmlns:v="urn:schemas-microsoft-com:vml" xmlns:wp14="http://schemas.microsoft.com/office/word/2010/wordprocessingDrawing" xmlns:wp="http://schemas.openxmlformats.org/drawingml/2006/wordprocessingDrawing" xmlns:w10="urn:schemas-microsoft-com:office:word" xmlns:w="http://schemas.openxmlformats.org/wordprocessingml/2006/main" xmlns:w14="http://schemas.microsoft.com/office/word/2010/wordml" xmlns:w15="http://schemas.microsoft.com/office/word/2012/wordml" xmlns:w16cid="http://schemas.microsoft.com/office/word/2016/wordml/cid" xmlns:w16se="http://schemas.microsoft.com/office/word/2015/wordml/symex" xmlns:wpg="http://schemas.microsoft.com/office/word/2010/wordprocessingGroup" xmlns:wpi="http://schemas.microsoft.com/office/word/2010/wordprocessingInk" xmlns:wne="http://schemas.microsoft.com/office/word/2006/wordml" xmlns:wps="http://schemas.microsoft.com/office/word/2010/wordprocessingShape" mc:Ignorable="w14 w15 w16se w16cid wp14">
+<w:document xmlns:wpc="http://schemas.microsoft.com/office/word/2010/wordprocessingCanvas" xmlns:cx="http://schemas.microsoft.com/office/drawing/2014/chartex" xmlns:cx1="http://schemas.microsoft.com/office/drawing/2015/9/8/chartex" xmlns:cx2="http://schemas.microsoft.com/office/drawing/2015/10/21/chartex" xmlns:cx3="http://schemas.microsoft.com/office/drawing/2016/5/9/chartex" xmlns:cx4="http://schemas.microsoft.com/office/drawing/2016/5/10/chartex" xmlns:cx5="http://schemas.microsoft.com/office/drawing/2016/5/11/chartex" xmlns:cx6="http://schemas.microsoft.com/office/drawing/2016/5/12/chartex" xmlns:cx7="http://schemas.microsoft.com/office/drawing/2016/5/13/chartex" xmlns:cx8="http://schemas.microsoft.com/office/drawing/2016/5/14/chartex" xmlns:mc="http://schemas.openxmlformats.org/markup-compatibility/2006" xmlns:aink="http://schemas.microsoft.com/office/drawing/2016/ink" xmlns:am3d="http://schemas.microsoft.com/office/drawing/2017/model3d" xmlns:o="urn:schemas-microsoft-com:office:office" xmlns:oel="http://schemas.microsoft.com/office/2019/extlst" xmlns:r="http://schemas.openxmlformats.org/officeDocument/2006/relationships" xmlns:m="http://schemas.openxmlformats.org/officeDocument/2006/math" xmlns:v="urn:schemas-microsoft-com:vml" xmlns:wp14="http://schemas.microsoft.com/office/word/2010/wordprocessingDrawing" xmlns:wp="http://schemas.openxmlformats.org/drawingml/2006/wordprocessingDrawing" xmlns:w10="urn:schemas-microsoft-com:office:word" xmlns:w="http://schemas.openxmlformats.org/wordprocessingml/2006/main" xmlns:w14="http://schemas.microsoft.com/office/word/2010/wordml" xmlns:w15="http://schemas.microsoft.com/office/word/2012/wordml" xmlns:w16cex="http://schemas.microsoft.com/office/word/2018/wordml/cex" xmlns:w16cid="http://schemas.microsoft.com/office/word/2016/wordml/cid" xmlns:w16="http://schemas.microsoft.com/office/word/2018/wordml" xmlns:w16du="http://schemas.microsoft.com/office/word/2023/wordml/word16du" xmlns:w16sdtdh="http://schemas.microsoft.com/office/word/2020/wordml/sdtdatahash" xmlns:w16se="http://schemas.microsoft.com/office/word/2015/wordml/symex" xmlns:wpg="http://schemas.microsoft.com/office/word/2010/wordprocessingGroup" xmlns:wpi="http://schemas.microsoft.com/office/word/2010/wordprocessingInk" xmlns:wne="http://schemas.microsoft.com/office/word/2006/wordml" xmlns:wps="http://schemas.microsoft.com/office/word/2010/wordprocessingShape" mc:Ignorable="w14 w15 w16se w16cid w16 w16cex w16sdtdh w16du wp14">
   <w:body>
     <w:p>
       <w:pPr>
@@ -105,18 +105,8 @@
           <w:sz w:val="52"/>
           <w:szCs w:val="52"/>
         </w:rPr>
-        <w:t xml:space="preserve">FIA </w:t>
-      </w:r>
-      <w:proofErr w:type="spellStart"/>
-      <w:r>
-        <w:rPr>
-          <w:b/>
-          <w:sz w:val="52"/>
-          <w:szCs w:val="52"/>
-        </w:rPr>
-        <w:t>Biosum</w:t>
-      </w:r>
-      <w:proofErr w:type="spellEnd"/>
+        <w:t>FIA Biosum</w:t>
+      </w:r>
       <w:r>
         <w:rPr>
           <w:b/>
@@ -427,18 +417,30 @@
         <w:rPr>
           <w:b/>
         </w:rPr>
-        <w:t>10</w:t>
+        <w:t>1</w:t>
       </w:r>
       <w:r>
         <w:rPr>
           <w:b/>
         </w:rPr>
-        <w:t>.0</w:t>
+        <w:t>1</w:t>
       </w:r>
       <w:r>
         <w:rPr>
           <w:b/>
         </w:rPr>
+        <w:t>.</w:t>
+      </w:r>
+      <w:r>
+        <w:rPr>
+          <w:b/>
+        </w:rPr>
+        <w:t>1</w:t>
+      </w:r>
+      <w:r>
+        <w:rPr>
+          <w:b/>
+        </w:rPr>
         <w:t>,</w:t>
       </w:r>
       <w:r>
@@ -457,37 +459,13 @@
         <w:rPr>
           <w:b/>
         </w:rPr>
-        <w:t>19</w:t>
+        <w:t>27 November 2024</w:t>
       </w:r>
       <w:r>
         <w:rPr>
           <w:b/>
         </w:rPr>
-        <w:t xml:space="preserve"> </w:t>
-      </w:r>
-      <w:r>
-        <w:rPr>
-          <w:b/>
-        </w:rPr>
-        <w:t>September</w:t>
-      </w:r>
-      <w:r>
-        <w:rPr>
-          <w:b/>
-        </w:rPr>
-        <w:t xml:space="preserve"> </w:t>
-      </w:r>
-      <w:r>
-        <w:rPr>
-          <w:b/>
-        </w:rPr>
-        <w:t>202</w:t>
-      </w:r>
-      <w:r>
-        <w:rPr>
-          <w:b/>
-        </w:rPr>
-        <w:t>2</w:t>
+        <w:t xml:space="preserve"> and in effect until further notice</w:t>
       </w:r>
     </w:p>
     <w:p>
@@ -551,24 +529,31 @@
         <w:t xml:space="preserve">22 </w:t>
       </w:r>
       <w:r>
-        <w:t>steps required to install the FIA BioSum software on your Windows computer for the first time</w:t>
+        <w:t xml:space="preserve">steps required to install FIA BioSum </w:t>
+      </w:r>
+      <w:r>
+        <w:t xml:space="preserve">version 5.11.1 </w:t>
+      </w:r>
+      <w:r>
+        <w:t>software on your Windows computer for the first time</w:t>
       </w:r>
       <w:r>
         <w:t>—what we call a “full installation”</w:t>
       </w:r>
       <w:r>
-        <w:t xml:space="preserve">. Instructions for upgrading from a previous version of BioSum are provided in an </w:t>
-      </w:r>
-      <w:hyperlink w:anchor="_Appendix:_How_to" w:history="1">
-        <w:r>
-          <w:rPr>
-            <w:rStyle w:val="Hyperlink"/>
-          </w:rPr>
-          <w:t>Appendix</w:t>
-        </w:r>
-      </w:hyperlink>
-      <w:r>
-        <w:t xml:space="preserve"> at the end of this guide. </w:t>
+        <w:t xml:space="preserve">. </w:t>
+      </w:r>
+      <w:r>
+        <w:t>If</w:t>
+      </w:r>
+      <w:r>
+        <w:t xml:space="preserve"> upgrading from a version of BioSum </w:t>
+      </w:r>
+      <w:r>
+        <w:t>earlier than 5.10.1, there are many considerations to work through and you are advised contact the developers before attempting an upgrade.</w:t>
+      </w:r>
+      <w:r>
+        <w:t xml:space="preserve"> </w:t>
       </w:r>
       <w:r>
         <w:rPr>
@@ -576,7 +561,7 @@
           <w:bCs/>
           <w:u w:val="single"/>
         </w:rPr>
-        <w:t xml:space="preserve">Review of the aforementioned appendix is particularly important for upgrading </w:t>
+        <w:t xml:space="preserve">This is especially important </w:t>
       </w:r>
       <w:r>
         <w:rPr>
@@ -584,7 +569,7 @@
           <w:bCs/>
           <w:u w:val="single"/>
         </w:rPr>
-        <w:t xml:space="preserve">from a </w:t>
+        <w:t xml:space="preserve">for upgrading </w:t>
       </w:r>
       <w:r>
         <w:rPr>
@@ -592,7 +577,7 @@
           <w:bCs/>
           <w:u w:val="single"/>
         </w:rPr>
-        <w:t xml:space="preserve">BioSum </w:t>
+        <w:t xml:space="preserve">from a </w:t>
       </w:r>
       <w:r>
         <w:rPr>
@@ -600,7 +585,7 @@
           <w:bCs/>
           <w:u w:val="single"/>
         </w:rPr>
-        <w:t xml:space="preserve">version earlier than </w:t>
+        <w:t xml:space="preserve">BioSum </w:t>
       </w:r>
       <w:r>
         <w:rPr>
@@ -608,7 +593,7 @@
           <w:bCs/>
           <w:u w:val="single"/>
         </w:rPr>
-        <w:t>5.8.9</w:t>
+        <w:t xml:space="preserve">version earlier than </w:t>
       </w:r>
       <w:r>
         <w:rPr>
@@ -616,7 +601,7 @@
           <w:bCs/>
           <w:u w:val="single"/>
         </w:rPr>
-        <w:t xml:space="preserve"> </w:t>
+        <w:t>5.8.9</w:t>
       </w:r>
       <w:r>
         <w:rPr>
@@ -624,7 +609,7 @@
           <w:bCs/>
           <w:u w:val="single"/>
         </w:rPr>
-        <w:t>as BioSum transition</w:t>
+        <w:t xml:space="preserve"> </w:t>
       </w:r>
       <w:r>
         <w:rPr>
@@ -632,7 +617,7 @@
           <w:bCs/>
           <w:u w:val="single"/>
         </w:rPr>
-        <w:t>ed</w:t>
+        <w:t>as BioSum transition</w:t>
       </w:r>
       <w:r>
         <w:rPr>
@@ -640,7 +625,7 @@
           <w:bCs/>
           <w:u w:val="single"/>
         </w:rPr>
-        <w:t xml:space="preserve"> to 64-bit architecture with </w:t>
+        <w:t>ed</w:t>
       </w:r>
       <w:r>
         <w:rPr>
@@ -648,7 +633,7 @@
           <w:bCs/>
           <w:u w:val="single"/>
         </w:rPr>
-        <w:t xml:space="preserve">the 5.8.9 </w:t>
+        <w:t xml:space="preserve"> to 64-bit architecture with </w:t>
       </w:r>
       <w:r>
         <w:rPr>
@@ -656,10 +641,27 @@
           <w:bCs/>
           <w:u w:val="single"/>
         </w:rPr>
+        <w:t xml:space="preserve">the 5.8.9 </w:t>
+      </w:r>
+      <w:r>
+        <w:rPr>
+          <w:b/>
+          <w:bCs/>
+          <w:u w:val="single"/>
+        </w:rPr>
         <w:t>release</w:t>
       </w:r>
       <w:r>
         <w:t>.</w:t>
+      </w:r>
+      <w:r>
+        <w:t xml:space="preserve"> If upgrading from 5.10.</w:t>
+      </w:r>
+      <w:r>
+        <w:t>1</w:t>
+      </w:r>
+      <w:r>
+        <w:t>, all workflows downstream from FVS simulation must be reloaded after upgrading the project (which happens automatically the first time you open a 5.10.1 project in 5.11.1) because data storage for the FVS Output load function and the Processor and Optimizer scenarios has been converted from Access to SQLite.</w:t>
       </w:r>
     </w:p>
     <w:p>
@@ -754,19 +756,10 @@
         <w:t>full administrative account access is not available</w:t>
       </w:r>
       <w:r>
+        <w:t xml:space="preserve"> to most users and it will be necessary to have the FS Customer Help Desk perform the installation</w:t>
+      </w:r>
+      <w:r>
         <w:t xml:space="preserve">. </w:t>
-      </w:r>
-      <w:r>
-        <w:t>T</w:t>
-      </w:r>
-      <w:r>
-        <w:t>he components can be installed using the &lt;Run Elevated&gt; option on the right click menu, paying strict attention to the instructions herein</w:t>
-      </w:r>
-      <w:r>
-        <w:t>.</w:t>
-      </w:r>
-      <w:r>
-        <w:t xml:space="preserve"> Users will need to request run-elevated privileges from the FS Customer Help Desk.</w:t>
       </w:r>
     </w:p>
     <w:p>
@@ -799,16 +792,11 @@
       <w:r>
         <w:t xml:space="preserve">WinZip) to extract this archive to </w:t>
       </w:r>
-      <w:proofErr w:type="gramStart"/>
       <w:r>
         <w:t xml:space="preserve">C:\ </w:t>
       </w:r>
       <w:r>
-        <w:t xml:space="preserve"> --</w:t>
-      </w:r>
-      <w:proofErr w:type="gramEnd"/>
-      <w:r>
-        <w:t xml:space="preserve"> </w:t>
+        <w:t xml:space="preserve"> -- </w:t>
       </w:r>
       <w:r>
         <w:t xml:space="preserve"> this will create the folder C:\FIA_BioSum and subfolders such as C:\FIA_BioSum\Setup</w:t>
@@ -900,10 +888,13 @@
         <w:t xml:space="preserve">the </w:t>
       </w:r>
       <w:r>
-        <w:t>RODBC</w:t>
-      </w:r>
-      <w:r>
-        <w:t xml:space="preserve"> package</w:t>
+        <w:t>RSQLite</w:t>
+      </w:r>
+      <w:r>
+        <w:t xml:space="preserve"> </w:t>
+      </w:r>
+      <w:r>
+        <w:t>package</w:t>
       </w:r>
       <w:r>
         <w:t>, if not already installed</w:t>
@@ -921,15 +912,7 @@
         <w:ind w:right="720"/>
       </w:pPr>
       <w:r>
-        <w:t xml:space="preserve">Install FIA </w:t>
-      </w:r>
-      <w:proofErr w:type="spellStart"/>
-      <w:r>
-        <w:t>Biosum</w:t>
-      </w:r>
-      <w:proofErr w:type="spellEnd"/>
-      <w:r>
-        <w:t xml:space="preserve"> Manager</w:t>
+        <w:t>Install FIA Biosum Manager</w:t>
       </w:r>
       <w:r>
         <w:t>—the analyst-friendly software that manages workflow associated with the many data manipulation and analysis procedures in a BioSum project</w:t>
@@ -1195,9 +1178,11 @@
       <w:r>
         <w:t xml:space="preserve">’, can be downloaded from </w:t>
       </w:r>
+      <w:bookmarkStart w:id="0" w:name="_Hlk183615612"/>
       <w:r>
         <w:t>https://www.microsoft.com/en-us/download/details.aspx?id=54920</w:t>
       </w:r>
+      <w:bookmarkEnd w:id="0"/>
       <w:r>
         <w:t xml:space="preserve">, </w:t>
       </w:r>
@@ -1217,13 +1202,13 @@
         <w:t xml:space="preserve">with </w:t>
       </w:r>
       <w:r>
-        <w:t>admin or Run Elevated</w:t>
-      </w:r>
-      <w:r>
-        <w:t xml:space="preserve"> (USFS users)</w:t>
-      </w:r>
-      <w:r>
-        <w:t xml:space="preserve"> privileges</w:t>
+        <w:t xml:space="preserve">admin </w:t>
+      </w:r>
+      <w:r>
+        <w:t>privileges</w:t>
+      </w:r>
+      <w:r>
+        <w:t xml:space="preserve"> (FS users may need help from the Customer Help Desk)</w:t>
       </w:r>
       <w:r>
         <w:t>.</w:t>
@@ -1256,15 +1241,7 @@
         <w:t>from the Software Center</w:t>
       </w:r>
       <w:r>
-        <w:t xml:space="preserve"> (making sure they are downloading the </w:t>
-      </w:r>
-      <w:proofErr w:type="gramStart"/>
-      <w:r>
-        <w:t>64 bit</w:t>
-      </w:r>
-      <w:proofErr w:type="gramEnd"/>
-      <w:r>
-        <w:t xml:space="preserve"> version)</w:t>
+        <w:t xml:space="preserve"> (making sure they are downloading the 64 bit version)</w:t>
       </w:r>
       <w:r>
         <w:t xml:space="preserve">. All other users should download </w:t>
@@ -1302,7 +1279,15 @@
         <w:t>A</w:t>
       </w:r>
       <w:r>
-        <w:t xml:space="preserve"> Java SDK (v1.8 or later). BioSum has been tested with both the Oracle SDK and OpenJDK. Forest Service users should</w:t>
+        <w:t xml:space="preserve"> </w:t>
+      </w:r>
+      <w:bookmarkStart w:id="1" w:name="_Hlk183615706"/>
+      <w:r>
+        <w:t>Java SDK (v1.8 or later)</w:t>
+      </w:r>
+      <w:bookmarkEnd w:id="1"/>
+      <w:r>
+        <w:t>. BioSum has been tested with both the Oracle SDK and OpenJDK. Forest Service users should</w:t>
       </w:r>
       <w:r>
         <w:t xml:space="preserve"> install/</w:t>
@@ -1510,7 +1495,35 @@
                 <w:rFonts w:ascii="Times New Roman" w:hAnsi="Times New Roman" w:cs="Times New Roman"/>
                 <w:color w:val="auto"/>
               </w:rPr>
-              <w:t xml:space="preserve">, the R software and RODBC driver must </w:t>
+              <w:t xml:space="preserve">, the R software and </w:t>
+            </w:r>
+            <w:r>
+              <w:rPr>
+                <w:rFonts w:ascii="Times New Roman" w:hAnsi="Times New Roman" w:cs="Times New Roman"/>
+                <w:color w:val="auto"/>
+              </w:rPr>
+              <w:t>RSQLite</w:t>
+            </w:r>
+            <w:r>
+              <w:rPr>
+                <w:rFonts w:ascii="Times New Roman" w:hAnsi="Times New Roman" w:cs="Times New Roman"/>
+                <w:color w:val="auto"/>
+              </w:rPr>
+              <w:t xml:space="preserve"> </w:t>
+            </w:r>
+            <w:r>
+              <w:rPr>
+                <w:rFonts w:ascii="Times New Roman" w:hAnsi="Times New Roman" w:cs="Times New Roman"/>
+                <w:color w:val="auto"/>
+              </w:rPr>
+              <w:t>package</w:t>
+            </w:r>
+            <w:r>
+              <w:rPr>
+                <w:rFonts w:ascii="Times New Roman" w:hAnsi="Times New Roman" w:cs="Times New Roman"/>
+                <w:color w:val="auto"/>
+              </w:rPr>
+              <w:t xml:space="preserve"> must </w:t>
             </w:r>
             <w:r>
               <w:rPr>
@@ -1621,7 +1634,21 @@
                 <w:rFonts w:ascii="Times New Roman" w:hAnsi="Times New Roman" w:cs="Times New Roman"/>
                 <w:color w:val="auto"/>
               </w:rPr>
-              <w:t xml:space="preserve">If RODBC </w:t>
+              <w:t xml:space="preserve">If </w:t>
+            </w:r>
+            <w:r>
+              <w:rPr>
+                <w:rFonts w:ascii="Times New Roman" w:hAnsi="Times New Roman" w:cs="Times New Roman"/>
+                <w:color w:val="auto"/>
+              </w:rPr>
+              <w:t>RSQLite</w:t>
+            </w:r>
+            <w:r>
+              <w:rPr>
+                <w:rFonts w:ascii="Times New Roman" w:hAnsi="Times New Roman" w:cs="Times New Roman"/>
+                <w:color w:val="auto"/>
+              </w:rPr>
+              <w:t xml:space="preserve"> </w:t>
             </w:r>
             <w:r>
               <w:rPr>
@@ -2139,6 +2166,13 @@
                 <w:rFonts w:ascii="Times New Roman" w:hAnsi="Times New Roman" w:cs="Times New Roman"/>
                 <w:color w:val="auto"/>
               </w:rPr>
+              <w:t xml:space="preserve"> for the CHD representative to follow when they remote into your computer</w:t>
+            </w:r>
+            <w:r>
+              <w:rPr>
+                <w:rFonts w:ascii="Times New Roman" w:hAnsi="Times New Roman" w:cs="Times New Roman"/>
+                <w:color w:val="auto"/>
+              </w:rPr>
               <w:t xml:space="preserve">: </w:t>
             </w:r>
           </w:p>
@@ -2177,23 +2211,7 @@
                 <w:rFonts w:ascii="Times New Roman" w:hAnsi="Times New Roman" w:cs="Times New Roman"/>
                 <w:color w:val="auto"/>
               </w:rPr>
-              <w:t xml:space="preserve"> (e.g., the </w:t>
-            </w:r>
-            <w:proofErr w:type="spellStart"/>
-            <w:r>
-              <w:rPr>
-                <w:rFonts w:ascii="Times New Roman" w:hAnsi="Times New Roman" w:cs="Times New Roman"/>
-                <w:color w:val="auto"/>
-              </w:rPr>
-              <w:t>msi</w:t>
-            </w:r>
-            <w:proofErr w:type="spellEnd"/>
-            <w:r>
-              <w:rPr>
-                <w:rFonts w:ascii="Times New Roman" w:hAnsi="Times New Roman" w:cs="Times New Roman"/>
-                <w:color w:val="auto"/>
-              </w:rPr>
-              <w:t>) or command</w:t>
+              <w:t xml:space="preserve"> (e.g., the msi) or command</w:t>
             </w:r>
             <w:r>
               <w:rPr>
@@ -2214,14 +2232,21 @@
                 <w:rFonts w:ascii="Times New Roman" w:hAnsi="Times New Roman" w:cs="Times New Roman"/>
                 <w:color w:val="auto"/>
               </w:rPr>
-              <w:t>and select &lt;Install Elevated&gt;</w:t>
-            </w:r>
-            <w:r>
-              <w:rPr>
-                <w:rFonts w:ascii="Times New Roman" w:hAnsi="Times New Roman" w:cs="Times New Roman"/>
-                <w:color w:val="auto"/>
-              </w:rPr>
-              <w:t xml:space="preserve"> or &lt;Run Elevated&gt;</w:t>
+              <w:t>and select &lt;Install</w:t>
+            </w:r>
+            <w:r>
+              <w:rPr>
+                <w:rFonts w:ascii="Times New Roman" w:hAnsi="Times New Roman" w:cs="Times New Roman"/>
+                <w:color w:val="auto"/>
+              </w:rPr>
+              <w:t xml:space="preserve">&gt; or &lt;Open&gt; </w:t>
+            </w:r>
+            <w:r>
+              <w:rPr>
+                <w:rFonts w:ascii="Times New Roman" w:hAnsi="Times New Roman" w:cs="Times New Roman"/>
+                <w:color w:val="auto"/>
+              </w:rPr>
+              <w:t xml:space="preserve"> </w:t>
             </w:r>
             <w:r>
               <w:rPr>
@@ -2291,7 +2316,35 @@
                 <w:rFonts w:ascii="Times New Roman" w:hAnsi="Times New Roman" w:cs="Times New Roman"/>
                 <w:color w:val="auto"/>
               </w:rPr>
-              <w:t xml:space="preserve"> selecting &lt;Run Elevated&gt;. From the elevated command prompt</w:t>
+              <w:t xml:space="preserve"> selecting &lt;Run </w:t>
+            </w:r>
+            <w:r>
+              <w:rPr>
+                <w:rFonts w:ascii="Times New Roman" w:hAnsi="Times New Roman" w:cs="Times New Roman"/>
+                <w:color w:val="auto"/>
+              </w:rPr>
+              <w:t>as Administrator</w:t>
+            </w:r>
+            <w:r>
+              <w:rPr>
+                <w:rFonts w:ascii="Times New Roman" w:hAnsi="Times New Roman" w:cs="Times New Roman"/>
+                <w:color w:val="auto"/>
+              </w:rPr>
+              <w:t xml:space="preserve">&gt;. From the </w:t>
+            </w:r>
+            <w:r>
+              <w:rPr>
+                <w:rFonts w:ascii="Times New Roman" w:hAnsi="Times New Roman" w:cs="Times New Roman"/>
+                <w:color w:val="auto"/>
+              </w:rPr>
+              <w:t xml:space="preserve">administrator-enable </w:t>
+            </w:r>
+            <w:r>
+              <w:rPr>
+                <w:rFonts w:ascii="Times New Roman" w:hAnsi="Times New Roman" w:cs="Times New Roman"/>
+                <w:color w:val="auto"/>
+              </w:rPr>
+              <w:t>command prompt</w:t>
             </w:r>
             <w:r>
               <w:rPr>
@@ -2305,7 +2358,21 @@
                 <w:rFonts w:ascii="Times New Roman" w:hAnsi="Times New Roman" w:cs="Times New Roman"/>
                 <w:color w:val="auto"/>
               </w:rPr>
-              <w:t xml:space="preserve"> navigate to the folder location of the BIOSUM install files and run each of them from the elevated command prompt. This is the PREFERRED and only FULLY TESTED approach. </w:t>
+              <w:t xml:space="preserve"> navigate to the folder location of the BIOSUM install files and run each of them from the </w:t>
+            </w:r>
+            <w:r>
+              <w:rPr>
+                <w:rFonts w:ascii="Times New Roman" w:hAnsi="Times New Roman" w:cs="Times New Roman"/>
+                <w:color w:val="auto"/>
+              </w:rPr>
+              <w:t xml:space="preserve">this administrator privileged </w:t>
+            </w:r>
+            <w:r>
+              <w:rPr>
+                <w:rFonts w:ascii="Times New Roman" w:hAnsi="Times New Roman" w:cs="Times New Roman"/>
+                <w:color w:val="auto"/>
+              </w:rPr>
+              <w:t xml:space="preserve">command prompt. This is the PREFERRED and only FULLY TESTED approach. </w:t>
             </w:r>
           </w:p>
           <w:p>
@@ -2316,6 +2383,16 @@
                 <w:color w:val="1E477B"/>
                 <w:sz w:val="22"/>
                 <w:szCs w:val="22"/>
+              </w:rPr>
+            </w:pPr>
+          </w:p>
+          <w:p>
+            <w:pPr>
+              <w:pStyle w:val="Default"/>
+              <w:ind w:right="706"/>
+              <w:rPr>
+                <w:rFonts w:ascii="Times New Roman" w:hAnsi="Times New Roman" w:cs="Times New Roman"/>
+                <w:color w:val="auto"/>
               </w:rPr>
             </w:pPr>
           </w:p>
@@ -2330,92 +2407,23 @@
             </w:pPr>
             <w:r>
               <w:rPr>
-                <w:b/>
-              </w:rPr>
-              <w:t>&lt;Run Elevated&gt;</w:t>
-            </w:r>
-            <w:r>
-              <w:rPr>
-                <w:rFonts w:ascii="Times New Roman" w:hAnsi="Times New Roman" w:cs="Times New Roman"/>
-                <w:color w:val="auto"/>
-              </w:rPr>
-              <w:t xml:space="preserve"> </w:t>
-            </w:r>
-            <w:r>
-              <w:rPr>
-                <w:rFonts w:ascii="Times New Roman" w:hAnsi="Times New Roman" w:cs="Times New Roman"/>
-                <w:color w:val="auto"/>
-              </w:rPr>
-              <w:t xml:space="preserve">is </w:t>
-            </w:r>
-            <w:r>
-              <w:rPr>
-                <w:rFonts w:ascii="Times New Roman" w:hAnsi="Times New Roman" w:cs="Times New Roman"/>
-                <w:color w:val="auto"/>
-              </w:rPr>
-              <w:t xml:space="preserve">the Forest Service </w:t>
-            </w:r>
-            <w:r>
-              <w:rPr>
-                <w:rFonts w:ascii="Times New Roman" w:hAnsi="Times New Roman" w:cs="Times New Roman"/>
-                <w:color w:val="auto"/>
-              </w:rPr>
-              <w:t>Powerbroker option</w:t>
-            </w:r>
-            <w:r>
-              <w:rPr>
-                <w:rFonts w:ascii="Times New Roman" w:hAnsi="Times New Roman" w:cs="Times New Roman"/>
-                <w:color w:val="auto"/>
-              </w:rPr>
-              <w:t xml:space="preserve"> that</w:t>
-            </w:r>
-            <w:r>
-              <w:rPr>
-                <w:rFonts w:ascii="Times New Roman" w:hAnsi="Times New Roman" w:cs="Times New Roman"/>
-                <w:color w:val="auto"/>
-              </w:rPr>
-              <w:t xml:space="preserve"> should be used for </w:t>
-            </w:r>
-            <w:r>
-              <w:rPr>
-                <w:rFonts w:ascii="Times New Roman" w:hAnsi="Times New Roman" w:cs="Times New Roman"/>
-                <w:color w:val="auto"/>
-              </w:rPr>
-              <w:t>elements of the installation process requiring</w:t>
-            </w:r>
-            <w:r>
-              <w:rPr>
-                <w:rFonts w:ascii="Times New Roman" w:hAnsi="Times New Roman" w:cs="Times New Roman"/>
-                <w:color w:val="auto"/>
-              </w:rPr>
-              <w:t xml:space="preserve"> execut</w:t>
-            </w:r>
-            <w:r>
-              <w:rPr>
-                <w:rFonts w:ascii="Times New Roman" w:hAnsi="Times New Roman" w:cs="Times New Roman"/>
-                <w:color w:val="auto"/>
-              </w:rPr>
-              <w:t>ion</w:t>
-            </w:r>
-            <w:r>
-              <w:rPr>
-                <w:rFonts w:ascii="Times New Roman" w:hAnsi="Times New Roman" w:cs="Times New Roman"/>
-                <w:color w:val="auto"/>
-              </w:rPr>
-              <w:t xml:space="preserve"> as an admin level user</w:t>
-            </w:r>
-            <w:r>
-              <w:rPr>
-                <w:rFonts w:ascii="Times New Roman" w:hAnsi="Times New Roman" w:cs="Times New Roman"/>
-                <w:color w:val="auto"/>
-              </w:rPr>
-              <w:t>.</w:t>
+                <w:rFonts w:ascii="Times New Roman" w:hAnsi="Times New Roman" w:cs="Times New Roman"/>
+                <w:color w:val="auto"/>
+              </w:rPr>
+              <w:t>R</w:t>
+            </w:r>
+            <w:r>
+              <w:rPr>
+                <w:rFonts w:ascii="Times New Roman" w:hAnsi="Times New Roman" w:cs="Times New Roman"/>
+                <w:color w:val="auto"/>
+              </w:rPr>
+              <w:t xml:space="preserve">unning the BioSum software, once it has been successfully installed, does not require administrative privileges. By default, the BIOSUM software is installed for all user accounts. </w:t>
             </w:r>
           </w:p>
           <w:p>
             <w:pPr>
               <w:pStyle w:val="Default"/>
-              <w:ind w:right="706"/>
+              <w:ind w:left="540" w:right="706"/>
               <w:rPr>
                 <w:rFonts w:ascii="Times New Roman" w:hAnsi="Times New Roman" w:cs="Times New Roman"/>
                 <w:color w:val="auto"/>
@@ -2436,14 +2444,21 @@
                 <w:rFonts w:ascii="Times New Roman" w:hAnsi="Times New Roman" w:cs="Times New Roman"/>
                 <w:color w:val="auto"/>
               </w:rPr>
-              <w:t>R</w:t>
-            </w:r>
-            <w:r>
-              <w:rPr>
-                <w:rFonts w:ascii="Times New Roman" w:hAnsi="Times New Roman" w:cs="Times New Roman"/>
-                <w:color w:val="auto"/>
-              </w:rPr>
-              <w:t xml:space="preserve">unning the BioSum software, once it has been successfully installed, does not require administrative privileges. By default, the BIOSUM software is installed for all user accounts. </w:t>
+              <w:t xml:space="preserve">If you intend to open and edit BIOSUM MS Access files, make sure that the directory location </w:t>
+            </w:r>
+            <w:r>
+              <w:rPr>
+                <w:rFonts w:ascii="Times New Roman" w:hAnsi="Times New Roman" w:cs="Times New Roman"/>
+                <w:color w:val="auto"/>
+              </w:rPr>
+              <w:t xml:space="preserve">that houses a BioSum project (which consists of a great many Access database files) </w:t>
+            </w:r>
+            <w:r>
+              <w:rPr>
+                <w:rFonts w:ascii="Times New Roman" w:hAnsi="Times New Roman" w:cs="Times New Roman"/>
+                <w:color w:val="auto"/>
+              </w:rPr>
+              <w:t xml:space="preserve">of the file is set as a trusted location in the Access software settings (under options, trust center settings). </w:t>
             </w:r>
           </w:p>
           <w:p>
@@ -2470,47 +2485,6 @@
                 <w:rFonts w:ascii="Times New Roman" w:hAnsi="Times New Roman" w:cs="Times New Roman"/>
                 <w:color w:val="auto"/>
               </w:rPr>
-              <w:t xml:space="preserve">If you intend to open and edit BIOSUM MS Access files, make sure that the directory location </w:t>
-            </w:r>
-            <w:r>
-              <w:rPr>
-                <w:rFonts w:ascii="Times New Roman" w:hAnsi="Times New Roman" w:cs="Times New Roman"/>
-                <w:color w:val="auto"/>
-              </w:rPr>
-              <w:t xml:space="preserve">that houses a BioSum project (which consists of a great many Access database files) </w:t>
-            </w:r>
-            <w:r>
-              <w:rPr>
-                <w:rFonts w:ascii="Times New Roman" w:hAnsi="Times New Roman" w:cs="Times New Roman"/>
-                <w:color w:val="auto"/>
-              </w:rPr>
-              <w:t xml:space="preserve">of the file is set as a trusted location in the Access software settings (under options, trust center settings). </w:t>
-            </w:r>
-          </w:p>
-          <w:p>
-            <w:pPr>
-              <w:pStyle w:val="Default"/>
-              <w:ind w:left="540" w:right="706"/>
-              <w:rPr>
-                <w:rFonts w:ascii="Times New Roman" w:hAnsi="Times New Roman" w:cs="Times New Roman"/>
-                <w:color w:val="auto"/>
-              </w:rPr>
-            </w:pPr>
-          </w:p>
-          <w:p>
-            <w:pPr>
-              <w:pStyle w:val="Default"/>
-              <w:ind w:left="540" w:right="706"/>
-              <w:rPr>
-                <w:rFonts w:ascii="Times New Roman" w:hAnsi="Times New Roman" w:cs="Times New Roman"/>
-                <w:color w:val="auto"/>
-              </w:rPr>
-            </w:pPr>
-            <w:r>
-              <w:rPr>
-                <w:rFonts w:ascii="Times New Roman" w:hAnsi="Times New Roman" w:cs="Times New Roman"/>
-                <w:color w:val="auto"/>
-              </w:rPr>
               <w:t>The best way to make sure that installation components are installed under the admin privileges</w:t>
             </w:r>
             <w:r>
@@ -2518,14 +2492,14 @@
                 <w:rFonts w:ascii="Times New Roman" w:hAnsi="Times New Roman" w:cs="Times New Roman"/>
                 <w:color w:val="auto"/>
               </w:rPr>
-              <w:t xml:space="preserve"> (non-Forest Service users)</w:t>
-            </w:r>
-            <w:r>
-              <w:rPr>
-                <w:rFonts w:ascii="Times New Roman" w:hAnsi="Times New Roman" w:cs="Times New Roman"/>
-                <w:color w:val="auto"/>
-              </w:rPr>
-              <w:t xml:space="preserve"> is to open a command window as admin and type the commands out in that command window. For example: </w:t>
+              <w:t xml:space="preserve"> </w:t>
+            </w:r>
+            <w:r>
+              <w:rPr>
+                <w:rFonts w:ascii="Times New Roman" w:hAnsi="Times New Roman" w:cs="Times New Roman"/>
+                <w:color w:val="auto"/>
+              </w:rPr>
+              <w:t xml:space="preserve">is to open a command window as admin and type the commands out in that command window. For example: </w:t>
             </w:r>
           </w:p>
           <w:p>
@@ -2613,7 +2587,7 @@
           <w:sz w:val="28"/>
         </w:rPr>
       </w:pPr>
-      <w:bookmarkStart w:id="0" w:name="_Hlk53742547"/>
+      <w:bookmarkStart w:id="2" w:name="_Hlk53742547"/>
       <w:r>
         <w:rPr>
           <w:b/>
@@ -2660,7 +2634,7 @@
       <w:r>
         <w:t>Login to your computer as an administrator</w:t>
       </w:r>
-      <w:bookmarkEnd w:id="0"/>
+      <w:bookmarkEnd w:id="2"/>
     </w:p>
     <w:p>
       <w:pPr>
@@ -2895,7 +2869,7 @@
                     </wp:anchor>
                   </w:drawing>
                 </mc:Choice>
-                <mc:Fallback xmlns:w16cex="http://schemas.microsoft.com/office/word/2018/wordml/cex" xmlns:w16="http://schemas.microsoft.com/office/word/2018/wordml" xmlns:w16sdtdh="http://schemas.microsoft.com/office/word/2020/wordml/sdtdatahash">
+                <mc:Fallback>
                   <w:pict>
                     <v:oval w14:anchorId="6FCAB5B7" id="Oval 86" o:spid="_x0000_s1026" style="position:absolute;margin-left:109.5pt;margin-top:61.4pt;width:44.1pt;height:19.85pt;z-index:251665408;visibility:visible;mso-wrap-style:square;mso-width-percent:0;mso-height-percent:0;mso-wrap-distance-left:9pt;mso-wrap-distance-top:0;mso-wrap-distance-right:9pt;mso-wrap-distance-bottom:0;mso-position-horizontal:absolute;mso-position-horizontal-relative:text;mso-position-vertical:absolute;mso-position-vertical-relative:text;mso-width-percent:0;mso-height-percent:0;mso-width-relative:page;mso-height-relative:page;v-text-anchor:top" o:gfxdata="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" strokecolor="red" strokeweight="2pt">
                       <v:fill opacity="0"/>
@@ -3035,7 +3009,7 @@
                     </wp:anchor>
                   </w:drawing>
                 </mc:Choice>
-                <mc:Fallback xmlns:w16cex="http://schemas.microsoft.com/office/word/2018/wordml/cex" xmlns:w16="http://schemas.microsoft.com/office/word/2018/wordml" xmlns:w16sdtdh="http://schemas.microsoft.com/office/word/2020/wordml/sdtdatahash">
+                <mc:Fallback>
                   <w:pict>
                     <v:oval w14:anchorId="4BE32222" id="Oval 86" o:spid="_x0000_s1026" style="position:absolute;margin-left:114.05pt;margin-top:124pt;width:44.1pt;height:19.85pt;z-index:251738112;visibility:visible;mso-wrap-style:square;mso-width-percent:0;mso-height-percent:0;mso-wrap-distance-left:9pt;mso-wrap-distance-top:0;mso-wrap-distance-right:9pt;mso-wrap-distance-bottom:0;mso-position-horizontal:absolute;mso-position-horizontal-relative:text;mso-position-vertical:absolute;mso-position-vertical-relative:text;mso-width-percent:0;mso-height-percent:0;mso-width-relative:page;mso-height-relative:page;v-text-anchor:top" o:gfxdata="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" strokecolor="red" strokeweight="2pt">
                       <v:fill opacity="0"/>
@@ -3257,7 +3231,7 @@
                     </wp:anchor>
                   </w:drawing>
                 </mc:Choice>
-                <mc:Fallback xmlns:w16cex="http://schemas.microsoft.com/office/word/2018/wordml/cex" xmlns:w16="http://schemas.microsoft.com/office/word/2018/wordml" xmlns:w16sdtdh="http://schemas.microsoft.com/office/word/2020/wordml/sdtdatahash">
+                <mc:Fallback>
                   <w:pict>
                     <v:oval w14:anchorId="3F77E0E2" id="Oval 86" o:spid="_x0000_s1026" style="position:absolute;margin-left:131.8pt;margin-top:140.5pt;width:44.1pt;height:19.85pt;z-index:251740160;visibility:visible;mso-wrap-style:square;mso-width-percent:0;mso-height-percent:0;mso-wrap-distance-left:9pt;mso-wrap-distance-top:0;mso-wrap-distance-right:9pt;mso-wrap-distance-bottom:0;mso-position-horizontal:absolute;mso-position-horizontal-relative:text;mso-position-vertical:absolute;mso-position-vertical-relative:text;mso-width-percent:0;mso-height-percent:0;mso-width-relative:page;mso-height-relative:page;v-text-anchor:top" o:gfxdata="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" strokecolor="red" strokeweight="2pt">
                       <v:fill opacity="0"/>
@@ -3397,7 +3371,7 @@
                     </wp:anchor>
                   </w:drawing>
                 </mc:Choice>
-                <mc:Fallback xmlns:w16cex="http://schemas.microsoft.com/office/word/2018/wordml/cex" xmlns:w16="http://schemas.microsoft.com/office/word/2018/wordml" xmlns:w16sdtdh="http://schemas.microsoft.com/office/word/2020/wordml/sdtdatahash">
+                <mc:Fallback>
                   <w:pict>
                     <v:oval w14:anchorId="24DA1C3E" id="Oval 86" o:spid="_x0000_s1026" style="position:absolute;margin-left:146.85pt;margin-top:156.1pt;width:44.1pt;height:19.85pt;z-index:251744256;visibility:visible;mso-wrap-style:square;mso-width-percent:0;mso-height-percent:0;mso-wrap-distance-left:9pt;mso-wrap-distance-top:0;mso-wrap-distance-right:9pt;mso-wrap-distance-bottom:0;mso-position-horizontal:absolute;mso-position-horizontal-relative:text;mso-position-vertical:absolute;mso-position-vertical-relative:text;mso-width-percent:0;mso-height-percent:0;mso-width-relative:page;mso-height-relative:page;v-text-anchor:top" o:gfxdata="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" strokecolor="red" strokeweight="2pt">
                       <v:fill opacity="0"/>
@@ -3471,7 +3445,7 @@
                     </wp:anchor>
                   </w:drawing>
                 </mc:Choice>
-                <mc:Fallback xmlns:w16cex="http://schemas.microsoft.com/office/word/2018/wordml/cex" xmlns:w16="http://schemas.microsoft.com/office/word/2018/wordml" xmlns:w16sdtdh="http://schemas.microsoft.com/office/word/2020/wordml/sdtdatahash">
+                <mc:Fallback>
                   <w:pict>
                     <v:oval w14:anchorId="4B5506C1" id="Oval 86" o:spid="_x0000_s1026" style="position:absolute;margin-left:10.65pt;margin-top:71.5pt;width:44.1pt;height:19.85pt;z-index:251742208;visibility:visible;mso-wrap-style:square;mso-width-percent:0;mso-height-percent:0;mso-wrap-distance-left:9pt;mso-wrap-distance-top:0;mso-wrap-distance-right:9pt;mso-wrap-distance-bottom:0;mso-position-horizontal:absolute;mso-position-horizontal-relative:text;mso-position-vertical:absolute;mso-position-vertical-relative:text;mso-width-percent:0;mso-height-percent:0;mso-width-relative:page;mso-height-relative:page;v-text-anchor:top" o:gfxdata="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" strokecolor="red" strokeweight="2pt">
                       <v:fill opacity="0"/>
@@ -3691,7 +3665,7 @@
                     </wp:anchor>
                   </w:drawing>
                 </mc:Choice>
-                <mc:Fallback xmlns:w16cex="http://schemas.microsoft.com/office/word/2018/wordml/cex" xmlns:w16="http://schemas.microsoft.com/office/word/2018/wordml" xmlns:w16sdtdh="http://schemas.microsoft.com/office/word/2020/wordml/sdtdatahash">
+                <mc:Fallback>
                   <w:pict>
                     <v:oval w14:anchorId="2005AF62" id="Oval 86" o:spid="_x0000_s1026" style="position:absolute;margin-left:135.9pt;margin-top:141.45pt;width:51pt;height:17.4pt;z-index:251746304;visibility:visible;mso-wrap-style:square;mso-width-percent:0;mso-height-percent:0;mso-wrap-distance-left:9pt;mso-wrap-distance-top:0;mso-wrap-distance-right:9pt;mso-wrap-distance-bottom:0;mso-position-horizontal:absolute;mso-position-horizontal-relative:text;mso-position-vertical:absolute;mso-position-vertical-relative:text;mso-width-percent:0;mso-height-percent:0;mso-width-relative:page;mso-height-relative:page;v-text-anchor:top" o:gfxdata="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" strokecolor="red" strokeweight="2pt">
                       <v:fill opacity="0"/>
@@ -3831,7 +3805,7 @@
                     </wp:anchor>
                   </w:drawing>
                 </mc:Choice>
-                <mc:Fallback xmlns:w16cex="http://schemas.microsoft.com/office/word/2018/wordml/cex" xmlns:w16="http://schemas.microsoft.com/office/word/2018/wordml" xmlns:w16sdtdh="http://schemas.microsoft.com/office/word/2020/wordml/sdtdatahash">
+                <mc:Fallback>
                   <w:pict>
                     <v:oval w14:anchorId="6432BE1A" id="Oval 86" o:spid="_x0000_s1026" style="position:absolute;margin-left:140.25pt;margin-top:145.9pt;width:51pt;height:17.4pt;z-index:251750400;visibility:visible;mso-wrap-style:square;mso-width-percent:0;mso-height-percent:0;mso-wrap-distance-left:9pt;mso-wrap-distance-top:0;mso-wrap-distance-right:9pt;mso-wrap-distance-bottom:0;mso-position-horizontal:absolute;mso-position-horizontal-relative:text;mso-position-vertical:absolute;mso-position-vertical-relative:text;mso-width-percent:0;mso-height-percent:0;mso-width-relative:page;mso-height-relative:page;v-text-anchor:top" o:gfxdata="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" strokecolor="red" strokeweight="2pt">
                       <v:fill opacity="0"/>
@@ -3905,7 +3879,7 @@
                     </wp:anchor>
                   </w:drawing>
                 </mc:Choice>
-                <mc:Fallback xmlns:w16cex="http://schemas.microsoft.com/office/word/2018/wordml/cex" xmlns:w16="http://schemas.microsoft.com/office/word/2018/wordml" xmlns:w16sdtdh="http://schemas.microsoft.com/office/word/2020/wordml/sdtdatahash">
+                <mc:Fallback>
                   <w:pict>
                     <v:oval w14:anchorId="553CC9CA" id="Oval 86" o:spid="_x0000_s1026" style="position:absolute;margin-left:29.55pt;margin-top:59.5pt;width:51pt;height:17.4pt;z-index:251748352;visibility:visible;mso-wrap-style:square;mso-width-percent:0;mso-height-percent:0;mso-wrap-distance-left:9pt;mso-wrap-distance-top:0;mso-wrap-distance-right:9pt;mso-wrap-distance-bottom:0;mso-position-horizontal:absolute;mso-position-horizontal-relative:text;mso-position-vertical:absolute;mso-position-vertical-relative:text;mso-width-percent:0;mso-height-percent:0;mso-width-relative:page;mso-height-relative:page;v-text-anchor:top" o:gfxdata="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" strokecolor="red" strokeweight="2pt">
                       <v:fill opacity="0"/>
@@ -4097,7 +4071,7 @@
                     </wp:anchor>
                   </w:drawing>
                 </mc:Choice>
-                <mc:Fallback xmlns:w16cex="http://schemas.microsoft.com/office/word/2018/wordml/cex" xmlns:w16="http://schemas.microsoft.com/office/word/2018/wordml" xmlns:w16sdtdh="http://schemas.microsoft.com/office/word/2020/wordml/sdtdatahash">
+                <mc:Fallback>
                   <w:pict>
                     <v:oval w14:anchorId="2EE2366C" id="Oval 86" o:spid="_x0000_s1026" style="position:absolute;margin-left:141.65pt;margin-top:151.55pt;width:51pt;height:22.8pt;z-index:251754496;visibility:visible;mso-wrap-style:square;mso-width-percent:0;mso-height-percent:0;mso-wrap-distance-left:9pt;mso-wrap-distance-top:0;mso-wrap-distance-right:9pt;mso-wrap-distance-bottom:0;mso-position-horizontal:absolute;mso-position-horizontal-relative:text;mso-position-vertical:absolute;mso-position-vertical-relative:text;mso-width-percent:0;mso-height-percent:0;mso-width-relative:page;mso-height-relative:page;v-text-anchor:top" o:gfxdata="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" strokecolor="red" strokeweight="2pt">
                       <v:fill opacity="0"/>
@@ -4237,7 +4211,7 @@
                     </wp:anchor>
                   </w:drawing>
                 </mc:Choice>
-                <mc:Fallback xmlns:w16cex="http://schemas.microsoft.com/office/word/2018/wordml/cex" xmlns:w16="http://schemas.microsoft.com/office/word/2018/wordml" xmlns:w16sdtdh="http://schemas.microsoft.com/office/word/2020/wordml/sdtdatahash">
+                <mc:Fallback>
                   <w:pict>
                     <v:oval w14:anchorId="728F7E86" id="Oval 86" o:spid="_x0000_s1026" style="position:absolute;margin-left:131.15pt;margin-top:145.05pt;width:51pt;height:22.8pt;z-index:251756544;visibility:visible;mso-wrap-style:square;mso-width-percent:0;mso-height-percent:0;mso-wrap-distance-left:9pt;mso-wrap-distance-top:0;mso-wrap-distance-right:9pt;mso-wrap-distance-bottom:0;mso-position-horizontal:absolute;mso-position-horizontal-relative:text;mso-position-vertical:absolute;mso-position-vertical-relative:text;mso-width-percent:0;mso-height-percent:0;mso-width-relative:page;mso-height-relative:page;v-text-anchor:top" o:gfxdata="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" strokecolor="red" strokeweight="2pt">
                       <v:fill opacity="0"/>
@@ -4368,13 +4342,13 @@
               <mc:AlternateContent>
                 <mc:Choice Requires="wps">
                   <w:drawing>
-                    <wp:anchor distT="0" distB="0" distL="114300" distR="114300" simplePos="0" relativeHeight="251752448" behindDoc="0" locked="0" layoutInCell="1" allowOverlap="1" wp14:anchorId="0B21BE46" wp14:editId="288D45BE">
+                    <wp:anchor distT="0" distB="0" distL="114300" distR="114300" simplePos="0" relativeHeight="251752448" behindDoc="0" locked="0" layoutInCell="1" allowOverlap="1" wp14:anchorId="0B21BE46" wp14:editId="720781DF">
                       <wp:simplePos x="0" y="0"/>
                       <wp:positionH relativeFrom="column">
-                        <wp:posOffset>3535045</wp:posOffset>
+                        <wp:posOffset>3316645</wp:posOffset>
                       </wp:positionH>
                       <wp:positionV relativeFrom="paragraph">
-                        <wp:posOffset>2748280</wp:posOffset>
+                        <wp:posOffset>2196280</wp:posOffset>
                       </wp:positionV>
                       <wp:extent cx="647700" cy="289560"/>
                       <wp:effectExtent l="0" t="0" r="19050" b="15240"/>
@@ -4426,9 +4400,9 @@
                     </wp:anchor>
                   </w:drawing>
                 </mc:Choice>
-                <mc:Fallback xmlns:w16cex="http://schemas.microsoft.com/office/word/2018/wordml/cex" xmlns:w16="http://schemas.microsoft.com/office/word/2018/wordml" xmlns:w16sdtdh="http://schemas.microsoft.com/office/word/2020/wordml/sdtdatahash">
+                <mc:Fallback>
                   <w:pict>
-                    <v:oval w14:anchorId="004C9854" id="Oval 86" o:spid="_x0000_s1026" style="position:absolute;margin-left:278.35pt;margin-top:216.4pt;width:51pt;height:22.8pt;z-index:251752448;visibility:visible;mso-wrap-style:square;mso-width-percent:0;mso-height-percent:0;mso-wrap-distance-left:9pt;mso-wrap-distance-top:0;mso-wrap-distance-right:9pt;mso-wrap-distance-bottom:0;mso-position-horizontal:absolute;mso-position-horizontal-relative:text;mso-position-vertical:absolute;mso-position-vertical-relative:text;mso-width-percent:0;mso-height-percent:0;mso-width-relative:page;mso-height-relative:page;v-text-anchor:top" o:gfxdata="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" strokecolor="red" strokeweight="2pt">
+                    <v:oval w14:anchorId="66D2539E" id="Oval 86" o:spid="_x0000_s1026" style="position:absolute;margin-left:261.15pt;margin-top:172.95pt;width:51pt;height:22.8pt;z-index:251752448;visibility:visible;mso-wrap-style:square;mso-width-percent:0;mso-height-percent:0;mso-wrap-distance-left:9pt;mso-wrap-distance-top:0;mso-wrap-distance-right:9pt;mso-wrap-distance-bottom:0;mso-position-horizontal:absolute;mso-position-horizontal-relative:text;mso-position-vertical:absolute;mso-position-vertical-relative:text;mso-width-percent:0;mso-height-percent:0;mso-width-relative:page;mso-height-relative:page;v-text-anchor:top" o:gfxdata="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" strokecolor="red" strokeweight="2pt">
                       <v:fill opacity="0"/>
                     </v:oval>
                   </w:pict>
@@ -4440,7 +4414,7 @@
                 <w:noProof/>
               </w:rPr>
               <w:drawing>
-                <wp:inline distT="0" distB="0" distL="0" distR="0" wp14:anchorId="4EB95A59" wp14:editId="043EDC54">
+                <wp:inline distT="0" distB="0" distL="0" distR="0" wp14:anchorId="4EB95A59" wp14:editId="634EF2BB">
                   <wp:extent cx="3263034" cy="2533650"/>
                   <wp:effectExtent l="0" t="0" r="0" b="0"/>
                   <wp:docPr id="300" name="Picture 1"/>
@@ -4513,10 +4487,34 @@
           <w:b/>
         </w:rPr>
         <w:lastRenderedPageBreak/>
-        <w:t xml:space="preserve">Install RODBC: </w:t>
-      </w:r>
-      <w:r>
-        <w:t xml:space="preserve">If RODBC is already installed then skip to </w:t>
+        <w:t xml:space="preserve">Install </w:t>
+      </w:r>
+      <w:r>
+        <w:rPr>
+          <w:b/>
+        </w:rPr>
+        <w:t>RSQLite</w:t>
+      </w:r>
+      <w:r>
+        <w:rPr>
+          <w:b/>
+        </w:rPr>
+        <w:t xml:space="preserve">: </w:t>
+      </w:r>
+      <w:r>
+        <w:t xml:space="preserve">If </w:t>
+      </w:r>
+      <w:r>
+        <w:rPr>
+          <w:b/>
+        </w:rPr>
+        <w:t>RSQLite</w:t>
+      </w:r>
+      <w:r>
+        <w:t xml:space="preserve"> </w:t>
+      </w:r>
+      <w:r>
+        <w:t xml:space="preserve">is already installed then skip to </w:t>
       </w:r>
       <w:r>
         <w:t xml:space="preserve">step </w:t>
@@ -4531,10 +4529,52 @@
         <w:t>.</w:t>
       </w:r>
       <w:r>
-        <w:t xml:space="preserve">  RODBC enables R to connect to MS Access tables using ODBC.  Navigate to the folder containing the R i386 program called RGui.exe and open it.</w:t>
-      </w:r>
-      <w:r>
-        <w:t xml:space="preserve"> NOTE: An internet connection is required for the RODBC install.</w:t>
+        <w:t xml:space="preserve">  </w:t>
+      </w:r>
+      <w:r>
+        <w:t>RSQLite</w:t>
+      </w:r>
+      <w:r>
+        <w:t xml:space="preserve"> </w:t>
+      </w:r>
+      <w:r>
+        <w:t xml:space="preserve">enables R to connect to </w:t>
+      </w:r>
+      <w:r>
+        <w:t>SQLite</w:t>
+      </w:r>
+      <w:r>
+        <w:t xml:space="preserve"> tables.  Navigate to the folder containing the R </w:t>
+      </w:r>
+      <w:r>
+        <w:t>x64</w:t>
+      </w:r>
+      <w:r>
+        <w:t xml:space="preserve"> program called RGui.exe </w:t>
+      </w:r>
+      <w:r>
+        <w:t xml:space="preserve">(in a directory location such as </w:t>
+      </w:r>
+      <w:r>
+        <w:t>C:\Program Files\R\R-4.4.0\bin\x64</w:t>
+      </w:r>
+      <w:r>
+        <w:t xml:space="preserve">) </w:t>
+      </w:r>
+      <w:r>
+        <w:t>and open it.</w:t>
+      </w:r>
+      <w:r>
+        <w:t xml:space="preserve"> NOTE: An internet connection is required for the </w:t>
+      </w:r>
+      <w:r>
+        <w:t>RSQLite</w:t>
+      </w:r>
+      <w:r>
+        <w:t xml:space="preserve"> </w:t>
+      </w:r>
+      <w:r>
+        <w:t>install.</w:t>
       </w:r>
     </w:p>
     <w:p>
@@ -4625,7 +4665,7 @@
               </wp:anchor>
             </w:drawing>
           </mc:Choice>
-          <mc:Fallback xmlns:w16cex="http://schemas.microsoft.com/office/word/2018/wordml/cex" xmlns:w16="http://schemas.microsoft.com/office/word/2018/wordml" xmlns:w16sdtdh="http://schemas.microsoft.com/office/word/2020/wordml/sdtdatahash">
+          <mc:Fallback>
             <w:pict>
               <v:oval w14:anchorId="5F078E13" id="Oval 86" o:spid="_x0000_s1026" style="position:absolute;margin-left:220.15pt;margin-top:136pt;width:76.5pt;height:27.05pt;z-index:251674624;visibility:visible;mso-wrap-style:square;mso-width-percent:0;mso-height-percent:0;mso-wrap-distance-left:9pt;mso-wrap-distance-top:0;mso-wrap-distance-right:9pt;mso-wrap-distance-bottom:0;mso-position-horizontal:absolute;mso-position-horizontal-relative:text;mso-position-vertical:absolute;mso-position-vertical-relative:text;mso-width-percent:0;mso-height-percent:0;mso-width-relative:page;mso-height-relative:page;v-text-anchor:top" o:gfxdata="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" strokecolor="red" strokeweight="2pt">
                 <v:fill opacity="0"/>
@@ -4818,7 +4858,7 @@
                     </wp:anchor>
                   </w:drawing>
                 </mc:Choice>
-                <mc:Fallback xmlns:w16cex="http://schemas.microsoft.com/office/word/2018/wordml/cex" xmlns:w16="http://schemas.microsoft.com/office/word/2018/wordml" xmlns:w16sdtdh="http://schemas.microsoft.com/office/word/2020/wordml/sdtdatahash">
+                <mc:Fallback>
                   <w:pict>
                     <v:oval w14:anchorId="3A286733" id="Oval 86" o:spid="_x0000_s1026" style="position:absolute;margin-left:116.65pt;margin-top:47.25pt;width:50.95pt;height:15.15pt;z-index:251684864;visibility:visible;mso-wrap-style:square;mso-width-percent:0;mso-height-percent:0;mso-wrap-distance-left:9pt;mso-wrap-distance-top:0;mso-wrap-distance-right:9pt;mso-wrap-distance-bottom:0;mso-position-horizontal:absolute;mso-position-horizontal-relative:text;mso-position-vertical:absolute;mso-position-vertical-relative:text;mso-width-percent:0;mso-height-percent:0;mso-width-relative:page;mso-height-relative:page;v-text-anchor:top" o:gfxdata="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" strokecolor="red" strokeweight="2pt">
                       <v:fill opacity="0"/>
@@ -4958,7 +4998,7 @@
                     </wp:anchor>
                   </w:drawing>
                 </mc:Choice>
-                <mc:Fallback xmlns:w16cex="http://schemas.microsoft.com/office/word/2018/wordml/cex" xmlns:w16="http://schemas.microsoft.com/office/word/2018/wordml" xmlns:w16sdtdh="http://schemas.microsoft.com/office/word/2020/wordml/sdtdatahash">
+                <mc:Fallback>
                   <w:pict>
                     <v:oval w14:anchorId="6C41A2AA" id="Oval 86" o:spid="_x0000_s1026" style="position:absolute;margin-left:39.25pt;margin-top:144.75pt;width:50.95pt;height:15.15pt;z-index:251686912;visibility:visible;mso-wrap-style:square;mso-width-percent:0;mso-height-percent:0;mso-wrap-distance-left:9pt;mso-wrap-distance-top:0;mso-wrap-distance-right:9pt;mso-wrap-distance-bottom:0;mso-position-horizontal:absolute;mso-position-horizontal-relative:text;mso-position-vertical:absolute;mso-position-vertical-relative:text;mso-width-percent:0;mso-height-percent:0;mso-width-relative:page;mso-height-relative:page;v-text-anchor:top" o:gfxdata="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" strokecolor="red" strokeweight="2pt">
                       <v:fill opacity="0"/>
@@ -5032,7 +5072,7 @@
                     </wp:anchor>
                   </w:drawing>
                 </mc:Choice>
-                <mc:Fallback xmlns:w16cex="http://schemas.microsoft.com/office/word/2018/wordml/cex" xmlns:w16="http://schemas.microsoft.com/office/word/2018/wordml" xmlns:w16sdtdh="http://schemas.microsoft.com/office/word/2020/wordml/sdtdatahash">
+                <mc:Fallback>
                   <w:pict>
                     <v:oval w14:anchorId="497B92E1" id="Oval 86" o:spid="_x0000_s1026" style="position:absolute;margin-left:-4.25pt;margin-top:64.5pt;width:50.95pt;height:15.15pt;z-index:251685888;visibility:visible;mso-wrap-style:square;mso-width-percent:0;mso-height-percent:0;mso-wrap-distance-left:9pt;mso-wrap-distance-top:0;mso-wrap-distance-right:9pt;mso-wrap-distance-bottom:0;mso-position-horizontal:absolute;mso-position-horizontal-relative:text;mso-position-vertical:absolute;mso-position-vertical-relative:text;mso-width-percent:0;mso-height-percent:0;mso-width-relative:page;mso-height-relative:page;v-text-anchor:top" o:gfxdata="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" strokecolor="red" strokeweight="2pt">
                       <v:fill opacity="0"/>
@@ -5190,7 +5230,7 @@
               </wp:anchor>
             </w:drawing>
           </mc:Choice>
-          <mc:Fallback xmlns:w16cex="http://schemas.microsoft.com/office/word/2018/wordml/cex" xmlns:w16="http://schemas.microsoft.com/office/word/2018/wordml" xmlns:w16sdtdh="http://schemas.microsoft.com/office/word/2020/wordml/sdtdatahash">
+          <mc:Fallback>
             <w:pict>
               <v:oval w14:anchorId="6E78B109" id="Oval 86" o:spid="_x0000_s1026" style="position:absolute;margin-left:149.65pt;margin-top:15.15pt;width:50.95pt;height:15.15pt;z-index:251675648;visibility:visible;mso-wrap-style:square;mso-width-percent:0;mso-height-percent:0;mso-wrap-distance-left:9pt;mso-wrap-distance-top:0;mso-wrap-distance-right:9pt;mso-wrap-distance-bottom:0;mso-position-horizontal:absolute;mso-position-horizontal-relative:text;mso-position-vertical:absolute;mso-position-vertical-relative:text;mso-width-percent:0;mso-height-percent:0;mso-width-relative:page;mso-height-relative:page;v-text-anchor:top" o:gfxdata="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" strokecolor="red" strokeweight="2pt">
                 <v:fill opacity="0"/>
@@ -5264,7 +5304,7 @@
               </wp:anchor>
             </w:drawing>
           </mc:Choice>
-          <mc:Fallback xmlns:w16cex="http://schemas.microsoft.com/office/word/2018/wordml/cex" xmlns:w16="http://schemas.microsoft.com/office/word/2018/wordml" xmlns:w16sdtdh="http://schemas.microsoft.com/office/word/2020/wordml/sdtdatahash">
+          <mc:Fallback>
             <w:pict>
               <v:oval w14:anchorId="30B7BFA6" id="Oval 86" o:spid="_x0000_s1026" style="position:absolute;margin-left:179.2pt;margin-top:86pt;width:59.2pt;height:15.15pt;z-index:251683840;visibility:visible;mso-wrap-style:square;mso-width-percent:0;mso-height-percent:0;mso-wrap-distance-left:9pt;mso-wrap-distance-top:0;mso-wrap-distance-right:9pt;mso-wrap-distance-bottom:0;mso-position-horizontal:absolute;mso-position-horizontal-relative:text;mso-position-vertical:absolute;mso-position-vertical-relative:text;mso-width-percent:0;mso-height-percent:0;mso-width-relative:page;mso-height-relative:page;v-text-anchor:top" o:gfxdata="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" strokecolor="red" strokeweight="2pt">
                 <v:fill opacity="0"/>
@@ -5357,7 +5397,13 @@
         <w:ind w:right="720"/>
       </w:pPr>
       <w:r>
-        <w:t>Select the &lt;RODBC&gt; package to download and install. Click &lt;OK&gt;.</w:t>
+        <w:t>Select the &lt;</w:t>
+      </w:r>
+      <w:r>
+        <w:t>RSQLite</w:t>
+      </w:r>
+      <w:r>
+        <w:t>&gt; package to download and install. Click &lt;OK&gt;.</w:t>
       </w:r>
     </w:p>
     <w:p>
@@ -5374,13 +5420,13 @@
         <mc:AlternateContent>
           <mc:Choice Requires="wps">
             <w:drawing>
-              <wp:anchor distT="0" distB="0" distL="114300" distR="114300" simplePos="0" relativeHeight="251677696" behindDoc="0" locked="0" layoutInCell="1" allowOverlap="1" wp14:anchorId="4A6B5586" wp14:editId="12BCE447">
+              <wp:anchor distT="0" distB="0" distL="114300" distR="114300" simplePos="0" relativeHeight="251677696" behindDoc="0" locked="0" layoutInCell="1" allowOverlap="1" wp14:anchorId="4A6B5586" wp14:editId="1156649F">
                 <wp:simplePos x="0" y="0"/>
                 <wp:positionH relativeFrom="column">
-                  <wp:posOffset>593725</wp:posOffset>
+                  <wp:posOffset>612925</wp:posOffset>
                 </wp:positionH>
                 <wp:positionV relativeFrom="paragraph">
-                  <wp:posOffset>756920</wp:posOffset>
+                  <wp:posOffset>1529720</wp:posOffset>
                 </wp:positionV>
                 <wp:extent cx="751840" cy="192405"/>
                 <wp:effectExtent l="0" t="0" r="10160" b="17145"/>
@@ -5432,9 +5478,9 @@
               </wp:anchor>
             </w:drawing>
           </mc:Choice>
-          <mc:Fallback xmlns:w16cex="http://schemas.microsoft.com/office/word/2018/wordml/cex" xmlns:w16="http://schemas.microsoft.com/office/word/2018/wordml" xmlns:w16sdtdh="http://schemas.microsoft.com/office/word/2020/wordml/sdtdatahash">
+          <mc:Fallback>
             <w:pict>
-              <v:oval w14:anchorId="2D06D9D7" id="Oval 86" o:spid="_x0000_s1026" style="position:absolute;margin-left:46.75pt;margin-top:59.6pt;width:59.2pt;height:15.15pt;z-index:251677696;visibility:visible;mso-wrap-style:square;mso-width-percent:0;mso-height-percent:0;mso-wrap-distance-left:9pt;mso-wrap-distance-top:0;mso-wrap-distance-right:9pt;mso-wrap-distance-bottom:0;mso-position-horizontal:absolute;mso-position-horizontal-relative:text;mso-position-vertical:absolute;mso-position-vertical-relative:text;mso-width-percent:0;mso-height-percent:0;mso-width-relative:page;mso-height-relative:page;v-text-anchor:top" o:gfxdata="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" strokecolor="red" strokeweight="2pt">
+              <v:oval w14:anchorId="5F4BCEF0" id="Oval 86" o:spid="_x0000_s1026" style="position:absolute;margin-left:48.25pt;margin-top:120.45pt;width:59.2pt;height:15.15pt;z-index:251677696;visibility:visible;mso-wrap-style:square;mso-width-percent:0;mso-height-percent:0;mso-wrap-distance-left:9pt;mso-wrap-distance-top:0;mso-wrap-distance-right:9pt;mso-wrap-distance-bottom:0;mso-position-horizontal:absolute;mso-position-horizontal-relative:text;mso-position-vertical:absolute;mso-position-vertical-relative:text;mso-width-percent:0;mso-height-percent:0;mso-width-relative:page;mso-height-relative:page;v-text-anchor:top" o:gfxdata="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" strokecolor="red" strokeweight="2pt">
                 <v:fill opacity="0"/>
               </v:oval>
             </w:pict>
@@ -5445,11 +5491,17 @@
         <w:rPr>
           <w:noProof/>
         </w:rPr>
+        <w:t xml:space="preserve"> </w:t>
+      </w:r>
+      <w:r>
+        <w:rPr>
+          <w:noProof/>
+        </w:rPr>
         <w:drawing>
-          <wp:inline distT="0" distB="0" distL="0" distR="0" wp14:anchorId="738E2F2A" wp14:editId="30B44104">
-            <wp:extent cx="2143125" cy="1495425"/>
-            <wp:effectExtent l="0" t="0" r="9525" b="9525"/>
-            <wp:docPr id="398" name="Picture 1"/>
+          <wp:inline distT="0" distB="0" distL="0" distR="0" wp14:anchorId="3C0346FD" wp14:editId="130ED20B">
+            <wp:extent cx="2304762" cy="3333333"/>
+            <wp:effectExtent l="0" t="0" r="635" b="635"/>
+            <wp:docPr id="676439374" name="Picture 1" descr="Text&#10;&#10;Description automatically generated with medium confidence"/>
             <wp:cNvGraphicFramePr>
               <a:graphicFrameLocks xmlns:a="http://schemas.openxmlformats.org/drawingml/2006/main" noChangeAspect="1"/>
             </wp:cNvGraphicFramePr>
@@ -5457,36 +5509,23 @@
               <a:graphicData uri="http://schemas.openxmlformats.org/drawingml/2006/picture">
                 <pic:pic xmlns:pic="http://schemas.openxmlformats.org/drawingml/2006/picture">
                   <pic:nvPicPr>
-                    <pic:cNvPr id="0" name="Picture 1"/>
-                    <pic:cNvPicPr>
-                      <a:picLocks noChangeAspect="1" noChangeArrowheads="1"/>
-                    </pic:cNvPicPr>
+                    <pic:cNvPr id="676439374" name="Picture 1" descr="Text&#10;&#10;Description automatically generated with medium confidence"/>
+                    <pic:cNvPicPr/>
                   </pic:nvPicPr>
                   <pic:blipFill>
-                    <a:blip r:embed="rId25">
-                      <a:extLst>
-                        <a:ext uri="{28A0092B-C50C-407E-A947-70E740481C1C}">
-                          <a14:useLocalDpi xmlns:a14="http://schemas.microsoft.com/office/drawing/2010/main" val="0"/>
-                        </a:ext>
-                      </a:extLst>
-                    </a:blip>
-                    <a:srcRect/>
+                    <a:blip r:embed="rId25"/>
                     <a:stretch>
                       <a:fillRect/>
                     </a:stretch>
                   </pic:blipFill>
-                  <pic:spPr bwMode="auto">
+                  <pic:spPr>
                     <a:xfrm>
                       <a:off x="0" y="0"/>
-                      <a:ext cx="2143125" cy="1495425"/>
+                      <a:ext cx="2304762" cy="3333333"/>
                     </a:xfrm>
                     <a:prstGeom prst="rect">
                       <a:avLst/>
                     </a:prstGeom>
-                    <a:noFill/>
-                    <a:ln>
-                      <a:noFill/>
-                    </a:ln>
                   </pic:spPr>
                 </pic:pic>
               </a:graphicData>
@@ -5568,7 +5607,7 @@
               </wp:anchor>
             </w:drawing>
           </mc:Choice>
-          <mc:Fallback xmlns:w16cex="http://schemas.microsoft.com/office/word/2018/wordml/cex" xmlns:w16="http://schemas.microsoft.com/office/word/2018/wordml" xmlns:w16sdtdh="http://schemas.microsoft.com/office/word/2020/wordml/sdtdatahash">
+          <mc:Fallback>
             <w:pict>
               <v:oval w14:anchorId="2BB5524F" id="Oval 86" o:spid="_x0000_s1026" style="position:absolute;margin-left:247.6pt;margin-top:372.8pt;width:59.2pt;height:15.15pt;z-index:251680768;visibility:visible;mso-wrap-style:square;mso-width-percent:0;mso-height-percent:0;mso-wrap-distance-left:9pt;mso-wrap-distance-top:0;mso-wrap-distance-right:9pt;mso-wrap-distance-bottom:0;mso-position-horizontal:absolute;mso-position-horizontal-relative:text;mso-position-vertical:absolute;mso-position-vertical-relative:text;mso-width-percent:0;mso-height-percent:0;mso-width-relative:page;mso-height-relative:page;v-text-anchor:top" o:gfxdata="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" strokecolor="red" strokeweight="2pt">
                 <v:fill opacity="0"/>
@@ -5609,133 +5648,6 @@
         </w:tabs>
         <w:ind w:left="990" w:right="720"/>
       </w:pPr>
-      <w:r>
-        <w:rPr>
-          <w:noProof/>
-        </w:rPr>
-        <mc:AlternateContent>
-          <mc:Choice Requires="wps">
-            <w:drawing>
-              <wp:anchor distT="0" distB="0" distL="114300" distR="114300" simplePos="0" relativeHeight="251678720" behindDoc="0" locked="0" layoutInCell="1" allowOverlap="1" wp14:anchorId="6326F7FF" wp14:editId="6904E76C">
-                <wp:simplePos x="0" y="0"/>
-                <wp:positionH relativeFrom="column">
-                  <wp:posOffset>1236980</wp:posOffset>
-                </wp:positionH>
-                <wp:positionV relativeFrom="paragraph">
-                  <wp:posOffset>704850</wp:posOffset>
-                </wp:positionV>
-                <wp:extent cx="1616075" cy="306705"/>
-                <wp:effectExtent l="0" t="0" r="22225" b="17145"/>
-                <wp:wrapNone/>
-                <wp:docPr id="244" name="Oval 86"/>
-                <wp:cNvGraphicFramePr>
-                  <a:graphicFrameLocks xmlns:a="http://schemas.openxmlformats.org/drawingml/2006/main"/>
-                </wp:cNvGraphicFramePr>
-                <a:graphic xmlns:a="http://schemas.openxmlformats.org/drawingml/2006/main">
-                  <a:graphicData uri="http://schemas.microsoft.com/office/word/2010/wordprocessingShape">
-                    <wps:wsp>
-                      <wps:cNvSpPr>
-                        <a:spLocks noChangeArrowheads="1"/>
-                      </wps:cNvSpPr>
-                      <wps:spPr bwMode="auto">
-                        <a:xfrm>
-                          <a:off x="0" y="0"/>
-                          <a:ext cx="1616075" cy="306705"/>
-                        </a:xfrm>
-                        <a:prstGeom prst="ellipse">
-                          <a:avLst/>
-                        </a:prstGeom>
-                        <a:solidFill>
-                          <a:srgbClr val="FFFFFF">
-                            <a:alpha val="0"/>
-                          </a:srgbClr>
-                        </a:solidFill>
-                        <a:ln w="25400">
-                          <a:solidFill>
-                            <a:srgbClr val="FF0000"/>
-                          </a:solidFill>
-                          <a:round/>
-                          <a:headEnd/>
-                          <a:tailEnd/>
-                        </a:ln>
-                      </wps:spPr>
-                      <wps:bodyPr rot="0" vert="horz" wrap="square" lIns="91440" tIns="45720" rIns="91440" bIns="45720" anchor="t" anchorCtr="0" upright="1">
-                        <a:noAutofit/>
-                      </wps:bodyPr>
-                    </wps:wsp>
-                  </a:graphicData>
-                </a:graphic>
-                <wp14:sizeRelH relativeFrom="page">
-                  <wp14:pctWidth>0</wp14:pctWidth>
-                </wp14:sizeRelH>
-                <wp14:sizeRelV relativeFrom="page">
-                  <wp14:pctHeight>0</wp14:pctHeight>
-                </wp14:sizeRelV>
-              </wp:anchor>
-            </w:drawing>
-          </mc:Choice>
-          <mc:Fallback xmlns:w16cex="http://schemas.microsoft.com/office/word/2018/wordml/cex" xmlns:w16="http://schemas.microsoft.com/office/word/2018/wordml" xmlns:w16sdtdh="http://schemas.microsoft.com/office/word/2020/wordml/sdtdatahash">
-            <w:pict>
-              <v:oval w14:anchorId="784B9A32" id="Oval 86" o:spid="_x0000_s1026" style="position:absolute;margin-left:97.4pt;margin-top:55.5pt;width:127.25pt;height:24.15pt;z-index:251678720;visibility:visible;mso-wrap-style:square;mso-width-percent:0;mso-height-percent:0;mso-wrap-distance-left:9pt;mso-wrap-distance-top:0;mso-wrap-distance-right:9pt;mso-wrap-distance-bottom:0;mso-position-horizontal:absolute;mso-position-horizontal-relative:text;mso-position-vertical:absolute;mso-position-vertical-relative:text;mso-width-percent:0;mso-height-percent:0;mso-width-relative:page;mso-height-relative:page;v-text-anchor:top" o:gfxdata="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" strokecolor="red" strokeweight="2pt">
-                <v:fill opacity="0"/>
-              </v:oval>
-            </w:pict>
-          </mc:Fallback>
-        </mc:AlternateContent>
-      </w:r>
-      <w:r>
-        <w:rPr>
-          <w:noProof/>
-        </w:rPr>
-        <w:drawing>
-          <wp:inline distT="0" distB="0" distL="0" distR="0" wp14:anchorId="7C2F08C0" wp14:editId="336FAAE2">
-            <wp:extent cx="4772025" cy="1581150"/>
-            <wp:effectExtent l="0" t="0" r="9525" b="0"/>
-            <wp:docPr id="402" name="Picture 1"/>
-            <wp:cNvGraphicFramePr>
-              <a:graphicFrameLocks xmlns:a="http://schemas.openxmlformats.org/drawingml/2006/main" noChangeAspect="1"/>
-            </wp:cNvGraphicFramePr>
-            <a:graphic xmlns:a="http://schemas.openxmlformats.org/drawingml/2006/main">
-              <a:graphicData uri="http://schemas.openxmlformats.org/drawingml/2006/picture">
-                <pic:pic xmlns:pic="http://schemas.openxmlformats.org/drawingml/2006/picture">
-                  <pic:nvPicPr>
-                    <pic:cNvPr id="0" name="Picture 1"/>
-                    <pic:cNvPicPr>
-                      <a:picLocks noChangeAspect="1" noChangeArrowheads="1"/>
-                    </pic:cNvPicPr>
-                  </pic:nvPicPr>
-                  <pic:blipFill>
-                    <a:blip r:embed="rId26">
-                      <a:extLst>
-                        <a:ext uri="{28A0092B-C50C-407E-A947-70E740481C1C}">
-                          <a14:useLocalDpi xmlns:a14="http://schemas.microsoft.com/office/drawing/2010/main" val="0"/>
-                        </a:ext>
-                      </a:extLst>
-                    </a:blip>
-                    <a:srcRect/>
-                    <a:stretch>
-                      <a:fillRect/>
-                    </a:stretch>
-                  </pic:blipFill>
-                  <pic:spPr bwMode="auto">
-                    <a:xfrm>
-                      <a:off x="0" y="0"/>
-                      <a:ext cx="4772025" cy="1581150"/>
-                    </a:xfrm>
-                    <a:prstGeom prst="rect">
-                      <a:avLst/>
-                    </a:prstGeom>
-                    <a:noFill/>
-                    <a:ln>
-                      <a:noFill/>
-                    </a:ln>
-                  </pic:spPr>
-                </pic:pic>
-              </a:graphicData>
-            </a:graphic>
-          </wp:inline>
-        </w:drawing>
-      </w:r>
     </w:p>
     <w:p>
       <w:pPr>
@@ -5810,7 +5722,7 @@
               </wp:anchor>
             </w:drawing>
           </mc:Choice>
-          <mc:Fallback xmlns:w16cex="http://schemas.microsoft.com/office/word/2018/wordml/cex" xmlns:w16="http://schemas.microsoft.com/office/word/2018/wordml" xmlns:w16sdtdh="http://schemas.microsoft.com/office/word/2020/wordml/sdtdatahash">
+          <mc:Fallback>
             <w:pict>
               <v:oval w14:anchorId="4C013D82" id="Oval 86" o:spid="_x0000_s1026" style="position:absolute;margin-left:73.8pt;margin-top:194.65pt;width:278.35pt;height:29.75pt;z-index:251681792;visibility:visible;mso-wrap-style:square;mso-width-percent:0;mso-height-percent:0;mso-wrap-distance-left:9pt;mso-wrap-distance-top:0;mso-wrap-distance-right:9pt;mso-wrap-distance-bottom:0;mso-position-horizontal:absolute;mso-position-horizontal-relative:text;mso-position-vertical:absolute;mso-position-vertical-relative:text;mso-width-percent:0;mso-height-percent:0;mso-width-relative:page;mso-height-relative:page;v-text-anchor:top" o:gfxdata="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" strokecolor="red" strokeweight="2pt">
                 <v:fill opacity="0"/>
@@ -5830,6 +5742,134 @@
       <w:r>
         <w:br w:type="page"/>
       </w:r>
+      <w:r>
+        <w:rPr>
+          <w:noProof/>
+        </w:rPr>
+        <w:lastRenderedPageBreak/>
+        <mc:AlternateContent>
+          <mc:Choice Requires="wps">
+            <w:drawing>
+              <wp:anchor distT="0" distB="0" distL="114300" distR="114300" simplePos="0" relativeHeight="251678720" behindDoc="0" locked="0" layoutInCell="1" allowOverlap="1" wp14:anchorId="6326F7FF" wp14:editId="2DF94445">
+                <wp:simplePos x="0" y="0"/>
+                <wp:positionH relativeFrom="column">
+                  <wp:posOffset>808990</wp:posOffset>
+                </wp:positionH>
+                <wp:positionV relativeFrom="paragraph">
+                  <wp:posOffset>2656645</wp:posOffset>
+                </wp:positionV>
+                <wp:extent cx="3837600" cy="306705"/>
+                <wp:effectExtent l="0" t="0" r="10795" b="17145"/>
+                <wp:wrapNone/>
+                <wp:docPr id="244" name="Oval 86"/>
+                <wp:cNvGraphicFramePr>
+                  <a:graphicFrameLocks xmlns:a="http://schemas.openxmlformats.org/drawingml/2006/main"/>
+                </wp:cNvGraphicFramePr>
+                <a:graphic xmlns:a="http://schemas.openxmlformats.org/drawingml/2006/main">
+                  <a:graphicData uri="http://schemas.microsoft.com/office/word/2010/wordprocessingShape">
+                    <wps:wsp>
+                      <wps:cNvSpPr>
+                        <a:spLocks noChangeArrowheads="1"/>
+                      </wps:cNvSpPr>
+                      <wps:spPr bwMode="auto">
+                        <a:xfrm>
+                          <a:off x="0" y="0"/>
+                          <a:ext cx="3837600" cy="306705"/>
+                        </a:xfrm>
+                        <a:prstGeom prst="ellipse">
+                          <a:avLst/>
+                        </a:prstGeom>
+                        <a:solidFill>
+                          <a:srgbClr val="FFFFFF">
+                            <a:alpha val="0"/>
+                          </a:srgbClr>
+                        </a:solidFill>
+                        <a:ln w="25400">
+                          <a:solidFill>
+                            <a:srgbClr val="FF0000"/>
+                          </a:solidFill>
+                          <a:round/>
+                          <a:headEnd/>
+                          <a:tailEnd/>
+                        </a:ln>
+                      </wps:spPr>
+                      <wps:bodyPr rot="0" vert="horz" wrap="square" lIns="91440" tIns="45720" rIns="91440" bIns="45720" anchor="t" anchorCtr="0" upright="1">
+                        <a:noAutofit/>
+                      </wps:bodyPr>
+                    </wps:wsp>
+                  </a:graphicData>
+                </a:graphic>
+                <wp14:sizeRelH relativeFrom="page">
+                  <wp14:pctWidth>0</wp14:pctWidth>
+                </wp14:sizeRelH>
+                <wp14:sizeRelV relativeFrom="page">
+                  <wp14:pctHeight>0</wp14:pctHeight>
+                </wp14:sizeRelV>
+              </wp:anchor>
+            </w:drawing>
+          </mc:Choice>
+          <mc:Fallback>
+            <w:pict>
+              <v:oval w14:anchorId="245559E6" id="Oval 86" o:spid="_x0000_s1026" style="position:absolute;margin-left:63.7pt;margin-top:209.2pt;width:302.15pt;height:24.15pt;z-index:251678720;visibility:visible;mso-wrap-style:square;mso-width-percent:0;mso-height-percent:0;mso-wrap-distance-left:9pt;mso-wrap-distance-top:0;mso-wrap-distance-right:9pt;mso-wrap-distance-bottom:0;mso-position-horizontal:absolute;mso-position-horizontal-relative:text;mso-position-vertical:absolute;mso-position-vertical-relative:text;mso-width-percent:0;mso-height-percent:0;mso-width-relative:page;mso-height-relative:page;v-text-anchor:top" o:gfxdata="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" strokecolor="red" strokeweight="2pt">
+                <v:fill opacity="0"/>
+              </v:oval>
+            </w:pict>
+          </mc:Fallback>
+        </mc:AlternateContent>
+      </w:r>
+      <w:r>
+        <w:rPr>
+          <w:noProof/>
+        </w:rPr>
+        <w:drawing>
+          <wp:inline distT="0" distB="0" distL="0" distR="0" wp14:anchorId="224E0B0F" wp14:editId="2EEEE74A">
+            <wp:extent cx="4629600" cy="3213487"/>
+            <wp:effectExtent l="0" t="0" r="0" b="6350"/>
+            <wp:docPr id="1054099043" name="Picture 1" descr="Graphical user interface, text, application&#10;&#10;Description automatically generated"/>
+            <wp:cNvGraphicFramePr>
+              <a:graphicFrameLocks xmlns:a="http://schemas.openxmlformats.org/drawingml/2006/main" noChangeAspect="1"/>
+            </wp:cNvGraphicFramePr>
+            <a:graphic xmlns:a="http://schemas.openxmlformats.org/drawingml/2006/main">
+              <a:graphicData uri="http://schemas.openxmlformats.org/drawingml/2006/picture">
+                <pic:pic xmlns:pic="http://schemas.openxmlformats.org/drawingml/2006/picture">
+                  <pic:nvPicPr>
+                    <pic:cNvPr id="1054099043" name="Picture 1" descr="Graphical user interface, text, application&#10;&#10;Description automatically generated"/>
+                    <pic:cNvPicPr/>
+                  </pic:nvPicPr>
+                  <pic:blipFill>
+                    <a:blip r:embed="rId26"/>
+                    <a:stretch>
+                      <a:fillRect/>
+                    </a:stretch>
+                  </pic:blipFill>
+                  <pic:spPr>
+                    <a:xfrm>
+                      <a:off x="0" y="0"/>
+                      <a:ext cx="4637650" cy="3219075"/>
+                    </a:xfrm>
+                    <a:prstGeom prst="rect">
+                      <a:avLst/>
+                    </a:prstGeom>
+                  </pic:spPr>
+                </pic:pic>
+              </a:graphicData>
+            </a:graphic>
+          </wp:inline>
+        </w:drawing>
+      </w:r>
+    </w:p>
+    <w:p>
+      <w:r>
+        <w:br w:type="page"/>
+      </w:r>
+    </w:p>
+    <w:p>
+      <w:pPr>
+        <w:tabs>
+          <w:tab w:val="left" w:pos="990"/>
+        </w:tabs>
+        <w:ind w:left="720" w:right="720"/>
+      </w:pPr>
     </w:p>
     <w:tbl>
       <w:tblPr>
@@ -5865,43 +5905,16 @@
                 <w:b/>
                 <w:bCs/>
               </w:rPr>
-              <w:lastRenderedPageBreak/>
-              <w:t xml:space="preserve">Install FIA </w:t>
-            </w:r>
-            <w:proofErr w:type="spellStart"/>
-            <w:r>
-              <w:rPr>
-                <w:b/>
-                <w:bCs/>
-              </w:rPr>
-              <w:t>Biosum</w:t>
-            </w:r>
-            <w:proofErr w:type="spellEnd"/>
-            <w:r>
-              <w:rPr>
-                <w:b/>
-                <w:bCs/>
-              </w:rPr>
-              <w:t xml:space="preserve"> Manager:</w:t>
-            </w:r>
-            <w:r>
-              <w:t xml:space="preserve"> Navigate to the c:\ </w:t>
-            </w:r>
-            <w:proofErr w:type="spellStart"/>
-            <w:r>
-              <w:t>fia_biosum</w:t>
-            </w:r>
-            <w:proofErr w:type="spellEnd"/>
-            <w:r>
-              <w:t xml:space="preserve">\setup folder. Open the file ‘fia_biosum_setup_versionnumber.msi via right click, </w:t>
-            </w:r>
-            <w:proofErr w:type="gramStart"/>
-            <w:r>
-              <w:t>Install</w:t>
-            </w:r>
-            <w:proofErr w:type="gramEnd"/>
-            <w:r>
-              <w:t xml:space="preserve"> (install elevated if on a Forest Service computer)</w:t>
+              <w:t>Install FIA Biosum Manager:</w:t>
+            </w:r>
+            <w:r>
+              <w:t xml:space="preserve"> Navigate to the c:\ fia_biosum\setup folder. Open the file ‘fia_biosum_setup_versionnumber.msi via right click, Install</w:t>
+            </w:r>
+            <w:r>
+              <w:t xml:space="preserve"> (</w:t>
+            </w:r>
+            <w:r>
+              <w:t>or Open, depending on the version of Windows) as admin</w:t>
             </w:r>
             <w:r>
               <w:t>. Click on &lt;Next&gt;.</w:t>
@@ -5932,13 +5945,13 @@
               <mc:AlternateContent>
                 <mc:Choice Requires="wps">
                   <w:drawing>
-                    <wp:anchor distT="0" distB="0" distL="114300" distR="114300" simplePos="0" relativeHeight="251715584" behindDoc="0" locked="0" layoutInCell="1" allowOverlap="1" wp14:anchorId="3CB23CD6" wp14:editId="4249CC1E">
+                    <wp:anchor distT="0" distB="0" distL="114300" distR="114300" simplePos="0" relativeHeight="251715584" behindDoc="0" locked="0" layoutInCell="1" allowOverlap="1" wp14:anchorId="3CB23CD6" wp14:editId="499A24B1">
                       <wp:simplePos x="0" y="0"/>
                       <wp:positionH relativeFrom="column">
-                        <wp:posOffset>1922780</wp:posOffset>
+                        <wp:posOffset>1473980</wp:posOffset>
                       </wp:positionH>
                       <wp:positionV relativeFrom="paragraph">
-                        <wp:posOffset>1750695</wp:posOffset>
+                        <wp:posOffset>1738695</wp:posOffset>
                       </wp:positionV>
                       <wp:extent cx="502920" cy="252095"/>
                       <wp:effectExtent l="0" t="0" r="11430" b="14605"/>
@@ -5990,9 +6003,9 @@
                     </wp:anchor>
                   </w:drawing>
                 </mc:Choice>
-                <mc:Fallback xmlns:w16cex="http://schemas.microsoft.com/office/word/2018/wordml/cex" xmlns:w16="http://schemas.microsoft.com/office/word/2018/wordml" xmlns:w16sdtdh="http://schemas.microsoft.com/office/word/2020/wordml/sdtdatahash">
+                <mc:Fallback>
                   <w:pict>
-                    <v:oval w14:anchorId="782751DA" id="Oval 86" o:spid="_x0000_s1026" style="position:absolute;margin-left:151.4pt;margin-top:137.85pt;width:39.6pt;height:19.85pt;z-index:251715584;visibility:visible;mso-wrap-style:square;mso-width-percent:0;mso-height-percent:0;mso-wrap-distance-left:9pt;mso-wrap-distance-top:0;mso-wrap-distance-right:9pt;mso-wrap-distance-bottom:0;mso-position-horizontal:absolute;mso-position-horizontal-relative:text;mso-position-vertical:absolute;mso-position-vertical-relative:text;mso-width-percent:0;mso-height-percent:0;mso-width-relative:page;mso-height-relative:page;v-text-anchor:top" o:gfxdata="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" strokecolor="red" strokeweight="2pt">
+                    <v:oval w14:anchorId="1A2BACAA" id="Oval 86" o:spid="_x0000_s1026" style="position:absolute;margin-left:116.05pt;margin-top:136.9pt;width:39.6pt;height:19.85pt;z-index:251715584;visibility:visible;mso-wrap-style:square;mso-width-percent:0;mso-height-percent:0;mso-wrap-distance-left:9pt;mso-wrap-distance-top:0;mso-wrap-distance-right:9pt;mso-wrap-distance-bottom:0;mso-position-horizontal:absolute;mso-position-horizontal-relative:text;mso-position-vertical:absolute;mso-position-vertical-relative:text;mso-width-percent:0;mso-height-percent:0;mso-width-relative:page;mso-height-relative:page;v-text-anchor:top" o:gfxdata="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" strokecolor="red" strokeweight="2pt">
                       <v:fill opacity="0"/>
                     </v:oval>
                   </w:pict>
@@ -6004,7 +6017,7 @@
                 <w:noProof/>
               </w:rPr>
               <w:drawing>
-                <wp:inline distT="0" distB="0" distL="0" distR="0" wp14:anchorId="6ABB49BA" wp14:editId="6E65E16F">
+                <wp:inline distT="0" distB="0" distL="0" distR="0" wp14:anchorId="6ABB49BA" wp14:editId="5F42D949">
                   <wp:extent cx="2441448" cy="2011680"/>
                   <wp:effectExtent l="0" t="0" r="0" b="7620"/>
                   <wp:docPr id="2" name="Picture 2"/>
@@ -6120,7 +6133,7 @@
                     </wp:anchor>
                   </w:drawing>
                 </mc:Choice>
-                <mc:Fallback xmlns:w16cex="http://schemas.microsoft.com/office/word/2018/wordml/cex" xmlns:w16="http://schemas.microsoft.com/office/word/2018/wordml" xmlns:w16sdtdh="http://schemas.microsoft.com/office/word/2020/wordml/sdtdatahash">
+                <mc:Fallback>
                   <w:pict>
                     <v:oval w14:anchorId="31652194" id="Oval 86" o:spid="_x0000_s1026" style="position:absolute;margin-left:116.1pt;margin-top:139.65pt;width:39.6pt;height:19.85pt;z-index:251717632;visibility:visible;mso-wrap-style:square;mso-width-percent:0;mso-height-percent:0;mso-wrap-distance-left:9pt;mso-wrap-distance-top:0;mso-wrap-distance-right:9pt;mso-wrap-distance-bottom:0;mso-position-horizontal:absolute;mso-position-horizontal-relative:text;mso-position-vertical:absolute;mso-position-vertical-relative:text;mso-width-percent:0;mso-height-percent:0;mso-width-relative:page;mso-height-relative:page;v-text-anchor:top" o:gfxdata="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" strokecolor="red" strokeweight="2pt">
                       <v:fill opacity="0"/>
@@ -6134,7 +6147,7 @@
                 <w:noProof/>
               </w:rPr>
               <w:drawing>
-                <wp:inline distT="0" distB="0" distL="0" distR="0" wp14:anchorId="492661F7" wp14:editId="36C55C75">
+                <wp:inline distT="0" distB="0" distL="0" distR="0" wp14:anchorId="492661F7" wp14:editId="0E07E0AC">
                   <wp:extent cx="2450592" cy="2011680"/>
                   <wp:effectExtent l="0" t="0" r="6985" b="7620"/>
                   <wp:docPr id="3" name="Picture 3"/>
@@ -6239,13 +6252,25 @@
         <w:t xml:space="preserve">, </w:t>
       </w:r>
       <w:r>
-        <w:t>and must be installed with elevated or admin privileges</w:t>
+        <w:t>and must be installed with admin privileges</w:t>
       </w:r>
       <w:r>
         <w:t>.</w:t>
       </w:r>
       <w:r>
-        <w:t xml:space="preserve"> Forest service users should be able to find this component in the Software Center.</w:t>
+        <w:t xml:space="preserve"> Forest service users </w:t>
+      </w:r>
+      <w:r>
+        <w:t>may</w:t>
+      </w:r>
+      <w:r>
+        <w:t xml:space="preserve"> find this component in the Software Center</w:t>
+      </w:r>
+      <w:r>
+        <w:t>, but if not, will need to have the Customer Help Desk perform this install remotely, as admin</w:t>
+      </w:r>
+      <w:r>
+        <w:t>.</w:t>
       </w:r>
     </w:p>
     <w:tbl>
@@ -6359,7 +6384,7 @@
                     </wp:anchor>
                   </w:drawing>
                 </mc:Choice>
-                <mc:Fallback xmlns:w16cex="http://schemas.microsoft.com/office/word/2018/wordml/cex" xmlns:w16="http://schemas.microsoft.com/office/word/2018/wordml" xmlns:w16sdtdh="http://schemas.microsoft.com/office/word/2020/wordml/sdtdatahash">
+                <mc:Fallback>
                   <w:pict>
                     <v:oval w14:anchorId="7B565D05" id="Oval 86" o:spid="_x0000_s1026" style="position:absolute;margin-left:38.15pt;margin-top:9.2pt;width:69pt;height:27.05pt;z-index:251760640;visibility:visible;mso-wrap-style:square;mso-width-percent:0;mso-height-percent:0;mso-wrap-distance-left:9pt;mso-wrap-distance-top:0;mso-wrap-distance-right:9pt;mso-wrap-distance-bottom:0;mso-position-horizontal:absolute;mso-position-horizontal-relative:text;mso-position-vertical:absolute;mso-position-vertical-relative:text;mso-width-percent:0;mso-height-percent:0;mso-width-relative:page;mso-height-relative:page;v-text-anchor:top" o:gfxdata="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" strokecolor="red" strokeweight="2pt">
                       <v:fill opacity="0"/>
@@ -6431,78 +6456,42 @@
             <w:r>
               <w:t xml:space="preserve">Navigate to the directory containing Rscript.exe on your computer. Be sure to select the </w:t>
             </w:r>
-            <w:proofErr w:type="gramStart"/>
             <w:r>
               <w:t xml:space="preserve">64 </w:t>
             </w:r>
             <w:r>
-              <w:t>bit</w:t>
-            </w:r>
-            <w:proofErr w:type="gramEnd"/>
-            <w:r>
-              <w:t xml:space="preserve"> version of </w:t>
-            </w:r>
-            <w:proofErr w:type="spellStart"/>
-            <w:r>
-              <w:t>Rscript</w:t>
-            </w:r>
-            <w:proofErr w:type="spellEnd"/>
-            <w:r>
-              <w:t xml:space="preserve">, which is stored in the </w:t>
+              <w:t xml:space="preserve">bit version of Rscript, which is stored in the </w:t>
             </w:r>
             <w:r>
               <w:t xml:space="preserve">x64 </w:t>
             </w:r>
             <w:r>
-              <w:t xml:space="preserve">folder within your R version bin folder. Also navigate to and select the </w:t>
-            </w:r>
-            <w:proofErr w:type="spellStart"/>
-            <w:r>
-              <w:t>OpCost</w:t>
-            </w:r>
-            <w:proofErr w:type="spellEnd"/>
-            <w:r>
-              <w:t xml:space="preserve"> script file (10_1_</w:t>
-            </w:r>
-            <w:proofErr w:type="gramStart"/>
-            <w:r>
-              <w:t>5</w:t>
-            </w:r>
-            <w:r>
-              <w:t>.R</w:t>
-            </w:r>
-            <w:proofErr w:type="gramEnd"/>
-            <w:r>
-              <w:t xml:space="preserve"> as of this version of BioSum); it can be found in the </w:t>
-            </w:r>
-            <w:r>
-              <w:t xml:space="preserve">C:\Program </w:t>
+              <w:t xml:space="preserve">folder within your R version bin folder. Also navigate to and select the OpCost script file </w:t>
             </w:r>
             <w:r>
               <w:lastRenderedPageBreak/>
-              <w:t xml:space="preserve">Files\FIA PNW Portland Forestry Sciences Lab\FIA </w:t>
-            </w:r>
-            <w:proofErr w:type="spellStart"/>
-            <w:r>
-              <w:t>Biosum</w:t>
-            </w:r>
-            <w:proofErr w:type="spellEnd"/>
-            <w:r>
-              <w:t xml:space="preserve"> 5.</w:t>
-            </w:r>
-            <w:r>
-              <w:t>9.0</w:t>
-            </w:r>
-            <w:r>
-              <w:t>\</w:t>
-            </w:r>
-            <w:proofErr w:type="spellStart"/>
-            <w:r>
-              <w:t>opcost</w:t>
-            </w:r>
-            <w:proofErr w:type="spellEnd"/>
-            <w:r>
-              <w:t>\</w:t>
+              <w:t>(10_1_</w:t>
+            </w:r>
+            <w:r>
+              <w:t>6</w:t>
+            </w:r>
+            <w:r>
+              <w:t xml:space="preserve">.R as of this version of BioSum); it can be found in the </w:t>
+            </w:r>
+            <w:r>
+              <w:t>C:\Program Files\FIA PNW Portland Forestry Sciences Lab\FIA Biosum 5.</w:t>
+            </w:r>
+            <w:r>
+              <w:t>11</w:t>
+            </w:r>
+            <w:r>
+              <w:t>.</w:t>
+            </w:r>
+            <w:r>
+              <w:t>1</w:t>
+            </w:r>
+            <w:r>
+              <w:t>\opcost\</w:t>
             </w:r>
             <w:r>
               <w:t xml:space="preserve"> folder.  Then click &lt;Save&gt; to save these choices, then &lt;OK&gt; to close the Settings window.</w:t>
@@ -6531,13 +6520,13 @@
               <mc:AlternateContent>
                 <mc:Choice Requires="wps">
                   <w:drawing>
-                    <wp:anchor distT="0" distB="0" distL="114300" distR="114300" simplePos="0" relativeHeight="251766784" behindDoc="0" locked="0" layoutInCell="1" allowOverlap="1" wp14:anchorId="190D7B8C" wp14:editId="35496A00">
+                    <wp:anchor distT="0" distB="0" distL="114300" distR="114300" simplePos="0" relativeHeight="251766784" behindDoc="0" locked="0" layoutInCell="1" allowOverlap="1" wp14:anchorId="190D7B8C" wp14:editId="31F9FB9F">
                       <wp:simplePos x="0" y="0"/>
                       <wp:positionH relativeFrom="column">
-                        <wp:posOffset>2026920</wp:posOffset>
+                        <wp:posOffset>2494920</wp:posOffset>
                       </wp:positionH>
                       <wp:positionV relativeFrom="paragraph">
-                        <wp:posOffset>218440</wp:posOffset>
+                        <wp:posOffset>522860</wp:posOffset>
                       </wp:positionV>
                       <wp:extent cx="777240" cy="304800"/>
                       <wp:effectExtent l="0" t="0" r="22860" b="19050"/>
@@ -6589,9 +6578,9 @@
                     </wp:anchor>
                   </w:drawing>
                 </mc:Choice>
-                <mc:Fallback xmlns:w16cex="http://schemas.microsoft.com/office/word/2018/wordml/cex" xmlns:w16="http://schemas.microsoft.com/office/word/2018/wordml" xmlns:w16sdtdh="http://schemas.microsoft.com/office/word/2020/wordml/sdtdatahash">
+                <mc:Fallback>
                   <w:pict>
-                    <v:oval w14:anchorId="19489925" id="Oval 86" o:spid="_x0000_s1026" style="position:absolute;margin-left:159.6pt;margin-top:17.2pt;width:61.2pt;height:24pt;z-index:251766784;visibility:visible;mso-wrap-style:square;mso-width-percent:0;mso-height-percent:0;mso-wrap-distance-left:9pt;mso-wrap-distance-top:0;mso-wrap-distance-right:9pt;mso-wrap-distance-bottom:0;mso-position-horizontal:absolute;mso-position-horizontal-relative:text;mso-position-vertical:absolute;mso-position-vertical-relative:text;mso-width-percent:0;mso-height-percent:0;mso-width-relative:page;mso-height-relative:page;v-text-anchor:top" o:gfxdata="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" strokecolor="red" strokeweight="2pt">
+                    <v:oval w14:anchorId="36A763D3" id="Oval 86" o:spid="_x0000_s1026" style="position:absolute;margin-left:196.45pt;margin-top:41.15pt;width:61.2pt;height:24pt;z-index:251766784;visibility:visible;mso-wrap-style:square;mso-width-percent:0;mso-height-percent:0;mso-wrap-distance-left:9pt;mso-wrap-distance-top:0;mso-wrap-distance-right:9pt;mso-wrap-distance-bottom:0;mso-position-horizontal:absolute;mso-position-horizontal-relative:text;mso-position-vertical:absolute;mso-position-vertical-relative:text;mso-width-percent:0;mso-height-percent:0;mso-width-relative:page;mso-height-relative:page;v-text-anchor:top" o:gfxdata="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" strokecolor="red" strokeweight="2pt">
                       <v:fill opacity="0"/>
                     </v:oval>
                   </w:pict>
@@ -6605,13 +6594,13 @@
               <mc:AlternateContent>
                 <mc:Choice Requires="wps">
                   <w:drawing>
-                    <wp:anchor distT="0" distB="0" distL="114300" distR="114300" simplePos="0" relativeHeight="251768832" behindDoc="0" locked="0" layoutInCell="1" allowOverlap="1" wp14:anchorId="5C74480E" wp14:editId="73FD3AEB">
+                    <wp:anchor distT="0" distB="0" distL="114300" distR="114300" simplePos="0" relativeHeight="251768832" behindDoc="0" locked="0" layoutInCell="1" allowOverlap="1" wp14:anchorId="5C74480E" wp14:editId="45AFB6E3">
                       <wp:simplePos x="0" y="0"/>
                       <wp:positionH relativeFrom="column">
-                        <wp:posOffset>182880</wp:posOffset>
+                        <wp:posOffset>254880</wp:posOffset>
                       </wp:positionH>
                       <wp:positionV relativeFrom="paragraph">
-                        <wp:posOffset>241300</wp:posOffset>
+                        <wp:posOffset>471700</wp:posOffset>
                       </wp:positionV>
                       <wp:extent cx="678180" cy="304800"/>
                       <wp:effectExtent l="0" t="0" r="26670" b="19050"/>
@@ -6663,9 +6652,9 @@
                     </wp:anchor>
                   </w:drawing>
                 </mc:Choice>
-                <mc:Fallback xmlns:w16cex="http://schemas.microsoft.com/office/word/2018/wordml/cex" xmlns:w16="http://schemas.microsoft.com/office/word/2018/wordml" xmlns:w16sdtdh="http://schemas.microsoft.com/office/word/2020/wordml/sdtdatahash">
+                <mc:Fallback>
                   <w:pict>
-                    <v:oval w14:anchorId="73BB0AF1" id="Oval 86" o:spid="_x0000_s1026" style="position:absolute;margin-left:14.4pt;margin-top:19pt;width:53.4pt;height:24pt;z-index:251768832;visibility:visible;mso-wrap-style:square;mso-width-percent:0;mso-height-percent:0;mso-wrap-distance-left:9pt;mso-wrap-distance-top:0;mso-wrap-distance-right:9pt;mso-wrap-distance-bottom:0;mso-position-horizontal:absolute;mso-position-horizontal-relative:text;mso-position-vertical:absolute;mso-position-vertical-relative:text;mso-width-percent:0;mso-height-percent:0;mso-width-relative:page;mso-height-relative:page;v-text-anchor:top" o:gfxdata="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" strokecolor="red" strokeweight="2pt">
+                    <v:oval w14:anchorId="57AF9F8B" id="Oval 86" o:spid="_x0000_s1026" style="position:absolute;margin-left:20.05pt;margin-top:37.15pt;width:53.4pt;height:24pt;z-index:251768832;visibility:visible;mso-wrap-style:square;mso-width-percent:0;mso-height-percent:0;mso-wrap-distance-left:9pt;mso-wrap-distance-top:0;mso-wrap-distance-right:9pt;mso-wrap-distance-bottom:0;mso-position-horizontal:absolute;mso-position-horizontal-relative:text;mso-position-vertical:absolute;mso-position-vertical-relative:text;mso-width-percent:0;mso-height-percent:0;mso-width-relative:page;mso-height-relative:page;v-text-anchor:top" o:gfxdata="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" strokecolor="red" strokeweight="2pt">
                       <v:fill opacity="0"/>
                     </v:oval>
                   </w:pict>
@@ -6679,13 +6668,13 @@
               <mc:AlternateContent>
                 <mc:Choice Requires="wps">
                   <w:drawing>
-                    <wp:anchor distT="0" distB="0" distL="114300" distR="114300" simplePos="0" relativeHeight="251762688" behindDoc="0" locked="0" layoutInCell="1" allowOverlap="1" wp14:anchorId="54CA308C" wp14:editId="6BB54957">
+                    <wp:anchor distT="0" distB="0" distL="114300" distR="114300" simplePos="0" relativeHeight="251762688" behindDoc="0" locked="0" layoutInCell="1" allowOverlap="1" wp14:anchorId="54CA308C" wp14:editId="6C711D32">
                       <wp:simplePos x="0" y="0"/>
                       <wp:positionH relativeFrom="column">
-                        <wp:posOffset>68580</wp:posOffset>
+                        <wp:posOffset>13380</wp:posOffset>
                       </wp:positionH>
                       <wp:positionV relativeFrom="paragraph">
-                        <wp:posOffset>2740660</wp:posOffset>
+                        <wp:posOffset>3443860</wp:posOffset>
                       </wp:positionV>
                       <wp:extent cx="3413760" cy="281940"/>
                       <wp:effectExtent l="0" t="0" r="15240" b="22860"/>
@@ -6737,9 +6726,9 @@
                     </wp:anchor>
                   </w:drawing>
                 </mc:Choice>
-                <mc:Fallback xmlns:w16cex="http://schemas.microsoft.com/office/word/2018/wordml/cex" xmlns:w16="http://schemas.microsoft.com/office/word/2018/wordml" xmlns:w16sdtdh="http://schemas.microsoft.com/office/word/2020/wordml/sdtdatahash">
+                <mc:Fallback>
                   <w:pict>
-                    <v:oval w14:anchorId="36B0687E" id="Oval 86" o:spid="_x0000_s1026" style="position:absolute;margin-left:5.4pt;margin-top:215.8pt;width:268.8pt;height:22.2pt;z-index:251762688;visibility:visible;mso-wrap-style:square;mso-width-percent:0;mso-height-percent:0;mso-wrap-distance-left:9pt;mso-wrap-distance-top:0;mso-wrap-distance-right:9pt;mso-wrap-distance-bottom:0;mso-position-horizontal:absolute;mso-position-horizontal-relative:text;mso-position-vertical:absolute;mso-position-vertical-relative:text;mso-width-percent:0;mso-height-percent:0;mso-width-relative:page;mso-height-relative:page;v-text-anchor:top" o:gfxdata="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" strokecolor="red" strokeweight="2pt">
+                    <v:oval w14:anchorId="649679F9" id="Oval 86" o:spid="_x0000_s1026" style="position:absolute;margin-left:1.05pt;margin-top:271.15pt;width:268.8pt;height:22.2pt;z-index:251762688;visibility:visible;mso-wrap-style:square;mso-width-percent:0;mso-height-percent:0;mso-wrap-distance-left:9pt;mso-wrap-distance-top:0;mso-wrap-distance-right:9pt;mso-wrap-distance-bottom:0;mso-position-horizontal:absolute;mso-position-horizontal-relative:text;mso-position-vertical:absolute;mso-position-vertical-relative:text;mso-width-percent:0;mso-height-percent:0;mso-width-relative:page;mso-height-relative:page;v-text-anchor:top" o:gfxdata="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" strokecolor="red" strokeweight="2pt">
                       <v:fill opacity="0"/>
                     </v:oval>
                   </w:pict>
@@ -6753,15 +6742,15 @@
               <mc:AlternateContent>
                 <mc:Choice Requires="wps">
                   <w:drawing>
-                    <wp:anchor distT="0" distB="0" distL="114300" distR="114300" simplePos="0" relativeHeight="251764736" behindDoc="0" locked="0" layoutInCell="1" allowOverlap="1" wp14:anchorId="24CB90AF" wp14:editId="307A49A4">
+                    <wp:anchor distT="0" distB="0" distL="114300" distR="114300" simplePos="0" relativeHeight="251764736" behindDoc="0" locked="0" layoutInCell="1" allowOverlap="1" wp14:anchorId="24CB90AF" wp14:editId="0463F405">
                       <wp:simplePos x="0" y="0"/>
                       <wp:positionH relativeFrom="column">
-                        <wp:posOffset>106680</wp:posOffset>
+                        <wp:posOffset>68580</wp:posOffset>
                       </wp:positionH>
                       <wp:positionV relativeFrom="paragraph">
-                        <wp:posOffset>3121660</wp:posOffset>
+                        <wp:posOffset>3898900</wp:posOffset>
                       </wp:positionV>
-                      <wp:extent cx="3413760" cy="335280"/>
+                      <wp:extent cx="4176120" cy="335280"/>
                       <wp:effectExtent l="0" t="0" r="15240" b="26670"/>
                       <wp:wrapNone/>
                       <wp:docPr id="284" name="Oval 86"/>
@@ -6777,7 +6766,7 @@
                             <wps:spPr bwMode="auto">
                               <a:xfrm>
                                 <a:off x="0" y="0"/>
-                                <a:ext cx="3413760" cy="335280"/>
+                                <a:ext cx="4176120" cy="335280"/>
                               </a:xfrm>
                               <a:prstGeom prst="ellipse">
                                 <a:avLst/>
@@ -6811,9 +6800,9 @@
                     </wp:anchor>
                   </w:drawing>
                 </mc:Choice>
-                <mc:Fallback xmlns:w16cex="http://schemas.microsoft.com/office/word/2018/wordml/cex" xmlns:w16="http://schemas.microsoft.com/office/word/2018/wordml" xmlns:w16sdtdh="http://schemas.microsoft.com/office/word/2020/wordml/sdtdatahash">
+                <mc:Fallback>
                   <w:pict>
-                    <v:oval w14:anchorId="2B7151C4" id="Oval 86" o:spid="_x0000_s1026" style="position:absolute;margin-left:8.4pt;margin-top:245.8pt;width:268.8pt;height:26.4pt;z-index:251764736;visibility:visible;mso-wrap-style:square;mso-width-percent:0;mso-height-percent:0;mso-wrap-distance-left:9pt;mso-wrap-distance-top:0;mso-wrap-distance-right:9pt;mso-wrap-distance-bottom:0;mso-position-horizontal:absolute;mso-position-horizontal-relative:text;mso-position-vertical:absolute;mso-position-vertical-relative:text;mso-width-percent:0;mso-height-percent:0;mso-width-relative:page;mso-height-relative:page;v-text-anchor:top" o:gfxdata="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" strokecolor="red" strokeweight="2pt">
+                    <v:oval w14:anchorId="0DE1204E" id="Oval 86" o:spid="_x0000_s1026" style="position:absolute;margin-left:5.4pt;margin-top:307pt;width:328.85pt;height:26.4pt;z-index:251764736;visibility:visible;mso-wrap-style:square;mso-width-percent:0;mso-height-percent:0;mso-wrap-distance-left:9pt;mso-wrap-distance-top:0;mso-wrap-distance-right:9pt;mso-wrap-distance-bottom:0;mso-position-horizontal:absolute;mso-position-horizontal-relative:text;mso-position-vertical:absolute;mso-position-vertical-relative:text;mso-width-percent:0;mso-height-percent:0;mso-width-relative:page;mso-height-relative:page;v-text-anchor:top" o:gfxdata="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" strokecolor="red" strokeweight="2pt">
                       <v:fill opacity="0"/>
                     </v:oval>
                   </w:pict>
@@ -6824,11 +6813,17 @@
               <w:rPr>
                 <w:noProof/>
               </w:rPr>
+              <w:t xml:space="preserve"> </w:t>
+            </w:r>
+            <w:r>
+              <w:rPr>
+                <w:noProof/>
+              </w:rPr>
               <w:drawing>
-                <wp:inline distT="0" distB="0" distL="0" distR="0" wp14:anchorId="5E67D7AB" wp14:editId="50C992B6">
-                  <wp:extent cx="5943600" cy="3630168"/>
-                  <wp:effectExtent l="0" t="0" r="0" b="8890"/>
-                  <wp:docPr id="1" name="Picture 1"/>
+                <wp:inline distT="0" distB="0" distL="0" distR="0" wp14:anchorId="78CD6158" wp14:editId="7A1C70FD">
+                  <wp:extent cx="7077710" cy="4330065"/>
+                  <wp:effectExtent l="0" t="0" r="8890" b="0"/>
+                  <wp:docPr id="815329970" name="Picture 1"/>
                   <wp:cNvGraphicFramePr>
                     <a:graphicFrameLocks xmlns:a="http://schemas.openxmlformats.org/drawingml/2006/main" noChangeAspect="1"/>
                   </wp:cNvGraphicFramePr>
@@ -6836,30 +6831,23 @@
                     <a:graphicData uri="http://schemas.openxmlformats.org/drawingml/2006/picture">
                       <pic:pic xmlns:pic="http://schemas.openxmlformats.org/drawingml/2006/picture">
                         <pic:nvPicPr>
-                          <pic:cNvPr id="1" name=""/>
+                          <pic:cNvPr id="815329970" name=""/>
                           <pic:cNvPicPr/>
                         </pic:nvPicPr>
-                        <pic:blipFill rotWithShape="1">
+                        <pic:blipFill>
                           <a:blip r:embed="rId30"/>
-                          <a:srcRect l="4198" t="10014" r="17146" b="5904"/>
-                          <a:stretch/>
+                          <a:stretch>
+                            <a:fillRect/>
+                          </a:stretch>
                         </pic:blipFill>
-                        <pic:spPr bwMode="auto">
+                        <pic:spPr>
                           <a:xfrm>
                             <a:off x="0" y="0"/>
-                            <a:ext cx="5943600" cy="3630168"/>
+                            <a:ext cx="7077710" cy="4330065"/>
                           </a:xfrm>
                           <a:prstGeom prst="rect">
                             <a:avLst/>
                           </a:prstGeom>
-                          <a:ln>
-                            <a:noFill/>
-                          </a:ln>
-                          <a:extLst>
-                            <a:ext uri="{53640926-AAD7-44D8-BBD7-CCE9431645EC}">
-                              <a14:shadowObscured xmlns:a14="http://schemas.microsoft.com/office/drawing/2010/main"/>
-                            </a:ext>
-                          </a:extLst>
                         </pic:spPr>
                       </pic:pic>
                     </a:graphicData>
@@ -6911,10 +6899,10 @@
               <mc:AlternateContent>
                 <mc:Choice Requires="wps">
                   <w:drawing>
-                    <wp:anchor distT="0" distB="0" distL="114300" distR="114300" simplePos="0" relativeHeight="251770880" behindDoc="0" locked="0" layoutInCell="1" allowOverlap="1" wp14:anchorId="600E36EB" wp14:editId="1C5DB74E">
+                    <wp:anchor distT="0" distB="0" distL="114300" distR="114300" simplePos="0" relativeHeight="251770880" behindDoc="0" locked="0" layoutInCell="1" allowOverlap="1" wp14:anchorId="600E36EB" wp14:editId="794F8998">
                       <wp:simplePos x="0" y="0"/>
                       <wp:positionH relativeFrom="column">
-                        <wp:posOffset>-44450</wp:posOffset>
+                        <wp:posOffset>874750</wp:posOffset>
                       </wp:positionH>
                       <wp:positionV relativeFrom="paragraph">
                         <wp:posOffset>614045</wp:posOffset>
@@ -6969,9 +6957,9 @@
                     </wp:anchor>
                   </w:drawing>
                 </mc:Choice>
-                <mc:Fallback xmlns:w16cex="http://schemas.microsoft.com/office/word/2018/wordml/cex" xmlns:w16="http://schemas.microsoft.com/office/word/2018/wordml" xmlns:w16sdtdh="http://schemas.microsoft.com/office/word/2020/wordml/sdtdatahash">
+                <mc:Fallback>
                   <w:pict>
-                    <v:oval w14:anchorId="1C6B34E3" id="Oval 86" o:spid="_x0000_s1026" style="position:absolute;margin-left:-3.5pt;margin-top:48.35pt;width:268.8pt;height:22.2pt;z-index:251770880;visibility:visible;mso-wrap-style:square;mso-width-percent:0;mso-height-percent:0;mso-wrap-distance-left:9pt;mso-wrap-distance-top:0;mso-wrap-distance-right:9pt;mso-wrap-distance-bottom:0;mso-position-horizontal:absolute;mso-position-horizontal-relative:text;mso-position-vertical:absolute;mso-position-vertical-relative:text;mso-width-percent:0;mso-height-percent:0;mso-width-relative:page;mso-height-relative:page;v-text-anchor:top" o:gfxdata="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" strokecolor="red" strokeweight="2pt">
+                    <v:oval w14:anchorId="4DA740DF" id="Oval 86" o:spid="_x0000_s1026" style="position:absolute;margin-left:68.9pt;margin-top:48.35pt;width:268.8pt;height:22.2pt;z-index:251770880;visibility:visible;mso-wrap-style:square;mso-width-percent:0;mso-height-percent:0;mso-wrap-distance-left:9pt;mso-wrap-distance-top:0;mso-wrap-distance-right:9pt;mso-wrap-distance-bottom:0;mso-position-horizontal:absolute;mso-position-horizontal-relative:text;mso-position-vertical:absolute;mso-position-vertical-relative:text;mso-width-percent:0;mso-height-percent:0;mso-width-relative:page;mso-height-relative:page;v-text-anchor:top" o:gfxdata="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" strokecolor="red" strokeweight="2pt">
                       <v:fill opacity="0"/>
                     </v:oval>
                   </w:pict>
@@ -7143,7 +7131,7 @@
                     </wp:anchor>
                   </w:drawing>
                 </mc:Choice>
-                <mc:Fallback xmlns:w16cex="http://schemas.microsoft.com/office/word/2018/wordml/cex" xmlns:w16="http://schemas.microsoft.com/office/word/2018/wordml" xmlns:w16sdtdh="http://schemas.microsoft.com/office/word/2020/wordml/sdtdatahash">
+                <mc:Fallback>
                   <w:pict>
                     <v:oval w14:anchorId="52E56A40" id="Oval 86" o:spid="_x0000_s1026" style="position:absolute;margin-left:127.9pt;margin-top:181.15pt;width:53.4pt;height:24pt;z-index:251772928;visibility:visible;mso-wrap-style:square;mso-width-percent:0;mso-height-percent:0;mso-wrap-distance-left:9pt;mso-wrap-distance-top:0;mso-wrap-distance-right:9pt;mso-wrap-distance-bottom:0;mso-position-horizontal:absolute;mso-position-horizontal-relative:text;mso-position-vertical:absolute;mso-position-vertical-relative:text;mso-width-percent:0;mso-height-percent:0;mso-width-relative:page;mso-height-relative:page;v-text-anchor:top" o:gfxdata="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" strokecolor="red" strokeweight="2pt">
                       <v:fill opacity="0"/>
@@ -7320,7 +7308,7 @@
                     </wp:anchor>
                   </w:drawing>
                 </mc:Choice>
-                <mc:Fallback xmlns:w16cex="http://schemas.microsoft.com/office/word/2018/wordml/cex" xmlns:w16="http://schemas.microsoft.com/office/word/2018/wordml" xmlns:w16sdtdh="http://schemas.microsoft.com/office/word/2020/wordml/sdtdatahash">
+                <mc:Fallback>
                   <w:pict>
                     <v:oval w14:anchorId="7F82AFAE" id="Oval 86" o:spid="_x0000_s1026" style="position:absolute;margin-left:232.2pt;margin-top:125pt;width:156pt;height:97.2pt;z-index:251774976;visibility:visible;mso-wrap-style:square;mso-width-percent:0;mso-height-percent:0;mso-wrap-distance-left:9pt;mso-wrap-distance-top:0;mso-wrap-distance-right:9pt;mso-wrap-distance-bottom:0;mso-position-horizontal:absolute;mso-position-horizontal-relative:text;mso-position-vertical:absolute;mso-position-vertical-relative:text;mso-width-percent:0;mso-height-percent:0;mso-width-relative:page;mso-height-relative:page;v-text-anchor:top" o:gfxdata="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" strokecolor="red" strokeweight="2pt">
                       <v:fill opacity="0"/>
@@ -7377,8 +7365,8 @@
       <w:pPr>
         <w:pStyle w:val="Heading1"/>
       </w:pPr>
-      <w:bookmarkStart w:id="1" w:name="_Appendix:_How_to"/>
-      <w:bookmarkEnd w:id="1"/>
+      <w:bookmarkStart w:id="3" w:name="_Appendix:_How_to"/>
+      <w:bookmarkEnd w:id="3"/>
       <w:r>
         <w:lastRenderedPageBreak/>
         <w:t xml:space="preserve">Appendix </w:t>
@@ -7402,7 +7390,6 @@
           <w:numId w:val="12"/>
         </w:numPr>
       </w:pPr>
-      <w:proofErr w:type="gramStart"/>
       <w:r>
         <w:rPr>
           <w:b/>
@@ -7411,11 +7398,7 @@
         <w:t>IMPORTANT</w:t>
       </w:r>
       <w:r>
-        <w:t>!:</w:t>
-      </w:r>
-      <w:proofErr w:type="gramEnd"/>
-      <w:r>
-        <w:t xml:space="preserve"> </w:t>
+        <w:t xml:space="preserve">!: </w:t>
       </w:r>
       <w:r>
         <w:t>Forest service users should r</w:t>
@@ -7524,23 +7507,13 @@
         </w:numPr>
         <w:ind w:left="1800"/>
       </w:pPr>
-      <w:proofErr w:type="spellStart"/>
       <w:r>
         <w:rPr>
           <w:rFonts w:ascii="Courier New" w:hAnsi="Courier New" w:cs="Courier New"/>
           <w:b/>
           <w:bCs/>
         </w:rPr>
-        <w:t>BiosumSpeciesConfig.db</w:t>
-      </w:r>
-      <w:proofErr w:type="spellEnd"/>
-      <w:r>
-        <w:rPr>
-          <w:rFonts w:ascii="Courier New" w:hAnsi="Courier New" w:cs="Courier New"/>
-          <w:b/>
-          <w:bCs/>
-        </w:rPr>
-        <w:t xml:space="preserve">, </w:t>
+        <w:t xml:space="preserve">BiosumSpeciesConfig.db, </w:t>
       </w:r>
     </w:p>
     <w:p>
@@ -7563,23 +7536,13 @@
         </w:numPr>
         <w:ind w:left="1800"/>
       </w:pPr>
-      <w:proofErr w:type="spellStart"/>
       <w:r>
         <w:rPr>
           <w:rFonts w:ascii="Courier New" w:hAnsi="Courier New" w:cs="Courier New"/>
           <w:b/>
           <w:bCs/>
         </w:rPr>
-        <w:t>fcs_tree.db</w:t>
-      </w:r>
-      <w:proofErr w:type="spellEnd"/>
-      <w:r>
-        <w:rPr>
-          <w:rFonts w:ascii="Courier New" w:hAnsi="Courier New" w:cs="Courier New"/>
-          <w:b/>
-          <w:bCs/>
-        </w:rPr>
-        <w:t xml:space="preserve">, and </w:t>
+        <w:t xml:space="preserve">fcs_tree.db, and </w:t>
       </w:r>
     </w:p>
     <w:p>
@@ -7626,15 +7589,7 @@
         </w:numPr>
       </w:pPr>
       <w:r>
-        <w:t xml:space="preserve">To test the functioning of the Java client, open a </w:t>
-      </w:r>
-      <w:proofErr w:type="spellStart"/>
-      <w:r>
-        <w:t>cmd</w:t>
-      </w:r>
-      <w:proofErr w:type="spellEnd"/>
-      <w:r>
-        <w:t xml:space="preserve"> window and type:</w:t>
+        <w:t>To test the functioning of the Java client, open a cmd window and type:</w:t>
       </w:r>
     </w:p>
     <w:p>
@@ -7652,72 +7607,44 @@
           <w:sz w:val="18"/>
           <w:szCs w:val="18"/>
         </w:rPr>
-        <w:t>JAVA -jar "%APPDATA%"/</w:t>
-      </w:r>
-      <w:proofErr w:type="spellStart"/>
+        <w:t>JAVA -jar "%APPDATA%"/FIABiosum/BiosumComps.jar</w:t>
+      </w:r>
       <w:r>
         <w:rPr>
           <w:rFonts w:ascii="Courier New" w:hAnsi="Courier New" w:cs="Courier New"/>
           <w:sz w:val="18"/>
           <w:szCs w:val="18"/>
         </w:rPr>
-        <w:t>FIABiosum</w:t>
-      </w:r>
-      <w:proofErr w:type="spellEnd"/>
+        <w:t xml:space="preserve"> -v</w:t>
+      </w:r>
+    </w:p>
+    <w:p>
+      <w:pPr>
+        <w:ind w:left="1440"/>
+      </w:pPr>
+    </w:p>
+    <w:p>
+      <w:pPr>
+        <w:ind w:left="1440"/>
+      </w:pPr>
+      <w:r>
+        <w:t>If all is well, you’ll see a response like:</w:t>
+      </w:r>
+    </w:p>
+    <w:p>
+      <w:pPr>
+        <w:ind w:left="1440"/>
+        <w:rPr>
+          <w:rFonts w:ascii="Courier New" w:hAnsi="Courier New" w:cs="Courier New"/>
+        </w:rPr>
+      </w:pPr>
       <w:r>
         <w:rPr>
           <w:rFonts w:ascii="Courier New" w:hAnsi="Courier New" w:cs="Courier New"/>
           <w:sz w:val="18"/>
           <w:szCs w:val="18"/>
         </w:rPr>
-        <w:t>/BiosumComps.jar</w:t>
-      </w:r>
-      <w:r>
-        <w:rPr>
-          <w:rFonts w:ascii="Courier New" w:hAnsi="Courier New" w:cs="Courier New"/>
-          <w:sz w:val="18"/>
-          <w:szCs w:val="18"/>
-        </w:rPr>
-        <w:t xml:space="preserve"> -v</w:t>
-      </w:r>
-    </w:p>
-    <w:p>
-      <w:pPr>
-        <w:ind w:left="1440"/>
-      </w:pPr>
-    </w:p>
-    <w:p>
-      <w:pPr>
-        <w:ind w:left="1440"/>
-      </w:pPr>
-      <w:r>
-        <w:t>If all is well, you’ll see a response like:</w:t>
-      </w:r>
-    </w:p>
-    <w:p>
-      <w:pPr>
-        <w:ind w:left="1440"/>
-        <w:rPr>
-          <w:rFonts w:ascii="Courier New" w:hAnsi="Courier New" w:cs="Courier New"/>
-        </w:rPr>
-      </w:pPr>
-      <w:proofErr w:type="spellStart"/>
-      <w:r>
-        <w:rPr>
-          <w:rFonts w:ascii="Courier New" w:hAnsi="Courier New" w:cs="Courier New"/>
-          <w:sz w:val="18"/>
-          <w:szCs w:val="18"/>
-        </w:rPr>
-        <w:t>Biosum</w:t>
-      </w:r>
-      <w:proofErr w:type="spellEnd"/>
-      <w:r>
-        <w:rPr>
-          <w:rFonts w:ascii="Courier New" w:hAnsi="Courier New" w:cs="Courier New"/>
-          <w:sz w:val="18"/>
-          <w:szCs w:val="18"/>
-        </w:rPr>
-        <w:t xml:space="preserve"> FICS Client version 0.3.04</w:t>
+        <w:t>Biosum FICS Client version 0.3.04</w:t>
       </w:r>
       <w:r>
         <w:rPr>
@@ -7738,11 +7665,11 @@
       <w:r>
         <w:t xml:space="preserve">If all is not well, check to make sure that the 4 files mentioned in step 2 are in the </w:t>
       </w:r>
-      <w:bookmarkStart w:id="2" w:name="_Hlk100316485"/>
+      <w:bookmarkStart w:id="4" w:name="_Hlk100316485"/>
       <w:r>
         <w:t xml:space="preserve">%APPDATA% </w:t>
       </w:r>
-      <w:bookmarkEnd w:id="2"/>
+      <w:bookmarkEnd w:id="4"/>
       <w:r>
         <w:t xml:space="preserve">directory. To verify the location of the </w:t>
       </w:r>
@@ -7768,15 +7695,7 @@
         <w:t xml:space="preserve"> If any of these files are missing, they can be copied from </w:t>
       </w:r>
       <w:r>
-        <w:t xml:space="preserve">C:\Program Files\FIA PNW Portland Forestry Sciences Lab\FIA </w:t>
-      </w:r>
-      <w:proofErr w:type="spellStart"/>
-      <w:r>
-        <w:t>Biosum</w:t>
-      </w:r>
-      <w:proofErr w:type="spellEnd"/>
-      <w:r>
-        <w:t xml:space="preserve"> 5.</w:t>
+        <w:t>C:\Program Files\FIA PNW Portland Forestry Sciences Lab\FIA Biosum 5.</w:t>
       </w:r>
       <w:r>
         <w:t>9.0</w:t>
@@ -7788,15 +7707,7 @@
         <w:t>9.0</w:t>
       </w:r>
       <w:r>
-        <w:t xml:space="preserve"> </w:t>
-      </w:r>
-      <w:proofErr w:type="spellStart"/>
-      <w:r>
-        <w:t>msi</w:t>
-      </w:r>
-      <w:proofErr w:type="spellEnd"/>
-      <w:r>
-        <w:t>)</w:t>
+        <w:t xml:space="preserve"> msi)</w:t>
       </w:r>
       <w:r>
         <w:t xml:space="preserve">. Once these files are in place, </w:t>
@@ -7826,15 +7737,7 @@
         </w:numPr>
       </w:pPr>
       <w:r>
-        <w:t xml:space="preserve">If all is still not well, there may be a problem with your Java installation. Open a </w:t>
-      </w:r>
-      <w:proofErr w:type="spellStart"/>
-      <w:r>
-        <w:t>cmd</w:t>
-      </w:r>
-      <w:proofErr w:type="spellEnd"/>
-      <w:r>
-        <w:t xml:space="preserve"> window and type:</w:t>
+        <w:t>If all is still not well, there may be a problem with your Java installation. Open a cmd window and type:</w:t>
       </w:r>
     </w:p>
     <w:p>
@@ -7872,23 +7775,13 @@
           <w:szCs w:val="18"/>
         </w:rPr>
       </w:pPr>
-      <w:proofErr w:type="spellStart"/>
       <w:r>
         <w:rPr>
           <w:rFonts w:ascii="Courier New" w:hAnsi="Courier New" w:cs="Courier New"/>
           <w:sz w:val="18"/>
           <w:szCs w:val="18"/>
         </w:rPr>
-        <w:t>openjdk</w:t>
-      </w:r>
-      <w:proofErr w:type="spellEnd"/>
-      <w:r>
-        <w:rPr>
-          <w:rFonts w:ascii="Courier New" w:hAnsi="Courier New" w:cs="Courier New"/>
-          <w:sz w:val="18"/>
-          <w:szCs w:val="18"/>
-        </w:rPr>
-        <w:t xml:space="preserve"> version "1.8.0_265"</w:t>
+        <w:t>openjdk version "1.8.0_265"</w:t>
       </w:r>
     </w:p>
     <w:p>
@@ -8000,15 +7893,7 @@
         <w:spacing w:after="120"/>
       </w:pPr>
       <w:r>
-        <w:t xml:space="preserve">Type </w:t>
-      </w:r>
-      <w:proofErr w:type="spellStart"/>
-      <w:r>
-        <w:t>sysdm.cpl</w:t>
-      </w:r>
-      <w:proofErr w:type="spellEnd"/>
-      <w:r>
-        <w:t xml:space="preserve"> &lt;Enter&gt;</w:t>
+        <w:t>Type sysdm.cpl &lt;Enter&gt;</w:t>
       </w:r>
     </w:p>
     <w:p>
@@ -8178,42 +8063,13 @@
     <w:p/>
     <w:p>
       <w:r>
-        <w:t xml:space="preserve">While BioSum has been run by some users </w:t>
-      </w:r>
-      <w:r>
-        <w:t>o</w:t>
-      </w:r>
-      <w:r>
-        <w:t>n virtual machines, we don’t recommend this approach</w:t>
-      </w:r>
-      <w:r>
-        <w:t>,</w:t>
-      </w:r>
-      <w:r>
-        <w:t xml:space="preserve"> and do not commit to supporting it</w:t>
-      </w:r>
-      <w:r>
-        <w:t>,</w:t>
-      </w:r>
-      <w:r>
-        <w:t xml:space="preserve"> as it </w:t>
-      </w:r>
-      <w:proofErr w:type="gramStart"/>
-      <w:r>
-        <w:t>increase</w:t>
-      </w:r>
-      <w:proofErr w:type="gramEnd"/>
-      <w:r>
-        <w:t xml:space="preserve"> the complexity of the software environment and can make it more difficult to troubleshoot issues that arise (the developers do not have virtual environments to test in and the BioSum development project does not have the resources to fully support users who attempt this).</w:t>
+        <w:t>While BioSum has been run by some users on virtual machines, we don’t recommend this approach, and do not commit to supporting it, as it increase the complexity of the software environment and can make it more difficult to troubleshoot issues that arise (the developers do not have virtual environments to test in and the BioSum development project does not have the resources to fully support users who attempt this).</w:t>
       </w:r>
     </w:p>
     <w:p/>
     <w:p>
       <w:r>
-        <w:t xml:space="preserve"> In our attempts to support those who despite these challenges attempt to run BioSum in a virtual machine (e.g., on a Mac), </w:t>
-      </w:r>
-      <w:r>
-        <w:t>here are some helpful tips:</w:t>
+        <w:t xml:space="preserve"> In our attempts to support those who despite these challenges attempt to run BioSum in a virtual machine (e.g., on a Mac), here are some helpful tips:</w:t>
       </w:r>
     </w:p>
     <w:p/>
@@ -8226,16 +8082,11 @@
         </w:numPr>
       </w:pPr>
       <w:r>
-        <w:t>Make sure Java runtime 8 or later is installed</w:t>
-      </w:r>
-      <w:r>
-        <w:t>. See Appendix 1 for troubleshooting a Java installation</w:t>
+        <w:t>Make sure Java runtime 8 or later is installed. See Appendix 1 for troubleshooting a Java installation</w:t>
       </w:r>
       <w:r>
         <w:t>.</w:t>
       </w:r>
-      <w:bookmarkStart w:id="3" w:name="_GoBack"/>
-      <w:bookmarkEnd w:id="3"/>
       <w:r>
         <w:br/>
       </w:r>
@@ -8249,13 +8100,7 @@
         </w:numPr>
       </w:pPr>
       <w:r>
-        <w:t>Simplify your ODBC environment by installing ONLY the 64</w:t>
-      </w:r>
-      <w:r>
-        <w:t>-</w:t>
-      </w:r>
-      <w:r>
-        <w:t>bit SQLite driver</w:t>
+        <w:t>Simplify your ODBC environment by installing ONLY the 64-bit SQLite driver</w:t>
       </w:r>
     </w:p>
     <w:p>
@@ -8273,19 +8118,7 @@
         </w:numPr>
       </w:pPr>
       <w:r>
-        <w:t xml:space="preserve">File permissions can be an issue when BioSum tries to connect to existing SQLite databases because Windows has one way of </w:t>
-      </w:r>
-      <w:r>
-        <w:t>managing</w:t>
-      </w:r>
-      <w:r>
-        <w:t xml:space="preserve"> these and your VM may have another. It is best practice to install BioSum as the same user who will be using the program, NOT as admin. Also, the Access DB engine and SQLite driver may need to be installed by the same user who will be using Bio</w:t>
-      </w:r>
-      <w:r>
-        <w:t>S</w:t>
-      </w:r>
-      <w:r>
-        <w:t>um.</w:t>
+        <w:t>File permissions can be an issue when BioSum tries to connect to existing SQLite databases because Windows has one way of managing these and your VM may have another. It is best practice to install BioSum as the same user who will be using the program, NOT as admin. Also, the Access DB engine and SQLite driver may need to be installed by the same user who will be using BioSum.</w:t>
       </w:r>
     </w:p>
     <w:sectPr>
@@ -8309,7 +8142,7 @@
 </file>
 
 <file path=word/endnotes.xml><?xml version="1.0" encoding="utf-8"?>
-<w:endnotes xmlns:wpc="http://schemas.microsoft.com/office/word/2010/wordprocessingCanvas" xmlns:cx="http://schemas.microsoft.com/office/drawing/2014/chartex" xmlns:cx1="http://schemas.microsoft.com/office/drawing/2015/9/8/chartex" xmlns:cx2="http://schemas.microsoft.com/office/drawing/2015/10/21/chartex" xmlns:cx3="http://schemas.microsoft.com/office/drawing/2016/5/9/chartex" xmlns:cx4="http://schemas.microsoft.com/office/drawing/2016/5/10/chartex" xmlns:cx5="http://schemas.microsoft.com/office/drawing/2016/5/11/chartex" xmlns:cx6="http://schemas.microsoft.com/office/drawing/2016/5/12/chartex" xmlns:cx7="http://schemas.microsoft.com/office/drawing/2016/5/13/chartex" xmlns:cx8="http://schemas.microsoft.com/office/drawing/2016/5/14/chartex" xmlns:mc="http://schemas.openxmlformats.org/markup-compatibility/2006" xmlns:aink="http://schemas.microsoft.com/office/drawing/2016/ink" xmlns:am3d="http://schemas.microsoft.com/office/drawing/2017/model3d" xmlns:o="urn:schemas-microsoft-com:office:office" xmlns:r="http://schemas.openxmlformats.org/officeDocument/2006/relationships" xmlns:m="http://schemas.openxmlformats.org/officeDocument/2006/math" xmlns:v="urn:schemas-microsoft-com:vml" xmlns:wp14="http://schemas.microsoft.com/office/word/2010/wordprocessingDrawing" xmlns:wp="http://schemas.openxmlformats.org/drawingml/2006/wordprocessingDrawing" xmlns:w10="urn:schemas-microsoft-com:office:word" xmlns:w="http://schemas.openxmlformats.org/wordprocessingml/2006/main" xmlns:w14="http://schemas.microsoft.com/office/word/2010/wordml" xmlns:w15="http://schemas.microsoft.com/office/word/2012/wordml" xmlns:w16cid="http://schemas.microsoft.com/office/word/2016/wordml/cid" xmlns:w16se="http://schemas.microsoft.com/office/word/2015/wordml/symex" xmlns:wpg="http://schemas.microsoft.com/office/word/2010/wordprocessingGroup" xmlns:wpi="http://schemas.microsoft.com/office/word/2010/wordprocessingInk" xmlns:wne="http://schemas.microsoft.com/office/word/2006/wordml" xmlns:wps="http://schemas.microsoft.com/office/word/2010/wordprocessingShape" mc:Ignorable="w14 w15 w16se w16cid wp14">
+<w:endnotes xmlns:wpc="http://schemas.microsoft.com/office/word/2010/wordprocessingCanvas" xmlns:cx="http://schemas.microsoft.com/office/drawing/2014/chartex" xmlns:cx1="http://schemas.microsoft.com/office/drawing/2015/9/8/chartex" xmlns:cx2="http://schemas.microsoft.com/office/drawing/2015/10/21/chartex" xmlns:cx3="http://schemas.microsoft.com/office/drawing/2016/5/9/chartex" xmlns:cx4="http://schemas.microsoft.com/office/drawing/2016/5/10/chartex" xmlns:cx5="http://schemas.microsoft.com/office/drawing/2016/5/11/chartex" xmlns:cx6="http://schemas.microsoft.com/office/drawing/2016/5/12/chartex" xmlns:cx7="http://schemas.microsoft.com/office/drawing/2016/5/13/chartex" xmlns:cx8="http://schemas.microsoft.com/office/drawing/2016/5/14/chartex" xmlns:mc="http://schemas.openxmlformats.org/markup-compatibility/2006" xmlns:aink="http://schemas.microsoft.com/office/drawing/2016/ink" xmlns:am3d="http://schemas.microsoft.com/office/drawing/2017/model3d" xmlns:o="urn:schemas-microsoft-com:office:office" xmlns:oel="http://schemas.microsoft.com/office/2019/extlst" xmlns:r="http://schemas.openxmlformats.org/officeDocument/2006/relationships" xmlns:m="http://schemas.openxmlformats.org/officeDocument/2006/math" xmlns:v="urn:schemas-microsoft-com:vml" xmlns:wp14="http://schemas.microsoft.com/office/word/2010/wordprocessingDrawing" xmlns:wp="http://schemas.openxmlformats.org/drawingml/2006/wordprocessingDrawing" xmlns:w10="urn:schemas-microsoft-com:office:word" xmlns:w="http://schemas.openxmlformats.org/wordprocessingml/2006/main" xmlns:w14="http://schemas.microsoft.com/office/word/2010/wordml" xmlns:w15="http://schemas.microsoft.com/office/word/2012/wordml" xmlns:w16cex="http://schemas.microsoft.com/office/word/2018/wordml/cex" xmlns:w16cid="http://schemas.microsoft.com/office/word/2016/wordml/cid" xmlns:w16="http://schemas.microsoft.com/office/word/2018/wordml" xmlns:w16du="http://schemas.microsoft.com/office/word/2023/wordml/word16du" xmlns:w16sdtdh="http://schemas.microsoft.com/office/word/2020/wordml/sdtdatahash" xmlns:w16se="http://schemas.microsoft.com/office/word/2015/wordml/symex" xmlns:wpg="http://schemas.microsoft.com/office/word/2010/wordprocessingGroup" xmlns:wpi="http://schemas.microsoft.com/office/word/2010/wordprocessingInk" xmlns:wne="http://schemas.microsoft.com/office/word/2006/wordml" xmlns:wps="http://schemas.microsoft.com/office/word/2010/wordprocessingShape" mc:Ignorable="w14 w15 w16se w16cid w16 w16cex w16sdtdh w16du wp14">
   <w:endnote w:type="separator" w:id="-1">
     <w:p>
       <w:r>
@@ -8328,7 +8161,7 @@
 </file>
 
 <file path=word/footer1.xml><?xml version="1.0" encoding="utf-8"?>
-<w:ftr xmlns:wpc="http://schemas.microsoft.com/office/word/2010/wordprocessingCanvas" xmlns:cx="http://schemas.microsoft.com/office/drawing/2014/chartex" xmlns:cx1="http://schemas.microsoft.com/office/drawing/2015/9/8/chartex" xmlns:cx2="http://schemas.microsoft.com/office/drawing/2015/10/21/chartex" xmlns:cx3="http://schemas.microsoft.com/office/drawing/2016/5/9/chartex" xmlns:cx4="http://schemas.microsoft.com/office/drawing/2016/5/10/chartex" xmlns:cx5="http://schemas.microsoft.com/office/drawing/2016/5/11/chartex" xmlns:cx6="http://schemas.microsoft.com/office/drawing/2016/5/12/chartex" xmlns:cx7="http://schemas.microsoft.com/office/drawing/2016/5/13/chartex" xmlns:cx8="http://schemas.microsoft.com/office/drawing/2016/5/14/chartex" xmlns:mc="http://schemas.openxmlformats.org/markup-compatibility/2006" xmlns:aink="http://schemas.microsoft.com/office/drawing/2016/ink" xmlns:am3d="http://schemas.microsoft.com/office/drawing/2017/model3d" xmlns:o="urn:schemas-microsoft-com:office:office" xmlns:r="http://schemas.openxmlformats.org/officeDocument/2006/relationships" xmlns:m="http://schemas.openxmlformats.org/officeDocument/2006/math" xmlns:v="urn:schemas-microsoft-com:vml" xmlns:wp14="http://schemas.microsoft.com/office/word/2010/wordprocessingDrawing" xmlns:wp="http://schemas.openxmlformats.org/drawingml/2006/wordprocessingDrawing" xmlns:w10="urn:schemas-microsoft-com:office:word" xmlns:w="http://schemas.openxmlformats.org/wordprocessingml/2006/main" xmlns:w14="http://schemas.microsoft.com/office/word/2010/wordml" xmlns:w15="http://schemas.microsoft.com/office/word/2012/wordml" xmlns:w16cid="http://schemas.microsoft.com/office/word/2016/wordml/cid" xmlns:w16se="http://schemas.microsoft.com/office/word/2015/wordml/symex" xmlns:wpg="http://schemas.microsoft.com/office/word/2010/wordprocessingGroup" xmlns:wpi="http://schemas.microsoft.com/office/word/2010/wordprocessingInk" xmlns:wne="http://schemas.microsoft.com/office/word/2006/wordml" xmlns:wps="http://schemas.microsoft.com/office/word/2010/wordprocessingShape" mc:Ignorable="w14 w15 w16se w16cid wp14">
+<w:ftr xmlns:wpc="http://schemas.microsoft.com/office/word/2010/wordprocessingCanvas" xmlns:cx="http://schemas.microsoft.com/office/drawing/2014/chartex" xmlns:cx1="http://schemas.microsoft.com/office/drawing/2015/9/8/chartex" xmlns:cx2="http://schemas.microsoft.com/office/drawing/2015/10/21/chartex" xmlns:cx3="http://schemas.microsoft.com/office/drawing/2016/5/9/chartex" xmlns:cx4="http://schemas.microsoft.com/office/drawing/2016/5/10/chartex" xmlns:cx5="http://schemas.microsoft.com/office/drawing/2016/5/11/chartex" xmlns:cx6="http://schemas.microsoft.com/office/drawing/2016/5/12/chartex" xmlns:cx7="http://schemas.microsoft.com/office/drawing/2016/5/13/chartex" xmlns:cx8="http://schemas.microsoft.com/office/drawing/2016/5/14/chartex" xmlns:mc="http://schemas.openxmlformats.org/markup-compatibility/2006" xmlns:aink="http://schemas.microsoft.com/office/drawing/2016/ink" xmlns:am3d="http://schemas.microsoft.com/office/drawing/2017/model3d" xmlns:o="urn:schemas-microsoft-com:office:office" xmlns:oel="http://schemas.microsoft.com/office/2019/extlst" xmlns:r="http://schemas.openxmlformats.org/officeDocument/2006/relationships" xmlns:m="http://schemas.openxmlformats.org/officeDocument/2006/math" xmlns:v="urn:schemas-microsoft-com:vml" xmlns:wp14="http://schemas.microsoft.com/office/word/2010/wordprocessingDrawing" xmlns:wp="http://schemas.openxmlformats.org/drawingml/2006/wordprocessingDrawing" xmlns:w10="urn:schemas-microsoft-com:office:word" xmlns:w="http://schemas.openxmlformats.org/wordprocessingml/2006/main" xmlns:w14="http://schemas.microsoft.com/office/word/2010/wordml" xmlns:w15="http://schemas.microsoft.com/office/word/2012/wordml" xmlns:w16cex="http://schemas.microsoft.com/office/word/2018/wordml/cex" xmlns:w16cid="http://schemas.microsoft.com/office/word/2016/wordml/cid" xmlns:w16="http://schemas.microsoft.com/office/word/2018/wordml" xmlns:w16du="http://schemas.microsoft.com/office/word/2023/wordml/word16du" xmlns:w16sdtdh="http://schemas.microsoft.com/office/word/2020/wordml/sdtdatahash" xmlns:w16se="http://schemas.microsoft.com/office/word/2015/wordml/symex" xmlns:wpg="http://schemas.microsoft.com/office/word/2010/wordprocessingGroup" xmlns:wpi="http://schemas.microsoft.com/office/word/2010/wordprocessingInk" xmlns:wne="http://schemas.microsoft.com/office/word/2006/wordml" xmlns:wps="http://schemas.microsoft.com/office/word/2010/wordprocessingShape" mc:Ignorable="w14 w15 w16se w16cid w16 w16cex w16sdtdh w16du wp14">
   <w:p>
     <w:pPr>
       <w:pStyle w:val="Footer"/>
@@ -8362,7 +8195,7 @@
 </file>
 
 <file path=word/footnotes.xml><?xml version="1.0" encoding="utf-8"?>
-<w:footnotes xmlns:wpc="http://schemas.microsoft.com/office/word/2010/wordprocessingCanvas" xmlns:cx="http://schemas.microsoft.com/office/drawing/2014/chartex" xmlns:cx1="http://schemas.microsoft.com/office/drawing/2015/9/8/chartex" xmlns:cx2="http://schemas.microsoft.com/office/drawing/2015/10/21/chartex" xmlns:cx3="http://schemas.microsoft.com/office/drawing/2016/5/9/chartex" xmlns:cx4="http://schemas.microsoft.com/office/drawing/2016/5/10/chartex" xmlns:cx5="http://schemas.microsoft.com/office/drawing/2016/5/11/chartex" xmlns:cx6="http://schemas.microsoft.com/office/drawing/2016/5/12/chartex" xmlns:cx7="http://schemas.microsoft.com/office/drawing/2016/5/13/chartex" xmlns:cx8="http://schemas.microsoft.com/office/drawing/2016/5/14/chartex" xmlns:mc="http://schemas.openxmlformats.org/markup-compatibility/2006" xmlns:aink="http://schemas.microsoft.com/office/drawing/2016/ink" xmlns:am3d="http://schemas.microsoft.com/office/drawing/2017/model3d" xmlns:o="urn:schemas-microsoft-com:office:office" xmlns:r="http://schemas.openxmlformats.org/officeDocument/2006/relationships" xmlns:m="http://schemas.openxmlformats.org/officeDocument/2006/math" xmlns:v="urn:schemas-microsoft-com:vml" xmlns:wp14="http://schemas.microsoft.com/office/word/2010/wordprocessingDrawing" xmlns:wp="http://schemas.openxmlformats.org/drawingml/2006/wordprocessingDrawing" xmlns:w10="urn:schemas-microsoft-com:office:word" xmlns:w="http://schemas.openxmlformats.org/wordprocessingml/2006/main" xmlns:w14="http://schemas.microsoft.com/office/word/2010/wordml" xmlns:w15="http://schemas.microsoft.com/office/word/2012/wordml" xmlns:w16cid="http://schemas.microsoft.com/office/word/2016/wordml/cid" xmlns:w16se="http://schemas.microsoft.com/office/word/2015/wordml/symex" xmlns:wpg="http://schemas.microsoft.com/office/word/2010/wordprocessingGroup" xmlns:wpi="http://schemas.microsoft.com/office/word/2010/wordprocessingInk" xmlns:wne="http://schemas.microsoft.com/office/word/2006/wordml" xmlns:wps="http://schemas.microsoft.com/office/word/2010/wordprocessingShape" mc:Ignorable="w14 w15 w16se w16cid wp14">
+<w:footnotes xmlns:wpc="http://schemas.microsoft.com/office/word/2010/wordprocessingCanvas" xmlns:cx="http://schemas.microsoft.com/office/drawing/2014/chartex" xmlns:cx1="http://schemas.microsoft.com/office/drawing/2015/9/8/chartex" xmlns:cx2="http://schemas.microsoft.com/office/drawing/2015/10/21/chartex" xmlns:cx3="http://schemas.microsoft.com/office/drawing/2016/5/9/chartex" xmlns:cx4="http://schemas.microsoft.com/office/drawing/2016/5/10/chartex" xmlns:cx5="http://schemas.microsoft.com/office/drawing/2016/5/11/chartex" xmlns:cx6="http://schemas.microsoft.com/office/drawing/2016/5/12/chartex" xmlns:cx7="http://schemas.microsoft.com/office/drawing/2016/5/13/chartex" xmlns:cx8="http://schemas.microsoft.com/office/drawing/2016/5/14/chartex" xmlns:mc="http://schemas.openxmlformats.org/markup-compatibility/2006" xmlns:aink="http://schemas.microsoft.com/office/drawing/2016/ink" xmlns:am3d="http://schemas.microsoft.com/office/drawing/2017/model3d" xmlns:o="urn:schemas-microsoft-com:office:office" xmlns:oel="http://schemas.microsoft.com/office/2019/extlst" xmlns:r="http://schemas.openxmlformats.org/officeDocument/2006/relationships" xmlns:m="http://schemas.openxmlformats.org/officeDocument/2006/math" xmlns:v="urn:schemas-microsoft-com:vml" xmlns:wp14="http://schemas.microsoft.com/office/word/2010/wordprocessingDrawing" xmlns:wp="http://schemas.openxmlformats.org/drawingml/2006/wordprocessingDrawing" xmlns:w10="urn:schemas-microsoft-com:office:word" xmlns:w="http://schemas.openxmlformats.org/wordprocessingml/2006/main" xmlns:w14="http://schemas.microsoft.com/office/word/2010/wordml" xmlns:w15="http://schemas.microsoft.com/office/word/2012/wordml" xmlns:w16cex="http://schemas.microsoft.com/office/word/2018/wordml/cex" xmlns:w16cid="http://schemas.microsoft.com/office/word/2016/wordml/cid" xmlns:w16="http://schemas.microsoft.com/office/word/2018/wordml" xmlns:w16du="http://schemas.microsoft.com/office/word/2023/wordml/word16du" xmlns:w16sdtdh="http://schemas.microsoft.com/office/word/2020/wordml/sdtdatahash" xmlns:w16se="http://schemas.microsoft.com/office/word/2015/wordml/symex" xmlns:wpg="http://schemas.microsoft.com/office/word/2010/wordprocessingGroup" xmlns:wpi="http://schemas.microsoft.com/office/word/2010/wordprocessingInk" xmlns:wne="http://schemas.microsoft.com/office/word/2006/wordml" xmlns:wps="http://schemas.microsoft.com/office/word/2010/wordprocessingShape" mc:Ignorable="w14 w15 w16se w16cid w16 w16cex w16sdtdh w16du wp14">
   <w:footnote w:type="separator" w:id="-1">
     <w:p>
       <w:r>
@@ -8381,7 +8214,7 @@
 </file>
 
 <file path=word/header1.xml><?xml version="1.0" encoding="utf-8"?>
-<w:hdr xmlns:wpc="http://schemas.microsoft.com/office/word/2010/wordprocessingCanvas" xmlns:cx="http://schemas.microsoft.com/office/drawing/2014/chartex" xmlns:cx1="http://schemas.microsoft.com/office/drawing/2015/9/8/chartex" xmlns:cx2="http://schemas.microsoft.com/office/drawing/2015/10/21/chartex" xmlns:cx3="http://schemas.microsoft.com/office/drawing/2016/5/9/chartex" xmlns:cx4="http://schemas.microsoft.com/office/drawing/2016/5/10/chartex" xmlns:cx5="http://schemas.microsoft.com/office/drawing/2016/5/11/chartex" xmlns:cx6="http://schemas.microsoft.com/office/drawing/2016/5/12/chartex" xmlns:cx7="http://schemas.microsoft.com/office/drawing/2016/5/13/chartex" xmlns:cx8="http://schemas.microsoft.com/office/drawing/2016/5/14/chartex" xmlns:mc="http://schemas.openxmlformats.org/markup-compatibility/2006" xmlns:aink="http://schemas.microsoft.com/office/drawing/2016/ink" xmlns:am3d="http://schemas.microsoft.com/office/drawing/2017/model3d" xmlns:o="urn:schemas-microsoft-com:office:office" xmlns:r="http://schemas.openxmlformats.org/officeDocument/2006/relationships" xmlns:m="http://schemas.openxmlformats.org/officeDocument/2006/math" xmlns:v="urn:schemas-microsoft-com:vml" xmlns:wp14="http://schemas.microsoft.com/office/word/2010/wordprocessingDrawing" xmlns:wp="http://schemas.openxmlformats.org/drawingml/2006/wordprocessingDrawing" xmlns:w10="urn:schemas-microsoft-com:office:word" xmlns:w="http://schemas.openxmlformats.org/wordprocessingml/2006/main" xmlns:w14="http://schemas.microsoft.com/office/word/2010/wordml" xmlns:w15="http://schemas.microsoft.com/office/word/2012/wordml" xmlns:w16cid="http://schemas.microsoft.com/office/word/2016/wordml/cid" xmlns:w16se="http://schemas.microsoft.com/office/word/2015/wordml/symex" xmlns:wpg="http://schemas.microsoft.com/office/word/2010/wordprocessingGroup" xmlns:wpi="http://schemas.microsoft.com/office/word/2010/wordprocessingInk" xmlns:wne="http://schemas.microsoft.com/office/word/2006/wordml" xmlns:wps="http://schemas.microsoft.com/office/word/2010/wordprocessingShape" mc:Ignorable="w14 w15 w16se w16cid wp14">
+<w:hdr xmlns:wpc="http://schemas.microsoft.com/office/word/2010/wordprocessingCanvas" xmlns:cx="http://schemas.microsoft.com/office/drawing/2014/chartex" xmlns:cx1="http://schemas.microsoft.com/office/drawing/2015/9/8/chartex" xmlns:cx2="http://schemas.microsoft.com/office/drawing/2015/10/21/chartex" xmlns:cx3="http://schemas.microsoft.com/office/drawing/2016/5/9/chartex" xmlns:cx4="http://schemas.microsoft.com/office/drawing/2016/5/10/chartex" xmlns:cx5="http://schemas.microsoft.com/office/drawing/2016/5/11/chartex" xmlns:cx6="http://schemas.microsoft.com/office/drawing/2016/5/12/chartex" xmlns:cx7="http://schemas.microsoft.com/office/drawing/2016/5/13/chartex" xmlns:cx8="http://schemas.microsoft.com/office/drawing/2016/5/14/chartex" xmlns:mc="http://schemas.openxmlformats.org/markup-compatibility/2006" xmlns:aink="http://schemas.microsoft.com/office/drawing/2016/ink" xmlns:am3d="http://schemas.microsoft.com/office/drawing/2017/model3d" xmlns:o="urn:schemas-microsoft-com:office:office" xmlns:oel="http://schemas.microsoft.com/office/2019/extlst" xmlns:r="http://schemas.openxmlformats.org/officeDocument/2006/relationships" xmlns:m="http://schemas.openxmlformats.org/officeDocument/2006/math" xmlns:v="urn:schemas-microsoft-com:vml" xmlns:wp14="http://schemas.microsoft.com/office/word/2010/wordprocessingDrawing" xmlns:wp="http://schemas.openxmlformats.org/drawingml/2006/wordprocessingDrawing" xmlns:w10="urn:schemas-microsoft-com:office:word" xmlns:w="http://schemas.openxmlformats.org/wordprocessingml/2006/main" xmlns:w14="http://schemas.microsoft.com/office/word/2010/wordml" xmlns:w15="http://schemas.microsoft.com/office/word/2012/wordml" xmlns:w16cex="http://schemas.microsoft.com/office/word/2018/wordml/cex" xmlns:w16cid="http://schemas.microsoft.com/office/word/2016/wordml/cid" xmlns:w16="http://schemas.microsoft.com/office/word/2018/wordml" xmlns:w16du="http://schemas.microsoft.com/office/word/2023/wordml/word16du" xmlns:w16sdtdh="http://schemas.microsoft.com/office/word/2020/wordml/sdtdatahash" xmlns:w16se="http://schemas.microsoft.com/office/word/2015/wordml/symex" xmlns:wpg="http://schemas.microsoft.com/office/word/2010/wordprocessingGroup" xmlns:wpi="http://schemas.microsoft.com/office/word/2010/wordprocessingInk" xmlns:wne="http://schemas.microsoft.com/office/word/2006/wordml" xmlns:wps="http://schemas.microsoft.com/office/word/2010/wordprocessingShape" mc:Ignorable="w14 w15 w16se w16cid w16 w16cex w16sdtdh w16du wp14">
   <w:p>
     <w:pPr>
       <w:pStyle w:val="Header"/>
@@ -8396,7 +8229,7 @@
 </file>
 
 <file path=word/numbering.xml><?xml version="1.0" encoding="utf-8"?>
-<w:numbering xmlns:wpc="http://schemas.microsoft.com/office/word/2010/wordprocessingCanvas" xmlns:cx="http://schemas.microsoft.com/office/drawing/2014/chartex" xmlns:cx1="http://schemas.microsoft.com/office/drawing/2015/9/8/chartex" xmlns:cx2="http://schemas.microsoft.com/office/drawing/2015/10/21/chartex" xmlns:cx3="http://schemas.microsoft.com/office/drawing/2016/5/9/chartex" xmlns:cx4="http://schemas.microsoft.com/office/drawing/2016/5/10/chartex" xmlns:cx5="http://schemas.microsoft.com/office/drawing/2016/5/11/chartex" xmlns:cx6="http://schemas.microsoft.com/office/drawing/2016/5/12/chartex" xmlns:cx7="http://schemas.microsoft.com/office/drawing/2016/5/13/chartex" xmlns:cx8="http://schemas.microsoft.com/office/drawing/2016/5/14/chartex" xmlns:mc="http://schemas.openxmlformats.org/markup-compatibility/2006" xmlns:aink="http://schemas.microsoft.com/office/drawing/2016/ink" xmlns:am3d="http://schemas.microsoft.com/office/drawing/2017/model3d" xmlns:o="urn:schemas-microsoft-com:office:office" xmlns:r="http://schemas.openxmlformats.org/officeDocument/2006/relationships" xmlns:m="http://schemas.openxmlformats.org/officeDocument/2006/math" xmlns:v="urn:schemas-microsoft-com:vml" xmlns:wp14="http://schemas.microsoft.com/office/word/2010/wordprocessingDrawing" xmlns:wp="http://schemas.openxmlformats.org/drawingml/2006/wordprocessingDrawing" xmlns:w10="urn:schemas-microsoft-com:office:word" xmlns:w="http://schemas.openxmlformats.org/wordprocessingml/2006/main" xmlns:w14="http://schemas.microsoft.com/office/word/2010/wordml" xmlns:w15="http://schemas.microsoft.com/office/word/2012/wordml" xmlns:w16cid="http://schemas.microsoft.com/office/word/2016/wordml/cid" xmlns:w16se="http://schemas.microsoft.com/office/word/2015/wordml/symex" xmlns:wpg="http://schemas.microsoft.com/office/word/2010/wordprocessingGroup" xmlns:wpi="http://schemas.microsoft.com/office/word/2010/wordprocessingInk" xmlns:wne="http://schemas.microsoft.com/office/word/2006/wordml" xmlns:wps="http://schemas.microsoft.com/office/word/2010/wordprocessingShape" mc:Ignorable="w14 w15 w16se w16cid wp14">
+<w:numbering xmlns:wpc="http://schemas.microsoft.com/office/word/2010/wordprocessingCanvas" xmlns:cx="http://schemas.microsoft.com/office/drawing/2014/chartex" xmlns:cx1="http://schemas.microsoft.com/office/drawing/2015/9/8/chartex" xmlns:cx2="http://schemas.microsoft.com/office/drawing/2015/10/21/chartex" xmlns:cx3="http://schemas.microsoft.com/office/drawing/2016/5/9/chartex" xmlns:cx4="http://schemas.microsoft.com/office/drawing/2016/5/10/chartex" xmlns:cx5="http://schemas.microsoft.com/office/drawing/2016/5/11/chartex" xmlns:cx6="http://schemas.microsoft.com/office/drawing/2016/5/12/chartex" xmlns:cx7="http://schemas.microsoft.com/office/drawing/2016/5/13/chartex" xmlns:cx8="http://schemas.microsoft.com/office/drawing/2016/5/14/chartex" xmlns:mc="http://schemas.openxmlformats.org/markup-compatibility/2006" xmlns:aink="http://schemas.microsoft.com/office/drawing/2016/ink" xmlns:am3d="http://schemas.microsoft.com/office/drawing/2017/model3d" xmlns:o="urn:schemas-microsoft-com:office:office" xmlns:oel="http://schemas.microsoft.com/office/2019/extlst" xmlns:r="http://schemas.openxmlformats.org/officeDocument/2006/relationships" xmlns:m="http://schemas.openxmlformats.org/officeDocument/2006/math" xmlns:v="urn:schemas-microsoft-com:vml" xmlns:wp14="http://schemas.microsoft.com/office/word/2010/wordprocessingDrawing" xmlns:wp="http://schemas.openxmlformats.org/drawingml/2006/wordprocessingDrawing" xmlns:w10="urn:schemas-microsoft-com:office:word" xmlns:w="http://schemas.openxmlformats.org/wordprocessingml/2006/main" xmlns:w14="http://schemas.microsoft.com/office/word/2010/wordml" xmlns:w15="http://schemas.microsoft.com/office/word/2012/wordml" xmlns:w16cex="http://schemas.microsoft.com/office/word/2018/wordml/cex" xmlns:w16cid="http://schemas.microsoft.com/office/word/2016/wordml/cid" xmlns:w16="http://schemas.microsoft.com/office/word/2018/wordml" xmlns:w16du="http://schemas.microsoft.com/office/word/2023/wordml/word16du" xmlns:w16sdtdh="http://schemas.microsoft.com/office/word/2020/wordml/sdtdatahash" xmlns:w16se="http://schemas.microsoft.com/office/word/2015/wordml/symex" xmlns:wpg="http://schemas.microsoft.com/office/word/2010/wordprocessingGroup" xmlns:wpi="http://schemas.microsoft.com/office/word/2010/wordprocessingInk" xmlns:wne="http://schemas.microsoft.com/office/word/2006/wordml" xmlns:wps="http://schemas.microsoft.com/office/word/2010/wordprocessingShape" mc:Ignorable="w14 w15 w16se w16cid w16 w16cex w16sdtdh w16du wp14">
   <w:abstractNum w:abstractNumId="0" w15:restartNumberingAfterBreak="0">
     <w:nsid w:val="088D3CC1"/>
     <w:multiLevelType w:val="hybridMultilevel"/>
@@ -9993,49 +9826,49 @@
       </w:pPr>
     </w:lvl>
   </w:abstractNum>
-  <w:num w:numId="1">
+  <w:num w:numId="1" w16cid:durableId="862406290">
     <w:abstractNumId w:val="3"/>
   </w:num>
-  <w:num w:numId="2">
+  <w:num w:numId="2" w16cid:durableId="1202325455">
     <w:abstractNumId w:val="16"/>
   </w:num>
-  <w:num w:numId="3">
+  <w:num w:numId="3" w16cid:durableId="2115663607">
     <w:abstractNumId w:val="1"/>
   </w:num>
-  <w:num w:numId="4">
+  <w:num w:numId="4" w16cid:durableId="385571933">
     <w:abstractNumId w:val="4"/>
   </w:num>
-  <w:num w:numId="5">
+  <w:num w:numId="5" w16cid:durableId="276254126">
     <w:abstractNumId w:val="8"/>
   </w:num>
-  <w:num w:numId="6">
+  <w:num w:numId="6" w16cid:durableId="546767986">
     <w:abstractNumId w:val="2"/>
   </w:num>
-  <w:num w:numId="7">
+  <w:num w:numId="7" w16cid:durableId="264047000">
     <w:abstractNumId w:val="6"/>
   </w:num>
-  <w:num w:numId="8">
+  <w:num w:numId="8" w16cid:durableId="709500082">
     <w:abstractNumId w:val="10"/>
   </w:num>
-  <w:num w:numId="9">
+  <w:num w:numId="9" w16cid:durableId="418336305">
     <w:abstractNumId w:val="13"/>
   </w:num>
-  <w:num w:numId="10">
+  <w:num w:numId="10" w16cid:durableId="779952277">
     <w:abstractNumId w:val="12"/>
   </w:num>
-  <w:num w:numId="11">
+  <w:num w:numId="11" w16cid:durableId="159927382">
     <w:abstractNumId w:val="11"/>
   </w:num>
-  <w:num w:numId="12">
+  <w:num w:numId="12" w16cid:durableId="1380206939">
     <w:abstractNumId w:val="15"/>
   </w:num>
-  <w:num w:numId="13">
+  <w:num w:numId="13" w16cid:durableId="987245441">
     <w:abstractNumId w:val="0"/>
   </w:num>
-  <w:num w:numId="14">
+  <w:num w:numId="14" w16cid:durableId="1488984307">
     <w:abstractNumId w:val="9"/>
   </w:num>
-  <w:num w:numId="15">
+  <w:num w:numId="15" w16cid:durableId="1193105155">
     <w:abstractNumId w:val="1"/>
     <w:lvlOverride w:ilvl="0">
       <w:lvl w:ilvl="0" w:tplc="A1F0DF9A">
@@ -10140,16 +9973,16 @@
       </w:lvl>
     </w:lvlOverride>
   </w:num>
-  <w:num w:numId="16">
+  <w:num w:numId="16" w16cid:durableId="196698726">
     <w:abstractNumId w:val="5"/>
   </w:num>
-  <w:num w:numId="17">
+  <w:num w:numId="17" w16cid:durableId="782652357">
     <w:abstractNumId w:val="7"/>
   </w:num>
-  <w:num w:numId="18">
+  <w:num w:numId="18" w16cid:durableId="1455438853">
     <w:abstractNumId w:val="17"/>
   </w:num>
-  <w:num w:numId="19">
+  <w:num w:numId="19" w16cid:durableId="872114743">
     <w:abstractNumId w:val="14"/>
   </w:num>
   <w:numIdMacAtCleanup w:val="7"/>
@@ -10157,7 +9990,7 @@
 </file>
 
 <file path=word/styles.xml><?xml version="1.0" encoding="utf-8"?>
-<w:styles xmlns:mc="http://schemas.openxmlformats.org/markup-compatibility/2006" xmlns:r="http://schemas.openxmlformats.org/officeDocument/2006/relationships" xmlns:w="http://schemas.openxmlformats.org/wordprocessingml/2006/main" xmlns:w14="http://schemas.microsoft.com/office/word/2010/wordml" xmlns:w15="http://schemas.microsoft.com/office/word/2012/wordml" xmlns:w16cid="http://schemas.microsoft.com/office/word/2016/wordml/cid" xmlns:w16se="http://schemas.microsoft.com/office/word/2015/wordml/symex" mc:Ignorable="w14 w15 w16se w16cid">
+<w:styles xmlns:mc="http://schemas.openxmlformats.org/markup-compatibility/2006" xmlns:r="http://schemas.openxmlformats.org/officeDocument/2006/relationships" xmlns:w="http://schemas.openxmlformats.org/wordprocessingml/2006/main" xmlns:w14="http://schemas.microsoft.com/office/word/2010/wordml" xmlns:w15="http://schemas.microsoft.com/office/word/2012/wordml" xmlns:w16cex="http://schemas.microsoft.com/office/word/2018/wordml/cex" xmlns:w16cid="http://schemas.microsoft.com/office/word/2016/wordml/cid" xmlns:w16="http://schemas.microsoft.com/office/word/2018/wordml" xmlns:w16du="http://schemas.microsoft.com/office/word/2023/wordml/word16du" xmlns:w16sdtdh="http://schemas.microsoft.com/office/word/2020/wordml/sdtdatahash" xmlns:w16se="http://schemas.microsoft.com/office/word/2015/wordml/symex" mc:Ignorable="w14 w15 w16se w16cid w16 w16cex w16sdtdh w16du">
   <w:docDefaults>
     <w:rPrDefault>
       <w:rPr>
@@ -10167,7 +10000,7 @@
     </w:rPrDefault>
     <w:pPrDefault/>
   </w:docDefaults>
-  <w:latentStyles w:defLockedState="0" w:defUIPriority="0" w:defSemiHidden="0" w:defUnhideWhenUsed="0" w:defQFormat="0" w:count="375">
+  <w:latentStyles w:defLockedState="0" w:defUIPriority="0" w:defSemiHidden="0" w:defUnhideWhenUsed="0" w:defQFormat="0" w:count="376">
     <w:lsdException w:name="Normal" w:qFormat="1"/>
     <w:lsdException w:name="heading 1" w:qFormat="1"/>
     <w:lsdException w:name="heading 2" w:semiHidden="1" w:unhideWhenUsed="1" w:qFormat="1"/>
@@ -10456,6 +10289,7 @@
     <w:lsdException w:name="Smart Hyperlink" w:semiHidden="1" w:uiPriority="99" w:unhideWhenUsed="1"/>
     <w:lsdException w:name="Hashtag" w:semiHidden="1" w:uiPriority="99" w:unhideWhenUsed="1"/>
     <w:lsdException w:name="Unresolved Mention" w:semiHidden="1" w:uiPriority="99" w:unhideWhenUsed="1"/>
+    <w:lsdException w:name="Smart Link" w:semiHidden="1" w:uiPriority="99" w:unhideWhenUsed="1"/>
   </w:latentStyles>
   <w:style w:type="paragraph" w:default="1" w:styleId="Normal">
     <w:name w:val="Normal"/>
@@ -10941,7 +10775,7 @@
 </file>
 
 <file path=customXml/itemProps1.xml><?xml version="1.0" encoding="utf-8"?>
-<ds:datastoreItem xmlns:ds="http://schemas.openxmlformats.org/officeDocument/2006/customXml" ds:itemID="{57FB36FB-0F8A-4150-A32A-2020EBF1BA81}">
+<ds:datastoreItem xmlns:ds="http://schemas.openxmlformats.org/officeDocument/2006/customXml" ds:itemID="{243D1DDB-FCF5-4C38-A59B-D031D0CB7518}">
   <ds:schemaRefs>
     <ds:schemaRef ds:uri="http://schemas.openxmlformats.org/officeDocument/2006/bibliography"/>
   </ds:schemaRefs>

</xml_diff>

<commit_message>
Additional updates to setup instructions
</commit_message>
<xml_diff>
--- a/docs/Biosum_Setup_Instructions.docx
+++ b/docs/Biosum_Setup_Instructions.docx
@@ -459,7 +459,13 @@
         <w:rPr>
           <w:b/>
         </w:rPr>
-        <w:t>27 November 2024</w:t>
+        <w:t>12</w:t>
+      </w:r>
+      <w:r>
+        <w:rPr>
+          <w:b/>
+        </w:rPr>
+        <w:t xml:space="preserve"> November 2024</w:t>
       </w:r>
       <w:r>
         <w:rPr>
@@ -535,7 +541,15 @@
         <w:t xml:space="preserve">version 5.11.1 </w:t>
       </w:r>
       <w:r>
-        <w:t>software on your Windows computer for the first time</w:t>
+        <w:t xml:space="preserve">software on your </w:t>
+      </w:r>
+      <w:proofErr w:type="gramStart"/>
+      <w:r>
+        <w:t>Windows</w:t>
+      </w:r>
+      <w:proofErr w:type="gramEnd"/>
+      <w:r>
+        <w:t xml:space="preserve"> computer for the first time</w:t>
       </w:r>
       <w:r>
         <w:t>—what we call a “full installation”</w:t>
@@ -756,7 +770,15 @@
         <w:t>full administrative account access is not available</w:t>
       </w:r>
       <w:r>
-        <w:t xml:space="preserve"> to most users and it will be necessary to have the FS Customer Help Desk perform the installation</w:t>
+        <w:t xml:space="preserve"> to most </w:t>
+      </w:r>
+      <w:proofErr w:type="gramStart"/>
+      <w:r>
+        <w:t>users</w:t>
+      </w:r>
+      <w:proofErr w:type="gramEnd"/>
+      <w:r>
+        <w:t xml:space="preserve"> and it will be necessary to have the FS Customer Help Desk perform the installation</w:t>
       </w:r>
       <w:r>
         <w:t xml:space="preserve">. </w:t>
@@ -792,11 +814,16 @@
       <w:r>
         <w:t xml:space="preserve">WinZip) to extract this archive to </w:t>
       </w:r>
+      <w:proofErr w:type="gramStart"/>
       <w:r>
         <w:t xml:space="preserve">C:\ </w:t>
       </w:r>
       <w:r>
-        <w:t xml:space="preserve"> -- </w:t>
+        <w:t xml:space="preserve"> --</w:t>
+      </w:r>
+      <w:proofErr w:type="gramEnd"/>
+      <w:r>
+        <w:t xml:space="preserve"> </w:t>
       </w:r>
       <w:r>
         <w:t xml:space="preserve"> this will create the folder C:\FIA_BioSum and subfolders such as C:\FIA_BioSum\Setup</w:t>
@@ -888,10 +915,7 @@
         <w:t xml:space="preserve">the </w:t>
       </w:r>
       <w:r>
-        <w:t>RSQLite</w:t>
-      </w:r>
-      <w:r>
-        <w:t xml:space="preserve"> </w:t>
+        <w:t xml:space="preserve">RSQLite </w:t>
       </w:r>
       <w:r>
         <w:t>package</w:t>
@@ -1241,7 +1265,15 @@
         <w:t>from the Software Center</w:t>
       </w:r>
       <w:r>
-        <w:t xml:space="preserve"> (making sure they are downloading the 64 bit version)</w:t>
+        <w:t xml:space="preserve"> (making sure they are downloading the </w:t>
+      </w:r>
+      <w:proofErr w:type="gramStart"/>
+      <w:r>
+        <w:t>64 bit</w:t>
+      </w:r>
+      <w:proofErr w:type="gramEnd"/>
+      <w:r>
+        <w:t xml:space="preserve"> version)</w:t>
       </w:r>
       <w:r>
         <w:t xml:space="preserve">. All other users should download </w:t>
@@ -1283,7 +1315,13 @@
       </w:r>
       <w:bookmarkStart w:id="1" w:name="_Hlk183615706"/>
       <w:r>
-        <w:t>Java SDK (v1.8 or later)</w:t>
+        <w:t>Java SDK (v1.8 or later</w:t>
+      </w:r>
+      <w:r>
+        <w:t>, equivalent to Java 8 client version</w:t>
+      </w:r>
+      <w:r>
+        <w:t>)</w:t>
       </w:r>
       <w:bookmarkEnd w:id="1"/>
       <w:r>
@@ -1299,7 +1337,22 @@
         <w:t xml:space="preserve"> </w:t>
       </w:r>
       <w:r>
-        <w:t xml:space="preserve">If a Java SDK has already been installed via procedures consistent with those specified in this guide, there is no need to reinstall this component.  </w:t>
+        <w:t xml:space="preserve">If a Java SDK has already been installed via procedures consistent with those specified in this guide, there is no need to reinstall this component. </w:t>
+      </w:r>
+      <w:r>
+        <w:t xml:space="preserve">BioSum has </w:t>
+      </w:r>
+      <w:r>
+        <w:rPr>
+          <w:u w:val="single"/>
+        </w:rPr>
+        <w:t>not</w:t>
+      </w:r>
+      <w:r>
+        <w:t xml:space="preserve"> been tested with Open JDK 11.</w:t>
+      </w:r>
+      <w:r>
+        <w:t xml:space="preserve"> </w:t>
       </w:r>
     </w:p>
     <w:p>
@@ -2239,7 +2292,15 @@
                 <w:rFonts w:ascii="Times New Roman" w:hAnsi="Times New Roman" w:cs="Times New Roman"/>
                 <w:color w:val="auto"/>
               </w:rPr>
-              <w:t xml:space="preserve">&gt; or &lt;Open&gt; </w:t>
+              <w:t>&gt; or &lt;Open</w:t>
+            </w:r>
+            <w:proofErr w:type="gramStart"/>
+            <w:r>
+              <w:rPr>
+                <w:rFonts w:ascii="Times New Roman" w:hAnsi="Times New Roman" w:cs="Times New Roman"/>
+                <w:color w:val="auto"/>
+              </w:rPr>
+              <w:t xml:space="preserve">&gt; </w:t>
             </w:r>
             <w:r>
               <w:rPr>
@@ -2253,7 +2314,15 @@
                 <w:rFonts w:ascii="Times New Roman" w:hAnsi="Times New Roman" w:cs="Times New Roman"/>
                 <w:color w:val="auto"/>
               </w:rPr>
-              <w:t xml:space="preserve">, or </w:t>
+              <w:t>,</w:t>
+            </w:r>
+            <w:proofErr w:type="gramEnd"/>
+            <w:r>
+              <w:rPr>
+                <w:rFonts w:ascii="Times New Roman" w:hAnsi="Times New Roman" w:cs="Times New Roman"/>
+                <w:color w:val="auto"/>
+              </w:rPr>
+              <w:t xml:space="preserve"> or </w:t>
             </w:r>
           </w:p>
           <w:p>
@@ -2358,14 +2427,30 @@
                 <w:rFonts w:ascii="Times New Roman" w:hAnsi="Times New Roman" w:cs="Times New Roman"/>
                 <w:color w:val="auto"/>
               </w:rPr>
-              <w:t xml:space="preserve"> navigate to the folder location of the BIOSUM install files and run each of them from the </w:t>
-            </w:r>
-            <w:r>
-              <w:rPr>
-                <w:rFonts w:ascii="Times New Roman" w:hAnsi="Times New Roman" w:cs="Times New Roman"/>
-                <w:color w:val="auto"/>
-              </w:rPr>
-              <w:t xml:space="preserve">this administrator privileged </w:t>
+              <w:t xml:space="preserve"> navigate to the folder location of the BIOSUM install files and run each of them from </w:t>
+            </w:r>
+            <w:proofErr w:type="gramStart"/>
+            <w:r>
+              <w:rPr>
+                <w:rFonts w:ascii="Times New Roman" w:hAnsi="Times New Roman" w:cs="Times New Roman"/>
+                <w:color w:val="auto"/>
+              </w:rPr>
+              <w:t xml:space="preserve">the </w:t>
+            </w:r>
+            <w:r>
+              <w:rPr>
+                <w:rFonts w:ascii="Times New Roman" w:hAnsi="Times New Roman" w:cs="Times New Roman"/>
+                <w:color w:val="auto"/>
+              </w:rPr>
+              <w:t>this</w:t>
+            </w:r>
+            <w:proofErr w:type="gramEnd"/>
+            <w:r>
+              <w:rPr>
+                <w:rFonts w:ascii="Times New Roman" w:hAnsi="Times New Roman" w:cs="Times New Roman"/>
+                <w:color w:val="auto"/>
+              </w:rPr>
+              <w:t xml:space="preserve"> administrator privileged </w:t>
             </w:r>
             <w:r>
               <w:rPr>
@@ -4532,10 +4617,7 @@
         <w:t xml:space="preserve">  </w:t>
       </w:r>
       <w:r>
-        <w:t>RSQLite</w:t>
-      </w:r>
-      <w:r>
-        <w:t xml:space="preserve"> </w:t>
+        <w:t xml:space="preserve">RSQLite </w:t>
       </w:r>
       <w:r>
         <w:t xml:space="preserve">enables R to connect to </w:t>
@@ -4568,10 +4650,7 @@
         <w:t xml:space="preserve"> NOTE: An internet connection is required for the </w:t>
       </w:r>
       <w:r>
-        <w:t>RSQLite</w:t>
-      </w:r>
-      <w:r>
-        <w:t xml:space="preserve"> </w:t>
+        <w:t xml:space="preserve">RSQLite </w:t>
       </w:r>
       <w:r>
         <w:t>install.</w:t>
@@ -4755,7 +4834,15 @@
         <w:t xml:space="preserve"> Click on &lt;Packages&gt;</w:t>
       </w:r>
       <w:r>
-        <w:t xml:space="preserve"> &lt;Set CRAN mirror&gt;, and choose a mirror location near you. </w:t>
+        <w:t xml:space="preserve"> &lt;Set CRAN mirror</w:t>
+      </w:r>
+      <w:proofErr w:type="gramStart"/>
+      <w:r>
+        <w:t>&gt;, and</w:t>
+      </w:r>
+      <w:proofErr w:type="gramEnd"/>
+      <w:r>
+        <w:t xml:space="preserve"> choose a mirror location near you. </w:t>
       </w:r>
       <w:r>
         <w:br/>
@@ -5879,14 +5966,15 @@
         <w:tblLook w:val="04A0" w:firstRow="1" w:lastRow="0" w:firstColumn="1" w:lastColumn="0" w:noHBand="0" w:noVBand="1"/>
       </w:tblPr>
       <w:tblGrid>
-        <w:gridCol w:w="5323"/>
-        <w:gridCol w:w="5188"/>
+        <w:gridCol w:w="10511"/>
       </w:tblGrid>
       <w:tr>
+        <w:trPr>
+          <w:trHeight w:val="1525"/>
+        </w:trPr>
         <w:tc>
           <w:tcPr>
             <w:tcW w:w="10511" w:type="dxa"/>
-            <w:gridSpan w:val="2"/>
           </w:tcPr>
           <w:p>
             <w:pPr>
@@ -5908,8 +5996,13 @@
               <w:t>Install FIA Biosum Manager:</w:t>
             </w:r>
             <w:r>
-              <w:t xml:space="preserve"> Navigate to the c:\ fia_biosum\setup folder. Open the file ‘fia_biosum_setup_versionnumber.msi via right click, Install</w:t>
-            </w:r>
+              <w:t xml:space="preserve"> Navigate to the c:\ fia_biosum\setup folder. Open the file ‘fia_biosum_setup_versionnumber.msi via right click, </w:t>
+            </w:r>
+            <w:proofErr w:type="gramStart"/>
+            <w:r>
+              <w:t>Install</w:t>
+            </w:r>
+            <w:proofErr w:type="gramEnd"/>
             <w:r>
               <w:t xml:space="preserve"> (</w:t>
             </w:r>
@@ -5917,7 +6010,13 @@
               <w:t>or Open, depending on the version of Windows) as admin</w:t>
             </w:r>
             <w:r>
-              <w:t>. Click on &lt;Next&gt;.</w:t>
+              <w:t>. Click on &lt;Next&gt;</w:t>
+            </w:r>
+            <w:r>
+              <w:t xml:space="preserve"> to begin the installation, &lt;Next&gt; again to confirm proceeding with the installation, and &lt;Close&gt; upon completion of the installation</w:t>
+            </w:r>
+            <w:r>
+              <w:t>.</w:t>
             </w:r>
             <w:r>
               <w:t xml:space="preserve"> </w:t>
@@ -5928,99 +6027,205 @@
           </w:p>
         </w:tc>
       </w:tr>
+    </w:tbl>
+    <w:p>
+      <w:pPr>
+        <w:tabs>
+          <w:tab w:val="left" w:pos="4837"/>
+          <w:tab w:val="left" w:pos="9449"/>
+        </w:tabs>
+        <w:ind w:left="738" w:right="720"/>
+      </w:pPr>
+      <w:r>
+        <w:rPr>
+          <w:noProof/>
+        </w:rPr>
+        <w:tab/>
+      </w:r>
+      <w:r>
+        <w:rPr>
+          <w:noProof/>
+        </w:rPr>
+        <w:tab/>
+      </w:r>
+    </w:p>
+    <w:p>
+      <w:r>
+        <w:rPr>
+          <w:noProof/>
+        </w:rPr>
+        <mc:AlternateContent>
+          <mc:Choice Requires="wps">
+            <w:drawing>
+              <wp:anchor distT="0" distB="0" distL="114300" distR="114300" simplePos="0" relativeHeight="251778048" behindDoc="0" locked="0" layoutInCell="1" allowOverlap="1" wp14:anchorId="076E8CE3" wp14:editId="06D9CF54">
+                <wp:simplePos x="0" y="0"/>
+                <wp:positionH relativeFrom="column">
+                  <wp:posOffset>3800475</wp:posOffset>
+                </wp:positionH>
+                <wp:positionV relativeFrom="paragraph">
+                  <wp:posOffset>1617345</wp:posOffset>
+                </wp:positionV>
+                <wp:extent cx="502920" cy="252095"/>
+                <wp:effectExtent l="0" t="0" r="11430" b="14605"/>
+                <wp:wrapNone/>
+                <wp:docPr id="228" name="Oval 86"/>
+                <wp:cNvGraphicFramePr>
+                  <a:graphicFrameLocks xmlns:a="http://schemas.openxmlformats.org/drawingml/2006/main"/>
+                </wp:cNvGraphicFramePr>
+                <a:graphic xmlns:a="http://schemas.openxmlformats.org/drawingml/2006/main">
+                  <a:graphicData uri="http://schemas.microsoft.com/office/word/2010/wordprocessingShape">
+                    <wps:wsp>
+                      <wps:cNvSpPr>
+                        <a:spLocks noChangeArrowheads="1"/>
+                      </wps:cNvSpPr>
+                      <wps:spPr bwMode="auto">
+                        <a:xfrm>
+                          <a:off x="0" y="0"/>
+                          <a:ext cx="502920" cy="252095"/>
+                        </a:xfrm>
+                        <a:prstGeom prst="ellipse">
+                          <a:avLst/>
+                        </a:prstGeom>
+                        <a:solidFill>
+                          <a:srgbClr val="FFFFFF">
+                            <a:alpha val="0"/>
+                          </a:srgbClr>
+                        </a:solidFill>
+                        <a:ln w="25400">
+                          <a:solidFill>
+                            <a:srgbClr val="FF0000"/>
+                          </a:solidFill>
+                          <a:round/>
+                          <a:headEnd/>
+                          <a:tailEnd/>
+                        </a:ln>
+                      </wps:spPr>
+                      <wps:bodyPr rot="0" vert="horz" wrap="square" lIns="91440" tIns="45720" rIns="91440" bIns="45720" anchor="t" anchorCtr="0" upright="1">
+                        <a:noAutofit/>
+                      </wps:bodyPr>
+                    </wps:wsp>
+                  </a:graphicData>
+                </a:graphic>
+                <wp14:sizeRelH relativeFrom="page">
+                  <wp14:pctWidth>0</wp14:pctWidth>
+                </wp14:sizeRelH>
+                <wp14:sizeRelV relativeFrom="page">
+                  <wp14:pctHeight>0</wp14:pctHeight>
+                </wp14:sizeRelV>
+              </wp:anchor>
+            </w:drawing>
+          </mc:Choice>
+          <mc:Fallback>
+            <w:pict>
+              <v:oval w14:anchorId="3C6F9E22" id="Oval 86" o:spid="_x0000_s1026" style="position:absolute;margin-left:299.25pt;margin-top:127.35pt;width:39.6pt;height:19.85pt;z-index:251778048;visibility:visible;mso-wrap-style:square;mso-width-percent:0;mso-height-percent:0;mso-wrap-distance-left:9pt;mso-wrap-distance-top:0;mso-wrap-distance-right:9pt;mso-wrap-distance-bottom:0;mso-position-horizontal:absolute;mso-position-horizontal-relative:text;mso-position-vertical:absolute;mso-position-vertical-relative:text;mso-width-percent:0;mso-height-percent:0;mso-width-relative:page;mso-height-relative:page;v-text-anchor:top" o:gfxdata="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" strokecolor="red" strokeweight="2pt">
+                <v:fill opacity="0"/>
+              </v:oval>
+            </w:pict>
+          </mc:Fallback>
+        </mc:AlternateContent>
+      </w:r>
+      <w:r>
+        <w:rPr>
+          <w:noProof/>
+        </w:rPr>
+        <mc:AlternateContent>
+          <mc:Choice Requires="wps">
+            <w:drawing>
+              <wp:anchor distT="0" distB="0" distL="114300" distR="114300" simplePos="0" relativeHeight="251777024" behindDoc="0" locked="0" layoutInCell="1" allowOverlap="1" wp14:anchorId="3CB23CD6" wp14:editId="6FCC6EAF">
+                <wp:simplePos x="0" y="0"/>
+                <wp:positionH relativeFrom="column">
+                  <wp:posOffset>1628287</wp:posOffset>
+                </wp:positionH>
+                <wp:positionV relativeFrom="paragraph">
+                  <wp:posOffset>1620080</wp:posOffset>
+                </wp:positionV>
+                <wp:extent cx="502920" cy="252095"/>
+                <wp:effectExtent l="0" t="0" r="11430" b="14605"/>
+                <wp:wrapNone/>
+                <wp:docPr id="242" name="Oval 86"/>
+                <wp:cNvGraphicFramePr>
+                  <a:graphicFrameLocks xmlns:a="http://schemas.openxmlformats.org/drawingml/2006/main"/>
+                </wp:cNvGraphicFramePr>
+                <a:graphic xmlns:a="http://schemas.openxmlformats.org/drawingml/2006/main">
+                  <a:graphicData uri="http://schemas.microsoft.com/office/word/2010/wordprocessingShape">
+                    <wps:wsp>
+                      <wps:cNvSpPr>
+                        <a:spLocks noChangeArrowheads="1"/>
+                      </wps:cNvSpPr>
+                      <wps:spPr bwMode="auto">
+                        <a:xfrm>
+                          <a:off x="0" y="0"/>
+                          <a:ext cx="502920" cy="252095"/>
+                        </a:xfrm>
+                        <a:prstGeom prst="ellipse">
+                          <a:avLst/>
+                        </a:prstGeom>
+                        <a:solidFill>
+                          <a:srgbClr val="FFFFFF">
+                            <a:alpha val="0"/>
+                          </a:srgbClr>
+                        </a:solidFill>
+                        <a:ln w="25400">
+                          <a:solidFill>
+                            <a:srgbClr val="FF0000"/>
+                          </a:solidFill>
+                          <a:round/>
+                          <a:headEnd/>
+                          <a:tailEnd/>
+                        </a:ln>
+                      </wps:spPr>
+                      <wps:bodyPr rot="0" vert="horz" wrap="square" lIns="91440" tIns="45720" rIns="91440" bIns="45720" anchor="t" anchorCtr="0" upright="1">
+                        <a:noAutofit/>
+                      </wps:bodyPr>
+                    </wps:wsp>
+                  </a:graphicData>
+                </a:graphic>
+                <wp14:sizeRelH relativeFrom="page">
+                  <wp14:pctWidth>0</wp14:pctWidth>
+                </wp14:sizeRelH>
+                <wp14:sizeRelV relativeFrom="page">
+                  <wp14:pctHeight>0</wp14:pctHeight>
+                </wp14:sizeRelV>
+              </wp:anchor>
+            </w:drawing>
+          </mc:Choice>
+          <mc:Fallback>
+            <w:pict>
+              <v:oval w14:anchorId="54962BB2" id="Oval 86" o:spid="_x0000_s1026" style="position:absolute;margin-left:128.2pt;margin-top:127.55pt;width:39.6pt;height:19.85pt;z-index:251777024;visibility:visible;mso-wrap-style:square;mso-width-percent:0;mso-height-percent:0;mso-wrap-distance-left:9pt;mso-wrap-distance-top:0;mso-wrap-distance-right:9pt;mso-wrap-distance-bottom:0;mso-position-horizontal:absolute;mso-position-horizontal-relative:text;mso-position-vertical:absolute;mso-position-vertical-relative:text;mso-width-percent:0;mso-height-percent:0;mso-width-relative:page;mso-height-relative:page;v-text-anchor:top" o:gfxdata="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" strokecolor="red" strokeweight="2pt">
+                <v:fill opacity="0"/>
+              </v:oval>
+            </w:pict>
+          </mc:Fallback>
+        </mc:AlternateContent>
+      </w:r>
+    </w:p>
+    <w:tbl>
+      <w:tblPr>
+        <w:tblStyle w:val="TableGrid"/>
+        <w:tblW w:w="0" w:type="auto"/>
+        <w:tblInd w:w="625" w:type="dxa"/>
+        <w:tblLook w:val="04A0" w:firstRow="1" w:lastRow="0" w:firstColumn="1" w:lastColumn="0" w:noHBand="0" w:noVBand="1"/>
+      </w:tblPr>
+      <w:tblGrid>
+        <w:gridCol w:w="3379"/>
+        <w:gridCol w:w="3559"/>
+        <w:gridCol w:w="3573"/>
+      </w:tblGrid>
       <w:tr>
         <w:tc>
           <w:tcPr>
-            <w:tcW w:w="5323" w:type="dxa"/>
+            <w:tcW w:w="3087" w:type="dxa"/>
           </w:tcPr>
           <w:p>
-            <w:pPr>
-              <w:ind w:right="720"/>
-              <w:jc w:val="both"/>
-            </w:pPr>
             <w:r>
               <w:rPr>
                 <w:noProof/>
               </w:rPr>
-              <mc:AlternateContent>
-                <mc:Choice Requires="wps">
-                  <w:drawing>
-                    <wp:anchor distT="0" distB="0" distL="114300" distR="114300" simplePos="0" relativeHeight="251715584" behindDoc="0" locked="0" layoutInCell="1" allowOverlap="1" wp14:anchorId="3CB23CD6" wp14:editId="499A24B1">
-                      <wp:simplePos x="0" y="0"/>
-                      <wp:positionH relativeFrom="column">
-                        <wp:posOffset>1473980</wp:posOffset>
-                      </wp:positionH>
-                      <wp:positionV relativeFrom="paragraph">
-                        <wp:posOffset>1738695</wp:posOffset>
-                      </wp:positionV>
-                      <wp:extent cx="502920" cy="252095"/>
-                      <wp:effectExtent l="0" t="0" r="11430" b="14605"/>
-                      <wp:wrapNone/>
-                      <wp:docPr id="242" name="Oval 86"/>
-                      <wp:cNvGraphicFramePr>
-                        <a:graphicFrameLocks xmlns:a="http://schemas.openxmlformats.org/drawingml/2006/main"/>
-                      </wp:cNvGraphicFramePr>
-                      <a:graphic xmlns:a="http://schemas.openxmlformats.org/drawingml/2006/main">
-                        <a:graphicData uri="http://schemas.microsoft.com/office/word/2010/wordprocessingShape">
-                          <wps:wsp>
-                            <wps:cNvSpPr>
-                              <a:spLocks noChangeArrowheads="1"/>
-                            </wps:cNvSpPr>
-                            <wps:spPr bwMode="auto">
-                              <a:xfrm>
-                                <a:off x="0" y="0"/>
-                                <a:ext cx="502920" cy="252095"/>
-                              </a:xfrm>
-                              <a:prstGeom prst="ellipse">
-                                <a:avLst/>
-                              </a:prstGeom>
-                              <a:solidFill>
-                                <a:srgbClr val="FFFFFF">
-                                  <a:alpha val="0"/>
-                                </a:srgbClr>
-                              </a:solidFill>
-                              <a:ln w="25400">
-                                <a:solidFill>
-                                  <a:srgbClr val="FF0000"/>
-                                </a:solidFill>
-                                <a:round/>
-                                <a:headEnd/>
-                                <a:tailEnd/>
-                              </a:ln>
-                            </wps:spPr>
-                            <wps:bodyPr rot="0" vert="horz" wrap="square" lIns="91440" tIns="45720" rIns="91440" bIns="45720" anchor="t" anchorCtr="0" upright="1">
-                              <a:noAutofit/>
-                            </wps:bodyPr>
-                          </wps:wsp>
-                        </a:graphicData>
-                      </a:graphic>
-                      <wp14:sizeRelH relativeFrom="page">
-                        <wp14:pctWidth>0</wp14:pctWidth>
-                      </wp14:sizeRelH>
-                      <wp14:sizeRelV relativeFrom="page">
-                        <wp14:pctHeight>0</wp14:pctHeight>
-                      </wp14:sizeRelV>
-                    </wp:anchor>
-                  </w:drawing>
-                </mc:Choice>
-                <mc:Fallback>
-                  <w:pict>
-                    <v:oval w14:anchorId="1A2BACAA" id="Oval 86" o:spid="_x0000_s1026" style="position:absolute;margin-left:116.05pt;margin-top:136.9pt;width:39.6pt;height:19.85pt;z-index:251715584;visibility:visible;mso-wrap-style:square;mso-width-percent:0;mso-height-percent:0;mso-wrap-distance-left:9pt;mso-wrap-distance-top:0;mso-wrap-distance-right:9pt;mso-wrap-distance-bottom:0;mso-position-horizontal:absolute;mso-position-horizontal-relative:text;mso-position-vertical:absolute;mso-position-vertical-relative:text;mso-width-percent:0;mso-height-percent:0;mso-width-relative:page;mso-height-relative:page;v-text-anchor:top" o:gfxdata="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" strokecolor="red" strokeweight="2pt">
-                      <v:fill opacity="0"/>
-                    </v:oval>
-                  </w:pict>
-                </mc:Fallback>
-              </mc:AlternateContent>
-            </w:r>
-            <w:r>
-              <w:rPr>
-                <w:noProof/>
-              </w:rPr>
               <w:drawing>
-                <wp:inline distT="0" distB="0" distL="0" distR="0" wp14:anchorId="6ABB49BA" wp14:editId="5F42D949">
-                  <wp:extent cx="2441448" cy="2011680"/>
-                  <wp:effectExtent l="0" t="0" r="0" b="7620"/>
-                  <wp:docPr id="2" name="Picture 2"/>
+                <wp:inline distT="0" distB="0" distL="0" distR="0" wp14:anchorId="18430EEE" wp14:editId="5FA0920E">
+                  <wp:extent cx="2008991" cy="1645920"/>
+                  <wp:effectExtent l="0" t="0" r="0" b="0"/>
+                  <wp:docPr id="1894106480" name="Picture 1"/>
                   <wp:cNvGraphicFramePr>
                     <a:graphicFrameLocks xmlns:a="http://schemas.openxmlformats.org/drawingml/2006/main" noChangeAspect="1"/>
                   </wp:cNvGraphicFramePr>
@@ -6028,17 +6233,11 @@
                     <a:graphicData uri="http://schemas.openxmlformats.org/drawingml/2006/picture">
                       <pic:pic xmlns:pic="http://schemas.openxmlformats.org/drawingml/2006/picture">
                         <pic:nvPicPr>
-                          <pic:cNvPr id="2" name="install1.png"/>
+                          <pic:cNvPr id="1894106480" name=""/>
                           <pic:cNvPicPr/>
                         </pic:nvPicPr>
                         <pic:blipFill>
-                          <a:blip r:embed="rId27" cstate="print">
-                            <a:extLst>
-                              <a:ext uri="{28A0092B-C50C-407E-A947-70E740481C1C}">
-                                <a14:useLocalDpi xmlns:a14="http://schemas.microsoft.com/office/drawing/2010/main" val="0"/>
-                              </a:ext>
-                            </a:extLst>
-                          </a:blip>
+                          <a:blip r:embed="rId27"/>
                           <a:stretch>
                             <a:fillRect/>
                           </a:stretch>
@@ -6046,7 +6245,7 @@
                         <pic:spPr>
                           <a:xfrm>
                             <a:off x="0" y="0"/>
-                            <a:ext cx="2441448" cy="2011680"/>
+                            <a:ext cx="2032903" cy="1665510"/>
                           </a:xfrm>
                           <a:prstGeom prst="rect">
                             <a:avLst/>
@@ -6062,95 +6261,18 @@
         </w:tc>
         <w:tc>
           <w:tcPr>
-            <w:tcW w:w="5188" w:type="dxa"/>
+            <w:tcW w:w="3712" w:type="dxa"/>
           </w:tcPr>
           <w:p>
-            <w:pPr>
-              <w:ind w:right="720"/>
-            </w:pPr>
             <w:r>
               <w:rPr>
                 <w:noProof/>
               </w:rPr>
-              <mc:AlternateContent>
-                <mc:Choice Requires="wps">
-                  <w:drawing>
-                    <wp:anchor distT="0" distB="0" distL="114300" distR="114300" simplePos="0" relativeHeight="251717632" behindDoc="0" locked="0" layoutInCell="1" allowOverlap="1" wp14:anchorId="076E8CE3" wp14:editId="09767D08">
-                      <wp:simplePos x="0" y="0"/>
-                      <wp:positionH relativeFrom="column">
-                        <wp:posOffset>1474470</wp:posOffset>
-                      </wp:positionH>
-                      <wp:positionV relativeFrom="paragraph">
-                        <wp:posOffset>1773555</wp:posOffset>
-                      </wp:positionV>
-                      <wp:extent cx="502920" cy="252095"/>
-                      <wp:effectExtent l="0" t="0" r="11430" b="14605"/>
-                      <wp:wrapNone/>
-                      <wp:docPr id="228" name="Oval 86"/>
-                      <wp:cNvGraphicFramePr>
-                        <a:graphicFrameLocks xmlns:a="http://schemas.openxmlformats.org/drawingml/2006/main"/>
-                      </wp:cNvGraphicFramePr>
-                      <a:graphic xmlns:a="http://schemas.openxmlformats.org/drawingml/2006/main">
-                        <a:graphicData uri="http://schemas.microsoft.com/office/word/2010/wordprocessingShape">
-                          <wps:wsp>
-                            <wps:cNvSpPr>
-                              <a:spLocks noChangeArrowheads="1"/>
-                            </wps:cNvSpPr>
-                            <wps:spPr bwMode="auto">
-                              <a:xfrm>
-                                <a:off x="0" y="0"/>
-                                <a:ext cx="502920" cy="252095"/>
-                              </a:xfrm>
-                              <a:prstGeom prst="ellipse">
-                                <a:avLst/>
-                              </a:prstGeom>
-                              <a:solidFill>
-                                <a:srgbClr val="FFFFFF">
-                                  <a:alpha val="0"/>
-                                </a:srgbClr>
-                              </a:solidFill>
-                              <a:ln w="25400">
-                                <a:solidFill>
-                                  <a:srgbClr val="FF0000"/>
-                                </a:solidFill>
-                                <a:round/>
-                                <a:headEnd/>
-                                <a:tailEnd/>
-                              </a:ln>
-                            </wps:spPr>
-                            <wps:bodyPr rot="0" vert="horz" wrap="square" lIns="91440" tIns="45720" rIns="91440" bIns="45720" anchor="t" anchorCtr="0" upright="1">
-                              <a:noAutofit/>
-                            </wps:bodyPr>
-                          </wps:wsp>
-                        </a:graphicData>
-                      </a:graphic>
-                      <wp14:sizeRelH relativeFrom="page">
-                        <wp14:pctWidth>0</wp14:pctWidth>
-                      </wp14:sizeRelH>
-                      <wp14:sizeRelV relativeFrom="page">
-                        <wp14:pctHeight>0</wp14:pctHeight>
-                      </wp14:sizeRelV>
-                    </wp:anchor>
-                  </w:drawing>
-                </mc:Choice>
-                <mc:Fallback>
-                  <w:pict>
-                    <v:oval w14:anchorId="31652194" id="Oval 86" o:spid="_x0000_s1026" style="position:absolute;margin-left:116.1pt;margin-top:139.65pt;width:39.6pt;height:19.85pt;z-index:251717632;visibility:visible;mso-wrap-style:square;mso-width-percent:0;mso-height-percent:0;mso-wrap-distance-left:9pt;mso-wrap-distance-top:0;mso-wrap-distance-right:9pt;mso-wrap-distance-bottom:0;mso-position-horizontal:absolute;mso-position-horizontal-relative:text;mso-position-vertical:absolute;mso-position-vertical-relative:text;mso-width-percent:0;mso-height-percent:0;mso-width-relative:page;mso-height-relative:page;v-text-anchor:top" o:gfxdata="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" strokecolor="red" strokeweight="2pt">
-                      <v:fill opacity="0"/>
-                    </v:oval>
-                  </w:pict>
-                </mc:Fallback>
-              </mc:AlternateContent>
-            </w:r>
-            <w:r>
-              <w:rPr>
-                <w:noProof/>
-              </w:rPr>
               <w:drawing>
-                <wp:inline distT="0" distB="0" distL="0" distR="0" wp14:anchorId="492661F7" wp14:editId="0E07E0AC">
-                  <wp:extent cx="2450592" cy="2011680"/>
-                  <wp:effectExtent l="0" t="0" r="6985" b="7620"/>
-                  <wp:docPr id="3" name="Picture 3"/>
+                <wp:inline distT="0" distB="0" distL="0" distR="0" wp14:anchorId="27F8B42C" wp14:editId="0B24CCD6">
+                  <wp:extent cx="2008853" cy="1645807"/>
+                  <wp:effectExtent l="0" t="0" r="0" b="0"/>
+                  <wp:docPr id="479446795" name="Picture 1"/>
                   <wp:cNvGraphicFramePr>
                     <a:graphicFrameLocks xmlns:a="http://schemas.openxmlformats.org/drawingml/2006/main" noChangeAspect="1"/>
                   </wp:cNvGraphicFramePr>
@@ -6158,17 +6280,11 @@
                     <a:graphicData uri="http://schemas.openxmlformats.org/drawingml/2006/picture">
                       <pic:pic xmlns:pic="http://schemas.openxmlformats.org/drawingml/2006/picture">
                         <pic:nvPicPr>
-                          <pic:cNvPr id="3" name="install2.png"/>
+                          <pic:cNvPr id="479446795" name=""/>
                           <pic:cNvPicPr/>
                         </pic:nvPicPr>
                         <pic:blipFill>
-                          <a:blip r:embed="rId28" cstate="print">
-                            <a:extLst>
-                              <a:ext uri="{28A0092B-C50C-407E-A947-70E740481C1C}">
-                                <a14:useLocalDpi xmlns:a14="http://schemas.microsoft.com/office/drawing/2010/main" val="0"/>
-                              </a:ext>
-                            </a:extLst>
-                          </a:blip>
+                          <a:blip r:embed="rId28"/>
                           <a:stretch>
                             <a:fillRect/>
                           </a:stretch>
@@ -6176,7 +6292,7 @@
                         <pic:spPr>
                           <a:xfrm>
                             <a:off x="0" y="0"/>
-                            <a:ext cx="2450592" cy="2011680"/>
+                            <a:ext cx="2033844" cy="1666281"/>
                           </a:xfrm>
                           <a:prstGeom prst="rect">
                             <a:avLst/>
@@ -6190,21 +6306,58 @@
             </w:r>
           </w:p>
         </w:tc>
+        <w:tc>
+          <w:tcPr>
+            <w:tcW w:w="3712" w:type="dxa"/>
+          </w:tcPr>
+          <w:p>
+            <w:r>
+              <w:rPr>
+                <w:noProof/>
+              </w:rPr>
+              <w:drawing>
+                <wp:inline distT="0" distB="0" distL="0" distR="0" wp14:anchorId="5F0849FA" wp14:editId="7F78BE40">
+                  <wp:extent cx="2027610" cy="1661174"/>
+                  <wp:effectExtent l="0" t="0" r="0" b="0"/>
+                  <wp:docPr id="1801922068" name="Picture 1"/>
+                  <wp:cNvGraphicFramePr>
+                    <a:graphicFrameLocks xmlns:a="http://schemas.openxmlformats.org/drawingml/2006/main" noChangeAspect="1"/>
+                  </wp:cNvGraphicFramePr>
+                  <a:graphic xmlns:a="http://schemas.openxmlformats.org/drawingml/2006/main">
+                    <a:graphicData uri="http://schemas.openxmlformats.org/drawingml/2006/picture">
+                      <pic:pic xmlns:pic="http://schemas.openxmlformats.org/drawingml/2006/picture">
+                        <pic:nvPicPr>
+                          <pic:cNvPr id="1801922068" name=""/>
+                          <pic:cNvPicPr/>
+                        </pic:nvPicPr>
+                        <pic:blipFill>
+                          <a:blip r:embed="rId29"/>
+                          <a:stretch>
+                            <a:fillRect/>
+                          </a:stretch>
+                        </pic:blipFill>
+                        <pic:spPr>
+                          <a:xfrm>
+                            <a:off x="0" y="0"/>
+                            <a:ext cx="2038055" cy="1669732"/>
+                          </a:xfrm>
+                          <a:prstGeom prst="rect">
+                            <a:avLst/>
+                          </a:prstGeom>
+                        </pic:spPr>
+                      </pic:pic>
+                    </a:graphicData>
+                  </a:graphic>
+                </wp:inline>
+              </w:drawing>
+            </w:r>
+          </w:p>
+        </w:tc>
       </w:tr>
     </w:tbl>
-    <w:p/>
-    <w:p/>
     <w:p>
       <w:pPr>
         <w:ind w:left="990" w:right="720" w:firstLine="720"/>
-      </w:pPr>
-    </w:p>
-    <w:p>
-      <w:pPr>
-        <w:tabs>
-          <w:tab w:val="left" w:pos="990"/>
-        </w:tabs>
-        <w:ind w:right="720"/>
       </w:pPr>
     </w:p>
     <w:p>
@@ -6245,6 +6398,7 @@
       <w:r>
         <w:t xml:space="preserve"> via </w:t>
       </w:r>
+      <w:proofErr w:type="gramStart"/>
       <w:r>
         <w:t>https://www.microsoft.com/en-us/download/details.aspx?id=54920</w:t>
       </w:r>
@@ -6252,7 +6406,11 @@
         <w:t xml:space="preserve">, </w:t>
       </w:r>
       <w:r>
-        <w:t>and must be installed with admin privileges</w:t>
+        <w:t>and</w:t>
+      </w:r>
+      <w:proofErr w:type="gramEnd"/>
+      <w:r>
+        <w:t xml:space="preserve"> must be installed with admin privileges</w:t>
       </w:r>
       <w:r>
         <w:t>.</w:t>
@@ -6413,7 +6571,7 @@
                           <pic:cNvPicPr/>
                         </pic:nvPicPr>
                         <pic:blipFill>
-                          <a:blip r:embed="rId29"/>
+                          <a:blip r:embed="rId30"/>
                           <a:stretch>
                             <a:fillRect/>
                           </a:stretch>
@@ -6456,30 +6614,40 @@
             <w:r>
               <w:t xml:space="preserve">Navigate to the directory containing Rscript.exe on your computer. Be sure to select the </w:t>
             </w:r>
+            <w:proofErr w:type="gramStart"/>
             <w:r>
               <w:t xml:space="preserve">64 </w:t>
             </w:r>
             <w:r>
-              <w:t xml:space="preserve">bit version of Rscript, which is stored in the </w:t>
+              <w:t>bit</w:t>
+            </w:r>
+            <w:proofErr w:type="gramEnd"/>
+            <w:r>
+              <w:t xml:space="preserve"> version of Rscript, which is stored in the </w:t>
             </w:r>
             <w:r>
               <w:t xml:space="preserve">x64 </w:t>
             </w:r>
             <w:r>
-              <w:t xml:space="preserve">folder within your R version bin folder. Also navigate to and select the OpCost script file </w:t>
+              <w:t>folder within your R version bin folder. Also navigate to and select the OpCost script file (10_1_</w:t>
+            </w:r>
+            <w:proofErr w:type="gramStart"/>
+            <w:r>
+              <w:t>6</w:t>
+            </w:r>
+            <w:r>
+              <w:t>.R</w:t>
+            </w:r>
+            <w:proofErr w:type="gramEnd"/>
+            <w:r>
+              <w:t xml:space="preserve"> as of this version of BioSum); it can be found in the </w:t>
+            </w:r>
+            <w:r>
+              <w:t xml:space="preserve">C:\Program </w:t>
             </w:r>
             <w:r>
               <w:lastRenderedPageBreak/>
-              <w:t>(10_1_</w:t>
-            </w:r>
-            <w:r>
-              <w:t>6</w:t>
-            </w:r>
-            <w:r>
-              <w:t xml:space="preserve">.R as of this version of BioSum); it can be found in the </w:t>
-            </w:r>
-            <w:r>
-              <w:t>C:\Program Files\FIA PNW Portland Forestry Sciences Lab\FIA Biosum 5.</w:t>
+              <w:t>Files\FIA PNW Portland Forestry Sciences Lab\FIA Biosum 5.</w:t>
             </w:r>
             <w:r>
               <w:t>11</w:t>
@@ -6835,7 +7003,7 @@
                           <pic:cNvPicPr/>
                         </pic:nvPicPr>
                         <pic:blipFill>
-                          <a:blip r:embed="rId30"/>
+                          <a:blip r:embed="rId31"/>
                           <a:stretch>
                             <a:fillRect/>
                           </a:stretch>
@@ -7004,7 +7172,7 @@
                           <pic:cNvPicPr/>
                         </pic:nvPicPr>
                         <pic:blipFill>
-                          <a:blip r:embed="rId31"/>
+                          <a:blip r:embed="rId32"/>
                           <a:stretch>
                             <a:fillRect/>
                           </a:stretch>
@@ -7160,7 +7328,7 @@
                           <pic:cNvPicPr/>
                         </pic:nvPicPr>
                         <pic:blipFill>
-                          <a:blip r:embed="rId32"/>
+                          <a:blip r:embed="rId33"/>
                           <a:stretch>
                             <a:fillRect/>
                           </a:stretch>
@@ -7337,7 +7505,7 @@
                           <pic:cNvPicPr/>
                         </pic:nvPicPr>
                         <pic:blipFill>
-                          <a:blip r:embed="rId33"/>
+                          <a:blip r:embed="rId34"/>
                           <a:stretch>
                             <a:fillRect/>
                           </a:stretch>
@@ -7390,6 +7558,7 @@
           <w:numId w:val="12"/>
         </w:numPr>
       </w:pPr>
+      <w:proofErr w:type="gramStart"/>
       <w:r>
         <w:rPr>
           <w:b/>
@@ -7398,7 +7567,11 @@
         <w:t>IMPORTANT</w:t>
       </w:r>
       <w:r>
-        <w:t xml:space="preserve">!: </w:t>
+        <w:t>!:</w:t>
+      </w:r>
+      <w:proofErr w:type="gramEnd"/>
+      <w:r>
+        <w:t xml:space="preserve"> </w:t>
       </w:r>
       <w:r>
         <w:t>Forest service users should r</w:t>
@@ -7414,6 +7587,9 @@
       </w:r>
       <w:r>
         <w:t>current</w:t>
+      </w:r>
+      <w:r>
+        <w:t xml:space="preserve"> (JDK 1.8 or Java 8)</w:t>
       </w:r>
       <w:r>
         <w:t>.</w:t>
@@ -7842,8 +8018,13 @@
       <w:r>
         <w:t xml:space="preserve"> updated. </w:t>
       </w:r>
-      <w:r>
-        <w:t>Return again to</w:t>
+      <w:proofErr w:type="gramStart"/>
+      <w:r>
+        <w:t>Return again</w:t>
+      </w:r>
+      <w:proofErr w:type="gramEnd"/>
+      <w:r>
+        <w:t xml:space="preserve"> to</w:t>
       </w:r>
       <w:r>
         <w:t xml:space="preserve"> step </w:t>
@@ -7983,7 +8164,7 @@
                     <pic:cNvPicPr/>
                   </pic:nvPicPr>
                   <pic:blipFill>
-                    <a:blip r:embed="rId34"/>
+                    <a:blip r:embed="rId35"/>
                     <a:stretch>
                       <a:fillRect/>
                     </a:stretch>
@@ -8122,8 +8303,8 @@
       </w:r>
     </w:p>
     <w:sectPr>
-      <w:headerReference w:type="default" r:id="rId35"/>
-      <w:footerReference w:type="default" r:id="rId36"/>
+      <w:headerReference w:type="default" r:id="rId36"/>
+      <w:footerReference w:type="default" r:id="rId37"/>
       <w:pgSz w:w="12240" w:h="15840" w:code="1"/>
       <w:pgMar w:top="1440" w:right="547" w:bottom="1440" w:left="547" w:header="720" w:footer="720" w:gutter="0"/>
       <w:pgBorders w:offsetFrom="page">

</xml_diff>